<commit_message>
Multicontext unsecured api/ secured app working, documented API
</commit_message>
<xml_diff>
--- a/Java/PageAnalyzer_Workspace/CoreFramework/docs/CFW_Documentation.docx
+++ b/Java/PageAnalyzer_Workspace/CoreFramework/docs/CFW_Documentation.docx
@@ -12,6 +12,15 @@
     </w:p>
     <w:sdt>
       <w:sdtPr>
+        <w:rPr>
+          <w:rFonts w:asciiTheme="minorHAnsi" w:eastAsiaTheme="minorHAnsi" w:hAnsiTheme="minorHAnsi" w:cstheme="minorBidi"/>
+          <w:b w:val="0"/>
+          <w:bCs w:val="0"/>
+          <w:color w:val="auto"/>
+          <w:sz w:val="22"/>
+          <w:szCs w:val="22"/>
+          <w:lang w:val="de-CH" w:eastAsia="en-US"/>
+        </w:rPr>
         <w:id w:val="143626170"/>
         <w:docPartObj>
           <w:docPartGallery w:val="Table of Contents"/>
@@ -20,12 +29,7 @@
       </w:sdtPr>
       <w:sdtEndPr>
         <w:rPr>
-          <w:rFonts w:asciiTheme="minorHAnsi" w:eastAsiaTheme="minorHAnsi" w:hAnsiTheme="minorHAnsi" w:cstheme="minorBidi"/>
           <w:noProof/>
-          <w:color w:val="auto"/>
-          <w:sz w:val="22"/>
-          <w:szCs w:val="22"/>
-          <w:lang w:val="de-CH" w:eastAsia="en-US"/>
         </w:rPr>
       </w:sdtEndPr>
       <w:sdtContent>
@@ -59,7 +63,7 @@
           <w:r>
             <w:fldChar w:fldCharType="separate"/>
           </w:r>
-          <w:hyperlink w:anchor="_Toc3288051" w:history="1">
+          <w:hyperlink w:anchor="_Toc5288505" w:history="1">
             <w:r>
               <w:rPr>
                 <w:rStyle w:val="Hyperlink"/>
@@ -101,7 +105,7 @@
                 <w:noProof/>
                 <w:webHidden/>
               </w:rPr>
-              <w:instrText xml:space="preserve"> PAGEREF _Toc3288051 \h </w:instrText>
+              <w:instrText xml:space="preserve"> PAGEREF _Toc5288505 \h </w:instrText>
             </w:r>
             <w:r>
               <w:rPr>
@@ -145,7 +149,7 @@
               <w:lang w:eastAsia="de-CH"/>
             </w:rPr>
           </w:pPr>
-          <w:hyperlink w:anchor="_Toc3288052" w:history="1">
+          <w:hyperlink w:anchor="_Toc5288506" w:history="1">
             <w:r>
               <w:rPr>
                 <w:rStyle w:val="Hyperlink"/>
@@ -168,6 +172,94 @@
                 <w:noProof/>
                 <w:lang w:val="en-US"/>
               </w:rPr>
+              <w:t>API</w:t>
+            </w:r>
+            <w:r>
+              <w:rPr>
+                <w:noProof/>
+                <w:webHidden/>
+              </w:rPr>
+              <w:tab/>
+            </w:r>
+            <w:r>
+              <w:rPr>
+                <w:noProof/>
+                <w:webHidden/>
+              </w:rPr>
+              <w:fldChar w:fldCharType="begin"/>
+            </w:r>
+            <w:r>
+              <w:rPr>
+                <w:noProof/>
+                <w:webHidden/>
+              </w:rPr>
+              <w:instrText xml:space="preserve"> PAGEREF _Toc5288506 \h </w:instrText>
+            </w:r>
+            <w:r>
+              <w:rPr>
+                <w:noProof/>
+                <w:webHidden/>
+              </w:rPr>
+            </w:r>
+            <w:r>
+              <w:rPr>
+                <w:noProof/>
+                <w:webHidden/>
+              </w:rPr>
+              <w:fldChar w:fldCharType="separate"/>
+            </w:r>
+            <w:r>
+              <w:rPr>
+                <w:noProof/>
+                <w:webHidden/>
+              </w:rPr>
+              <w:t>3</w:t>
+            </w:r>
+            <w:r>
+              <w:rPr>
+                <w:noProof/>
+                <w:webHidden/>
+              </w:rPr>
+              <w:fldChar w:fldCharType="end"/>
+            </w:r>
+          </w:hyperlink>
+        </w:p>
+        <w:p>
+          <w:pPr>
+            <w:pStyle w:val="TOC1"/>
+            <w:tabs>
+              <w:tab w:val="left" w:pos="440"/>
+              <w:tab w:val="right" w:leader="dot" w:pos="9062"/>
+            </w:tabs>
+            <w:rPr>
+              <w:rFonts w:eastAsiaTheme="minorEastAsia"/>
+              <w:noProof/>
+              <w:lang w:eastAsia="de-CH"/>
+            </w:rPr>
+          </w:pPr>
+          <w:hyperlink w:anchor="_Toc5288507" w:history="1">
+            <w:r>
+              <w:rPr>
+                <w:rStyle w:val="Hyperlink"/>
+                <w:noProof/>
+                <w:lang w:val="en-US"/>
+              </w:rPr>
+              <w:t>3</w:t>
+            </w:r>
+            <w:r>
+              <w:rPr>
+                <w:rFonts w:eastAsiaTheme="minorEastAsia"/>
+                <w:noProof/>
+                <w:lang w:eastAsia="de-CH"/>
+              </w:rPr>
+              <w:tab/>
+            </w:r>
+            <w:r>
+              <w:rPr>
+                <w:rStyle w:val="Hyperlink"/>
+                <w:noProof/>
+                <w:lang w:val="en-US"/>
+              </w:rPr>
               <w:t>Logging</w:t>
             </w:r>
             <w:r>
@@ -189,7 +281,7 @@
                 <w:noProof/>
                 <w:webHidden/>
               </w:rPr>
-              <w:instrText xml:space="preserve"> PAGEREF _Toc3288052 \h </w:instrText>
+              <w:instrText xml:space="preserve"> PAGEREF _Toc5288507 \h </w:instrText>
             </w:r>
             <w:r>
               <w:rPr>
@@ -233,14 +325,14 @@
               <w:lang w:eastAsia="de-CH"/>
             </w:rPr>
           </w:pPr>
-          <w:hyperlink w:anchor="_Toc3288053" w:history="1">
+          <w:hyperlink w:anchor="_Toc5288508" w:history="1">
             <w:r>
               <w:rPr>
                 <w:rStyle w:val="Hyperlink"/>
                 <w:noProof/>
                 <w:lang w:val="en-US"/>
               </w:rPr>
-              <w:t>2.1</w:t>
+              <w:t>3.1</w:t>
             </w:r>
             <w:r>
               <w:rPr>
@@ -277,7 +369,7 @@
                 <w:noProof/>
                 <w:webHidden/>
               </w:rPr>
-              <w:instrText xml:space="preserve"> PAGEREF _Toc3288053 \h </w:instrText>
+              <w:instrText xml:space="preserve"> PAGEREF _Toc5288508 \h </w:instrText>
             </w:r>
             <w:r>
               <w:rPr>
@@ -321,14 +413,14 @@
               <w:lang w:eastAsia="de-CH"/>
             </w:rPr>
           </w:pPr>
-          <w:hyperlink w:anchor="_Toc3288054" w:history="1">
+          <w:hyperlink w:anchor="_Toc5288509" w:history="1">
             <w:r>
               <w:rPr>
                 <w:rStyle w:val="Hyperlink"/>
                 <w:noProof/>
                 <w:lang w:val="en-US"/>
               </w:rPr>
-              <w:t>2.2</w:t>
+              <w:t>3.2</w:t>
             </w:r>
             <w:r>
               <w:rPr>
@@ -365,7 +457,7 @@
                 <w:noProof/>
                 <w:webHidden/>
               </w:rPr>
-              <w:instrText xml:space="preserve"> PAGEREF _Toc3288054 \h </w:instrText>
+              <w:instrText xml:space="preserve"> PAGEREF _Toc5288509 \h </w:instrText>
             </w:r>
             <w:r>
               <w:rPr>
@@ -409,14 +501,14 @@
               <w:lang w:eastAsia="de-CH"/>
             </w:rPr>
           </w:pPr>
-          <w:hyperlink w:anchor="_Toc3288055" w:history="1">
+          <w:hyperlink w:anchor="_Toc5288510" w:history="1">
             <w:r>
               <w:rPr>
                 <w:rStyle w:val="Hyperlink"/>
                 <w:noProof/>
                 <w:lang w:val="en-US"/>
               </w:rPr>
-              <w:t>2.3</w:t>
+              <w:t>3.3</w:t>
             </w:r>
             <w:r>
               <w:rPr>
@@ -453,7 +545,7 @@
                 <w:noProof/>
                 <w:webHidden/>
               </w:rPr>
-              <w:instrText xml:space="preserve"> PAGEREF _Toc3288055 \h </w:instrText>
+              <w:instrText xml:space="preserve"> PAGEREF _Toc5288510 \h </w:instrText>
             </w:r>
             <w:r>
               <w:rPr>
@@ -473,7 +565,359 @@
                 <w:noProof/>
                 <w:webHidden/>
               </w:rPr>
-              <w:t>3</w:t>
+              <w:t>4</w:t>
+            </w:r>
+            <w:r>
+              <w:rPr>
+                <w:noProof/>
+                <w:webHidden/>
+              </w:rPr>
+              <w:fldChar w:fldCharType="end"/>
+            </w:r>
+          </w:hyperlink>
+        </w:p>
+        <w:p>
+          <w:pPr>
+            <w:pStyle w:val="TOC1"/>
+            <w:tabs>
+              <w:tab w:val="left" w:pos="440"/>
+              <w:tab w:val="right" w:leader="dot" w:pos="9062"/>
+            </w:tabs>
+            <w:rPr>
+              <w:rFonts w:eastAsiaTheme="minorEastAsia"/>
+              <w:noProof/>
+              <w:lang w:eastAsia="de-CH"/>
+            </w:rPr>
+          </w:pPr>
+          <w:hyperlink w:anchor="_Toc5288511" w:history="1">
+            <w:r>
+              <w:rPr>
+                <w:rStyle w:val="Hyperlink"/>
+                <w:noProof/>
+                <w:lang w:val="en-US"/>
+              </w:rPr>
+              <w:t>4</w:t>
+            </w:r>
+            <w:r>
+              <w:rPr>
+                <w:rFonts w:eastAsiaTheme="minorEastAsia"/>
+                <w:noProof/>
+                <w:lang w:eastAsia="de-CH"/>
+              </w:rPr>
+              <w:tab/>
+            </w:r>
+            <w:r>
+              <w:rPr>
+                <w:rStyle w:val="Hyperlink"/>
+                <w:noProof/>
+                <w:lang w:val="en-US"/>
+              </w:rPr>
+              <w:t>Resources</w:t>
+            </w:r>
+            <w:r>
+              <w:rPr>
+                <w:noProof/>
+                <w:webHidden/>
+              </w:rPr>
+              <w:tab/>
+            </w:r>
+            <w:r>
+              <w:rPr>
+                <w:noProof/>
+                <w:webHidden/>
+              </w:rPr>
+              <w:fldChar w:fldCharType="begin"/>
+            </w:r>
+            <w:r>
+              <w:rPr>
+                <w:noProof/>
+                <w:webHidden/>
+              </w:rPr>
+              <w:instrText xml:space="preserve"> PAGEREF _Toc5288511 \h </w:instrText>
+            </w:r>
+            <w:r>
+              <w:rPr>
+                <w:noProof/>
+                <w:webHidden/>
+              </w:rPr>
+            </w:r>
+            <w:r>
+              <w:rPr>
+                <w:noProof/>
+                <w:webHidden/>
+              </w:rPr>
+              <w:fldChar w:fldCharType="separate"/>
+            </w:r>
+            <w:r>
+              <w:rPr>
+                <w:noProof/>
+                <w:webHidden/>
+              </w:rPr>
+              <w:t>4</w:t>
+            </w:r>
+            <w:r>
+              <w:rPr>
+                <w:noProof/>
+                <w:webHidden/>
+              </w:rPr>
+              <w:fldChar w:fldCharType="end"/>
+            </w:r>
+          </w:hyperlink>
+        </w:p>
+        <w:p>
+          <w:pPr>
+            <w:pStyle w:val="TOC2"/>
+            <w:tabs>
+              <w:tab w:val="left" w:pos="880"/>
+              <w:tab w:val="right" w:leader="dot" w:pos="9062"/>
+            </w:tabs>
+            <w:rPr>
+              <w:rFonts w:eastAsiaTheme="minorEastAsia"/>
+              <w:noProof/>
+              <w:lang w:eastAsia="de-CH"/>
+            </w:rPr>
+          </w:pPr>
+          <w:hyperlink w:anchor="_Toc5288512" w:history="1">
+            <w:r>
+              <w:rPr>
+                <w:rStyle w:val="Hyperlink"/>
+                <w:noProof/>
+                <w:lang w:val="en-US"/>
+              </w:rPr>
+              <w:t>4.1</w:t>
+            </w:r>
+            <w:r>
+              <w:rPr>
+                <w:rFonts w:eastAsiaTheme="minorEastAsia"/>
+                <w:noProof/>
+                <w:lang w:eastAsia="de-CH"/>
+              </w:rPr>
+              <w:tab/>
+            </w:r>
+            <w:r>
+              <w:rPr>
+                <w:rStyle w:val="Hyperlink"/>
+                <w:noProof/>
+                <w:lang w:val="en-US"/>
+              </w:rPr>
+              <w:t>JAR Resources</w:t>
+            </w:r>
+            <w:r>
+              <w:rPr>
+                <w:noProof/>
+                <w:webHidden/>
+              </w:rPr>
+              <w:tab/>
+            </w:r>
+            <w:r>
+              <w:rPr>
+                <w:noProof/>
+                <w:webHidden/>
+              </w:rPr>
+              <w:fldChar w:fldCharType="begin"/>
+            </w:r>
+            <w:r>
+              <w:rPr>
+                <w:noProof/>
+                <w:webHidden/>
+              </w:rPr>
+              <w:instrText xml:space="preserve"> PAGEREF _Toc5288512 \h </w:instrText>
+            </w:r>
+            <w:r>
+              <w:rPr>
+                <w:noProof/>
+                <w:webHidden/>
+              </w:rPr>
+            </w:r>
+            <w:r>
+              <w:rPr>
+                <w:noProof/>
+                <w:webHidden/>
+              </w:rPr>
+              <w:fldChar w:fldCharType="separate"/>
+            </w:r>
+            <w:r>
+              <w:rPr>
+                <w:noProof/>
+                <w:webHidden/>
+              </w:rPr>
+              <w:t>4</w:t>
+            </w:r>
+            <w:r>
+              <w:rPr>
+                <w:noProof/>
+                <w:webHidden/>
+              </w:rPr>
+              <w:fldChar w:fldCharType="end"/>
+            </w:r>
+          </w:hyperlink>
+        </w:p>
+        <w:p>
+          <w:pPr>
+            <w:pStyle w:val="TOC1"/>
+            <w:tabs>
+              <w:tab w:val="left" w:pos="440"/>
+              <w:tab w:val="right" w:leader="dot" w:pos="9062"/>
+            </w:tabs>
+            <w:rPr>
+              <w:rFonts w:eastAsiaTheme="minorEastAsia"/>
+              <w:noProof/>
+              <w:lang w:eastAsia="de-CH"/>
+            </w:rPr>
+          </w:pPr>
+          <w:hyperlink w:anchor="_Toc5288513" w:history="1">
+            <w:r>
+              <w:rPr>
+                <w:rStyle w:val="Hyperlink"/>
+                <w:noProof/>
+                <w:lang w:val="en-US"/>
+              </w:rPr>
+              <w:t>5</w:t>
+            </w:r>
+            <w:r>
+              <w:rPr>
+                <w:rFonts w:eastAsiaTheme="minorEastAsia"/>
+                <w:noProof/>
+                <w:lang w:eastAsia="de-CH"/>
+              </w:rPr>
+              <w:tab/>
+            </w:r>
+            <w:r>
+              <w:rPr>
+                <w:rStyle w:val="Hyperlink"/>
+                <w:noProof/>
+                <w:lang w:val="en-US"/>
+              </w:rPr>
+              <w:t>Maintenance</w:t>
+            </w:r>
+            <w:r>
+              <w:rPr>
+                <w:noProof/>
+                <w:webHidden/>
+              </w:rPr>
+              <w:tab/>
+            </w:r>
+            <w:r>
+              <w:rPr>
+                <w:noProof/>
+                <w:webHidden/>
+              </w:rPr>
+              <w:fldChar w:fldCharType="begin"/>
+            </w:r>
+            <w:r>
+              <w:rPr>
+                <w:noProof/>
+                <w:webHidden/>
+              </w:rPr>
+              <w:instrText xml:space="preserve"> PAGEREF _Toc5288513 \h </w:instrText>
+            </w:r>
+            <w:r>
+              <w:rPr>
+                <w:noProof/>
+                <w:webHidden/>
+              </w:rPr>
+            </w:r>
+            <w:r>
+              <w:rPr>
+                <w:noProof/>
+                <w:webHidden/>
+              </w:rPr>
+              <w:fldChar w:fldCharType="separate"/>
+            </w:r>
+            <w:r>
+              <w:rPr>
+                <w:noProof/>
+                <w:webHidden/>
+              </w:rPr>
+              <w:t>4</w:t>
+            </w:r>
+            <w:r>
+              <w:rPr>
+                <w:noProof/>
+                <w:webHidden/>
+              </w:rPr>
+              <w:fldChar w:fldCharType="end"/>
+            </w:r>
+          </w:hyperlink>
+        </w:p>
+        <w:p>
+          <w:pPr>
+            <w:pStyle w:val="TOC2"/>
+            <w:tabs>
+              <w:tab w:val="left" w:pos="880"/>
+              <w:tab w:val="right" w:leader="dot" w:pos="9062"/>
+            </w:tabs>
+            <w:rPr>
+              <w:rFonts w:eastAsiaTheme="minorEastAsia"/>
+              <w:noProof/>
+              <w:lang w:eastAsia="de-CH"/>
+            </w:rPr>
+          </w:pPr>
+          <w:hyperlink w:anchor="_Toc5288514" w:history="1">
+            <w:r>
+              <w:rPr>
+                <w:rStyle w:val="Hyperlink"/>
+                <w:noProof/>
+                <w:lang w:val="en-US"/>
+              </w:rPr>
+              <w:t>5.1</w:t>
+            </w:r>
+            <w:r>
+              <w:rPr>
+                <w:rFonts w:eastAsiaTheme="minorEastAsia"/>
+                <w:noProof/>
+                <w:lang w:eastAsia="de-CH"/>
+              </w:rPr>
+              <w:tab/>
+            </w:r>
+            <w:r>
+              <w:rPr>
+                <w:rStyle w:val="Hyperlink"/>
+                <w:noProof/>
+                <w:lang w:val="en-US"/>
+              </w:rPr>
+              <w:t>Font Awesome</w:t>
+            </w:r>
+            <w:r>
+              <w:rPr>
+                <w:noProof/>
+                <w:webHidden/>
+              </w:rPr>
+              <w:tab/>
+            </w:r>
+            <w:r>
+              <w:rPr>
+                <w:noProof/>
+                <w:webHidden/>
+              </w:rPr>
+              <w:fldChar w:fldCharType="begin"/>
+            </w:r>
+            <w:r>
+              <w:rPr>
+                <w:noProof/>
+                <w:webHidden/>
+              </w:rPr>
+              <w:instrText xml:space="preserve"> PAGEREF _Toc5288514 \h </w:instrText>
+            </w:r>
+            <w:r>
+              <w:rPr>
+                <w:noProof/>
+                <w:webHidden/>
+              </w:rPr>
+            </w:r>
+            <w:r>
+              <w:rPr>
+                <w:noProof/>
+                <w:webHidden/>
+              </w:rPr>
+              <w:fldChar w:fldCharType="separate"/>
+            </w:r>
+            <w:r>
+              <w:rPr>
+                <w:noProof/>
+                <w:webHidden/>
+              </w:rPr>
+              <w:t>4</w:t>
             </w:r>
             <w:r>
               <w:rPr>
@@ -516,7 +960,7 @@
       <w:pPr>
         <w:pStyle w:val="Heading1"/>
       </w:pPr>
-      <w:bookmarkStart w:id="0" w:name="_Toc3288051"/>
+      <w:bookmarkStart w:id="0" w:name="_Toc5288505"/>
       <w:r>
         <w:lastRenderedPageBreak/>
         <w:t>File Structure</w:t>
@@ -553,55 +997,18 @@
           <w:lang w:val="en-US"/>
         </w:rPr>
       </w:pPr>
-      <w:proofErr w:type="spellStart"/>
       <w:r>
         <w:rPr>
           <w:b/>
           <w:lang w:val="en-US"/>
         </w:rPr>
-        <w:t>logging.properties</w:t>
-      </w:r>
-      <w:proofErr w:type="spellEnd"/>
-      <w:r>
-        <w:rPr>
-          <w:b/>
-          <w:lang w:val="en-US"/>
-        </w:rPr>
-        <w:t xml:space="preserve">: </w:t>
-      </w:r>
-      <w:r>
-        <w:rPr>
-          <w:lang w:val="en-US"/>
-        </w:rPr>
-        <w:t xml:space="preserve">Configuration </w:t>
-      </w:r>
-      <w:proofErr w:type="gramStart"/>
-      <w:r>
-        <w:rPr>
-          <w:lang w:val="en-US"/>
-        </w:rPr>
-        <w:t>file</w:t>
-      </w:r>
-      <w:proofErr w:type="gramEnd"/>
-      <w:r>
-        <w:rPr>
-          <w:lang w:val="en-US"/>
-        </w:rPr>
-        <w:t xml:space="preserve"> for </w:t>
-      </w:r>
-      <w:proofErr w:type="spellStart"/>
-      <w:r>
-        <w:rPr>
-          <w:lang w:val="en-US"/>
-        </w:rPr>
-        <w:t>java.util.logging</w:t>
-      </w:r>
-      <w:proofErr w:type="spellEnd"/>
-      <w:r>
-        <w:rPr>
-          <w:lang w:val="en-US"/>
-        </w:rPr>
-        <w:t>.</w:t>
+        <w:t xml:space="preserve">logging.properties: </w:t>
+      </w:r>
+      <w:r>
+        <w:rPr>
+          <w:lang w:val="en-US"/>
+        </w:rPr>
+        <w:t>Configuration file for java.util.logging.</w:t>
       </w:r>
     </w:p>
     <w:p>
@@ -615,21 +1022,12 @@
           <w:lang w:val="en-US"/>
         </w:rPr>
       </w:pPr>
-      <w:proofErr w:type="spellStart"/>
       <w:r>
         <w:rPr>
           <w:b/>
           <w:lang w:val="en-US"/>
         </w:rPr>
-        <w:t>cfw.properties</w:t>
-      </w:r>
-      <w:proofErr w:type="spellEnd"/>
-      <w:r>
-        <w:rPr>
-          <w:b/>
-          <w:lang w:val="en-US"/>
-        </w:rPr>
-        <w:t>:</w:t>
+        <w:t>cfw.properties:</w:t>
       </w:r>
       <w:r>
         <w:rPr>
@@ -647,23 +1045,8 @@
         <w:rPr>
           <w:lang w:val="en-US"/>
         </w:rPr>
-        <w:t xml:space="preserve"> which has to </w:t>
-      </w:r>
-      <w:proofErr w:type="spellStart"/>
-      <w:r>
-        <w:rPr>
-          <w:lang w:val="en-US"/>
-        </w:rPr>
-        <w:t>pe</w:t>
-      </w:r>
-      <w:proofErr w:type="spellEnd"/>
-      <w:r>
-        <w:rPr>
-          <w:lang w:val="en-US"/>
-        </w:rPr>
-        <w:t xml:space="preserve"> passed to </w:t>
-      </w:r>
-      <w:proofErr w:type="spellStart"/>
+        <w:t xml:space="preserve"> which has to pe passed to </w:t>
+      </w:r>
       <w:r>
         <w:rPr>
           <w:rFonts w:ascii="Consolas" w:hAnsi="Consolas" w:cs="Consolas"/>
@@ -700,7 +1083,6 @@
         </w:rPr>
         <w:t>initialize</w:t>
       </w:r>
-      <w:proofErr w:type="spellEnd"/>
       <w:r>
         <w:rPr>
           <w:rFonts w:ascii="Consolas" w:hAnsi="Consolas" w:cs="Consolas"/>
@@ -721,55 +1103,7 @@
           <w:shd w:val="clear" w:color="auto" w:fill="E8F2FE"/>
           <w:lang w:val="en-US"/>
         </w:rPr>
-        <w:t>"./</w:t>
-      </w:r>
-      <w:proofErr w:type="spellStart"/>
-      <w:r>
-        <w:rPr>
-          <w:rFonts w:ascii="Consolas" w:hAnsi="Consolas" w:cs="Consolas"/>
-          <w:color w:val="2A00FF"/>
-          <w:sz w:val="20"/>
-          <w:szCs w:val="20"/>
-          <w:shd w:val="clear" w:color="auto" w:fill="E8F2FE"/>
-          <w:lang w:val="en-US"/>
-        </w:rPr>
-        <w:t>config</w:t>
-      </w:r>
-      <w:proofErr w:type="spellEnd"/>
-      <w:r>
-        <w:rPr>
-          <w:rFonts w:ascii="Consolas" w:hAnsi="Consolas" w:cs="Consolas"/>
-          <w:color w:val="2A00FF"/>
-          <w:sz w:val="20"/>
-          <w:szCs w:val="20"/>
-          <w:shd w:val="clear" w:color="auto" w:fill="E8F2FE"/>
-          <w:lang w:val="en-US"/>
-        </w:rPr>
-        <w:t>/</w:t>
-      </w:r>
-      <w:proofErr w:type="spellStart"/>
-      <w:r>
-        <w:rPr>
-          <w:rFonts w:ascii="Consolas" w:hAnsi="Consolas" w:cs="Consolas"/>
-          <w:color w:val="2A00FF"/>
-          <w:sz w:val="20"/>
-          <w:szCs w:val="20"/>
-          <w:shd w:val="clear" w:color="auto" w:fill="E8F2FE"/>
-          <w:lang w:val="en-US"/>
-        </w:rPr>
-        <w:t>cfw.properties</w:t>
-      </w:r>
-      <w:proofErr w:type="spellEnd"/>
-      <w:r>
-        <w:rPr>
-          <w:rFonts w:ascii="Consolas" w:hAnsi="Consolas" w:cs="Consolas"/>
-          <w:color w:val="2A00FF"/>
-          <w:sz w:val="20"/>
-          <w:szCs w:val="20"/>
-          <w:shd w:val="clear" w:color="auto" w:fill="E8F2FE"/>
-          <w:lang w:val="en-US"/>
-        </w:rPr>
-        <w:t>"</w:t>
+        <w:t>"./config/cfw.properties"</w:t>
       </w:r>
       <w:r>
         <w:rPr>
@@ -814,7 +1148,6 @@
         </w:rPr>
         <w:t xml:space="preserve"> file containing username/password credentials when using </w:t>
       </w:r>
-      <w:proofErr w:type="spellStart"/>
       <w:r>
         <w:rPr>
           <w:rFonts w:ascii="Consolas" w:hAnsi="Consolas" w:cs="Consolas"/>
@@ -824,19 +1157,7 @@
           <w:shd w:val="clear" w:color="auto" w:fill="E8F2FE"/>
           <w:lang w:val="en-US"/>
         </w:rPr>
-        <w:t>authentication_method</w:t>
-      </w:r>
-      <w:proofErr w:type="spellEnd"/>
-      <w:r>
-        <w:rPr>
-          <w:rFonts w:ascii="Consolas" w:hAnsi="Consolas" w:cs="Consolas"/>
-          <w:color w:val="000000"/>
-          <w:sz w:val="20"/>
-          <w:szCs w:val="20"/>
-          <w:shd w:val="clear" w:color="auto" w:fill="E8F2FE"/>
-          <w:lang w:val="en-US"/>
-        </w:rPr>
-        <w:t>=</w:t>
+        <w:t>authentication_method=</w:t>
       </w:r>
       <w:r>
         <w:rPr>
@@ -872,23 +1193,7 @@
           <w:b/>
           <w:lang w:val="en-US"/>
         </w:rPr>
-        <w:t>/</w:t>
-      </w:r>
-      <w:proofErr w:type="spellStart"/>
-      <w:r>
-        <w:rPr>
-          <w:b/>
-          <w:lang w:val="en-US"/>
-        </w:rPr>
-        <w:t>datastore</w:t>
-      </w:r>
-      <w:proofErr w:type="spellEnd"/>
-      <w:r>
-        <w:rPr>
-          <w:b/>
-          <w:lang w:val="en-US"/>
-        </w:rPr>
-        <w:t>:</w:t>
+        <w:t>/datastore:</w:t>
       </w:r>
       <w:r>
         <w:rPr>
@@ -957,17 +1262,8 @@
           <w:b/>
           <w:lang w:val="en-US"/>
         </w:rPr>
-        <w:t>/</w:t>
-      </w:r>
-      <w:proofErr w:type="spellStart"/>
-      <w:r>
-        <w:rPr>
-          <w:b/>
-          <w:lang w:val="en-US"/>
-        </w:rPr>
-        <w:t>css</w:t>
-      </w:r>
-      <w:proofErr w:type="spellEnd"/>
+        <w:t>/css</w:t>
+      </w:r>
     </w:p>
     <w:p>
       <w:pPr>
@@ -991,30 +1287,14 @@
         <w:rPr>
           <w:lang w:val="en-US"/>
         </w:rPr>
-        <w:t xml:space="preserve">Your custom </w:t>
-      </w:r>
-      <w:proofErr w:type="spellStart"/>
-      <w:r>
-        <w:rPr>
-          <w:lang w:val="en-US"/>
-        </w:rPr>
-        <w:t>css</w:t>
-      </w:r>
-      <w:proofErr w:type="spellEnd"/>
-      <w:r>
-        <w:rPr>
-          <w:lang w:val="en-US"/>
-        </w:rPr>
-        <w:t xml:space="preserve"> file which will be loaded by </w:t>
-      </w:r>
-      <w:proofErr w:type="spellStart"/>
+        <w:t xml:space="preserve">Your custom css file which will be loaded by </w:t>
+      </w:r>
       <w:r>
         <w:rPr>
           <w:lang w:val="en-US"/>
         </w:rPr>
         <w:t>TemplateHTMLDefault</w:t>
       </w:r>
-      <w:proofErr w:type="spellEnd"/>
       <w:r>
         <w:rPr>
           <w:lang w:val="en-US"/>
@@ -1038,17 +1318,8 @@
           <w:b/>
           <w:lang w:val="en-US"/>
         </w:rPr>
-        <w:t>/</w:t>
-      </w:r>
-      <w:proofErr w:type="spellStart"/>
-      <w:r>
-        <w:rPr>
-          <w:b/>
-          <w:lang w:val="en-US"/>
-        </w:rPr>
-        <w:t>js</w:t>
-      </w:r>
-      <w:proofErr w:type="spellEnd"/>
+        <w:t>/js</w:t>
+      </w:r>
     </w:p>
     <w:p>
       <w:pPr>
@@ -1095,15 +1366,315 @@
           <w:lang w:val="en-US"/>
         </w:rPr>
       </w:pPr>
-      <w:bookmarkStart w:id="1" w:name="_Toc3288052"/>
+      <w:bookmarkStart w:id="1" w:name="_Toc5288506"/>
       <w:r>
         <w:rPr>
           <w:lang w:val="en-US"/>
         </w:rPr>
         <w:lastRenderedPageBreak/>
+        <w:t>API</w:t>
+      </w:r>
+      <w:bookmarkEnd w:id="1"/>
+    </w:p>
+    <w:p>
+      <w:pPr>
+        <w:pStyle w:val="Heading2"/>
+        <w:rPr>
+          <w:lang w:val="en-US"/>
+        </w:rPr>
+      </w:pPr>
+      <w:r>
+        <w:rPr>
+          <w:lang w:val="en-US"/>
+        </w:rPr>
+        <w:t>Analyze HAR</w:t>
+      </w:r>
+    </w:p>
+    <w:tbl>
+      <w:tblPr>
+        <w:tblStyle w:val="MediumShading1-Accent1"/>
+        <w:tblW w:w="0" w:type="auto"/>
+        <w:tblLook w:val="04A0" w:firstRow="1" w:lastRow="0" w:firstColumn="1" w:lastColumn="0" w:noHBand="0" w:noVBand="1"/>
+      </w:tblPr>
+      <w:tblGrid>
+        <w:gridCol w:w="1951"/>
+        <w:gridCol w:w="7261"/>
+      </w:tblGrid>
+      <w:tr>
+        <w:trPr>
+          <w:cnfStyle w:val="100000000000" w:firstRow="1" w:lastRow="0" w:firstColumn="0" w:lastColumn="0" w:oddVBand="0" w:evenVBand="0" w:oddHBand="0" w:evenHBand="0" w:firstRowFirstColumn="0" w:firstRowLastColumn="0" w:lastRowFirstColumn="0" w:lastRowLastColumn="0"/>
+        </w:trPr>
+        <w:tc>
+          <w:tcPr>
+            <w:cnfStyle w:val="001000000000" w:firstRow="0" w:lastRow="0" w:firstColumn="1" w:lastColumn="0" w:oddVBand="0" w:evenVBand="0" w:oddHBand="0" w:evenHBand="0" w:firstRowFirstColumn="0" w:firstRowLastColumn="0" w:lastRowFirstColumn="0" w:lastRowLastColumn="0"/>
+            <w:tcW w:w="1951" w:type="dxa"/>
+          </w:tcPr>
+          <w:p>
+            <w:pPr>
+              <w:rPr>
+                <w:lang w:val="en-US"/>
+              </w:rPr>
+            </w:pPr>
+            <w:r>
+              <w:rPr>
+                <w:lang w:val="en-US"/>
+              </w:rPr>
+              <w:t>Key</w:t>
+            </w:r>
+          </w:p>
+        </w:tc>
+        <w:tc>
+          <w:tcPr>
+            <w:tcW w:w="7261" w:type="dxa"/>
+          </w:tcPr>
+          <w:p>
+            <w:pPr>
+              <w:cnfStyle w:val="100000000000" w:firstRow="1" w:lastRow="0" w:firstColumn="0" w:lastColumn="0" w:oddVBand="0" w:evenVBand="0" w:oddHBand="0" w:evenHBand="0" w:firstRowFirstColumn="0" w:firstRowLastColumn="0" w:lastRowFirstColumn="0" w:lastRowLastColumn="0"/>
+              <w:rPr>
+                <w:lang w:val="en-US"/>
+              </w:rPr>
+            </w:pPr>
+            <w:r>
+              <w:rPr>
+                <w:lang w:val="en-US"/>
+              </w:rPr>
+              <w:t>Value</w:t>
+            </w:r>
+          </w:p>
+        </w:tc>
+      </w:tr>
+      <w:tr>
+        <w:trPr>
+          <w:cnfStyle w:val="000000100000" w:firstRow="0" w:lastRow="0" w:firstColumn="0" w:lastColumn="0" w:oddVBand="0" w:evenVBand="0" w:oddHBand="1" w:evenHBand="0" w:firstRowFirstColumn="0" w:firstRowLastColumn="0" w:lastRowFirstColumn="0" w:lastRowLastColumn="0"/>
+        </w:trPr>
+        <w:tc>
+          <w:tcPr>
+            <w:cnfStyle w:val="001000000000" w:firstRow="0" w:lastRow="0" w:firstColumn="1" w:lastColumn="0" w:oddVBand="0" w:evenVBand="0" w:oddHBand="0" w:evenHBand="0" w:firstRowFirstColumn="0" w:firstRowLastColumn="0" w:lastRowFirstColumn="0" w:lastRowLastColumn="0"/>
+            <w:tcW w:w="1951" w:type="dxa"/>
+          </w:tcPr>
+          <w:p>
+            <w:pPr>
+              <w:rPr>
+                <w:lang w:val="en-US"/>
+              </w:rPr>
+            </w:pPr>
+            <w:r>
+              <w:rPr>
+                <w:lang w:val="en-US"/>
+              </w:rPr>
+              <w:t>URL</w:t>
+            </w:r>
+          </w:p>
+        </w:tc>
+        <w:tc>
+          <w:tcPr>
+            <w:tcW w:w="7261" w:type="dxa"/>
+          </w:tcPr>
+          <w:p>
+            <w:pPr>
+              <w:cnfStyle w:val="000000100000" w:firstRow="0" w:lastRow="0" w:firstColumn="0" w:lastColumn="0" w:oddVBand="0" w:evenVBand="0" w:oddHBand="1" w:evenHBand="0" w:firstRowFirstColumn="0" w:firstRowLastColumn="0" w:lastRowFirstColumn="0" w:lastRowLastColumn="0"/>
+              <w:rPr>
+                <w:lang w:val="en-US"/>
+              </w:rPr>
+            </w:pPr>
+            <w:hyperlink r:id="rId7" w:history="1">
+              <w:r>
+                <w:rPr>
+                  <w:rStyle w:val="Hyperlink"/>
+                  <w:lang w:val="en-US"/>
+                </w:rPr>
+                <w:t>http://localhost:8888/pageanalyzer/api/analyzehar</w:t>
+              </w:r>
+            </w:hyperlink>
+          </w:p>
+          <w:p>
+            <w:pPr>
+              <w:cnfStyle w:val="000000100000" w:firstRow="0" w:lastRow="0" w:firstColumn="0" w:lastColumn="0" w:oddVBand="0" w:evenVBand="0" w:oddHBand="1" w:evenHBand="0" w:firstRowFirstColumn="0" w:firstRowLastColumn="0" w:lastRowFirstColumn="0" w:lastRowLastColumn="0"/>
+              <w:rPr>
+                <w:lang w:val="en-US"/>
+              </w:rPr>
+            </w:pPr>
+          </w:p>
+        </w:tc>
+      </w:tr>
+      <w:tr>
+        <w:trPr>
+          <w:cnfStyle w:val="000000010000" w:firstRow="0" w:lastRow="0" w:firstColumn="0" w:lastColumn="0" w:oddVBand="0" w:evenVBand="0" w:oddHBand="0" w:evenHBand="1" w:firstRowFirstColumn="0" w:firstRowLastColumn="0" w:lastRowFirstColumn="0" w:lastRowLastColumn="0"/>
+        </w:trPr>
+        <w:tc>
+          <w:tcPr>
+            <w:cnfStyle w:val="001000000000" w:firstRow="0" w:lastRow="0" w:firstColumn="1" w:lastColumn="0" w:oddVBand="0" w:evenVBand="0" w:oddHBand="0" w:evenHBand="0" w:firstRowFirstColumn="0" w:firstRowLastColumn="0" w:lastRowFirstColumn="0" w:lastRowLastColumn="0"/>
+            <w:tcW w:w="1951" w:type="dxa"/>
+          </w:tcPr>
+          <w:p>
+            <w:pPr>
+              <w:rPr>
+                <w:lang w:val="en-US"/>
+              </w:rPr>
+            </w:pPr>
+            <w:r>
+              <w:rPr>
+                <w:lang w:val="en-US"/>
+              </w:rPr>
+              <w:t>Type</w:t>
+            </w:r>
+          </w:p>
+        </w:tc>
+        <w:tc>
+          <w:tcPr>
+            <w:tcW w:w="7261" w:type="dxa"/>
+          </w:tcPr>
+          <w:p>
+            <w:pPr>
+              <w:cnfStyle w:val="000000010000" w:firstRow="0" w:lastRow="0" w:firstColumn="0" w:lastColumn="0" w:oddVBand="0" w:evenVBand="0" w:oddHBand="0" w:evenHBand="1" w:firstRowFirstColumn="0" w:firstRowLastColumn="0" w:lastRowFirstColumn="0" w:lastRowLastColumn="0"/>
+              <w:rPr>
+                <w:lang w:val="en-US"/>
+              </w:rPr>
+            </w:pPr>
+            <w:r>
+              <w:rPr>
+                <w:lang w:val="en-US"/>
+              </w:rPr>
+              <w:t>POST</w:t>
+            </w:r>
+          </w:p>
+        </w:tc>
+      </w:tr>
+      <w:tr>
+        <w:trPr>
+          <w:cnfStyle w:val="000000100000" w:firstRow="0" w:lastRow="0" w:firstColumn="0" w:lastColumn="0" w:oddVBand="0" w:evenVBand="0" w:oddHBand="1" w:evenHBand="0" w:firstRowFirstColumn="0" w:firstRowLastColumn="0" w:lastRowFirstColumn="0" w:lastRowLastColumn="0"/>
+        </w:trPr>
+        <w:tc>
+          <w:tcPr>
+            <w:cnfStyle w:val="001000000000" w:firstRow="0" w:lastRow="0" w:firstColumn="1" w:lastColumn="0" w:oddVBand="0" w:evenVBand="0" w:oddHBand="0" w:evenHBand="0" w:firstRowFirstColumn="0" w:firstRowLastColumn="0" w:lastRowFirstColumn="0" w:lastRowLastColumn="0"/>
+            <w:tcW w:w="1951" w:type="dxa"/>
+          </w:tcPr>
+          <w:p>
+            <w:pPr>
+              <w:rPr>
+                <w:lang w:val="en-US"/>
+              </w:rPr>
+            </w:pPr>
+            <w:r>
+              <w:rPr>
+                <w:lang w:val="en-US"/>
+              </w:rPr>
+              <w:t>Parameters</w:t>
+            </w:r>
+          </w:p>
+        </w:tc>
+        <w:tc>
+          <w:tcPr>
+            <w:tcW w:w="7261" w:type="dxa"/>
+          </w:tcPr>
+          <w:p>
+            <w:pPr>
+              <w:pStyle w:val="ListParagraph"/>
+              <w:numPr>
+                <w:ilvl w:val="0"/>
+                <w:numId w:val="8"/>
+              </w:numPr>
+              <w:cnfStyle w:val="000000100000" w:firstRow="0" w:lastRow="0" w:firstColumn="0" w:lastColumn="0" w:oddVBand="0" w:evenVBand="0" w:oddHBand="1" w:evenHBand="0" w:firstRowFirstColumn="0" w:firstRowLastColumn="0" w:lastRowFirstColumn="0" w:lastRowLastColumn="0"/>
+              <w:rPr>
+                <w:lang w:val="en-US"/>
+              </w:rPr>
+            </w:pPr>
+            <w:r>
+              <w:rPr>
+                <w:b/>
+                <w:lang w:val="en-US"/>
+              </w:rPr>
+              <w:t>harFile:</w:t>
+            </w:r>
+            <w:r>
+              <w:rPr>
+                <w:lang w:val="en-US"/>
+              </w:rPr>
+              <w:t xml:space="preserve"> The content of the HAR file as </w:t>
+            </w:r>
+            <w:r>
+              <w:rPr>
+                <w:lang w:val="en-US"/>
+              </w:rPr>
+              <w:t>multipart/form-data</w:t>
+            </w:r>
+            <w:r>
+              <w:rPr>
+                <w:lang w:val="en-US"/>
+              </w:rPr>
+              <w:t>.</w:t>
+            </w:r>
+          </w:p>
+        </w:tc>
+      </w:tr>
+      <w:tr>
+        <w:trPr>
+          <w:cnfStyle w:val="000000010000" w:firstRow="0" w:lastRow="0" w:firstColumn="0" w:lastColumn="0" w:oddVBand="0" w:evenVBand="0" w:oddHBand="0" w:evenHBand="1" w:firstRowFirstColumn="0" w:firstRowLastColumn="0" w:lastRowFirstColumn="0" w:lastRowLastColumn="0"/>
+        </w:trPr>
+        <w:tc>
+          <w:tcPr>
+            <w:cnfStyle w:val="001000000000" w:firstRow="0" w:lastRow="0" w:firstColumn="1" w:lastColumn="0" w:oddVBand="0" w:evenVBand="0" w:oddHBand="0" w:evenHBand="0" w:firstRowFirstColumn="0" w:firstRowLastColumn="0" w:lastRowFirstColumn="0" w:lastRowLastColumn="0"/>
+            <w:tcW w:w="1951" w:type="dxa"/>
+          </w:tcPr>
+          <w:p>
+            <w:pPr>
+              <w:rPr>
+                <w:lang w:val="en-US"/>
+              </w:rPr>
+            </w:pPr>
+            <w:r>
+              <w:rPr>
+                <w:lang w:val="en-US"/>
+              </w:rPr>
+              <w:t>Returns</w:t>
+            </w:r>
+          </w:p>
+        </w:tc>
+        <w:tc>
+          <w:tcPr>
+            <w:tcW w:w="7261" w:type="dxa"/>
+          </w:tcPr>
+          <w:p>
+            <w:pPr>
+              <w:cnfStyle w:val="000000010000" w:firstRow="0" w:lastRow="0" w:firstColumn="0" w:lastColumn="0" w:oddVBand="0" w:evenVBand="0" w:oddHBand="0" w:evenHBand="1" w:firstRowFirstColumn="0" w:firstRowLastColumn="0" w:lastRowFirstColumn="0" w:lastRowLastColumn="0"/>
+              <w:rPr>
+                <w:lang w:val="en-US"/>
+              </w:rPr>
+            </w:pPr>
+            <w:r>
+              <w:rPr>
+                <w:lang w:val="en-US"/>
+              </w:rPr>
+              <w:t>YSlow results in JSON format.</w:t>
+            </w:r>
+          </w:p>
+        </w:tc>
+      </w:tr>
+    </w:tbl>
+    <w:p>
+      <w:pPr>
+        <w:rPr>
+          <w:lang w:val="en-US"/>
+        </w:rPr>
+      </w:pPr>
+      <w:bookmarkStart w:id="2" w:name="_GoBack"/>
+      <w:bookmarkEnd w:id="2"/>
+    </w:p>
+    <w:p>
+      <w:pPr>
+        <w:pStyle w:val="Heading1"/>
+        <w:rPr>
+          <w:lang w:val="en-US"/>
+        </w:rPr>
+      </w:pPr>
+      <w:bookmarkStart w:id="3" w:name="_Toc5288507"/>
+      <w:r>
+        <w:rPr>
+          <w:lang w:val="en-US"/>
+        </w:rPr>
         <w:t>Logging</w:t>
       </w:r>
-      <w:bookmarkEnd w:id="1"/>
+      <w:bookmarkEnd w:id="3"/>
     </w:p>
     <w:p>
       <w:pPr>
@@ -1112,14 +1683,14 @@
           <w:lang w:val="en-US"/>
         </w:rPr>
       </w:pPr>
-      <w:bookmarkStart w:id="2" w:name="_Toc3288053"/>
+      <w:bookmarkStart w:id="4" w:name="_Toc5288508"/>
       <w:r>
         <w:rPr>
           <w:lang w:val="en-US"/>
         </w:rPr>
         <w:t>Example Code</w:t>
       </w:r>
-      <w:bookmarkEnd w:id="2"/>
+      <w:bookmarkEnd w:id="4"/>
     </w:p>
     <w:p>
       <w:pPr>
@@ -1139,7 +1710,6 @@
         </w:rPr>
         <w:br/>
       </w:r>
-      <w:proofErr w:type="gramStart"/>
       <w:r>
         <w:rPr>
           <w:rFonts w:ascii="Consolas" w:hAnsi="Consolas" w:cs="Consolas"/>
@@ -1153,7 +1723,6 @@
         </w:rPr>
         <w:t>public</w:t>
       </w:r>
-      <w:proofErr w:type="gramEnd"/>
       <w:r>
         <w:rPr>
           <w:rFonts w:ascii="Consolas" w:hAnsi="Consolas" w:cs="Consolas"/>
@@ -1189,7 +1758,6 @@
         </w:rPr>
         <w:t xml:space="preserve"> Logger </w:t>
       </w:r>
-      <w:proofErr w:type="spellStart"/>
       <w:r>
         <w:rPr>
           <w:rFonts w:ascii="Consolas" w:hAnsi="Consolas" w:cs="Consolas"/>
@@ -1204,7 +1772,6 @@
         </w:rPr>
         <w:t>logger</w:t>
       </w:r>
-      <w:proofErr w:type="spellEnd"/>
       <w:r>
         <w:rPr>
           <w:rFonts w:ascii="Consolas" w:hAnsi="Consolas" w:cs="Consolas"/>
@@ -1214,19 +1781,7 @@
           <w:shd w:val="clear" w:color="auto" w:fill="E8F2FE"/>
           <w:lang w:val="en-US"/>
         </w:rPr>
-        <w:t xml:space="preserve"> = </w:t>
-      </w:r>
-      <w:proofErr w:type="spellStart"/>
-      <w:r>
-        <w:rPr>
-          <w:rFonts w:ascii="Consolas" w:hAnsi="Consolas" w:cs="Consolas"/>
-          <w:color w:val="000000"/>
-          <w:sz w:val="20"/>
-          <w:szCs w:val="20"/>
-          <w:shd w:val="clear" w:color="auto" w:fill="E8F2FE"/>
-          <w:lang w:val="en-US"/>
-        </w:rPr>
-        <w:t>CFWLog.</w:t>
+        <w:t xml:space="preserve"> = CFWLog.</w:t>
       </w:r>
       <w:r>
         <w:rPr>
@@ -1241,7 +1796,6 @@
         </w:rPr>
         <w:t>getLogger</w:t>
       </w:r>
-      <w:proofErr w:type="spellEnd"/>
       <w:r>
         <w:rPr>
           <w:rFonts w:ascii="Consolas" w:hAnsi="Consolas" w:cs="Consolas"/>
@@ -1251,30 +1805,7 @@
           <w:shd w:val="clear" w:color="auto" w:fill="E8F2FE"/>
           <w:lang w:val="en-US"/>
         </w:rPr>
-        <w:t>(</w:t>
-      </w:r>
-      <w:proofErr w:type="spellStart"/>
-      <w:r>
-        <w:rPr>
-          <w:rFonts w:ascii="Consolas" w:hAnsi="Consolas" w:cs="Consolas"/>
-          <w:color w:val="000000"/>
-          <w:sz w:val="20"/>
-          <w:szCs w:val="20"/>
-          <w:shd w:val="clear" w:color="auto" w:fill="E8F2FE"/>
-          <w:lang w:val="en-US"/>
-        </w:rPr>
-        <w:t>YourClass</w:t>
-      </w:r>
-      <w:r>
-        <w:rPr>
-          <w:rFonts w:ascii="Consolas" w:hAnsi="Consolas" w:cs="Consolas"/>
-          <w:color w:val="000000"/>
-          <w:sz w:val="20"/>
-          <w:szCs w:val="20"/>
-          <w:shd w:val="clear" w:color="auto" w:fill="E8F2FE"/>
-          <w:lang w:val="en-US"/>
-        </w:rPr>
-        <w:t>.</w:t>
+        <w:t>(YourClass.</w:t>
       </w:r>
       <w:r>
         <w:rPr>
@@ -1298,10 +1829,12 @@
           <w:shd w:val="clear" w:color="auto" w:fill="E8F2FE"/>
           <w:lang w:val="en-US"/>
         </w:rPr>
-        <w:t>.getName</w:t>
-      </w:r>
-      <w:proofErr w:type="spellEnd"/>
-      <w:r>
+        <w:t>.getName());</w:t>
+      </w:r>
+    </w:p>
+    <w:p>
+      <w:pPr>
+        <w:shd w:val="clear" w:color="auto" w:fill="FFFFFF" w:themeFill="background1"/>
         <w:rPr>
           <w:rFonts w:ascii="Consolas" w:hAnsi="Consolas" w:cs="Consolas"/>
           <w:color w:val="000000"/>
@@ -1310,12 +1843,8 @@
           <w:shd w:val="clear" w:color="auto" w:fill="E8F2FE"/>
           <w:lang w:val="en-US"/>
         </w:rPr>
-        <w:t>());</w:t>
-      </w:r>
-    </w:p>
-    <w:p>
-      <w:pPr>
-        <w:shd w:val="clear" w:color="auto" w:fill="FFFFFF" w:themeFill="background1"/>
+      </w:pPr>
+      <w:r>
         <w:rPr>
           <w:rFonts w:ascii="Consolas" w:hAnsi="Consolas" w:cs="Consolas"/>
           <w:color w:val="000000"/>
@@ -1324,30 +1853,7 @@
           <w:shd w:val="clear" w:color="auto" w:fill="E8F2FE"/>
           <w:lang w:val="en-US"/>
         </w:rPr>
-      </w:pPr>
-      <w:proofErr w:type="spellStart"/>
-      <w:r>
-        <w:rPr>
-          <w:rFonts w:ascii="Consolas" w:hAnsi="Consolas" w:cs="Consolas"/>
-          <w:color w:val="000000"/>
-          <w:sz w:val="20"/>
-          <w:szCs w:val="20"/>
-          <w:shd w:val="clear" w:color="auto" w:fill="E8F2FE"/>
-          <w:lang w:val="en-US"/>
-        </w:rPr>
-        <w:t>CFWLog</w:t>
-      </w:r>
-      <w:proofErr w:type="spellEnd"/>
-      <w:r>
-        <w:rPr>
-          <w:rFonts w:ascii="Consolas" w:hAnsi="Consolas" w:cs="Consolas"/>
-          <w:color w:val="000000"/>
-          <w:sz w:val="20"/>
-          <w:szCs w:val="20"/>
-          <w:shd w:val="clear" w:color="auto" w:fill="E8F2FE"/>
-          <w:lang w:val="en-US"/>
-        </w:rPr>
-        <w:t xml:space="preserve"> </w:t>
+        <w:t xml:space="preserve">CFWLog </w:t>
       </w:r>
       <w:r>
         <w:rPr>
@@ -1394,34 +1900,8 @@
           <w:shd w:val="clear" w:color="auto" w:fill="E8F2FE"/>
           <w:lang w:val="en-US"/>
         </w:rPr>
-        <w:t xml:space="preserve"> </w:t>
-      </w:r>
-      <w:proofErr w:type="spellStart"/>
-      <w:proofErr w:type="gramStart"/>
-      <w:r>
-        <w:rPr>
-          <w:rFonts w:ascii="Consolas" w:hAnsi="Consolas" w:cs="Consolas"/>
-          <w:color w:val="000000"/>
-          <w:sz w:val="20"/>
-          <w:szCs w:val="20"/>
-          <w:shd w:val="clear" w:color="auto" w:fill="E8F2FE"/>
-          <w:lang w:val="en-US"/>
-        </w:rPr>
-        <w:t>CFWLog</w:t>
-      </w:r>
-      <w:proofErr w:type="spellEnd"/>
-      <w:r>
-        <w:rPr>
-          <w:rFonts w:ascii="Consolas" w:hAnsi="Consolas" w:cs="Consolas"/>
-          <w:color w:val="000000"/>
-          <w:sz w:val="20"/>
-          <w:szCs w:val="20"/>
-          <w:shd w:val="clear" w:color="auto" w:fill="E8F2FE"/>
-          <w:lang w:val="en-US"/>
-        </w:rPr>
-        <w:t>(</w:t>
-      </w:r>
-      <w:proofErr w:type="gramEnd"/>
+        <w:t xml:space="preserve"> CFWLog(</w:t>
+      </w:r>
       <w:r>
         <w:rPr>
           <w:rFonts w:ascii="Consolas" w:hAnsi="Consolas" w:cs="Consolas"/>
@@ -1476,8 +1956,6 @@
           <w:lang w:val="en-US"/>
         </w:rPr>
       </w:pPr>
-      <w:proofErr w:type="spellStart"/>
-      <w:proofErr w:type="gramStart"/>
       <w:r>
         <w:rPr>
           <w:rFonts w:ascii="Consolas" w:hAnsi="Consolas" w:cs="Consolas"/>
@@ -1487,31 +1965,7 @@
           <w:shd w:val="clear" w:color="auto" w:fill="E8F2FE"/>
           <w:lang w:val="en-US"/>
         </w:rPr>
-        <w:t>log.end</w:t>
-      </w:r>
-      <w:proofErr w:type="spellEnd"/>
-      <w:r>
-        <w:rPr>
-          <w:rFonts w:ascii="Consolas" w:hAnsi="Consolas" w:cs="Consolas"/>
-          <w:color w:val="000000"/>
-          <w:sz w:val="20"/>
-          <w:szCs w:val="20"/>
-          <w:shd w:val="clear" w:color="auto" w:fill="E8F2FE"/>
-          <w:lang w:val="en-US"/>
-        </w:rPr>
-        <w:t>(</w:t>
-      </w:r>
-      <w:proofErr w:type="gramEnd"/>
-      <w:r>
-        <w:rPr>
-          <w:rFonts w:ascii="Consolas" w:hAnsi="Consolas" w:cs="Consolas"/>
-          <w:color w:val="000000"/>
-          <w:sz w:val="20"/>
-          <w:szCs w:val="20"/>
-          <w:shd w:val="clear" w:color="auto" w:fill="E8F2FE"/>
-          <w:lang w:val="en-US"/>
-        </w:rPr>
-        <w:t>)</w:t>
+        <w:t>log.end()</w:t>
       </w:r>
       <w:r>
         <w:rPr>
@@ -1560,41 +2014,11 @@
           <w:lang w:val="en-US"/>
         </w:rPr>
       </w:pPr>
-      <w:proofErr w:type="spellStart"/>
-      <w:r>
-        <w:rPr>
-          <w:lang w:val="en-US"/>
-        </w:rPr>
-        <w:t>Initalize</w:t>
-      </w:r>
-      <w:proofErr w:type="spellEnd"/>
-      <w:r>
-        <w:rPr>
-          <w:lang w:val="en-US"/>
-        </w:rPr>
-        <w:t xml:space="preserve"> a logger with </w:t>
-      </w:r>
-      <w:proofErr w:type="spellStart"/>
-      <w:proofErr w:type="gramStart"/>
-      <w:r>
-        <w:rPr>
-          <w:lang w:val="en-US"/>
-        </w:rPr>
-        <w:t>CFWLog.getLogger</w:t>
-      </w:r>
-      <w:proofErr w:type="spellEnd"/>
-      <w:r>
-        <w:rPr>
-          <w:lang w:val="en-US"/>
-        </w:rPr>
-        <w:t>(</w:t>
-      </w:r>
-      <w:proofErr w:type="gramEnd"/>
-      <w:r>
-        <w:rPr>
-          <w:lang w:val="en-US"/>
-        </w:rPr>
-        <w:t>).</w:t>
+      <w:r>
+        <w:rPr>
+          <w:lang w:val="en-US"/>
+        </w:rPr>
+        <w:t>Initalize a logger with CFWLog.getLogger().</w:t>
       </w:r>
     </w:p>
     <w:p>
@@ -1612,21 +2036,7 @@
         <w:rPr>
           <w:lang w:val="en-US"/>
         </w:rPr>
-        <w:t xml:space="preserve">Create a new </w:t>
-      </w:r>
-      <w:proofErr w:type="spellStart"/>
-      <w:r>
-        <w:rPr>
-          <w:lang w:val="en-US"/>
-        </w:rPr>
-        <w:t>CFWLog</w:t>
-      </w:r>
-      <w:proofErr w:type="spellEnd"/>
-      <w:r>
-        <w:rPr>
-          <w:lang w:val="en-US"/>
-        </w:rPr>
-        <w:t xml:space="preserve"> instance passing the logger</w:t>
+        <w:t>Create a new CFWLog instance passing the logger</w:t>
       </w:r>
     </w:p>
     <w:p>
@@ -1644,43 +2054,7 @@
         <w:rPr>
           <w:lang w:val="en-US"/>
         </w:rPr>
-        <w:t xml:space="preserve">Use </w:t>
-      </w:r>
-      <w:proofErr w:type="spellStart"/>
-      <w:proofErr w:type="gramStart"/>
-      <w:r>
-        <w:rPr>
-          <w:lang w:val="en-US"/>
-        </w:rPr>
-        <w:t>CFWLog.start</w:t>
-      </w:r>
-      <w:proofErr w:type="spellEnd"/>
-      <w:r>
-        <w:rPr>
-          <w:lang w:val="en-US"/>
-        </w:rPr>
-        <w:t>(</w:t>
-      </w:r>
-      <w:proofErr w:type="gramEnd"/>
-      <w:r>
-        <w:rPr>
-          <w:lang w:val="en-US"/>
-        </w:rPr>
-        <w:t xml:space="preserve">) and </w:t>
-      </w:r>
-      <w:proofErr w:type="spellStart"/>
-      <w:r>
-        <w:rPr>
-          <w:lang w:val="en-US"/>
-        </w:rPr>
-        <w:t>CFWLog.stop</w:t>
-      </w:r>
-      <w:proofErr w:type="spellEnd"/>
-      <w:r>
-        <w:rPr>
-          <w:lang w:val="en-US"/>
-        </w:rPr>
-        <w:t>() method to create duration logs.</w:t>
+        <w:t>Use CFWLog.start() and CFWLog.stop() method to create duration logs.</w:t>
       </w:r>
     </w:p>
     <w:p>
@@ -1697,14 +2071,14 @@
           <w:lang w:val="en-US"/>
         </w:rPr>
       </w:pPr>
-      <w:bookmarkStart w:id="3" w:name="_Toc3288054"/>
+      <w:bookmarkStart w:id="5" w:name="_Toc5288509"/>
       <w:r>
         <w:rPr>
           <w:lang w:val="en-US"/>
         </w:rPr>
         <w:t>Sample Configuration</w:t>
       </w:r>
-      <w:bookmarkEnd w:id="3"/>
+      <w:bookmarkEnd w:id="5"/>
     </w:p>
     <w:p>
       <w:pPr>
@@ -1719,7 +2093,6 @@
           <w:lang w:val="en-US"/>
         </w:rPr>
       </w:pPr>
-      <w:proofErr w:type="gramStart"/>
       <w:r>
         <w:rPr>
           <w:rFonts w:ascii="Consolas" w:hAnsi="Consolas" w:cs="Consolas"/>
@@ -1728,9 +2101,18 @@
           <w:szCs w:val="20"/>
           <w:lang w:val="en-US"/>
         </w:rPr>
-        <w:t>handlers</w:t>
-      </w:r>
-      <w:proofErr w:type="gramEnd"/>
+        <w:t xml:space="preserve">handlers = </w:t>
+      </w:r>
+      <w:r>
+        <w:rPr>
+          <w:rFonts w:ascii="Consolas" w:hAnsi="Consolas" w:cs="Consolas"/>
+          <w:color w:val="2A00FF"/>
+          <w:sz w:val="20"/>
+          <w:szCs w:val="20"/>
+          <w:lang w:val="en-US"/>
+        </w:rPr>
+        <w:t>java.util.logging.FileHandler,</w:t>
+      </w:r>
       <w:r>
         <w:rPr>
           <w:rFonts w:ascii="Consolas" w:hAnsi="Consolas" w:cs="Consolas"/>
@@ -1739,9 +2121,8 @@
           <w:szCs w:val="20"/>
           <w:lang w:val="en-US"/>
         </w:rPr>
-        <w:t xml:space="preserve"> = </w:t>
-      </w:r>
-      <w:proofErr w:type="spellStart"/>
+        <w:t xml:space="preserve"> </w:t>
+      </w:r>
       <w:r>
         <w:rPr>
           <w:rFonts w:ascii="Consolas" w:hAnsi="Consolas" w:cs="Consolas"/>
@@ -1750,41 +2131,8 @@
           <w:szCs w:val="20"/>
           <w:lang w:val="en-US"/>
         </w:rPr>
-        <w:t>java.util.logging.FileHandler</w:t>
-      </w:r>
-      <w:proofErr w:type="spellEnd"/>
-      <w:r>
-        <w:rPr>
-          <w:rFonts w:ascii="Consolas" w:hAnsi="Consolas" w:cs="Consolas"/>
-          <w:color w:val="2A00FF"/>
-          <w:sz w:val="20"/>
-          <w:szCs w:val="20"/>
-          <w:lang w:val="en-US"/>
-        </w:rPr>
-        <w:t>,</w:t>
-      </w:r>
-      <w:r>
-        <w:rPr>
-          <w:rFonts w:ascii="Consolas" w:hAnsi="Consolas" w:cs="Consolas"/>
-          <w:color w:val="000000"/>
-          <w:sz w:val="20"/>
-          <w:szCs w:val="20"/>
-          <w:lang w:val="en-US"/>
-        </w:rPr>
-        <w:t xml:space="preserve"> </w:t>
-      </w:r>
-      <w:proofErr w:type="spellStart"/>
-      <w:r>
-        <w:rPr>
-          <w:rFonts w:ascii="Consolas" w:hAnsi="Consolas" w:cs="Consolas"/>
-          <w:color w:val="2A00FF"/>
-          <w:sz w:val="20"/>
-          <w:szCs w:val="20"/>
-          <w:lang w:val="en-US"/>
-        </w:rPr>
         <w:t>java.util.logging.ConsoleHandler</w:t>
       </w:r>
-      <w:proofErr w:type="spellEnd"/>
     </w:p>
     <w:p>
       <w:pPr>
@@ -1799,8 +2147,6 @@
           <w:lang w:val="en-US"/>
         </w:rPr>
       </w:pPr>
-      <w:proofErr w:type="spellStart"/>
-      <w:proofErr w:type="gramStart"/>
       <w:r>
         <w:rPr>
           <w:rFonts w:ascii="Consolas" w:hAnsi="Consolas" w:cs="Consolas"/>
@@ -1809,19 +2155,7 @@
           <w:szCs w:val="20"/>
           <w:lang w:val="en-US"/>
         </w:rPr>
-        <w:t>config</w:t>
-      </w:r>
-      <w:proofErr w:type="spellEnd"/>
-      <w:proofErr w:type="gramEnd"/>
-      <w:r>
-        <w:rPr>
-          <w:rFonts w:ascii="Consolas" w:hAnsi="Consolas" w:cs="Consolas"/>
-          <w:color w:val="000000"/>
-          <w:sz w:val="20"/>
-          <w:szCs w:val="20"/>
-          <w:lang w:val="en-US"/>
-        </w:rPr>
-        <w:t xml:space="preserve">   =</w:t>
+        <w:t>config   =</w:t>
       </w:r>
     </w:p>
     <w:p>
@@ -1851,7 +2185,6 @@
           <w:lang w:val="en-US"/>
         </w:rPr>
       </w:pPr>
-      <w:proofErr w:type="spellStart"/>
       <w:r>
         <w:rPr>
           <w:rFonts w:ascii="Consolas" w:hAnsi="Consolas" w:cs="Consolas"/>
@@ -1900,18 +2233,7 @@
           <w:szCs w:val="20"/>
           <w:lang w:val="en-US"/>
         </w:rPr>
-        <w:t>.level</w:t>
-      </w:r>
-      <w:proofErr w:type="spellEnd"/>
-      <w:r>
-        <w:rPr>
-          <w:rFonts w:ascii="Consolas" w:hAnsi="Consolas" w:cs="Consolas"/>
-          <w:color w:val="000000"/>
-          <w:sz w:val="20"/>
-          <w:szCs w:val="20"/>
-          <w:lang w:val="en-US"/>
-        </w:rPr>
-        <w:t xml:space="preserve">   </w:t>
+        <w:t xml:space="preserve">.level   </w:t>
       </w:r>
       <w:r>
         <w:rPr>
@@ -1957,7 +2279,6 @@
           <w:lang w:val="en-US"/>
         </w:rPr>
       </w:pPr>
-      <w:proofErr w:type="spellStart"/>
       <w:r>
         <w:rPr>
           <w:rFonts w:ascii="Consolas" w:hAnsi="Consolas" w:cs="Consolas"/>
@@ -1966,18 +2287,7 @@
           <w:szCs w:val="20"/>
           <w:lang w:val="en-US"/>
         </w:rPr>
-        <w:t>com.pengtoolbox.cfw.level</w:t>
-      </w:r>
-      <w:proofErr w:type="spellEnd"/>
-      <w:r>
-        <w:rPr>
-          <w:rFonts w:ascii="Consolas" w:hAnsi="Consolas" w:cs="Consolas"/>
-          <w:color w:val="000000"/>
-          <w:sz w:val="20"/>
-          <w:szCs w:val="20"/>
-          <w:lang w:val="en-US"/>
-        </w:rPr>
-        <w:t xml:space="preserve">            = </w:t>
+        <w:t xml:space="preserve">com.pengtoolbox.cfw.level            = </w:t>
       </w:r>
       <w:r>
         <w:rPr>
@@ -2017,7 +2327,6 @@
           <w:lang w:val="en-US"/>
         </w:rPr>
       </w:pPr>
-      <w:proofErr w:type="spellStart"/>
       <w:r>
         <w:rPr>
           <w:rFonts w:ascii="Consolas" w:hAnsi="Consolas" w:cs="Consolas"/>
@@ -2026,18 +2335,7 @@
           <w:szCs w:val="20"/>
           <w:lang w:val="en-US"/>
         </w:rPr>
-        <w:t>java.util.logging.FileHandler.level</w:t>
-      </w:r>
-      <w:proofErr w:type="spellEnd"/>
-      <w:r>
-        <w:rPr>
-          <w:rFonts w:ascii="Consolas" w:hAnsi="Consolas" w:cs="Consolas"/>
-          <w:color w:val="000000"/>
-          <w:sz w:val="20"/>
-          <w:szCs w:val="20"/>
-          <w:lang w:val="en-US"/>
-        </w:rPr>
-        <w:t xml:space="preserve">     = </w:t>
+        <w:t xml:space="preserve">java.util.logging.FileHandler.level     = </w:t>
       </w:r>
       <w:r>
         <w:rPr>
@@ -2063,7 +2361,6 @@
           <w:lang w:val="en-US"/>
         </w:rPr>
       </w:pPr>
-      <w:proofErr w:type="spellStart"/>
       <w:r>
         <w:rPr>
           <w:rFonts w:ascii="Consolas" w:hAnsi="Consolas" w:cs="Consolas"/>
@@ -2072,18 +2369,7 @@
           <w:szCs w:val="20"/>
           <w:lang w:val="en-US"/>
         </w:rPr>
-        <w:t>java.util.logging.FileHandler.filter</w:t>
-      </w:r>
-      <w:proofErr w:type="spellEnd"/>
-      <w:r>
-        <w:rPr>
-          <w:rFonts w:ascii="Consolas" w:hAnsi="Consolas" w:cs="Consolas"/>
-          <w:color w:val="000000"/>
-          <w:sz w:val="20"/>
-          <w:szCs w:val="20"/>
-          <w:lang w:val="en-US"/>
-        </w:rPr>
-        <w:t xml:space="preserve">    =</w:t>
+        <w:t>java.util.logging.FileHandler.filter    =</w:t>
       </w:r>
     </w:p>
     <w:p>
@@ -2099,7 +2385,6 @@
           <w:lang w:val="en-US"/>
         </w:rPr>
       </w:pPr>
-      <w:proofErr w:type="spellStart"/>
       <w:r>
         <w:rPr>
           <w:rFonts w:ascii="Consolas" w:hAnsi="Consolas" w:cs="Consolas"/>
@@ -2108,20 +2393,8 @@
           <w:szCs w:val="20"/>
           <w:lang w:val="en-US"/>
         </w:rPr>
-        <w:t>java.util.logging.FileHandler.formatter</w:t>
-      </w:r>
-      <w:proofErr w:type="spellEnd"/>
-      <w:r>
-        <w:rPr>
-          <w:rFonts w:ascii="Consolas" w:hAnsi="Consolas" w:cs="Consolas"/>
-          <w:color w:val="000000"/>
-          <w:sz w:val="20"/>
-          <w:szCs w:val="20"/>
-          <w:lang w:val="en-US"/>
-        </w:rPr>
-        <w:t xml:space="preserve"> = </w:t>
-      </w:r>
-      <w:proofErr w:type="spellStart"/>
+        <w:t xml:space="preserve">java.util.logging.FileHandler.formatter = </w:t>
+      </w:r>
       <w:r>
         <w:rPr>
           <w:rFonts w:ascii="Consolas" w:hAnsi="Consolas" w:cs="Consolas"/>
@@ -2132,7 +2405,6 @@
         </w:rPr>
         <w:t>com.pengtoolbox.cfw.logging.CFWLogFormatterJSON</w:t>
       </w:r>
-      <w:proofErr w:type="spellEnd"/>
     </w:p>
     <w:p>
       <w:pPr>
@@ -2147,8 +2419,6 @@
           <w:lang w:val="en-US"/>
         </w:rPr>
       </w:pPr>
-      <w:proofErr w:type="spellStart"/>
-      <w:proofErr w:type="gramStart"/>
       <w:r>
         <w:rPr>
           <w:rFonts w:ascii="Consolas" w:hAnsi="Consolas" w:cs="Consolas"/>
@@ -2157,20 +2427,8 @@
           <w:szCs w:val="20"/>
           <w:lang w:val="en-US"/>
         </w:rPr>
-        <w:t>java.util.logging.FileHandler.encoding</w:t>
-      </w:r>
-      <w:proofErr w:type="spellEnd"/>
-      <w:r>
-        <w:rPr>
-          <w:rFonts w:ascii="Consolas" w:hAnsi="Consolas" w:cs="Consolas"/>
-          <w:color w:val="000000"/>
-          <w:sz w:val="20"/>
-          <w:szCs w:val="20"/>
-          <w:lang w:val="en-US"/>
-        </w:rPr>
-        <w:t xml:space="preserve">  =</w:t>
-      </w:r>
-      <w:proofErr w:type="gramEnd"/>
+        <w:t>java.util.logging.FileHandler.encoding  =</w:t>
+      </w:r>
     </w:p>
     <w:p>
       <w:pPr>
@@ -2185,7 +2443,6 @@
           <w:lang w:val="en-US"/>
         </w:rPr>
       </w:pPr>
-      <w:proofErr w:type="spellStart"/>
       <w:r>
         <w:rPr>
           <w:rFonts w:ascii="Consolas" w:hAnsi="Consolas" w:cs="Consolas"/>
@@ -2194,18 +2451,7 @@
           <w:szCs w:val="20"/>
           <w:lang w:val="en-US"/>
         </w:rPr>
-        <w:t>java.util.logging.FileHandler.limit</w:t>
-      </w:r>
-      <w:proofErr w:type="spellEnd"/>
-      <w:r>
-        <w:rPr>
-          <w:rFonts w:ascii="Consolas" w:hAnsi="Consolas" w:cs="Consolas"/>
-          <w:color w:val="000000"/>
-          <w:sz w:val="20"/>
-          <w:szCs w:val="20"/>
-          <w:lang w:val="en-US"/>
-        </w:rPr>
-        <w:t xml:space="preserve">     = </w:t>
+        <w:t xml:space="preserve">java.util.logging.FileHandler.limit     = </w:t>
       </w:r>
       <w:r>
         <w:rPr>
@@ -2231,7 +2477,6 @@
           <w:lang w:val="en-US"/>
         </w:rPr>
       </w:pPr>
-      <w:proofErr w:type="spellStart"/>
       <w:r>
         <w:rPr>
           <w:rFonts w:ascii="Consolas" w:hAnsi="Consolas" w:cs="Consolas"/>
@@ -2240,18 +2485,7 @@
           <w:szCs w:val="20"/>
           <w:lang w:val="en-US"/>
         </w:rPr>
-        <w:t>java.util.logging.FileHandler.count</w:t>
-      </w:r>
-      <w:proofErr w:type="spellEnd"/>
-      <w:r>
-        <w:rPr>
-          <w:rFonts w:ascii="Consolas" w:hAnsi="Consolas" w:cs="Consolas"/>
-          <w:color w:val="000000"/>
-          <w:sz w:val="20"/>
-          <w:szCs w:val="20"/>
-          <w:lang w:val="en-US"/>
-        </w:rPr>
-        <w:t xml:space="preserve">     =</w:t>
+        <w:t>java.util.logging.FileHandler.count     =</w:t>
       </w:r>
     </w:p>
     <w:p>
@@ -2267,7 +2501,6 @@
           <w:lang w:val="en-US"/>
         </w:rPr>
       </w:pPr>
-      <w:proofErr w:type="spellStart"/>
       <w:r>
         <w:rPr>
           <w:rFonts w:ascii="Consolas" w:hAnsi="Consolas" w:cs="Consolas"/>
@@ -2276,18 +2509,7 @@
           <w:szCs w:val="20"/>
           <w:lang w:val="en-US"/>
         </w:rPr>
-        <w:t>java.util.logging.FileHandler.append</w:t>
-      </w:r>
-      <w:proofErr w:type="spellEnd"/>
-      <w:r>
-        <w:rPr>
-          <w:rFonts w:ascii="Consolas" w:hAnsi="Consolas" w:cs="Consolas"/>
-          <w:color w:val="000000"/>
-          <w:sz w:val="20"/>
-          <w:szCs w:val="20"/>
-          <w:lang w:val="en-US"/>
-        </w:rPr>
-        <w:t xml:space="preserve">    = </w:t>
+        <w:t xml:space="preserve">java.util.logging.FileHandler.append    = </w:t>
       </w:r>
       <w:r>
         <w:rPr>
@@ -2313,7 +2535,6 @@
           <w:lang w:val="en-US"/>
         </w:rPr>
       </w:pPr>
-      <w:proofErr w:type="spellStart"/>
       <w:r>
         <w:rPr>
           <w:rFonts w:ascii="Consolas" w:hAnsi="Consolas" w:cs="Consolas"/>
@@ -2322,18 +2543,7 @@
           <w:szCs w:val="20"/>
           <w:lang w:val="en-US"/>
         </w:rPr>
-        <w:t>java.util.logging.FileHandler.count</w:t>
-      </w:r>
-      <w:proofErr w:type="spellEnd"/>
-      <w:r>
-        <w:rPr>
-          <w:rFonts w:ascii="Consolas" w:hAnsi="Consolas" w:cs="Consolas"/>
-          <w:color w:val="000000"/>
-          <w:sz w:val="20"/>
-          <w:szCs w:val="20"/>
-          <w:lang w:val="en-US"/>
-        </w:rPr>
-        <w:t xml:space="preserve">     = </w:t>
+        <w:t xml:space="preserve">java.util.logging.FileHandler.count     = </w:t>
       </w:r>
       <w:r>
         <w:rPr>
@@ -2356,6 +2566,7 @@
           <w:rFonts w:ascii="Consolas" w:hAnsi="Consolas" w:cs="Consolas"/>
           <w:sz w:val="20"/>
           <w:szCs w:val="20"/>
+          <w:lang w:val="en-US"/>
         </w:rPr>
       </w:pPr>
       <w:r>
@@ -2364,6 +2575,7 @@
           <w:color w:val="000000"/>
           <w:sz w:val="20"/>
           <w:szCs w:val="20"/>
+          <w:lang w:val="en-US"/>
         </w:rPr>
         <w:t xml:space="preserve">java.util.logging.FileHandler.pattern   = </w:t>
       </w:r>
@@ -2373,6 +2585,7 @@
           <w:color w:val="2A00FF"/>
           <w:sz w:val="20"/>
           <w:szCs w:val="20"/>
+          <w:lang w:val="en-US"/>
         </w:rPr>
         <w:t>./log/trace_%u.%g.log</w:t>
       </w:r>
@@ -2387,6 +2600,7 @@
           <w:rFonts w:ascii="Consolas" w:hAnsi="Consolas" w:cs="Consolas"/>
           <w:sz w:val="20"/>
           <w:szCs w:val="20"/>
+          <w:lang w:val="en-US"/>
         </w:rPr>
       </w:pPr>
     </w:p>
@@ -2403,7 +2617,6 @@
           <w:lang w:val="en-US"/>
         </w:rPr>
       </w:pPr>
-      <w:proofErr w:type="spellStart"/>
       <w:r>
         <w:rPr>
           <w:rFonts w:ascii="Consolas" w:hAnsi="Consolas" w:cs="Consolas"/>
@@ -2415,7 +2628,6 @@
         </w:rPr>
         <w:t>java.util.logging.ConsoleHandler.level</w:t>
       </w:r>
-      <w:proofErr w:type="spellEnd"/>
       <w:r>
         <w:rPr>
           <w:rFonts w:ascii="Consolas" w:hAnsi="Consolas" w:cs="Consolas"/>
@@ -2450,7 +2662,6 @@
           <w:lang w:val="en-US"/>
         </w:rPr>
       </w:pPr>
-      <w:proofErr w:type="spellStart"/>
       <w:r>
         <w:rPr>
           <w:rFonts w:ascii="Consolas" w:hAnsi="Consolas" w:cs="Consolas"/>
@@ -2459,18 +2670,7 @@
           <w:szCs w:val="20"/>
           <w:lang w:val="en-US"/>
         </w:rPr>
-        <w:t>java.util.logging.ConsoleHandler.filter</w:t>
-      </w:r>
-      <w:proofErr w:type="spellEnd"/>
-      <w:r>
-        <w:rPr>
-          <w:rFonts w:ascii="Consolas" w:hAnsi="Consolas" w:cs="Consolas"/>
-          <w:color w:val="000000"/>
-          <w:sz w:val="20"/>
-          <w:szCs w:val="20"/>
-          <w:lang w:val="en-US"/>
-        </w:rPr>
-        <w:t xml:space="preserve">    =</w:t>
+        <w:t>java.util.logging.ConsoleHandler.filter    =</w:t>
       </w:r>
     </w:p>
     <w:p>
@@ -2486,7 +2686,6 @@
           <w:lang w:val="en-US"/>
         </w:rPr>
       </w:pPr>
-      <w:proofErr w:type="spellStart"/>
       <w:r>
         <w:rPr>
           <w:rFonts w:ascii="Consolas" w:hAnsi="Consolas" w:cs="Consolas"/>
@@ -2495,20 +2694,9 @@
           <w:szCs w:val="20"/>
           <w:lang w:val="en-US"/>
         </w:rPr>
-        <w:t>java.util.logging.ConsoleHandler.formatter</w:t>
-      </w:r>
-      <w:proofErr w:type="spellEnd"/>
-      <w:r>
-        <w:rPr>
-          <w:rFonts w:ascii="Consolas" w:hAnsi="Consolas" w:cs="Consolas"/>
-          <w:color w:val="000000"/>
-          <w:sz w:val="20"/>
-          <w:szCs w:val="20"/>
-          <w:lang w:val="en-US"/>
-        </w:rPr>
-        <w:t xml:space="preserve"> = </w:t>
-      </w:r>
-      <w:proofErr w:type="spellStart"/>
+        <w:lastRenderedPageBreak/>
+        <w:t xml:space="preserve">java.util.logging.ConsoleHandler.formatter = </w:t>
+      </w:r>
       <w:r>
         <w:rPr>
           <w:rFonts w:ascii="Consolas" w:hAnsi="Consolas" w:cs="Consolas"/>
@@ -2519,7 +2707,6 @@
         </w:rPr>
         <w:t>com.pengtoolbox.cfw.logging.CFWLogFormatterJSON</w:t>
       </w:r>
-      <w:proofErr w:type="spellEnd"/>
     </w:p>
     <w:p>
       <w:pPr>
@@ -2534,8 +2721,6 @@
           <w:lang w:val="en-US"/>
         </w:rPr>
       </w:pPr>
-      <w:proofErr w:type="spellStart"/>
-      <w:proofErr w:type="gramStart"/>
       <w:r>
         <w:rPr>
           <w:rFonts w:ascii="Consolas" w:hAnsi="Consolas" w:cs="Consolas"/>
@@ -2544,20 +2729,8 @@
           <w:szCs w:val="20"/>
           <w:lang w:val="en-US"/>
         </w:rPr>
-        <w:t>java.util.logging.ConsoleHandler.encoding</w:t>
-      </w:r>
-      <w:proofErr w:type="spellEnd"/>
-      <w:r>
-        <w:rPr>
-          <w:rFonts w:ascii="Consolas" w:hAnsi="Consolas" w:cs="Consolas"/>
-          <w:color w:val="000000"/>
-          <w:sz w:val="20"/>
-          <w:szCs w:val="20"/>
-          <w:lang w:val="en-US"/>
-        </w:rPr>
-        <w:t xml:space="preserve">  =</w:t>
-      </w:r>
-      <w:proofErr w:type="gramEnd"/>
+        <w:t>java.util.logging.ConsoleHandler.encoding  =</w:t>
+      </w:r>
     </w:p>
     <w:p>
       <w:pPr>
@@ -2590,14 +2763,14 @@
           <w:lang w:val="en-US"/>
         </w:rPr>
       </w:pPr>
-      <w:bookmarkStart w:id="4" w:name="_Toc3288055"/>
+      <w:bookmarkStart w:id="6" w:name="_Toc5288510"/>
       <w:r>
         <w:rPr>
           <w:lang w:val="en-US"/>
         </w:rPr>
         <w:t>Known Issues</w:t>
       </w:r>
-      <w:bookmarkEnd w:id="4"/>
+      <w:bookmarkEnd w:id="6"/>
     </w:p>
     <w:p>
       <w:pPr>
@@ -2627,49 +2800,7 @@
         <w:rPr>
           <w:lang w:val="en-US"/>
         </w:rPr>
-        <w:t xml:space="preserve">The </w:t>
-      </w:r>
-      <w:proofErr w:type="spellStart"/>
-      <w:r>
-        <w:rPr>
-          <w:lang w:val="en-US"/>
-        </w:rPr>
-        <w:t>config</w:t>
-      </w:r>
-      <w:proofErr w:type="spellEnd"/>
-      <w:r>
-        <w:rPr>
-          <w:lang w:val="en-US"/>
-        </w:rPr>
-        <w:t xml:space="preserve"> file ./</w:t>
-      </w:r>
-      <w:proofErr w:type="spellStart"/>
-      <w:r>
-        <w:rPr>
-          <w:lang w:val="en-US"/>
-        </w:rPr>
-        <w:t>config</w:t>
-      </w:r>
-      <w:proofErr w:type="spellEnd"/>
-      <w:r>
-        <w:rPr>
-          <w:lang w:val="en-US"/>
-        </w:rPr>
-        <w:t>/</w:t>
-      </w:r>
-      <w:proofErr w:type="spellStart"/>
-      <w:r>
-        <w:rPr>
-          <w:lang w:val="en-US"/>
-        </w:rPr>
-        <w:t>logging.properties</w:t>
-      </w:r>
-      <w:proofErr w:type="spellEnd"/>
-      <w:r>
-        <w:rPr>
-          <w:lang w:val="en-US"/>
-        </w:rPr>
-        <w:t xml:space="preserve"> is not defined</w:t>
+        <w:t>The config file ./config/logging.properties is not defined</w:t>
       </w:r>
     </w:p>
     <w:p>
@@ -2707,14 +2838,12 @@
         </w:rPr>
         <w:t xml:space="preserve">The class name of </w:t>
       </w:r>
-      <w:proofErr w:type="spellStart"/>
       <w:r>
         <w:rPr>
           <w:lang w:val="en-US"/>
         </w:rPr>
         <w:t>CFWLogFormatterJSON</w:t>
       </w:r>
-      <w:proofErr w:type="spellEnd"/>
       <w:r>
         <w:rPr>
           <w:lang w:val="en-US"/>
@@ -2739,39 +2868,17 @@
         </w:rPr>
         <w:t xml:space="preserve">Any </w:t>
       </w:r>
-      <w:proofErr w:type="spellStart"/>
-      <w:r>
-        <w:rPr>
-          <w:lang w:val="en-US"/>
-        </w:rPr>
-        <w:t>java.util.logging</w:t>
-      </w:r>
-      <w:proofErr w:type="spellEnd"/>
-      <w:r>
-        <w:rPr>
-          <w:lang w:val="en-US"/>
-        </w:rPr>
-        <w:t xml:space="preserve"> </w:t>
-      </w:r>
-      <w:r>
-        <w:rPr>
-          <w:lang w:val="en-US"/>
-        </w:rPr>
-        <w:t xml:space="preserve">class was used before the </w:t>
-      </w:r>
-      <w:proofErr w:type="spellStart"/>
-      <w:r>
-        <w:rPr>
-          <w:lang w:val="en-US"/>
-        </w:rPr>
-        <w:t>logging.properties</w:t>
-      </w:r>
-      <w:proofErr w:type="spellEnd"/>
-      <w:r>
-        <w:rPr>
-          <w:lang w:val="en-US"/>
-        </w:rPr>
-        <w:t xml:space="preserve"> was loaded.</w:t>
+      <w:r>
+        <w:rPr>
+          <w:lang w:val="en-US"/>
+        </w:rPr>
+        <w:t xml:space="preserve">java.util.logging </w:t>
+      </w:r>
+      <w:r>
+        <w:rPr>
+          <w:lang w:val="en-US"/>
+        </w:rPr>
+        <w:t>class was used before the logging.properties was loaded.</w:t>
       </w:r>
     </w:p>
     <w:p>
@@ -2788,13 +2895,14 @@
           <w:lang w:val="en-US"/>
         </w:rPr>
       </w:pPr>
-      <w:r>
-        <w:rPr>
-          <w:lang w:val="en-US"/>
-        </w:rPr>
-        <w:lastRenderedPageBreak/>
+      <w:bookmarkStart w:id="7" w:name="_Toc5288511"/>
+      <w:r>
+        <w:rPr>
+          <w:lang w:val="en-US"/>
+        </w:rPr>
         <w:t>Resources</w:t>
       </w:r>
+      <w:bookmarkEnd w:id="7"/>
     </w:p>
     <w:p>
       <w:pPr>
@@ -2810,38 +2918,26 @@
           <w:lang w:val="en-US"/>
         </w:rPr>
       </w:pPr>
+      <w:bookmarkStart w:id="8" w:name="_Toc5288512"/>
       <w:r>
         <w:rPr>
           <w:lang w:val="en-US"/>
         </w:rPr>
         <w:t>JAR Resources</w:t>
       </w:r>
-    </w:p>
-    <w:p>
-      <w:pPr>
-        <w:rPr>
-          <w:lang w:val="en-US"/>
-        </w:rPr>
-      </w:pPr>
-      <w:r>
-        <w:rPr>
-          <w:lang w:val="en-US"/>
-        </w:rPr>
-        <w:t>You can fetch resources from JAR files using the servlet “</w:t>
-      </w:r>
-      <w:proofErr w:type="spellStart"/>
-      <w:r>
-        <w:rPr>
-          <w:lang w:val="en-US"/>
-        </w:rPr>
-        <w:t>jarresource</w:t>
-      </w:r>
-      <w:proofErr w:type="spellEnd"/>
-      <w:r>
-        <w:rPr>
-          <w:lang w:val="en-US"/>
-        </w:rPr>
-        <w:t>”.</w:t>
+      <w:bookmarkEnd w:id="8"/>
+    </w:p>
+    <w:p>
+      <w:pPr>
+        <w:rPr>
+          <w:lang w:val="en-US"/>
+        </w:rPr>
+      </w:pPr>
+      <w:r>
+        <w:rPr>
+          <w:lang w:val="en-US"/>
+        </w:rPr>
+        <w:t>You can fetch resources from JAR files using the servlet “jarresource”.</w:t>
       </w:r>
     </w:p>
     <w:p>
@@ -2868,23 +2964,12 @@
           <w:lang w:val="en-US"/>
         </w:rPr>
       </w:pPr>
-      <w:proofErr w:type="spellStart"/>
-      <w:proofErr w:type="gramStart"/>
       <w:r>
         <w:rPr>
           <w:b/>
           <w:lang w:val="en-US"/>
         </w:rPr>
-        <w:t>pkg</w:t>
-      </w:r>
-      <w:proofErr w:type="spellEnd"/>
-      <w:proofErr w:type="gramEnd"/>
-      <w:r>
-        <w:rPr>
-          <w:b/>
-          <w:lang w:val="en-US"/>
-        </w:rPr>
-        <w:t>:</w:t>
+        <w:t>pkg:</w:t>
       </w:r>
       <w:r>
         <w:rPr>
@@ -2979,12 +3064,14 @@
           <w:lang w:val="en-US"/>
         </w:rPr>
       </w:pPr>
+      <w:bookmarkStart w:id="9" w:name="_Toc5288513"/>
       <w:r>
         <w:rPr>
           <w:lang w:val="en-US"/>
         </w:rPr>
         <w:t>Maintenance</w:t>
       </w:r>
+      <w:bookmarkEnd w:id="9"/>
     </w:p>
     <w:p>
       <w:pPr>
@@ -3000,12 +3087,14 @@
           <w:lang w:val="en-US"/>
         </w:rPr>
       </w:pPr>
+      <w:bookmarkStart w:id="10" w:name="_Toc5288514"/>
       <w:r>
         <w:rPr>
           <w:lang w:val="en-US"/>
         </w:rPr>
         <w:t>Font Awesome</w:t>
       </w:r>
+      <w:bookmarkEnd w:id="10"/>
     </w:p>
     <w:p>
       <w:pPr>
@@ -3037,14 +3126,12 @@
         </w:rPr>
         <w:t>Update the CSS and font files in the package ”</w:t>
       </w:r>
-      <w:proofErr w:type="spellStart"/>
       <w:r>
         <w:rPr>
           <w:lang w:val="en-US"/>
         </w:rPr>
         <w:t>com.pengtoolbox.cfw.resources</w:t>
       </w:r>
-      <w:proofErr w:type="spellEnd"/>
       <w:r>
         <w:rPr>
           <w:lang w:val="en-US"/>
@@ -3067,43 +3154,7 @@
         <w:rPr>
           <w:lang w:val="en-US"/>
         </w:rPr>
-        <w:t>Update font-awesome.css, @font-</w:t>
-      </w:r>
-      <w:proofErr w:type="spellStart"/>
-      <w:r>
-        <w:rPr>
-          <w:lang w:val="en-US"/>
-        </w:rPr>
-        <w:t>face.src</w:t>
-      </w:r>
-      <w:proofErr w:type="spellEnd"/>
-      <w:r>
-        <w:rPr>
-          <w:lang w:val="en-US"/>
-        </w:rPr>
-        <w:t xml:space="preserve"> definitions have to load files using the </w:t>
-      </w:r>
-      <w:proofErr w:type="spellStart"/>
-      <w:r>
-        <w:rPr>
-          <w:lang w:val="en-US"/>
-        </w:rPr>
-        <w:t>jarresource</w:t>
-      </w:r>
-      <w:proofErr w:type="spellEnd"/>
-      <w:r>
-        <w:rPr>
-          <w:lang w:val="en-US"/>
-        </w:rPr>
-        <w:t xml:space="preserve"> servlet.</w:t>
-      </w:r>
-      <w:bookmarkStart w:id="5" w:name="_GoBack"/>
-      <w:bookmarkEnd w:id="5"/>
-      <w:r>
-        <w:rPr>
-          <w:lang w:val="en-US"/>
-        </w:rPr>
-        <w:t xml:space="preserve"> </w:t>
+        <w:t xml:space="preserve">Update font-awesome.css, @font-face.src definitions have to load files using the jarresource servlet. </w:t>
       </w:r>
     </w:p>
     <w:p>
@@ -3171,7 +3222,6 @@
         </w:rPr>
         <w:t xml:space="preserve">  </w:t>
       </w:r>
-      <w:proofErr w:type="gramStart"/>
       <w:r>
         <w:rPr>
           <w:rFonts w:ascii="Consolas" w:hAnsi="Consolas" w:cs="Consolas"/>
@@ -3182,7 +3232,6 @@
         </w:rPr>
         <w:t>font-family</w:t>
       </w:r>
-      <w:proofErr w:type="gramEnd"/>
       <w:r>
         <w:rPr>
           <w:rFonts w:ascii="Consolas" w:hAnsi="Consolas" w:cs="Consolas"/>
@@ -3384,7 +3433,6 @@
         </w:rPr>
         <w:t xml:space="preserve">  </w:t>
       </w:r>
-      <w:proofErr w:type="gramStart"/>
       <w:r>
         <w:rPr>
           <w:rFonts w:ascii="Consolas" w:hAnsi="Consolas" w:cs="Consolas"/>
@@ -3395,7 +3443,6 @@
         </w:rPr>
         <w:t>font-display</w:t>
       </w:r>
-      <w:proofErr w:type="gramEnd"/>
       <w:r>
         <w:rPr>
           <w:rFonts w:ascii="Consolas" w:hAnsi="Consolas" w:cs="Consolas"/>
@@ -3461,8 +3508,6 @@
         </w:rPr>
         <w:t xml:space="preserve">  </w:t>
       </w:r>
-      <w:proofErr w:type="spellStart"/>
-      <w:proofErr w:type="gramStart"/>
       <w:r>
         <w:rPr>
           <w:rFonts w:ascii="Consolas" w:hAnsi="Consolas" w:cs="Consolas"/>
@@ -3473,8 +3518,6 @@
         </w:rPr>
         <w:t>src</w:t>
       </w:r>
-      <w:proofErr w:type="spellEnd"/>
-      <w:proofErr w:type="gramEnd"/>
       <w:r>
         <w:rPr>
           <w:rFonts w:ascii="Consolas" w:hAnsi="Consolas" w:cs="Consolas"/>
@@ -3538,9 +3581,9 @@
           <w:szCs w:val="20"/>
           <w:lang w:val="en-US"/>
         </w:rPr>
+        <w:lastRenderedPageBreak/>
         <w:t xml:space="preserve">  </w:t>
       </w:r>
-      <w:proofErr w:type="spellStart"/>
       <w:r>
         <w:rPr>
           <w:rFonts w:ascii="Consolas" w:hAnsi="Consolas" w:cs="Consolas"/>
@@ -3551,7 +3594,6 @@
         </w:rPr>
         <w:t>src</w:t>
       </w:r>
-      <w:proofErr w:type="spellEnd"/>
       <w:r>
         <w:rPr>
           <w:rFonts w:ascii="Consolas" w:hAnsi="Consolas" w:cs="Consolas"/>
@@ -3602,9 +3644,17 @@
           <w:szCs w:val="20"/>
           <w:lang w:val="en-US"/>
         </w:rPr>
-        <w:t>format("embedded-</w:t>
-      </w:r>
-      <w:proofErr w:type="spellStart"/>
+        <w:t>format("embedded-opentype"),</w:t>
+      </w:r>
+      <w:r>
+        <w:rPr>
+          <w:rFonts w:ascii="Consolas" w:hAnsi="Consolas" w:cs="Consolas"/>
+          <w:sz w:val="20"/>
+          <w:szCs w:val="20"/>
+          <w:lang w:val="en-US"/>
+        </w:rPr>
+        <w:t xml:space="preserve"> </w:t>
+      </w:r>
       <w:r>
         <w:rPr>
           <w:rFonts w:ascii="Consolas" w:hAnsi="Consolas" w:cs="Consolas"/>
@@ -3615,9 +3665,17 @@
           <w:szCs w:val="20"/>
           <w:lang w:val="en-US"/>
         </w:rPr>
-        <w:t>opentype</w:t>
-      </w:r>
-      <w:proofErr w:type="spellEnd"/>
+        <w:t>url("./jarresource?pkg=com.pengtoolbox.cfw.resources.fonts&amp;file=fa-solid-900.woff2")</w:t>
+      </w:r>
+      <w:r>
+        <w:rPr>
+          <w:rFonts w:ascii="Consolas" w:hAnsi="Consolas" w:cs="Consolas"/>
+          <w:sz w:val="20"/>
+          <w:szCs w:val="20"/>
+          <w:lang w:val="en-US"/>
+        </w:rPr>
+        <w:t xml:space="preserve"> </w:t>
+      </w:r>
       <w:r>
         <w:rPr>
           <w:rFonts w:ascii="Consolas" w:hAnsi="Consolas" w:cs="Consolas"/>
@@ -3628,7 +3686,7 @@
           <w:szCs w:val="20"/>
           <w:lang w:val="en-US"/>
         </w:rPr>
-        <w:t>"),</w:t>
+        <w:t>format("woff2"),</w:t>
       </w:r>
       <w:r>
         <w:rPr>
@@ -3649,7 +3707,7 @@
           <w:szCs w:val="20"/>
           <w:lang w:val="en-US"/>
         </w:rPr>
-        <w:t>url("./jarresource?pkg=com.pengtoolbox.cfw.resources.fonts&amp;file=fa-solid-900.woff2")</w:t>
+        <w:t>url("./jarresource?pkg=com.pengtoolbox.cfw.resources.fonts&amp;file=fa-solid-900.woff")</w:t>
       </w:r>
       <w:r>
         <w:rPr>
@@ -3670,7 +3728,7 @@
           <w:szCs w:val="20"/>
           <w:lang w:val="en-US"/>
         </w:rPr>
-        <w:t>format("woff2"),</w:t>
+        <w:t>format("woff"),</w:t>
       </w:r>
       <w:r>
         <w:rPr>
@@ -3691,7 +3749,7 @@
           <w:szCs w:val="20"/>
           <w:lang w:val="en-US"/>
         </w:rPr>
-        <w:t>url("./jarresource?pkg=com.pengtoolbox.cfw.resources.fonts&amp;file=fa-solid-900.woff")</w:t>
+        <w:t>url("./jarresource?pkg=com.pengtoolbox.cfw.resources.fonts&amp;file=fa-solid-900.ttf")</w:t>
       </w:r>
       <w:r>
         <w:rPr>
@@ -3712,9 +3770,17 @@
           <w:szCs w:val="20"/>
           <w:lang w:val="en-US"/>
         </w:rPr>
-        <w:t>format("</w:t>
-      </w:r>
-      <w:proofErr w:type="spellStart"/>
+        <w:t>format("truetype"),</w:t>
+      </w:r>
+      <w:r>
+        <w:rPr>
+          <w:rFonts w:ascii="Consolas" w:hAnsi="Consolas" w:cs="Consolas"/>
+          <w:sz w:val="20"/>
+          <w:szCs w:val="20"/>
+          <w:lang w:val="en-US"/>
+        </w:rPr>
+        <w:t xml:space="preserve"> </w:t>
+      </w:r>
       <w:r>
         <w:rPr>
           <w:rFonts w:ascii="Consolas" w:hAnsi="Consolas" w:cs="Consolas"/>
@@ -3725,9 +3791,17 @@
           <w:szCs w:val="20"/>
           <w:lang w:val="en-US"/>
         </w:rPr>
-        <w:t>woff</w:t>
-      </w:r>
-      <w:proofErr w:type="spellEnd"/>
+        <w:t>url("./jarresource?pkg=com.pengtoolbox.cfw.resources.fonts&amp;file=fa-solid-900.svg#fontawesome")</w:t>
+      </w:r>
+      <w:r>
+        <w:rPr>
+          <w:rFonts w:ascii="Consolas" w:hAnsi="Consolas" w:cs="Consolas"/>
+          <w:sz w:val="20"/>
+          <w:szCs w:val="20"/>
+          <w:lang w:val="en-US"/>
+        </w:rPr>
+        <w:t xml:space="preserve"> </w:t>
+      </w:r>
       <w:r>
         <w:rPr>
           <w:rFonts w:ascii="Consolas" w:hAnsi="Consolas" w:cs="Consolas"/>
@@ -3738,143 +3812,7 @@
           <w:szCs w:val="20"/>
           <w:lang w:val="en-US"/>
         </w:rPr>
-        <w:t>"),</w:t>
-      </w:r>
-      <w:r>
-        <w:rPr>
-          <w:rFonts w:ascii="Consolas" w:hAnsi="Consolas" w:cs="Consolas"/>
-          <w:sz w:val="20"/>
-          <w:szCs w:val="20"/>
-          <w:lang w:val="en-US"/>
-        </w:rPr>
-        <w:t xml:space="preserve"> </w:t>
-      </w:r>
-      <w:r>
-        <w:rPr>
-          <w:rFonts w:ascii="Consolas" w:hAnsi="Consolas" w:cs="Consolas"/>
-          <w:i/>
-          <w:iCs/>
-          <w:color w:val="2A00E1"/>
-          <w:sz w:val="20"/>
-          <w:szCs w:val="20"/>
-          <w:lang w:val="en-US"/>
-        </w:rPr>
-        <w:t>url("./jarresource?pkg=com.pengtoolbox.cfw.resources.fonts&amp;file=fa-solid-900.ttf")</w:t>
-      </w:r>
-      <w:r>
-        <w:rPr>
-          <w:rFonts w:ascii="Consolas" w:hAnsi="Consolas" w:cs="Consolas"/>
-          <w:sz w:val="20"/>
-          <w:szCs w:val="20"/>
-          <w:lang w:val="en-US"/>
-        </w:rPr>
-        <w:t xml:space="preserve"> </w:t>
-      </w:r>
-      <w:r>
-        <w:rPr>
-          <w:rFonts w:ascii="Consolas" w:hAnsi="Consolas" w:cs="Consolas"/>
-          <w:i/>
-          <w:iCs/>
-          <w:color w:val="2A00E1"/>
-          <w:sz w:val="20"/>
-          <w:szCs w:val="20"/>
-          <w:lang w:val="en-US"/>
-        </w:rPr>
-        <w:t>format("</w:t>
-      </w:r>
-      <w:proofErr w:type="spellStart"/>
-      <w:r>
-        <w:rPr>
-          <w:rFonts w:ascii="Consolas" w:hAnsi="Consolas" w:cs="Consolas"/>
-          <w:i/>
-          <w:iCs/>
-          <w:color w:val="2A00E1"/>
-          <w:sz w:val="20"/>
-          <w:szCs w:val="20"/>
-          <w:lang w:val="en-US"/>
-        </w:rPr>
-        <w:t>truetype</w:t>
-      </w:r>
-      <w:proofErr w:type="spellEnd"/>
-      <w:r>
-        <w:rPr>
-          <w:rFonts w:ascii="Consolas" w:hAnsi="Consolas" w:cs="Consolas"/>
-          <w:i/>
-          <w:iCs/>
-          <w:color w:val="2A00E1"/>
-          <w:sz w:val="20"/>
-          <w:szCs w:val="20"/>
-          <w:lang w:val="en-US"/>
-        </w:rPr>
-        <w:t>"),</w:t>
-      </w:r>
-      <w:r>
-        <w:rPr>
-          <w:rFonts w:ascii="Consolas" w:hAnsi="Consolas" w:cs="Consolas"/>
-          <w:sz w:val="20"/>
-          <w:szCs w:val="20"/>
-          <w:lang w:val="en-US"/>
-        </w:rPr>
-        <w:t xml:space="preserve"> </w:t>
-      </w:r>
-      <w:r>
-        <w:rPr>
-          <w:rFonts w:ascii="Consolas" w:hAnsi="Consolas" w:cs="Consolas"/>
-          <w:i/>
-          <w:iCs/>
-          <w:color w:val="2A00E1"/>
-          <w:sz w:val="20"/>
-          <w:szCs w:val="20"/>
-          <w:lang w:val="en-US"/>
-        </w:rPr>
-        <w:t>url("./jarresource?pkg=com.pengtoolbox.cfw.resources.fonts&amp;file=fa-solid-900.svg#fontawesome")</w:t>
-      </w:r>
-      <w:r>
-        <w:rPr>
-          <w:rFonts w:ascii="Consolas" w:hAnsi="Consolas" w:cs="Consolas"/>
-          <w:sz w:val="20"/>
-          <w:szCs w:val="20"/>
-          <w:lang w:val="en-US"/>
-        </w:rPr>
-        <w:t xml:space="preserve"> </w:t>
-      </w:r>
-      <w:r>
-        <w:rPr>
-          <w:rFonts w:ascii="Consolas" w:hAnsi="Consolas" w:cs="Consolas"/>
-          <w:i/>
-          <w:iCs/>
-          <w:color w:val="2A00E1"/>
-          <w:sz w:val="20"/>
-          <w:szCs w:val="20"/>
-          <w:lang w:val="en-US"/>
-        </w:rPr>
-        <w:t>format("</w:t>
-      </w:r>
-      <w:proofErr w:type="spellStart"/>
-      <w:r>
-        <w:rPr>
-          <w:rFonts w:ascii="Consolas" w:hAnsi="Consolas" w:cs="Consolas"/>
-          <w:i/>
-          <w:iCs/>
-          <w:color w:val="2A00E1"/>
-          <w:sz w:val="20"/>
-          <w:szCs w:val="20"/>
-          <w:lang w:val="en-US"/>
-        </w:rPr>
-        <w:t>svg</w:t>
-      </w:r>
-      <w:proofErr w:type="spellEnd"/>
-      <w:r>
-        <w:rPr>
-          <w:rFonts w:ascii="Consolas" w:hAnsi="Consolas" w:cs="Consolas"/>
-          <w:i/>
-          <w:iCs/>
-          <w:color w:val="2A00E1"/>
-          <w:sz w:val="20"/>
-          <w:szCs w:val="20"/>
-          <w:lang w:val="en-US"/>
-        </w:rPr>
-        <w:t>")</w:t>
+        <w:t>format("svg")</w:t>
       </w:r>
       <w:r>
         <w:rPr>
@@ -4375,6 +4313,119 @@
     </w:lvl>
   </w:abstractNum>
   <w:abstractNum w:abstractNumId="4">
+    <w:nsid w:val="42114EB9"/>
+    <w:multiLevelType w:val="hybridMultilevel"/>
+    <w:tmpl w:val="BD028966"/>
+    <w:lvl w:ilvl="0" w:tplc="08070001">
+      <w:start w:val="1"/>
+      <w:numFmt w:val="bullet"/>
+      <w:lvlText w:val=""/>
+      <w:lvlJc w:val="left"/>
+      <w:pPr>
+        <w:ind w:left="720" w:hanging="360"/>
+      </w:pPr>
+      <w:rPr>
+        <w:rFonts w:ascii="Symbol" w:hAnsi="Symbol" w:hint="default"/>
+      </w:rPr>
+    </w:lvl>
+    <w:lvl w:ilvl="1" w:tplc="08070003" w:tentative="1">
+      <w:start w:val="1"/>
+      <w:numFmt w:val="bullet"/>
+      <w:lvlText w:val="o"/>
+      <w:lvlJc w:val="left"/>
+      <w:pPr>
+        <w:ind w:left="1440" w:hanging="360"/>
+      </w:pPr>
+      <w:rPr>
+        <w:rFonts w:ascii="Courier New" w:hAnsi="Courier New" w:cs="Courier New" w:hint="default"/>
+      </w:rPr>
+    </w:lvl>
+    <w:lvl w:ilvl="2" w:tplc="08070005" w:tentative="1">
+      <w:start w:val="1"/>
+      <w:numFmt w:val="bullet"/>
+      <w:lvlText w:val=""/>
+      <w:lvlJc w:val="left"/>
+      <w:pPr>
+        <w:ind w:left="2160" w:hanging="360"/>
+      </w:pPr>
+      <w:rPr>
+        <w:rFonts w:ascii="Wingdings" w:hAnsi="Wingdings" w:hint="default"/>
+      </w:rPr>
+    </w:lvl>
+    <w:lvl w:ilvl="3" w:tplc="08070001" w:tentative="1">
+      <w:start w:val="1"/>
+      <w:numFmt w:val="bullet"/>
+      <w:lvlText w:val=""/>
+      <w:lvlJc w:val="left"/>
+      <w:pPr>
+        <w:ind w:left="2880" w:hanging="360"/>
+      </w:pPr>
+      <w:rPr>
+        <w:rFonts w:ascii="Symbol" w:hAnsi="Symbol" w:hint="default"/>
+      </w:rPr>
+    </w:lvl>
+    <w:lvl w:ilvl="4" w:tplc="08070003" w:tentative="1">
+      <w:start w:val="1"/>
+      <w:numFmt w:val="bullet"/>
+      <w:lvlText w:val="o"/>
+      <w:lvlJc w:val="left"/>
+      <w:pPr>
+        <w:ind w:left="3600" w:hanging="360"/>
+      </w:pPr>
+      <w:rPr>
+        <w:rFonts w:ascii="Courier New" w:hAnsi="Courier New" w:cs="Courier New" w:hint="default"/>
+      </w:rPr>
+    </w:lvl>
+    <w:lvl w:ilvl="5" w:tplc="08070005" w:tentative="1">
+      <w:start w:val="1"/>
+      <w:numFmt w:val="bullet"/>
+      <w:lvlText w:val=""/>
+      <w:lvlJc w:val="left"/>
+      <w:pPr>
+        <w:ind w:left="4320" w:hanging="360"/>
+      </w:pPr>
+      <w:rPr>
+        <w:rFonts w:ascii="Wingdings" w:hAnsi="Wingdings" w:hint="default"/>
+      </w:rPr>
+    </w:lvl>
+    <w:lvl w:ilvl="6" w:tplc="08070001" w:tentative="1">
+      <w:start w:val="1"/>
+      <w:numFmt w:val="bullet"/>
+      <w:lvlText w:val=""/>
+      <w:lvlJc w:val="left"/>
+      <w:pPr>
+        <w:ind w:left="5040" w:hanging="360"/>
+      </w:pPr>
+      <w:rPr>
+        <w:rFonts w:ascii="Symbol" w:hAnsi="Symbol" w:hint="default"/>
+      </w:rPr>
+    </w:lvl>
+    <w:lvl w:ilvl="7" w:tplc="08070003" w:tentative="1">
+      <w:start w:val="1"/>
+      <w:numFmt w:val="bullet"/>
+      <w:lvlText w:val="o"/>
+      <w:lvlJc w:val="left"/>
+      <w:pPr>
+        <w:ind w:left="5760" w:hanging="360"/>
+      </w:pPr>
+      <w:rPr>
+        <w:rFonts w:ascii="Courier New" w:hAnsi="Courier New" w:cs="Courier New" w:hint="default"/>
+      </w:rPr>
+    </w:lvl>
+    <w:lvl w:ilvl="8" w:tplc="08070005" w:tentative="1">
+      <w:start w:val="1"/>
+      <w:numFmt w:val="bullet"/>
+      <w:lvlText w:val=""/>
+      <w:lvlJc w:val="left"/>
+      <w:pPr>
+        <w:ind w:left="6480" w:hanging="360"/>
+      </w:pPr>
+      <w:rPr>
+        <w:rFonts w:ascii="Wingdings" w:hAnsi="Wingdings" w:hint="default"/>
+      </w:rPr>
+    </w:lvl>
+  </w:abstractNum>
+  <w:abstractNum w:abstractNumId="5">
     <w:nsid w:val="5EC919DD"/>
     <w:multiLevelType w:val="multilevel"/>
     <w:tmpl w:val="08070025"/>
@@ -4469,7 +4520,7 @@
       </w:pPr>
     </w:lvl>
   </w:abstractNum>
-  <w:abstractNum w:abstractNumId="5">
+  <w:abstractNum w:abstractNumId="6">
     <w:nsid w:val="64920710"/>
     <w:multiLevelType w:val="hybridMultilevel"/>
     <w:tmpl w:val="3746DC40"/>
@@ -4582,8 +4633,121 @@
       </w:rPr>
     </w:lvl>
   </w:abstractNum>
+  <w:abstractNum w:abstractNumId="7">
+    <w:nsid w:val="7CF16F06"/>
+    <w:multiLevelType w:val="hybridMultilevel"/>
+    <w:tmpl w:val="2482E31A"/>
+    <w:lvl w:ilvl="0" w:tplc="08070001">
+      <w:start w:val="1"/>
+      <w:numFmt w:val="bullet"/>
+      <w:lvlText w:val=""/>
+      <w:lvlJc w:val="left"/>
+      <w:pPr>
+        <w:ind w:left="720" w:hanging="360"/>
+      </w:pPr>
+      <w:rPr>
+        <w:rFonts w:ascii="Symbol" w:hAnsi="Symbol" w:hint="default"/>
+      </w:rPr>
+    </w:lvl>
+    <w:lvl w:ilvl="1" w:tplc="08070003" w:tentative="1">
+      <w:start w:val="1"/>
+      <w:numFmt w:val="bullet"/>
+      <w:lvlText w:val="o"/>
+      <w:lvlJc w:val="left"/>
+      <w:pPr>
+        <w:ind w:left="1440" w:hanging="360"/>
+      </w:pPr>
+      <w:rPr>
+        <w:rFonts w:ascii="Courier New" w:hAnsi="Courier New" w:cs="Courier New" w:hint="default"/>
+      </w:rPr>
+    </w:lvl>
+    <w:lvl w:ilvl="2" w:tplc="08070005" w:tentative="1">
+      <w:start w:val="1"/>
+      <w:numFmt w:val="bullet"/>
+      <w:lvlText w:val=""/>
+      <w:lvlJc w:val="left"/>
+      <w:pPr>
+        <w:ind w:left="2160" w:hanging="360"/>
+      </w:pPr>
+      <w:rPr>
+        <w:rFonts w:ascii="Wingdings" w:hAnsi="Wingdings" w:hint="default"/>
+      </w:rPr>
+    </w:lvl>
+    <w:lvl w:ilvl="3" w:tplc="08070001" w:tentative="1">
+      <w:start w:val="1"/>
+      <w:numFmt w:val="bullet"/>
+      <w:lvlText w:val=""/>
+      <w:lvlJc w:val="left"/>
+      <w:pPr>
+        <w:ind w:left="2880" w:hanging="360"/>
+      </w:pPr>
+      <w:rPr>
+        <w:rFonts w:ascii="Symbol" w:hAnsi="Symbol" w:hint="default"/>
+      </w:rPr>
+    </w:lvl>
+    <w:lvl w:ilvl="4" w:tplc="08070003" w:tentative="1">
+      <w:start w:val="1"/>
+      <w:numFmt w:val="bullet"/>
+      <w:lvlText w:val="o"/>
+      <w:lvlJc w:val="left"/>
+      <w:pPr>
+        <w:ind w:left="3600" w:hanging="360"/>
+      </w:pPr>
+      <w:rPr>
+        <w:rFonts w:ascii="Courier New" w:hAnsi="Courier New" w:cs="Courier New" w:hint="default"/>
+      </w:rPr>
+    </w:lvl>
+    <w:lvl w:ilvl="5" w:tplc="08070005" w:tentative="1">
+      <w:start w:val="1"/>
+      <w:numFmt w:val="bullet"/>
+      <w:lvlText w:val=""/>
+      <w:lvlJc w:val="left"/>
+      <w:pPr>
+        <w:ind w:left="4320" w:hanging="360"/>
+      </w:pPr>
+      <w:rPr>
+        <w:rFonts w:ascii="Wingdings" w:hAnsi="Wingdings" w:hint="default"/>
+      </w:rPr>
+    </w:lvl>
+    <w:lvl w:ilvl="6" w:tplc="08070001" w:tentative="1">
+      <w:start w:val="1"/>
+      <w:numFmt w:val="bullet"/>
+      <w:lvlText w:val=""/>
+      <w:lvlJc w:val="left"/>
+      <w:pPr>
+        <w:ind w:left="5040" w:hanging="360"/>
+      </w:pPr>
+      <w:rPr>
+        <w:rFonts w:ascii="Symbol" w:hAnsi="Symbol" w:hint="default"/>
+      </w:rPr>
+    </w:lvl>
+    <w:lvl w:ilvl="7" w:tplc="08070003" w:tentative="1">
+      <w:start w:val="1"/>
+      <w:numFmt w:val="bullet"/>
+      <w:lvlText w:val="o"/>
+      <w:lvlJc w:val="left"/>
+      <w:pPr>
+        <w:ind w:left="5760" w:hanging="360"/>
+      </w:pPr>
+      <w:rPr>
+        <w:rFonts w:ascii="Courier New" w:hAnsi="Courier New" w:cs="Courier New" w:hint="default"/>
+      </w:rPr>
+    </w:lvl>
+    <w:lvl w:ilvl="8" w:tplc="08070005" w:tentative="1">
+      <w:start w:val="1"/>
+      <w:numFmt w:val="bullet"/>
+      <w:lvlText w:val=""/>
+      <w:lvlJc w:val="left"/>
+      <w:pPr>
+        <w:ind w:left="6480" w:hanging="360"/>
+      </w:pPr>
+      <w:rPr>
+        <w:rFonts w:ascii="Wingdings" w:hAnsi="Wingdings" w:hint="default"/>
+      </w:rPr>
+    </w:lvl>
+  </w:abstractNum>
   <w:num w:numId="1">
-    <w:abstractNumId w:val="4"/>
+    <w:abstractNumId w:val="5"/>
   </w:num>
   <w:num w:numId="2">
     <w:abstractNumId w:val="3"/>
@@ -4598,7 +4762,13 @@
     <w:abstractNumId w:val="0"/>
   </w:num>
   <w:num w:numId="6">
-    <w:abstractNumId w:val="5"/>
+    <w:abstractNumId w:val="6"/>
+  </w:num>
+  <w:num w:numId="7">
+    <w:abstractNumId w:val="7"/>
+  </w:num>
+  <w:num w:numId="8">
+    <w:abstractNumId w:val="4"/>
   </w:num>
 </w:numbering>
 </file>
@@ -5303,6 +5473,124 @@
       <w:szCs w:val="16"/>
     </w:rPr>
   </w:style>
+  <w:style w:type="table" w:styleId="TableGrid">
+    <w:name w:val="Table Grid"/>
+    <w:basedOn w:val="TableNormal"/>
+    <w:uiPriority w:val="59"/>
+    <w:rsid w:val="00FC5539"/>
+    <w:pPr>
+      <w:spacing w:after="0" w:line="240" w:lineRule="auto"/>
+    </w:pPr>
+    <w:tblPr>
+      <w:tblBorders>
+        <w:top w:val="single" w:sz="4" w:space="0" w:color="auto"/>
+        <w:left w:val="single" w:sz="4" w:space="0" w:color="auto"/>
+        <w:bottom w:val="single" w:sz="4" w:space="0" w:color="auto"/>
+        <w:right w:val="single" w:sz="4" w:space="0" w:color="auto"/>
+        <w:insideH w:val="single" w:sz="4" w:space="0" w:color="auto"/>
+        <w:insideV w:val="single" w:sz="4" w:space="0" w:color="auto"/>
+      </w:tblBorders>
+    </w:tblPr>
+  </w:style>
+  <w:style w:type="table" w:styleId="MediumShading1-Accent1">
+    <w:name w:val="Medium Shading 1 Accent 1"/>
+    <w:basedOn w:val="TableNormal"/>
+    <w:uiPriority w:val="63"/>
+    <w:rsid w:val="00FC5539"/>
+    <w:pPr>
+      <w:spacing w:after="0" w:line="240" w:lineRule="auto"/>
+    </w:pPr>
+    <w:tblPr>
+      <w:tblStyleRowBandSize w:val="1"/>
+      <w:tblStyleColBandSize w:val="1"/>
+      <w:tblBorders>
+        <w:top w:val="single" w:sz="8" w:space="0" w:color="7BA0CD" w:themeColor="accent1" w:themeTint="BF"/>
+        <w:left w:val="single" w:sz="8" w:space="0" w:color="7BA0CD" w:themeColor="accent1" w:themeTint="BF"/>
+        <w:bottom w:val="single" w:sz="8" w:space="0" w:color="7BA0CD" w:themeColor="accent1" w:themeTint="BF"/>
+        <w:right w:val="single" w:sz="8" w:space="0" w:color="7BA0CD" w:themeColor="accent1" w:themeTint="BF"/>
+        <w:insideH w:val="single" w:sz="8" w:space="0" w:color="7BA0CD" w:themeColor="accent1" w:themeTint="BF"/>
+      </w:tblBorders>
+    </w:tblPr>
+    <w:tblStylePr w:type="firstRow">
+      <w:pPr>
+        <w:spacing w:before="0" w:after="0" w:line="240" w:lineRule="auto"/>
+      </w:pPr>
+      <w:rPr>
+        <w:b/>
+        <w:bCs/>
+        <w:color w:val="FFFFFF" w:themeColor="background1"/>
+      </w:rPr>
+      <w:tblPr/>
+      <w:tcPr>
+        <w:tcBorders>
+          <w:top w:val="single" w:sz="8" w:space="0" w:color="7BA0CD" w:themeColor="accent1" w:themeTint="BF"/>
+          <w:left w:val="single" w:sz="8" w:space="0" w:color="7BA0CD" w:themeColor="accent1" w:themeTint="BF"/>
+          <w:bottom w:val="single" w:sz="8" w:space="0" w:color="7BA0CD" w:themeColor="accent1" w:themeTint="BF"/>
+          <w:right w:val="single" w:sz="8" w:space="0" w:color="7BA0CD" w:themeColor="accent1" w:themeTint="BF"/>
+          <w:insideH w:val="nil"/>
+          <w:insideV w:val="nil"/>
+        </w:tcBorders>
+        <w:shd w:val="clear" w:color="auto" w:fill="4F81BD" w:themeFill="accent1"/>
+      </w:tcPr>
+    </w:tblStylePr>
+    <w:tblStylePr w:type="lastRow">
+      <w:pPr>
+        <w:spacing w:before="0" w:after="0" w:line="240" w:lineRule="auto"/>
+      </w:pPr>
+      <w:rPr>
+        <w:b/>
+        <w:bCs/>
+      </w:rPr>
+      <w:tblPr/>
+      <w:tcPr>
+        <w:tcBorders>
+          <w:top w:val="double" w:sz="6" w:space="0" w:color="7BA0CD" w:themeColor="accent1" w:themeTint="BF"/>
+          <w:left w:val="single" w:sz="8" w:space="0" w:color="7BA0CD" w:themeColor="accent1" w:themeTint="BF"/>
+          <w:bottom w:val="single" w:sz="8" w:space="0" w:color="7BA0CD" w:themeColor="accent1" w:themeTint="BF"/>
+          <w:right w:val="single" w:sz="8" w:space="0" w:color="7BA0CD" w:themeColor="accent1" w:themeTint="BF"/>
+          <w:insideH w:val="nil"/>
+          <w:insideV w:val="nil"/>
+        </w:tcBorders>
+      </w:tcPr>
+    </w:tblStylePr>
+    <w:tblStylePr w:type="firstCol">
+      <w:rPr>
+        <w:b/>
+        <w:bCs/>
+      </w:rPr>
+    </w:tblStylePr>
+    <w:tblStylePr w:type="lastCol">
+      <w:rPr>
+        <w:b/>
+        <w:bCs/>
+      </w:rPr>
+    </w:tblStylePr>
+    <w:tblStylePr w:type="band1Vert">
+      <w:tblPr/>
+      <w:tcPr>
+        <w:shd w:val="clear" w:color="auto" w:fill="D3DFEE" w:themeFill="accent1" w:themeFillTint="3F"/>
+      </w:tcPr>
+    </w:tblStylePr>
+    <w:tblStylePr w:type="band1Horz">
+      <w:tblPr/>
+      <w:tcPr>
+        <w:tcBorders>
+          <w:insideH w:val="nil"/>
+          <w:insideV w:val="nil"/>
+        </w:tcBorders>
+        <w:shd w:val="clear" w:color="auto" w:fill="D3DFEE" w:themeFill="accent1" w:themeFillTint="3F"/>
+      </w:tcPr>
+    </w:tblStylePr>
+    <w:tblStylePr w:type="band2Horz">
+      <w:tblPr/>
+      <w:tcPr>
+        <w:tcBorders>
+          <w:insideH w:val="nil"/>
+          <w:insideV w:val="nil"/>
+        </w:tcBorders>
+      </w:tcPr>
+    </w:tblStylePr>
+  </w:style>
 </w:styles>
 </file>
 
@@ -6006,6 +6294,124 @@
       <w:szCs w:val="16"/>
     </w:rPr>
   </w:style>
+  <w:style w:type="table" w:styleId="TableGrid">
+    <w:name w:val="Table Grid"/>
+    <w:basedOn w:val="TableNormal"/>
+    <w:uiPriority w:val="59"/>
+    <w:rsid w:val="00FC5539"/>
+    <w:pPr>
+      <w:spacing w:after="0" w:line="240" w:lineRule="auto"/>
+    </w:pPr>
+    <w:tblPr>
+      <w:tblBorders>
+        <w:top w:val="single" w:sz="4" w:space="0" w:color="auto"/>
+        <w:left w:val="single" w:sz="4" w:space="0" w:color="auto"/>
+        <w:bottom w:val="single" w:sz="4" w:space="0" w:color="auto"/>
+        <w:right w:val="single" w:sz="4" w:space="0" w:color="auto"/>
+        <w:insideH w:val="single" w:sz="4" w:space="0" w:color="auto"/>
+        <w:insideV w:val="single" w:sz="4" w:space="0" w:color="auto"/>
+      </w:tblBorders>
+    </w:tblPr>
+  </w:style>
+  <w:style w:type="table" w:styleId="MediumShading1-Accent1">
+    <w:name w:val="Medium Shading 1 Accent 1"/>
+    <w:basedOn w:val="TableNormal"/>
+    <w:uiPriority w:val="63"/>
+    <w:rsid w:val="00FC5539"/>
+    <w:pPr>
+      <w:spacing w:after="0" w:line="240" w:lineRule="auto"/>
+    </w:pPr>
+    <w:tblPr>
+      <w:tblStyleRowBandSize w:val="1"/>
+      <w:tblStyleColBandSize w:val="1"/>
+      <w:tblBorders>
+        <w:top w:val="single" w:sz="8" w:space="0" w:color="7BA0CD" w:themeColor="accent1" w:themeTint="BF"/>
+        <w:left w:val="single" w:sz="8" w:space="0" w:color="7BA0CD" w:themeColor="accent1" w:themeTint="BF"/>
+        <w:bottom w:val="single" w:sz="8" w:space="0" w:color="7BA0CD" w:themeColor="accent1" w:themeTint="BF"/>
+        <w:right w:val="single" w:sz="8" w:space="0" w:color="7BA0CD" w:themeColor="accent1" w:themeTint="BF"/>
+        <w:insideH w:val="single" w:sz="8" w:space="0" w:color="7BA0CD" w:themeColor="accent1" w:themeTint="BF"/>
+      </w:tblBorders>
+    </w:tblPr>
+    <w:tblStylePr w:type="firstRow">
+      <w:pPr>
+        <w:spacing w:before="0" w:after="0" w:line="240" w:lineRule="auto"/>
+      </w:pPr>
+      <w:rPr>
+        <w:b/>
+        <w:bCs/>
+        <w:color w:val="FFFFFF" w:themeColor="background1"/>
+      </w:rPr>
+      <w:tblPr/>
+      <w:tcPr>
+        <w:tcBorders>
+          <w:top w:val="single" w:sz="8" w:space="0" w:color="7BA0CD" w:themeColor="accent1" w:themeTint="BF"/>
+          <w:left w:val="single" w:sz="8" w:space="0" w:color="7BA0CD" w:themeColor="accent1" w:themeTint="BF"/>
+          <w:bottom w:val="single" w:sz="8" w:space="0" w:color="7BA0CD" w:themeColor="accent1" w:themeTint="BF"/>
+          <w:right w:val="single" w:sz="8" w:space="0" w:color="7BA0CD" w:themeColor="accent1" w:themeTint="BF"/>
+          <w:insideH w:val="nil"/>
+          <w:insideV w:val="nil"/>
+        </w:tcBorders>
+        <w:shd w:val="clear" w:color="auto" w:fill="4F81BD" w:themeFill="accent1"/>
+      </w:tcPr>
+    </w:tblStylePr>
+    <w:tblStylePr w:type="lastRow">
+      <w:pPr>
+        <w:spacing w:before="0" w:after="0" w:line="240" w:lineRule="auto"/>
+      </w:pPr>
+      <w:rPr>
+        <w:b/>
+        <w:bCs/>
+      </w:rPr>
+      <w:tblPr/>
+      <w:tcPr>
+        <w:tcBorders>
+          <w:top w:val="double" w:sz="6" w:space="0" w:color="7BA0CD" w:themeColor="accent1" w:themeTint="BF"/>
+          <w:left w:val="single" w:sz="8" w:space="0" w:color="7BA0CD" w:themeColor="accent1" w:themeTint="BF"/>
+          <w:bottom w:val="single" w:sz="8" w:space="0" w:color="7BA0CD" w:themeColor="accent1" w:themeTint="BF"/>
+          <w:right w:val="single" w:sz="8" w:space="0" w:color="7BA0CD" w:themeColor="accent1" w:themeTint="BF"/>
+          <w:insideH w:val="nil"/>
+          <w:insideV w:val="nil"/>
+        </w:tcBorders>
+      </w:tcPr>
+    </w:tblStylePr>
+    <w:tblStylePr w:type="firstCol">
+      <w:rPr>
+        <w:b/>
+        <w:bCs/>
+      </w:rPr>
+    </w:tblStylePr>
+    <w:tblStylePr w:type="lastCol">
+      <w:rPr>
+        <w:b/>
+        <w:bCs/>
+      </w:rPr>
+    </w:tblStylePr>
+    <w:tblStylePr w:type="band1Vert">
+      <w:tblPr/>
+      <w:tcPr>
+        <w:shd w:val="clear" w:color="auto" w:fill="D3DFEE" w:themeFill="accent1" w:themeFillTint="3F"/>
+      </w:tcPr>
+    </w:tblStylePr>
+    <w:tblStylePr w:type="band1Horz">
+      <w:tblPr/>
+      <w:tcPr>
+        <w:tcBorders>
+          <w:insideH w:val="nil"/>
+          <w:insideV w:val="nil"/>
+        </w:tcBorders>
+        <w:shd w:val="clear" w:color="auto" w:fill="D3DFEE" w:themeFill="accent1" w:themeFillTint="3F"/>
+      </w:tcPr>
+    </w:tblStylePr>
+    <w:tblStylePr w:type="band2Horz">
+      <w:tblPr/>
+      <w:tcPr>
+        <w:tcBorders>
+          <w:insideH w:val="nil"/>
+          <w:insideV w:val="nil"/>
+        </w:tcBorders>
+      </w:tcPr>
+    </w:tblStylePr>
+  </w:style>
 </w:styles>
 </file>
 
@@ -6299,7 +6705,7 @@
 </file>
 
 <file path=customXml/itemProps1.xml><?xml version="1.0" encoding="utf-8"?>
-<ds:datastoreItem xmlns:ds="http://schemas.openxmlformats.org/officeDocument/2006/customXml" ds:itemID="{61102873-72A8-4757-8B31-11C3715C6DEF}">
+<ds:datastoreItem xmlns:ds="http://schemas.openxmlformats.org/officeDocument/2006/customXml" ds:itemID="{DE4B0021-D2E0-45D5-AD07-8BB4EC4FD170}">
   <ds:schemaRefs>
     <ds:schemaRef ds:uri="http://schemas.openxmlformats.org/officeDocument/2006/bibliography"/>
   </ds:schemaRefs>

</xml_diff>

<commit_message>
added async log handler
</commit_message>
<xml_diff>
--- a/Java/PageAnalyzer_Workspace/CoreFramework/docs/CFW_Documentation.docx
+++ b/Java/PageAnalyzer_Workspace/CoreFramework/docs/CFW_Documentation.docx
@@ -1,6 +1,6 @@
 
 <file path=word/document.xml><?xml version="1.0" encoding="utf-8"?>
-<w:document xmlns:wpc="http://schemas.microsoft.com/office/word/2010/wordprocessingCanvas" xmlns:mc="http://schemas.openxmlformats.org/markup-compatibility/2006" xmlns:o="urn:schemas-microsoft-com:office:office" xmlns:r="http://schemas.openxmlformats.org/officeDocument/2006/relationships" xmlns:m="http://schemas.openxmlformats.org/officeDocument/2006/math" xmlns:v="urn:schemas-microsoft-com:vml" xmlns:wp14="http://schemas.microsoft.com/office/word/2010/wordprocessingDrawing" xmlns:wp="http://schemas.openxmlformats.org/drawingml/2006/wordprocessingDrawing" xmlns:w10="urn:schemas-microsoft-com:office:word" xmlns:w="http://schemas.openxmlformats.org/wordprocessingml/2006/main" xmlns:w14="http://schemas.microsoft.com/office/word/2010/wordml" xmlns:wpg="http://schemas.microsoft.com/office/word/2010/wordprocessingGroup" xmlns:wpi="http://schemas.microsoft.com/office/word/2010/wordprocessingInk" xmlns:wne="http://schemas.microsoft.com/office/word/2006/wordml" xmlns:wps="http://schemas.microsoft.com/office/word/2010/wordprocessingShape" mc:Ignorable="w14 wp14">
+<w:document xmlns:wpc="http://schemas.microsoft.com/office/word/2010/wordprocessingCanvas" xmlns:cx="http://schemas.microsoft.com/office/drawing/2014/chartex" xmlns:cx1="http://schemas.microsoft.com/office/drawing/2015/9/8/chartex" xmlns:cx2="http://schemas.microsoft.com/office/drawing/2015/10/21/chartex" xmlns:cx3="http://schemas.microsoft.com/office/drawing/2016/5/9/chartex" xmlns:cx4="http://schemas.microsoft.com/office/drawing/2016/5/10/chartex" xmlns:cx5="http://schemas.microsoft.com/office/drawing/2016/5/11/chartex" xmlns:cx6="http://schemas.microsoft.com/office/drawing/2016/5/12/chartex" xmlns:cx7="http://schemas.microsoft.com/office/drawing/2016/5/13/chartex" xmlns:cx8="http://schemas.microsoft.com/office/drawing/2016/5/14/chartex" xmlns:mc="http://schemas.openxmlformats.org/markup-compatibility/2006" xmlns:aink="http://schemas.microsoft.com/office/drawing/2016/ink" xmlns:am3d="http://schemas.microsoft.com/office/drawing/2017/model3d" xmlns:o="urn:schemas-microsoft-com:office:office" xmlns:r="http://schemas.openxmlformats.org/officeDocument/2006/relationships" xmlns:m="http://schemas.openxmlformats.org/officeDocument/2006/math" xmlns:v="urn:schemas-microsoft-com:vml" xmlns:wp14="http://schemas.microsoft.com/office/word/2010/wordprocessingDrawing" xmlns:wp="http://schemas.openxmlformats.org/drawingml/2006/wordprocessingDrawing" xmlns:w10="urn:schemas-microsoft-com:office:word" xmlns:w="http://schemas.openxmlformats.org/wordprocessingml/2006/main" xmlns:w14="http://schemas.microsoft.com/office/word/2010/wordml" xmlns:w15="http://schemas.microsoft.com/office/word/2012/wordml" xmlns:w16cid="http://schemas.microsoft.com/office/word/2016/wordml/cid" xmlns:w16se="http://schemas.microsoft.com/office/word/2015/wordml/symex" xmlns:wpg="http://schemas.microsoft.com/office/word/2010/wordprocessingGroup" xmlns:wpi="http://schemas.microsoft.com/office/word/2010/wordprocessingInk" xmlns:wne="http://schemas.microsoft.com/office/word/2006/wordml" xmlns:wps="http://schemas.microsoft.com/office/word/2010/wordprocessingShape" mc:Ignorable="w14 w15 w16se w16cid wp14">
   <w:body>
     <w:p>
       <w:pPr>
@@ -998,6 +998,7 @@
         </w:rPr>
       </w:pPr>
       <w:proofErr w:type="spellStart"/>
+      <w:proofErr w:type="gramStart"/>
       <w:r>
         <w:rPr>
           <w:b/>
@@ -1006,6 +1007,7 @@
         <w:t>logging.properties</w:t>
       </w:r>
       <w:proofErr w:type="spellEnd"/>
+      <w:proofErr w:type="gramEnd"/>
       <w:r>
         <w:rPr>
           <w:b/>
@@ -1017,21 +1019,7 @@
         <w:rPr>
           <w:lang w:val="en-US"/>
         </w:rPr>
-        <w:t xml:space="preserve">Configuration </w:t>
-      </w:r>
-      <w:proofErr w:type="gramStart"/>
-      <w:r>
-        <w:rPr>
-          <w:lang w:val="en-US"/>
-        </w:rPr>
-        <w:t>file</w:t>
-      </w:r>
-      <w:proofErr w:type="gramEnd"/>
-      <w:r>
-        <w:rPr>
-          <w:lang w:val="en-US"/>
-        </w:rPr>
-        <w:t xml:space="preserve"> for </w:t>
+        <w:t xml:space="preserve">Configuration file for </w:t>
       </w:r>
       <w:proofErr w:type="spellStart"/>
       <w:r>
@@ -1091,21 +1079,7 @@
         <w:rPr>
           <w:lang w:val="en-US"/>
         </w:rPr>
-        <w:t xml:space="preserve"> which has to </w:t>
-      </w:r>
-      <w:proofErr w:type="spellStart"/>
-      <w:r>
-        <w:rPr>
-          <w:lang w:val="en-US"/>
-        </w:rPr>
-        <w:t>pe</w:t>
-      </w:r>
-      <w:proofErr w:type="spellEnd"/>
-      <w:r>
-        <w:rPr>
-          <w:lang w:val="en-US"/>
-        </w:rPr>
-        <w:t xml:space="preserve"> passed to </w:t>
+        <w:t xml:space="preserve"> which has to pe passed to </w:t>
       </w:r>
       <w:proofErr w:type="spellStart"/>
       <w:r>
@@ -1165,31 +1139,7 @@
           <w:shd w:val="clear" w:color="auto" w:fill="E8F2FE"/>
           <w:lang w:val="en-US"/>
         </w:rPr>
-        <w:t>"./</w:t>
-      </w:r>
-      <w:proofErr w:type="spellStart"/>
-      <w:r>
-        <w:rPr>
-          <w:rFonts w:ascii="Consolas" w:hAnsi="Consolas" w:cs="Consolas"/>
-          <w:color w:val="2A00FF"/>
-          <w:sz w:val="20"/>
-          <w:szCs w:val="20"/>
-          <w:shd w:val="clear" w:color="auto" w:fill="E8F2FE"/>
-          <w:lang w:val="en-US"/>
-        </w:rPr>
-        <w:t>config</w:t>
-      </w:r>
-      <w:proofErr w:type="spellEnd"/>
-      <w:r>
-        <w:rPr>
-          <w:rFonts w:ascii="Consolas" w:hAnsi="Consolas" w:cs="Consolas"/>
-          <w:color w:val="2A00FF"/>
-          <w:sz w:val="20"/>
-          <w:szCs w:val="20"/>
-          <w:shd w:val="clear" w:color="auto" w:fill="E8F2FE"/>
-          <w:lang w:val="en-US"/>
-        </w:rPr>
-        <w:t>/</w:t>
+        <w:t>"./config/</w:t>
       </w:r>
       <w:proofErr w:type="spellStart"/>
       <w:r>
@@ -1316,23 +1266,7 @@
           <w:b/>
           <w:lang w:val="en-US"/>
         </w:rPr>
-        <w:t>/</w:t>
-      </w:r>
-      <w:proofErr w:type="spellStart"/>
-      <w:r>
-        <w:rPr>
-          <w:b/>
-          <w:lang w:val="en-US"/>
-        </w:rPr>
-        <w:t>datastore</w:t>
-      </w:r>
-      <w:proofErr w:type="spellEnd"/>
-      <w:r>
-        <w:rPr>
-          <w:b/>
-          <w:lang w:val="en-US"/>
-        </w:rPr>
-        <w:t>:</w:t>
+        <w:t>/datastore:</w:t>
       </w:r>
       <w:r>
         <w:rPr>
@@ -1540,16 +1474,29 @@
         </w:rPr>
       </w:pPr>
       <w:bookmarkStart w:id="1" w:name="_Toc5288507"/>
+      <w:r>
+        <w:rPr>
+          <w:lang w:val="en-US"/>
+        </w:rPr>
+        <w:lastRenderedPageBreak/>
+        <w:t>Logging</w:t>
+      </w:r>
+      <w:bookmarkEnd w:id="1"/>
+    </w:p>
+    <w:p>
+      <w:pPr>
+        <w:rPr>
+          <w:lang w:val="en-US"/>
+        </w:rPr>
+      </w:pPr>
+      <w:r>
+        <w:rPr>
+          <w:lang w:val="en-US"/>
+        </w:rPr>
+        <w:t>By default the logging uses a asynchronous logger, which writes incoming logs all 50 milliseconds.</w:t>
+      </w:r>
       <w:bookmarkStart w:id="2" w:name="_GoBack"/>
       <w:bookmarkEnd w:id="2"/>
-      <w:r>
-        <w:rPr>
-          <w:lang w:val="en-US"/>
-        </w:rPr>
-        <w:lastRenderedPageBreak/>
-        <w:t>Logging</w:t>
-      </w:r>
-      <w:bookmarkEnd w:id="1"/>
     </w:p>
     <w:p>
       <w:pPr>
@@ -1585,7 +1532,6 @@
         </w:rPr>
         <w:br/>
       </w:r>
-      <w:proofErr w:type="gramStart"/>
       <w:r>
         <w:rPr>
           <w:rFonts w:ascii="Consolas" w:hAnsi="Consolas" w:cs="Consolas"/>
@@ -1599,7 +1545,6 @@
         </w:rPr>
         <w:t>public</w:t>
       </w:r>
-      <w:proofErr w:type="gramEnd"/>
       <w:r>
         <w:rPr>
           <w:rFonts w:ascii="Consolas" w:hAnsi="Consolas" w:cs="Consolas"/>
@@ -1700,6 +1645,7 @@
         <w:t>(</w:t>
       </w:r>
       <w:proofErr w:type="spellStart"/>
+      <w:proofErr w:type="gramStart"/>
       <w:r>
         <w:rPr>
           <w:rFonts w:ascii="Consolas" w:hAnsi="Consolas" w:cs="Consolas"/>
@@ -1736,6 +1682,7 @@
         <w:t>.getName</w:t>
       </w:r>
       <w:proofErr w:type="spellEnd"/>
+      <w:proofErr w:type="gramEnd"/>
       <w:r>
         <w:rPr>
           <w:rFonts w:ascii="Consolas" w:hAnsi="Consolas" w:cs="Consolas"/>
@@ -1832,7 +1779,6 @@
         <w:t xml:space="preserve"> </w:t>
       </w:r>
       <w:proofErr w:type="spellStart"/>
-      <w:proofErr w:type="gramStart"/>
       <w:r>
         <w:rPr>
           <w:rFonts w:ascii="Consolas" w:hAnsi="Consolas" w:cs="Consolas"/>
@@ -1856,7 +1802,6 @@
         </w:rPr>
         <w:t>(</w:t>
       </w:r>
-      <w:proofErr w:type="gramEnd"/>
       <w:r>
         <w:rPr>
           <w:rFonts w:ascii="Consolas" w:hAnsi="Consolas" w:cs="Consolas"/>
@@ -1870,6 +1815,7 @@
         </w:rPr>
         <w:t>logger</w:t>
       </w:r>
+      <w:proofErr w:type="gramStart"/>
       <w:r>
         <w:rPr>
           <w:rFonts w:ascii="Consolas" w:hAnsi="Consolas" w:cs="Consolas"/>
@@ -1879,7 +1825,19 @@
           <w:shd w:val="clear" w:color="auto" w:fill="E8F2FE"/>
           <w:lang w:val="en-US"/>
         </w:rPr>
-        <w:t>).method(</w:t>
+        <w:t>).method</w:t>
+      </w:r>
+      <w:proofErr w:type="gramEnd"/>
+      <w:r>
+        <w:rPr>
+          <w:rFonts w:ascii="Consolas" w:hAnsi="Consolas" w:cs="Consolas"/>
+          <w:color w:val="000000"/>
+          <w:sz w:val="20"/>
+          <w:szCs w:val="20"/>
+          <w:shd w:val="clear" w:color="auto" w:fill="E8F2FE"/>
+          <w:lang w:val="en-US"/>
+        </w:rPr>
+        <w:t>(</w:t>
       </w:r>
       <w:r>
         <w:rPr>
@@ -2010,7 +1968,6 @@
         <w:t xml:space="preserve"> a logger with </w:t>
       </w:r>
       <w:proofErr w:type="spellStart"/>
-      <w:proofErr w:type="gramStart"/>
       <w:r>
         <w:rPr>
           <w:lang w:val="en-US"/>
@@ -2022,14 +1979,7 @@
         <w:rPr>
           <w:lang w:val="en-US"/>
         </w:rPr>
-        <w:t>(</w:t>
-      </w:r>
-      <w:proofErr w:type="gramEnd"/>
-      <w:r>
-        <w:rPr>
-          <w:lang w:val="en-US"/>
-        </w:rPr>
-        <w:t>).</w:t>
+        <w:t>().</w:t>
       </w:r>
     </w:p>
     <w:p>
@@ -2082,7 +2032,6 @@
         <w:t xml:space="preserve">Use </w:t>
       </w:r>
       <w:proofErr w:type="spellStart"/>
-      <w:proofErr w:type="gramStart"/>
       <w:r>
         <w:rPr>
           <w:lang w:val="en-US"/>
@@ -2094,14 +2043,7 @@
         <w:rPr>
           <w:lang w:val="en-US"/>
         </w:rPr>
-        <w:t>(</w:t>
-      </w:r>
-      <w:proofErr w:type="gramEnd"/>
-      <w:r>
-        <w:rPr>
-          <w:lang w:val="en-US"/>
-        </w:rPr>
-        <w:t xml:space="preserve">) and </w:t>
+        <w:t xml:space="preserve">() and </w:t>
       </w:r>
       <w:proofErr w:type="spellStart"/>
       <w:r>
@@ -2151,30 +2093,62 @@
           <w:rFonts w:ascii="Consolas" w:hAnsi="Consolas" w:cs="Consolas"/>
           <w:sz w:val="20"/>
           <w:szCs w:val="20"/>
-          <w:lang w:val="en-US"/>
-        </w:rPr>
-      </w:pPr>
+          <w:lang w:val="en-CH"/>
+        </w:rPr>
+      </w:pPr>
+      <w:r>
+        <w:rPr>
+          <w:rFonts w:ascii="Consolas" w:hAnsi="Consolas" w:cs="Consolas"/>
+          <w:color w:val="000000"/>
+          <w:sz w:val="20"/>
+          <w:szCs w:val="20"/>
+          <w:lang w:val="en-CH"/>
+        </w:rPr>
+        <w:t xml:space="preserve">handlers = </w:t>
+      </w:r>
+      <w:proofErr w:type="spellStart"/>
       <w:proofErr w:type="gramStart"/>
       <w:r>
         <w:rPr>
           <w:rFonts w:ascii="Consolas" w:hAnsi="Consolas" w:cs="Consolas"/>
-          <w:color w:val="000000"/>
-          <w:sz w:val="20"/>
-          <w:szCs w:val="20"/>
-          <w:lang w:val="en-US"/>
-        </w:rPr>
-        <w:t>handlers</w:t>
+          <w:color w:val="2A00FF"/>
+          <w:sz w:val="20"/>
+          <w:szCs w:val="20"/>
+          <w:lang w:val="en-CH"/>
+        </w:rPr>
+        <w:t>com.pengtoolbox.cfw.logging</w:t>
       </w:r>
       <w:proofErr w:type="gramEnd"/>
       <w:r>
         <w:rPr>
           <w:rFonts w:ascii="Consolas" w:hAnsi="Consolas" w:cs="Consolas"/>
-          <w:color w:val="000000"/>
-          <w:sz w:val="20"/>
-          <w:szCs w:val="20"/>
-          <w:lang w:val="en-US"/>
-        </w:rPr>
-        <w:t xml:space="preserve"> = </w:t>
+          <w:color w:val="2A00FF"/>
+          <w:sz w:val="20"/>
+          <w:szCs w:val="20"/>
+          <w:lang w:val="en-CH"/>
+        </w:rPr>
+        <w:t>.AsyncLogHandler</w:t>
+      </w:r>
+      <w:proofErr w:type="spellEnd"/>
+      <w:r>
+        <w:rPr>
+          <w:rFonts w:ascii="Consolas" w:hAnsi="Consolas" w:cs="Consolas"/>
+          <w:color w:val="2A00FF"/>
+          <w:sz w:val="20"/>
+          <w:szCs w:val="20"/>
+          <w:lang w:val="en-CH"/>
+        </w:rPr>
+        <w:t>,</w:t>
+      </w:r>
+      <w:r>
+        <w:rPr>
+          <w:rFonts w:ascii="Consolas" w:hAnsi="Consolas" w:cs="Consolas"/>
+          <w:color w:val="000000"/>
+          <w:sz w:val="20"/>
+          <w:szCs w:val="20"/>
+          <w:lang w:val="en-CH"/>
+        </w:rPr>
+        <w:t xml:space="preserve"> </w:t>
       </w:r>
       <w:proofErr w:type="spellStart"/>
       <w:r>
@@ -2183,7 +2157,7 @@
           <w:color w:val="2A00FF"/>
           <w:sz w:val="20"/>
           <w:szCs w:val="20"/>
-          <w:lang w:val="en-US"/>
+          <w:lang w:val="en-CH"/>
         </w:rPr>
         <w:t>java.util.logging.FileHandler</w:t>
       </w:r>
@@ -2194,7 +2168,7 @@
           <w:color w:val="2A00FF"/>
           <w:sz w:val="20"/>
           <w:szCs w:val="20"/>
-          <w:lang w:val="en-US"/>
+          <w:lang w:val="en-CH"/>
         </w:rPr>
         <w:t>,</w:t>
       </w:r>
@@ -2204,7 +2178,7 @@
           <w:color w:val="000000"/>
           <w:sz w:val="20"/>
           <w:szCs w:val="20"/>
-          <w:lang w:val="en-US"/>
+          <w:lang w:val="en-CH"/>
         </w:rPr>
         <w:t xml:space="preserve"> </w:t>
       </w:r>
@@ -2215,7 +2189,7 @@
           <w:color w:val="2A00FF"/>
           <w:sz w:val="20"/>
           <w:szCs w:val="20"/>
-          <w:lang w:val="en-US"/>
+          <w:lang w:val="en-CH"/>
         </w:rPr>
         <w:t>java.util.logging.ConsoleHandler</w:t>
       </w:r>
@@ -2231,32 +2205,18 @@
           <w:rFonts w:ascii="Consolas" w:hAnsi="Consolas" w:cs="Consolas"/>
           <w:sz w:val="20"/>
           <w:szCs w:val="20"/>
-          <w:lang w:val="en-US"/>
-        </w:rPr>
-      </w:pPr>
-      <w:proofErr w:type="spellStart"/>
-      <w:proofErr w:type="gramStart"/>
-      <w:r>
-        <w:rPr>
-          <w:rFonts w:ascii="Consolas" w:hAnsi="Consolas" w:cs="Consolas"/>
-          <w:color w:val="000000"/>
-          <w:sz w:val="20"/>
-          <w:szCs w:val="20"/>
-          <w:lang w:val="en-US"/>
-        </w:rPr>
-        <w:t>config</w:t>
-      </w:r>
-      <w:proofErr w:type="spellEnd"/>
-      <w:proofErr w:type="gramEnd"/>
-      <w:r>
-        <w:rPr>
-          <w:rFonts w:ascii="Consolas" w:hAnsi="Consolas" w:cs="Consolas"/>
-          <w:color w:val="000000"/>
-          <w:sz w:val="20"/>
-          <w:szCs w:val="20"/>
-          <w:lang w:val="en-US"/>
-        </w:rPr>
-        <w:t xml:space="preserve">   =</w:t>
+          <w:lang w:val="en-CH"/>
+        </w:rPr>
+      </w:pPr>
+      <w:r>
+        <w:rPr>
+          <w:rFonts w:ascii="Consolas" w:hAnsi="Consolas" w:cs="Consolas"/>
+          <w:color w:val="000000"/>
+          <w:sz w:val="20"/>
+          <w:szCs w:val="20"/>
+          <w:lang w:val="en-CH"/>
+        </w:rPr>
+        <w:t>config   =</w:t>
       </w:r>
     </w:p>
     <w:p>
@@ -2269,7 +2229,7 @@
           <w:rFonts w:ascii="Consolas" w:hAnsi="Consolas" w:cs="Consolas"/>
           <w:sz w:val="20"/>
           <w:szCs w:val="20"/>
-          <w:lang w:val="en-US"/>
+          <w:lang w:val="en-CH"/>
         </w:rPr>
       </w:pPr>
     </w:p>
@@ -2283,59 +2243,31 @@
           <w:rFonts w:ascii="Consolas" w:hAnsi="Consolas" w:cs="Consolas"/>
           <w:sz w:val="20"/>
           <w:szCs w:val="20"/>
-          <w:lang w:val="en-US"/>
+          <w:lang w:val="en-CH"/>
         </w:rPr>
       </w:pPr>
       <w:proofErr w:type="spellStart"/>
-      <w:r>
-        <w:rPr>
-          <w:rFonts w:ascii="Consolas" w:hAnsi="Consolas" w:cs="Consolas"/>
-          <w:color w:val="000000"/>
-          <w:sz w:val="20"/>
-          <w:szCs w:val="20"/>
-          <w:lang w:val="en-US"/>
-        </w:rPr>
-        <w:t>com.</w:t>
-      </w:r>
-      <w:r>
-        <w:rPr>
-          <w:rFonts w:ascii="Consolas" w:hAnsi="Consolas" w:cs="Consolas"/>
-          <w:color w:val="000000"/>
-          <w:sz w:val="20"/>
-          <w:szCs w:val="20"/>
-          <w:lang w:val="en-US"/>
-        </w:rPr>
-        <w:t>example</w:t>
-      </w:r>
-      <w:r>
-        <w:rPr>
-          <w:rFonts w:ascii="Consolas" w:hAnsi="Consolas" w:cs="Consolas"/>
-          <w:color w:val="000000"/>
-          <w:sz w:val="20"/>
-          <w:szCs w:val="20"/>
-          <w:lang w:val="en-US"/>
-        </w:rPr>
-        <w:t>.</w:t>
-      </w:r>
-      <w:r>
-        <w:rPr>
-          <w:rFonts w:ascii="Consolas" w:hAnsi="Consolas" w:cs="Consolas"/>
-          <w:color w:val="000000"/>
-          <w:sz w:val="20"/>
-          <w:szCs w:val="20"/>
-          <w:lang w:val="en-US"/>
-        </w:rPr>
-        <w:t>yourapp</w:t>
-      </w:r>
-      <w:r>
-        <w:rPr>
-          <w:rFonts w:ascii="Consolas" w:hAnsi="Consolas" w:cs="Consolas"/>
-          <w:color w:val="000000"/>
-          <w:sz w:val="20"/>
-          <w:szCs w:val="20"/>
-          <w:lang w:val="en-US"/>
-        </w:rPr>
-        <w:t>.level</w:t>
+      <w:proofErr w:type="gramStart"/>
+      <w:r>
+        <w:rPr>
+          <w:rFonts w:ascii="Consolas" w:hAnsi="Consolas" w:cs="Consolas"/>
+          <w:color w:val="000000"/>
+          <w:sz w:val="20"/>
+          <w:szCs w:val="20"/>
+          <w:lang w:val="en-CH"/>
+        </w:rPr>
+        <w:t>com.pengtoolbox</w:t>
+      </w:r>
+      <w:proofErr w:type="gramEnd"/>
+      <w:r>
+        <w:rPr>
+          <w:rFonts w:ascii="Consolas" w:hAnsi="Consolas" w:cs="Consolas"/>
+          <w:color w:val="000000"/>
+          <w:sz w:val="20"/>
+          <w:szCs w:val="20"/>
+          <w:lang w:val="en-CH"/>
+        </w:rPr>
+        <w:t>.pageanalyzer.level</w:t>
       </w:r>
       <w:proofErr w:type="spellEnd"/>
       <w:r>
@@ -2344,29 +2276,9 @@
           <w:color w:val="000000"/>
           <w:sz w:val="20"/>
           <w:szCs w:val="20"/>
-          <w:lang w:val="en-US"/>
-        </w:rPr>
-        <w:t xml:space="preserve">   </w:t>
-      </w:r>
-      <w:r>
-        <w:rPr>
-          <w:rFonts w:ascii="Consolas" w:hAnsi="Consolas" w:cs="Consolas"/>
-          <w:color w:val="000000"/>
-          <w:sz w:val="20"/>
-          <w:szCs w:val="20"/>
-          <w:lang w:val="en-US"/>
-        </w:rPr>
-        <w:tab/>
-      </w:r>
-      <w:r>
-        <w:rPr>
-          <w:rFonts w:ascii="Consolas" w:hAnsi="Consolas" w:cs="Consolas"/>
-          <w:color w:val="000000"/>
-          <w:sz w:val="20"/>
-          <w:szCs w:val="20"/>
-          <w:lang w:val="en-US"/>
-        </w:rPr>
-        <w:t xml:space="preserve">= </w:t>
+          <w:lang w:val="en-CH"/>
+        </w:rPr>
+        <w:t xml:space="preserve">   = </w:t>
       </w:r>
       <w:r>
         <w:rPr>
@@ -2374,7 +2286,7 @@
           <w:color w:val="2A00FF"/>
           <w:sz w:val="20"/>
           <w:szCs w:val="20"/>
-          <w:lang w:val="en-US"/>
+          <w:lang w:val="en-CH"/>
         </w:rPr>
         <w:t>INFO</w:t>
       </w:r>
@@ -2389,28 +2301,30 @@
           <w:rFonts w:ascii="Consolas" w:hAnsi="Consolas" w:cs="Consolas"/>
           <w:sz w:val="20"/>
           <w:szCs w:val="20"/>
-          <w:lang w:val="en-US"/>
+          <w:lang w:val="en-CH"/>
         </w:rPr>
       </w:pPr>
       <w:proofErr w:type="spellStart"/>
-      <w:r>
-        <w:rPr>
-          <w:rFonts w:ascii="Consolas" w:hAnsi="Consolas" w:cs="Consolas"/>
-          <w:color w:val="000000"/>
-          <w:sz w:val="20"/>
-          <w:szCs w:val="20"/>
-          <w:lang w:val="en-US"/>
+      <w:proofErr w:type="gramStart"/>
+      <w:r>
+        <w:rPr>
+          <w:rFonts w:ascii="Consolas" w:hAnsi="Consolas" w:cs="Consolas"/>
+          <w:color w:val="000000"/>
+          <w:sz w:val="20"/>
+          <w:szCs w:val="20"/>
+          <w:lang w:val="en-CH"/>
         </w:rPr>
         <w:t>com.pengtoolbox.cfw.level</w:t>
       </w:r>
       <w:proofErr w:type="spellEnd"/>
-      <w:r>
-        <w:rPr>
-          <w:rFonts w:ascii="Consolas" w:hAnsi="Consolas" w:cs="Consolas"/>
-          <w:color w:val="000000"/>
-          <w:sz w:val="20"/>
-          <w:szCs w:val="20"/>
-          <w:lang w:val="en-US"/>
+      <w:proofErr w:type="gramEnd"/>
+      <w:r>
+        <w:rPr>
+          <w:rFonts w:ascii="Consolas" w:hAnsi="Consolas" w:cs="Consolas"/>
+          <w:color w:val="000000"/>
+          <w:sz w:val="20"/>
+          <w:szCs w:val="20"/>
+          <w:lang w:val="en-CH"/>
         </w:rPr>
         <w:t xml:space="preserve">            = </w:t>
       </w:r>
@@ -2420,7 +2334,7 @@
           <w:color w:val="2A00FF"/>
           <w:sz w:val="20"/>
           <w:szCs w:val="20"/>
-          <w:lang w:val="en-US"/>
+          <w:lang w:val="en-CH"/>
         </w:rPr>
         <w:t>INFO</w:t>
       </w:r>
@@ -2435,7 +2349,7 @@
           <w:rFonts w:ascii="Consolas" w:hAnsi="Consolas" w:cs="Consolas"/>
           <w:sz w:val="20"/>
           <w:szCs w:val="20"/>
-          <w:lang w:val="en-US"/>
+          <w:lang w:val="en-CH"/>
         </w:rPr>
       </w:pPr>
     </w:p>
@@ -2449,19 +2363,31 @@
           <w:rFonts w:ascii="Consolas" w:hAnsi="Consolas" w:cs="Consolas"/>
           <w:sz w:val="20"/>
           <w:szCs w:val="20"/>
-          <w:lang w:val="en-US"/>
+          <w:lang w:val="en-CH"/>
         </w:rPr>
       </w:pPr>
       <w:proofErr w:type="spellStart"/>
-      <w:r>
-        <w:rPr>
-          <w:rFonts w:ascii="Consolas" w:hAnsi="Consolas" w:cs="Consolas"/>
-          <w:color w:val="000000"/>
-          <w:sz w:val="20"/>
-          <w:szCs w:val="20"/>
-          <w:lang w:val="en-US"/>
-        </w:rPr>
-        <w:t>java.util.logging.FileHandler.level</w:t>
+      <w:proofErr w:type="gramStart"/>
+      <w:r>
+        <w:rPr>
+          <w:rFonts w:ascii="Consolas" w:hAnsi="Consolas" w:cs="Consolas"/>
+          <w:color w:val="000000"/>
+          <w:sz w:val="20"/>
+          <w:szCs w:val="20"/>
+          <w:lang w:val="en-CH"/>
+        </w:rPr>
+        <w:t>com.pengtoolbox.cfw.logging</w:t>
+      </w:r>
+      <w:proofErr w:type="gramEnd"/>
+      <w:r>
+        <w:rPr>
+          <w:rFonts w:ascii="Consolas" w:hAnsi="Consolas" w:cs="Consolas"/>
+          <w:color w:val="000000"/>
+          <w:sz w:val="20"/>
+          <w:szCs w:val="20"/>
+          <w:lang w:val="en-CH"/>
+        </w:rPr>
+        <w:t>.AsyncLogHandler.level</w:t>
       </w:r>
       <w:proofErr w:type="spellEnd"/>
       <w:r>
@@ -2470,7 +2396,7 @@
           <w:color w:val="000000"/>
           <w:sz w:val="20"/>
           <w:szCs w:val="20"/>
-          <w:lang w:val="en-US"/>
+          <w:lang w:val="en-CH"/>
         </w:rPr>
         <w:t xml:space="preserve">     = </w:t>
       </w:r>
@@ -2480,7 +2406,7 @@
           <w:color w:val="2A00FF"/>
           <w:sz w:val="20"/>
           <w:szCs w:val="20"/>
-          <w:lang w:val="en-US"/>
+          <w:lang w:val="en-CH"/>
         </w:rPr>
         <w:t>FINE</w:t>
       </w:r>
@@ -2495,19 +2421,31 @@
           <w:rFonts w:ascii="Consolas" w:hAnsi="Consolas" w:cs="Consolas"/>
           <w:sz w:val="20"/>
           <w:szCs w:val="20"/>
-          <w:lang w:val="en-US"/>
+          <w:lang w:val="en-CH"/>
         </w:rPr>
       </w:pPr>
       <w:proofErr w:type="spellStart"/>
-      <w:r>
-        <w:rPr>
-          <w:rFonts w:ascii="Consolas" w:hAnsi="Consolas" w:cs="Consolas"/>
-          <w:color w:val="000000"/>
-          <w:sz w:val="20"/>
-          <w:szCs w:val="20"/>
-          <w:lang w:val="en-US"/>
-        </w:rPr>
-        <w:t>java.util.logging.FileHandler.filter</w:t>
+      <w:proofErr w:type="gramStart"/>
+      <w:r>
+        <w:rPr>
+          <w:rFonts w:ascii="Consolas" w:hAnsi="Consolas" w:cs="Consolas"/>
+          <w:color w:val="000000"/>
+          <w:sz w:val="20"/>
+          <w:szCs w:val="20"/>
+          <w:lang w:val="en-CH"/>
+        </w:rPr>
+        <w:t>com.pengtoolbox.cfw.logging</w:t>
+      </w:r>
+      <w:proofErr w:type="gramEnd"/>
+      <w:r>
+        <w:rPr>
+          <w:rFonts w:ascii="Consolas" w:hAnsi="Consolas" w:cs="Consolas"/>
+          <w:color w:val="000000"/>
+          <w:sz w:val="20"/>
+          <w:szCs w:val="20"/>
+          <w:lang w:val="en-CH"/>
+        </w:rPr>
+        <w:t>.AsyncLogHandler.limit</w:t>
       </w:r>
       <w:proofErr w:type="spellEnd"/>
       <w:r>
@@ -2516,9 +2454,19 @@
           <w:color w:val="000000"/>
           <w:sz w:val="20"/>
           <w:szCs w:val="20"/>
-          <w:lang w:val="en-US"/>
-        </w:rPr>
-        <w:t xml:space="preserve">    =</w:t>
+          <w:lang w:val="en-CH"/>
+        </w:rPr>
+        <w:t xml:space="preserve">     = </w:t>
+      </w:r>
+      <w:r>
+        <w:rPr>
+          <w:rFonts w:ascii="Consolas" w:hAnsi="Consolas" w:cs="Consolas"/>
+          <w:color w:val="2A00FF"/>
+          <w:sz w:val="20"/>
+          <w:szCs w:val="20"/>
+          <w:lang w:val="en-CH"/>
+        </w:rPr>
+        <w:t>10000000</w:t>
       </w:r>
     </w:p>
     <w:p>
@@ -2531,19 +2479,31 @@
           <w:rFonts w:ascii="Consolas" w:hAnsi="Consolas" w:cs="Consolas"/>
           <w:sz w:val="20"/>
           <w:szCs w:val="20"/>
-          <w:lang w:val="en-US"/>
+          <w:lang w:val="en-CH"/>
         </w:rPr>
       </w:pPr>
       <w:proofErr w:type="spellStart"/>
-      <w:r>
-        <w:rPr>
-          <w:rFonts w:ascii="Consolas" w:hAnsi="Consolas" w:cs="Consolas"/>
-          <w:color w:val="000000"/>
-          <w:sz w:val="20"/>
-          <w:szCs w:val="20"/>
-          <w:lang w:val="en-US"/>
-        </w:rPr>
-        <w:t>java.util.logging.FileHandler.formatter</w:t>
+      <w:proofErr w:type="gramStart"/>
+      <w:r>
+        <w:rPr>
+          <w:rFonts w:ascii="Consolas" w:hAnsi="Consolas" w:cs="Consolas"/>
+          <w:color w:val="000000"/>
+          <w:sz w:val="20"/>
+          <w:szCs w:val="20"/>
+          <w:lang w:val="en-CH"/>
+        </w:rPr>
+        <w:t>com.pengtoolbox.cfw.logging</w:t>
+      </w:r>
+      <w:proofErr w:type="gramEnd"/>
+      <w:r>
+        <w:rPr>
+          <w:rFonts w:ascii="Consolas" w:hAnsi="Consolas" w:cs="Consolas"/>
+          <w:color w:val="000000"/>
+          <w:sz w:val="20"/>
+          <w:szCs w:val="20"/>
+          <w:lang w:val="en-CH"/>
+        </w:rPr>
+        <w:t>.AsyncLogHandler.append</w:t>
       </w:r>
       <w:proofErr w:type="spellEnd"/>
       <w:r>
@@ -2552,22 +2512,20 @@
           <w:color w:val="000000"/>
           <w:sz w:val="20"/>
           <w:szCs w:val="20"/>
-          <w:lang w:val="en-US"/>
-        </w:rPr>
-        <w:t xml:space="preserve"> = </w:t>
-      </w:r>
-      <w:proofErr w:type="spellStart"/>
+          <w:lang w:val="en-CH"/>
+        </w:rPr>
+        <w:t xml:space="preserve">    = </w:t>
+      </w:r>
       <w:r>
         <w:rPr>
           <w:rFonts w:ascii="Consolas" w:hAnsi="Consolas" w:cs="Consolas"/>
           <w:color w:val="2A00FF"/>
           <w:sz w:val="20"/>
           <w:szCs w:val="20"/>
-          <w:lang w:val="en-US"/>
-        </w:rPr>
-        <w:t>com.pengtoolbox.cfw.logging.CFWLogFormatterJSON</w:t>
-      </w:r>
-      <w:proofErr w:type="spellEnd"/>
+          <w:lang w:val="en-CH"/>
+        </w:rPr>
+        <w:t>false</w:t>
+      </w:r>
     </w:p>
     <w:p>
       <w:pPr>
@@ -2579,7 +2537,7 @@
           <w:rFonts w:ascii="Consolas" w:hAnsi="Consolas" w:cs="Consolas"/>
           <w:sz w:val="20"/>
           <w:szCs w:val="20"/>
-          <w:lang w:val="en-US"/>
+          <w:lang w:val="en-CH"/>
         </w:rPr>
       </w:pPr>
       <w:proofErr w:type="spellStart"/>
@@ -2590,9 +2548,20 @@
           <w:color w:val="000000"/>
           <w:sz w:val="20"/>
           <w:szCs w:val="20"/>
-          <w:lang w:val="en-US"/>
-        </w:rPr>
-        <w:t>java.util.logging.FileHandler.encoding</w:t>
+          <w:lang w:val="en-CH"/>
+        </w:rPr>
+        <w:t>com.pengtoolbox.cfw.logging</w:t>
+      </w:r>
+      <w:proofErr w:type="gramEnd"/>
+      <w:r>
+        <w:rPr>
+          <w:rFonts w:ascii="Consolas" w:hAnsi="Consolas" w:cs="Consolas"/>
+          <w:color w:val="000000"/>
+          <w:sz w:val="20"/>
+          <w:szCs w:val="20"/>
+          <w:lang w:val="en-CH"/>
+        </w:rPr>
+        <w:t>.AsyncLogHandler.count</w:t>
       </w:r>
       <w:proofErr w:type="spellEnd"/>
       <w:r>
@@ -2601,11 +2570,20 @@
           <w:color w:val="000000"/>
           <w:sz w:val="20"/>
           <w:szCs w:val="20"/>
-          <w:lang w:val="en-US"/>
-        </w:rPr>
-        <w:t xml:space="preserve">  =</w:t>
-      </w:r>
-      <w:proofErr w:type="gramEnd"/>
+          <w:lang w:val="en-CH"/>
+        </w:rPr>
+        <w:t xml:space="preserve">     = </w:t>
+      </w:r>
+      <w:r>
+        <w:rPr>
+          <w:rFonts w:ascii="Consolas" w:hAnsi="Consolas" w:cs="Consolas"/>
+          <w:color w:val="2A00FF"/>
+          <w:sz w:val="20"/>
+          <w:szCs w:val="20"/>
+          <w:lang w:val="en-CH"/>
+        </w:rPr>
+        <w:t>1</w:t>
+      </w:r>
     </w:p>
     <w:p>
       <w:pPr>
@@ -2617,19 +2595,31 @@
           <w:rFonts w:ascii="Consolas" w:hAnsi="Consolas" w:cs="Consolas"/>
           <w:sz w:val="20"/>
           <w:szCs w:val="20"/>
-          <w:lang w:val="en-US"/>
+          <w:lang w:val="en-CH"/>
         </w:rPr>
       </w:pPr>
       <w:proofErr w:type="spellStart"/>
-      <w:r>
-        <w:rPr>
-          <w:rFonts w:ascii="Consolas" w:hAnsi="Consolas" w:cs="Consolas"/>
-          <w:color w:val="000000"/>
-          <w:sz w:val="20"/>
-          <w:szCs w:val="20"/>
-          <w:lang w:val="en-US"/>
-        </w:rPr>
-        <w:t>java.util.logging.FileHandler.limit</w:t>
+      <w:proofErr w:type="gramStart"/>
+      <w:r>
+        <w:rPr>
+          <w:rFonts w:ascii="Consolas" w:hAnsi="Consolas" w:cs="Consolas"/>
+          <w:color w:val="000000"/>
+          <w:sz w:val="20"/>
+          <w:szCs w:val="20"/>
+          <w:lang w:val="en-CH"/>
+        </w:rPr>
+        <w:t>com.pengtoolbox.cfw.logging</w:t>
+      </w:r>
+      <w:proofErr w:type="gramEnd"/>
+      <w:r>
+        <w:rPr>
+          <w:rFonts w:ascii="Consolas" w:hAnsi="Consolas" w:cs="Consolas"/>
+          <w:color w:val="000000"/>
+          <w:sz w:val="20"/>
+          <w:szCs w:val="20"/>
+          <w:lang w:val="en-CH"/>
+        </w:rPr>
+        <w:t>.AsyncLogHandler.pattern</w:t>
       </w:r>
       <w:proofErr w:type="spellEnd"/>
       <w:r>
@@ -2638,9 +2628,9 @@
           <w:color w:val="000000"/>
           <w:sz w:val="20"/>
           <w:szCs w:val="20"/>
-          <w:lang w:val="en-US"/>
-        </w:rPr>
-        <w:t xml:space="preserve">     = </w:t>
+          <w:lang w:val="en-CH"/>
+        </w:rPr>
+        <w:t xml:space="preserve">   = </w:t>
       </w:r>
       <w:r>
         <w:rPr>
@@ -2648,9 +2638,9 @@
           <w:color w:val="2A00FF"/>
           <w:sz w:val="20"/>
           <w:szCs w:val="20"/>
-          <w:lang w:val="en-US"/>
-        </w:rPr>
-        <w:t>10000000</w:t>
+          <w:lang w:val="en-CH"/>
+        </w:rPr>
+        <w:t>./log/applog_%u_%g.log</w:t>
       </w:r>
     </w:p>
     <w:p>
@@ -2663,31 +2653,9 @@
           <w:rFonts w:ascii="Consolas" w:hAnsi="Consolas" w:cs="Consolas"/>
           <w:sz w:val="20"/>
           <w:szCs w:val="20"/>
-          <w:lang w:val="en-US"/>
-        </w:rPr>
-      </w:pPr>
-      <w:proofErr w:type="spellStart"/>
-      <w:r>
-        <w:rPr>
-          <w:rFonts w:ascii="Consolas" w:hAnsi="Consolas" w:cs="Consolas"/>
-          <w:color w:val="000000"/>
-          <w:sz w:val="20"/>
-          <w:szCs w:val="20"/>
-          <w:lang w:val="en-US"/>
-        </w:rPr>
-        <w:t>java.util.logging.FileHandler.count</w:t>
-      </w:r>
-      <w:proofErr w:type="spellEnd"/>
-      <w:r>
-        <w:rPr>
-          <w:rFonts w:ascii="Consolas" w:hAnsi="Consolas" w:cs="Consolas"/>
-          <w:color w:val="000000"/>
-          <w:sz w:val="20"/>
-          <w:szCs w:val="20"/>
-          <w:lang w:val="en-US"/>
-        </w:rPr>
-        <w:t xml:space="preserve">     =</w:t>
-      </w:r>
+          <w:lang w:val="en-CH"/>
+        </w:rPr>
+      </w:pPr>
     </w:p>
     <w:p>
       <w:pPr>
@@ -2699,40 +2667,52 @@
           <w:rFonts w:ascii="Consolas" w:hAnsi="Consolas" w:cs="Consolas"/>
           <w:sz w:val="20"/>
           <w:szCs w:val="20"/>
-          <w:lang w:val="en-US"/>
-        </w:rPr>
-      </w:pPr>
+          <w:lang w:val="en-CH"/>
+        </w:rPr>
+      </w:pPr>
+      <w:r>
+        <w:rPr>
+          <w:rFonts w:ascii="Consolas" w:hAnsi="Consolas" w:cs="Consolas"/>
+          <w:color w:val="3F7F5F"/>
+          <w:sz w:val="20"/>
+          <w:szCs w:val="20"/>
+          <w:lang w:val="en-CH"/>
+        </w:rPr>
+        <w:t>#</w:t>
+      </w:r>
       <w:proofErr w:type="spellStart"/>
-      <w:r>
-        <w:rPr>
-          <w:rFonts w:ascii="Consolas" w:hAnsi="Consolas" w:cs="Consolas"/>
-          <w:color w:val="000000"/>
-          <w:sz w:val="20"/>
-          <w:szCs w:val="20"/>
-          <w:lang w:val="en-US"/>
-        </w:rPr>
-        <w:t>java.util.logging.FileHandler.append</w:t>
+      <w:proofErr w:type="gramStart"/>
+      <w:r>
+        <w:rPr>
+          <w:rFonts w:ascii="Consolas" w:hAnsi="Consolas" w:cs="Consolas"/>
+          <w:color w:val="3F7F5F"/>
+          <w:sz w:val="20"/>
+          <w:szCs w:val="20"/>
+          <w:lang w:val="en-CH"/>
+        </w:rPr>
+        <w:t>java.util</w:t>
+      </w:r>
+      <w:proofErr w:type="gramEnd"/>
+      <w:r>
+        <w:rPr>
+          <w:rFonts w:ascii="Consolas" w:hAnsi="Consolas" w:cs="Consolas"/>
+          <w:color w:val="3F7F5F"/>
+          <w:sz w:val="20"/>
+          <w:szCs w:val="20"/>
+          <w:lang w:val="en-CH"/>
+        </w:rPr>
+        <w:t>.logging.FileHandler.level</w:t>
       </w:r>
       <w:proofErr w:type="spellEnd"/>
       <w:r>
         <w:rPr>
           <w:rFonts w:ascii="Consolas" w:hAnsi="Consolas" w:cs="Consolas"/>
-          <w:color w:val="000000"/>
-          <w:sz w:val="20"/>
-          <w:szCs w:val="20"/>
-          <w:lang w:val="en-US"/>
-        </w:rPr>
-        <w:t xml:space="preserve">    = </w:t>
-      </w:r>
-      <w:r>
-        <w:rPr>
-          <w:rFonts w:ascii="Consolas" w:hAnsi="Consolas" w:cs="Consolas"/>
-          <w:color w:val="2A00FF"/>
-          <w:sz w:val="20"/>
-          <w:szCs w:val="20"/>
-          <w:lang w:val="en-US"/>
-        </w:rPr>
-        <w:t>false</w:t>
+          <w:color w:val="3F7F5F"/>
+          <w:sz w:val="20"/>
+          <w:szCs w:val="20"/>
+          <w:lang w:val="en-CH"/>
+        </w:rPr>
+        <w:t xml:space="preserve">     = FINE</w:t>
       </w:r>
     </w:p>
     <w:p>
@@ -2745,40 +2725,52 @@
           <w:rFonts w:ascii="Consolas" w:hAnsi="Consolas" w:cs="Consolas"/>
           <w:sz w:val="20"/>
           <w:szCs w:val="20"/>
-          <w:lang w:val="en-US"/>
-        </w:rPr>
-      </w:pPr>
+          <w:lang w:val="en-CH"/>
+        </w:rPr>
+      </w:pPr>
+      <w:r>
+        <w:rPr>
+          <w:rFonts w:ascii="Consolas" w:hAnsi="Consolas" w:cs="Consolas"/>
+          <w:color w:val="3F7F5F"/>
+          <w:sz w:val="20"/>
+          <w:szCs w:val="20"/>
+          <w:lang w:val="en-CH"/>
+        </w:rPr>
+        <w:t>#</w:t>
+      </w:r>
       <w:proofErr w:type="spellStart"/>
-      <w:r>
-        <w:rPr>
-          <w:rFonts w:ascii="Consolas" w:hAnsi="Consolas" w:cs="Consolas"/>
-          <w:color w:val="000000"/>
-          <w:sz w:val="20"/>
-          <w:szCs w:val="20"/>
-          <w:lang w:val="en-US"/>
-        </w:rPr>
-        <w:t>java.util.logging.FileHandler.count</w:t>
+      <w:proofErr w:type="gramStart"/>
+      <w:r>
+        <w:rPr>
+          <w:rFonts w:ascii="Consolas" w:hAnsi="Consolas" w:cs="Consolas"/>
+          <w:color w:val="3F7F5F"/>
+          <w:sz w:val="20"/>
+          <w:szCs w:val="20"/>
+          <w:lang w:val="en-CH"/>
+        </w:rPr>
+        <w:t>java.util</w:t>
+      </w:r>
+      <w:proofErr w:type="gramEnd"/>
+      <w:r>
+        <w:rPr>
+          <w:rFonts w:ascii="Consolas" w:hAnsi="Consolas" w:cs="Consolas"/>
+          <w:color w:val="3F7F5F"/>
+          <w:sz w:val="20"/>
+          <w:szCs w:val="20"/>
+          <w:lang w:val="en-CH"/>
+        </w:rPr>
+        <w:t>.logging.FileHandler.filter</w:t>
       </w:r>
       <w:proofErr w:type="spellEnd"/>
       <w:r>
         <w:rPr>
           <w:rFonts w:ascii="Consolas" w:hAnsi="Consolas" w:cs="Consolas"/>
-          <w:color w:val="000000"/>
-          <w:sz w:val="20"/>
-          <w:szCs w:val="20"/>
-          <w:lang w:val="en-US"/>
-        </w:rPr>
-        <w:t xml:space="preserve">     = </w:t>
-      </w:r>
-      <w:r>
-        <w:rPr>
-          <w:rFonts w:ascii="Consolas" w:hAnsi="Consolas" w:cs="Consolas"/>
-          <w:color w:val="2A00FF"/>
-          <w:sz w:val="20"/>
-          <w:szCs w:val="20"/>
-          <w:lang w:val="en-US"/>
-        </w:rPr>
-        <w:t>2</w:t>
+          <w:color w:val="3F7F5F"/>
+          <w:sz w:val="20"/>
+          <w:szCs w:val="20"/>
+          <w:lang w:val="en-CH"/>
+        </w:rPr>
+        <w:t xml:space="preserve">    =</w:t>
       </w:r>
     </w:p>
     <w:p>
@@ -2791,41 +2783,65 @@
           <w:rFonts w:ascii="Consolas" w:hAnsi="Consolas" w:cs="Consolas"/>
           <w:sz w:val="20"/>
           <w:szCs w:val="20"/>
-          <w:lang w:val="en-US"/>
-        </w:rPr>
-      </w:pPr>
+          <w:lang w:val="en-CH"/>
+        </w:rPr>
+      </w:pPr>
+      <w:r>
+        <w:rPr>
+          <w:rFonts w:ascii="Consolas" w:hAnsi="Consolas" w:cs="Consolas"/>
+          <w:color w:val="3F7F5F"/>
+          <w:sz w:val="20"/>
+          <w:szCs w:val="20"/>
+          <w:lang w:val="en-CH"/>
+        </w:rPr>
+        <w:t>#</w:t>
+      </w:r>
       <w:proofErr w:type="spellStart"/>
-      <w:r>
-        <w:rPr>
-          <w:rFonts w:ascii="Consolas" w:hAnsi="Consolas" w:cs="Consolas"/>
-          <w:color w:val="000000"/>
-          <w:sz w:val="20"/>
-          <w:szCs w:val="20"/>
-          <w:lang w:val="en-US"/>
-        </w:rPr>
-        <w:t>java.util.logging.FileHandler.pattern</w:t>
+      <w:proofErr w:type="gramStart"/>
+      <w:r>
+        <w:rPr>
+          <w:rFonts w:ascii="Consolas" w:hAnsi="Consolas" w:cs="Consolas"/>
+          <w:color w:val="3F7F5F"/>
+          <w:sz w:val="20"/>
+          <w:szCs w:val="20"/>
+          <w:lang w:val="en-CH"/>
+        </w:rPr>
+        <w:t>java.util</w:t>
+      </w:r>
+      <w:proofErr w:type="gramEnd"/>
+      <w:r>
+        <w:rPr>
+          <w:rFonts w:ascii="Consolas" w:hAnsi="Consolas" w:cs="Consolas"/>
+          <w:color w:val="3F7F5F"/>
+          <w:sz w:val="20"/>
+          <w:szCs w:val="20"/>
+          <w:lang w:val="en-CH"/>
+        </w:rPr>
+        <w:t>.logging.FileHandler.formatter</w:t>
       </w:r>
       <w:proofErr w:type="spellEnd"/>
       <w:r>
         <w:rPr>
           <w:rFonts w:ascii="Consolas" w:hAnsi="Consolas" w:cs="Consolas"/>
-          <w:color w:val="000000"/>
-          <w:sz w:val="20"/>
-          <w:szCs w:val="20"/>
-          <w:lang w:val="en-US"/>
-        </w:rPr>
-        <w:t xml:space="preserve">   = </w:t>
-      </w:r>
-      <w:r>
-        <w:rPr>
-          <w:rFonts w:ascii="Consolas" w:hAnsi="Consolas" w:cs="Consolas"/>
-          <w:color w:val="2A00FF"/>
-          <w:sz w:val="20"/>
-          <w:szCs w:val="20"/>
-          <w:lang w:val="en-US"/>
-        </w:rPr>
-        <w:t>./log/trace_%u.%g.log</w:t>
-      </w:r>
+          <w:color w:val="3F7F5F"/>
+          <w:sz w:val="20"/>
+          <w:szCs w:val="20"/>
+          <w:lang w:val="en-CH"/>
+        </w:rPr>
+        <w:t xml:space="preserve"> = </w:t>
+      </w:r>
+      <w:proofErr w:type="spellStart"/>
+      <w:r>
+        <w:rPr>
+          <w:rFonts w:ascii="Consolas" w:hAnsi="Consolas" w:cs="Consolas"/>
+          <w:color w:val="3F7F5F"/>
+          <w:sz w:val="20"/>
+          <w:szCs w:val="20"/>
+          <w:lang w:val="en-CH"/>
+        </w:rPr>
+        <w:t>com.pengtoolbox.cfw.logging.CFWLogFormatterJSON</w:t>
+      </w:r>
+      <w:proofErr w:type="spellEnd"/>
     </w:p>
     <w:p>
       <w:pPr>
@@ -2837,9 +2853,53 @@
           <w:rFonts w:ascii="Consolas" w:hAnsi="Consolas" w:cs="Consolas"/>
           <w:sz w:val="20"/>
           <w:szCs w:val="20"/>
-          <w:lang w:val="en-US"/>
-        </w:rPr>
-      </w:pPr>
+          <w:lang w:val="en-CH"/>
+        </w:rPr>
+      </w:pPr>
+      <w:r>
+        <w:rPr>
+          <w:rFonts w:ascii="Consolas" w:hAnsi="Consolas" w:cs="Consolas"/>
+          <w:color w:val="3F7F5F"/>
+          <w:sz w:val="20"/>
+          <w:szCs w:val="20"/>
+          <w:lang w:val="en-CH"/>
+        </w:rPr>
+        <w:t>#</w:t>
+      </w:r>
+      <w:proofErr w:type="spellStart"/>
+      <w:proofErr w:type="gramStart"/>
+      <w:r>
+        <w:rPr>
+          <w:rFonts w:ascii="Consolas" w:hAnsi="Consolas" w:cs="Consolas"/>
+          <w:color w:val="3F7F5F"/>
+          <w:sz w:val="20"/>
+          <w:szCs w:val="20"/>
+          <w:lang w:val="en-CH"/>
+        </w:rPr>
+        <w:t>java.util</w:t>
+      </w:r>
+      <w:proofErr w:type="gramEnd"/>
+      <w:r>
+        <w:rPr>
+          <w:rFonts w:ascii="Consolas" w:hAnsi="Consolas" w:cs="Consolas"/>
+          <w:color w:val="3F7F5F"/>
+          <w:sz w:val="20"/>
+          <w:szCs w:val="20"/>
+          <w:lang w:val="en-CH"/>
+        </w:rPr>
+        <w:t>.logging.FileHandler.encoding</w:t>
+      </w:r>
+      <w:proofErr w:type="spellEnd"/>
+      <w:r>
+        <w:rPr>
+          <w:rFonts w:ascii="Consolas" w:hAnsi="Consolas" w:cs="Consolas"/>
+          <w:color w:val="3F7F5F"/>
+          <w:sz w:val="20"/>
+          <w:szCs w:val="20"/>
+          <w:lang w:val="en-CH"/>
+        </w:rPr>
+        <w:t xml:space="preserve">  =</w:t>
+      </w:r>
     </w:p>
     <w:p>
       <w:pPr>
@@ -2851,41 +2911,52 @@
           <w:rFonts w:ascii="Consolas" w:hAnsi="Consolas" w:cs="Consolas"/>
           <w:sz w:val="20"/>
           <w:szCs w:val="20"/>
-          <w:lang w:val="en-US"/>
-        </w:rPr>
-      </w:pPr>
+          <w:lang w:val="en-CH"/>
+        </w:rPr>
+      </w:pPr>
+      <w:r>
+        <w:rPr>
+          <w:rFonts w:ascii="Consolas" w:hAnsi="Consolas" w:cs="Consolas"/>
+          <w:color w:val="3F7F5F"/>
+          <w:sz w:val="20"/>
+          <w:szCs w:val="20"/>
+          <w:lang w:val="en-CH"/>
+        </w:rPr>
+        <w:t>#</w:t>
+      </w:r>
       <w:proofErr w:type="spellStart"/>
-      <w:r>
-        <w:rPr>
-          <w:rFonts w:ascii="Consolas" w:hAnsi="Consolas" w:cs="Consolas"/>
-          <w:color w:val="000000"/>
-          <w:sz w:val="20"/>
-          <w:szCs w:val="20"/>
-          <w:u w:val="single"/>
-          <w:lang w:val="en-US"/>
-        </w:rPr>
-        <w:t>java.util.logging.ConsoleHandler.level</w:t>
+      <w:proofErr w:type="gramStart"/>
+      <w:r>
+        <w:rPr>
+          <w:rFonts w:ascii="Consolas" w:hAnsi="Consolas" w:cs="Consolas"/>
+          <w:color w:val="3F7F5F"/>
+          <w:sz w:val="20"/>
+          <w:szCs w:val="20"/>
+          <w:lang w:val="en-CH"/>
+        </w:rPr>
+        <w:t>java.util</w:t>
+      </w:r>
+      <w:proofErr w:type="gramEnd"/>
+      <w:r>
+        <w:rPr>
+          <w:rFonts w:ascii="Consolas" w:hAnsi="Consolas" w:cs="Consolas"/>
+          <w:color w:val="3F7F5F"/>
+          <w:sz w:val="20"/>
+          <w:szCs w:val="20"/>
+          <w:lang w:val="en-CH"/>
+        </w:rPr>
+        <w:t>.logging.FileHandler.limit</w:t>
       </w:r>
       <w:proofErr w:type="spellEnd"/>
       <w:r>
         <w:rPr>
           <w:rFonts w:ascii="Consolas" w:hAnsi="Consolas" w:cs="Consolas"/>
-          <w:color w:val="000000"/>
-          <w:sz w:val="20"/>
-          <w:szCs w:val="20"/>
-          <w:lang w:val="en-US"/>
-        </w:rPr>
-        <w:t xml:space="preserve">     = </w:t>
-      </w:r>
-      <w:r>
-        <w:rPr>
-          <w:rFonts w:ascii="Consolas" w:hAnsi="Consolas" w:cs="Consolas"/>
-          <w:color w:val="2A00FF"/>
-          <w:sz w:val="20"/>
-          <w:szCs w:val="20"/>
-          <w:lang w:val="en-US"/>
-        </w:rPr>
-        <w:t>FINE</w:t>
+          <w:color w:val="3F7F5F"/>
+          <w:sz w:val="20"/>
+          <w:szCs w:val="20"/>
+          <w:lang w:val="en-CH"/>
+        </w:rPr>
+        <w:t xml:space="preserve">     = 10000000</w:t>
       </w:r>
     </w:p>
     <w:p>
@@ -2898,30 +2969,52 @@
           <w:rFonts w:ascii="Consolas" w:hAnsi="Consolas" w:cs="Consolas"/>
           <w:sz w:val="20"/>
           <w:szCs w:val="20"/>
-          <w:lang w:val="en-US"/>
-        </w:rPr>
-      </w:pPr>
+          <w:lang w:val="en-CH"/>
+        </w:rPr>
+      </w:pPr>
+      <w:r>
+        <w:rPr>
+          <w:rFonts w:ascii="Consolas" w:hAnsi="Consolas" w:cs="Consolas"/>
+          <w:color w:val="3F7F5F"/>
+          <w:sz w:val="20"/>
+          <w:szCs w:val="20"/>
+          <w:lang w:val="en-CH"/>
+        </w:rPr>
+        <w:t>#</w:t>
+      </w:r>
       <w:proofErr w:type="spellStart"/>
-      <w:r>
-        <w:rPr>
-          <w:rFonts w:ascii="Consolas" w:hAnsi="Consolas" w:cs="Consolas"/>
-          <w:color w:val="000000"/>
-          <w:sz w:val="20"/>
-          <w:szCs w:val="20"/>
-          <w:lang w:val="en-US"/>
-        </w:rPr>
-        <w:t>java.util.logging.ConsoleHandler.filter</w:t>
+      <w:proofErr w:type="gramStart"/>
+      <w:r>
+        <w:rPr>
+          <w:rFonts w:ascii="Consolas" w:hAnsi="Consolas" w:cs="Consolas"/>
+          <w:color w:val="3F7F5F"/>
+          <w:sz w:val="20"/>
+          <w:szCs w:val="20"/>
+          <w:lang w:val="en-CH"/>
+        </w:rPr>
+        <w:t>java.util</w:t>
+      </w:r>
+      <w:proofErr w:type="gramEnd"/>
+      <w:r>
+        <w:rPr>
+          <w:rFonts w:ascii="Consolas" w:hAnsi="Consolas" w:cs="Consolas"/>
+          <w:color w:val="3F7F5F"/>
+          <w:sz w:val="20"/>
+          <w:szCs w:val="20"/>
+          <w:lang w:val="en-CH"/>
+        </w:rPr>
+        <w:t>.logging.FileHandler.count</w:t>
       </w:r>
       <w:proofErr w:type="spellEnd"/>
       <w:r>
         <w:rPr>
           <w:rFonts w:ascii="Consolas" w:hAnsi="Consolas" w:cs="Consolas"/>
-          <w:color w:val="000000"/>
-          <w:sz w:val="20"/>
-          <w:szCs w:val="20"/>
-          <w:lang w:val="en-US"/>
-        </w:rPr>
-        <w:t xml:space="preserve">    =</w:t>
+          <w:color w:val="3F7F5F"/>
+          <w:sz w:val="20"/>
+          <w:szCs w:val="20"/>
+          <w:lang w:val="en-CH"/>
+        </w:rPr>
+        <w:t xml:space="preserve">     =</w:t>
       </w:r>
     </w:p>
     <w:p>
@@ -2934,43 +3027,53 @@
           <w:rFonts w:ascii="Consolas" w:hAnsi="Consolas" w:cs="Consolas"/>
           <w:sz w:val="20"/>
           <w:szCs w:val="20"/>
-          <w:lang w:val="en-US"/>
-        </w:rPr>
-      </w:pPr>
+          <w:lang w:val="en-CH"/>
+        </w:rPr>
+      </w:pPr>
+      <w:r>
+        <w:rPr>
+          <w:rFonts w:ascii="Consolas" w:hAnsi="Consolas" w:cs="Consolas"/>
+          <w:color w:val="3F7F5F"/>
+          <w:sz w:val="20"/>
+          <w:szCs w:val="20"/>
+          <w:lang w:val="en-CH"/>
+        </w:rPr>
+        <w:t>#</w:t>
+      </w:r>
       <w:proofErr w:type="spellStart"/>
-      <w:r>
-        <w:rPr>
-          <w:rFonts w:ascii="Consolas" w:hAnsi="Consolas" w:cs="Consolas"/>
-          <w:color w:val="000000"/>
-          <w:sz w:val="20"/>
-          <w:szCs w:val="20"/>
-          <w:lang w:val="en-US"/>
-        </w:rPr>
-        <w:t>java.util.logging.ConsoleHandler.formatter</w:t>
+      <w:proofErr w:type="gramStart"/>
+      <w:r>
+        <w:rPr>
+          <w:rFonts w:ascii="Consolas" w:hAnsi="Consolas" w:cs="Consolas"/>
+          <w:color w:val="3F7F5F"/>
+          <w:sz w:val="20"/>
+          <w:szCs w:val="20"/>
+          <w:lang w:val="en-CH"/>
+        </w:rPr>
+        <w:t>java.util</w:t>
+      </w:r>
+      <w:proofErr w:type="gramEnd"/>
+      <w:r>
+        <w:rPr>
+          <w:rFonts w:ascii="Consolas" w:hAnsi="Consolas" w:cs="Consolas"/>
+          <w:color w:val="3F7F5F"/>
+          <w:sz w:val="20"/>
+          <w:szCs w:val="20"/>
+          <w:lang w:val="en-CH"/>
+        </w:rPr>
+        <w:t>.logging.FileHandler.append</w:t>
       </w:r>
       <w:proofErr w:type="spellEnd"/>
       <w:r>
         <w:rPr>
           <w:rFonts w:ascii="Consolas" w:hAnsi="Consolas" w:cs="Consolas"/>
-          <w:color w:val="000000"/>
-          <w:sz w:val="20"/>
-          <w:szCs w:val="20"/>
-          <w:lang w:val="en-US"/>
-        </w:rPr>
-        <w:t xml:space="preserve"> = </w:t>
-      </w:r>
-      <w:proofErr w:type="spellStart"/>
-      <w:r>
-        <w:rPr>
-          <w:rFonts w:ascii="Consolas" w:hAnsi="Consolas" w:cs="Consolas"/>
-          <w:color w:val="2A00FF"/>
-          <w:sz w:val="20"/>
-          <w:szCs w:val="20"/>
-          <w:lang w:val="en-US"/>
-        </w:rPr>
-        <w:t>com.pengtoolbox.cfw.logging.CFWLogFormatterJSON</w:t>
-      </w:r>
-      <w:proofErr w:type="spellEnd"/>
+          <w:color w:val="3F7F5F"/>
+          <w:sz w:val="20"/>
+          <w:szCs w:val="20"/>
+          <w:lang w:val="en-CH"/>
+        </w:rPr>
+        <w:t xml:space="preserve">    = false</w:t>
+      </w:r>
     </w:p>
     <w:p>
       <w:pPr>
@@ -2982,25 +3085,310 @@
           <w:rFonts w:ascii="Consolas" w:hAnsi="Consolas" w:cs="Consolas"/>
           <w:sz w:val="20"/>
           <w:szCs w:val="20"/>
-          <w:lang w:val="en-US"/>
-        </w:rPr>
-      </w:pPr>
+          <w:lang w:val="en-CH"/>
+        </w:rPr>
+      </w:pPr>
+      <w:r>
+        <w:rPr>
+          <w:rFonts w:ascii="Consolas" w:hAnsi="Consolas" w:cs="Consolas"/>
+          <w:color w:val="3F7F5F"/>
+          <w:sz w:val="20"/>
+          <w:szCs w:val="20"/>
+          <w:lang w:val="en-CH"/>
+        </w:rPr>
+        <w:t>#</w:t>
+      </w:r>
       <w:proofErr w:type="spellStart"/>
       <w:proofErr w:type="gramStart"/>
       <w:r>
         <w:rPr>
           <w:rFonts w:ascii="Consolas" w:hAnsi="Consolas" w:cs="Consolas"/>
-          <w:color w:val="000000"/>
-          <w:sz w:val="20"/>
-          <w:szCs w:val="20"/>
-          <w:lang w:val="en-US"/>
-        </w:rPr>
-        <w:t>java.util.logging.ConsoleHandler.encoding</w:t>
+          <w:color w:val="3F7F5F"/>
+          <w:sz w:val="20"/>
+          <w:szCs w:val="20"/>
+          <w:lang w:val="en-CH"/>
+        </w:rPr>
+        <w:t>java.util</w:t>
+      </w:r>
+      <w:proofErr w:type="gramEnd"/>
+      <w:r>
+        <w:rPr>
+          <w:rFonts w:ascii="Consolas" w:hAnsi="Consolas" w:cs="Consolas"/>
+          <w:color w:val="3F7F5F"/>
+          <w:sz w:val="20"/>
+          <w:szCs w:val="20"/>
+          <w:lang w:val="en-CH"/>
+        </w:rPr>
+        <w:t>.logging.FileHandler.count</w:t>
       </w:r>
       <w:proofErr w:type="spellEnd"/>
       <w:r>
         <w:rPr>
           <w:rFonts w:ascii="Consolas" w:hAnsi="Consolas" w:cs="Consolas"/>
+          <w:color w:val="3F7F5F"/>
+          <w:sz w:val="20"/>
+          <w:szCs w:val="20"/>
+          <w:lang w:val="en-CH"/>
+        </w:rPr>
+        <w:t xml:space="preserve">     = 2</w:t>
+      </w:r>
+    </w:p>
+    <w:p>
+      <w:pPr>
+        <w:autoSpaceDE w:val="0"/>
+        <w:autoSpaceDN w:val="0"/>
+        <w:adjustRightInd w:val="0"/>
+        <w:spacing w:after="0" w:line="240" w:lineRule="auto"/>
+        <w:rPr>
+          <w:rFonts w:ascii="Consolas" w:hAnsi="Consolas" w:cs="Consolas"/>
+          <w:sz w:val="20"/>
+          <w:szCs w:val="20"/>
+          <w:lang w:val="en-CH"/>
+        </w:rPr>
+      </w:pPr>
+      <w:r>
+        <w:rPr>
+          <w:rFonts w:ascii="Consolas" w:hAnsi="Consolas" w:cs="Consolas"/>
+          <w:color w:val="3F7F5F"/>
+          <w:sz w:val="20"/>
+          <w:szCs w:val="20"/>
+          <w:lang w:val="en-CH"/>
+        </w:rPr>
+        <w:t>#</w:t>
+      </w:r>
+      <w:proofErr w:type="spellStart"/>
+      <w:proofErr w:type="gramStart"/>
+      <w:r>
+        <w:rPr>
+          <w:rFonts w:ascii="Consolas" w:hAnsi="Consolas" w:cs="Consolas"/>
+          <w:color w:val="3F7F5F"/>
+          <w:sz w:val="20"/>
+          <w:szCs w:val="20"/>
+          <w:lang w:val="en-CH"/>
+        </w:rPr>
+        <w:t>java.util</w:t>
+      </w:r>
+      <w:proofErr w:type="gramEnd"/>
+      <w:r>
+        <w:rPr>
+          <w:rFonts w:ascii="Consolas" w:hAnsi="Consolas" w:cs="Consolas"/>
+          <w:color w:val="3F7F5F"/>
+          <w:sz w:val="20"/>
+          <w:szCs w:val="20"/>
+          <w:lang w:val="en-CH"/>
+        </w:rPr>
+        <w:t>.logging.FileHandler.pattern</w:t>
+      </w:r>
+      <w:proofErr w:type="spellEnd"/>
+      <w:r>
+        <w:rPr>
+          <w:rFonts w:ascii="Consolas" w:hAnsi="Consolas" w:cs="Consolas"/>
+          <w:color w:val="3F7F5F"/>
+          <w:sz w:val="20"/>
+          <w:szCs w:val="20"/>
+          <w:lang w:val="en-CH"/>
+        </w:rPr>
+        <w:t xml:space="preserve">   = ./log/trace_%u.%g.log</w:t>
+      </w:r>
+    </w:p>
+    <w:p>
+      <w:pPr>
+        <w:autoSpaceDE w:val="0"/>
+        <w:autoSpaceDN w:val="0"/>
+        <w:adjustRightInd w:val="0"/>
+        <w:spacing w:after="0" w:line="240" w:lineRule="auto"/>
+        <w:rPr>
+          <w:rFonts w:ascii="Consolas" w:hAnsi="Consolas" w:cs="Consolas"/>
+          <w:sz w:val="20"/>
+          <w:szCs w:val="20"/>
+          <w:lang w:val="en-US"/>
+        </w:rPr>
+      </w:pPr>
+    </w:p>
+    <w:p>
+      <w:pPr>
+        <w:autoSpaceDE w:val="0"/>
+        <w:autoSpaceDN w:val="0"/>
+        <w:adjustRightInd w:val="0"/>
+        <w:spacing w:after="0" w:line="240" w:lineRule="auto"/>
+        <w:rPr>
+          <w:rFonts w:ascii="Consolas" w:hAnsi="Consolas" w:cs="Consolas"/>
+          <w:sz w:val="20"/>
+          <w:szCs w:val="20"/>
+          <w:lang w:val="en-US"/>
+        </w:rPr>
+      </w:pPr>
+      <w:proofErr w:type="spellStart"/>
+      <w:proofErr w:type="gramStart"/>
+      <w:r>
+        <w:rPr>
+          <w:rFonts w:ascii="Consolas" w:hAnsi="Consolas" w:cs="Consolas"/>
+          <w:color w:val="000000"/>
+          <w:sz w:val="20"/>
+          <w:szCs w:val="20"/>
+          <w:u w:val="single"/>
+          <w:lang w:val="en-US"/>
+        </w:rPr>
+        <w:t>java.util</w:t>
+      </w:r>
+      <w:proofErr w:type="gramEnd"/>
+      <w:r>
+        <w:rPr>
+          <w:rFonts w:ascii="Consolas" w:hAnsi="Consolas" w:cs="Consolas"/>
+          <w:color w:val="000000"/>
+          <w:sz w:val="20"/>
+          <w:szCs w:val="20"/>
+          <w:u w:val="single"/>
+          <w:lang w:val="en-US"/>
+        </w:rPr>
+        <w:t>.logging.ConsoleHandler.level</w:t>
+      </w:r>
+      <w:proofErr w:type="spellEnd"/>
+      <w:r>
+        <w:rPr>
+          <w:rFonts w:ascii="Consolas" w:hAnsi="Consolas" w:cs="Consolas"/>
+          <w:color w:val="000000"/>
+          <w:sz w:val="20"/>
+          <w:szCs w:val="20"/>
+          <w:lang w:val="en-US"/>
+        </w:rPr>
+        <w:t xml:space="preserve">     = </w:t>
+      </w:r>
+      <w:r>
+        <w:rPr>
+          <w:rFonts w:ascii="Consolas" w:hAnsi="Consolas" w:cs="Consolas"/>
+          <w:color w:val="2A00FF"/>
+          <w:sz w:val="20"/>
+          <w:szCs w:val="20"/>
+          <w:lang w:val="en-US"/>
+        </w:rPr>
+        <w:t>FINE</w:t>
+      </w:r>
+    </w:p>
+    <w:p>
+      <w:pPr>
+        <w:autoSpaceDE w:val="0"/>
+        <w:autoSpaceDN w:val="0"/>
+        <w:adjustRightInd w:val="0"/>
+        <w:spacing w:after="0" w:line="240" w:lineRule="auto"/>
+        <w:rPr>
+          <w:rFonts w:ascii="Consolas" w:hAnsi="Consolas" w:cs="Consolas"/>
+          <w:sz w:val="20"/>
+          <w:szCs w:val="20"/>
+          <w:lang w:val="en-US"/>
+        </w:rPr>
+      </w:pPr>
+      <w:proofErr w:type="spellStart"/>
+      <w:r>
+        <w:rPr>
+          <w:rFonts w:ascii="Consolas" w:hAnsi="Consolas" w:cs="Consolas"/>
+          <w:color w:val="000000"/>
+          <w:sz w:val="20"/>
+          <w:szCs w:val="20"/>
+          <w:lang w:val="en-US"/>
+        </w:rPr>
+        <w:t>java.util.logging.ConsoleHandler.filter</w:t>
+      </w:r>
+      <w:proofErr w:type="spellEnd"/>
+      <w:r>
+        <w:rPr>
+          <w:rFonts w:ascii="Consolas" w:hAnsi="Consolas" w:cs="Consolas"/>
+          <w:color w:val="000000"/>
+          <w:sz w:val="20"/>
+          <w:szCs w:val="20"/>
+          <w:lang w:val="en-US"/>
+        </w:rPr>
+        <w:t xml:space="preserve">    =</w:t>
+      </w:r>
+    </w:p>
+    <w:p>
+      <w:pPr>
+        <w:autoSpaceDE w:val="0"/>
+        <w:autoSpaceDN w:val="0"/>
+        <w:adjustRightInd w:val="0"/>
+        <w:spacing w:after="0" w:line="240" w:lineRule="auto"/>
+        <w:rPr>
+          <w:rFonts w:ascii="Consolas" w:hAnsi="Consolas" w:cs="Consolas"/>
+          <w:sz w:val="20"/>
+          <w:szCs w:val="20"/>
+          <w:lang w:val="en-US"/>
+        </w:rPr>
+      </w:pPr>
+      <w:proofErr w:type="spellStart"/>
+      <w:r>
+        <w:rPr>
+          <w:rFonts w:ascii="Consolas" w:hAnsi="Consolas" w:cs="Consolas"/>
+          <w:color w:val="000000"/>
+          <w:sz w:val="20"/>
+          <w:szCs w:val="20"/>
+          <w:lang w:val="en-US"/>
+        </w:rPr>
+        <w:t>java.util.logging.ConsoleHandler.formatter</w:t>
+      </w:r>
+      <w:proofErr w:type="spellEnd"/>
+      <w:r>
+        <w:rPr>
+          <w:rFonts w:ascii="Consolas" w:hAnsi="Consolas" w:cs="Consolas"/>
+          <w:color w:val="000000"/>
+          <w:sz w:val="20"/>
+          <w:szCs w:val="20"/>
+          <w:lang w:val="en-US"/>
+        </w:rPr>
+        <w:t xml:space="preserve"> = </w:t>
+      </w:r>
+      <w:proofErr w:type="spellStart"/>
+      <w:r>
+        <w:rPr>
+          <w:rFonts w:ascii="Consolas" w:hAnsi="Consolas" w:cs="Consolas"/>
+          <w:color w:val="2A00FF"/>
+          <w:sz w:val="20"/>
+          <w:szCs w:val="20"/>
+          <w:lang w:val="en-US"/>
+        </w:rPr>
+        <w:t>com.pengtoolbox.cfw.logging.CFWLogFormatterJSON</w:t>
+      </w:r>
+      <w:proofErr w:type="spellEnd"/>
+    </w:p>
+    <w:p>
+      <w:pPr>
+        <w:autoSpaceDE w:val="0"/>
+        <w:autoSpaceDN w:val="0"/>
+        <w:adjustRightInd w:val="0"/>
+        <w:spacing w:after="0" w:line="240" w:lineRule="auto"/>
+        <w:rPr>
+          <w:rFonts w:ascii="Consolas" w:hAnsi="Consolas" w:cs="Consolas"/>
+          <w:sz w:val="20"/>
+          <w:szCs w:val="20"/>
+          <w:lang w:val="en-US"/>
+        </w:rPr>
+      </w:pPr>
+      <w:proofErr w:type="spellStart"/>
+      <w:proofErr w:type="gramStart"/>
+      <w:r>
+        <w:rPr>
+          <w:rFonts w:ascii="Consolas" w:hAnsi="Consolas" w:cs="Consolas"/>
+          <w:color w:val="000000"/>
+          <w:sz w:val="20"/>
+          <w:szCs w:val="20"/>
+          <w:lang w:val="en-US"/>
+        </w:rPr>
+        <w:t>java.util</w:t>
+      </w:r>
+      <w:proofErr w:type="gramEnd"/>
+      <w:r>
+        <w:rPr>
+          <w:rFonts w:ascii="Consolas" w:hAnsi="Consolas" w:cs="Consolas"/>
+          <w:color w:val="000000"/>
+          <w:sz w:val="20"/>
+          <w:szCs w:val="20"/>
+          <w:lang w:val="en-US"/>
+        </w:rPr>
+        <w:t>.logging.ConsoleHandler.encoding</w:t>
+      </w:r>
+      <w:proofErr w:type="spellEnd"/>
+      <w:r>
+        <w:rPr>
+          <w:rFonts w:ascii="Consolas" w:hAnsi="Consolas" w:cs="Consolas"/>
           <w:color w:val="000000"/>
           <w:sz w:val="20"/>
           <w:szCs w:val="20"/>
@@ -3008,7 +3396,6 @@
         </w:rPr>
         <w:t xml:space="preserve">  =</w:t>
       </w:r>
-      <w:proofErr w:type="gramEnd"/>
     </w:p>
     <w:p>
       <w:pPr>
@@ -3078,35 +3465,8 @@
         <w:rPr>
           <w:lang w:val="en-US"/>
         </w:rPr>
-        <w:t xml:space="preserve">The </w:t>
-      </w:r>
-      <w:proofErr w:type="spellStart"/>
-      <w:r>
-        <w:rPr>
-          <w:lang w:val="en-US"/>
-        </w:rPr>
-        <w:t>config</w:t>
-      </w:r>
-      <w:proofErr w:type="spellEnd"/>
-      <w:r>
-        <w:rPr>
-          <w:lang w:val="en-US"/>
-        </w:rPr>
-        <w:t xml:space="preserve"> file ./</w:t>
-      </w:r>
-      <w:proofErr w:type="spellStart"/>
-      <w:r>
-        <w:rPr>
-          <w:lang w:val="en-US"/>
-        </w:rPr>
-        <w:t>config</w:t>
-      </w:r>
-      <w:proofErr w:type="spellEnd"/>
-      <w:r>
-        <w:rPr>
-          <w:lang w:val="en-US"/>
-        </w:rPr>
-        <w:t>/</w:t>
+        <w:lastRenderedPageBreak/>
+        <w:t>The config file ./config/</w:t>
       </w:r>
       <w:proofErr w:type="spellStart"/>
       <w:r>
@@ -3244,7 +3604,6 @@
         <w:rPr>
           <w:lang w:val="en-US"/>
         </w:rPr>
-        <w:lastRenderedPageBreak/>
         <w:t>Resources</w:t>
       </w:r>
       <w:bookmarkEnd w:id="6"/>
@@ -3323,23 +3682,12 @@
           <w:lang w:val="en-US"/>
         </w:rPr>
       </w:pPr>
-      <w:proofErr w:type="spellStart"/>
-      <w:proofErr w:type="gramStart"/>
       <w:r>
         <w:rPr>
           <w:b/>
           <w:lang w:val="en-US"/>
         </w:rPr>
-        <w:t>pkg</w:t>
-      </w:r>
-      <w:proofErr w:type="spellEnd"/>
-      <w:proofErr w:type="gramEnd"/>
-      <w:r>
-        <w:rPr>
-          <w:b/>
-          <w:lang w:val="en-US"/>
-        </w:rPr>
-        <w:t>:</w:t>
+        <w:t>pkg:</w:t>
       </w:r>
       <w:r>
         <w:rPr>
@@ -3622,7 +3970,6 @@
         </w:rPr>
         <w:t xml:space="preserve">  </w:t>
       </w:r>
-      <w:proofErr w:type="gramStart"/>
       <w:r>
         <w:rPr>
           <w:rFonts w:ascii="Consolas" w:hAnsi="Consolas" w:cs="Consolas"/>
@@ -3633,7 +3980,6 @@
         </w:rPr>
         <w:t>font-family</w:t>
       </w:r>
-      <w:proofErr w:type="gramEnd"/>
       <w:r>
         <w:rPr>
           <w:rFonts w:ascii="Consolas" w:hAnsi="Consolas" w:cs="Consolas"/>
@@ -3835,7 +4181,6 @@
         </w:rPr>
         <w:t xml:space="preserve">  </w:t>
       </w:r>
-      <w:proofErr w:type="gramStart"/>
       <w:r>
         <w:rPr>
           <w:rFonts w:ascii="Consolas" w:hAnsi="Consolas" w:cs="Consolas"/>
@@ -3846,7 +4191,6 @@
         </w:rPr>
         <w:t>font-display</w:t>
       </w:r>
-      <w:proofErr w:type="gramEnd"/>
       <w:r>
         <w:rPr>
           <w:rFonts w:ascii="Consolas" w:hAnsi="Consolas" w:cs="Consolas"/>
@@ -3913,7 +4257,6 @@
         <w:t xml:space="preserve">  </w:t>
       </w:r>
       <w:proofErr w:type="spellStart"/>
-      <w:proofErr w:type="gramStart"/>
       <w:r>
         <w:rPr>
           <w:rFonts w:ascii="Consolas" w:hAnsi="Consolas" w:cs="Consolas"/>
@@ -3925,7 +4268,6 @@
         <w:t>src</w:t>
       </w:r>
       <w:proofErr w:type="spellEnd"/>
-      <w:proofErr w:type="gramEnd"/>
       <w:r>
         <w:rPr>
           <w:rFonts w:ascii="Consolas" w:hAnsi="Consolas" w:cs="Consolas"/>
@@ -3955,7 +4297,33 @@
           <w:szCs w:val="20"/>
           <w:lang w:val="en-US"/>
         </w:rPr>
-        <w:t>url("./jarresource?pkg=com.pengtoolbox.cfw.resources.fonts&amp;file=fa-solid-900.eot")</w:t>
+        <w:t>url(</w:t>
+      </w:r>
+      <w:proofErr w:type="gramStart"/>
+      <w:r>
+        <w:rPr>
+          <w:rFonts w:ascii="Consolas" w:hAnsi="Consolas" w:cs="Consolas"/>
+          <w:i/>
+          <w:iCs/>
+          <w:color w:val="2A00E1"/>
+          <w:sz w:val="20"/>
+          <w:szCs w:val="20"/>
+          <w:lang w:val="en-US"/>
+        </w:rPr>
+        <w:t>"./</w:t>
+      </w:r>
+      <w:proofErr w:type="gramEnd"/>
+      <w:r>
+        <w:rPr>
+          <w:rFonts w:ascii="Consolas" w:hAnsi="Consolas" w:cs="Consolas"/>
+          <w:i/>
+          <w:iCs/>
+          <w:color w:val="2A00E1"/>
+          <w:sz w:val="20"/>
+          <w:szCs w:val="20"/>
+          <w:lang w:val="en-US"/>
+        </w:rPr>
+        <w:t>jarresource?pkg=com.pengtoolbox.cfw.resources.fonts&amp;file=fa-solid-900.eot")</w:t>
       </w:r>
       <w:r>
         <w:rPr>
@@ -4278,6 +4646,7 @@
           <w:szCs w:val="20"/>
           <w:lang w:val="en-US"/>
         </w:rPr>
+        <w:lastRenderedPageBreak/>
         <w:t>url("./jarresource?pkg=com.pengtoolbox.cfw.resources.fonts&amp;file=fa-solid-900.svg#fontawesome")</w:t>
       </w:r>
       <w:r>
@@ -4372,8 +4741,8 @@
 </file>
 
 <file path=word/numbering.xml><?xml version="1.0" encoding="utf-8"?>
-<w:numbering xmlns:wpc="http://schemas.microsoft.com/office/word/2010/wordprocessingCanvas" xmlns:mc="http://schemas.openxmlformats.org/markup-compatibility/2006" xmlns:o="urn:schemas-microsoft-com:office:office" xmlns:r="http://schemas.openxmlformats.org/officeDocument/2006/relationships" xmlns:m="http://schemas.openxmlformats.org/officeDocument/2006/math" xmlns:v="urn:schemas-microsoft-com:vml" xmlns:wp14="http://schemas.microsoft.com/office/word/2010/wordprocessingDrawing" xmlns:wp="http://schemas.openxmlformats.org/drawingml/2006/wordprocessingDrawing" xmlns:w10="urn:schemas-microsoft-com:office:word" xmlns:w="http://schemas.openxmlformats.org/wordprocessingml/2006/main" xmlns:w14="http://schemas.microsoft.com/office/word/2010/wordml" xmlns:wpg="http://schemas.microsoft.com/office/word/2010/wordprocessingGroup" xmlns:wpi="http://schemas.microsoft.com/office/word/2010/wordprocessingInk" xmlns:wne="http://schemas.microsoft.com/office/word/2006/wordml" xmlns:wps="http://schemas.microsoft.com/office/word/2010/wordprocessingShape" mc:Ignorable="w14 wp14">
-  <w:abstractNum w:abstractNumId="0">
+<w:numbering xmlns:wpc="http://schemas.microsoft.com/office/word/2010/wordprocessingCanvas" xmlns:cx="http://schemas.microsoft.com/office/drawing/2014/chartex" xmlns:cx1="http://schemas.microsoft.com/office/drawing/2015/9/8/chartex" xmlns:cx2="http://schemas.microsoft.com/office/drawing/2015/10/21/chartex" xmlns:cx3="http://schemas.microsoft.com/office/drawing/2016/5/9/chartex" xmlns:cx4="http://schemas.microsoft.com/office/drawing/2016/5/10/chartex" xmlns:cx5="http://schemas.microsoft.com/office/drawing/2016/5/11/chartex" xmlns:cx6="http://schemas.microsoft.com/office/drawing/2016/5/12/chartex" xmlns:cx7="http://schemas.microsoft.com/office/drawing/2016/5/13/chartex" xmlns:cx8="http://schemas.microsoft.com/office/drawing/2016/5/14/chartex" xmlns:mc="http://schemas.openxmlformats.org/markup-compatibility/2006" xmlns:aink="http://schemas.microsoft.com/office/drawing/2016/ink" xmlns:am3d="http://schemas.microsoft.com/office/drawing/2017/model3d" xmlns:o="urn:schemas-microsoft-com:office:office" xmlns:r="http://schemas.openxmlformats.org/officeDocument/2006/relationships" xmlns:m="http://schemas.openxmlformats.org/officeDocument/2006/math" xmlns:v="urn:schemas-microsoft-com:vml" xmlns:wp14="http://schemas.microsoft.com/office/word/2010/wordprocessingDrawing" xmlns:wp="http://schemas.openxmlformats.org/drawingml/2006/wordprocessingDrawing" xmlns:w10="urn:schemas-microsoft-com:office:word" xmlns:w="http://schemas.openxmlformats.org/wordprocessingml/2006/main" xmlns:w14="http://schemas.microsoft.com/office/word/2010/wordml" xmlns:w15="http://schemas.microsoft.com/office/word/2012/wordml" xmlns:w16cid="http://schemas.microsoft.com/office/word/2016/wordml/cid" xmlns:w16se="http://schemas.microsoft.com/office/word/2015/wordml/symex" xmlns:wpg="http://schemas.microsoft.com/office/word/2010/wordprocessingGroup" xmlns:wpi="http://schemas.microsoft.com/office/word/2010/wordprocessingInk" xmlns:wne="http://schemas.microsoft.com/office/word/2006/wordml" xmlns:wps="http://schemas.microsoft.com/office/word/2010/wordprocessingShape" mc:Ignorable="w14 w15 w16se w16cid wp14">
+  <w:abstractNum w:abstractNumId="0" w15:restartNumberingAfterBreak="0">
     <w:nsid w:val="05165E98"/>
     <w:multiLevelType w:val="hybridMultilevel"/>
     <w:tmpl w:val="53B83CF4"/>
@@ -4486,7 +4855,7 @@
       </w:rPr>
     </w:lvl>
   </w:abstractNum>
-  <w:abstractNum w:abstractNumId="1">
+  <w:abstractNum w:abstractNumId="1" w15:restartNumberingAfterBreak="0">
     <w:nsid w:val="1EBD7A0A"/>
     <w:multiLevelType w:val="hybridMultilevel"/>
     <w:tmpl w:val="52B2FCBA"/>
@@ -4599,7 +4968,7 @@
       </w:rPr>
     </w:lvl>
   </w:abstractNum>
-  <w:abstractNum w:abstractNumId="2">
+  <w:abstractNum w:abstractNumId="2" w15:restartNumberingAfterBreak="0">
     <w:nsid w:val="36993B84"/>
     <w:multiLevelType w:val="hybridMultilevel"/>
     <w:tmpl w:val="CD06D516"/>
@@ -4712,7 +5081,7 @@
       </w:rPr>
     </w:lvl>
   </w:abstractNum>
-  <w:abstractNum w:abstractNumId="3">
+  <w:abstractNum w:abstractNumId="3" w15:restartNumberingAfterBreak="0">
     <w:nsid w:val="3995566B"/>
     <w:multiLevelType w:val="hybridMultilevel"/>
     <w:tmpl w:val="26644CC6"/>
@@ -4825,7 +5194,7 @@
       </w:rPr>
     </w:lvl>
   </w:abstractNum>
-  <w:abstractNum w:abstractNumId="4">
+  <w:abstractNum w:abstractNumId="4" w15:restartNumberingAfterBreak="0">
     <w:nsid w:val="42114EB9"/>
     <w:multiLevelType w:val="hybridMultilevel"/>
     <w:tmpl w:val="BD028966"/>
@@ -4938,7 +5307,7 @@
       </w:rPr>
     </w:lvl>
   </w:abstractNum>
-  <w:abstractNum w:abstractNumId="5">
+  <w:abstractNum w:abstractNumId="5" w15:restartNumberingAfterBreak="0">
     <w:nsid w:val="5EC919DD"/>
     <w:multiLevelType w:val="multilevel"/>
     <w:tmpl w:val="08070025"/>
@@ -5033,7 +5402,7 @@
       </w:pPr>
     </w:lvl>
   </w:abstractNum>
-  <w:abstractNum w:abstractNumId="6">
+  <w:abstractNum w:abstractNumId="6" w15:restartNumberingAfterBreak="0">
     <w:nsid w:val="64920710"/>
     <w:multiLevelType w:val="hybridMultilevel"/>
     <w:tmpl w:val="3746DC40"/>
@@ -5146,7 +5515,7 @@
       </w:rPr>
     </w:lvl>
   </w:abstractNum>
-  <w:abstractNum w:abstractNumId="7">
+  <w:abstractNum w:abstractNumId="7" w15:restartNumberingAfterBreak="0">
     <w:nsid w:val="7CF16F06"/>
     <w:multiLevelType w:val="hybridMultilevel"/>
     <w:tmpl w:val="2482E31A"/>
@@ -5287,7 +5656,7 @@
 </file>
 
 <file path=word/styles.xml><?xml version="1.0" encoding="utf-8"?>
-<w:styles xmlns:mc="http://schemas.openxmlformats.org/markup-compatibility/2006" xmlns:r="http://schemas.openxmlformats.org/officeDocument/2006/relationships" xmlns:w="http://schemas.openxmlformats.org/wordprocessingml/2006/main" xmlns:w14="http://schemas.microsoft.com/office/word/2010/wordml" mc:Ignorable="w14">
+<w:styles xmlns:mc="http://schemas.openxmlformats.org/markup-compatibility/2006" xmlns:r="http://schemas.openxmlformats.org/officeDocument/2006/relationships" xmlns:w="http://schemas.openxmlformats.org/wordprocessingml/2006/main" xmlns:w14="http://schemas.microsoft.com/office/word/2010/wordml" xmlns:w15="http://schemas.microsoft.com/office/word/2012/wordml" xmlns:w16cid="http://schemas.microsoft.com/office/word/2016/wordml/cid" xmlns:w16se="http://schemas.microsoft.com/office/word/2015/wordml/symex" mc:Ignorable="w14 w15 w16se w16cid">
   <w:docDefaults>
     <w:rPrDefault>
       <w:rPr>
@@ -5303,144 +5672,383 @@
       </w:pPr>
     </w:pPrDefault>
   </w:docDefaults>
-  <w:latentStyles w:defLockedState="0" w:defUIPriority="99" w:defSemiHidden="1" w:defUnhideWhenUsed="1" w:defQFormat="0" w:count="267">
-    <w:lsdException w:name="Normal" w:semiHidden="0" w:uiPriority="0" w:unhideWhenUsed="0" w:qFormat="1"/>
-    <w:lsdException w:name="heading 1" w:semiHidden="0" w:uiPriority="9" w:unhideWhenUsed="0" w:qFormat="1"/>
-    <w:lsdException w:name="heading 2" w:uiPriority="9" w:qFormat="1"/>
-    <w:lsdException w:name="heading 3" w:uiPriority="9" w:qFormat="1"/>
-    <w:lsdException w:name="heading 4" w:uiPriority="9" w:qFormat="1"/>
-    <w:lsdException w:name="heading 5" w:uiPriority="9" w:qFormat="1"/>
-    <w:lsdException w:name="heading 6" w:uiPriority="9" w:qFormat="1"/>
-    <w:lsdException w:name="heading 7" w:uiPriority="9" w:qFormat="1"/>
-    <w:lsdException w:name="heading 8" w:uiPriority="9" w:qFormat="1"/>
-    <w:lsdException w:name="heading 9" w:uiPriority="9" w:qFormat="1"/>
-    <w:lsdException w:name="toc 1" w:uiPriority="39"/>
-    <w:lsdException w:name="toc 2" w:uiPriority="39"/>
-    <w:lsdException w:name="toc 3" w:uiPriority="39"/>
-    <w:lsdException w:name="toc 4" w:uiPriority="39"/>
-    <w:lsdException w:name="toc 5" w:uiPriority="39"/>
-    <w:lsdException w:name="toc 6" w:uiPriority="39"/>
-    <w:lsdException w:name="toc 7" w:uiPriority="39"/>
-    <w:lsdException w:name="toc 8" w:uiPriority="39"/>
-    <w:lsdException w:name="toc 9" w:uiPriority="39"/>
-    <w:lsdException w:name="caption" w:uiPriority="35" w:qFormat="1"/>
-    <w:lsdException w:name="Title" w:semiHidden="0" w:uiPriority="10" w:unhideWhenUsed="0" w:qFormat="1"/>
-    <w:lsdException w:name="Default Paragraph Font" w:uiPriority="1"/>
-    <w:lsdException w:name="Subtitle" w:semiHidden="0" w:uiPriority="11" w:unhideWhenUsed="0" w:qFormat="1"/>
-    <w:lsdException w:name="Strong" w:semiHidden="0" w:uiPriority="22" w:unhideWhenUsed="0" w:qFormat="1"/>
-    <w:lsdException w:name="Emphasis" w:semiHidden="0" w:uiPriority="20" w:unhideWhenUsed="0" w:qFormat="1"/>
-    <w:lsdException w:name="Table Grid" w:semiHidden="0" w:uiPriority="59" w:unhideWhenUsed="0"/>
-    <w:lsdException w:name="Placeholder Text" w:unhideWhenUsed="0"/>
-    <w:lsdException w:name="No Spacing" w:semiHidden="0" w:uiPriority="1" w:unhideWhenUsed="0" w:qFormat="1"/>
-    <w:lsdException w:name="Light Shading" w:semiHidden="0" w:uiPriority="60" w:unhideWhenUsed="0"/>
-    <w:lsdException w:name="Light List" w:semiHidden="0" w:uiPriority="61" w:unhideWhenUsed="0"/>
-    <w:lsdException w:name="Light Grid" w:semiHidden="0" w:uiPriority="62" w:unhideWhenUsed="0"/>
-    <w:lsdException w:name="Medium Shading 1" w:semiHidden="0" w:uiPriority="63" w:unhideWhenUsed="0"/>
-    <w:lsdException w:name="Medium Shading 2" w:semiHidden="0" w:uiPriority="64" w:unhideWhenUsed="0"/>
-    <w:lsdException w:name="Medium List 1" w:semiHidden="0" w:uiPriority="65" w:unhideWhenUsed="0"/>
-    <w:lsdException w:name="Medium List 2" w:semiHidden="0" w:uiPriority="66" w:unhideWhenUsed="0"/>
-    <w:lsdException w:name="Medium Grid 1" w:semiHidden="0" w:uiPriority="67" w:unhideWhenUsed="0"/>
-    <w:lsdException w:name="Medium Grid 2" w:semiHidden="0" w:uiPriority="68" w:unhideWhenUsed="0"/>
-    <w:lsdException w:name="Medium Grid 3" w:semiHidden="0" w:uiPriority="69" w:unhideWhenUsed="0"/>
-    <w:lsdException w:name="Dark List" w:semiHidden="0" w:uiPriority="70" w:unhideWhenUsed="0"/>
-    <w:lsdException w:name="Colorful Shading" w:semiHidden="0" w:uiPriority="71" w:unhideWhenUsed="0"/>
-    <w:lsdException w:name="Colorful List" w:semiHidden="0" w:uiPriority="72" w:unhideWhenUsed="0"/>
-    <w:lsdException w:name="Colorful Grid" w:semiHidden="0" w:uiPriority="73" w:unhideWhenUsed="0"/>
-    <w:lsdException w:name="Light Shading Accent 1" w:semiHidden="0" w:uiPriority="60" w:unhideWhenUsed="0"/>
-    <w:lsdException w:name="Light List Accent 1" w:semiHidden="0" w:uiPriority="61" w:unhideWhenUsed="0"/>
-    <w:lsdException w:name="Light Grid Accent 1" w:semiHidden="0" w:uiPriority="62" w:unhideWhenUsed="0"/>
-    <w:lsdException w:name="Medium Shading 1 Accent 1" w:semiHidden="0" w:uiPriority="63" w:unhideWhenUsed="0"/>
-    <w:lsdException w:name="Medium Shading 2 Accent 1" w:semiHidden="0" w:uiPriority="64" w:unhideWhenUsed="0"/>
-    <w:lsdException w:name="Medium List 1 Accent 1" w:semiHidden="0" w:uiPriority="65" w:unhideWhenUsed="0"/>
-    <w:lsdException w:name="Revision" w:unhideWhenUsed="0"/>
-    <w:lsdException w:name="List Paragraph" w:semiHidden="0" w:uiPriority="34" w:unhideWhenUsed="0" w:qFormat="1"/>
-    <w:lsdException w:name="Quote" w:semiHidden="0" w:uiPriority="29" w:unhideWhenUsed="0" w:qFormat="1"/>
-    <w:lsdException w:name="Intense Quote" w:semiHidden="0" w:uiPriority="30" w:unhideWhenUsed="0" w:qFormat="1"/>
-    <w:lsdException w:name="Medium List 2 Accent 1" w:semiHidden="0" w:uiPriority="66" w:unhideWhenUsed="0"/>
-    <w:lsdException w:name="Medium Grid 1 Accent 1" w:semiHidden="0" w:uiPriority="67" w:unhideWhenUsed="0"/>
-    <w:lsdException w:name="Medium Grid 2 Accent 1" w:semiHidden="0" w:uiPriority="68" w:unhideWhenUsed="0"/>
-    <w:lsdException w:name="Medium Grid 3 Accent 1" w:semiHidden="0" w:uiPriority="69" w:unhideWhenUsed="0"/>
-    <w:lsdException w:name="Dark List Accent 1" w:semiHidden="0" w:uiPriority="70" w:unhideWhenUsed="0"/>
-    <w:lsdException w:name="Colorful Shading Accent 1" w:semiHidden="0" w:uiPriority="71" w:unhideWhenUsed="0"/>
-    <w:lsdException w:name="Colorful List Accent 1" w:semiHidden="0" w:uiPriority="72" w:unhideWhenUsed="0"/>
-    <w:lsdException w:name="Colorful Grid Accent 1" w:semiHidden="0" w:uiPriority="73" w:unhideWhenUsed="0"/>
-    <w:lsdException w:name="Light Shading Accent 2" w:semiHidden="0" w:uiPriority="60" w:unhideWhenUsed="0"/>
-    <w:lsdException w:name="Light List Accent 2" w:semiHidden="0" w:uiPriority="61" w:unhideWhenUsed="0"/>
-    <w:lsdException w:name="Light Grid Accent 2" w:semiHidden="0" w:uiPriority="62" w:unhideWhenUsed="0"/>
-    <w:lsdException w:name="Medium Shading 1 Accent 2" w:semiHidden="0" w:uiPriority="63" w:unhideWhenUsed="0"/>
-    <w:lsdException w:name="Medium Shading 2 Accent 2" w:semiHidden="0" w:uiPriority="64" w:unhideWhenUsed="0"/>
-    <w:lsdException w:name="Medium List 1 Accent 2" w:semiHidden="0" w:uiPriority="65" w:unhideWhenUsed="0"/>
-    <w:lsdException w:name="Medium List 2 Accent 2" w:semiHidden="0" w:uiPriority="66" w:unhideWhenUsed="0"/>
-    <w:lsdException w:name="Medium Grid 1 Accent 2" w:semiHidden="0" w:uiPriority="67" w:unhideWhenUsed="0"/>
-    <w:lsdException w:name="Medium Grid 2 Accent 2" w:semiHidden="0" w:uiPriority="68" w:unhideWhenUsed="0"/>
-    <w:lsdException w:name="Medium Grid 3 Accent 2" w:semiHidden="0" w:uiPriority="69" w:unhideWhenUsed="0"/>
-    <w:lsdException w:name="Dark List Accent 2" w:semiHidden="0" w:uiPriority="70" w:unhideWhenUsed="0"/>
-    <w:lsdException w:name="Colorful Shading Accent 2" w:semiHidden="0" w:uiPriority="71" w:unhideWhenUsed="0"/>
-    <w:lsdException w:name="Colorful List Accent 2" w:semiHidden="0" w:uiPriority="72" w:unhideWhenUsed="0"/>
-    <w:lsdException w:name="Colorful Grid Accent 2" w:semiHidden="0" w:uiPriority="73" w:unhideWhenUsed="0"/>
-    <w:lsdException w:name="Light Shading Accent 3" w:semiHidden="0" w:uiPriority="60" w:unhideWhenUsed="0"/>
-    <w:lsdException w:name="Light List Accent 3" w:semiHidden="0" w:uiPriority="61" w:unhideWhenUsed="0"/>
-    <w:lsdException w:name="Light Grid Accent 3" w:semiHidden="0" w:uiPriority="62" w:unhideWhenUsed="0"/>
-    <w:lsdException w:name="Medium Shading 1 Accent 3" w:semiHidden="0" w:uiPriority="63" w:unhideWhenUsed="0"/>
-    <w:lsdException w:name="Medium Shading 2 Accent 3" w:semiHidden="0" w:uiPriority="64" w:unhideWhenUsed="0"/>
-    <w:lsdException w:name="Medium List 1 Accent 3" w:semiHidden="0" w:uiPriority="65" w:unhideWhenUsed="0"/>
-    <w:lsdException w:name="Medium List 2 Accent 3" w:semiHidden="0" w:uiPriority="66" w:unhideWhenUsed="0"/>
-    <w:lsdException w:name="Medium Grid 1 Accent 3" w:semiHidden="0" w:uiPriority="67" w:unhideWhenUsed="0"/>
-    <w:lsdException w:name="Medium Grid 2 Accent 3" w:semiHidden="0" w:uiPriority="68" w:unhideWhenUsed="0"/>
-    <w:lsdException w:name="Medium Grid 3 Accent 3" w:semiHidden="0" w:uiPriority="69" w:unhideWhenUsed="0"/>
-    <w:lsdException w:name="Dark List Accent 3" w:semiHidden="0" w:uiPriority="70" w:unhideWhenUsed="0"/>
-    <w:lsdException w:name="Colorful Shading Accent 3" w:semiHidden="0" w:uiPriority="71" w:unhideWhenUsed="0"/>
-    <w:lsdException w:name="Colorful List Accent 3" w:semiHidden="0" w:uiPriority="72" w:unhideWhenUsed="0"/>
-    <w:lsdException w:name="Colorful Grid Accent 3" w:semiHidden="0" w:uiPriority="73" w:unhideWhenUsed="0"/>
-    <w:lsdException w:name="Light Shading Accent 4" w:semiHidden="0" w:uiPriority="60" w:unhideWhenUsed="0"/>
-    <w:lsdException w:name="Light List Accent 4" w:semiHidden="0" w:uiPriority="61" w:unhideWhenUsed="0"/>
-    <w:lsdException w:name="Light Grid Accent 4" w:semiHidden="0" w:uiPriority="62" w:unhideWhenUsed="0"/>
-    <w:lsdException w:name="Medium Shading 1 Accent 4" w:semiHidden="0" w:uiPriority="63" w:unhideWhenUsed="0"/>
-    <w:lsdException w:name="Medium Shading 2 Accent 4" w:semiHidden="0" w:uiPriority="64" w:unhideWhenUsed="0"/>
-    <w:lsdException w:name="Medium List 1 Accent 4" w:semiHidden="0" w:uiPriority="65" w:unhideWhenUsed="0"/>
-    <w:lsdException w:name="Medium List 2 Accent 4" w:semiHidden="0" w:uiPriority="66" w:unhideWhenUsed="0"/>
-    <w:lsdException w:name="Medium Grid 1 Accent 4" w:semiHidden="0" w:uiPriority="67" w:unhideWhenUsed="0"/>
-    <w:lsdException w:name="Medium Grid 2 Accent 4" w:semiHidden="0" w:uiPriority="68" w:unhideWhenUsed="0"/>
-    <w:lsdException w:name="Medium Grid 3 Accent 4" w:semiHidden="0" w:uiPriority="69" w:unhideWhenUsed="0"/>
-    <w:lsdException w:name="Dark List Accent 4" w:semiHidden="0" w:uiPriority="70" w:unhideWhenUsed="0"/>
-    <w:lsdException w:name="Colorful Shading Accent 4" w:semiHidden="0" w:uiPriority="71" w:unhideWhenUsed="0"/>
-    <w:lsdException w:name="Colorful List Accent 4" w:semiHidden="0" w:uiPriority="72" w:unhideWhenUsed="0"/>
-    <w:lsdException w:name="Colorful Grid Accent 4" w:semiHidden="0" w:uiPriority="73" w:unhideWhenUsed="0"/>
-    <w:lsdException w:name="Light Shading Accent 5" w:semiHidden="0" w:uiPriority="60" w:unhideWhenUsed="0"/>
-    <w:lsdException w:name="Light List Accent 5" w:semiHidden="0" w:uiPriority="61" w:unhideWhenUsed="0"/>
-    <w:lsdException w:name="Light Grid Accent 5" w:semiHidden="0" w:uiPriority="62" w:unhideWhenUsed="0"/>
-    <w:lsdException w:name="Medium Shading 1 Accent 5" w:semiHidden="0" w:uiPriority="63" w:unhideWhenUsed="0"/>
-    <w:lsdException w:name="Medium Shading 2 Accent 5" w:semiHidden="0" w:uiPriority="64" w:unhideWhenUsed="0"/>
-    <w:lsdException w:name="Medium List 1 Accent 5" w:semiHidden="0" w:uiPriority="65" w:unhideWhenUsed="0"/>
-    <w:lsdException w:name="Medium List 2 Accent 5" w:semiHidden="0" w:uiPriority="66" w:unhideWhenUsed="0"/>
-    <w:lsdException w:name="Medium Grid 1 Accent 5" w:semiHidden="0" w:uiPriority="67" w:unhideWhenUsed="0"/>
-    <w:lsdException w:name="Medium Grid 2 Accent 5" w:semiHidden="0" w:uiPriority="68" w:unhideWhenUsed="0"/>
-    <w:lsdException w:name="Medium Grid 3 Accent 5" w:semiHidden="0" w:uiPriority="69" w:unhideWhenUsed="0"/>
-    <w:lsdException w:name="Dark List Accent 5" w:semiHidden="0" w:uiPriority="70" w:unhideWhenUsed="0"/>
-    <w:lsdException w:name="Colorful Shading Accent 5" w:semiHidden="0" w:uiPriority="71" w:unhideWhenUsed="0"/>
-    <w:lsdException w:name="Colorful List Accent 5" w:semiHidden="0" w:uiPriority="72" w:unhideWhenUsed="0"/>
-    <w:lsdException w:name="Colorful Grid Accent 5" w:semiHidden="0" w:uiPriority="73" w:unhideWhenUsed="0"/>
-    <w:lsdException w:name="Light Shading Accent 6" w:semiHidden="0" w:uiPriority="60" w:unhideWhenUsed="0"/>
-    <w:lsdException w:name="Light List Accent 6" w:semiHidden="0" w:uiPriority="61" w:unhideWhenUsed="0"/>
-    <w:lsdException w:name="Light Grid Accent 6" w:semiHidden="0" w:uiPriority="62" w:unhideWhenUsed="0"/>
-    <w:lsdException w:name="Medium Shading 1 Accent 6" w:semiHidden="0" w:uiPriority="63" w:unhideWhenUsed="0"/>
-    <w:lsdException w:name="Medium Shading 2 Accent 6" w:semiHidden="0" w:uiPriority="64" w:unhideWhenUsed="0"/>
-    <w:lsdException w:name="Medium List 1 Accent 6" w:semiHidden="0" w:uiPriority="65" w:unhideWhenUsed="0"/>
-    <w:lsdException w:name="Medium List 2 Accent 6" w:semiHidden="0" w:uiPriority="66" w:unhideWhenUsed="0"/>
-    <w:lsdException w:name="Medium Grid 1 Accent 6" w:semiHidden="0" w:uiPriority="67" w:unhideWhenUsed="0"/>
-    <w:lsdException w:name="Medium Grid 2 Accent 6" w:semiHidden="0" w:uiPriority="68" w:unhideWhenUsed="0"/>
-    <w:lsdException w:name="Medium Grid 3 Accent 6" w:semiHidden="0" w:uiPriority="69" w:unhideWhenUsed="0"/>
-    <w:lsdException w:name="Dark List Accent 6" w:semiHidden="0" w:uiPriority="70" w:unhideWhenUsed="0"/>
-    <w:lsdException w:name="Colorful Shading Accent 6" w:semiHidden="0" w:uiPriority="71" w:unhideWhenUsed="0"/>
-    <w:lsdException w:name="Colorful List Accent 6" w:semiHidden="0" w:uiPriority="72" w:unhideWhenUsed="0"/>
-    <w:lsdException w:name="Colorful Grid Accent 6" w:semiHidden="0" w:uiPriority="73" w:unhideWhenUsed="0"/>
-    <w:lsdException w:name="Subtle Emphasis" w:semiHidden="0" w:uiPriority="19" w:unhideWhenUsed="0" w:qFormat="1"/>
-    <w:lsdException w:name="Intense Emphasis" w:semiHidden="0" w:uiPriority="21" w:unhideWhenUsed="0" w:qFormat="1"/>
-    <w:lsdException w:name="Subtle Reference" w:semiHidden="0" w:uiPriority="31" w:unhideWhenUsed="0" w:qFormat="1"/>
-    <w:lsdException w:name="Intense Reference" w:semiHidden="0" w:uiPriority="32" w:unhideWhenUsed="0" w:qFormat="1"/>
-    <w:lsdException w:name="Book Title" w:semiHidden="0" w:uiPriority="33" w:unhideWhenUsed="0" w:qFormat="1"/>
-    <w:lsdException w:name="Bibliography" w:uiPriority="37"/>
-    <w:lsdException w:name="TOC Heading" w:uiPriority="39" w:qFormat="1"/>
+  <w:latentStyles w:defLockedState="0" w:defUIPriority="99" w:defSemiHidden="0" w:defUnhideWhenUsed="0" w:defQFormat="0" w:count="376">
+    <w:lsdException w:name="Normal" w:uiPriority="0" w:qFormat="1"/>
+    <w:lsdException w:name="heading 1" w:uiPriority="9" w:qFormat="1"/>
+    <w:lsdException w:name="heading 2" w:semiHidden="1" w:uiPriority="9" w:unhideWhenUsed="1" w:qFormat="1"/>
+    <w:lsdException w:name="heading 3" w:semiHidden="1" w:uiPriority="9" w:unhideWhenUsed="1" w:qFormat="1"/>
+    <w:lsdException w:name="heading 4" w:semiHidden="1" w:uiPriority="9" w:unhideWhenUsed="1" w:qFormat="1"/>
+    <w:lsdException w:name="heading 5" w:semiHidden="1" w:uiPriority="9" w:unhideWhenUsed="1" w:qFormat="1"/>
+    <w:lsdException w:name="heading 6" w:semiHidden="1" w:uiPriority="9" w:unhideWhenUsed="1" w:qFormat="1"/>
+    <w:lsdException w:name="heading 7" w:semiHidden="1" w:uiPriority="9" w:unhideWhenUsed="1" w:qFormat="1"/>
+    <w:lsdException w:name="heading 8" w:semiHidden="1" w:uiPriority="9" w:unhideWhenUsed="1" w:qFormat="1"/>
+    <w:lsdException w:name="heading 9" w:semiHidden="1" w:uiPriority="9" w:unhideWhenUsed="1" w:qFormat="1"/>
+    <w:lsdException w:name="index 1" w:semiHidden="1" w:unhideWhenUsed="1"/>
+    <w:lsdException w:name="index 2" w:semiHidden="1" w:unhideWhenUsed="1"/>
+    <w:lsdException w:name="index 3" w:semiHidden="1" w:unhideWhenUsed="1"/>
+    <w:lsdException w:name="index 4" w:semiHidden="1" w:unhideWhenUsed="1"/>
+    <w:lsdException w:name="index 5" w:semiHidden="1" w:unhideWhenUsed="1"/>
+    <w:lsdException w:name="index 6" w:semiHidden="1" w:unhideWhenUsed="1"/>
+    <w:lsdException w:name="index 7" w:semiHidden="1" w:unhideWhenUsed="1"/>
+    <w:lsdException w:name="index 8" w:semiHidden="1" w:unhideWhenUsed="1"/>
+    <w:lsdException w:name="index 9" w:semiHidden="1" w:unhideWhenUsed="1"/>
+    <w:lsdException w:name="toc 1" w:semiHidden="1" w:uiPriority="39" w:unhideWhenUsed="1"/>
+    <w:lsdException w:name="toc 2" w:semiHidden="1" w:uiPriority="39" w:unhideWhenUsed="1"/>
+    <w:lsdException w:name="toc 3" w:semiHidden="1" w:uiPriority="39" w:unhideWhenUsed="1"/>
+    <w:lsdException w:name="toc 4" w:semiHidden="1" w:uiPriority="39" w:unhideWhenUsed="1"/>
+    <w:lsdException w:name="toc 5" w:semiHidden="1" w:uiPriority="39" w:unhideWhenUsed="1"/>
+    <w:lsdException w:name="toc 6" w:semiHidden="1" w:uiPriority="39" w:unhideWhenUsed="1"/>
+    <w:lsdException w:name="toc 7" w:semiHidden="1" w:uiPriority="39" w:unhideWhenUsed="1"/>
+    <w:lsdException w:name="toc 8" w:semiHidden="1" w:uiPriority="39" w:unhideWhenUsed="1"/>
+    <w:lsdException w:name="toc 9" w:semiHidden="1" w:uiPriority="39" w:unhideWhenUsed="1"/>
+    <w:lsdException w:name="Normal Indent" w:semiHidden="1" w:unhideWhenUsed="1"/>
+    <w:lsdException w:name="footnote text" w:semiHidden="1" w:unhideWhenUsed="1"/>
+    <w:lsdException w:name="annotation text" w:semiHidden="1" w:unhideWhenUsed="1"/>
+    <w:lsdException w:name="header" w:semiHidden="1" w:unhideWhenUsed="1"/>
+    <w:lsdException w:name="footer" w:semiHidden="1" w:unhideWhenUsed="1"/>
+    <w:lsdException w:name="index heading" w:semiHidden="1" w:unhideWhenUsed="1"/>
+    <w:lsdException w:name="caption" w:semiHidden="1" w:uiPriority="35" w:unhideWhenUsed="1" w:qFormat="1"/>
+    <w:lsdException w:name="table of figures" w:semiHidden="1" w:unhideWhenUsed="1"/>
+    <w:lsdException w:name="envelope address" w:semiHidden="1" w:unhideWhenUsed="1"/>
+    <w:lsdException w:name="envelope return" w:semiHidden="1" w:unhideWhenUsed="1"/>
+    <w:lsdException w:name="footnote reference" w:semiHidden="1" w:unhideWhenUsed="1"/>
+    <w:lsdException w:name="annotation reference" w:semiHidden="1" w:unhideWhenUsed="1"/>
+    <w:lsdException w:name="line number" w:semiHidden="1" w:unhideWhenUsed="1"/>
+    <w:lsdException w:name="page number" w:semiHidden="1" w:unhideWhenUsed="1"/>
+    <w:lsdException w:name="endnote reference" w:semiHidden="1" w:unhideWhenUsed="1"/>
+    <w:lsdException w:name="endnote text" w:semiHidden="1" w:unhideWhenUsed="1"/>
+    <w:lsdException w:name="table of authorities" w:semiHidden="1" w:unhideWhenUsed="1"/>
+    <w:lsdException w:name="macro" w:semiHidden="1" w:unhideWhenUsed="1"/>
+    <w:lsdException w:name="toa heading" w:semiHidden="1" w:unhideWhenUsed="1"/>
+    <w:lsdException w:name="List" w:semiHidden="1" w:unhideWhenUsed="1"/>
+    <w:lsdException w:name="List Bullet" w:semiHidden="1" w:unhideWhenUsed="1"/>
+    <w:lsdException w:name="List Number" w:semiHidden="1" w:unhideWhenUsed="1"/>
+    <w:lsdException w:name="List 2" w:semiHidden="1" w:unhideWhenUsed="1"/>
+    <w:lsdException w:name="List 3" w:semiHidden="1" w:unhideWhenUsed="1"/>
+    <w:lsdException w:name="List 4" w:semiHidden="1" w:unhideWhenUsed="1"/>
+    <w:lsdException w:name="List 5" w:semiHidden="1" w:unhideWhenUsed="1"/>
+    <w:lsdException w:name="List Bullet 2" w:semiHidden="1" w:unhideWhenUsed="1"/>
+    <w:lsdException w:name="List Bullet 3" w:semiHidden="1" w:unhideWhenUsed="1"/>
+    <w:lsdException w:name="List Bullet 4" w:semiHidden="1" w:unhideWhenUsed="1"/>
+    <w:lsdException w:name="List Bullet 5" w:semiHidden="1" w:unhideWhenUsed="1"/>
+    <w:lsdException w:name="List Number 2" w:semiHidden="1" w:unhideWhenUsed="1"/>
+    <w:lsdException w:name="List Number 3" w:semiHidden="1" w:unhideWhenUsed="1"/>
+    <w:lsdException w:name="List Number 4" w:semiHidden="1" w:unhideWhenUsed="1"/>
+    <w:lsdException w:name="List Number 5" w:semiHidden="1" w:unhideWhenUsed="1"/>
+    <w:lsdException w:name="Title" w:uiPriority="10" w:qFormat="1"/>
+    <w:lsdException w:name="Closing" w:semiHidden="1" w:unhideWhenUsed="1"/>
+    <w:lsdException w:name="Signature" w:semiHidden="1" w:unhideWhenUsed="1"/>
+    <w:lsdException w:name="Default Paragraph Font" w:semiHidden="1" w:uiPriority="1" w:unhideWhenUsed="1"/>
+    <w:lsdException w:name="Body Text" w:semiHidden="1" w:unhideWhenUsed="1"/>
+    <w:lsdException w:name="Body Text Indent" w:semiHidden="1" w:unhideWhenUsed="1"/>
+    <w:lsdException w:name="List Continue" w:semiHidden="1" w:unhideWhenUsed="1"/>
+    <w:lsdException w:name="List Continue 2" w:semiHidden="1" w:unhideWhenUsed="1"/>
+    <w:lsdException w:name="List Continue 3" w:semiHidden="1" w:unhideWhenUsed="1"/>
+    <w:lsdException w:name="List Continue 4" w:semiHidden="1" w:unhideWhenUsed="1"/>
+    <w:lsdException w:name="List Continue 5" w:semiHidden="1" w:unhideWhenUsed="1"/>
+    <w:lsdException w:name="Message Header" w:semiHidden="1" w:unhideWhenUsed="1"/>
+    <w:lsdException w:name="Subtitle" w:uiPriority="11" w:qFormat="1"/>
+    <w:lsdException w:name="Salutation" w:semiHidden="1" w:unhideWhenUsed="1"/>
+    <w:lsdException w:name="Date" w:semiHidden="1" w:unhideWhenUsed="1"/>
+    <w:lsdException w:name="Body Text First Indent" w:semiHidden="1" w:unhideWhenUsed="1"/>
+    <w:lsdException w:name="Body Text First Indent 2" w:semiHidden="1" w:unhideWhenUsed="1"/>
+    <w:lsdException w:name="Note Heading" w:semiHidden="1" w:unhideWhenUsed="1"/>
+    <w:lsdException w:name="Body Text 2" w:semiHidden="1" w:unhideWhenUsed="1"/>
+    <w:lsdException w:name="Body Text 3" w:semiHidden="1" w:unhideWhenUsed="1"/>
+    <w:lsdException w:name="Body Text Indent 2" w:semiHidden="1" w:unhideWhenUsed="1"/>
+    <w:lsdException w:name="Body Text Indent 3" w:semiHidden="1" w:unhideWhenUsed="1"/>
+    <w:lsdException w:name="Block Text" w:semiHidden="1" w:unhideWhenUsed="1"/>
+    <w:lsdException w:name="Hyperlink" w:semiHidden="1" w:unhideWhenUsed="1"/>
+    <w:lsdException w:name="FollowedHyperlink" w:semiHidden="1" w:unhideWhenUsed="1"/>
+    <w:lsdException w:name="Strong" w:uiPriority="22" w:qFormat="1"/>
+    <w:lsdException w:name="Emphasis" w:uiPriority="20" w:qFormat="1"/>
+    <w:lsdException w:name="Document Map" w:semiHidden="1" w:unhideWhenUsed="1"/>
+    <w:lsdException w:name="Plain Text" w:semiHidden="1" w:unhideWhenUsed="1"/>
+    <w:lsdException w:name="E-mail Signature" w:semiHidden="1" w:unhideWhenUsed="1"/>
+    <w:lsdException w:name="HTML Top of Form" w:semiHidden="1" w:unhideWhenUsed="1"/>
+    <w:lsdException w:name="HTML Bottom of Form" w:semiHidden="1" w:unhideWhenUsed="1"/>
+    <w:lsdException w:name="Normal (Web)" w:semiHidden="1" w:unhideWhenUsed="1"/>
+    <w:lsdException w:name="HTML Acronym" w:semiHidden="1" w:unhideWhenUsed="1"/>
+    <w:lsdException w:name="HTML Address" w:semiHidden="1" w:unhideWhenUsed="1"/>
+    <w:lsdException w:name="HTML Cite" w:semiHidden="1" w:unhideWhenUsed="1"/>
+    <w:lsdException w:name="HTML Code" w:semiHidden="1" w:unhideWhenUsed="1"/>
+    <w:lsdException w:name="HTML Definition" w:semiHidden="1" w:unhideWhenUsed="1"/>
+    <w:lsdException w:name="HTML Keyboard" w:semiHidden="1" w:unhideWhenUsed="1"/>
+    <w:lsdException w:name="HTML Preformatted" w:semiHidden="1" w:unhideWhenUsed="1"/>
+    <w:lsdException w:name="HTML Sample" w:semiHidden="1" w:unhideWhenUsed="1"/>
+    <w:lsdException w:name="HTML Typewriter" w:semiHidden="1" w:unhideWhenUsed="1"/>
+    <w:lsdException w:name="HTML Variable" w:semiHidden="1" w:unhideWhenUsed="1"/>
+    <w:lsdException w:name="Normal Table" w:semiHidden="1" w:unhideWhenUsed="1"/>
+    <w:lsdException w:name="annotation subject" w:semiHidden="1" w:unhideWhenUsed="1"/>
+    <w:lsdException w:name="No List" w:semiHidden="1" w:unhideWhenUsed="1"/>
+    <w:lsdException w:name="Outline List 1" w:semiHidden="1" w:unhideWhenUsed="1"/>
+    <w:lsdException w:name="Outline List 2" w:semiHidden="1" w:unhideWhenUsed="1"/>
+    <w:lsdException w:name="Outline List 3" w:semiHidden="1" w:unhideWhenUsed="1"/>
+    <w:lsdException w:name="Table Simple 1" w:semiHidden="1" w:unhideWhenUsed="1"/>
+    <w:lsdException w:name="Table Simple 2" w:semiHidden="1" w:unhideWhenUsed="1"/>
+    <w:lsdException w:name="Table Simple 3" w:semiHidden="1" w:unhideWhenUsed="1"/>
+    <w:lsdException w:name="Table Classic 1" w:semiHidden="1" w:unhideWhenUsed="1"/>
+    <w:lsdException w:name="Table Classic 2" w:semiHidden="1" w:unhideWhenUsed="1"/>
+    <w:lsdException w:name="Table Classic 3" w:semiHidden="1" w:unhideWhenUsed="1"/>
+    <w:lsdException w:name="Table Classic 4" w:semiHidden="1" w:unhideWhenUsed="1"/>
+    <w:lsdException w:name="Table Colorful 1" w:semiHidden="1" w:unhideWhenUsed="1"/>
+    <w:lsdException w:name="Table Colorful 2" w:semiHidden="1" w:unhideWhenUsed="1"/>
+    <w:lsdException w:name="Table Colorful 3" w:semiHidden="1" w:unhideWhenUsed="1"/>
+    <w:lsdException w:name="Table Columns 1" w:semiHidden="1" w:unhideWhenUsed="1"/>
+    <w:lsdException w:name="Table Columns 2" w:semiHidden="1" w:unhideWhenUsed="1"/>
+    <w:lsdException w:name="Table Columns 3" w:semiHidden="1" w:unhideWhenUsed="1"/>
+    <w:lsdException w:name="Table Columns 4" w:semiHidden="1" w:unhideWhenUsed="1"/>
+    <w:lsdException w:name="Table Columns 5" w:semiHidden="1" w:unhideWhenUsed="1"/>
+    <w:lsdException w:name="Table Grid 1" w:semiHidden="1" w:unhideWhenUsed="1"/>
+    <w:lsdException w:name="Table Grid 2" w:semiHidden="1" w:unhideWhenUsed="1"/>
+    <w:lsdException w:name="Table Grid 3" w:semiHidden="1" w:unhideWhenUsed="1"/>
+    <w:lsdException w:name="Table Grid 4" w:semiHidden="1" w:unhideWhenUsed="1"/>
+    <w:lsdException w:name="Table Grid 5" w:semiHidden="1" w:unhideWhenUsed="1"/>
+    <w:lsdException w:name="Table Grid 6" w:semiHidden="1" w:unhideWhenUsed="1"/>
+    <w:lsdException w:name="Table Grid 7" w:semiHidden="1" w:unhideWhenUsed="1"/>
+    <w:lsdException w:name="Table Grid 8" w:semiHidden="1" w:unhideWhenUsed="1"/>
+    <w:lsdException w:name="Table List 1" w:semiHidden="1" w:unhideWhenUsed="1"/>
+    <w:lsdException w:name="Table List 2" w:semiHidden="1" w:unhideWhenUsed="1"/>
+    <w:lsdException w:name="Table List 3" w:semiHidden="1" w:unhideWhenUsed="1"/>
+    <w:lsdException w:name="Table List 4" w:semiHidden="1" w:unhideWhenUsed="1"/>
+    <w:lsdException w:name="Table List 5" w:semiHidden="1" w:unhideWhenUsed="1"/>
+    <w:lsdException w:name="Table List 6" w:semiHidden="1" w:unhideWhenUsed="1"/>
+    <w:lsdException w:name="Table List 7" w:semiHidden="1" w:unhideWhenUsed="1"/>
+    <w:lsdException w:name="Table List 8" w:semiHidden="1" w:unhideWhenUsed="1"/>
+    <w:lsdException w:name="Table 3D effects 1" w:semiHidden="1" w:unhideWhenUsed="1"/>
+    <w:lsdException w:name="Table 3D effects 2" w:semiHidden="1" w:unhideWhenUsed="1"/>
+    <w:lsdException w:name="Table 3D effects 3" w:semiHidden="1" w:unhideWhenUsed="1"/>
+    <w:lsdException w:name="Table Contemporary" w:semiHidden="1" w:unhideWhenUsed="1"/>
+    <w:lsdException w:name="Table Elegant" w:semiHidden="1" w:unhideWhenUsed="1"/>
+    <w:lsdException w:name="Table Professional" w:semiHidden="1" w:unhideWhenUsed="1"/>
+    <w:lsdException w:name="Table Subtle 1" w:semiHidden="1" w:unhideWhenUsed="1"/>
+    <w:lsdException w:name="Table Subtle 2" w:semiHidden="1" w:unhideWhenUsed="1"/>
+    <w:lsdException w:name="Table Web 1" w:semiHidden="1" w:unhideWhenUsed="1"/>
+    <w:lsdException w:name="Table Web 2" w:semiHidden="1" w:unhideWhenUsed="1"/>
+    <w:lsdException w:name="Table Web 3" w:semiHidden="1" w:unhideWhenUsed="1"/>
+    <w:lsdException w:name="Balloon Text" w:semiHidden="1" w:unhideWhenUsed="1"/>
+    <w:lsdException w:name="Table Grid" w:semiHidden="1" w:uiPriority="59" w:unhideWhenUsed="1"/>
+    <w:lsdException w:name="Table Theme" w:semiHidden="1" w:unhideWhenUsed="1"/>
+    <w:lsdException w:name="Placeholder Text" w:semiHidden="1"/>
+    <w:lsdException w:name="No Spacing" w:uiPriority="1" w:qFormat="1"/>
+    <w:lsdException w:name="Light Shading" w:uiPriority="60"/>
+    <w:lsdException w:name="Light List" w:uiPriority="61"/>
+    <w:lsdException w:name="Light Grid" w:uiPriority="62"/>
+    <w:lsdException w:name="Medium Shading 1" w:uiPriority="63"/>
+    <w:lsdException w:name="Medium Shading 2" w:uiPriority="64"/>
+    <w:lsdException w:name="Medium List 1" w:uiPriority="65"/>
+    <w:lsdException w:name="Medium List 2" w:uiPriority="66"/>
+    <w:lsdException w:name="Medium Grid 1" w:uiPriority="67"/>
+    <w:lsdException w:name="Medium Grid 2" w:uiPriority="68"/>
+    <w:lsdException w:name="Medium Grid 3" w:uiPriority="69"/>
+    <w:lsdException w:name="Dark List" w:uiPriority="70"/>
+    <w:lsdException w:name="Colorful Shading" w:uiPriority="71"/>
+    <w:lsdException w:name="Colorful List" w:uiPriority="72"/>
+    <w:lsdException w:name="Colorful Grid" w:uiPriority="73"/>
+    <w:lsdException w:name="Light Shading Accent 1" w:uiPriority="60"/>
+    <w:lsdException w:name="Light List Accent 1" w:uiPriority="61"/>
+    <w:lsdException w:name="Light Grid Accent 1" w:uiPriority="62"/>
+    <w:lsdException w:name="Medium Shading 1 Accent 1" w:uiPriority="63"/>
+    <w:lsdException w:name="Medium Shading 2 Accent 1" w:uiPriority="64"/>
+    <w:lsdException w:name="Medium List 1 Accent 1" w:uiPriority="65"/>
+    <w:lsdException w:name="Revision" w:semiHidden="1"/>
+    <w:lsdException w:name="List Paragraph" w:uiPriority="34" w:qFormat="1"/>
+    <w:lsdException w:name="Quote" w:uiPriority="29" w:qFormat="1"/>
+    <w:lsdException w:name="Intense Quote" w:uiPriority="30" w:qFormat="1"/>
+    <w:lsdException w:name="Medium List 2 Accent 1" w:uiPriority="66"/>
+    <w:lsdException w:name="Medium Grid 1 Accent 1" w:uiPriority="67"/>
+    <w:lsdException w:name="Medium Grid 2 Accent 1" w:uiPriority="68"/>
+    <w:lsdException w:name="Medium Grid 3 Accent 1" w:uiPriority="69"/>
+    <w:lsdException w:name="Dark List Accent 1" w:uiPriority="70"/>
+    <w:lsdException w:name="Colorful Shading Accent 1" w:uiPriority="71"/>
+    <w:lsdException w:name="Colorful List Accent 1" w:uiPriority="72"/>
+    <w:lsdException w:name="Colorful Grid Accent 1" w:uiPriority="73"/>
+    <w:lsdException w:name="Light Shading Accent 2" w:uiPriority="60"/>
+    <w:lsdException w:name="Light List Accent 2" w:uiPriority="61"/>
+    <w:lsdException w:name="Light Grid Accent 2" w:uiPriority="62"/>
+    <w:lsdException w:name="Medium Shading 1 Accent 2" w:uiPriority="63"/>
+    <w:lsdException w:name="Medium Shading 2 Accent 2" w:uiPriority="64"/>
+    <w:lsdException w:name="Medium List 1 Accent 2" w:uiPriority="65"/>
+    <w:lsdException w:name="Medium List 2 Accent 2" w:uiPriority="66"/>
+    <w:lsdException w:name="Medium Grid 1 Accent 2" w:uiPriority="67"/>
+    <w:lsdException w:name="Medium Grid 2 Accent 2" w:uiPriority="68"/>
+    <w:lsdException w:name="Medium Grid 3 Accent 2" w:uiPriority="69"/>
+    <w:lsdException w:name="Dark List Accent 2" w:uiPriority="70"/>
+    <w:lsdException w:name="Colorful Shading Accent 2" w:uiPriority="71"/>
+    <w:lsdException w:name="Colorful List Accent 2" w:uiPriority="72"/>
+    <w:lsdException w:name="Colorful Grid Accent 2" w:uiPriority="73"/>
+    <w:lsdException w:name="Light Shading Accent 3" w:uiPriority="60"/>
+    <w:lsdException w:name="Light List Accent 3" w:uiPriority="61"/>
+    <w:lsdException w:name="Light Grid Accent 3" w:uiPriority="62"/>
+    <w:lsdException w:name="Medium Shading 1 Accent 3" w:uiPriority="63"/>
+    <w:lsdException w:name="Medium Shading 2 Accent 3" w:uiPriority="64"/>
+    <w:lsdException w:name="Medium List 1 Accent 3" w:uiPriority="65"/>
+    <w:lsdException w:name="Medium List 2 Accent 3" w:uiPriority="66"/>
+    <w:lsdException w:name="Medium Grid 1 Accent 3" w:uiPriority="67"/>
+    <w:lsdException w:name="Medium Grid 2 Accent 3" w:uiPriority="68"/>
+    <w:lsdException w:name="Medium Grid 3 Accent 3" w:uiPriority="69"/>
+    <w:lsdException w:name="Dark List Accent 3" w:uiPriority="70"/>
+    <w:lsdException w:name="Colorful Shading Accent 3" w:uiPriority="71"/>
+    <w:lsdException w:name="Colorful List Accent 3" w:uiPriority="72"/>
+    <w:lsdException w:name="Colorful Grid Accent 3" w:uiPriority="73"/>
+    <w:lsdException w:name="Light Shading Accent 4" w:uiPriority="60"/>
+    <w:lsdException w:name="Light List Accent 4" w:uiPriority="61"/>
+    <w:lsdException w:name="Light Grid Accent 4" w:uiPriority="62"/>
+    <w:lsdException w:name="Medium Shading 1 Accent 4" w:uiPriority="63"/>
+    <w:lsdException w:name="Medium Shading 2 Accent 4" w:uiPriority="64"/>
+    <w:lsdException w:name="Medium List 1 Accent 4" w:uiPriority="65"/>
+    <w:lsdException w:name="Medium List 2 Accent 4" w:uiPriority="66"/>
+    <w:lsdException w:name="Medium Grid 1 Accent 4" w:uiPriority="67"/>
+    <w:lsdException w:name="Medium Grid 2 Accent 4" w:uiPriority="68"/>
+    <w:lsdException w:name="Medium Grid 3 Accent 4" w:uiPriority="69"/>
+    <w:lsdException w:name="Dark List Accent 4" w:uiPriority="70"/>
+    <w:lsdException w:name="Colorful Shading Accent 4" w:uiPriority="71"/>
+    <w:lsdException w:name="Colorful List Accent 4" w:uiPriority="72"/>
+    <w:lsdException w:name="Colorful Grid Accent 4" w:uiPriority="73"/>
+    <w:lsdException w:name="Light Shading Accent 5" w:uiPriority="60"/>
+    <w:lsdException w:name="Light List Accent 5" w:uiPriority="61"/>
+    <w:lsdException w:name="Light Grid Accent 5" w:uiPriority="62"/>
+    <w:lsdException w:name="Medium Shading 1 Accent 5" w:uiPriority="63"/>
+    <w:lsdException w:name="Medium Shading 2 Accent 5" w:uiPriority="64"/>
+    <w:lsdException w:name="Medium List 1 Accent 5" w:uiPriority="65"/>
+    <w:lsdException w:name="Medium List 2 Accent 5" w:uiPriority="66"/>
+    <w:lsdException w:name="Medium Grid 1 Accent 5" w:uiPriority="67"/>
+    <w:lsdException w:name="Medium Grid 2 Accent 5" w:uiPriority="68"/>
+    <w:lsdException w:name="Medium Grid 3 Accent 5" w:uiPriority="69"/>
+    <w:lsdException w:name="Dark List Accent 5" w:uiPriority="70"/>
+    <w:lsdException w:name="Colorful Shading Accent 5" w:uiPriority="71"/>
+    <w:lsdException w:name="Colorful List Accent 5" w:uiPriority="72"/>
+    <w:lsdException w:name="Colorful Grid Accent 5" w:uiPriority="73"/>
+    <w:lsdException w:name="Light Shading Accent 6" w:uiPriority="60"/>
+    <w:lsdException w:name="Light List Accent 6" w:uiPriority="61"/>
+    <w:lsdException w:name="Light Grid Accent 6" w:uiPriority="62"/>
+    <w:lsdException w:name="Medium Shading 1 Accent 6" w:uiPriority="63"/>
+    <w:lsdException w:name="Medium Shading 2 Accent 6" w:uiPriority="64"/>
+    <w:lsdException w:name="Medium List 1 Accent 6" w:uiPriority="65"/>
+    <w:lsdException w:name="Medium List 2 Accent 6" w:uiPriority="66"/>
+    <w:lsdException w:name="Medium Grid 1 Accent 6" w:uiPriority="67"/>
+    <w:lsdException w:name="Medium Grid 2 Accent 6" w:uiPriority="68"/>
+    <w:lsdException w:name="Medium Grid 3 Accent 6" w:uiPriority="69"/>
+    <w:lsdException w:name="Dark List Accent 6" w:uiPriority="70"/>
+    <w:lsdException w:name="Colorful Shading Accent 6" w:uiPriority="71"/>
+    <w:lsdException w:name="Colorful List Accent 6" w:uiPriority="72"/>
+    <w:lsdException w:name="Colorful Grid Accent 6" w:uiPriority="73"/>
+    <w:lsdException w:name="Subtle Emphasis" w:uiPriority="19" w:qFormat="1"/>
+    <w:lsdException w:name="Intense Emphasis" w:uiPriority="21" w:qFormat="1"/>
+    <w:lsdException w:name="Subtle Reference" w:uiPriority="31" w:qFormat="1"/>
+    <w:lsdException w:name="Intense Reference" w:uiPriority="32" w:qFormat="1"/>
+    <w:lsdException w:name="Book Title" w:uiPriority="33" w:qFormat="1"/>
+    <w:lsdException w:name="Bibliography" w:semiHidden="1" w:uiPriority="37" w:unhideWhenUsed="1"/>
+    <w:lsdException w:name="TOC Heading" w:semiHidden="1" w:uiPriority="39" w:unhideWhenUsed="1" w:qFormat="1"/>
+    <w:lsdException w:name="Plain Table 1" w:uiPriority="41"/>
+    <w:lsdException w:name="Plain Table 2" w:uiPriority="42"/>
+    <w:lsdException w:name="Plain Table 3" w:uiPriority="43"/>
+    <w:lsdException w:name="Plain Table 4" w:uiPriority="44"/>
+    <w:lsdException w:name="Plain Table 5" w:uiPriority="45"/>
+    <w:lsdException w:name="Grid Table Light" w:uiPriority="40"/>
+    <w:lsdException w:name="Grid Table 1 Light" w:uiPriority="46"/>
+    <w:lsdException w:name="Grid Table 2" w:uiPriority="47"/>
+    <w:lsdException w:name="Grid Table 3" w:uiPriority="48"/>
+    <w:lsdException w:name="Grid Table 4" w:uiPriority="49"/>
+    <w:lsdException w:name="Grid Table 5 Dark" w:uiPriority="50"/>
+    <w:lsdException w:name="Grid Table 6 Colorful" w:uiPriority="51"/>
+    <w:lsdException w:name="Grid Table 7 Colorful" w:uiPriority="52"/>
+    <w:lsdException w:name="Grid Table 1 Light Accent 1" w:uiPriority="46"/>
+    <w:lsdException w:name="Grid Table 2 Accent 1" w:uiPriority="47"/>
+    <w:lsdException w:name="Grid Table 3 Accent 1" w:uiPriority="48"/>
+    <w:lsdException w:name="Grid Table 4 Accent 1" w:uiPriority="49"/>
+    <w:lsdException w:name="Grid Table 5 Dark Accent 1" w:uiPriority="50"/>
+    <w:lsdException w:name="Grid Table 6 Colorful Accent 1" w:uiPriority="51"/>
+    <w:lsdException w:name="Grid Table 7 Colorful Accent 1" w:uiPriority="52"/>
+    <w:lsdException w:name="Grid Table 1 Light Accent 2" w:uiPriority="46"/>
+    <w:lsdException w:name="Grid Table 2 Accent 2" w:uiPriority="47"/>
+    <w:lsdException w:name="Grid Table 3 Accent 2" w:uiPriority="48"/>
+    <w:lsdException w:name="Grid Table 4 Accent 2" w:uiPriority="49"/>
+    <w:lsdException w:name="Grid Table 5 Dark Accent 2" w:uiPriority="50"/>
+    <w:lsdException w:name="Grid Table 6 Colorful Accent 2" w:uiPriority="51"/>
+    <w:lsdException w:name="Grid Table 7 Colorful Accent 2" w:uiPriority="52"/>
+    <w:lsdException w:name="Grid Table 1 Light Accent 3" w:uiPriority="46"/>
+    <w:lsdException w:name="Grid Table 2 Accent 3" w:uiPriority="47"/>
+    <w:lsdException w:name="Grid Table 3 Accent 3" w:uiPriority="48"/>
+    <w:lsdException w:name="Grid Table 4 Accent 3" w:uiPriority="49"/>
+    <w:lsdException w:name="Grid Table 5 Dark Accent 3" w:uiPriority="50"/>
+    <w:lsdException w:name="Grid Table 6 Colorful Accent 3" w:uiPriority="51"/>
+    <w:lsdException w:name="Grid Table 7 Colorful Accent 3" w:uiPriority="52"/>
+    <w:lsdException w:name="Grid Table 1 Light Accent 4" w:uiPriority="46"/>
+    <w:lsdException w:name="Grid Table 2 Accent 4" w:uiPriority="47"/>
+    <w:lsdException w:name="Grid Table 3 Accent 4" w:uiPriority="48"/>
+    <w:lsdException w:name="Grid Table 4 Accent 4" w:uiPriority="49"/>
+    <w:lsdException w:name="Grid Table 5 Dark Accent 4" w:uiPriority="50"/>
+    <w:lsdException w:name="Grid Table 6 Colorful Accent 4" w:uiPriority="51"/>
+    <w:lsdException w:name="Grid Table 7 Colorful Accent 4" w:uiPriority="52"/>
+    <w:lsdException w:name="Grid Table 1 Light Accent 5" w:uiPriority="46"/>
+    <w:lsdException w:name="Grid Table 2 Accent 5" w:uiPriority="47"/>
+    <w:lsdException w:name="Grid Table 3 Accent 5" w:uiPriority="48"/>
+    <w:lsdException w:name="Grid Table 4 Accent 5" w:uiPriority="49"/>
+    <w:lsdException w:name="Grid Table 5 Dark Accent 5" w:uiPriority="50"/>
+    <w:lsdException w:name="Grid Table 6 Colorful Accent 5" w:uiPriority="51"/>
+    <w:lsdException w:name="Grid Table 7 Colorful Accent 5" w:uiPriority="52"/>
+    <w:lsdException w:name="Grid Table 1 Light Accent 6" w:uiPriority="46"/>
+    <w:lsdException w:name="Grid Table 2 Accent 6" w:uiPriority="47"/>
+    <w:lsdException w:name="Grid Table 3 Accent 6" w:uiPriority="48"/>
+    <w:lsdException w:name="Grid Table 4 Accent 6" w:uiPriority="49"/>
+    <w:lsdException w:name="Grid Table 5 Dark Accent 6" w:uiPriority="50"/>
+    <w:lsdException w:name="Grid Table 6 Colorful Accent 6" w:uiPriority="51"/>
+    <w:lsdException w:name="Grid Table 7 Colorful Accent 6" w:uiPriority="52"/>
+    <w:lsdException w:name="List Table 1 Light" w:uiPriority="46"/>
+    <w:lsdException w:name="List Table 2" w:uiPriority="47"/>
+    <w:lsdException w:name="List Table 3" w:uiPriority="48"/>
+    <w:lsdException w:name="List Table 4" w:uiPriority="49"/>
+    <w:lsdException w:name="List Table 5 Dark" w:uiPriority="50"/>
+    <w:lsdException w:name="List Table 6 Colorful" w:uiPriority="51"/>
+    <w:lsdException w:name="List Table 7 Colorful" w:uiPriority="52"/>
+    <w:lsdException w:name="List Table 1 Light Accent 1" w:uiPriority="46"/>
+    <w:lsdException w:name="List Table 2 Accent 1" w:uiPriority="47"/>
+    <w:lsdException w:name="List Table 3 Accent 1" w:uiPriority="48"/>
+    <w:lsdException w:name="List Table 4 Accent 1" w:uiPriority="49"/>
+    <w:lsdException w:name="List Table 5 Dark Accent 1" w:uiPriority="50"/>
+    <w:lsdException w:name="List Table 6 Colorful Accent 1" w:uiPriority="51"/>
+    <w:lsdException w:name="List Table 7 Colorful Accent 1" w:uiPriority="52"/>
+    <w:lsdException w:name="List Table 1 Light Accent 2" w:uiPriority="46"/>
+    <w:lsdException w:name="List Table 2 Accent 2" w:uiPriority="47"/>
+    <w:lsdException w:name="List Table 3 Accent 2" w:uiPriority="48"/>
+    <w:lsdException w:name="List Table 4 Accent 2" w:uiPriority="49"/>
+    <w:lsdException w:name="List Table 5 Dark Accent 2" w:uiPriority="50"/>
+    <w:lsdException w:name="List Table 6 Colorful Accent 2" w:uiPriority="51"/>
+    <w:lsdException w:name="List Table 7 Colorful Accent 2" w:uiPriority="52"/>
+    <w:lsdException w:name="List Table 1 Light Accent 3" w:uiPriority="46"/>
+    <w:lsdException w:name="List Table 2 Accent 3" w:uiPriority="47"/>
+    <w:lsdException w:name="List Table 3 Accent 3" w:uiPriority="48"/>
+    <w:lsdException w:name="List Table 4 Accent 3" w:uiPriority="49"/>
+    <w:lsdException w:name="List Table 5 Dark Accent 3" w:uiPriority="50"/>
+    <w:lsdException w:name="List Table 6 Colorful Accent 3" w:uiPriority="51"/>
+    <w:lsdException w:name="List Table 7 Colorful Accent 3" w:uiPriority="52"/>
+    <w:lsdException w:name="List Table 1 Light Accent 4" w:uiPriority="46"/>
+    <w:lsdException w:name="List Table 2 Accent 4" w:uiPriority="47"/>
+    <w:lsdException w:name="List Table 3 Accent 4" w:uiPriority="48"/>
+    <w:lsdException w:name="List Table 4 Accent 4" w:uiPriority="49"/>
+    <w:lsdException w:name="List Table 5 Dark Accent 4" w:uiPriority="50"/>
+    <w:lsdException w:name="List Table 6 Colorful Accent 4" w:uiPriority="51"/>
+    <w:lsdException w:name="List Table 7 Colorful Accent 4" w:uiPriority="52"/>
+    <w:lsdException w:name="List Table 1 Light Accent 5" w:uiPriority="46"/>
+    <w:lsdException w:name="List Table 2 Accent 5" w:uiPriority="47"/>
+    <w:lsdException w:name="List Table 3 Accent 5" w:uiPriority="48"/>
+    <w:lsdException w:name="List Table 4 Accent 5" w:uiPriority="49"/>
+    <w:lsdException w:name="List Table 5 Dark Accent 5" w:uiPriority="50"/>
+    <w:lsdException w:name="List Table 6 Colorful Accent 5" w:uiPriority="51"/>
+    <w:lsdException w:name="List Table 7 Colorful Accent 5" w:uiPriority="52"/>
+    <w:lsdException w:name="List Table 1 Light Accent 6" w:uiPriority="46"/>
+    <w:lsdException w:name="List Table 2 Accent 6" w:uiPriority="47"/>
+    <w:lsdException w:name="List Table 3 Accent 6" w:uiPriority="48"/>
+    <w:lsdException w:name="List Table 4 Accent 6" w:uiPriority="49"/>
+    <w:lsdException w:name="List Table 5 Dark Accent 6" w:uiPriority="50"/>
+    <w:lsdException w:name="List Table 6 Colorful Accent 6" w:uiPriority="51"/>
+    <w:lsdException w:name="List Table 7 Colorful Accent 6" w:uiPriority="52"/>
+    <w:lsdException w:name="Mention" w:semiHidden="1" w:unhideWhenUsed="1"/>
+    <w:lsdException w:name="Smart Hyperlink" w:semiHidden="1" w:unhideWhenUsed="1"/>
+    <w:lsdException w:name="Hashtag" w:semiHidden="1" w:unhideWhenUsed="1"/>
+    <w:lsdException w:name="Unresolved Mention" w:semiHidden="1" w:unhideWhenUsed="1"/>
+    <w:lsdException w:name="Smart Link" w:semiHidden="1" w:unhideWhenUsed="1"/>
   </w:latentStyles>
   <w:style w:type="paragraph" w:default="1" w:styleId="Normal">
     <w:name w:val="Normal"/>
@@ -6107,827 +6715,6 @@
 </w:styles>
 </file>
 
-<file path=word/stylesWithEffects.xml><?xml version="1.0" encoding="utf-8"?>
-<w:styles xmlns:wpc="http://schemas.microsoft.com/office/word/2010/wordprocessingCanvas" xmlns:mc="http://schemas.openxmlformats.org/markup-compatibility/2006" xmlns:o="urn:schemas-microsoft-com:office:office" xmlns:r="http://schemas.openxmlformats.org/officeDocument/2006/relationships" xmlns:m="http://schemas.openxmlformats.org/officeDocument/2006/math" xmlns:v="urn:schemas-microsoft-com:vml" xmlns:wp14="http://schemas.microsoft.com/office/word/2010/wordprocessingDrawing" xmlns:wp="http://schemas.openxmlformats.org/drawingml/2006/wordprocessingDrawing" xmlns:w10="urn:schemas-microsoft-com:office:word" xmlns:w="http://schemas.openxmlformats.org/wordprocessingml/2006/main" xmlns:w14="http://schemas.microsoft.com/office/word/2010/wordml" xmlns:wpg="http://schemas.microsoft.com/office/word/2010/wordprocessingGroup" xmlns:wpi="http://schemas.microsoft.com/office/word/2010/wordprocessingInk" xmlns:wne="http://schemas.microsoft.com/office/word/2006/wordml" xmlns:wps="http://schemas.microsoft.com/office/word/2010/wordprocessingShape" mc:Ignorable="w14 wp14">
-  <w:docDefaults>
-    <w:rPrDefault>
-      <w:rPr>
-        <w:rFonts w:asciiTheme="minorHAnsi" w:eastAsiaTheme="minorHAnsi" w:hAnsiTheme="minorHAnsi" w:cstheme="minorBidi"/>
-        <w:sz w:val="22"/>
-        <w:szCs w:val="22"/>
-        <w:lang w:val="de-CH" w:eastAsia="en-US" w:bidi="ar-SA"/>
-      </w:rPr>
-    </w:rPrDefault>
-    <w:pPrDefault>
-      <w:pPr>
-        <w:spacing w:after="200" w:line="276" w:lineRule="auto"/>
-      </w:pPr>
-    </w:pPrDefault>
-  </w:docDefaults>
-  <w:latentStyles w:defLockedState="0" w:defUIPriority="99" w:defSemiHidden="1" w:defUnhideWhenUsed="1" w:defQFormat="0" w:count="267">
-    <w:lsdException w:name="Normal" w:semiHidden="0" w:uiPriority="0" w:unhideWhenUsed="0" w:qFormat="1"/>
-    <w:lsdException w:name="heading 1" w:semiHidden="0" w:uiPriority="9" w:unhideWhenUsed="0" w:qFormat="1"/>
-    <w:lsdException w:name="heading 2" w:uiPriority="9" w:qFormat="1"/>
-    <w:lsdException w:name="heading 3" w:uiPriority="9" w:qFormat="1"/>
-    <w:lsdException w:name="heading 4" w:uiPriority="9" w:qFormat="1"/>
-    <w:lsdException w:name="heading 5" w:uiPriority="9" w:qFormat="1"/>
-    <w:lsdException w:name="heading 6" w:uiPriority="9" w:qFormat="1"/>
-    <w:lsdException w:name="heading 7" w:uiPriority="9" w:qFormat="1"/>
-    <w:lsdException w:name="heading 8" w:uiPriority="9" w:qFormat="1"/>
-    <w:lsdException w:name="heading 9" w:uiPriority="9" w:qFormat="1"/>
-    <w:lsdException w:name="toc 1" w:uiPriority="39"/>
-    <w:lsdException w:name="toc 2" w:uiPriority="39"/>
-    <w:lsdException w:name="toc 3" w:uiPriority="39"/>
-    <w:lsdException w:name="toc 4" w:uiPriority="39"/>
-    <w:lsdException w:name="toc 5" w:uiPriority="39"/>
-    <w:lsdException w:name="toc 6" w:uiPriority="39"/>
-    <w:lsdException w:name="toc 7" w:uiPriority="39"/>
-    <w:lsdException w:name="toc 8" w:uiPriority="39"/>
-    <w:lsdException w:name="toc 9" w:uiPriority="39"/>
-    <w:lsdException w:name="caption" w:uiPriority="35" w:qFormat="1"/>
-    <w:lsdException w:name="Title" w:semiHidden="0" w:uiPriority="10" w:unhideWhenUsed="0" w:qFormat="1"/>
-    <w:lsdException w:name="Default Paragraph Font" w:uiPriority="1"/>
-    <w:lsdException w:name="Subtitle" w:semiHidden="0" w:uiPriority="11" w:unhideWhenUsed="0" w:qFormat="1"/>
-    <w:lsdException w:name="Strong" w:semiHidden="0" w:uiPriority="22" w:unhideWhenUsed="0" w:qFormat="1"/>
-    <w:lsdException w:name="Emphasis" w:semiHidden="0" w:uiPriority="20" w:unhideWhenUsed="0" w:qFormat="1"/>
-    <w:lsdException w:name="Table Grid" w:semiHidden="0" w:uiPriority="59" w:unhideWhenUsed="0"/>
-    <w:lsdException w:name="Placeholder Text" w:unhideWhenUsed="0"/>
-    <w:lsdException w:name="No Spacing" w:semiHidden="0" w:uiPriority="1" w:unhideWhenUsed="0" w:qFormat="1"/>
-    <w:lsdException w:name="Light Shading" w:semiHidden="0" w:uiPriority="60" w:unhideWhenUsed="0"/>
-    <w:lsdException w:name="Light List" w:semiHidden="0" w:uiPriority="61" w:unhideWhenUsed="0"/>
-    <w:lsdException w:name="Light Grid" w:semiHidden="0" w:uiPriority="62" w:unhideWhenUsed="0"/>
-    <w:lsdException w:name="Medium Shading 1" w:semiHidden="0" w:uiPriority="63" w:unhideWhenUsed="0"/>
-    <w:lsdException w:name="Medium Shading 2" w:semiHidden="0" w:uiPriority="64" w:unhideWhenUsed="0"/>
-    <w:lsdException w:name="Medium List 1" w:semiHidden="0" w:uiPriority="65" w:unhideWhenUsed="0"/>
-    <w:lsdException w:name="Medium List 2" w:semiHidden="0" w:uiPriority="66" w:unhideWhenUsed="0"/>
-    <w:lsdException w:name="Medium Grid 1" w:semiHidden="0" w:uiPriority="67" w:unhideWhenUsed="0"/>
-    <w:lsdException w:name="Medium Grid 2" w:semiHidden="0" w:uiPriority="68" w:unhideWhenUsed="0"/>
-    <w:lsdException w:name="Medium Grid 3" w:semiHidden="0" w:uiPriority="69" w:unhideWhenUsed="0"/>
-    <w:lsdException w:name="Dark List" w:semiHidden="0" w:uiPriority="70" w:unhideWhenUsed="0"/>
-    <w:lsdException w:name="Colorful Shading" w:semiHidden="0" w:uiPriority="71" w:unhideWhenUsed="0"/>
-    <w:lsdException w:name="Colorful List" w:semiHidden="0" w:uiPriority="72" w:unhideWhenUsed="0"/>
-    <w:lsdException w:name="Colorful Grid" w:semiHidden="0" w:uiPriority="73" w:unhideWhenUsed="0"/>
-    <w:lsdException w:name="Light Shading Accent 1" w:semiHidden="0" w:uiPriority="60" w:unhideWhenUsed="0"/>
-    <w:lsdException w:name="Light List Accent 1" w:semiHidden="0" w:uiPriority="61" w:unhideWhenUsed="0"/>
-    <w:lsdException w:name="Light Grid Accent 1" w:semiHidden="0" w:uiPriority="62" w:unhideWhenUsed="0"/>
-    <w:lsdException w:name="Medium Shading 1 Accent 1" w:semiHidden="0" w:uiPriority="63" w:unhideWhenUsed="0"/>
-    <w:lsdException w:name="Medium Shading 2 Accent 1" w:semiHidden="0" w:uiPriority="64" w:unhideWhenUsed="0"/>
-    <w:lsdException w:name="Medium List 1 Accent 1" w:semiHidden="0" w:uiPriority="65" w:unhideWhenUsed="0"/>
-    <w:lsdException w:name="Revision" w:unhideWhenUsed="0"/>
-    <w:lsdException w:name="List Paragraph" w:semiHidden="0" w:uiPriority="34" w:unhideWhenUsed="0" w:qFormat="1"/>
-    <w:lsdException w:name="Quote" w:semiHidden="0" w:uiPriority="29" w:unhideWhenUsed="0" w:qFormat="1"/>
-    <w:lsdException w:name="Intense Quote" w:semiHidden="0" w:uiPriority="30" w:unhideWhenUsed="0" w:qFormat="1"/>
-    <w:lsdException w:name="Medium List 2 Accent 1" w:semiHidden="0" w:uiPriority="66" w:unhideWhenUsed="0"/>
-    <w:lsdException w:name="Medium Grid 1 Accent 1" w:semiHidden="0" w:uiPriority="67" w:unhideWhenUsed="0"/>
-    <w:lsdException w:name="Medium Grid 2 Accent 1" w:semiHidden="0" w:uiPriority="68" w:unhideWhenUsed="0"/>
-    <w:lsdException w:name="Medium Grid 3 Accent 1" w:semiHidden="0" w:uiPriority="69" w:unhideWhenUsed="0"/>
-    <w:lsdException w:name="Dark List Accent 1" w:semiHidden="0" w:uiPriority="70" w:unhideWhenUsed="0"/>
-    <w:lsdException w:name="Colorful Shading Accent 1" w:semiHidden="0" w:uiPriority="71" w:unhideWhenUsed="0"/>
-    <w:lsdException w:name="Colorful List Accent 1" w:semiHidden="0" w:uiPriority="72" w:unhideWhenUsed="0"/>
-    <w:lsdException w:name="Colorful Grid Accent 1" w:semiHidden="0" w:uiPriority="73" w:unhideWhenUsed="0"/>
-    <w:lsdException w:name="Light Shading Accent 2" w:semiHidden="0" w:uiPriority="60" w:unhideWhenUsed="0"/>
-    <w:lsdException w:name="Light List Accent 2" w:semiHidden="0" w:uiPriority="61" w:unhideWhenUsed="0"/>
-    <w:lsdException w:name="Light Grid Accent 2" w:semiHidden="0" w:uiPriority="62" w:unhideWhenUsed="0"/>
-    <w:lsdException w:name="Medium Shading 1 Accent 2" w:semiHidden="0" w:uiPriority="63" w:unhideWhenUsed="0"/>
-    <w:lsdException w:name="Medium Shading 2 Accent 2" w:semiHidden="0" w:uiPriority="64" w:unhideWhenUsed="0"/>
-    <w:lsdException w:name="Medium List 1 Accent 2" w:semiHidden="0" w:uiPriority="65" w:unhideWhenUsed="0"/>
-    <w:lsdException w:name="Medium List 2 Accent 2" w:semiHidden="0" w:uiPriority="66" w:unhideWhenUsed="0"/>
-    <w:lsdException w:name="Medium Grid 1 Accent 2" w:semiHidden="0" w:uiPriority="67" w:unhideWhenUsed="0"/>
-    <w:lsdException w:name="Medium Grid 2 Accent 2" w:semiHidden="0" w:uiPriority="68" w:unhideWhenUsed="0"/>
-    <w:lsdException w:name="Medium Grid 3 Accent 2" w:semiHidden="0" w:uiPriority="69" w:unhideWhenUsed="0"/>
-    <w:lsdException w:name="Dark List Accent 2" w:semiHidden="0" w:uiPriority="70" w:unhideWhenUsed="0"/>
-    <w:lsdException w:name="Colorful Shading Accent 2" w:semiHidden="0" w:uiPriority="71" w:unhideWhenUsed="0"/>
-    <w:lsdException w:name="Colorful List Accent 2" w:semiHidden="0" w:uiPriority="72" w:unhideWhenUsed="0"/>
-    <w:lsdException w:name="Colorful Grid Accent 2" w:semiHidden="0" w:uiPriority="73" w:unhideWhenUsed="0"/>
-    <w:lsdException w:name="Light Shading Accent 3" w:semiHidden="0" w:uiPriority="60" w:unhideWhenUsed="0"/>
-    <w:lsdException w:name="Light List Accent 3" w:semiHidden="0" w:uiPriority="61" w:unhideWhenUsed="0"/>
-    <w:lsdException w:name="Light Grid Accent 3" w:semiHidden="0" w:uiPriority="62" w:unhideWhenUsed="0"/>
-    <w:lsdException w:name="Medium Shading 1 Accent 3" w:semiHidden="0" w:uiPriority="63" w:unhideWhenUsed="0"/>
-    <w:lsdException w:name="Medium Shading 2 Accent 3" w:semiHidden="0" w:uiPriority="64" w:unhideWhenUsed="0"/>
-    <w:lsdException w:name="Medium List 1 Accent 3" w:semiHidden="0" w:uiPriority="65" w:unhideWhenUsed="0"/>
-    <w:lsdException w:name="Medium List 2 Accent 3" w:semiHidden="0" w:uiPriority="66" w:unhideWhenUsed="0"/>
-    <w:lsdException w:name="Medium Grid 1 Accent 3" w:semiHidden="0" w:uiPriority="67" w:unhideWhenUsed="0"/>
-    <w:lsdException w:name="Medium Grid 2 Accent 3" w:semiHidden="0" w:uiPriority="68" w:unhideWhenUsed="0"/>
-    <w:lsdException w:name="Medium Grid 3 Accent 3" w:semiHidden="0" w:uiPriority="69" w:unhideWhenUsed="0"/>
-    <w:lsdException w:name="Dark List Accent 3" w:semiHidden="0" w:uiPriority="70" w:unhideWhenUsed="0"/>
-    <w:lsdException w:name="Colorful Shading Accent 3" w:semiHidden="0" w:uiPriority="71" w:unhideWhenUsed="0"/>
-    <w:lsdException w:name="Colorful List Accent 3" w:semiHidden="0" w:uiPriority="72" w:unhideWhenUsed="0"/>
-    <w:lsdException w:name="Colorful Grid Accent 3" w:semiHidden="0" w:uiPriority="73" w:unhideWhenUsed="0"/>
-    <w:lsdException w:name="Light Shading Accent 4" w:semiHidden="0" w:uiPriority="60" w:unhideWhenUsed="0"/>
-    <w:lsdException w:name="Light List Accent 4" w:semiHidden="0" w:uiPriority="61" w:unhideWhenUsed="0"/>
-    <w:lsdException w:name="Light Grid Accent 4" w:semiHidden="0" w:uiPriority="62" w:unhideWhenUsed="0"/>
-    <w:lsdException w:name="Medium Shading 1 Accent 4" w:semiHidden="0" w:uiPriority="63" w:unhideWhenUsed="0"/>
-    <w:lsdException w:name="Medium Shading 2 Accent 4" w:semiHidden="0" w:uiPriority="64" w:unhideWhenUsed="0"/>
-    <w:lsdException w:name="Medium List 1 Accent 4" w:semiHidden="0" w:uiPriority="65" w:unhideWhenUsed="0"/>
-    <w:lsdException w:name="Medium List 2 Accent 4" w:semiHidden="0" w:uiPriority="66" w:unhideWhenUsed="0"/>
-    <w:lsdException w:name="Medium Grid 1 Accent 4" w:semiHidden="0" w:uiPriority="67" w:unhideWhenUsed="0"/>
-    <w:lsdException w:name="Medium Grid 2 Accent 4" w:semiHidden="0" w:uiPriority="68" w:unhideWhenUsed="0"/>
-    <w:lsdException w:name="Medium Grid 3 Accent 4" w:semiHidden="0" w:uiPriority="69" w:unhideWhenUsed="0"/>
-    <w:lsdException w:name="Dark List Accent 4" w:semiHidden="0" w:uiPriority="70" w:unhideWhenUsed="0"/>
-    <w:lsdException w:name="Colorful Shading Accent 4" w:semiHidden="0" w:uiPriority="71" w:unhideWhenUsed="0"/>
-    <w:lsdException w:name="Colorful List Accent 4" w:semiHidden="0" w:uiPriority="72" w:unhideWhenUsed="0"/>
-    <w:lsdException w:name="Colorful Grid Accent 4" w:semiHidden="0" w:uiPriority="73" w:unhideWhenUsed="0"/>
-    <w:lsdException w:name="Light Shading Accent 5" w:semiHidden="0" w:uiPriority="60" w:unhideWhenUsed="0"/>
-    <w:lsdException w:name="Light List Accent 5" w:semiHidden="0" w:uiPriority="61" w:unhideWhenUsed="0"/>
-    <w:lsdException w:name="Light Grid Accent 5" w:semiHidden="0" w:uiPriority="62" w:unhideWhenUsed="0"/>
-    <w:lsdException w:name="Medium Shading 1 Accent 5" w:semiHidden="0" w:uiPriority="63" w:unhideWhenUsed="0"/>
-    <w:lsdException w:name="Medium Shading 2 Accent 5" w:semiHidden="0" w:uiPriority="64" w:unhideWhenUsed="0"/>
-    <w:lsdException w:name="Medium List 1 Accent 5" w:semiHidden="0" w:uiPriority="65" w:unhideWhenUsed="0"/>
-    <w:lsdException w:name="Medium List 2 Accent 5" w:semiHidden="0" w:uiPriority="66" w:unhideWhenUsed="0"/>
-    <w:lsdException w:name="Medium Grid 1 Accent 5" w:semiHidden="0" w:uiPriority="67" w:unhideWhenUsed="0"/>
-    <w:lsdException w:name="Medium Grid 2 Accent 5" w:semiHidden="0" w:uiPriority="68" w:unhideWhenUsed="0"/>
-    <w:lsdException w:name="Medium Grid 3 Accent 5" w:semiHidden="0" w:uiPriority="69" w:unhideWhenUsed="0"/>
-    <w:lsdException w:name="Dark List Accent 5" w:semiHidden="0" w:uiPriority="70" w:unhideWhenUsed="0"/>
-    <w:lsdException w:name="Colorful Shading Accent 5" w:semiHidden="0" w:uiPriority="71" w:unhideWhenUsed="0"/>
-    <w:lsdException w:name="Colorful List Accent 5" w:semiHidden="0" w:uiPriority="72" w:unhideWhenUsed="0"/>
-    <w:lsdException w:name="Colorful Grid Accent 5" w:semiHidden="0" w:uiPriority="73" w:unhideWhenUsed="0"/>
-    <w:lsdException w:name="Light Shading Accent 6" w:semiHidden="0" w:uiPriority="60" w:unhideWhenUsed="0"/>
-    <w:lsdException w:name="Light List Accent 6" w:semiHidden="0" w:uiPriority="61" w:unhideWhenUsed="0"/>
-    <w:lsdException w:name="Light Grid Accent 6" w:semiHidden="0" w:uiPriority="62" w:unhideWhenUsed="0"/>
-    <w:lsdException w:name="Medium Shading 1 Accent 6" w:semiHidden="0" w:uiPriority="63" w:unhideWhenUsed="0"/>
-    <w:lsdException w:name="Medium Shading 2 Accent 6" w:semiHidden="0" w:uiPriority="64" w:unhideWhenUsed="0"/>
-    <w:lsdException w:name="Medium List 1 Accent 6" w:semiHidden="0" w:uiPriority="65" w:unhideWhenUsed="0"/>
-    <w:lsdException w:name="Medium List 2 Accent 6" w:semiHidden="0" w:uiPriority="66" w:unhideWhenUsed="0"/>
-    <w:lsdException w:name="Medium Grid 1 Accent 6" w:semiHidden="0" w:uiPriority="67" w:unhideWhenUsed="0"/>
-    <w:lsdException w:name="Medium Grid 2 Accent 6" w:semiHidden="0" w:uiPriority="68" w:unhideWhenUsed="0"/>
-    <w:lsdException w:name="Medium Grid 3 Accent 6" w:semiHidden="0" w:uiPriority="69" w:unhideWhenUsed="0"/>
-    <w:lsdException w:name="Dark List Accent 6" w:semiHidden="0" w:uiPriority="70" w:unhideWhenUsed="0"/>
-    <w:lsdException w:name="Colorful Shading Accent 6" w:semiHidden="0" w:uiPriority="71" w:unhideWhenUsed="0"/>
-    <w:lsdException w:name="Colorful List Accent 6" w:semiHidden="0" w:uiPriority="72" w:unhideWhenUsed="0"/>
-    <w:lsdException w:name="Colorful Grid Accent 6" w:semiHidden="0" w:uiPriority="73" w:unhideWhenUsed="0"/>
-    <w:lsdException w:name="Subtle Emphasis" w:semiHidden="0" w:uiPriority="19" w:unhideWhenUsed="0" w:qFormat="1"/>
-    <w:lsdException w:name="Intense Emphasis" w:semiHidden="0" w:uiPriority="21" w:unhideWhenUsed="0" w:qFormat="1"/>
-    <w:lsdException w:name="Subtle Reference" w:semiHidden="0" w:uiPriority="31" w:unhideWhenUsed="0" w:qFormat="1"/>
-    <w:lsdException w:name="Intense Reference" w:semiHidden="0" w:uiPriority="32" w:unhideWhenUsed="0" w:qFormat="1"/>
-    <w:lsdException w:name="Book Title" w:semiHidden="0" w:uiPriority="33" w:unhideWhenUsed="0" w:qFormat="1"/>
-    <w:lsdException w:name="Bibliography" w:uiPriority="37"/>
-    <w:lsdException w:name="TOC Heading" w:uiPriority="39" w:qFormat="1"/>
-  </w:latentStyles>
-  <w:style w:type="paragraph" w:default="1" w:styleId="Normal">
-    <w:name w:val="Normal"/>
-    <w:qFormat/>
-  </w:style>
-  <w:style w:type="paragraph" w:styleId="Heading1">
-    <w:name w:val="heading 1"/>
-    <w:basedOn w:val="Normal"/>
-    <w:next w:val="Normal"/>
-    <w:link w:val="Heading1Char"/>
-    <w:uiPriority w:val="9"/>
-    <w:qFormat/>
-    <w:rsid w:val="00105B21"/>
-    <w:pPr>
-      <w:keepNext/>
-      <w:keepLines/>
-      <w:numPr>
-        <w:numId w:val="1"/>
-      </w:numPr>
-      <w:spacing w:before="480" w:after="0"/>
-      <w:outlineLvl w:val="0"/>
-    </w:pPr>
-    <w:rPr>
-      <w:rFonts w:asciiTheme="majorHAnsi" w:eastAsiaTheme="majorEastAsia" w:hAnsiTheme="majorHAnsi" w:cstheme="majorBidi"/>
-      <w:b/>
-      <w:bCs/>
-      <w:color w:val="365F91" w:themeColor="accent1" w:themeShade="BF"/>
-      <w:sz w:val="36"/>
-      <w:szCs w:val="28"/>
-    </w:rPr>
-  </w:style>
-  <w:style w:type="paragraph" w:styleId="Heading2">
-    <w:name w:val="heading 2"/>
-    <w:basedOn w:val="Normal"/>
-    <w:next w:val="Normal"/>
-    <w:link w:val="Heading2Char"/>
-    <w:uiPriority w:val="9"/>
-    <w:unhideWhenUsed/>
-    <w:qFormat/>
-    <w:rsid w:val="00105B21"/>
-    <w:pPr>
-      <w:keepNext/>
-      <w:keepLines/>
-      <w:numPr>
-        <w:ilvl w:val="1"/>
-        <w:numId w:val="1"/>
-      </w:numPr>
-      <w:spacing w:before="200" w:after="0"/>
-      <w:outlineLvl w:val="1"/>
-    </w:pPr>
-    <w:rPr>
-      <w:rFonts w:asciiTheme="majorHAnsi" w:eastAsiaTheme="majorEastAsia" w:hAnsiTheme="majorHAnsi" w:cstheme="majorBidi"/>
-      <w:b/>
-      <w:bCs/>
-      <w:color w:val="4F81BD" w:themeColor="accent1"/>
-      <w:sz w:val="32"/>
-      <w:szCs w:val="26"/>
-    </w:rPr>
-  </w:style>
-  <w:style w:type="paragraph" w:styleId="Heading3">
-    <w:name w:val="heading 3"/>
-    <w:basedOn w:val="Normal"/>
-    <w:next w:val="Normal"/>
-    <w:link w:val="Heading3Char"/>
-    <w:uiPriority w:val="9"/>
-    <w:semiHidden/>
-    <w:unhideWhenUsed/>
-    <w:qFormat/>
-    <w:rsid w:val="00105B21"/>
-    <w:pPr>
-      <w:keepNext/>
-      <w:keepLines/>
-      <w:numPr>
-        <w:ilvl w:val="2"/>
-        <w:numId w:val="1"/>
-      </w:numPr>
-      <w:spacing w:before="200" w:after="0"/>
-      <w:outlineLvl w:val="2"/>
-    </w:pPr>
-    <w:rPr>
-      <w:rFonts w:asciiTheme="majorHAnsi" w:eastAsiaTheme="majorEastAsia" w:hAnsiTheme="majorHAnsi" w:cstheme="majorBidi"/>
-      <w:b/>
-      <w:bCs/>
-      <w:color w:val="4F81BD" w:themeColor="accent1"/>
-      <w:sz w:val="28"/>
-    </w:rPr>
-  </w:style>
-  <w:style w:type="paragraph" w:styleId="Heading4">
-    <w:name w:val="heading 4"/>
-    <w:basedOn w:val="Normal"/>
-    <w:next w:val="Normal"/>
-    <w:link w:val="Heading4Char"/>
-    <w:uiPriority w:val="9"/>
-    <w:semiHidden/>
-    <w:unhideWhenUsed/>
-    <w:qFormat/>
-    <w:rsid w:val="00105B21"/>
-    <w:pPr>
-      <w:keepNext/>
-      <w:keepLines/>
-      <w:numPr>
-        <w:ilvl w:val="3"/>
-        <w:numId w:val="1"/>
-      </w:numPr>
-      <w:spacing w:before="200" w:after="0"/>
-      <w:outlineLvl w:val="3"/>
-    </w:pPr>
-    <w:rPr>
-      <w:rFonts w:asciiTheme="majorHAnsi" w:eastAsiaTheme="majorEastAsia" w:hAnsiTheme="majorHAnsi" w:cstheme="majorBidi"/>
-      <w:b/>
-      <w:bCs/>
-      <w:i/>
-      <w:iCs/>
-      <w:color w:val="4F81BD" w:themeColor="accent1"/>
-    </w:rPr>
-  </w:style>
-  <w:style w:type="paragraph" w:styleId="Heading5">
-    <w:name w:val="heading 5"/>
-    <w:basedOn w:val="Normal"/>
-    <w:next w:val="Normal"/>
-    <w:link w:val="Heading5Char"/>
-    <w:uiPriority w:val="9"/>
-    <w:semiHidden/>
-    <w:unhideWhenUsed/>
-    <w:qFormat/>
-    <w:rsid w:val="00105B21"/>
-    <w:pPr>
-      <w:keepNext/>
-      <w:keepLines/>
-      <w:numPr>
-        <w:ilvl w:val="4"/>
-        <w:numId w:val="1"/>
-      </w:numPr>
-      <w:spacing w:before="200" w:after="0"/>
-      <w:outlineLvl w:val="4"/>
-    </w:pPr>
-    <w:rPr>
-      <w:rFonts w:asciiTheme="majorHAnsi" w:eastAsiaTheme="majorEastAsia" w:hAnsiTheme="majorHAnsi" w:cstheme="majorBidi"/>
-      <w:color w:val="243F60" w:themeColor="accent1" w:themeShade="7F"/>
-    </w:rPr>
-  </w:style>
-  <w:style w:type="paragraph" w:styleId="Heading6">
-    <w:name w:val="heading 6"/>
-    <w:basedOn w:val="Normal"/>
-    <w:next w:val="Normal"/>
-    <w:link w:val="Heading6Char"/>
-    <w:uiPriority w:val="9"/>
-    <w:semiHidden/>
-    <w:unhideWhenUsed/>
-    <w:qFormat/>
-    <w:rsid w:val="00105B21"/>
-    <w:pPr>
-      <w:keepNext/>
-      <w:keepLines/>
-      <w:numPr>
-        <w:ilvl w:val="5"/>
-        <w:numId w:val="1"/>
-      </w:numPr>
-      <w:spacing w:before="200" w:after="0"/>
-      <w:outlineLvl w:val="5"/>
-    </w:pPr>
-    <w:rPr>
-      <w:rFonts w:asciiTheme="majorHAnsi" w:eastAsiaTheme="majorEastAsia" w:hAnsiTheme="majorHAnsi" w:cstheme="majorBidi"/>
-      <w:i/>
-      <w:iCs/>
-      <w:color w:val="243F60" w:themeColor="accent1" w:themeShade="7F"/>
-    </w:rPr>
-  </w:style>
-  <w:style w:type="paragraph" w:styleId="Heading7">
-    <w:name w:val="heading 7"/>
-    <w:basedOn w:val="Normal"/>
-    <w:next w:val="Normal"/>
-    <w:link w:val="Heading7Char"/>
-    <w:uiPriority w:val="9"/>
-    <w:semiHidden/>
-    <w:unhideWhenUsed/>
-    <w:qFormat/>
-    <w:rsid w:val="00105B21"/>
-    <w:pPr>
-      <w:keepNext/>
-      <w:keepLines/>
-      <w:numPr>
-        <w:ilvl w:val="6"/>
-        <w:numId w:val="1"/>
-      </w:numPr>
-      <w:spacing w:before="200" w:after="0"/>
-      <w:outlineLvl w:val="6"/>
-    </w:pPr>
-    <w:rPr>
-      <w:rFonts w:asciiTheme="majorHAnsi" w:eastAsiaTheme="majorEastAsia" w:hAnsiTheme="majorHAnsi" w:cstheme="majorBidi"/>
-      <w:i/>
-      <w:iCs/>
-      <w:color w:val="404040" w:themeColor="text1" w:themeTint="BF"/>
-    </w:rPr>
-  </w:style>
-  <w:style w:type="paragraph" w:styleId="Heading8">
-    <w:name w:val="heading 8"/>
-    <w:basedOn w:val="Normal"/>
-    <w:next w:val="Normal"/>
-    <w:link w:val="Heading8Char"/>
-    <w:uiPriority w:val="9"/>
-    <w:semiHidden/>
-    <w:unhideWhenUsed/>
-    <w:qFormat/>
-    <w:rsid w:val="00105B21"/>
-    <w:pPr>
-      <w:keepNext/>
-      <w:keepLines/>
-      <w:numPr>
-        <w:ilvl w:val="7"/>
-        <w:numId w:val="1"/>
-      </w:numPr>
-      <w:spacing w:before="200" w:after="0"/>
-      <w:outlineLvl w:val="7"/>
-    </w:pPr>
-    <w:rPr>
-      <w:rFonts w:asciiTheme="majorHAnsi" w:eastAsiaTheme="majorEastAsia" w:hAnsiTheme="majorHAnsi" w:cstheme="majorBidi"/>
-      <w:color w:val="404040" w:themeColor="text1" w:themeTint="BF"/>
-      <w:sz w:val="20"/>
-      <w:szCs w:val="20"/>
-    </w:rPr>
-  </w:style>
-  <w:style w:type="paragraph" w:styleId="Heading9">
-    <w:name w:val="heading 9"/>
-    <w:basedOn w:val="Normal"/>
-    <w:next w:val="Normal"/>
-    <w:link w:val="Heading9Char"/>
-    <w:uiPriority w:val="9"/>
-    <w:semiHidden/>
-    <w:unhideWhenUsed/>
-    <w:qFormat/>
-    <w:rsid w:val="00105B21"/>
-    <w:pPr>
-      <w:keepNext/>
-      <w:keepLines/>
-      <w:numPr>
-        <w:ilvl w:val="8"/>
-        <w:numId w:val="1"/>
-      </w:numPr>
-      <w:spacing w:before="200" w:after="0"/>
-      <w:outlineLvl w:val="8"/>
-    </w:pPr>
-    <w:rPr>
-      <w:rFonts w:asciiTheme="majorHAnsi" w:eastAsiaTheme="majorEastAsia" w:hAnsiTheme="majorHAnsi" w:cstheme="majorBidi"/>
-      <w:i/>
-      <w:iCs/>
-      <w:color w:val="404040" w:themeColor="text1" w:themeTint="BF"/>
-      <w:sz w:val="20"/>
-      <w:szCs w:val="20"/>
-    </w:rPr>
-  </w:style>
-  <w:style w:type="character" w:default="1" w:styleId="DefaultParagraphFont">
-    <w:name w:val="Default Paragraph Font"/>
-    <w:uiPriority w:val="1"/>
-    <w:semiHidden/>
-    <w:unhideWhenUsed/>
-  </w:style>
-  <w:style w:type="table" w:default="1" w:styleId="TableNormal">
-    <w:name w:val="Normal Table"/>
-    <w:uiPriority w:val="99"/>
-    <w:semiHidden/>
-    <w:unhideWhenUsed/>
-    <w:tblPr>
-      <w:tblInd w:w="0" w:type="dxa"/>
-      <w:tblCellMar>
-        <w:top w:w="0" w:type="dxa"/>
-        <w:left w:w="108" w:type="dxa"/>
-        <w:bottom w:w="0" w:type="dxa"/>
-        <w:right w:w="108" w:type="dxa"/>
-      </w:tblCellMar>
-    </w:tblPr>
-  </w:style>
-  <w:style w:type="numbering" w:default="1" w:styleId="NoList">
-    <w:name w:val="No List"/>
-    <w:uiPriority w:val="99"/>
-    <w:semiHidden/>
-    <w:unhideWhenUsed/>
-  </w:style>
-  <w:style w:type="paragraph" w:styleId="Title">
-    <w:name w:val="Title"/>
-    <w:basedOn w:val="Normal"/>
-    <w:next w:val="Normal"/>
-    <w:link w:val="TitleChar"/>
-    <w:uiPriority w:val="10"/>
-    <w:qFormat/>
-    <w:rsid w:val="00105B21"/>
-    <w:pPr>
-      <w:pBdr>
-        <w:bottom w:val="single" w:sz="8" w:space="4" w:color="4F81BD" w:themeColor="accent1"/>
-      </w:pBdr>
-      <w:spacing w:after="300" w:line="240" w:lineRule="auto"/>
-      <w:contextualSpacing/>
-    </w:pPr>
-    <w:rPr>
-      <w:rFonts w:asciiTheme="majorHAnsi" w:eastAsiaTheme="majorEastAsia" w:hAnsiTheme="majorHAnsi" w:cstheme="majorBidi"/>
-      <w:color w:val="17365D" w:themeColor="text2" w:themeShade="BF"/>
-      <w:spacing w:val="5"/>
-      <w:kern w:val="28"/>
-      <w:sz w:val="52"/>
-      <w:szCs w:val="52"/>
-    </w:rPr>
-  </w:style>
-  <w:style w:type="character" w:customStyle="1" w:styleId="TitleChar">
-    <w:name w:val="Title Char"/>
-    <w:basedOn w:val="DefaultParagraphFont"/>
-    <w:link w:val="Title"/>
-    <w:uiPriority w:val="10"/>
-    <w:rsid w:val="00105B21"/>
-    <w:rPr>
-      <w:rFonts w:asciiTheme="majorHAnsi" w:eastAsiaTheme="majorEastAsia" w:hAnsiTheme="majorHAnsi" w:cstheme="majorBidi"/>
-      <w:color w:val="17365D" w:themeColor="text2" w:themeShade="BF"/>
-      <w:spacing w:val="5"/>
-      <w:kern w:val="28"/>
-      <w:sz w:val="52"/>
-      <w:szCs w:val="52"/>
-    </w:rPr>
-  </w:style>
-  <w:style w:type="character" w:customStyle="1" w:styleId="Heading1Char">
-    <w:name w:val="Heading 1 Char"/>
-    <w:basedOn w:val="DefaultParagraphFont"/>
-    <w:link w:val="Heading1"/>
-    <w:uiPriority w:val="9"/>
-    <w:rsid w:val="00105B21"/>
-    <w:rPr>
-      <w:rFonts w:asciiTheme="majorHAnsi" w:eastAsiaTheme="majorEastAsia" w:hAnsiTheme="majorHAnsi" w:cstheme="majorBidi"/>
-      <w:b/>
-      <w:bCs/>
-      <w:color w:val="365F91" w:themeColor="accent1" w:themeShade="BF"/>
-      <w:sz w:val="36"/>
-      <w:szCs w:val="28"/>
-    </w:rPr>
-  </w:style>
-  <w:style w:type="character" w:customStyle="1" w:styleId="Heading2Char">
-    <w:name w:val="Heading 2 Char"/>
-    <w:basedOn w:val="DefaultParagraphFont"/>
-    <w:link w:val="Heading2"/>
-    <w:uiPriority w:val="9"/>
-    <w:rsid w:val="00105B21"/>
-    <w:rPr>
-      <w:rFonts w:asciiTheme="majorHAnsi" w:eastAsiaTheme="majorEastAsia" w:hAnsiTheme="majorHAnsi" w:cstheme="majorBidi"/>
-      <w:b/>
-      <w:bCs/>
-      <w:color w:val="4F81BD" w:themeColor="accent1"/>
-      <w:sz w:val="32"/>
-      <w:szCs w:val="26"/>
-    </w:rPr>
-  </w:style>
-  <w:style w:type="character" w:customStyle="1" w:styleId="Heading3Char">
-    <w:name w:val="Heading 3 Char"/>
-    <w:basedOn w:val="DefaultParagraphFont"/>
-    <w:link w:val="Heading3"/>
-    <w:uiPriority w:val="9"/>
-    <w:semiHidden/>
-    <w:rsid w:val="00105B21"/>
-    <w:rPr>
-      <w:rFonts w:asciiTheme="majorHAnsi" w:eastAsiaTheme="majorEastAsia" w:hAnsiTheme="majorHAnsi" w:cstheme="majorBidi"/>
-      <w:b/>
-      <w:bCs/>
-      <w:color w:val="4F81BD" w:themeColor="accent1"/>
-      <w:sz w:val="28"/>
-    </w:rPr>
-  </w:style>
-  <w:style w:type="character" w:customStyle="1" w:styleId="Heading4Char">
-    <w:name w:val="Heading 4 Char"/>
-    <w:basedOn w:val="DefaultParagraphFont"/>
-    <w:link w:val="Heading4"/>
-    <w:uiPriority w:val="9"/>
-    <w:semiHidden/>
-    <w:rsid w:val="00105B21"/>
-    <w:rPr>
-      <w:rFonts w:asciiTheme="majorHAnsi" w:eastAsiaTheme="majorEastAsia" w:hAnsiTheme="majorHAnsi" w:cstheme="majorBidi"/>
-      <w:b/>
-      <w:bCs/>
-      <w:i/>
-      <w:iCs/>
-      <w:color w:val="4F81BD" w:themeColor="accent1"/>
-    </w:rPr>
-  </w:style>
-  <w:style w:type="character" w:customStyle="1" w:styleId="Heading5Char">
-    <w:name w:val="Heading 5 Char"/>
-    <w:basedOn w:val="DefaultParagraphFont"/>
-    <w:link w:val="Heading5"/>
-    <w:uiPriority w:val="9"/>
-    <w:semiHidden/>
-    <w:rsid w:val="00105B21"/>
-    <w:rPr>
-      <w:rFonts w:asciiTheme="majorHAnsi" w:eastAsiaTheme="majorEastAsia" w:hAnsiTheme="majorHAnsi" w:cstheme="majorBidi"/>
-      <w:color w:val="243F60" w:themeColor="accent1" w:themeShade="7F"/>
-    </w:rPr>
-  </w:style>
-  <w:style w:type="character" w:customStyle="1" w:styleId="Heading6Char">
-    <w:name w:val="Heading 6 Char"/>
-    <w:basedOn w:val="DefaultParagraphFont"/>
-    <w:link w:val="Heading6"/>
-    <w:uiPriority w:val="9"/>
-    <w:semiHidden/>
-    <w:rsid w:val="00105B21"/>
-    <w:rPr>
-      <w:rFonts w:asciiTheme="majorHAnsi" w:eastAsiaTheme="majorEastAsia" w:hAnsiTheme="majorHAnsi" w:cstheme="majorBidi"/>
-      <w:i/>
-      <w:iCs/>
-      <w:color w:val="243F60" w:themeColor="accent1" w:themeShade="7F"/>
-    </w:rPr>
-  </w:style>
-  <w:style w:type="character" w:customStyle="1" w:styleId="Heading7Char">
-    <w:name w:val="Heading 7 Char"/>
-    <w:basedOn w:val="DefaultParagraphFont"/>
-    <w:link w:val="Heading7"/>
-    <w:uiPriority w:val="9"/>
-    <w:semiHidden/>
-    <w:rsid w:val="00105B21"/>
-    <w:rPr>
-      <w:rFonts w:asciiTheme="majorHAnsi" w:eastAsiaTheme="majorEastAsia" w:hAnsiTheme="majorHAnsi" w:cstheme="majorBidi"/>
-      <w:i/>
-      <w:iCs/>
-      <w:color w:val="404040" w:themeColor="text1" w:themeTint="BF"/>
-    </w:rPr>
-  </w:style>
-  <w:style w:type="character" w:customStyle="1" w:styleId="Heading8Char">
-    <w:name w:val="Heading 8 Char"/>
-    <w:basedOn w:val="DefaultParagraphFont"/>
-    <w:link w:val="Heading8"/>
-    <w:uiPriority w:val="9"/>
-    <w:semiHidden/>
-    <w:rsid w:val="00105B21"/>
-    <w:rPr>
-      <w:rFonts w:asciiTheme="majorHAnsi" w:eastAsiaTheme="majorEastAsia" w:hAnsiTheme="majorHAnsi" w:cstheme="majorBidi"/>
-      <w:color w:val="404040" w:themeColor="text1" w:themeTint="BF"/>
-      <w:sz w:val="20"/>
-      <w:szCs w:val="20"/>
-    </w:rPr>
-  </w:style>
-  <w:style w:type="character" w:customStyle="1" w:styleId="Heading9Char">
-    <w:name w:val="Heading 9 Char"/>
-    <w:basedOn w:val="DefaultParagraphFont"/>
-    <w:link w:val="Heading9"/>
-    <w:uiPriority w:val="9"/>
-    <w:semiHidden/>
-    <w:rsid w:val="00105B21"/>
-    <w:rPr>
-      <w:rFonts w:asciiTheme="majorHAnsi" w:eastAsiaTheme="majorEastAsia" w:hAnsiTheme="majorHAnsi" w:cstheme="majorBidi"/>
-      <w:i/>
-      <w:iCs/>
-      <w:color w:val="404040" w:themeColor="text1" w:themeTint="BF"/>
-      <w:sz w:val="20"/>
-      <w:szCs w:val="20"/>
-    </w:rPr>
-  </w:style>
-  <w:style w:type="paragraph" w:styleId="ListParagraph">
-    <w:name w:val="List Paragraph"/>
-    <w:basedOn w:val="Normal"/>
-    <w:uiPriority w:val="34"/>
-    <w:qFormat/>
-    <w:rsid w:val="00105B21"/>
-    <w:pPr>
-      <w:ind w:left="720"/>
-      <w:contextualSpacing/>
-    </w:pPr>
-  </w:style>
-  <w:style w:type="paragraph" w:styleId="TOCHeading">
-    <w:name w:val="TOC Heading"/>
-    <w:basedOn w:val="Heading1"/>
-    <w:next w:val="Normal"/>
-    <w:uiPriority w:val="39"/>
-    <w:semiHidden/>
-    <w:unhideWhenUsed/>
-    <w:qFormat/>
-    <w:rsid w:val="0025782A"/>
-    <w:pPr>
-      <w:numPr>
-        <w:numId w:val="0"/>
-      </w:numPr>
-      <w:outlineLvl w:val="9"/>
-    </w:pPr>
-    <w:rPr>
-      <w:sz w:val="28"/>
-      <w:lang w:val="en-US" w:eastAsia="ja-JP"/>
-    </w:rPr>
-  </w:style>
-  <w:style w:type="paragraph" w:styleId="TOC1">
-    <w:name w:val="toc 1"/>
-    <w:basedOn w:val="Normal"/>
-    <w:next w:val="Normal"/>
-    <w:autoRedefine/>
-    <w:uiPriority w:val="39"/>
-    <w:unhideWhenUsed/>
-    <w:rsid w:val="0025782A"/>
-    <w:pPr>
-      <w:spacing w:after="100"/>
-    </w:pPr>
-  </w:style>
-  <w:style w:type="paragraph" w:styleId="TOC2">
-    <w:name w:val="toc 2"/>
-    <w:basedOn w:val="Normal"/>
-    <w:next w:val="Normal"/>
-    <w:autoRedefine/>
-    <w:uiPriority w:val="39"/>
-    <w:unhideWhenUsed/>
-    <w:rsid w:val="0025782A"/>
-    <w:pPr>
-      <w:spacing w:after="100"/>
-      <w:ind w:left="220"/>
-    </w:pPr>
-  </w:style>
-  <w:style w:type="character" w:styleId="Hyperlink">
-    <w:name w:val="Hyperlink"/>
-    <w:basedOn w:val="DefaultParagraphFont"/>
-    <w:uiPriority w:val="99"/>
-    <w:unhideWhenUsed/>
-    <w:rsid w:val="0025782A"/>
-    <w:rPr>
-      <w:color w:val="0000FF" w:themeColor="hyperlink"/>
-      <w:u w:val="single"/>
-    </w:rPr>
-  </w:style>
-  <w:style w:type="paragraph" w:styleId="BalloonText">
-    <w:name w:val="Balloon Text"/>
-    <w:basedOn w:val="Normal"/>
-    <w:link w:val="BalloonTextChar"/>
-    <w:uiPriority w:val="99"/>
-    <w:semiHidden/>
-    <w:unhideWhenUsed/>
-    <w:rsid w:val="0025782A"/>
-    <w:pPr>
-      <w:spacing w:after="0" w:line="240" w:lineRule="auto"/>
-    </w:pPr>
-    <w:rPr>
-      <w:rFonts w:ascii="Tahoma" w:hAnsi="Tahoma" w:cs="Tahoma"/>
-      <w:sz w:val="16"/>
-      <w:szCs w:val="16"/>
-    </w:rPr>
-  </w:style>
-  <w:style w:type="character" w:customStyle="1" w:styleId="BalloonTextChar">
-    <w:name w:val="Balloon Text Char"/>
-    <w:basedOn w:val="DefaultParagraphFont"/>
-    <w:link w:val="BalloonText"/>
-    <w:uiPriority w:val="99"/>
-    <w:semiHidden/>
-    <w:rsid w:val="0025782A"/>
-    <w:rPr>
-      <w:rFonts w:ascii="Tahoma" w:hAnsi="Tahoma" w:cs="Tahoma"/>
-      <w:sz w:val="16"/>
-      <w:szCs w:val="16"/>
-    </w:rPr>
-  </w:style>
-  <w:style w:type="table" w:styleId="TableGrid">
-    <w:name w:val="Table Grid"/>
-    <w:basedOn w:val="TableNormal"/>
-    <w:uiPriority w:val="59"/>
-    <w:rsid w:val="00FC5539"/>
-    <w:pPr>
-      <w:spacing w:after="0" w:line="240" w:lineRule="auto"/>
-    </w:pPr>
-    <w:tblPr>
-      <w:tblBorders>
-        <w:top w:val="single" w:sz="4" w:space="0" w:color="auto"/>
-        <w:left w:val="single" w:sz="4" w:space="0" w:color="auto"/>
-        <w:bottom w:val="single" w:sz="4" w:space="0" w:color="auto"/>
-        <w:right w:val="single" w:sz="4" w:space="0" w:color="auto"/>
-        <w:insideH w:val="single" w:sz="4" w:space="0" w:color="auto"/>
-        <w:insideV w:val="single" w:sz="4" w:space="0" w:color="auto"/>
-      </w:tblBorders>
-    </w:tblPr>
-  </w:style>
-  <w:style w:type="table" w:styleId="MediumShading1-Accent1">
-    <w:name w:val="Medium Shading 1 Accent 1"/>
-    <w:basedOn w:val="TableNormal"/>
-    <w:uiPriority w:val="63"/>
-    <w:rsid w:val="00FC5539"/>
-    <w:pPr>
-      <w:spacing w:after="0" w:line="240" w:lineRule="auto"/>
-    </w:pPr>
-    <w:tblPr>
-      <w:tblStyleRowBandSize w:val="1"/>
-      <w:tblStyleColBandSize w:val="1"/>
-      <w:tblBorders>
-        <w:top w:val="single" w:sz="8" w:space="0" w:color="7BA0CD" w:themeColor="accent1" w:themeTint="BF"/>
-        <w:left w:val="single" w:sz="8" w:space="0" w:color="7BA0CD" w:themeColor="accent1" w:themeTint="BF"/>
-        <w:bottom w:val="single" w:sz="8" w:space="0" w:color="7BA0CD" w:themeColor="accent1" w:themeTint="BF"/>
-        <w:right w:val="single" w:sz="8" w:space="0" w:color="7BA0CD" w:themeColor="accent1" w:themeTint="BF"/>
-        <w:insideH w:val="single" w:sz="8" w:space="0" w:color="7BA0CD" w:themeColor="accent1" w:themeTint="BF"/>
-      </w:tblBorders>
-    </w:tblPr>
-    <w:tblStylePr w:type="firstRow">
-      <w:pPr>
-        <w:spacing w:before="0" w:after="0" w:line="240" w:lineRule="auto"/>
-      </w:pPr>
-      <w:rPr>
-        <w:b/>
-        <w:bCs/>
-        <w:color w:val="FFFFFF" w:themeColor="background1"/>
-      </w:rPr>
-      <w:tblPr/>
-      <w:tcPr>
-        <w:tcBorders>
-          <w:top w:val="single" w:sz="8" w:space="0" w:color="7BA0CD" w:themeColor="accent1" w:themeTint="BF"/>
-          <w:left w:val="single" w:sz="8" w:space="0" w:color="7BA0CD" w:themeColor="accent1" w:themeTint="BF"/>
-          <w:bottom w:val="single" w:sz="8" w:space="0" w:color="7BA0CD" w:themeColor="accent1" w:themeTint="BF"/>
-          <w:right w:val="single" w:sz="8" w:space="0" w:color="7BA0CD" w:themeColor="accent1" w:themeTint="BF"/>
-          <w:insideH w:val="nil"/>
-          <w:insideV w:val="nil"/>
-        </w:tcBorders>
-        <w:shd w:val="clear" w:color="auto" w:fill="4F81BD" w:themeFill="accent1"/>
-      </w:tcPr>
-    </w:tblStylePr>
-    <w:tblStylePr w:type="lastRow">
-      <w:pPr>
-        <w:spacing w:before="0" w:after="0" w:line="240" w:lineRule="auto"/>
-      </w:pPr>
-      <w:rPr>
-        <w:b/>
-        <w:bCs/>
-      </w:rPr>
-      <w:tblPr/>
-      <w:tcPr>
-        <w:tcBorders>
-          <w:top w:val="double" w:sz="6" w:space="0" w:color="7BA0CD" w:themeColor="accent1" w:themeTint="BF"/>
-          <w:left w:val="single" w:sz="8" w:space="0" w:color="7BA0CD" w:themeColor="accent1" w:themeTint="BF"/>
-          <w:bottom w:val="single" w:sz="8" w:space="0" w:color="7BA0CD" w:themeColor="accent1" w:themeTint="BF"/>
-          <w:right w:val="single" w:sz="8" w:space="0" w:color="7BA0CD" w:themeColor="accent1" w:themeTint="BF"/>
-          <w:insideH w:val="nil"/>
-          <w:insideV w:val="nil"/>
-        </w:tcBorders>
-      </w:tcPr>
-    </w:tblStylePr>
-    <w:tblStylePr w:type="firstCol">
-      <w:rPr>
-        <w:b/>
-        <w:bCs/>
-      </w:rPr>
-    </w:tblStylePr>
-    <w:tblStylePr w:type="lastCol">
-      <w:rPr>
-        <w:b/>
-        <w:bCs/>
-      </w:rPr>
-    </w:tblStylePr>
-    <w:tblStylePr w:type="band1Vert">
-      <w:tblPr/>
-      <w:tcPr>
-        <w:shd w:val="clear" w:color="auto" w:fill="D3DFEE" w:themeFill="accent1" w:themeFillTint="3F"/>
-      </w:tcPr>
-    </w:tblStylePr>
-    <w:tblStylePr w:type="band1Horz">
-      <w:tblPr/>
-      <w:tcPr>
-        <w:tcBorders>
-          <w:insideH w:val="nil"/>
-          <w:insideV w:val="nil"/>
-        </w:tcBorders>
-        <w:shd w:val="clear" w:color="auto" w:fill="D3DFEE" w:themeFill="accent1" w:themeFillTint="3F"/>
-      </w:tcPr>
-    </w:tblStylePr>
-    <w:tblStylePr w:type="band2Horz">
-      <w:tblPr/>
-      <w:tcPr>
-        <w:tcBorders>
-          <w:insideH w:val="nil"/>
-          <w:insideV w:val="nil"/>
-        </w:tcBorders>
-      </w:tcPr>
-    </w:tblStylePr>
-  </w:style>
-</w:styles>
-</file>
-
 <file path=word/theme/theme1.xml><?xml version="1.0" encoding="utf-8"?>
 <a:theme xmlns:a="http://schemas.openxmlformats.org/drawingml/2006/main" name="Office Theme">
   <a:themeElements>
@@ -7218,7 +7005,7 @@
 </file>
 
 <file path=customXml/itemProps1.xml><?xml version="1.0" encoding="utf-8"?>
-<ds:datastoreItem xmlns:ds="http://schemas.openxmlformats.org/officeDocument/2006/customXml" ds:itemID="{EE3C815E-7E2C-46AF-878C-0AADC38F8285}">
+<ds:datastoreItem xmlns:ds="http://schemas.openxmlformats.org/officeDocument/2006/customXml" ds:itemID="{3851EDEE-1148-44E8-8F19-37142A9EC418}">
   <ds:schemaRefs>
     <ds:schemaRef ds:uri="http://schemas.openxmlformats.org/officeDocument/2006/bibliography"/>
   </ds:schemaRefs>

</xml_diff>

<commit_message>
fixed async logging issue: no mixed or lost logs
</commit_message>
<xml_diff>
--- a/Java/PageAnalyzer_Workspace/CoreFramework/docs/CFW_Documentation.docx
+++ b/Java/PageAnalyzer_Workspace/CoreFramework/docs/CFW_Documentation.docx
@@ -1,6 +1,6 @@
 
 <file path=word/document.xml><?xml version="1.0" encoding="utf-8"?>
-<w:document xmlns:wpc="http://schemas.microsoft.com/office/word/2010/wordprocessingCanvas" xmlns:cx="http://schemas.microsoft.com/office/drawing/2014/chartex" xmlns:cx1="http://schemas.microsoft.com/office/drawing/2015/9/8/chartex" xmlns:cx2="http://schemas.microsoft.com/office/drawing/2015/10/21/chartex" xmlns:cx3="http://schemas.microsoft.com/office/drawing/2016/5/9/chartex" xmlns:cx4="http://schemas.microsoft.com/office/drawing/2016/5/10/chartex" xmlns:cx5="http://schemas.microsoft.com/office/drawing/2016/5/11/chartex" xmlns:cx6="http://schemas.microsoft.com/office/drawing/2016/5/12/chartex" xmlns:cx7="http://schemas.microsoft.com/office/drawing/2016/5/13/chartex" xmlns:cx8="http://schemas.microsoft.com/office/drawing/2016/5/14/chartex" xmlns:mc="http://schemas.openxmlformats.org/markup-compatibility/2006" xmlns:aink="http://schemas.microsoft.com/office/drawing/2016/ink" xmlns:am3d="http://schemas.microsoft.com/office/drawing/2017/model3d" xmlns:o="urn:schemas-microsoft-com:office:office" xmlns:r="http://schemas.openxmlformats.org/officeDocument/2006/relationships" xmlns:m="http://schemas.openxmlformats.org/officeDocument/2006/math" xmlns:v="urn:schemas-microsoft-com:vml" xmlns:wp14="http://schemas.microsoft.com/office/word/2010/wordprocessingDrawing" xmlns:wp="http://schemas.openxmlformats.org/drawingml/2006/wordprocessingDrawing" xmlns:w10="urn:schemas-microsoft-com:office:word" xmlns:w="http://schemas.openxmlformats.org/wordprocessingml/2006/main" xmlns:w14="http://schemas.microsoft.com/office/word/2010/wordml" xmlns:w15="http://schemas.microsoft.com/office/word/2012/wordml" xmlns:w16cid="http://schemas.microsoft.com/office/word/2016/wordml/cid" xmlns:w16se="http://schemas.microsoft.com/office/word/2015/wordml/symex" xmlns:wpg="http://schemas.microsoft.com/office/word/2010/wordprocessingGroup" xmlns:wpi="http://schemas.microsoft.com/office/word/2010/wordprocessingInk" xmlns:wne="http://schemas.microsoft.com/office/word/2006/wordml" xmlns:wps="http://schemas.microsoft.com/office/word/2010/wordprocessingShape" mc:Ignorable="w14 w15 w16se w16cid wp14">
+<w:document xmlns:wpc="http://schemas.microsoft.com/office/word/2010/wordprocessingCanvas" xmlns:mc="http://schemas.openxmlformats.org/markup-compatibility/2006" xmlns:o="urn:schemas-microsoft-com:office:office" xmlns:r="http://schemas.openxmlformats.org/officeDocument/2006/relationships" xmlns:m="http://schemas.openxmlformats.org/officeDocument/2006/math" xmlns:v="urn:schemas-microsoft-com:vml" xmlns:wp14="http://schemas.microsoft.com/office/word/2010/wordprocessingDrawing" xmlns:wp="http://schemas.openxmlformats.org/drawingml/2006/wordprocessingDrawing" xmlns:w10="urn:schemas-microsoft-com:office:word" xmlns:w="http://schemas.openxmlformats.org/wordprocessingml/2006/main" xmlns:w14="http://schemas.microsoft.com/office/word/2010/wordml" xmlns:wpg="http://schemas.microsoft.com/office/word/2010/wordprocessingGroup" xmlns:wpi="http://schemas.microsoft.com/office/word/2010/wordprocessingInk" xmlns:wne="http://schemas.microsoft.com/office/word/2006/wordml" xmlns:wps="http://schemas.microsoft.com/office/word/2010/wordprocessingShape" mc:Ignorable="w14 wp14">
   <w:body>
     <w:p>
       <w:pPr>
@@ -998,28 +998,40 @@
         </w:rPr>
       </w:pPr>
       <w:proofErr w:type="spellStart"/>
+      <w:r>
+        <w:rPr>
+          <w:b/>
+          <w:lang w:val="en-US"/>
+        </w:rPr>
+        <w:t>logging.properties</w:t>
+      </w:r>
+      <w:proofErr w:type="spellEnd"/>
+      <w:r>
+        <w:rPr>
+          <w:b/>
+          <w:lang w:val="en-US"/>
+        </w:rPr>
+        <w:t xml:space="preserve">: </w:t>
+      </w:r>
+      <w:r>
+        <w:rPr>
+          <w:lang w:val="en-US"/>
+        </w:rPr>
+        <w:t xml:space="preserve">Configuration </w:t>
+      </w:r>
       <w:proofErr w:type="gramStart"/>
       <w:r>
         <w:rPr>
-          <w:b/>
-          <w:lang w:val="en-US"/>
-        </w:rPr>
-        <w:t>logging.properties</w:t>
-      </w:r>
-      <w:proofErr w:type="spellEnd"/>
+          <w:lang w:val="en-US"/>
+        </w:rPr>
+        <w:t>file</w:t>
+      </w:r>
       <w:proofErr w:type="gramEnd"/>
       <w:r>
         <w:rPr>
-          <w:b/>
-          <w:lang w:val="en-US"/>
-        </w:rPr>
-        <w:t xml:space="preserve">: </w:t>
-      </w:r>
-      <w:r>
-        <w:rPr>
-          <w:lang w:val="en-US"/>
-        </w:rPr>
-        <w:t xml:space="preserve">Configuration file for </w:t>
+          <w:lang w:val="en-US"/>
+        </w:rPr>
+        <w:t xml:space="preserve"> for </w:t>
       </w:r>
       <w:proofErr w:type="spellStart"/>
       <w:r>
@@ -1079,7 +1091,21 @@
         <w:rPr>
           <w:lang w:val="en-US"/>
         </w:rPr>
-        <w:t xml:space="preserve"> which has to pe passed to </w:t>
+        <w:t xml:space="preserve"> which has to </w:t>
+      </w:r>
+      <w:proofErr w:type="spellStart"/>
+      <w:r>
+        <w:rPr>
+          <w:lang w:val="en-US"/>
+        </w:rPr>
+        <w:t>pe</w:t>
+      </w:r>
+      <w:proofErr w:type="spellEnd"/>
+      <w:r>
+        <w:rPr>
+          <w:lang w:val="en-US"/>
+        </w:rPr>
+        <w:t xml:space="preserve"> passed to </w:t>
       </w:r>
       <w:proofErr w:type="spellStart"/>
       <w:r>
@@ -1139,7 +1165,31 @@
           <w:shd w:val="clear" w:color="auto" w:fill="E8F2FE"/>
           <w:lang w:val="en-US"/>
         </w:rPr>
-        <w:t>"./config/</w:t>
+        <w:t>"./</w:t>
+      </w:r>
+      <w:proofErr w:type="spellStart"/>
+      <w:r>
+        <w:rPr>
+          <w:rFonts w:ascii="Consolas" w:hAnsi="Consolas" w:cs="Consolas"/>
+          <w:color w:val="2A00FF"/>
+          <w:sz w:val="20"/>
+          <w:szCs w:val="20"/>
+          <w:shd w:val="clear" w:color="auto" w:fill="E8F2FE"/>
+          <w:lang w:val="en-US"/>
+        </w:rPr>
+        <w:t>config</w:t>
+      </w:r>
+      <w:proofErr w:type="spellEnd"/>
+      <w:r>
+        <w:rPr>
+          <w:rFonts w:ascii="Consolas" w:hAnsi="Consolas" w:cs="Consolas"/>
+          <w:color w:val="2A00FF"/>
+          <w:sz w:val="20"/>
+          <w:szCs w:val="20"/>
+          <w:shd w:val="clear" w:color="auto" w:fill="E8F2FE"/>
+          <w:lang w:val="en-US"/>
+        </w:rPr>
+        <w:t>/</w:t>
       </w:r>
       <w:proofErr w:type="spellStart"/>
       <w:r>
@@ -1249,6 +1299,66 @@
         </w:rPr>
         <w:t xml:space="preserve"> </w:t>
       </w:r>
+    </w:p>
+    <w:p>
+      <w:pPr>
+        <w:pStyle w:val="ListParagraph"/>
+        <w:numPr>
+          <w:ilvl w:val="1"/>
+          <w:numId w:val="2"/>
+        </w:numPr>
+        <w:rPr>
+          <w:lang w:val="en-US"/>
+        </w:rPr>
+      </w:pPr>
+      <w:proofErr w:type="spellStart"/>
+      <w:r>
+        <w:rPr>
+          <w:b/>
+          <w:lang w:val="en-US"/>
+        </w:rPr>
+        <w:t>keystore.jks</w:t>
+      </w:r>
+      <w:proofErr w:type="spellEnd"/>
+      <w:r>
+        <w:rPr>
+          <w:b/>
+          <w:lang w:val="en-US"/>
+        </w:rPr>
+        <w:t xml:space="preserve">: </w:t>
+      </w:r>
+      <w:r>
+        <w:rPr>
+          <w:lang w:val="en-US"/>
+        </w:rPr>
+        <w:t xml:space="preserve">Default </w:t>
+      </w:r>
+      <w:proofErr w:type="spellStart"/>
+      <w:r>
+        <w:rPr>
+          <w:lang w:val="en-US"/>
+        </w:rPr>
+        <w:t>keystore</w:t>
+      </w:r>
+      <w:proofErr w:type="spellEnd"/>
+      <w:r>
+        <w:rPr>
+          <w:lang w:val="en-US"/>
+        </w:rPr>
+        <w:t xml:space="preserve"> for testing purposes(Password: 123456)</w:t>
+      </w:r>
+    </w:p>
+    <w:p>
+      <w:pPr>
+        <w:pStyle w:val="ListParagraph"/>
+        <w:numPr>
+          <w:ilvl w:val="1"/>
+          <w:numId w:val="2"/>
+        </w:numPr>
+        <w:rPr>
+          <w:lang w:val="en-US"/>
+        </w:rPr>
+      </w:pPr>
     </w:p>
     <w:p>
       <w:pPr>
@@ -1495,27 +1605,25 @@
         </w:rPr>
         <w:t>By default the logging uses a asynchronous logger, which writes incoming logs all 50 milliseconds.</w:t>
       </w:r>
-      <w:bookmarkStart w:id="2" w:name="_GoBack"/>
+    </w:p>
+    <w:p>
+      <w:pPr>
+        <w:pStyle w:val="Heading2"/>
+        <w:rPr>
+          <w:lang w:val="en-US"/>
+        </w:rPr>
+      </w:pPr>
+      <w:bookmarkStart w:id="2" w:name="_Toc5288508"/>
+      <w:r>
+        <w:rPr>
+          <w:lang w:val="en-US"/>
+        </w:rPr>
+        <w:t>Example Code</w:t>
+      </w:r>
       <w:bookmarkEnd w:id="2"/>
     </w:p>
     <w:p>
       <w:pPr>
-        <w:pStyle w:val="Heading2"/>
-        <w:rPr>
-          <w:lang w:val="en-US"/>
-        </w:rPr>
-      </w:pPr>
-      <w:bookmarkStart w:id="3" w:name="_Toc5288508"/>
-      <w:r>
-        <w:rPr>
-          <w:lang w:val="en-US"/>
-        </w:rPr>
-        <w:t>Example Code</w:t>
-      </w:r>
-      <w:bookmarkEnd w:id="3"/>
-    </w:p>
-    <w:p>
-      <w:pPr>
         <w:shd w:val="clear" w:color="auto" w:fill="FFFFFF" w:themeFill="background1"/>
         <w:rPr>
           <w:rFonts w:ascii="Consolas" w:hAnsi="Consolas" w:cs="Consolas"/>
@@ -1532,6 +1640,7 @@
         </w:rPr>
         <w:br/>
       </w:r>
+      <w:proofErr w:type="gramStart"/>
       <w:r>
         <w:rPr>
           <w:rFonts w:ascii="Consolas" w:hAnsi="Consolas" w:cs="Consolas"/>
@@ -1545,6 +1654,7 @@
         </w:rPr>
         <w:t>public</w:t>
       </w:r>
+      <w:proofErr w:type="gramEnd"/>
       <w:r>
         <w:rPr>
           <w:rFonts w:ascii="Consolas" w:hAnsi="Consolas" w:cs="Consolas"/>
@@ -1645,7 +1755,6 @@
         <w:t>(</w:t>
       </w:r>
       <w:proofErr w:type="spellStart"/>
-      <w:proofErr w:type="gramStart"/>
       <w:r>
         <w:rPr>
           <w:rFonts w:ascii="Consolas" w:hAnsi="Consolas" w:cs="Consolas"/>
@@ -1682,7 +1791,6 @@
         <w:t>.getName</w:t>
       </w:r>
       <w:proofErr w:type="spellEnd"/>
-      <w:proofErr w:type="gramEnd"/>
       <w:r>
         <w:rPr>
           <w:rFonts w:ascii="Consolas" w:hAnsi="Consolas" w:cs="Consolas"/>
@@ -1779,6 +1887,7 @@
         <w:t xml:space="preserve"> </w:t>
       </w:r>
       <w:proofErr w:type="spellStart"/>
+      <w:proofErr w:type="gramStart"/>
       <w:r>
         <w:rPr>
           <w:rFonts w:ascii="Consolas" w:hAnsi="Consolas" w:cs="Consolas"/>
@@ -1802,6 +1911,7 @@
         </w:rPr>
         <w:t>(</w:t>
       </w:r>
+      <w:proofErr w:type="gramEnd"/>
       <w:r>
         <w:rPr>
           <w:rFonts w:ascii="Consolas" w:hAnsi="Consolas" w:cs="Consolas"/>
@@ -1815,7 +1925,6 @@
         </w:rPr>
         <w:t>logger</w:t>
       </w:r>
-      <w:proofErr w:type="gramStart"/>
       <w:r>
         <w:rPr>
           <w:rFonts w:ascii="Consolas" w:hAnsi="Consolas" w:cs="Consolas"/>
@@ -1825,19 +1934,7 @@
           <w:shd w:val="clear" w:color="auto" w:fill="E8F2FE"/>
           <w:lang w:val="en-US"/>
         </w:rPr>
-        <w:t>).method</w:t>
-      </w:r>
-      <w:proofErr w:type="gramEnd"/>
-      <w:r>
-        <w:rPr>
-          <w:rFonts w:ascii="Consolas" w:hAnsi="Consolas" w:cs="Consolas"/>
-          <w:color w:val="000000"/>
-          <w:sz w:val="20"/>
-          <w:szCs w:val="20"/>
-          <w:shd w:val="clear" w:color="auto" w:fill="E8F2FE"/>
-          <w:lang w:val="en-US"/>
-        </w:rPr>
-        <w:t>(</w:t>
+        <w:t>).method(</w:t>
       </w:r>
       <w:r>
         <w:rPr>
@@ -2074,14 +2171,14 @@
           <w:lang w:val="en-US"/>
         </w:rPr>
       </w:pPr>
-      <w:bookmarkStart w:id="4" w:name="_Toc5288509"/>
+      <w:bookmarkStart w:id="3" w:name="_Toc5288509"/>
       <w:r>
         <w:rPr>
           <w:lang w:val="en-US"/>
         </w:rPr>
         <w:t>Sample Configuration</w:t>
       </w:r>
-      <w:bookmarkEnd w:id="4"/>
+      <w:bookmarkEnd w:id="3"/>
     </w:p>
     <w:p>
       <w:pPr>
@@ -2093,41 +2190,73 @@
           <w:rFonts w:ascii="Consolas" w:hAnsi="Consolas" w:cs="Consolas"/>
           <w:sz w:val="20"/>
           <w:szCs w:val="20"/>
-          <w:lang w:val="en-CH"/>
-        </w:rPr>
-      </w:pPr>
-      <w:r>
-        <w:rPr>
-          <w:rFonts w:ascii="Consolas" w:hAnsi="Consolas" w:cs="Consolas"/>
-          <w:color w:val="000000"/>
-          <w:sz w:val="20"/>
-          <w:szCs w:val="20"/>
-          <w:lang w:val="en-CH"/>
-        </w:rPr>
-        <w:t xml:space="preserve">handlers = </w:t>
+          <w:lang w:val="en-US"/>
+        </w:rPr>
+      </w:pPr>
+      <w:proofErr w:type="gramStart"/>
+      <w:r>
+        <w:rPr>
+          <w:rFonts w:ascii="Consolas" w:hAnsi="Consolas" w:cs="Consolas"/>
+          <w:color w:val="000000"/>
+          <w:sz w:val="20"/>
+          <w:szCs w:val="20"/>
+          <w:lang w:val="en-US"/>
+        </w:rPr>
+        <w:t>handlers</w:t>
+      </w:r>
+      <w:proofErr w:type="gramEnd"/>
+      <w:r>
+        <w:rPr>
+          <w:rFonts w:ascii="Consolas" w:hAnsi="Consolas" w:cs="Consolas"/>
+          <w:color w:val="000000"/>
+          <w:sz w:val="20"/>
+          <w:szCs w:val="20"/>
+          <w:lang w:val="en-US"/>
+        </w:rPr>
+        <w:t xml:space="preserve"> = </w:t>
       </w:r>
       <w:proofErr w:type="spellStart"/>
-      <w:proofErr w:type="gramStart"/>
       <w:r>
         <w:rPr>
           <w:rFonts w:ascii="Consolas" w:hAnsi="Consolas" w:cs="Consolas"/>
           <w:color w:val="2A00FF"/>
           <w:sz w:val="20"/>
           <w:szCs w:val="20"/>
-          <w:lang w:val="en-CH"/>
-        </w:rPr>
-        <w:t>com.pengtoolbox.cfw.logging</w:t>
-      </w:r>
-      <w:proofErr w:type="gramEnd"/>
+          <w:lang w:val="en-US"/>
+        </w:rPr>
+        <w:t>com.pengtoolbox.cfw.logging.AsyncLogHandler</w:t>
+      </w:r>
+      <w:proofErr w:type="spellEnd"/>
       <w:r>
         <w:rPr>
           <w:rFonts w:ascii="Consolas" w:hAnsi="Consolas" w:cs="Consolas"/>
           <w:color w:val="2A00FF"/>
           <w:sz w:val="20"/>
           <w:szCs w:val="20"/>
-          <w:lang w:val="en-CH"/>
-        </w:rPr>
-        <w:t>.AsyncLogHandler</w:t>
+          <w:lang w:val="en-US"/>
+        </w:rPr>
+        <w:t>,</w:t>
+      </w:r>
+      <w:r>
+        <w:rPr>
+          <w:rFonts w:ascii="Consolas" w:hAnsi="Consolas" w:cs="Consolas"/>
+          <w:color w:val="000000"/>
+          <w:sz w:val="20"/>
+          <w:szCs w:val="20"/>
+          <w:lang w:val="en-US"/>
+        </w:rPr>
+        <w:t xml:space="preserve"> </w:t>
+      </w:r>
+      <w:proofErr w:type="spellStart"/>
+      <w:r>
+        <w:rPr>
+          <w:rFonts w:ascii="Consolas" w:hAnsi="Consolas" w:cs="Consolas"/>
+          <w:color w:val="2A00FF"/>
+          <w:sz w:val="20"/>
+          <w:szCs w:val="20"/>
+          <w:lang w:val="en-US"/>
+        </w:rPr>
+        <w:t>java.util.logging.FileHandler</w:t>
       </w:r>
       <w:proofErr w:type="spellEnd"/>
       <w:r>
@@ -2136,7 +2265,7 @@
           <w:color w:val="2A00FF"/>
           <w:sz w:val="20"/>
           <w:szCs w:val="20"/>
-          <w:lang w:val="en-CH"/>
+          <w:lang w:val="en-US"/>
         </w:rPr>
         <w:t>,</w:t>
       </w:r>
@@ -2146,7 +2275,7 @@
           <w:color w:val="000000"/>
           <w:sz w:val="20"/>
           <w:szCs w:val="20"/>
-          <w:lang w:val="en-CH"/>
+          <w:lang w:val="en-US"/>
         </w:rPr>
         <w:t xml:space="preserve"> </w:t>
       </w:r>
@@ -2157,39 +2286,7 @@
           <w:color w:val="2A00FF"/>
           <w:sz w:val="20"/>
           <w:szCs w:val="20"/>
-          <w:lang w:val="en-CH"/>
-        </w:rPr>
-        <w:t>java.util.logging.FileHandler</w:t>
-      </w:r>
-      <w:proofErr w:type="spellEnd"/>
-      <w:r>
-        <w:rPr>
-          <w:rFonts w:ascii="Consolas" w:hAnsi="Consolas" w:cs="Consolas"/>
-          <w:color w:val="2A00FF"/>
-          <w:sz w:val="20"/>
-          <w:szCs w:val="20"/>
-          <w:lang w:val="en-CH"/>
-        </w:rPr>
-        <w:t>,</w:t>
-      </w:r>
-      <w:r>
-        <w:rPr>
-          <w:rFonts w:ascii="Consolas" w:hAnsi="Consolas" w:cs="Consolas"/>
-          <w:color w:val="000000"/>
-          <w:sz w:val="20"/>
-          <w:szCs w:val="20"/>
-          <w:lang w:val="en-CH"/>
-        </w:rPr>
-        <w:t xml:space="preserve"> </w:t>
-      </w:r>
-      <w:proofErr w:type="spellStart"/>
-      <w:r>
-        <w:rPr>
-          <w:rFonts w:ascii="Consolas" w:hAnsi="Consolas" w:cs="Consolas"/>
-          <w:color w:val="2A00FF"/>
-          <w:sz w:val="20"/>
-          <w:szCs w:val="20"/>
-          <w:lang w:val="en-CH"/>
+          <w:lang w:val="en-US"/>
         </w:rPr>
         <w:t>java.util.logging.ConsoleHandler</w:t>
       </w:r>
@@ -2205,16 +2302,14 @@
           <w:rFonts w:ascii="Consolas" w:hAnsi="Consolas" w:cs="Consolas"/>
           <w:sz w:val="20"/>
           <w:szCs w:val="20"/>
-          <w:lang w:val="en-CH"/>
-        </w:rPr>
-      </w:pPr>
-      <w:r>
-        <w:rPr>
-          <w:rFonts w:ascii="Consolas" w:hAnsi="Consolas" w:cs="Consolas"/>
-          <w:color w:val="000000"/>
-          <w:sz w:val="20"/>
-          <w:szCs w:val="20"/>
-          <w:lang w:val="en-CH"/>
+        </w:rPr>
+      </w:pPr>
+      <w:r>
+        <w:rPr>
+          <w:rFonts w:ascii="Consolas" w:hAnsi="Consolas" w:cs="Consolas"/>
+          <w:color w:val="000000"/>
+          <w:sz w:val="20"/>
+          <w:szCs w:val="20"/>
         </w:rPr>
         <w:t>config   =</w:t>
       </w:r>
@@ -2229,7 +2324,6 @@
           <w:rFonts w:ascii="Consolas" w:hAnsi="Consolas" w:cs="Consolas"/>
           <w:sz w:val="20"/>
           <w:szCs w:val="20"/>
-          <w:lang w:val="en-CH"/>
         </w:rPr>
       </w:pPr>
     </w:p>
@@ -2243,31 +2337,19 @@
           <w:rFonts w:ascii="Consolas" w:hAnsi="Consolas" w:cs="Consolas"/>
           <w:sz w:val="20"/>
           <w:szCs w:val="20"/>
-          <w:lang w:val="en-CH"/>
+          <w:lang w:val="en-US"/>
         </w:rPr>
       </w:pPr>
       <w:proofErr w:type="spellStart"/>
-      <w:proofErr w:type="gramStart"/>
-      <w:r>
-        <w:rPr>
-          <w:rFonts w:ascii="Consolas" w:hAnsi="Consolas" w:cs="Consolas"/>
-          <w:color w:val="000000"/>
-          <w:sz w:val="20"/>
-          <w:szCs w:val="20"/>
-          <w:lang w:val="en-CH"/>
-        </w:rPr>
-        <w:t>com.pengtoolbox</w:t>
-      </w:r>
-      <w:proofErr w:type="gramEnd"/>
-      <w:r>
-        <w:rPr>
-          <w:rFonts w:ascii="Consolas" w:hAnsi="Consolas" w:cs="Consolas"/>
-          <w:color w:val="000000"/>
-          <w:sz w:val="20"/>
-          <w:szCs w:val="20"/>
-          <w:lang w:val="en-CH"/>
-        </w:rPr>
-        <w:t>.pageanalyzer.level</w:t>
+      <w:r>
+        <w:rPr>
+          <w:rFonts w:ascii="Consolas" w:hAnsi="Consolas" w:cs="Consolas"/>
+          <w:color w:val="000000"/>
+          <w:sz w:val="20"/>
+          <w:szCs w:val="20"/>
+          <w:lang w:val="en-US"/>
+        </w:rPr>
+        <w:t>com.pengtoolbox.pageanalyzer.level</w:t>
       </w:r>
       <w:proofErr w:type="spellEnd"/>
       <w:r>
@@ -2276,7 +2358,7 @@
           <w:color w:val="000000"/>
           <w:sz w:val="20"/>
           <w:szCs w:val="20"/>
-          <w:lang w:val="en-CH"/>
+          <w:lang w:val="en-US"/>
         </w:rPr>
         <w:t xml:space="preserve">   = </w:t>
       </w:r>
@@ -2286,7 +2368,7 @@
           <w:color w:val="2A00FF"/>
           <w:sz w:val="20"/>
           <w:szCs w:val="20"/>
-          <w:lang w:val="en-CH"/>
+          <w:lang w:val="en-US"/>
         </w:rPr>
         <w:t>INFO</w:t>
       </w:r>
@@ -2301,30 +2383,28 @@
           <w:rFonts w:ascii="Consolas" w:hAnsi="Consolas" w:cs="Consolas"/>
           <w:sz w:val="20"/>
           <w:szCs w:val="20"/>
-          <w:lang w:val="en-CH"/>
+          <w:lang w:val="en-US"/>
         </w:rPr>
       </w:pPr>
       <w:proofErr w:type="spellStart"/>
-      <w:proofErr w:type="gramStart"/>
-      <w:r>
-        <w:rPr>
-          <w:rFonts w:ascii="Consolas" w:hAnsi="Consolas" w:cs="Consolas"/>
-          <w:color w:val="000000"/>
-          <w:sz w:val="20"/>
-          <w:szCs w:val="20"/>
-          <w:lang w:val="en-CH"/>
+      <w:r>
+        <w:rPr>
+          <w:rFonts w:ascii="Consolas" w:hAnsi="Consolas" w:cs="Consolas"/>
+          <w:color w:val="000000"/>
+          <w:sz w:val="20"/>
+          <w:szCs w:val="20"/>
+          <w:lang w:val="en-US"/>
         </w:rPr>
         <w:t>com.pengtoolbox.cfw.level</w:t>
       </w:r>
       <w:proofErr w:type="spellEnd"/>
-      <w:proofErr w:type="gramEnd"/>
-      <w:r>
-        <w:rPr>
-          <w:rFonts w:ascii="Consolas" w:hAnsi="Consolas" w:cs="Consolas"/>
-          <w:color w:val="000000"/>
-          <w:sz w:val="20"/>
-          <w:szCs w:val="20"/>
-          <w:lang w:val="en-CH"/>
+      <w:r>
+        <w:rPr>
+          <w:rFonts w:ascii="Consolas" w:hAnsi="Consolas" w:cs="Consolas"/>
+          <w:color w:val="000000"/>
+          <w:sz w:val="20"/>
+          <w:szCs w:val="20"/>
+          <w:lang w:val="en-US"/>
         </w:rPr>
         <w:t xml:space="preserve">            = </w:t>
       </w:r>
@@ -2334,7 +2414,7 @@
           <w:color w:val="2A00FF"/>
           <w:sz w:val="20"/>
           <w:szCs w:val="20"/>
-          <w:lang w:val="en-CH"/>
+          <w:lang w:val="en-US"/>
         </w:rPr>
         <w:t>INFO</w:t>
       </w:r>
@@ -2349,7 +2429,7 @@
           <w:rFonts w:ascii="Consolas" w:hAnsi="Consolas" w:cs="Consolas"/>
           <w:sz w:val="20"/>
           <w:szCs w:val="20"/>
-          <w:lang w:val="en-CH"/>
+          <w:lang w:val="en-US"/>
         </w:rPr>
       </w:pPr>
     </w:p>
@@ -2363,31 +2443,19 @@
           <w:rFonts w:ascii="Consolas" w:hAnsi="Consolas" w:cs="Consolas"/>
           <w:sz w:val="20"/>
           <w:szCs w:val="20"/>
-          <w:lang w:val="en-CH"/>
+          <w:lang w:val="en-US"/>
         </w:rPr>
       </w:pPr>
       <w:proofErr w:type="spellStart"/>
-      <w:proofErr w:type="gramStart"/>
-      <w:r>
-        <w:rPr>
-          <w:rFonts w:ascii="Consolas" w:hAnsi="Consolas" w:cs="Consolas"/>
-          <w:color w:val="000000"/>
-          <w:sz w:val="20"/>
-          <w:szCs w:val="20"/>
-          <w:lang w:val="en-CH"/>
-        </w:rPr>
-        <w:t>com.pengtoolbox.cfw.logging</w:t>
-      </w:r>
-      <w:proofErr w:type="gramEnd"/>
-      <w:r>
-        <w:rPr>
-          <w:rFonts w:ascii="Consolas" w:hAnsi="Consolas" w:cs="Consolas"/>
-          <w:color w:val="000000"/>
-          <w:sz w:val="20"/>
-          <w:szCs w:val="20"/>
-          <w:lang w:val="en-CH"/>
-        </w:rPr>
-        <w:t>.AsyncLogHandler.level</w:t>
+      <w:r>
+        <w:rPr>
+          <w:rFonts w:ascii="Consolas" w:hAnsi="Consolas" w:cs="Consolas"/>
+          <w:color w:val="000000"/>
+          <w:sz w:val="20"/>
+          <w:szCs w:val="20"/>
+          <w:lang w:val="en-US"/>
+        </w:rPr>
+        <w:t>com.pengtoolbox.cfw.logging.AsyncLogHandler.level</w:t>
       </w:r>
       <w:proofErr w:type="spellEnd"/>
       <w:r>
@@ -2396,7 +2464,7 @@
           <w:color w:val="000000"/>
           <w:sz w:val="20"/>
           <w:szCs w:val="20"/>
-          <w:lang w:val="en-CH"/>
+          <w:lang w:val="en-US"/>
         </w:rPr>
         <w:t xml:space="preserve">     = </w:t>
       </w:r>
@@ -2406,7 +2474,7 @@
           <w:color w:val="2A00FF"/>
           <w:sz w:val="20"/>
           <w:szCs w:val="20"/>
-          <w:lang w:val="en-CH"/>
+          <w:lang w:val="en-US"/>
         </w:rPr>
         <w:t>FINE</w:t>
       </w:r>
@@ -2421,31 +2489,19 @@
           <w:rFonts w:ascii="Consolas" w:hAnsi="Consolas" w:cs="Consolas"/>
           <w:sz w:val="20"/>
           <w:szCs w:val="20"/>
-          <w:lang w:val="en-CH"/>
+          <w:lang w:val="en-US"/>
         </w:rPr>
       </w:pPr>
       <w:proofErr w:type="spellStart"/>
-      <w:proofErr w:type="gramStart"/>
-      <w:r>
-        <w:rPr>
-          <w:rFonts w:ascii="Consolas" w:hAnsi="Consolas" w:cs="Consolas"/>
-          <w:color w:val="000000"/>
-          <w:sz w:val="20"/>
-          <w:szCs w:val="20"/>
-          <w:lang w:val="en-CH"/>
-        </w:rPr>
-        <w:t>com.pengtoolbox.cfw.logging</w:t>
-      </w:r>
-      <w:proofErr w:type="gramEnd"/>
-      <w:r>
-        <w:rPr>
-          <w:rFonts w:ascii="Consolas" w:hAnsi="Consolas" w:cs="Consolas"/>
-          <w:color w:val="000000"/>
-          <w:sz w:val="20"/>
-          <w:szCs w:val="20"/>
-          <w:lang w:val="en-CH"/>
-        </w:rPr>
-        <w:t>.AsyncLogHandler.limit</w:t>
+      <w:r>
+        <w:rPr>
+          <w:rFonts w:ascii="Consolas" w:hAnsi="Consolas" w:cs="Consolas"/>
+          <w:color w:val="000000"/>
+          <w:sz w:val="20"/>
+          <w:szCs w:val="20"/>
+          <w:lang w:val="en-US"/>
+        </w:rPr>
+        <w:t>com.pengtoolbox.cfw.logging.AsyncLogHandler.limit</w:t>
       </w:r>
       <w:proofErr w:type="spellEnd"/>
       <w:r>
@@ -2454,7 +2510,7 @@
           <w:color w:val="000000"/>
           <w:sz w:val="20"/>
           <w:szCs w:val="20"/>
-          <w:lang w:val="en-CH"/>
+          <w:lang w:val="en-US"/>
         </w:rPr>
         <w:t xml:space="preserve">     = </w:t>
       </w:r>
@@ -2464,7 +2520,7 @@
           <w:color w:val="2A00FF"/>
           <w:sz w:val="20"/>
           <w:szCs w:val="20"/>
-          <w:lang w:val="en-CH"/>
+          <w:lang w:val="en-US"/>
         </w:rPr>
         <w:t>10000000</w:t>
       </w:r>
@@ -2479,31 +2535,19 @@
           <w:rFonts w:ascii="Consolas" w:hAnsi="Consolas" w:cs="Consolas"/>
           <w:sz w:val="20"/>
           <w:szCs w:val="20"/>
-          <w:lang w:val="en-CH"/>
+          <w:lang w:val="en-US"/>
         </w:rPr>
       </w:pPr>
       <w:proofErr w:type="spellStart"/>
-      <w:proofErr w:type="gramStart"/>
-      <w:r>
-        <w:rPr>
-          <w:rFonts w:ascii="Consolas" w:hAnsi="Consolas" w:cs="Consolas"/>
-          <w:color w:val="000000"/>
-          <w:sz w:val="20"/>
-          <w:szCs w:val="20"/>
-          <w:lang w:val="en-CH"/>
-        </w:rPr>
-        <w:t>com.pengtoolbox.cfw.logging</w:t>
-      </w:r>
-      <w:proofErr w:type="gramEnd"/>
-      <w:r>
-        <w:rPr>
-          <w:rFonts w:ascii="Consolas" w:hAnsi="Consolas" w:cs="Consolas"/>
-          <w:color w:val="000000"/>
-          <w:sz w:val="20"/>
-          <w:szCs w:val="20"/>
-          <w:lang w:val="en-CH"/>
-        </w:rPr>
-        <w:t>.AsyncLogHandler.append</w:t>
+      <w:r>
+        <w:rPr>
+          <w:rFonts w:ascii="Consolas" w:hAnsi="Consolas" w:cs="Consolas"/>
+          <w:color w:val="000000"/>
+          <w:sz w:val="20"/>
+          <w:szCs w:val="20"/>
+          <w:lang w:val="en-US"/>
+        </w:rPr>
+        <w:t>com.pengtoolbox.cfw.logging.AsyncLogHandler.append</w:t>
       </w:r>
       <w:proofErr w:type="spellEnd"/>
       <w:r>
@@ -2512,7 +2556,7 @@
           <w:color w:val="000000"/>
           <w:sz w:val="20"/>
           <w:szCs w:val="20"/>
-          <w:lang w:val="en-CH"/>
+          <w:lang w:val="en-US"/>
         </w:rPr>
         <w:t xml:space="preserve">    = </w:t>
       </w:r>
@@ -2522,7 +2566,7 @@
           <w:color w:val="2A00FF"/>
           <w:sz w:val="20"/>
           <w:szCs w:val="20"/>
-          <w:lang w:val="en-CH"/>
+          <w:lang w:val="en-US"/>
         </w:rPr>
         <w:t>false</w:t>
       </w:r>
@@ -2537,31 +2581,19 @@
           <w:rFonts w:ascii="Consolas" w:hAnsi="Consolas" w:cs="Consolas"/>
           <w:sz w:val="20"/>
           <w:szCs w:val="20"/>
-          <w:lang w:val="en-CH"/>
+          <w:lang w:val="en-US"/>
         </w:rPr>
       </w:pPr>
       <w:proofErr w:type="spellStart"/>
-      <w:proofErr w:type="gramStart"/>
-      <w:r>
-        <w:rPr>
-          <w:rFonts w:ascii="Consolas" w:hAnsi="Consolas" w:cs="Consolas"/>
-          <w:color w:val="000000"/>
-          <w:sz w:val="20"/>
-          <w:szCs w:val="20"/>
-          <w:lang w:val="en-CH"/>
-        </w:rPr>
-        <w:t>com.pengtoolbox.cfw.logging</w:t>
-      </w:r>
-      <w:proofErr w:type="gramEnd"/>
-      <w:r>
-        <w:rPr>
-          <w:rFonts w:ascii="Consolas" w:hAnsi="Consolas" w:cs="Consolas"/>
-          <w:color w:val="000000"/>
-          <w:sz w:val="20"/>
-          <w:szCs w:val="20"/>
-          <w:lang w:val="en-CH"/>
-        </w:rPr>
-        <w:t>.AsyncLogHandler.count</w:t>
+      <w:r>
+        <w:rPr>
+          <w:rFonts w:ascii="Consolas" w:hAnsi="Consolas" w:cs="Consolas"/>
+          <w:color w:val="000000"/>
+          <w:sz w:val="20"/>
+          <w:szCs w:val="20"/>
+          <w:lang w:val="en-US"/>
+        </w:rPr>
+        <w:t>com.pengtoolbox.cfw.logging.AsyncLogHandler.count</w:t>
       </w:r>
       <w:proofErr w:type="spellEnd"/>
       <w:r>
@@ -2570,7 +2602,7 @@
           <w:color w:val="000000"/>
           <w:sz w:val="20"/>
           <w:szCs w:val="20"/>
-          <w:lang w:val="en-CH"/>
+          <w:lang w:val="en-US"/>
         </w:rPr>
         <w:t xml:space="preserve">     = </w:t>
       </w:r>
@@ -2580,7 +2612,7 @@
           <w:color w:val="2A00FF"/>
           <w:sz w:val="20"/>
           <w:szCs w:val="20"/>
-          <w:lang w:val="en-CH"/>
+          <w:lang w:val="en-US"/>
         </w:rPr>
         <w:t>1</w:t>
       </w:r>
@@ -2595,31 +2627,19 @@
           <w:rFonts w:ascii="Consolas" w:hAnsi="Consolas" w:cs="Consolas"/>
           <w:sz w:val="20"/>
           <w:szCs w:val="20"/>
-          <w:lang w:val="en-CH"/>
+          <w:lang w:val="en-US"/>
         </w:rPr>
       </w:pPr>
       <w:proofErr w:type="spellStart"/>
-      <w:proofErr w:type="gramStart"/>
-      <w:r>
-        <w:rPr>
-          <w:rFonts w:ascii="Consolas" w:hAnsi="Consolas" w:cs="Consolas"/>
-          <w:color w:val="000000"/>
-          <w:sz w:val="20"/>
-          <w:szCs w:val="20"/>
-          <w:lang w:val="en-CH"/>
-        </w:rPr>
-        <w:t>com.pengtoolbox.cfw.logging</w:t>
-      </w:r>
-      <w:proofErr w:type="gramEnd"/>
-      <w:r>
-        <w:rPr>
-          <w:rFonts w:ascii="Consolas" w:hAnsi="Consolas" w:cs="Consolas"/>
-          <w:color w:val="000000"/>
-          <w:sz w:val="20"/>
-          <w:szCs w:val="20"/>
-          <w:lang w:val="en-CH"/>
-        </w:rPr>
-        <w:t>.AsyncLogHandler.pattern</w:t>
+      <w:r>
+        <w:rPr>
+          <w:rFonts w:ascii="Consolas" w:hAnsi="Consolas" w:cs="Consolas"/>
+          <w:color w:val="000000"/>
+          <w:sz w:val="20"/>
+          <w:szCs w:val="20"/>
+          <w:lang w:val="en-US"/>
+        </w:rPr>
+        <w:t>com.pengtoolbox.cfw.logging.AsyncLogHandler.pattern</w:t>
       </w:r>
       <w:proofErr w:type="spellEnd"/>
       <w:r>
@@ -2628,7 +2648,7 @@
           <w:color w:val="000000"/>
           <w:sz w:val="20"/>
           <w:szCs w:val="20"/>
-          <w:lang w:val="en-CH"/>
+          <w:lang w:val="en-US"/>
         </w:rPr>
         <w:t xml:space="preserve">   = </w:t>
       </w:r>
@@ -2638,7 +2658,7 @@
           <w:color w:val="2A00FF"/>
           <w:sz w:val="20"/>
           <w:szCs w:val="20"/>
-          <w:lang w:val="en-CH"/>
+          <w:lang w:val="en-US"/>
         </w:rPr>
         <w:t>./log/applog_%u_%g.log</w:t>
       </w:r>
@@ -2653,7 +2673,7 @@
           <w:rFonts w:ascii="Consolas" w:hAnsi="Consolas" w:cs="Consolas"/>
           <w:sz w:val="20"/>
           <w:szCs w:val="20"/>
-          <w:lang w:val="en-CH"/>
+          <w:lang w:val="en-US"/>
         </w:rPr>
       </w:pPr>
     </w:p>
@@ -2667,7 +2687,7 @@
           <w:rFonts w:ascii="Consolas" w:hAnsi="Consolas" w:cs="Consolas"/>
           <w:sz w:val="20"/>
           <w:szCs w:val="20"/>
-          <w:lang w:val="en-CH"/>
+          <w:lang w:val="en-US"/>
         </w:rPr>
       </w:pPr>
       <w:r>
@@ -2676,41 +2696,29 @@
           <w:color w:val="3F7F5F"/>
           <w:sz w:val="20"/>
           <w:szCs w:val="20"/>
-          <w:lang w:val="en-CH"/>
+          <w:lang w:val="en-US"/>
         </w:rPr>
         <w:t>#</w:t>
       </w:r>
       <w:proofErr w:type="spellStart"/>
-      <w:proofErr w:type="gramStart"/>
       <w:r>
         <w:rPr>
           <w:rFonts w:ascii="Consolas" w:hAnsi="Consolas" w:cs="Consolas"/>
           <w:color w:val="3F7F5F"/>
           <w:sz w:val="20"/>
           <w:szCs w:val="20"/>
-          <w:lang w:val="en-CH"/>
-        </w:rPr>
-        <w:t>java.util</w:t>
-      </w:r>
-      <w:proofErr w:type="gramEnd"/>
+          <w:lang w:val="en-US"/>
+        </w:rPr>
+        <w:t>java.util.logging.FileHandler.level</w:t>
+      </w:r>
+      <w:proofErr w:type="spellEnd"/>
       <w:r>
         <w:rPr>
           <w:rFonts w:ascii="Consolas" w:hAnsi="Consolas" w:cs="Consolas"/>
           <w:color w:val="3F7F5F"/>
           <w:sz w:val="20"/>
           <w:szCs w:val="20"/>
-          <w:lang w:val="en-CH"/>
-        </w:rPr>
-        <w:t>.logging.FileHandler.level</w:t>
-      </w:r>
-      <w:proofErr w:type="spellEnd"/>
-      <w:r>
-        <w:rPr>
-          <w:rFonts w:ascii="Consolas" w:hAnsi="Consolas" w:cs="Consolas"/>
-          <w:color w:val="3F7F5F"/>
-          <w:sz w:val="20"/>
-          <w:szCs w:val="20"/>
-          <w:lang w:val="en-CH"/>
+          <w:lang w:val="en-US"/>
         </w:rPr>
         <w:t xml:space="preserve">     = FINE</w:t>
       </w:r>
@@ -2725,7 +2733,7 @@
           <w:rFonts w:ascii="Consolas" w:hAnsi="Consolas" w:cs="Consolas"/>
           <w:sz w:val="20"/>
           <w:szCs w:val="20"/>
-          <w:lang w:val="en-CH"/>
+          <w:lang w:val="en-US"/>
         </w:rPr>
       </w:pPr>
       <w:r>
@@ -2734,41 +2742,29 @@
           <w:color w:val="3F7F5F"/>
           <w:sz w:val="20"/>
           <w:szCs w:val="20"/>
-          <w:lang w:val="en-CH"/>
+          <w:lang w:val="en-US"/>
         </w:rPr>
         <w:t>#</w:t>
       </w:r>
       <w:proofErr w:type="spellStart"/>
-      <w:proofErr w:type="gramStart"/>
       <w:r>
         <w:rPr>
           <w:rFonts w:ascii="Consolas" w:hAnsi="Consolas" w:cs="Consolas"/>
           <w:color w:val="3F7F5F"/>
           <w:sz w:val="20"/>
           <w:szCs w:val="20"/>
-          <w:lang w:val="en-CH"/>
-        </w:rPr>
-        <w:t>java.util</w:t>
-      </w:r>
-      <w:proofErr w:type="gramEnd"/>
+          <w:lang w:val="en-US"/>
+        </w:rPr>
+        <w:t>java.util.logging.FileHandler.filter</w:t>
+      </w:r>
+      <w:proofErr w:type="spellEnd"/>
       <w:r>
         <w:rPr>
           <w:rFonts w:ascii="Consolas" w:hAnsi="Consolas" w:cs="Consolas"/>
           <w:color w:val="3F7F5F"/>
           <w:sz w:val="20"/>
           <w:szCs w:val="20"/>
-          <w:lang w:val="en-CH"/>
-        </w:rPr>
-        <w:t>.logging.FileHandler.filter</w:t>
-      </w:r>
-      <w:proofErr w:type="spellEnd"/>
-      <w:r>
-        <w:rPr>
-          <w:rFonts w:ascii="Consolas" w:hAnsi="Consolas" w:cs="Consolas"/>
-          <w:color w:val="3F7F5F"/>
-          <w:sz w:val="20"/>
-          <w:szCs w:val="20"/>
-          <w:lang w:val="en-CH"/>
+          <w:lang w:val="en-US"/>
         </w:rPr>
         <w:t xml:space="preserve">    =</w:t>
       </w:r>
@@ -2783,7 +2779,7 @@
           <w:rFonts w:ascii="Consolas" w:hAnsi="Consolas" w:cs="Consolas"/>
           <w:sz w:val="20"/>
           <w:szCs w:val="20"/>
-          <w:lang w:val="en-CH"/>
+          <w:lang w:val="en-US"/>
         </w:rPr>
       </w:pPr>
       <w:r>
@@ -2792,52 +2788,40 @@
           <w:color w:val="3F7F5F"/>
           <w:sz w:val="20"/>
           <w:szCs w:val="20"/>
-          <w:lang w:val="en-CH"/>
+          <w:lang w:val="en-US"/>
         </w:rPr>
         <w:t>#</w:t>
       </w:r>
       <w:proofErr w:type="spellStart"/>
-      <w:proofErr w:type="gramStart"/>
       <w:r>
         <w:rPr>
           <w:rFonts w:ascii="Consolas" w:hAnsi="Consolas" w:cs="Consolas"/>
           <w:color w:val="3F7F5F"/>
           <w:sz w:val="20"/>
           <w:szCs w:val="20"/>
-          <w:lang w:val="en-CH"/>
-        </w:rPr>
-        <w:t>java.util</w:t>
-      </w:r>
-      <w:proofErr w:type="gramEnd"/>
+          <w:lang w:val="en-US"/>
+        </w:rPr>
+        <w:t>java.util.logging.FileHandler.formatter</w:t>
+      </w:r>
+      <w:proofErr w:type="spellEnd"/>
       <w:r>
         <w:rPr>
           <w:rFonts w:ascii="Consolas" w:hAnsi="Consolas" w:cs="Consolas"/>
           <w:color w:val="3F7F5F"/>
           <w:sz w:val="20"/>
           <w:szCs w:val="20"/>
-          <w:lang w:val="en-CH"/>
-        </w:rPr>
-        <w:t>.logging.FileHandler.formatter</w:t>
-      </w:r>
-      <w:proofErr w:type="spellEnd"/>
+          <w:lang w:val="en-US"/>
+        </w:rPr>
+        <w:t xml:space="preserve"> = </w:t>
+      </w:r>
+      <w:proofErr w:type="spellStart"/>
       <w:r>
         <w:rPr>
           <w:rFonts w:ascii="Consolas" w:hAnsi="Consolas" w:cs="Consolas"/>
           <w:color w:val="3F7F5F"/>
           <w:sz w:val="20"/>
           <w:szCs w:val="20"/>
-          <w:lang w:val="en-CH"/>
-        </w:rPr>
-        <w:t xml:space="preserve"> = </w:t>
-      </w:r>
-      <w:proofErr w:type="spellStart"/>
-      <w:r>
-        <w:rPr>
-          <w:rFonts w:ascii="Consolas" w:hAnsi="Consolas" w:cs="Consolas"/>
-          <w:color w:val="3F7F5F"/>
-          <w:sz w:val="20"/>
-          <w:szCs w:val="20"/>
-          <w:lang w:val="en-CH"/>
+          <w:lang w:val="en-US"/>
         </w:rPr>
         <w:t>com.pengtoolbox.cfw.logging.CFWLogFormatterJSON</w:t>
       </w:r>
@@ -2853,7 +2837,7 @@
           <w:rFonts w:ascii="Consolas" w:hAnsi="Consolas" w:cs="Consolas"/>
           <w:sz w:val="20"/>
           <w:szCs w:val="20"/>
-          <w:lang w:val="en-CH"/>
+          <w:lang w:val="en-US"/>
         </w:rPr>
       </w:pPr>
       <w:r>
@@ -2862,7 +2846,7 @@
           <w:color w:val="3F7F5F"/>
           <w:sz w:val="20"/>
           <w:szCs w:val="20"/>
-          <w:lang w:val="en-CH"/>
+          <w:lang w:val="en-US"/>
         </w:rPr>
         <w:t>#</w:t>
       </w:r>
@@ -2874,32 +2858,22 @@
           <w:color w:val="3F7F5F"/>
           <w:sz w:val="20"/>
           <w:szCs w:val="20"/>
-          <w:lang w:val="en-CH"/>
-        </w:rPr>
-        <w:t>java.util</w:t>
+          <w:lang w:val="en-US"/>
+        </w:rPr>
+        <w:t>java.util.logging.FileHandler.encoding</w:t>
+      </w:r>
+      <w:proofErr w:type="spellEnd"/>
+      <w:r>
+        <w:rPr>
+          <w:rFonts w:ascii="Consolas" w:hAnsi="Consolas" w:cs="Consolas"/>
+          <w:color w:val="3F7F5F"/>
+          <w:sz w:val="20"/>
+          <w:szCs w:val="20"/>
+          <w:lang w:val="en-US"/>
+        </w:rPr>
+        <w:t xml:space="preserve">  =</w:t>
       </w:r>
       <w:proofErr w:type="gramEnd"/>
-      <w:r>
-        <w:rPr>
-          <w:rFonts w:ascii="Consolas" w:hAnsi="Consolas" w:cs="Consolas"/>
-          <w:color w:val="3F7F5F"/>
-          <w:sz w:val="20"/>
-          <w:szCs w:val="20"/>
-          <w:lang w:val="en-CH"/>
-        </w:rPr>
-        <w:t>.logging.FileHandler.encoding</w:t>
-      </w:r>
-      <w:proofErr w:type="spellEnd"/>
-      <w:r>
-        <w:rPr>
-          <w:rFonts w:ascii="Consolas" w:hAnsi="Consolas" w:cs="Consolas"/>
-          <w:color w:val="3F7F5F"/>
-          <w:sz w:val="20"/>
-          <w:szCs w:val="20"/>
-          <w:lang w:val="en-CH"/>
-        </w:rPr>
-        <w:t xml:space="preserve">  =</w:t>
-      </w:r>
     </w:p>
     <w:p>
       <w:pPr>
@@ -2911,7 +2885,7 @@
           <w:rFonts w:ascii="Consolas" w:hAnsi="Consolas" w:cs="Consolas"/>
           <w:sz w:val="20"/>
           <w:szCs w:val="20"/>
-          <w:lang w:val="en-CH"/>
+          <w:lang w:val="en-US"/>
         </w:rPr>
       </w:pPr>
       <w:r>
@@ -2920,41 +2894,29 @@
           <w:color w:val="3F7F5F"/>
           <w:sz w:val="20"/>
           <w:szCs w:val="20"/>
-          <w:lang w:val="en-CH"/>
+          <w:lang w:val="en-US"/>
         </w:rPr>
         <w:t>#</w:t>
       </w:r>
       <w:proofErr w:type="spellStart"/>
-      <w:proofErr w:type="gramStart"/>
       <w:r>
         <w:rPr>
           <w:rFonts w:ascii="Consolas" w:hAnsi="Consolas" w:cs="Consolas"/>
           <w:color w:val="3F7F5F"/>
           <w:sz w:val="20"/>
           <w:szCs w:val="20"/>
-          <w:lang w:val="en-CH"/>
-        </w:rPr>
-        <w:t>java.util</w:t>
-      </w:r>
-      <w:proofErr w:type="gramEnd"/>
+          <w:lang w:val="en-US"/>
+        </w:rPr>
+        <w:t>java.util.logging.FileHandler.limit</w:t>
+      </w:r>
+      <w:proofErr w:type="spellEnd"/>
       <w:r>
         <w:rPr>
           <w:rFonts w:ascii="Consolas" w:hAnsi="Consolas" w:cs="Consolas"/>
           <w:color w:val="3F7F5F"/>
           <w:sz w:val="20"/>
           <w:szCs w:val="20"/>
-          <w:lang w:val="en-CH"/>
-        </w:rPr>
-        <w:t>.logging.FileHandler.limit</w:t>
-      </w:r>
-      <w:proofErr w:type="spellEnd"/>
-      <w:r>
-        <w:rPr>
-          <w:rFonts w:ascii="Consolas" w:hAnsi="Consolas" w:cs="Consolas"/>
-          <w:color w:val="3F7F5F"/>
-          <w:sz w:val="20"/>
-          <w:szCs w:val="20"/>
-          <w:lang w:val="en-CH"/>
+          <w:lang w:val="en-US"/>
         </w:rPr>
         <w:t xml:space="preserve">     = 10000000</w:t>
       </w:r>
@@ -2969,7 +2931,7 @@
           <w:rFonts w:ascii="Consolas" w:hAnsi="Consolas" w:cs="Consolas"/>
           <w:sz w:val="20"/>
           <w:szCs w:val="20"/>
-          <w:lang w:val="en-CH"/>
+          <w:lang w:val="en-US"/>
         </w:rPr>
       </w:pPr>
       <w:r>
@@ -2978,41 +2940,29 @@
           <w:color w:val="3F7F5F"/>
           <w:sz w:val="20"/>
           <w:szCs w:val="20"/>
-          <w:lang w:val="en-CH"/>
+          <w:lang w:val="en-US"/>
         </w:rPr>
         <w:t>#</w:t>
       </w:r>
       <w:proofErr w:type="spellStart"/>
-      <w:proofErr w:type="gramStart"/>
       <w:r>
         <w:rPr>
           <w:rFonts w:ascii="Consolas" w:hAnsi="Consolas" w:cs="Consolas"/>
           <w:color w:val="3F7F5F"/>
           <w:sz w:val="20"/>
           <w:szCs w:val="20"/>
-          <w:lang w:val="en-CH"/>
-        </w:rPr>
-        <w:t>java.util</w:t>
-      </w:r>
-      <w:proofErr w:type="gramEnd"/>
+          <w:lang w:val="en-US"/>
+        </w:rPr>
+        <w:t>java.util.logging.FileHandler.count</w:t>
+      </w:r>
+      <w:proofErr w:type="spellEnd"/>
       <w:r>
         <w:rPr>
           <w:rFonts w:ascii="Consolas" w:hAnsi="Consolas" w:cs="Consolas"/>
           <w:color w:val="3F7F5F"/>
           <w:sz w:val="20"/>
           <w:szCs w:val="20"/>
-          <w:lang w:val="en-CH"/>
-        </w:rPr>
-        <w:t>.logging.FileHandler.count</w:t>
-      </w:r>
-      <w:proofErr w:type="spellEnd"/>
-      <w:r>
-        <w:rPr>
-          <w:rFonts w:ascii="Consolas" w:hAnsi="Consolas" w:cs="Consolas"/>
-          <w:color w:val="3F7F5F"/>
-          <w:sz w:val="20"/>
-          <w:szCs w:val="20"/>
-          <w:lang w:val="en-CH"/>
+          <w:lang w:val="en-US"/>
         </w:rPr>
         <w:t xml:space="preserve">     =</w:t>
       </w:r>
@@ -3027,7 +2977,7 @@
           <w:rFonts w:ascii="Consolas" w:hAnsi="Consolas" w:cs="Consolas"/>
           <w:sz w:val="20"/>
           <w:szCs w:val="20"/>
-          <w:lang w:val="en-CH"/>
+          <w:lang w:val="en-US"/>
         </w:rPr>
       </w:pPr>
       <w:r>
@@ -3036,41 +2986,29 @@
           <w:color w:val="3F7F5F"/>
           <w:sz w:val="20"/>
           <w:szCs w:val="20"/>
-          <w:lang w:val="en-CH"/>
+          <w:lang w:val="en-US"/>
         </w:rPr>
         <w:t>#</w:t>
       </w:r>
       <w:proofErr w:type="spellStart"/>
-      <w:proofErr w:type="gramStart"/>
       <w:r>
         <w:rPr>
           <w:rFonts w:ascii="Consolas" w:hAnsi="Consolas" w:cs="Consolas"/>
           <w:color w:val="3F7F5F"/>
           <w:sz w:val="20"/>
           <w:szCs w:val="20"/>
-          <w:lang w:val="en-CH"/>
-        </w:rPr>
-        <w:t>java.util</w:t>
-      </w:r>
-      <w:proofErr w:type="gramEnd"/>
+          <w:lang w:val="en-US"/>
+        </w:rPr>
+        <w:t>java.util.logging.FileHandler.append</w:t>
+      </w:r>
+      <w:proofErr w:type="spellEnd"/>
       <w:r>
         <w:rPr>
           <w:rFonts w:ascii="Consolas" w:hAnsi="Consolas" w:cs="Consolas"/>
           <w:color w:val="3F7F5F"/>
           <w:sz w:val="20"/>
           <w:szCs w:val="20"/>
-          <w:lang w:val="en-CH"/>
-        </w:rPr>
-        <w:t>.logging.FileHandler.append</w:t>
-      </w:r>
-      <w:proofErr w:type="spellEnd"/>
-      <w:r>
-        <w:rPr>
-          <w:rFonts w:ascii="Consolas" w:hAnsi="Consolas" w:cs="Consolas"/>
-          <w:color w:val="3F7F5F"/>
-          <w:sz w:val="20"/>
-          <w:szCs w:val="20"/>
-          <w:lang w:val="en-CH"/>
+          <w:lang w:val="en-US"/>
         </w:rPr>
         <w:t xml:space="preserve">    = false</w:t>
       </w:r>
@@ -3085,7 +3023,7 @@
           <w:rFonts w:ascii="Consolas" w:hAnsi="Consolas" w:cs="Consolas"/>
           <w:sz w:val="20"/>
           <w:szCs w:val="20"/>
-          <w:lang w:val="en-CH"/>
+          <w:lang w:val="en-US"/>
         </w:rPr>
       </w:pPr>
       <w:r>
@@ -3094,41 +3032,29 @@
           <w:color w:val="3F7F5F"/>
           <w:sz w:val="20"/>
           <w:szCs w:val="20"/>
-          <w:lang w:val="en-CH"/>
+          <w:lang w:val="en-US"/>
         </w:rPr>
         <w:t>#</w:t>
       </w:r>
       <w:proofErr w:type="spellStart"/>
-      <w:proofErr w:type="gramStart"/>
       <w:r>
         <w:rPr>
           <w:rFonts w:ascii="Consolas" w:hAnsi="Consolas" w:cs="Consolas"/>
           <w:color w:val="3F7F5F"/>
           <w:sz w:val="20"/>
           <w:szCs w:val="20"/>
-          <w:lang w:val="en-CH"/>
-        </w:rPr>
-        <w:t>java.util</w:t>
-      </w:r>
-      <w:proofErr w:type="gramEnd"/>
+          <w:lang w:val="en-US"/>
+        </w:rPr>
+        <w:t>java.util.logging.FileHandler.count</w:t>
+      </w:r>
+      <w:proofErr w:type="spellEnd"/>
       <w:r>
         <w:rPr>
           <w:rFonts w:ascii="Consolas" w:hAnsi="Consolas" w:cs="Consolas"/>
           <w:color w:val="3F7F5F"/>
           <w:sz w:val="20"/>
           <w:szCs w:val="20"/>
-          <w:lang w:val="en-CH"/>
-        </w:rPr>
-        <w:t>.logging.FileHandler.count</w:t>
-      </w:r>
-      <w:proofErr w:type="spellEnd"/>
-      <w:r>
-        <w:rPr>
-          <w:rFonts w:ascii="Consolas" w:hAnsi="Consolas" w:cs="Consolas"/>
-          <w:color w:val="3F7F5F"/>
-          <w:sz w:val="20"/>
-          <w:szCs w:val="20"/>
-          <w:lang w:val="en-CH"/>
+          <w:lang w:val="en-US"/>
         </w:rPr>
         <w:t xml:space="preserve">     = 2</w:t>
       </w:r>
@@ -3143,7 +3069,7 @@
           <w:rFonts w:ascii="Consolas" w:hAnsi="Consolas" w:cs="Consolas"/>
           <w:sz w:val="20"/>
           <w:szCs w:val="20"/>
-          <w:lang w:val="en-CH"/>
+          <w:lang w:val="en-US"/>
         </w:rPr>
       </w:pPr>
       <w:r>
@@ -3152,41 +3078,29 @@
           <w:color w:val="3F7F5F"/>
           <w:sz w:val="20"/>
           <w:szCs w:val="20"/>
-          <w:lang w:val="en-CH"/>
+          <w:lang w:val="en-US"/>
         </w:rPr>
         <w:t>#</w:t>
       </w:r>
       <w:proofErr w:type="spellStart"/>
-      <w:proofErr w:type="gramStart"/>
       <w:r>
         <w:rPr>
           <w:rFonts w:ascii="Consolas" w:hAnsi="Consolas" w:cs="Consolas"/>
           <w:color w:val="3F7F5F"/>
           <w:sz w:val="20"/>
           <w:szCs w:val="20"/>
-          <w:lang w:val="en-CH"/>
-        </w:rPr>
-        <w:t>java.util</w:t>
-      </w:r>
-      <w:proofErr w:type="gramEnd"/>
+          <w:lang w:val="en-US"/>
+        </w:rPr>
+        <w:t>java.util.logging.FileHandler.pattern</w:t>
+      </w:r>
+      <w:proofErr w:type="spellEnd"/>
       <w:r>
         <w:rPr>
           <w:rFonts w:ascii="Consolas" w:hAnsi="Consolas" w:cs="Consolas"/>
           <w:color w:val="3F7F5F"/>
           <w:sz w:val="20"/>
           <w:szCs w:val="20"/>
-          <w:lang w:val="en-CH"/>
-        </w:rPr>
-        <w:t>.logging.FileHandler.pattern</w:t>
-      </w:r>
-      <w:proofErr w:type="spellEnd"/>
-      <w:r>
-        <w:rPr>
-          <w:rFonts w:ascii="Consolas" w:hAnsi="Consolas" w:cs="Consolas"/>
-          <w:color w:val="3F7F5F"/>
-          <w:sz w:val="20"/>
-          <w:szCs w:val="20"/>
-          <w:lang w:val="en-CH"/>
+          <w:lang w:val="en-US"/>
         </w:rPr>
         <w:t xml:space="preserve">   = ./log/trace_%u.%g.log</w:t>
       </w:r>
@@ -3219,7 +3133,6 @@
         </w:rPr>
       </w:pPr>
       <w:proofErr w:type="spellStart"/>
-      <w:proofErr w:type="gramStart"/>
       <w:r>
         <w:rPr>
           <w:rFonts w:ascii="Consolas" w:hAnsi="Consolas" w:cs="Consolas"/>
@@ -3229,19 +3142,7 @@
           <w:u w:val="single"/>
           <w:lang w:val="en-US"/>
         </w:rPr>
-        <w:t>java.util</w:t>
-      </w:r>
-      <w:proofErr w:type="gramEnd"/>
-      <w:r>
-        <w:rPr>
-          <w:rFonts w:ascii="Consolas" w:hAnsi="Consolas" w:cs="Consolas"/>
-          <w:color w:val="000000"/>
-          <w:sz w:val="20"/>
-          <w:szCs w:val="20"/>
-          <w:u w:val="single"/>
-          <w:lang w:val="en-US"/>
-        </w:rPr>
-        <w:t>.logging.ConsoleHandler.level</w:t>
+        <w:t>java.util.logging.ConsoleHandler.level</w:t>
       </w:r>
       <w:proofErr w:type="spellEnd"/>
       <w:r>
@@ -3372,30 +3273,20 @@
           <w:szCs w:val="20"/>
           <w:lang w:val="en-US"/>
         </w:rPr>
-        <w:t>java.util</w:t>
+        <w:t>java.util.logging.ConsoleHandler.encoding</w:t>
+      </w:r>
+      <w:proofErr w:type="spellEnd"/>
+      <w:r>
+        <w:rPr>
+          <w:rFonts w:ascii="Consolas" w:hAnsi="Consolas" w:cs="Consolas"/>
+          <w:color w:val="000000"/>
+          <w:sz w:val="20"/>
+          <w:szCs w:val="20"/>
+          <w:lang w:val="en-US"/>
+        </w:rPr>
+        <w:t xml:space="preserve">  =</w:t>
       </w:r>
       <w:proofErr w:type="gramEnd"/>
-      <w:r>
-        <w:rPr>
-          <w:rFonts w:ascii="Consolas" w:hAnsi="Consolas" w:cs="Consolas"/>
-          <w:color w:val="000000"/>
-          <w:sz w:val="20"/>
-          <w:szCs w:val="20"/>
-          <w:lang w:val="en-US"/>
-        </w:rPr>
-        <w:t>.logging.ConsoleHandler.encoding</w:t>
-      </w:r>
-      <w:proofErr w:type="spellEnd"/>
-      <w:r>
-        <w:rPr>
-          <w:rFonts w:ascii="Consolas" w:hAnsi="Consolas" w:cs="Consolas"/>
-          <w:color w:val="000000"/>
-          <w:sz w:val="20"/>
-          <w:szCs w:val="20"/>
-          <w:lang w:val="en-US"/>
-        </w:rPr>
-        <w:t xml:space="preserve">  =</w:t>
-      </w:r>
     </w:p>
     <w:p>
       <w:pPr>
@@ -3428,14 +3319,14 @@
           <w:lang w:val="en-US"/>
         </w:rPr>
       </w:pPr>
-      <w:bookmarkStart w:id="5" w:name="_Toc5288510"/>
+      <w:bookmarkStart w:id="4" w:name="_Toc5288510"/>
       <w:r>
         <w:rPr>
           <w:lang w:val="en-US"/>
         </w:rPr>
         <w:t>Known Issues</w:t>
       </w:r>
-      <w:bookmarkEnd w:id="5"/>
+      <w:bookmarkEnd w:id="4"/>
     </w:p>
     <w:p>
       <w:pPr>
@@ -3466,7 +3357,35 @@
           <w:lang w:val="en-US"/>
         </w:rPr>
         <w:lastRenderedPageBreak/>
-        <w:t>The config file ./config/</w:t>
+        <w:t xml:space="preserve">The </w:t>
+      </w:r>
+      <w:proofErr w:type="spellStart"/>
+      <w:r>
+        <w:rPr>
+          <w:lang w:val="en-US"/>
+        </w:rPr>
+        <w:t>config</w:t>
+      </w:r>
+      <w:proofErr w:type="spellEnd"/>
+      <w:r>
+        <w:rPr>
+          <w:lang w:val="en-US"/>
+        </w:rPr>
+        <w:t xml:space="preserve"> file ./</w:t>
+      </w:r>
+      <w:proofErr w:type="spellStart"/>
+      <w:r>
+        <w:rPr>
+          <w:lang w:val="en-US"/>
+        </w:rPr>
+        <w:t>config</w:t>
+      </w:r>
+      <w:proofErr w:type="spellEnd"/>
+      <w:r>
+        <w:rPr>
+          <w:lang w:val="en-US"/>
+        </w:rPr>
+        <w:t>/</w:t>
       </w:r>
       <w:proofErr w:type="spellStart"/>
       <w:r>
@@ -3599,37 +3518,37 @@
           <w:lang w:val="en-US"/>
         </w:rPr>
       </w:pPr>
-      <w:bookmarkStart w:id="6" w:name="_Toc5288511"/>
+      <w:bookmarkStart w:id="5" w:name="_Toc5288511"/>
       <w:r>
         <w:rPr>
           <w:lang w:val="en-US"/>
         </w:rPr>
         <w:t>Resources</w:t>
       </w:r>
+      <w:bookmarkEnd w:id="5"/>
+    </w:p>
+    <w:p>
+      <w:pPr>
+        <w:rPr>
+          <w:lang w:val="en-US"/>
+        </w:rPr>
+      </w:pPr>
+    </w:p>
+    <w:p>
+      <w:pPr>
+        <w:pStyle w:val="Heading2"/>
+        <w:rPr>
+          <w:lang w:val="en-US"/>
+        </w:rPr>
+      </w:pPr>
+      <w:bookmarkStart w:id="6" w:name="_Toc5288512"/>
+      <w:r>
+        <w:rPr>
+          <w:lang w:val="en-US"/>
+        </w:rPr>
+        <w:t>JAR Resources</w:t>
+      </w:r>
       <w:bookmarkEnd w:id="6"/>
-    </w:p>
-    <w:p>
-      <w:pPr>
-        <w:rPr>
-          <w:lang w:val="en-US"/>
-        </w:rPr>
-      </w:pPr>
-    </w:p>
-    <w:p>
-      <w:pPr>
-        <w:pStyle w:val="Heading2"/>
-        <w:rPr>
-          <w:lang w:val="en-US"/>
-        </w:rPr>
-      </w:pPr>
-      <w:bookmarkStart w:id="7" w:name="_Toc5288512"/>
-      <w:r>
-        <w:rPr>
-          <w:lang w:val="en-US"/>
-        </w:rPr>
-        <w:t>JAR Resources</w:t>
-      </w:r>
-      <w:bookmarkEnd w:id="7"/>
     </w:p>
     <w:p>
       <w:pPr>
@@ -3782,37 +3701,37 @@
           <w:lang w:val="en-US"/>
         </w:rPr>
       </w:pPr>
-      <w:bookmarkStart w:id="8" w:name="_Toc5288513"/>
+      <w:bookmarkStart w:id="7" w:name="_Toc5288513"/>
       <w:r>
         <w:rPr>
           <w:lang w:val="en-US"/>
         </w:rPr>
         <w:t>Maintenance</w:t>
       </w:r>
+      <w:bookmarkEnd w:id="7"/>
+    </w:p>
+    <w:p>
+      <w:pPr>
+        <w:rPr>
+          <w:lang w:val="en-US"/>
+        </w:rPr>
+      </w:pPr>
+    </w:p>
+    <w:p>
+      <w:pPr>
+        <w:pStyle w:val="Heading2"/>
+        <w:rPr>
+          <w:lang w:val="en-US"/>
+        </w:rPr>
+      </w:pPr>
+      <w:bookmarkStart w:id="8" w:name="_Toc5288514"/>
+      <w:r>
+        <w:rPr>
+          <w:lang w:val="en-US"/>
+        </w:rPr>
+        <w:t>Font Awesome</w:t>
+      </w:r>
       <w:bookmarkEnd w:id="8"/>
-    </w:p>
-    <w:p>
-      <w:pPr>
-        <w:rPr>
-          <w:lang w:val="en-US"/>
-        </w:rPr>
-      </w:pPr>
-    </w:p>
-    <w:p>
-      <w:pPr>
-        <w:pStyle w:val="Heading2"/>
-        <w:rPr>
-          <w:lang w:val="en-US"/>
-        </w:rPr>
-      </w:pPr>
-      <w:bookmarkStart w:id="9" w:name="_Toc5288514"/>
-      <w:r>
-        <w:rPr>
-          <w:lang w:val="en-US"/>
-        </w:rPr>
-        <w:t>Font Awesome</w:t>
-      </w:r>
-      <w:bookmarkEnd w:id="9"/>
     </w:p>
     <w:p>
       <w:pPr>
@@ -3947,6 +3866,8 @@
         </w:rPr>
         <w:t>{</w:t>
       </w:r>
+      <w:bookmarkStart w:id="9" w:name="_GoBack"/>
+      <w:bookmarkEnd w:id="9"/>
     </w:p>
     <w:p>
       <w:pPr>
@@ -4257,6 +4178,7 @@
         <w:t xml:space="preserve">  </w:t>
       </w:r>
       <w:proofErr w:type="spellStart"/>
+      <w:proofErr w:type="gramStart"/>
       <w:r>
         <w:rPr>
           <w:rFonts w:ascii="Consolas" w:hAnsi="Consolas" w:cs="Consolas"/>
@@ -4268,6 +4190,7 @@
         <w:t>src</w:t>
       </w:r>
       <w:proofErr w:type="spellEnd"/>
+      <w:proofErr w:type="gramEnd"/>
       <w:r>
         <w:rPr>
           <w:rFonts w:ascii="Consolas" w:hAnsi="Consolas" w:cs="Consolas"/>
@@ -4297,33 +4220,7 @@
           <w:szCs w:val="20"/>
           <w:lang w:val="en-US"/>
         </w:rPr>
-        <w:t>url(</w:t>
-      </w:r>
-      <w:proofErr w:type="gramStart"/>
-      <w:r>
-        <w:rPr>
-          <w:rFonts w:ascii="Consolas" w:hAnsi="Consolas" w:cs="Consolas"/>
-          <w:i/>
-          <w:iCs/>
-          <w:color w:val="2A00E1"/>
-          <w:sz w:val="20"/>
-          <w:szCs w:val="20"/>
-          <w:lang w:val="en-US"/>
-        </w:rPr>
-        <w:t>"./</w:t>
-      </w:r>
-      <w:proofErr w:type="gramEnd"/>
-      <w:r>
-        <w:rPr>
-          <w:rFonts w:ascii="Consolas" w:hAnsi="Consolas" w:cs="Consolas"/>
-          <w:i/>
-          <w:iCs/>
-          <w:color w:val="2A00E1"/>
-          <w:sz w:val="20"/>
-          <w:szCs w:val="20"/>
-          <w:lang w:val="en-US"/>
-        </w:rPr>
-        <w:t>jarresource?pkg=com.pengtoolbox.cfw.resources.fonts&amp;file=fa-solid-900.eot")</w:t>
+        <w:t>url("./jarresource?pkg=com.pengtoolbox.cfw.resources.fonts&amp;file=fa-solid-900.eot")</w:t>
       </w:r>
       <w:r>
         <w:rPr>
@@ -4741,8 +4638,8 @@
 </file>
 
 <file path=word/numbering.xml><?xml version="1.0" encoding="utf-8"?>
-<w:numbering xmlns:wpc="http://schemas.microsoft.com/office/word/2010/wordprocessingCanvas" xmlns:cx="http://schemas.microsoft.com/office/drawing/2014/chartex" xmlns:cx1="http://schemas.microsoft.com/office/drawing/2015/9/8/chartex" xmlns:cx2="http://schemas.microsoft.com/office/drawing/2015/10/21/chartex" xmlns:cx3="http://schemas.microsoft.com/office/drawing/2016/5/9/chartex" xmlns:cx4="http://schemas.microsoft.com/office/drawing/2016/5/10/chartex" xmlns:cx5="http://schemas.microsoft.com/office/drawing/2016/5/11/chartex" xmlns:cx6="http://schemas.microsoft.com/office/drawing/2016/5/12/chartex" xmlns:cx7="http://schemas.microsoft.com/office/drawing/2016/5/13/chartex" xmlns:cx8="http://schemas.microsoft.com/office/drawing/2016/5/14/chartex" xmlns:mc="http://schemas.openxmlformats.org/markup-compatibility/2006" xmlns:aink="http://schemas.microsoft.com/office/drawing/2016/ink" xmlns:am3d="http://schemas.microsoft.com/office/drawing/2017/model3d" xmlns:o="urn:schemas-microsoft-com:office:office" xmlns:r="http://schemas.openxmlformats.org/officeDocument/2006/relationships" xmlns:m="http://schemas.openxmlformats.org/officeDocument/2006/math" xmlns:v="urn:schemas-microsoft-com:vml" xmlns:wp14="http://schemas.microsoft.com/office/word/2010/wordprocessingDrawing" xmlns:wp="http://schemas.openxmlformats.org/drawingml/2006/wordprocessingDrawing" xmlns:w10="urn:schemas-microsoft-com:office:word" xmlns:w="http://schemas.openxmlformats.org/wordprocessingml/2006/main" xmlns:w14="http://schemas.microsoft.com/office/word/2010/wordml" xmlns:w15="http://schemas.microsoft.com/office/word/2012/wordml" xmlns:w16cid="http://schemas.microsoft.com/office/word/2016/wordml/cid" xmlns:w16se="http://schemas.microsoft.com/office/word/2015/wordml/symex" xmlns:wpg="http://schemas.microsoft.com/office/word/2010/wordprocessingGroup" xmlns:wpi="http://schemas.microsoft.com/office/word/2010/wordprocessingInk" xmlns:wne="http://schemas.microsoft.com/office/word/2006/wordml" xmlns:wps="http://schemas.microsoft.com/office/word/2010/wordprocessingShape" mc:Ignorable="w14 w15 w16se w16cid wp14">
-  <w:abstractNum w:abstractNumId="0" w15:restartNumberingAfterBreak="0">
+<w:numbering xmlns:wpc="http://schemas.microsoft.com/office/word/2010/wordprocessingCanvas" xmlns:mc="http://schemas.openxmlformats.org/markup-compatibility/2006" xmlns:o="urn:schemas-microsoft-com:office:office" xmlns:r="http://schemas.openxmlformats.org/officeDocument/2006/relationships" xmlns:m="http://schemas.openxmlformats.org/officeDocument/2006/math" xmlns:v="urn:schemas-microsoft-com:vml" xmlns:wp14="http://schemas.microsoft.com/office/word/2010/wordprocessingDrawing" xmlns:wp="http://schemas.openxmlformats.org/drawingml/2006/wordprocessingDrawing" xmlns:w10="urn:schemas-microsoft-com:office:word" xmlns:w="http://schemas.openxmlformats.org/wordprocessingml/2006/main" xmlns:w14="http://schemas.microsoft.com/office/word/2010/wordml" xmlns:wpg="http://schemas.microsoft.com/office/word/2010/wordprocessingGroup" xmlns:wpi="http://schemas.microsoft.com/office/word/2010/wordprocessingInk" xmlns:wne="http://schemas.microsoft.com/office/word/2006/wordml" xmlns:wps="http://schemas.microsoft.com/office/word/2010/wordprocessingShape" mc:Ignorable="w14 wp14">
+  <w:abstractNum w:abstractNumId="0">
     <w:nsid w:val="05165E98"/>
     <w:multiLevelType w:val="hybridMultilevel"/>
     <w:tmpl w:val="53B83CF4"/>
@@ -4855,7 +4752,7 @@
       </w:rPr>
     </w:lvl>
   </w:abstractNum>
-  <w:abstractNum w:abstractNumId="1" w15:restartNumberingAfterBreak="0">
+  <w:abstractNum w:abstractNumId="1">
     <w:nsid w:val="1EBD7A0A"/>
     <w:multiLevelType w:val="hybridMultilevel"/>
     <w:tmpl w:val="52B2FCBA"/>
@@ -4968,7 +4865,7 @@
       </w:rPr>
     </w:lvl>
   </w:abstractNum>
-  <w:abstractNum w:abstractNumId="2" w15:restartNumberingAfterBreak="0">
+  <w:abstractNum w:abstractNumId="2">
     <w:nsid w:val="36993B84"/>
     <w:multiLevelType w:val="hybridMultilevel"/>
     <w:tmpl w:val="CD06D516"/>
@@ -5081,7 +4978,7 @@
       </w:rPr>
     </w:lvl>
   </w:abstractNum>
-  <w:abstractNum w:abstractNumId="3" w15:restartNumberingAfterBreak="0">
+  <w:abstractNum w:abstractNumId="3">
     <w:nsid w:val="3995566B"/>
     <w:multiLevelType w:val="hybridMultilevel"/>
     <w:tmpl w:val="26644CC6"/>
@@ -5194,7 +5091,7 @@
       </w:rPr>
     </w:lvl>
   </w:abstractNum>
-  <w:abstractNum w:abstractNumId="4" w15:restartNumberingAfterBreak="0">
+  <w:abstractNum w:abstractNumId="4">
     <w:nsid w:val="42114EB9"/>
     <w:multiLevelType w:val="hybridMultilevel"/>
     <w:tmpl w:val="BD028966"/>
@@ -5307,7 +5204,7 @@
       </w:rPr>
     </w:lvl>
   </w:abstractNum>
-  <w:abstractNum w:abstractNumId="5" w15:restartNumberingAfterBreak="0">
+  <w:abstractNum w:abstractNumId="5">
     <w:nsid w:val="5EC919DD"/>
     <w:multiLevelType w:val="multilevel"/>
     <w:tmpl w:val="08070025"/>
@@ -5402,7 +5299,7 @@
       </w:pPr>
     </w:lvl>
   </w:abstractNum>
-  <w:abstractNum w:abstractNumId="6" w15:restartNumberingAfterBreak="0">
+  <w:abstractNum w:abstractNumId="6">
     <w:nsid w:val="64920710"/>
     <w:multiLevelType w:val="hybridMultilevel"/>
     <w:tmpl w:val="3746DC40"/>
@@ -5515,7 +5412,7 @@
       </w:rPr>
     </w:lvl>
   </w:abstractNum>
-  <w:abstractNum w:abstractNumId="7" w15:restartNumberingAfterBreak="0">
+  <w:abstractNum w:abstractNumId="7">
     <w:nsid w:val="7CF16F06"/>
     <w:multiLevelType w:val="hybridMultilevel"/>
     <w:tmpl w:val="2482E31A"/>
@@ -5656,7 +5553,7 @@
 </file>
 
 <file path=word/styles.xml><?xml version="1.0" encoding="utf-8"?>
-<w:styles xmlns:mc="http://schemas.openxmlformats.org/markup-compatibility/2006" xmlns:r="http://schemas.openxmlformats.org/officeDocument/2006/relationships" xmlns:w="http://schemas.openxmlformats.org/wordprocessingml/2006/main" xmlns:w14="http://schemas.microsoft.com/office/word/2010/wordml" xmlns:w15="http://schemas.microsoft.com/office/word/2012/wordml" xmlns:w16cid="http://schemas.microsoft.com/office/word/2016/wordml/cid" xmlns:w16se="http://schemas.microsoft.com/office/word/2015/wordml/symex" mc:Ignorable="w14 w15 w16se w16cid">
+<w:styles xmlns:mc="http://schemas.openxmlformats.org/markup-compatibility/2006" xmlns:r="http://schemas.openxmlformats.org/officeDocument/2006/relationships" xmlns:w="http://schemas.openxmlformats.org/wordprocessingml/2006/main" xmlns:w14="http://schemas.microsoft.com/office/word/2010/wordml" mc:Ignorable="w14">
   <w:docDefaults>
     <w:rPrDefault>
       <w:rPr>
@@ -5672,383 +5569,144 @@
       </w:pPr>
     </w:pPrDefault>
   </w:docDefaults>
-  <w:latentStyles w:defLockedState="0" w:defUIPriority="99" w:defSemiHidden="0" w:defUnhideWhenUsed="0" w:defQFormat="0" w:count="376">
-    <w:lsdException w:name="Normal" w:uiPriority="0" w:qFormat="1"/>
-    <w:lsdException w:name="heading 1" w:uiPriority="9" w:qFormat="1"/>
-    <w:lsdException w:name="heading 2" w:semiHidden="1" w:uiPriority="9" w:unhideWhenUsed="1" w:qFormat="1"/>
-    <w:lsdException w:name="heading 3" w:semiHidden="1" w:uiPriority="9" w:unhideWhenUsed="1" w:qFormat="1"/>
-    <w:lsdException w:name="heading 4" w:semiHidden="1" w:uiPriority="9" w:unhideWhenUsed="1" w:qFormat="1"/>
-    <w:lsdException w:name="heading 5" w:semiHidden="1" w:uiPriority="9" w:unhideWhenUsed="1" w:qFormat="1"/>
-    <w:lsdException w:name="heading 6" w:semiHidden="1" w:uiPriority="9" w:unhideWhenUsed="1" w:qFormat="1"/>
-    <w:lsdException w:name="heading 7" w:semiHidden="1" w:uiPriority="9" w:unhideWhenUsed="1" w:qFormat="1"/>
-    <w:lsdException w:name="heading 8" w:semiHidden="1" w:uiPriority="9" w:unhideWhenUsed="1" w:qFormat="1"/>
-    <w:lsdException w:name="heading 9" w:semiHidden="1" w:uiPriority="9" w:unhideWhenUsed="1" w:qFormat="1"/>
-    <w:lsdException w:name="index 1" w:semiHidden="1" w:unhideWhenUsed="1"/>
-    <w:lsdException w:name="index 2" w:semiHidden="1" w:unhideWhenUsed="1"/>
-    <w:lsdException w:name="index 3" w:semiHidden="1" w:unhideWhenUsed="1"/>
-    <w:lsdException w:name="index 4" w:semiHidden="1" w:unhideWhenUsed="1"/>
-    <w:lsdException w:name="index 5" w:semiHidden="1" w:unhideWhenUsed="1"/>
-    <w:lsdException w:name="index 6" w:semiHidden="1" w:unhideWhenUsed="1"/>
-    <w:lsdException w:name="index 7" w:semiHidden="1" w:unhideWhenUsed="1"/>
-    <w:lsdException w:name="index 8" w:semiHidden="1" w:unhideWhenUsed="1"/>
-    <w:lsdException w:name="index 9" w:semiHidden="1" w:unhideWhenUsed="1"/>
-    <w:lsdException w:name="toc 1" w:semiHidden="1" w:uiPriority="39" w:unhideWhenUsed="1"/>
-    <w:lsdException w:name="toc 2" w:semiHidden="1" w:uiPriority="39" w:unhideWhenUsed="1"/>
-    <w:lsdException w:name="toc 3" w:semiHidden="1" w:uiPriority="39" w:unhideWhenUsed="1"/>
-    <w:lsdException w:name="toc 4" w:semiHidden="1" w:uiPriority="39" w:unhideWhenUsed="1"/>
-    <w:lsdException w:name="toc 5" w:semiHidden="1" w:uiPriority="39" w:unhideWhenUsed="1"/>
-    <w:lsdException w:name="toc 6" w:semiHidden="1" w:uiPriority="39" w:unhideWhenUsed="1"/>
-    <w:lsdException w:name="toc 7" w:semiHidden="1" w:uiPriority="39" w:unhideWhenUsed="1"/>
-    <w:lsdException w:name="toc 8" w:semiHidden="1" w:uiPriority="39" w:unhideWhenUsed="1"/>
-    <w:lsdException w:name="toc 9" w:semiHidden="1" w:uiPriority="39" w:unhideWhenUsed="1"/>
-    <w:lsdException w:name="Normal Indent" w:semiHidden="1" w:unhideWhenUsed="1"/>
-    <w:lsdException w:name="footnote text" w:semiHidden="1" w:unhideWhenUsed="1"/>
-    <w:lsdException w:name="annotation text" w:semiHidden="1" w:unhideWhenUsed="1"/>
-    <w:lsdException w:name="header" w:semiHidden="1" w:unhideWhenUsed="1"/>
-    <w:lsdException w:name="footer" w:semiHidden="1" w:unhideWhenUsed="1"/>
-    <w:lsdException w:name="index heading" w:semiHidden="1" w:unhideWhenUsed="1"/>
-    <w:lsdException w:name="caption" w:semiHidden="1" w:uiPriority="35" w:unhideWhenUsed="1" w:qFormat="1"/>
-    <w:lsdException w:name="table of figures" w:semiHidden="1" w:unhideWhenUsed="1"/>
-    <w:lsdException w:name="envelope address" w:semiHidden="1" w:unhideWhenUsed="1"/>
-    <w:lsdException w:name="envelope return" w:semiHidden="1" w:unhideWhenUsed="1"/>
-    <w:lsdException w:name="footnote reference" w:semiHidden="1" w:unhideWhenUsed="1"/>
-    <w:lsdException w:name="annotation reference" w:semiHidden="1" w:unhideWhenUsed="1"/>
-    <w:lsdException w:name="line number" w:semiHidden="1" w:unhideWhenUsed="1"/>
-    <w:lsdException w:name="page number" w:semiHidden="1" w:unhideWhenUsed="1"/>
-    <w:lsdException w:name="endnote reference" w:semiHidden="1" w:unhideWhenUsed="1"/>
-    <w:lsdException w:name="endnote text" w:semiHidden="1" w:unhideWhenUsed="1"/>
-    <w:lsdException w:name="table of authorities" w:semiHidden="1" w:unhideWhenUsed="1"/>
-    <w:lsdException w:name="macro" w:semiHidden="1" w:unhideWhenUsed="1"/>
-    <w:lsdException w:name="toa heading" w:semiHidden="1" w:unhideWhenUsed="1"/>
-    <w:lsdException w:name="List" w:semiHidden="1" w:unhideWhenUsed="1"/>
-    <w:lsdException w:name="List Bullet" w:semiHidden="1" w:unhideWhenUsed="1"/>
-    <w:lsdException w:name="List Number" w:semiHidden="1" w:unhideWhenUsed="1"/>
-    <w:lsdException w:name="List 2" w:semiHidden="1" w:unhideWhenUsed="1"/>
-    <w:lsdException w:name="List 3" w:semiHidden="1" w:unhideWhenUsed="1"/>
-    <w:lsdException w:name="List 4" w:semiHidden="1" w:unhideWhenUsed="1"/>
-    <w:lsdException w:name="List 5" w:semiHidden="1" w:unhideWhenUsed="1"/>
-    <w:lsdException w:name="List Bullet 2" w:semiHidden="1" w:unhideWhenUsed="1"/>
-    <w:lsdException w:name="List Bullet 3" w:semiHidden="1" w:unhideWhenUsed="1"/>
-    <w:lsdException w:name="List Bullet 4" w:semiHidden="1" w:unhideWhenUsed="1"/>
-    <w:lsdException w:name="List Bullet 5" w:semiHidden="1" w:unhideWhenUsed="1"/>
-    <w:lsdException w:name="List Number 2" w:semiHidden="1" w:unhideWhenUsed="1"/>
-    <w:lsdException w:name="List Number 3" w:semiHidden="1" w:unhideWhenUsed="1"/>
-    <w:lsdException w:name="List Number 4" w:semiHidden="1" w:unhideWhenUsed="1"/>
-    <w:lsdException w:name="List Number 5" w:semiHidden="1" w:unhideWhenUsed="1"/>
-    <w:lsdException w:name="Title" w:uiPriority="10" w:qFormat="1"/>
-    <w:lsdException w:name="Closing" w:semiHidden="1" w:unhideWhenUsed="1"/>
-    <w:lsdException w:name="Signature" w:semiHidden="1" w:unhideWhenUsed="1"/>
-    <w:lsdException w:name="Default Paragraph Font" w:semiHidden="1" w:uiPriority="1" w:unhideWhenUsed="1"/>
-    <w:lsdException w:name="Body Text" w:semiHidden="1" w:unhideWhenUsed="1"/>
-    <w:lsdException w:name="Body Text Indent" w:semiHidden="1" w:unhideWhenUsed="1"/>
-    <w:lsdException w:name="List Continue" w:semiHidden="1" w:unhideWhenUsed="1"/>
-    <w:lsdException w:name="List Continue 2" w:semiHidden="1" w:unhideWhenUsed="1"/>
-    <w:lsdException w:name="List Continue 3" w:semiHidden="1" w:unhideWhenUsed="1"/>
-    <w:lsdException w:name="List Continue 4" w:semiHidden="1" w:unhideWhenUsed="1"/>
-    <w:lsdException w:name="List Continue 5" w:semiHidden="1" w:unhideWhenUsed="1"/>
-    <w:lsdException w:name="Message Header" w:semiHidden="1" w:unhideWhenUsed="1"/>
-    <w:lsdException w:name="Subtitle" w:uiPriority="11" w:qFormat="1"/>
-    <w:lsdException w:name="Salutation" w:semiHidden="1" w:unhideWhenUsed="1"/>
-    <w:lsdException w:name="Date" w:semiHidden="1" w:unhideWhenUsed="1"/>
-    <w:lsdException w:name="Body Text First Indent" w:semiHidden="1" w:unhideWhenUsed="1"/>
-    <w:lsdException w:name="Body Text First Indent 2" w:semiHidden="1" w:unhideWhenUsed="1"/>
-    <w:lsdException w:name="Note Heading" w:semiHidden="1" w:unhideWhenUsed="1"/>
-    <w:lsdException w:name="Body Text 2" w:semiHidden="1" w:unhideWhenUsed="1"/>
-    <w:lsdException w:name="Body Text 3" w:semiHidden="1" w:unhideWhenUsed="1"/>
-    <w:lsdException w:name="Body Text Indent 2" w:semiHidden="1" w:unhideWhenUsed="1"/>
-    <w:lsdException w:name="Body Text Indent 3" w:semiHidden="1" w:unhideWhenUsed="1"/>
-    <w:lsdException w:name="Block Text" w:semiHidden="1" w:unhideWhenUsed="1"/>
-    <w:lsdException w:name="Hyperlink" w:semiHidden="1" w:unhideWhenUsed="1"/>
-    <w:lsdException w:name="FollowedHyperlink" w:semiHidden="1" w:unhideWhenUsed="1"/>
-    <w:lsdException w:name="Strong" w:uiPriority="22" w:qFormat="1"/>
-    <w:lsdException w:name="Emphasis" w:uiPriority="20" w:qFormat="1"/>
-    <w:lsdException w:name="Document Map" w:semiHidden="1" w:unhideWhenUsed="1"/>
-    <w:lsdException w:name="Plain Text" w:semiHidden="1" w:unhideWhenUsed="1"/>
-    <w:lsdException w:name="E-mail Signature" w:semiHidden="1" w:unhideWhenUsed="1"/>
-    <w:lsdException w:name="HTML Top of Form" w:semiHidden="1" w:unhideWhenUsed="1"/>
-    <w:lsdException w:name="HTML Bottom of Form" w:semiHidden="1" w:unhideWhenUsed="1"/>
-    <w:lsdException w:name="Normal (Web)" w:semiHidden="1" w:unhideWhenUsed="1"/>
-    <w:lsdException w:name="HTML Acronym" w:semiHidden="1" w:unhideWhenUsed="1"/>
-    <w:lsdException w:name="HTML Address" w:semiHidden="1" w:unhideWhenUsed="1"/>
-    <w:lsdException w:name="HTML Cite" w:semiHidden="1" w:unhideWhenUsed="1"/>
-    <w:lsdException w:name="HTML Code" w:semiHidden="1" w:unhideWhenUsed="1"/>
-    <w:lsdException w:name="HTML Definition" w:semiHidden="1" w:unhideWhenUsed="1"/>
-    <w:lsdException w:name="HTML Keyboard" w:semiHidden="1" w:unhideWhenUsed="1"/>
-    <w:lsdException w:name="HTML Preformatted" w:semiHidden="1" w:unhideWhenUsed="1"/>
-    <w:lsdException w:name="HTML Sample" w:semiHidden="1" w:unhideWhenUsed="1"/>
-    <w:lsdException w:name="HTML Typewriter" w:semiHidden="1" w:unhideWhenUsed="1"/>
-    <w:lsdException w:name="HTML Variable" w:semiHidden="1" w:unhideWhenUsed="1"/>
-    <w:lsdException w:name="Normal Table" w:semiHidden="1" w:unhideWhenUsed="1"/>
-    <w:lsdException w:name="annotation subject" w:semiHidden="1" w:unhideWhenUsed="1"/>
-    <w:lsdException w:name="No List" w:semiHidden="1" w:unhideWhenUsed="1"/>
-    <w:lsdException w:name="Outline List 1" w:semiHidden="1" w:unhideWhenUsed="1"/>
-    <w:lsdException w:name="Outline List 2" w:semiHidden="1" w:unhideWhenUsed="1"/>
-    <w:lsdException w:name="Outline List 3" w:semiHidden="1" w:unhideWhenUsed="1"/>
-    <w:lsdException w:name="Table Simple 1" w:semiHidden="1" w:unhideWhenUsed="1"/>
-    <w:lsdException w:name="Table Simple 2" w:semiHidden="1" w:unhideWhenUsed="1"/>
-    <w:lsdException w:name="Table Simple 3" w:semiHidden="1" w:unhideWhenUsed="1"/>
-    <w:lsdException w:name="Table Classic 1" w:semiHidden="1" w:unhideWhenUsed="1"/>
-    <w:lsdException w:name="Table Classic 2" w:semiHidden="1" w:unhideWhenUsed="1"/>
-    <w:lsdException w:name="Table Classic 3" w:semiHidden="1" w:unhideWhenUsed="1"/>
-    <w:lsdException w:name="Table Classic 4" w:semiHidden="1" w:unhideWhenUsed="1"/>
-    <w:lsdException w:name="Table Colorful 1" w:semiHidden="1" w:unhideWhenUsed="1"/>
-    <w:lsdException w:name="Table Colorful 2" w:semiHidden="1" w:unhideWhenUsed="1"/>
-    <w:lsdException w:name="Table Colorful 3" w:semiHidden="1" w:unhideWhenUsed="1"/>
-    <w:lsdException w:name="Table Columns 1" w:semiHidden="1" w:unhideWhenUsed="1"/>
-    <w:lsdException w:name="Table Columns 2" w:semiHidden="1" w:unhideWhenUsed="1"/>
-    <w:lsdException w:name="Table Columns 3" w:semiHidden="1" w:unhideWhenUsed="1"/>
-    <w:lsdException w:name="Table Columns 4" w:semiHidden="1" w:unhideWhenUsed="1"/>
-    <w:lsdException w:name="Table Columns 5" w:semiHidden="1" w:unhideWhenUsed="1"/>
-    <w:lsdException w:name="Table Grid 1" w:semiHidden="1" w:unhideWhenUsed="1"/>
-    <w:lsdException w:name="Table Grid 2" w:semiHidden="1" w:unhideWhenUsed="1"/>
-    <w:lsdException w:name="Table Grid 3" w:semiHidden="1" w:unhideWhenUsed="1"/>
-    <w:lsdException w:name="Table Grid 4" w:semiHidden="1" w:unhideWhenUsed="1"/>
-    <w:lsdException w:name="Table Grid 5" w:semiHidden="1" w:unhideWhenUsed="1"/>
-    <w:lsdException w:name="Table Grid 6" w:semiHidden="1" w:unhideWhenUsed="1"/>
-    <w:lsdException w:name="Table Grid 7" w:semiHidden="1" w:unhideWhenUsed="1"/>
-    <w:lsdException w:name="Table Grid 8" w:semiHidden="1" w:unhideWhenUsed="1"/>
-    <w:lsdException w:name="Table List 1" w:semiHidden="1" w:unhideWhenUsed="1"/>
-    <w:lsdException w:name="Table List 2" w:semiHidden="1" w:unhideWhenUsed="1"/>
-    <w:lsdException w:name="Table List 3" w:semiHidden="1" w:unhideWhenUsed="1"/>
-    <w:lsdException w:name="Table List 4" w:semiHidden="1" w:unhideWhenUsed="1"/>
-    <w:lsdException w:name="Table List 5" w:semiHidden="1" w:unhideWhenUsed="1"/>
-    <w:lsdException w:name="Table List 6" w:semiHidden="1" w:unhideWhenUsed="1"/>
-    <w:lsdException w:name="Table List 7" w:semiHidden="1" w:unhideWhenUsed="1"/>
-    <w:lsdException w:name="Table List 8" w:semiHidden="1" w:unhideWhenUsed="1"/>
-    <w:lsdException w:name="Table 3D effects 1" w:semiHidden="1" w:unhideWhenUsed="1"/>
-    <w:lsdException w:name="Table 3D effects 2" w:semiHidden="1" w:unhideWhenUsed="1"/>
-    <w:lsdException w:name="Table 3D effects 3" w:semiHidden="1" w:unhideWhenUsed="1"/>
-    <w:lsdException w:name="Table Contemporary" w:semiHidden="1" w:unhideWhenUsed="1"/>
-    <w:lsdException w:name="Table Elegant" w:semiHidden="1" w:unhideWhenUsed="1"/>
-    <w:lsdException w:name="Table Professional" w:semiHidden="1" w:unhideWhenUsed="1"/>
-    <w:lsdException w:name="Table Subtle 1" w:semiHidden="1" w:unhideWhenUsed="1"/>
-    <w:lsdException w:name="Table Subtle 2" w:semiHidden="1" w:unhideWhenUsed="1"/>
-    <w:lsdException w:name="Table Web 1" w:semiHidden="1" w:unhideWhenUsed="1"/>
-    <w:lsdException w:name="Table Web 2" w:semiHidden="1" w:unhideWhenUsed="1"/>
-    <w:lsdException w:name="Table Web 3" w:semiHidden="1" w:unhideWhenUsed="1"/>
-    <w:lsdException w:name="Balloon Text" w:semiHidden="1" w:unhideWhenUsed="1"/>
-    <w:lsdException w:name="Table Grid" w:semiHidden="1" w:uiPriority="59" w:unhideWhenUsed="1"/>
-    <w:lsdException w:name="Table Theme" w:semiHidden="1" w:unhideWhenUsed="1"/>
-    <w:lsdException w:name="Placeholder Text" w:semiHidden="1"/>
-    <w:lsdException w:name="No Spacing" w:uiPriority="1" w:qFormat="1"/>
-    <w:lsdException w:name="Light Shading" w:uiPriority="60"/>
-    <w:lsdException w:name="Light List" w:uiPriority="61"/>
-    <w:lsdException w:name="Light Grid" w:uiPriority="62"/>
-    <w:lsdException w:name="Medium Shading 1" w:uiPriority="63"/>
-    <w:lsdException w:name="Medium Shading 2" w:uiPriority="64"/>
-    <w:lsdException w:name="Medium List 1" w:uiPriority="65"/>
-    <w:lsdException w:name="Medium List 2" w:uiPriority="66"/>
-    <w:lsdException w:name="Medium Grid 1" w:uiPriority="67"/>
-    <w:lsdException w:name="Medium Grid 2" w:uiPriority="68"/>
-    <w:lsdException w:name="Medium Grid 3" w:uiPriority="69"/>
-    <w:lsdException w:name="Dark List" w:uiPriority="70"/>
-    <w:lsdException w:name="Colorful Shading" w:uiPriority="71"/>
-    <w:lsdException w:name="Colorful List" w:uiPriority="72"/>
-    <w:lsdException w:name="Colorful Grid" w:uiPriority="73"/>
-    <w:lsdException w:name="Light Shading Accent 1" w:uiPriority="60"/>
-    <w:lsdException w:name="Light List Accent 1" w:uiPriority="61"/>
-    <w:lsdException w:name="Light Grid Accent 1" w:uiPriority="62"/>
-    <w:lsdException w:name="Medium Shading 1 Accent 1" w:uiPriority="63"/>
-    <w:lsdException w:name="Medium Shading 2 Accent 1" w:uiPriority="64"/>
-    <w:lsdException w:name="Medium List 1 Accent 1" w:uiPriority="65"/>
-    <w:lsdException w:name="Revision" w:semiHidden="1"/>
-    <w:lsdException w:name="List Paragraph" w:uiPriority="34" w:qFormat="1"/>
-    <w:lsdException w:name="Quote" w:uiPriority="29" w:qFormat="1"/>
-    <w:lsdException w:name="Intense Quote" w:uiPriority="30" w:qFormat="1"/>
-    <w:lsdException w:name="Medium List 2 Accent 1" w:uiPriority="66"/>
-    <w:lsdException w:name="Medium Grid 1 Accent 1" w:uiPriority="67"/>
-    <w:lsdException w:name="Medium Grid 2 Accent 1" w:uiPriority="68"/>
-    <w:lsdException w:name="Medium Grid 3 Accent 1" w:uiPriority="69"/>
-    <w:lsdException w:name="Dark List Accent 1" w:uiPriority="70"/>
-    <w:lsdException w:name="Colorful Shading Accent 1" w:uiPriority="71"/>
-    <w:lsdException w:name="Colorful List Accent 1" w:uiPriority="72"/>
-    <w:lsdException w:name="Colorful Grid Accent 1" w:uiPriority="73"/>
-    <w:lsdException w:name="Light Shading Accent 2" w:uiPriority="60"/>
-    <w:lsdException w:name="Light List Accent 2" w:uiPriority="61"/>
-    <w:lsdException w:name="Light Grid Accent 2" w:uiPriority="62"/>
-    <w:lsdException w:name="Medium Shading 1 Accent 2" w:uiPriority="63"/>
-    <w:lsdException w:name="Medium Shading 2 Accent 2" w:uiPriority="64"/>
-    <w:lsdException w:name="Medium List 1 Accent 2" w:uiPriority="65"/>
-    <w:lsdException w:name="Medium List 2 Accent 2" w:uiPriority="66"/>
-    <w:lsdException w:name="Medium Grid 1 Accent 2" w:uiPriority="67"/>
-    <w:lsdException w:name="Medium Grid 2 Accent 2" w:uiPriority="68"/>
-    <w:lsdException w:name="Medium Grid 3 Accent 2" w:uiPriority="69"/>
-    <w:lsdException w:name="Dark List Accent 2" w:uiPriority="70"/>
-    <w:lsdException w:name="Colorful Shading Accent 2" w:uiPriority="71"/>
-    <w:lsdException w:name="Colorful List Accent 2" w:uiPriority="72"/>
-    <w:lsdException w:name="Colorful Grid Accent 2" w:uiPriority="73"/>
-    <w:lsdException w:name="Light Shading Accent 3" w:uiPriority="60"/>
-    <w:lsdException w:name="Light List Accent 3" w:uiPriority="61"/>
-    <w:lsdException w:name="Light Grid Accent 3" w:uiPriority="62"/>
-    <w:lsdException w:name="Medium Shading 1 Accent 3" w:uiPriority="63"/>
-    <w:lsdException w:name="Medium Shading 2 Accent 3" w:uiPriority="64"/>
-    <w:lsdException w:name="Medium List 1 Accent 3" w:uiPriority="65"/>
-    <w:lsdException w:name="Medium List 2 Accent 3" w:uiPriority="66"/>
-    <w:lsdException w:name="Medium Grid 1 Accent 3" w:uiPriority="67"/>
-    <w:lsdException w:name="Medium Grid 2 Accent 3" w:uiPriority="68"/>
-    <w:lsdException w:name="Medium Grid 3 Accent 3" w:uiPriority="69"/>
-    <w:lsdException w:name="Dark List Accent 3" w:uiPriority="70"/>
-    <w:lsdException w:name="Colorful Shading Accent 3" w:uiPriority="71"/>
-    <w:lsdException w:name="Colorful List Accent 3" w:uiPriority="72"/>
-    <w:lsdException w:name="Colorful Grid Accent 3" w:uiPriority="73"/>
-    <w:lsdException w:name="Light Shading Accent 4" w:uiPriority="60"/>
-    <w:lsdException w:name="Light List Accent 4" w:uiPriority="61"/>
-    <w:lsdException w:name="Light Grid Accent 4" w:uiPriority="62"/>
-    <w:lsdException w:name="Medium Shading 1 Accent 4" w:uiPriority="63"/>
-    <w:lsdException w:name="Medium Shading 2 Accent 4" w:uiPriority="64"/>
-    <w:lsdException w:name="Medium List 1 Accent 4" w:uiPriority="65"/>
-    <w:lsdException w:name="Medium List 2 Accent 4" w:uiPriority="66"/>
-    <w:lsdException w:name="Medium Grid 1 Accent 4" w:uiPriority="67"/>
-    <w:lsdException w:name="Medium Grid 2 Accent 4" w:uiPriority="68"/>
-    <w:lsdException w:name="Medium Grid 3 Accent 4" w:uiPriority="69"/>
-    <w:lsdException w:name="Dark List Accent 4" w:uiPriority="70"/>
-    <w:lsdException w:name="Colorful Shading Accent 4" w:uiPriority="71"/>
-    <w:lsdException w:name="Colorful List Accent 4" w:uiPriority="72"/>
-    <w:lsdException w:name="Colorful Grid Accent 4" w:uiPriority="73"/>
-    <w:lsdException w:name="Light Shading Accent 5" w:uiPriority="60"/>
-    <w:lsdException w:name="Light List Accent 5" w:uiPriority="61"/>
-    <w:lsdException w:name="Light Grid Accent 5" w:uiPriority="62"/>
-    <w:lsdException w:name="Medium Shading 1 Accent 5" w:uiPriority="63"/>
-    <w:lsdException w:name="Medium Shading 2 Accent 5" w:uiPriority="64"/>
-    <w:lsdException w:name="Medium List 1 Accent 5" w:uiPriority="65"/>
-    <w:lsdException w:name="Medium List 2 Accent 5" w:uiPriority="66"/>
-    <w:lsdException w:name="Medium Grid 1 Accent 5" w:uiPriority="67"/>
-    <w:lsdException w:name="Medium Grid 2 Accent 5" w:uiPriority="68"/>
-    <w:lsdException w:name="Medium Grid 3 Accent 5" w:uiPriority="69"/>
-    <w:lsdException w:name="Dark List Accent 5" w:uiPriority="70"/>
-    <w:lsdException w:name="Colorful Shading Accent 5" w:uiPriority="71"/>
-    <w:lsdException w:name="Colorful List Accent 5" w:uiPriority="72"/>
-    <w:lsdException w:name="Colorful Grid Accent 5" w:uiPriority="73"/>
-    <w:lsdException w:name="Light Shading Accent 6" w:uiPriority="60"/>
-    <w:lsdException w:name="Light List Accent 6" w:uiPriority="61"/>
-    <w:lsdException w:name="Light Grid Accent 6" w:uiPriority="62"/>
-    <w:lsdException w:name="Medium Shading 1 Accent 6" w:uiPriority="63"/>
-    <w:lsdException w:name="Medium Shading 2 Accent 6" w:uiPriority="64"/>
-    <w:lsdException w:name="Medium List 1 Accent 6" w:uiPriority="65"/>
-    <w:lsdException w:name="Medium List 2 Accent 6" w:uiPriority="66"/>
-    <w:lsdException w:name="Medium Grid 1 Accent 6" w:uiPriority="67"/>
-    <w:lsdException w:name="Medium Grid 2 Accent 6" w:uiPriority="68"/>
-    <w:lsdException w:name="Medium Grid 3 Accent 6" w:uiPriority="69"/>
-    <w:lsdException w:name="Dark List Accent 6" w:uiPriority="70"/>
-    <w:lsdException w:name="Colorful Shading Accent 6" w:uiPriority="71"/>
-    <w:lsdException w:name="Colorful List Accent 6" w:uiPriority="72"/>
-    <w:lsdException w:name="Colorful Grid Accent 6" w:uiPriority="73"/>
-    <w:lsdException w:name="Subtle Emphasis" w:uiPriority="19" w:qFormat="1"/>
-    <w:lsdException w:name="Intense Emphasis" w:uiPriority="21" w:qFormat="1"/>
-    <w:lsdException w:name="Subtle Reference" w:uiPriority="31" w:qFormat="1"/>
-    <w:lsdException w:name="Intense Reference" w:uiPriority="32" w:qFormat="1"/>
-    <w:lsdException w:name="Book Title" w:uiPriority="33" w:qFormat="1"/>
-    <w:lsdException w:name="Bibliography" w:semiHidden="1" w:uiPriority="37" w:unhideWhenUsed="1"/>
-    <w:lsdException w:name="TOC Heading" w:semiHidden="1" w:uiPriority="39" w:unhideWhenUsed="1" w:qFormat="1"/>
-    <w:lsdException w:name="Plain Table 1" w:uiPriority="41"/>
-    <w:lsdException w:name="Plain Table 2" w:uiPriority="42"/>
-    <w:lsdException w:name="Plain Table 3" w:uiPriority="43"/>
-    <w:lsdException w:name="Plain Table 4" w:uiPriority="44"/>
-    <w:lsdException w:name="Plain Table 5" w:uiPriority="45"/>
-    <w:lsdException w:name="Grid Table Light" w:uiPriority="40"/>
-    <w:lsdException w:name="Grid Table 1 Light" w:uiPriority="46"/>
-    <w:lsdException w:name="Grid Table 2" w:uiPriority="47"/>
-    <w:lsdException w:name="Grid Table 3" w:uiPriority="48"/>
-    <w:lsdException w:name="Grid Table 4" w:uiPriority="49"/>
-    <w:lsdException w:name="Grid Table 5 Dark" w:uiPriority="50"/>
-    <w:lsdException w:name="Grid Table 6 Colorful" w:uiPriority="51"/>
-    <w:lsdException w:name="Grid Table 7 Colorful" w:uiPriority="52"/>
-    <w:lsdException w:name="Grid Table 1 Light Accent 1" w:uiPriority="46"/>
-    <w:lsdException w:name="Grid Table 2 Accent 1" w:uiPriority="47"/>
-    <w:lsdException w:name="Grid Table 3 Accent 1" w:uiPriority="48"/>
-    <w:lsdException w:name="Grid Table 4 Accent 1" w:uiPriority="49"/>
-    <w:lsdException w:name="Grid Table 5 Dark Accent 1" w:uiPriority="50"/>
-    <w:lsdException w:name="Grid Table 6 Colorful Accent 1" w:uiPriority="51"/>
-    <w:lsdException w:name="Grid Table 7 Colorful Accent 1" w:uiPriority="52"/>
-    <w:lsdException w:name="Grid Table 1 Light Accent 2" w:uiPriority="46"/>
-    <w:lsdException w:name="Grid Table 2 Accent 2" w:uiPriority="47"/>
-    <w:lsdException w:name="Grid Table 3 Accent 2" w:uiPriority="48"/>
-    <w:lsdException w:name="Grid Table 4 Accent 2" w:uiPriority="49"/>
-    <w:lsdException w:name="Grid Table 5 Dark Accent 2" w:uiPriority="50"/>
-    <w:lsdException w:name="Grid Table 6 Colorful Accent 2" w:uiPriority="51"/>
-    <w:lsdException w:name="Grid Table 7 Colorful Accent 2" w:uiPriority="52"/>
-    <w:lsdException w:name="Grid Table 1 Light Accent 3" w:uiPriority="46"/>
-    <w:lsdException w:name="Grid Table 2 Accent 3" w:uiPriority="47"/>
-    <w:lsdException w:name="Grid Table 3 Accent 3" w:uiPriority="48"/>
-    <w:lsdException w:name="Grid Table 4 Accent 3" w:uiPriority="49"/>
-    <w:lsdException w:name="Grid Table 5 Dark Accent 3" w:uiPriority="50"/>
-    <w:lsdException w:name="Grid Table 6 Colorful Accent 3" w:uiPriority="51"/>
-    <w:lsdException w:name="Grid Table 7 Colorful Accent 3" w:uiPriority="52"/>
-    <w:lsdException w:name="Grid Table 1 Light Accent 4" w:uiPriority="46"/>
-    <w:lsdException w:name="Grid Table 2 Accent 4" w:uiPriority="47"/>
-    <w:lsdException w:name="Grid Table 3 Accent 4" w:uiPriority="48"/>
-    <w:lsdException w:name="Grid Table 4 Accent 4" w:uiPriority="49"/>
-    <w:lsdException w:name="Grid Table 5 Dark Accent 4" w:uiPriority="50"/>
-    <w:lsdException w:name="Grid Table 6 Colorful Accent 4" w:uiPriority="51"/>
-    <w:lsdException w:name="Grid Table 7 Colorful Accent 4" w:uiPriority="52"/>
-    <w:lsdException w:name="Grid Table 1 Light Accent 5" w:uiPriority="46"/>
-    <w:lsdException w:name="Grid Table 2 Accent 5" w:uiPriority="47"/>
-    <w:lsdException w:name="Grid Table 3 Accent 5" w:uiPriority="48"/>
-    <w:lsdException w:name="Grid Table 4 Accent 5" w:uiPriority="49"/>
-    <w:lsdException w:name="Grid Table 5 Dark Accent 5" w:uiPriority="50"/>
-    <w:lsdException w:name="Grid Table 6 Colorful Accent 5" w:uiPriority="51"/>
-    <w:lsdException w:name="Grid Table 7 Colorful Accent 5" w:uiPriority="52"/>
-    <w:lsdException w:name="Grid Table 1 Light Accent 6" w:uiPriority="46"/>
-    <w:lsdException w:name="Grid Table 2 Accent 6" w:uiPriority="47"/>
-    <w:lsdException w:name="Grid Table 3 Accent 6" w:uiPriority="48"/>
-    <w:lsdException w:name="Grid Table 4 Accent 6" w:uiPriority="49"/>
-    <w:lsdException w:name="Grid Table 5 Dark Accent 6" w:uiPriority="50"/>
-    <w:lsdException w:name="Grid Table 6 Colorful Accent 6" w:uiPriority="51"/>
-    <w:lsdException w:name="Grid Table 7 Colorful Accent 6" w:uiPriority="52"/>
-    <w:lsdException w:name="List Table 1 Light" w:uiPriority="46"/>
-    <w:lsdException w:name="List Table 2" w:uiPriority="47"/>
-    <w:lsdException w:name="List Table 3" w:uiPriority="48"/>
-    <w:lsdException w:name="List Table 4" w:uiPriority="49"/>
-    <w:lsdException w:name="List Table 5 Dark" w:uiPriority="50"/>
-    <w:lsdException w:name="List Table 6 Colorful" w:uiPriority="51"/>
-    <w:lsdException w:name="List Table 7 Colorful" w:uiPriority="52"/>
-    <w:lsdException w:name="List Table 1 Light Accent 1" w:uiPriority="46"/>
-    <w:lsdException w:name="List Table 2 Accent 1" w:uiPriority="47"/>
-    <w:lsdException w:name="List Table 3 Accent 1" w:uiPriority="48"/>
-    <w:lsdException w:name="List Table 4 Accent 1" w:uiPriority="49"/>
-    <w:lsdException w:name="List Table 5 Dark Accent 1" w:uiPriority="50"/>
-    <w:lsdException w:name="List Table 6 Colorful Accent 1" w:uiPriority="51"/>
-    <w:lsdException w:name="List Table 7 Colorful Accent 1" w:uiPriority="52"/>
-    <w:lsdException w:name="List Table 1 Light Accent 2" w:uiPriority="46"/>
-    <w:lsdException w:name="List Table 2 Accent 2" w:uiPriority="47"/>
-    <w:lsdException w:name="List Table 3 Accent 2" w:uiPriority="48"/>
-    <w:lsdException w:name="List Table 4 Accent 2" w:uiPriority="49"/>
-    <w:lsdException w:name="List Table 5 Dark Accent 2" w:uiPriority="50"/>
-    <w:lsdException w:name="List Table 6 Colorful Accent 2" w:uiPriority="51"/>
-    <w:lsdException w:name="List Table 7 Colorful Accent 2" w:uiPriority="52"/>
-    <w:lsdException w:name="List Table 1 Light Accent 3" w:uiPriority="46"/>
-    <w:lsdException w:name="List Table 2 Accent 3" w:uiPriority="47"/>
-    <w:lsdException w:name="List Table 3 Accent 3" w:uiPriority="48"/>
-    <w:lsdException w:name="List Table 4 Accent 3" w:uiPriority="49"/>
-    <w:lsdException w:name="List Table 5 Dark Accent 3" w:uiPriority="50"/>
-    <w:lsdException w:name="List Table 6 Colorful Accent 3" w:uiPriority="51"/>
-    <w:lsdException w:name="List Table 7 Colorful Accent 3" w:uiPriority="52"/>
-    <w:lsdException w:name="List Table 1 Light Accent 4" w:uiPriority="46"/>
-    <w:lsdException w:name="List Table 2 Accent 4" w:uiPriority="47"/>
-    <w:lsdException w:name="List Table 3 Accent 4" w:uiPriority="48"/>
-    <w:lsdException w:name="List Table 4 Accent 4" w:uiPriority="49"/>
-    <w:lsdException w:name="List Table 5 Dark Accent 4" w:uiPriority="50"/>
-    <w:lsdException w:name="List Table 6 Colorful Accent 4" w:uiPriority="51"/>
-    <w:lsdException w:name="List Table 7 Colorful Accent 4" w:uiPriority="52"/>
-    <w:lsdException w:name="List Table 1 Light Accent 5" w:uiPriority="46"/>
-    <w:lsdException w:name="List Table 2 Accent 5" w:uiPriority="47"/>
-    <w:lsdException w:name="List Table 3 Accent 5" w:uiPriority="48"/>
-    <w:lsdException w:name="List Table 4 Accent 5" w:uiPriority="49"/>
-    <w:lsdException w:name="List Table 5 Dark Accent 5" w:uiPriority="50"/>
-    <w:lsdException w:name="List Table 6 Colorful Accent 5" w:uiPriority="51"/>
-    <w:lsdException w:name="List Table 7 Colorful Accent 5" w:uiPriority="52"/>
-    <w:lsdException w:name="List Table 1 Light Accent 6" w:uiPriority="46"/>
-    <w:lsdException w:name="List Table 2 Accent 6" w:uiPriority="47"/>
-    <w:lsdException w:name="List Table 3 Accent 6" w:uiPriority="48"/>
-    <w:lsdException w:name="List Table 4 Accent 6" w:uiPriority="49"/>
-    <w:lsdException w:name="List Table 5 Dark Accent 6" w:uiPriority="50"/>
-    <w:lsdException w:name="List Table 6 Colorful Accent 6" w:uiPriority="51"/>
-    <w:lsdException w:name="List Table 7 Colorful Accent 6" w:uiPriority="52"/>
-    <w:lsdException w:name="Mention" w:semiHidden="1" w:unhideWhenUsed="1"/>
-    <w:lsdException w:name="Smart Hyperlink" w:semiHidden="1" w:unhideWhenUsed="1"/>
-    <w:lsdException w:name="Hashtag" w:semiHidden="1" w:unhideWhenUsed="1"/>
-    <w:lsdException w:name="Unresolved Mention" w:semiHidden="1" w:unhideWhenUsed="1"/>
-    <w:lsdException w:name="Smart Link" w:semiHidden="1" w:unhideWhenUsed="1"/>
+  <w:latentStyles w:defLockedState="0" w:defUIPriority="99" w:defSemiHidden="1" w:defUnhideWhenUsed="1" w:defQFormat="0" w:count="267">
+    <w:lsdException w:name="Normal" w:semiHidden="0" w:uiPriority="0" w:unhideWhenUsed="0" w:qFormat="1"/>
+    <w:lsdException w:name="heading 1" w:semiHidden="0" w:uiPriority="9" w:unhideWhenUsed="0" w:qFormat="1"/>
+    <w:lsdException w:name="heading 2" w:uiPriority="9" w:qFormat="1"/>
+    <w:lsdException w:name="heading 3" w:uiPriority="9" w:qFormat="1"/>
+    <w:lsdException w:name="heading 4" w:uiPriority="9" w:qFormat="1"/>
+    <w:lsdException w:name="heading 5" w:uiPriority="9" w:qFormat="1"/>
+    <w:lsdException w:name="heading 6" w:uiPriority="9" w:qFormat="1"/>
+    <w:lsdException w:name="heading 7" w:uiPriority="9" w:qFormat="1"/>
+    <w:lsdException w:name="heading 8" w:uiPriority="9" w:qFormat="1"/>
+    <w:lsdException w:name="heading 9" w:uiPriority="9" w:qFormat="1"/>
+    <w:lsdException w:name="toc 1" w:uiPriority="39"/>
+    <w:lsdException w:name="toc 2" w:uiPriority="39"/>
+    <w:lsdException w:name="toc 3" w:uiPriority="39"/>
+    <w:lsdException w:name="toc 4" w:uiPriority="39"/>
+    <w:lsdException w:name="toc 5" w:uiPriority="39"/>
+    <w:lsdException w:name="toc 6" w:uiPriority="39"/>
+    <w:lsdException w:name="toc 7" w:uiPriority="39"/>
+    <w:lsdException w:name="toc 8" w:uiPriority="39"/>
+    <w:lsdException w:name="toc 9" w:uiPriority="39"/>
+    <w:lsdException w:name="caption" w:uiPriority="35" w:qFormat="1"/>
+    <w:lsdException w:name="Title" w:semiHidden="0" w:uiPriority="10" w:unhideWhenUsed="0" w:qFormat="1"/>
+    <w:lsdException w:name="Default Paragraph Font" w:uiPriority="1"/>
+    <w:lsdException w:name="Subtitle" w:semiHidden="0" w:uiPriority="11" w:unhideWhenUsed="0" w:qFormat="1"/>
+    <w:lsdException w:name="Strong" w:semiHidden="0" w:uiPriority="22" w:unhideWhenUsed="0" w:qFormat="1"/>
+    <w:lsdException w:name="Emphasis" w:semiHidden="0" w:uiPriority="20" w:unhideWhenUsed="0" w:qFormat="1"/>
+    <w:lsdException w:name="Table Grid" w:uiPriority="59"/>
+    <w:lsdException w:name="Placeholder Text" w:unhideWhenUsed="0"/>
+    <w:lsdException w:name="No Spacing" w:semiHidden="0" w:uiPriority="1" w:unhideWhenUsed="0" w:qFormat="1"/>
+    <w:lsdException w:name="Light Shading" w:semiHidden="0" w:uiPriority="60" w:unhideWhenUsed="0"/>
+    <w:lsdException w:name="Light List" w:semiHidden="0" w:uiPriority="61" w:unhideWhenUsed="0"/>
+    <w:lsdException w:name="Light Grid" w:semiHidden="0" w:uiPriority="62" w:unhideWhenUsed="0"/>
+    <w:lsdException w:name="Medium Shading 1" w:semiHidden="0" w:uiPriority="63" w:unhideWhenUsed="0"/>
+    <w:lsdException w:name="Medium Shading 2" w:semiHidden="0" w:uiPriority="64" w:unhideWhenUsed="0"/>
+    <w:lsdException w:name="Medium List 1" w:semiHidden="0" w:uiPriority="65" w:unhideWhenUsed="0"/>
+    <w:lsdException w:name="Medium List 2" w:semiHidden="0" w:uiPriority="66" w:unhideWhenUsed="0"/>
+    <w:lsdException w:name="Medium Grid 1" w:semiHidden="0" w:uiPriority="67" w:unhideWhenUsed="0"/>
+    <w:lsdException w:name="Medium Grid 2" w:semiHidden="0" w:uiPriority="68" w:unhideWhenUsed="0"/>
+    <w:lsdException w:name="Medium Grid 3" w:semiHidden="0" w:uiPriority="69" w:unhideWhenUsed="0"/>
+    <w:lsdException w:name="Dark List" w:semiHidden="0" w:uiPriority="70" w:unhideWhenUsed="0"/>
+    <w:lsdException w:name="Colorful Shading" w:semiHidden="0" w:uiPriority="71" w:unhideWhenUsed="0"/>
+    <w:lsdException w:name="Colorful List" w:semiHidden="0" w:uiPriority="72" w:unhideWhenUsed="0"/>
+    <w:lsdException w:name="Colorful Grid" w:semiHidden="0" w:uiPriority="73" w:unhideWhenUsed="0"/>
+    <w:lsdException w:name="Light Shading Accent 1" w:semiHidden="0" w:uiPriority="60" w:unhideWhenUsed="0"/>
+    <w:lsdException w:name="Light List Accent 1" w:semiHidden="0" w:uiPriority="61" w:unhideWhenUsed="0"/>
+    <w:lsdException w:name="Light Grid Accent 1" w:semiHidden="0" w:uiPriority="62" w:unhideWhenUsed="0"/>
+    <w:lsdException w:name="Medium Shading 1 Accent 1" w:semiHidden="0" w:uiPriority="63" w:unhideWhenUsed="0"/>
+    <w:lsdException w:name="Medium Shading 2 Accent 1" w:semiHidden="0" w:uiPriority="64" w:unhideWhenUsed="0"/>
+    <w:lsdException w:name="Medium List 1 Accent 1" w:semiHidden="0" w:uiPriority="65" w:unhideWhenUsed="0"/>
+    <w:lsdException w:name="Revision" w:unhideWhenUsed="0"/>
+    <w:lsdException w:name="List Paragraph" w:semiHidden="0" w:uiPriority="34" w:unhideWhenUsed="0" w:qFormat="1"/>
+    <w:lsdException w:name="Quote" w:semiHidden="0" w:uiPriority="29" w:unhideWhenUsed="0" w:qFormat="1"/>
+    <w:lsdException w:name="Intense Quote" w:semiHidden="0" w:uiPriority="30" w:unhideWhenUsed="0" w:qFormat="1"/>
+    <w:lsdException w:name="Medium List 2 Accent 1" w:semiHidden="0" w:uiPriority="66" w:unhideWhenUsed="0"/>
+    <w:lsdException w:name="Medium Grid 1 Accent 1" w:semiHidden="0" w:uiPriority="67" w:unhideWhenUsed="0"/>
+    <w:lsdException w:name="Medium Grid 2 Accent 1" w:semiHidden="0" w:uiPriority="68" w:unhideWhenUsed="0"/>
+    <w:lsdException w:name="Medium Grid 3 Accent 1" w:semiHidden="0" w:uiPriority="69" w:unhideWhenUsed="0"/>
+    <w:lsdException w:name="Dark List Accent 1" w:semiHidden="0" w:uiPriority="70" w:unhideWhenUsed="0"/>
+    <w:lsdException w:name="Colorful Shading Accent 1" w:semiHidden="0" w:uiPriority="71" w:unhideWhenUsed="0"/>
+    <w:lsdException w:name="Colorful List Accent 1" w:semiHidden="0" w:uiPriority="72" w:unhideWhenUsed="0"/>
+    <w:lsdException w:name="Colorful Grid Accent 1" w:semiHidden="0" w:uiPriority="73" w:unhideWhenUsed="0"/>
+    <w:lsdException w:name="Light Shading Accent 2" w:semiHidden="0" w:uiPriority="60" w:unhideWhenUsed="0"/>
+    <w:lsdException w:name="Light List Accent 2" w:semiHidden="0" w:uiPriority="61" w:unhideWhenUsed="0"/>
+    <w:lsdException w:name="Light Grid Accent 2" w:semiHidden="0" w:uiPriority="62" w:unhideWhenUsed="0"/>
+    <w:lsdException w:name="Medium Shading 1 Accent 2" w:semiHidden="0" w:uiPriority="63" w:unhideWhenUsed="0"/>
+    <w:lsdException w:name="Medium Shading 2 Accent 2" w:semiHidden="0" w:uiPriority="64" w:unhideWhenUsed="0"/>
+    <w:lsdException w:name="Medium List 1 Accent 2" w:semiHidden="0" w:uiPriority="65" w:unhideWhenUsed="0"/>
+    <w:lsdException w:name="Medium List 2 Accent 2" w:semiHidden="0" w:uiPriority="66" w:unhideWhenUsed="0"/>
+    <w:lsdException w:name="Medium Grid 1 Accent 2" w:semiHidden="0" w:uiPriority="67" w:unhideWhenUsed="0"/>
+    <w:lsdException w:name="Medium Grid 2 Accent 2" w:semiHidden="0" w:uiPriority="68" w:unhideWhenUsed="0"/>
+    <w:lsdException w:name="Medium Grid 3 Accent 2" w:semiHidden="0" w:uiPriority="69" w:unhideWhenUsed="0"/>
+    <w:lsdException w:name="Dark List Accent 2" w:semiHidden="0" w:uiPriority="70" w:unhideWhenUsed="0"/>
+    <w:lsdException w:name="Colorful Shading Accent 2" w:semiHidden="0" w:uiPriority="71" w:unhideWhenUsed="0"/>
+    <w:lsdException w:name="Colorful List Accent 2" w:semiHidden="0" w:uiPriority="72" w:unhideWhenUsed="0"/>
+    <w:lsdException w:name="Colorful Grid Accent 2" w:semiHidden="0" w:uiPriority="73" w:unhideWhenUsed="0"/>
+    <w:lsdException w:name="Light Shading Accent 3" w:semiHidden="0" w:uiPriority="60" w:unhideWhenUsed="0"/>
+    <w:lsdException w:name="Light List Accent 3" w:semiHidden="0" w:uiPriority="61" w:unhideWhenUsed="0"/>
+    <w:lsdException w:name="Light Grid Accent 3" w:semiHidden="0" w:uiPriority="62" w:unhideWhenUsed="0"/>
+    <w:lsdException w:name="Medium Shading 1 Accent 3" w:semiHidden="0" w:uiPriority="63" w:unhideWhenUsed="0"/>
+    <w:lsdException w:name="Medium Shading 2 Accent 3" w:semiHidden="0" w:uiPriority="64" w:unhideWhenUsed="0"/>
+    <w:lsdException w:name="Medium List 1 Accent 3" w:semiHidden="0" w:uiPriority="65" w:unhideWhenUsed="0"/>
+    <w:lsdException w:name="Medium List 2 Accent 3" w:semiHidden="0" w:uiPriority="66" w:unhideWhenUsed="0"/>
+    <w:lsdException w:name="Medium Grid 1 Accent 3" w:semiHidden="0" w:uiPriority="67" w:unhideWhenUsed="0"/>
+    <w:lsdException w:name="Medium Grid 2 Accent 3" w:semiHidden="0" w:uiPriority="68" w:unhideWhenUsed="0"/>
+    <w:lsdException w:name="Medium Grid 3 Accent 3" w:semiHidden="0" w:uiPriority="69" w:unhideWhenUsed="0"/>
+    <w:lsdException w:name="Dark List Accent 3" w:semiHidden="0" w:uiPriority="70" w:unhideWhenUsed="0"/>
+    <w:lsdException w:name="Colorful Shading Accent 3" w:semiHidden="0" w:uiPriority="71" w:unhideWhenUsed="0"/>
+    <w:lsdException w:name="Colorful List Accent 3" w:semiHidden="0" w:uiPriority="72" w:unhideWhenUsed="0"/>
+    <w:lsdException w:name="Colorful Grid Accent 3" w:semiHidden="0" w:uiPriority="73" w:unhideWhenUsed="0"/>
+    <w:lsdException w:name="Light Shading Accent 4" w:semiHidden="0" w:uiPriority="60" w:unhideWhenUsed="0"/>
+    <w:lsdException w:name="Light List Accent 4" w:semiHidden="0" w:uiPriority="61" w:unhideWhenUsed="0"/>
+    <w:lsdException w:name="Light Grid Accent 4" w:semiHidden="0" w:uiPriority="62" w:unhideWhenUsed="0"/>
+    <w:lsdException w:name="Medium Shading 1 Accent 4" w:semiHidden="0" w:uiPriority="63" w:unhideWhenUsed="0"/>
+    <w:lsdException w:name="Medium Shading 2 Accent 4" w:semiHidden="0" w:uiPriority="64" w:unhideWhenUsed="0"/>
+    <w:lsdException w:name="Medium List 1 Accent 4" w:semiHidden="0" w:uiPriority="65" w:unhideWhenUsed="0"/>
+    <w:lsdException w:name="Medium List 2 Accent 4" w:semiHidden="0" w:uiPriority="66" w:unhideWhenUsed="0"/>
+    <w:lsdException w:name="Medium Grid 1 Accent 4" w:semiHidden="0" w:uiPriority="67" w:unhideWhenUsed="0"/>
+    <w:lsdException w:name="Medium Grid 2 Accent 4" w:semiHidden="0" w:uiPriority="68" w:unhideWhenUsed="0"/>
+    <w:lsdException w:name="Medium Grid 3 Accent 4" w:semiHidden="0" w:uiPriority="69" w:unhideWhenUsed="0"/>
+    <w:lsdException w:name="Dark List Accent 4" w:semiHidden="0" w:uiPriority="70" w:unhideWhenUsed="0"/>
+    <w:lsdException w:name="Colorful Shading Accent 4" w:semiHidden="0" w:uiPriority="71" w:unhideWhenUsed="0"/>
+    <w:lsdException w:name="Colorful List Accent 4" w:semiHidden="0" w:uiPriority="72" w:unhideWhenUsed="0"/>
+    <w:lsdException w:name="Colorful Grid Accent 4" w:semiHidden="0" w:uiPriority="73" w:unhideWhenUsed="0"/>
+    <w:lsdException w:name="Light Shading Accent 5" w:semiHidden="0" w:uiPriority="60" w:unhideWhenUsed="0"/>
+    <w:lsdException w:name="Light List Accent 5" w:semiHidden="0" w:uiPriority="61" w:unhideWhenUsed="0"/>
+    <w:lsdException w:name="Light Grid Accent 5" w:semiHidden="0" w:uiPriority="62" w:unhideWhenUsed="0"/>
+    <w:lsdException w:name="Medium Shading 1 Accent 5" w:semiHidden="0" w:uiPriority="63" w:unhideWhenUsed="0"/>
+    <w:lsdException w:name="Medium Shading 2 Accent 5" w:semiHidden="0" w:uiPriority="64" w:unhideWhenUsed="0"/>
+    <w:lsdException w:name="Medium List 1 Accent 5" w:semiHidden="0" w:uiPriority="65" w:unhideWhenUsed="0"/>
+    <w:lsdException w:name="Medium List 2 Accent 5" w:semiHidden="0" w:uiPriority="66" w:unhideWhenUsed="0"/>
+    <w:lsdException w:name="Medium Grid 1 Accent 5" w:semiHidden="0" w:uiPriority="67" w:unhideWhenUsed="0"/>
+    <w:lsdException w:name="Medium Grid 2 Accent 5" w:semiHidden="0" w:uiPriority="68" w:unhideWhenUsed="0"/>
+    <w:lsdException w:name="Medium Grid 3 Accent 5" w:semiHidden="0" w:uiPriority="69" w:unhideWhenUsed="0"/>
+    <w:lsdException w:name="Dark List Accent 5" w:semiHidden="0" w:uiPriority="70" w:unhideWhenUsed="0"/>
+    <w:lsdException w:name="Colorful Shading Accent 5" w:semiHidden="0" w:uiPriority="71" w:unhideWhenUsed="0"/>
+    <w:lsdException w:name="Colorful List Accent 5" w:semiHidden="0" w:uiPriority="72" w:unhideWhenUsed="0"/>
+    <w:lsdException w:name="Colorful Grid Accent 5" w:semiHidden="0" w:uiPriority="73" w:unhideWhenUsed="0"/>
+    <w:lsdException w:name="Light Shading Accent 6" w:semiHidden="0" w:uiPriority="60" w:unhideWhenUsed="0"/>
+    <w:lsdException w:name="Light List Accent 6" w:semiHidden="0" w:uiPriority="61" w:unhideWhenUsed="0"/>
+    <w:lsdException w:name="Light Grid Accent 6" w:semiHidden="0" w:uiPriority="62" w:unhideWhenUsed="0"/>
+    <w:lsdException w:name="Medium Shading 1 Accent 6" w:semiHidden="0" w:uiPriority="63" w:unhideWhenUsed="0"/>
+    <w:lsdException w:name="Medium Shading 2 Accent 6" w:semiHidden="0" w:uiPriority="64" w:unhideWhenUsed="0"/>
+    <w:lsdException w:name="Medium List 1 Accent 6" w:semiHidden="0" w:uiPriority="65" w:unhideWhenUsed="0"/>
+    <w:lsdException w:name="Medium List 2 Accent 6" w:semiHidden="0" w:uiPriority="66" w:unhideWhenUsed="0"/>
+    <w:lsdException w:name="Medium Grid 1 Accent 6" w:semiHidden="0" w:uiPriority="67" w:unhideWhenUsed="0"/>
+    <w:lsdException w:name="Medium Grid 2 Accent 6" w:semiHidden="0" w:uiPriority="68" w:unhideWhenUsed="0"/>
+    <w:lsdException w:name="Medium Grid 3 Accent 6" w:semiHidden="0" w:uiPriority="69" w:unhideWhenUsed="0"/>
+    <w:lsdException w:name="Dark List Accent 6" w:semiHidden="0" w:uiPriority="70" w:unhideWhenUsed="0"/>
+    <w:lsdException w:name="Colorful Shading Accent 6" w:semiHidden="0" w:uiPriority="71" w:unhideWhenUsed="0"/>
+    <w:lsdException w:name="Colorful List Accent 6" w:semiHidden="0" w:uiPriority="72" w:unhideWhenUsed="0"/>
+    <w:lsdException w:name="Colorful Grid Accent 6" w:semiHidden="0" w:uiPriority="73" w:unhideWhenUsed="0"/>
+    <w:lsdException w:name="Subtle Emphasis" w:semiHidden="0" w:uiPriority="19" w:unhideWhenUsed="0" w:qFormat="1"/>
+    <w:lsdException w:name="Intense Emphasis" w:semiHidden="0" w:uiPriority="21" w:unhideWhenUsed="0" w:qFormat="1"/>
+    <w:lsdException w:name="Subtle Reference" w:semiHidden="0" w:uiPriority="31" w:unhideWhenUsed="0" w:qFormat="1"/>
+    <w:lsdException w:name="Intense Reference" w:semiHidden="0" w:uiPriority="32" w:unhideWhenUsed="0" w:qFormat="1"/>
+    <w:lsdException w:name="Book Title" w:semiHidden="0" w:uiPriority="33" w:unhideWhenUsed="0" w:qFormat="1"/>
+    <w:lsdException w:name="Bibliography" w:uiPriority="37"/>
+    <w:lsdException w:name="TOC Heading" w:uiPriority="39" w:qFormat="1"/>
   </w:latentStyles>
   <w:style w:type="paragraph" w:default="1" w:styleId="Normal">
     <w:name w:val="Normal"/>
@@ -6715,6 +6373,827 @@
 </w:styles>
 </file>
 
+<file path=word/stylesWithEffects.xml><?xml version="1.0" encoding="utf-8"?>
+<w:styles xmlns:wpc="http://schemas.microsoft.com/office/word/2010/wordprocessingCanvas" xmlns:mc="http://schemas.openxmlformats.org/markup-compatibility/2006" xmlns:o="urn:schemas-microsoft-com:office:office" xmlns:r="http://schemas.openxmlformats.org/officeDocument/2006/relationships" xmlns:m="http://schemas.openxmlformats.org/officeDocument/2006/math" xmlns:v="urn:schemas-microsoft-com:vml" xmlns:wp14="http://schemas.microsoft.com/office/word/2010/wordprocessingDrawing" xmlns:wp="http://schemas.openxmlformats.org/drawingml/2006/wordprocessingDrawing" xmlns:w10="urn:schemas-microsoft-com:office:word" xmlns:w="http://schemas.openxmlformats.org/wordprocessingml/2006/main" xmlns:w14="http://schemas.microsoft.com/office/word/2010/wordml" xmlns:wpg="http://schemas.microsoft.com/office/word/2010/wordprocessingGroup" xmlns:wpi="http://schemas.microsoft.com/office/word/2010/wordprocessingInk" xmlns:wne="http://schemas.microsoft.com/office/word/2006/wordml" xmlns:wps="http://schemas.microsoft.com/office/word/2010/wordprocessingShape" mc:Ignorable="w14 wp14">
+  <w:docDefaults>
+    <w:rPrDefault>
+      <w:rPr>
+        <w:rFonts w:asciiTheme="minorHAnsi" w:eastAsiaTheme="minorHAnsi" w:hAnsiTheme="minorHAnsi" w:cstheme="minorBidi"/>
+        <w:sz w:val="22"/>
+        <w:szCs w:val="22"/>
+        <w:lang w:val="de-CH" w:eastAsia="en-US" w:bidi="ar-SA"/>
+      </w:rPr>
+    </w:rPrDefault>
+    <w:pPrDefault>
+      <w:pPr>
+        <w:spacing w:after="200" w:line="276" w:lineRule="auto"/>
+      </w:pPr>
+    </w:pPrDefault>
+  </w:docDefaults>
+  <w:latentStyles w:defLockedState="0" w:defUIPriority="99" w:defSemiHidden="1" w:defUnhideWhenUsed="1" w:defQFormat="0" w:count="267">
+    <w:lsdException w:name="Normal" w:semiHidden="0" w:uiPriority="0" w:unhideWhenUsed="0" w:qFormat="1"/>
+    <w:lsdException w:name="heading 1" w:semiHidden="0" w:uiPriority="9" w:unhideWhenUsed="0" w:qFormat="1"/>
+    <w:lsdException w:name="heading 2" w:uiPriority="9" w:qFormat="1"/>
+    <w:lsdException w:name="heading 3" w:uiPriority="9" w:qFormat="1"/>
+    <w:lsdException w:name="heading 4" w:uiPriority="9" w:qFormat="1"/>
+    <w:lsdException w:name="heading 5" w:uiPriority="9" w:qFormat="1"/>
+    <w:lsdException w:name="heading 6" w:uiPriority="9" w:qFormat="1"/>
+    <w:lsdException w:name="heading 7" w:uiPriority="9" w:qFormat="1"/>
+    <w:lsdException w:name="heading 8" w:uiPriority="9" w:qFormat="1"/>
+    <w:lsdException w:name="heading 9" w:uiPriority="9" w:qFormat="1"/>
+    <w:lsdException w:name="toc 1" w:uiPriority="39"/>
+    <w:lsdException w:name="toc 2" w:uiPriority="39"/>
+    <w:lsdException w:name="toc 3" w:uiPriority="39"/>
+    <w:lsdException w:name="toc 4" w:uiPriority="39"/>
+    <w:lsdException w:name="toc 5" w:uiPriority="39"/>
+    <w:lsdException w:name="toc 6" w:uiPriority="39"/>
+    <w:lsdException w:name="toc 7" w:uiPriority="39"/>
+    <w:lsdException w:name="toc 8" w:uiPriority="39"/>
+    <w:lsdException w:name="toc 9" w:uiPriority="39"/>
+    <w:lsdException w:name="caption" w:uiPriority="35" w:qFormat="1"/>
+    <w:lsdException w:name="Title" w:semiHidden="0" w:uiPriority="10" w:unhideWhenUsed="0" w:qFormat="1"/>
+    <w:lsdException w:name="Default Paragraph Font" w:uiPriority="1"/>
+    <w:lsdException w:name="Subtitle" w:semiHidden="0" w:uiPriority="11" w:unhideWhenUsed="0" w:qFormat="1"/>
+    <w:lsdException w:name="Strong" w:semiHidden="0" w:uiPriority="22" w:unhideWhenUsed="0" w:qFormat="1"/>
+    <w:lsdException w:name="Emphasis" w:semiHidden="0" w:uiPriority="20" w:unhideWhenUsed="0" w:qFormat="1"/>
+    <w:lsdException w:name="Table Grid" w:uiPriority="59"/>
+    <w:lsdException w:name="Placeholder Text" w:unhideWhenUsed="0"/>
+    <w:lsdException w:name="No Spacing" w:semiHidden="0" w:uiPriority="1" w:unhideWhenUsed="0" w:qFormat="1"/>
+    <w:lsdException w:name="Light Shading" w:semiHidden="0" w:uiPriority="60" w:unhideWhenUsed="0"/>
+    <w:lsdException w:name="Light List" w:semiHidden="0" w:uiPriority="61" w:unhideWhenUsed="0"/>
+    <w:lsdException w:name="Light Grid" w:semiHidden="0" w:uiPriority="62" w:unhideWhenUsed="0"/>
+    <w:lsdException w:name="Medium Shading 1" w:semiHidden="0" w:uiPriority="63" w:unhideWhenUsed="0"/>
+    <w:lsdException w:name="Medium Shading 2" w:semiHidden="0" w:uiPriority="64" w:unhideWhenUsed="0"/>
+    <w:lsdException w:name="Medium List 1" w:semiHidden="0" w:uiPriority="65" w:unhideWhenUsed="0"/>
+    <w:lsdException w:name="Medium List 2" w:semiHidden="0" w:uiPriority="66" w:unhideWhenUsed="0"/>
+    <w:lsdException w:name="Medium Grid 1" w:semiHidden="0" w:uiPriority="67" w:unhideWhenUsed="0"/>
+    <w:lsdException w:name="Medium Grid 2" w:semiHidden="0" w:uiPriority="68" w:unhideWhenUsed="0"/>
+    <w:lsdException w:name="Medium Grid 3" w:semiHidden="0" w:uiPriority="69" w:unhideWhenUsed="0"/>
+    <w:lsdException w:name="Dark List" w:semiHidden="0" w:uiPriority="70" w:unhideWhenUsed="0"/>
+    <w:lsdException w:name="Colorful Shading" w:semiHidden="0" w:uiPriority="71" w:unhideWhenUsed="0"/>
+    <w:lsdException w:name="Colorful List" w:semiHidden="0" w:uiPriority="72" w:unhideWhenUsed="0"/>
+    <w:lsdException w:name="Colorful Grid" w:semiHidden="0" w:uiPriority="73" w:unhideWhenUsed="0"/>
+    <w:lsdException w:name="Light Shading Accent 1" w:semiHidden="0" w:uiPriority="60" w:unhideWhenUsed="0"/>
+    <w:lsdException w:name="Light List Accent 1" w:semiHidden="0" w:uiPriority="61" w:unhideWhenUsed="0"/>
+    <w:lsdException w:name="Light Grid Accent 1" w:semiHidden="0" w:uiPriority="62" w:unhideWhenUsed="0"/>
+    <w:lsdException w:name="Medium Shading 1 Accent 1" w:semiHidden="0" w:uiPriority="63" w:unhideWhenUsed="0"/>
+    <w:lsdException w:name="Medium Shading 2 Accent 1" w:semiHidden="0" w:uiPriority="64" w:unhideWhenUsed="0"/>
+    <w:lsdException w:name="Medium List 1 Accent 1" w:semiHidden="0" w:uiPriority="65" w:unhideWhenUsed="0"/>
+    <w:lsdException w:name="Revision" w:unhideWhenUsed="0"/>
+    <w:lsdException w:name="List Paragraph" w:semiHidden="0" w:uiPriority="34" w:unhideWhenUsed="0" w:qFormat="1"/>
+    <w:lsdException w:name="Quote" w:semiHidden="0" w:uiPriority="29" w:unhideWhenUsed="0" w:qFormat="1"/>
+    <w:lsdException w:name="Intense Quote" w:semiHidden="0" w:uiPriority="30" w:unhideWhenUsed="0" w:qFormat="1"/>
+    <w:lsdException w:name="Medium List 2 Accent 1" w:semiHidden="0" w:uiPriority="66" w:unhideWhenUsed="0"/>
+    <w:lsdException w:name="Medium Grid 1 Accent 1" w:semiHidden="0" w:uiPriority="67" w:unhideWhenUsed="0"/>
+    <w:lsdException w:name="Medium Grid 2 Accent 1" w:semiHidden="0" w:uiPriority="68" w:unhideWhenUsed="0"/>
+    <w:lsdException w:name="Medium Grid 3 Accent 1" w:semiHidden="0" w:uiPriority="69" w:unhideWhenUsed="0"/>
+    <w:lsdException w:name="Dark List Accent 1" w:semiHidden="0" w:uiPriority="70" w:unhideWhenUsed="0"/>
+    <w:lsdException w:name="Colorful Shading Accent 1" w:semiHidden="0" w:uiPriority="71" w:unhideWhenUsed="0"/>
+    <w:lsdException w:name="Colorful List Accent 1" w:semiHidden="0" w:uiPriority="72" w:unhideWhenUsed="0"/>
+    <w:lsdException w:name="Colorful Grid Accent 1" w:semiHidden="0" w:uiPriority="73" w:unhideWhenUsed="0"/>
+    <w:lsdException w:name="Light Shading Accent 2" w:semiHidden="0" w:uiPriority="60" w:unhideWhenUsed="0"/>
+    <w:lsdException w:name="Light List Accent 2" w:semiHidden="0" w:uiPriority="61" w:unhideWhenUsed="0"/>
+    <w:lsdException w:name="Light Grid Accent 2" w:semiHidden="0" w:uiPriority="62" w:unhideWhenUsed="0"/>
+    <w:lsdException w:name="Medium Shading 1 Accent 2" w:semiHidden="0" w:uiPriority="63" w:unhideWhenUsed="0"/>
+    <w:lsdException w:name="Medium Shading 2 Accent 2" w:semiHidden="0" w:uiPriority="64" w:unhideWhenUsed="0"/>
+    <w:lsdException w:name="Medium List 1 Accent 2" w:semiHidden="0" w:uiPriority="65" w:unhideWhenUsed="0"/>
+    <w:lsdException w:name="Medium List 2 Accent 2" w:semiHidden="0" w:uiPriority="66" w:unhideWhenUsed="0"/>
+    <w:lsdException w:name="Medium Grid 1 Accent 2" w:semiHidden="0" w:uiPriority="67" w:unhideWhenUsed="0"/>
+    <w:lsdException w:name="Medium Grid 2 Accent 2" w:semiHidden="0" w:uiPriority="68" w:unhideWhenUsed="0"/>
+    <w:lsdException w:name="Medium Grid 3 Accent 2" w:semiHidden="0" w:uiPriority="69" w:unhideWhenUsed="0"/>
+    <w:lsdException w:name="Dark List Accent 2" w:semiHidden="0" w:uiPriority="70" w:unhideWhenUsed="0"/>
+    <w:lsdException w:name="Colorful Shading Accent 2" w:semiHidden="0" w:uiPriority="71" w:unhideWhenUsed="0"/>
+    <w:lsdException w:name="Colorful List Accent 2" w:semiHidden="0" w:uiPriority="72" w:unhideWhenUsed="0"/>
+    <w:lsdException w:name="Colorful Grid Accent 2" w:semiHidden="0" w:uiPriority="73" w:unhideWhenUsed="0"/>
+    <w:lsdException w:name="Light Shading Accent 3" w:semiHidden="0" w:uiPriority="60" w:unhideWhenUsed="0"/>
+    <w:lsdException w:name="Light List Accent 3" w:semiHidden="0" w:uiPriority="61" w:unhideWhenUsed="0"/>
+    <w:lsdException w:name="Light Grid Accent 3" w:semiHidden="0" w:uiPriority="62" w:unhideWhenUsed="0"/>
+    <w:lsdException w:name="Medium Shading 1 Accent 3" w:semiHidden="0" w:uiPriority="63" w:unhideWhenUsed="0"/>
+    <w:lsdException w:name="Medium Shading 2 Accent 3" w:semiHidden="0" w:uiPriority="64" w:unhideWhenUsed="0"/>
+    <w:lsdException w:name="Medium List 1 Accent 3" w:semiHidden="0" w:uiPriority="65" w:unhideWhenUsed="0"/>
+    <w:lsdException w:name="Medium List 2 Accent 3" w:semiHidden="0" w:uiPriority="66" w:unhideWhenUsed="0"/>
+    <w:lsdException w:name="Medium Grid 1 Accent 3" w:semiHidden="0" w:uiPriority="67" w:unhideWhenUsed="0"/>
+    <w:lsdException w:name="Medium Grid 2 Accent 3" w:semiHidden="0" w:uiPriority="68" w:unhideWhenUsed="0"/>
+    <w:lsdException w:name="Medium Grid 3 Accent 3" w:semiHidden="0" w:uiPriority="69" w:unhideWhenUsed="0"/>
+    <w:lsdException w:name="Dark List Accent 3" w:semiHidden="0" w:uiPriority="70" w:unhideWhenUsed="0"/>
+    <w:lsdException w:name="Colorful Shading Accent 3" w:semiHidden="0" w:uiPriority="71" w:unhideWhenUsed="0"/>
+    <w:lsdException w:name="Colorful List Accent 3" w:semiHidden="0" w:uiPriority="72" w:unhideWhenUsed="0"/>
+    <w:lsdException w:name="Colorful Grid Accent 3" w:semiHidden="0" w:uiPriority="73" w:unhideWhenUsed="0"/>
+    <w:lsdException w:name="Light Shading Accent 4" w:semiHidden="0" w:uiPriority="60" w:unhideWhenUsed="0"/>
+    <w:lsdException w:name="Light List Accent 4" w:semiHidden="0" w:uiPriority="61" w:unhideWhenUsed="0"/>
+    <w:lsdException w:name="Light Grid Accent 4" w:semiHidden="0" w:uiPriority="62" w:unhideWhenUsed="0"/>
+    <w:lsdException w:name="Medium Shading 1 Accent 4" w:semiHidden="0" w:uiPriority="63" w:unhideWhenUsed="0"/>
+    <w:lsdException w:name="Medium Shading 2 Accent 4" w:semiHidden="0" w:uiPriority="64" w:unhideWhenUsed="0"/>
+    <w:lsdException w:name="Medium List 1 Accent 4" w:semiHidden="0" w:uiPriority="65" w:unhideWhenUsed="0"/>
+    <w:lsdException w:name="Medium List 2 Accent 4" w:semiHidden="0" w:uiPriority="66" w:unhideWhenUsed="0"/>
+    <w:lsdException w:name="Medium Grid 1 Accent 4" w:semiHidden="0" w:uiPriority="67" w:unhideWhenUsed="0"/>
+    <w:lsdException w:name="Medium Grid 2 Accent 4" w:semiHidden="0" w:uiPriority="68" w:unhideWhenUsed="0"/>
+    <w:lsdException w:name="Medium Grid 3 Accent 4" w:semiHidden="0" w:uiPriority="69" w:unhideWhenUsed="0"/>
+    <w:lsdException w:name="Dark List Accent 4" w:semiHidden="0" w:uiPriority="70" w:unhideWhenUsed="0"/>
+    <w:lsdException w:name="Colorful Shading Accent 4" w:semiHidden="0" w:uiPriority="71" w:unhideWhenUsed="0"/>
+    <w:lsdException w:name="Colorful List Accent 4" w:semiHidden="0" w:uiPriority="72" w:unhideWhenUsed="0"/>
+    <w:lsdException w:name="Colorful Grid Accent 4" w:semiHidden="0" w:uiPriority="73" w:unhideWhenUsed="0"/>
+    <w:lsdException w:name="Light Shading Accent 5" w:semiHidden="0" w:uiPriority="60" w:unhideWhenUsed="0"/>
+    <w:lsdException w:name="Light List Accent 5" w:semiHidden="0" w:uiPriority="61" w:unhideWhenUsed="0"/>
+    <w:lsdException w:name="Light Grid Accent 5" w:semiHidden="0" w:uiPriority="62" w:unhideWhenUsed="0"/>
+    <w:lsdException w:name="Medium Shading 1 Accent 5" w:semiHidden="0" w:uiPriority="63" w:unhideWhenUsed="0"/>
+    <w:lsdException w:name="Medium Shading 2 Accent 5" w:semiHidden="0" w:uiPriority="64" w:unhideWhenUsed="0"/>
+    <w:lsdException w:name="Medium List 1 Accent 5" w:semiHidden="0" w:uiPriority="65" w:unhideWhenUsed="0"/>
+    <w:lsdException w:name="Medium List 2 Accent 5" w:semiHidden="0" w:uiPriority="66" w:unhideWhenUsed="0"/>
+    <w:lsdException w:name="Medium Grid 1 Accent 5" w:semiHidden="0" w:uiPriority="67" w:unhideWhenUsed="0"/>
+    <w:lsdException w:name="Medium Grid 2 Accent 5" w:semiHidden="0" w:uiPriority="68" w:unhideWhenUsed="0"/>
+    <w:lsdException w:name="Medium Grid 3 Accent 5" w:semiHidden="0" w:uiPriority="69" w:unhideWhenUsed="0"/>
+    <w:lsdException w:name="Dark List Accent 5" w:semiHidden="0" w:uiPriority="70" w:unhideWhenUsed="0"/>
+    <w:lsdException w:name="Colorful Shading Accent 5" w:semiHidden="0" w:uiPriority="71" w:unhideWhenUsed="0"/>
+    <w:lsdException w:name="Colorful List Accent 5" w:semiHidden="0" w:uiPriority="72" w:unhideWhenUsed="0"/>
+    <w:lsdException w:name="Colorful Grid Accent 5" w:semiHidden="0" w:uiPriority="73" w:unhideWhenUsed="0"/>
+    <w:lsdException w:name="Light Shading Accent 6" w:semiHidden="0" w:uiPriority="60" w:unhideWhenUsed="0"/>
+    <w:lsdException w:name="Light List Accent 6" w:semiHidden="0" w:uiPriority="61" w:unhideWhenUsed="0"/>
+    <w:lsdException w:name="Light Grid Accent 6" w:semiHidden="0" w:uiPriority="62" w:unhideWhenUsed="0"/>
+    <w:lsdException w:name="Medium Shading 1 Accent 6" w:semiHidden="0" w:uiPriority="63" w:unhideWhenUsed="0"/>
+    <w:lsdException w:name="Medium Shading 2 Accent 6" w:semiHidden="0" w:uiPriority="64" w:unhideWhenUsed="0"/>
+    <w:lsdException w:name="Medium List 1 Accent 6" w:semiHidden="0" w:uiPriority="65" w:unhideWhenUsed="0"/>
+    <w:lsdException w:name="Medium List 2 Accent 6" w:semiHidden="0" w:uiPriority="66" w:unhideWhenUsed="0"/>
+    <w:lsdException w:name="Medium Grid 1 Accent 6" w:semiHidden="0" w:uiPriority="67" w:unhideWhenUsed="0"/>
+    <w:lsdException w:name="Medium Grid 2 Accent 6" w:semiHidden="0" w:uiPriority="68" w:unhideWhenUsed="0"/>
+    <w:lsdException w:name="Medium Grid 3 Accent 6" w:semiHidden="0" w:uiPriority="69" w:unhideWhenUsed="0"/>
+    <w:lsdException w:name="Dark List Accent 6" w:semiHidden="0" w:uiPriority="70" w:unhideWhenUsed="0"/>
+    <w:lsdException w:name="Colorful Shading Accent 6" w:semiHidden="0" w:uiPriority="71" w:unhideWhenUsed="0"/>
+    <w:lsdException w:name="Colorful List Accent 6" w:semiHidden="0" w:uiPriority="72" w:unhideWhenUsed="0"/>
+    <w:lsdException w:name="Colorful Grid Accent 6" w:semiHidden="0" w:uiPriority="73" w:unhideWhenUsed="0"/>
+    <w:lsdException w:name="Subtle Emphasis" w:semiHidden="0" w:uiPriority="19" w:unhideWhenUsed="0" w:qFormat="1"/>
+    <w:lsdException w:name="Intense Emphasis" w:semiHidden="0" w:uiPriority="21" w:unhideWhenUsed="0" w:qFormat="1"/>
+    <w:lsdException w:name="Subtle Reference" w:semiHidden="0" w:uiPriority="31" w:unhideWhenUsed="0" w:qFormat="1"/>
+    <w:lsdException w:name="Intense Reference" w:semiHidden="0" w:uiPriority="32" w:unhideWhenUsed="0" w:qFormat="1"/>
+    <w:lsdException w:name="Book Title" w:semiHidden="0" w:uiPriority="33" w:unhideWhenUsed="0" w:qFormat="1"/>
+    <w:lsdException w:name="Bibliography" w:uiPriority="37"/>
+    <w:lsdException w:name="TOC Heading" w:uiPriority="39" w:qFormat="1"/>
+  </w:latentStyles>
+  <w:style w:type="paragraph" w:default="1" w:styleId="Normal">
+    <w:name w:val="Normal"/>
+    <w:qFormat/>
+  </w:style>
+  <w:style w:type="paragraph" w:styleId="Heading1">
+    <w:name w:val="heading 1"/>
+    <w:basedOn w:val="Normal"/>
+    <w:next w:val="Normal"/>
+    <w:link w:val="Heading1Char"/>
+    <w:uiPriority w:val="9"/>
+    <w:qFormat/>
+    <w:rsid w:val="00105B21"/>
+    <w:pPr>
+      <w:keepNext/>
+      <w:keepLines/>
+      <w:numPr>
+        <w:numId w:val="1"/>
+      </w:numPr>
+      <w:spacing w:before="480" w:after="0"/>
+      <w:outlineLvl w:val="0"/>
+    </w:pPr>
+    <w:rPr>
+      <w:rFonts w:asciiTheme="majorHAnsi" w:eastAsiaTheme="majorEastAsia" w:hAnsiTheme="majorHAnsi" w:cstheme="majorBidi"/>
+      <w:b/>
+      <w:bCs/>
+      <w:color w:val="365F91" w:themeColor="accent1" w:themeShade="BF"/>
+      <w:sz w:val="36"/>
+      <w:szCs w:val="28"/>
+    </w:rPr>
+  </w:style>
+  <w:style w:type="paragraph" w:styleId="Heading2">
+    <w:name w:val="heading 2"/>
+    <w:basedOn w:val="Normal"/>
+    <w:next w:val="Normal"/>
+    <w:link w:val="Heading2Char"/>
+    <w:uiPriority w:val="9"/>
+    <w:unhideWhenUsed/>
+    <w:qFormat/>
+    <w:rsid w:val="00105B21"/>
+    <w:pPr>
+      <w:keepNext/>
+      <w:keepLines/>
+      <w:numPr>
+        <w:ilvl w:val="1"/>
+        <w:numId w:val="1"/>
+      </w:numPr>
+      <w:spacing w:before="200" w:after="0"/>
+      <w:outlineLvl w:val="1"/>
+    </w:pPr>
+    <w:rPr>
+      <w:rFonts w:asciiTheme="majorHAnsi" w:eastAsiaTheme="majorEastAsia" w:hAnsiTheme="majorHAnsi" w:cstheme="majorBidi"/>
+      <w:b/>
+      <w:bCs/>
+      <w:color w:val="4F81BD" w:themeColor="accent1"/>
+      <w:sz w:val="32"/>
+      <w:szCs w:val="26"/>
+    </w:rPr>
+  </w:style>
+  <w:style w:type="paragraph" w:styleId="Heading3">
+    <w:name w:val="heading 3"/>
+    <w:basedOn w:val="Normal"/>
+    <w:next w:val="Normal"/>
+    <w:link w:val="Heading3Char"/>
+    <w:uiPriority w:val="9"/>
+    <w:semiHidden/>
+    <w:unhideWhenUsed/>
+    <w:qFormat/>
+    <w:rsid w:val="00105B21"/>
+    <w:pPr>
+      <w:keepNext/>
+      <w:keepLines/>
+      <w:numPr>
+        <w:ilvl w:val="2"/>
+        <w:numId w:val="1"/>
+      </w:numPr>
+      <w:spacing w:before="200" w:after="0"/>
+      <w:outlineLvl w:val="2"/>
+    </w:pPr>
+    <w:rPr>
+      <w:rFonts w:asciiTheme="majorHAnsi" w:eastAsiaTheme="majorEastAsia" w:hAnsiTheme="majorHAnsi" w:cstheme="majorBidi"/>
+      <w:b/>
+      <w:bCs/>
+      <w:color w:val="4F81BD" w:themeColor="accent1"/>
+      <w:sz w:val="28"/>
+    </w:rPr>
+  </w:style>
+  <w:style w:type="paragraph" w:styleId="Heading4">
+    <w:name w:val="heading 4"/>
+    <w:basedOn w:val="Normal"/>
+    <w:next w:val="Normal"/>
+    <w:link w:val="Heading4Char"/>
+    <w:uiPriority w:val="9"/>
+    <w:semiHidden/>
+    <w:unhideWhenUsed/>
+    <w:qFormat/>
+    <w:rsid w:val="00105B21"/>
+    <w:pPr>
+      <w:keepNext/>
+      <w:keepLines/>
+      <w:numPr>
+        <w:ilvl w:val="3"/>
+        <w:numId w:val="1"/>
+      </w:numPr>
+      <w:spacing w:before="200" w:after="0"/>
+      <w:outlineLvl w:val="3"/>
+    </w:pPr>
+    <w:rPr>
+      <w:rFonts w:asciiTheme="majorHAnsi" w:eastAsiaTheme="majorEastAsia" w:hAnsiTheme="majorHAnsi" w:cstheme="majorBidi"/>
+      <w:b/>
+      <w:bCs/>
+      <w:i/>
+      <w:iCs/>
+      <w:color w:val="4F81BD" w:themeColor="accent1"/>
+    </w:rPr>
+  </w:style>
+  <w:style w:type="paragraph" w:styleId="Heading5">
+    <w:name w:val="heading 5"/>
+    <w:basedOn w:val="Normal"/>
+    <w:next w:val="Normal"/>
+    <w:link w:val="Heading5Char"/>
+    <w:uiPriority w:val="9"/>
+    <w:semiHidden/>
+    <w:unhideWhenUsed/>
+    <w:qFormat/>
+    <w:rsid w:val="00105B21"/>
+    <w:pPr>
+      <w:keepNext/>
+      <w:keepLines/>
+      <w:numPr>
+        <w:ilvl w:val="4"/>
+        <w:numId w:val="1"/>
+      </w:numPr>
+      <w:spacing w:before="200" w:after="0"/>
+      <w:outlineLvl w:val="4"/>
+    </w:pPr>
+    <w:rPr>
+      <w:rFonts w:asciiTheme="majorHAnsi" w:eastAsiaTheme="majorEastAsia" w:hAnsiTheme="majorHAnsi" w:cstheme="majorBidi"/>
+      <w:color w:val="243F60" w:themeColor="accent1" w:themeShade="7F"/>
+    </w:rPr>
+  </w:style>
+  <w:style w:type="paragraph" w:styleId="Heading6">
+    <w:name w:val="heading 6"/>
+    <w:basedOn w:val="Normal"/>
+    <w:next w:val="Normal"/>
+    <w:link w:val="Heading6Char"/>
+    <w:uiPriority w:val="9"/>
+    <w:semiHidden/>
+    <w:unhideWhenUsed/>
+    <w:qFormat/>
+    <w:rsid w:val="00105B21"/>
+    <w:pPr>
+      <w:keepNext/>
+      <w:keepLines/>
+      <w:numPr>
+        <w:ilvl w:val="5"/>
+        <w:numId w:val="1"/>
+      </w:numPr>
+      <w:spacing w:before="200" w:after="0"/>
+      <w:outlineLvl w:val="5"/>
+    </w:pPr>
+    <w:rPr>
+      <w:rFonts w:asciiTheme="majorHAnsi" w:eastAsiaTheme="majorEastAsia" w:hAnsiTheme="majorHAnsi" w:cstheme="majorBidi"/>
+      <w:i/>
+      <w:iCs/>
+      <w:color w:val="243F60" w:themeColor="accent1" w:themeShade="7F"/>
+    </w:rPr>
+  </w:style>
+  <w:style w:type="paragraph" w:styleId="Heading7">
+    <w:name w:val="heading 7"/>
+    <w:basedOn w:val="Normal"/>
+    <w:next w:val="Normal"/>
+    <w:link w:val="Heading7Char"/>
+    <w:uiPriority w:val="9"/>
+    <w:semiHidden/>
+    <w:unhideWhenUsed/>
+    <w:qFormat/>
+    <w:rsid w:val="00105B21"/>
+    <w:pPr>
+      <w:keepNext/>
+      <w:keepLines/>
+      <w:numPr>
+        <w:ilvl w:val="6"/>
+        <w:numId w:val="1"/>
+      </w:numPr>
+      <w:spacing w:before="200" w:after="0"/>
+      <w:outlineLvl w:val="6"/>
+    </w:pPr>
+    <w:rPr>
+      <w:rFonts w:asciiTheme="majorHAnsi" w:eastAsiaTheme="majorEastAsia" w:hAnsiTheme="majorHAnsi" w:cstheme="majorBidi"/>
+      <w:i/>
+      <w:iCs/>
+      <w:color w:val="404040" w:themeColor="text1" w:themeTint="BF"/>
+    </w:rPr>
+  </w:style>
+  <w:style w:type="paragraph" w:styleId="Heading8">
+    <w:name w:val="heading 8"/>
+    <w:basedOn w:val="Normal"/>
+    <w:next w:val="Normal"/>
+    <w:link w:val="Heading8Char"/>
+    <w:uiPriority w:val="9"/>
+    <w:semiHidden/>
+    <w:unhideWhenUsed/>
+    <w:qFormat/>
+    <w:rsid w:val="00105B21"/>
+    <w:pPr>
+      <w:keepNext/>
+      <w:keepLines/>
+      <w:numPr>
+        <w:ilvl w:val="7"/>
+        <w:numId w:val="1"/>
+      </w:numPr>
+      <w:spacing w:before="200" w:after="0"/>
+      <w:outlineLvl w:val="7"/>
+    </w:pPr>
+    <w:rPr>
+      <w:rFonts w:asciiTheme="majorHAnsi" w:eastAsiaTheme="majorEastAsia" w:hAnsiTheme="majorHAnsi" w:cstheme="majorBidi"/>
+      <w:color w:val="404040" w:themeColor="text1" w:themeTint="BF"/>
+      <w:sz w:val="20"/>
+      <w:szCs w:val="20"/>
+    </w:rPr>
+  </w:style>
+  <w:style w:type="paragraph" w:styleId="Heading9">
+    <w:name w:val="heading 9"/>
+    <w:basedOn w:val="Normal"/>
+    <w:next w:val="Normal"/>
+    <w:link w:val="Heading9Char"/>
+    <w:uiPriority w:val="9"/>
+    <w:semiHidden/>
+    <w:unhideWhenUsed/>
+    <w:qFormat/>
+    <w:rsid w:val="00105B21"/>
+    <w:pPr>
+      <w:keepNext/>
+      <w:keepLines/>
+      <w:numPr>
+        <w:ilvl w:val="8"/>
+        <w:numId w:val="1"/>
+      </w:numPr>
+      <w:spacing w:before="200" w:after="0"/>
+      <w:outlineLvl w:val="8"/>
+    </w:pPr>
+    <w:rPr>
+      <w:rFonts w:asciiTheme="majorHAnsi" w:eastAsiaTheme="majorEastAsia" w:hAnsiTheme="majorHAnsi" w:cstheme="majorBidi"/>
+      <w:i/>
+      <w:iCs/>
+      <w:color w:val="404040" w:themeColor="text1" w:themeTint="BF"/>
+      <w:sz w:val="20"/>
+      <w:szCs w:val="20"/>
+    </w:rPr>
+  </w:style>
+  <w:style w:type="character" w:default="1" w:styleId="DefaultParagraphFont">
+    <w:name w:val="Default Paragraph Font"/>
+    <w:uiPriority w:val="1"/>
+    <w:semiHidden/>
+    <w:unhideWhenUsed/>
+  </w:style>
+  <w:style w:type="table" w:default="1" w:styleId="TableNormal">
+    <w:name w:val="Normal Table"/>
+    <w:uiPriority w:val="99"/>
+    <w:semiHidden/>
+    <w:unhideWhenUsed/>
+    <w:tblPr>
+      <w:tblInd w:w="0" w:type="dxa"/>
+      <w:tblCellMar>
+        <w:top w:w="0" w:type="dxa"/>
+        <w:left w:w="108" w:type="dxa"/>
+        <w:bottom w:w="0" w:type="dxa"/>
+        <w:right w:w="108" w:type="dxa"/>
+      </w:tblCellMar>
+    </w:tblPr>
+  </w:style>
+  <w:style w:type="numbering" w:default="1" w:styleId="NoList">
+    <w:name w:val="No List"/>
+    <w:uiPriority w:val="99"/>
+    <w:semiHidden/>
+    <w:unhideWhenUsed/>
+  </w:style>
+  <w:style w:type="paragraph" w:styleId="Title">
+    <w:name w:val="Title"/>
+    <w:basedOn w:val="Normal"/>
+    <w:next w:val="Normal"/>
+    <w:link w:val="TitleChar"/>
+    <w:uiPriority w:val="10"/>
+    <w:qFormat/>
+    <w:rsid w:val="00105B21"/>
+    <w:pPr>
+      <w:pBdr>
+        <w:bottom w:val="single" w:sz="8" w:space="4" w:color="4F81BD" w:themeColor="accent1"/>
+      </w:pBdr>
+      <w:spacing w:after="300" w:line="240" w:lineRule="auto"/>
+      <w:contextualSpacing/>
+    </w:pPr>
+    <w:rPr>
+      <w:rFonts w:asciiTheme="majorHAnsi" w:eastAsiaTheme="majorEastAsia" w:hAnsiTheme="majorHAnsi" w:cstheme="majorBidi"/>
+      <w:color w:val="17365D" w:themeColor="text2" w:themeShade="BF"/>
+      <w:spacing w:val="5"/>
+      <w:kern w:val="28"/>
+      <w:sz w:val="52"/>
+      <w:szCs w:val="52"/>
+    </w:rPr>
+  </w:style>
+  <w:style w:type="character" w:customStyle="1" w:styleId="TitleChar">
+    <w:name w:val="Title Char"/>
+    <w:basedOn w:val="DefaultParagraphFont"/>
+    <w:link w:val="Title"/>
+    <w:uiPriority w:val="10"/>
+    <w:rsid w:val="00105B21"/>
+    <w:rPr>
+      <w:rFonts w:asciiTheme="majorHAnsi" w:eastAsiaTheme="majorEastAsia" w:hAnsiTheme="majorHAnsi" w:cstheme="majorBidi"/>
+      <w:color w:val="17365D" w:themeColor="text2" w:themeShade="BF"/>
+      <w:spacing w:val="5"/>
+      <w:kern w:val="28"/>
+      <w:sz w:val="52"/>
+      <w:szCs w:val="52"/>
+    </w:rPr>
+  </w:style>
+  <w:style w:type="character" w:customStyle="1" w:styleId="Heading1Char">
+    <w:name w:val="Heading 1 Char"/>
+    <w:basedOn w:val="DefaultParagraphFont"/>
+    <w:link w:val="Heading1"/>
+    <w:uiPriority w:val="9"/>
+    <w:rsid w:val="00105B21"/>
+    <w:rPr>
+      <w:rFonts w:asciiTheme="majorHAnsi" w:eastAsiaTheme="majorEastAsia" w:hAnsiTheme="majorHAnsi" w:cstheme="majorBidi"/>
+      <w:b/>
+      <w:bCs/>
+      <w:color w:val="365F91" w:themeColor="accent1" w:themeShade="BF"/>
+      <w:sz w:val="36"/>
+      <w:szCs w:val="28"/>
+    </w:rPr>
+  </w:style>
+  <w:style w:type="character" w:customStyle="1" w:styleId="Heading2Char">
+    <w:name w:val="Heading 2 Char"/>
+    <w:basedOn w:val="DefaultParagraphFont"/>
+    <w:link w:val="Heading2"/>
+    <w:uiPriority w:val="9"/>
+    <w:rsid w:val="00105B21"/>
+    <w:rPr>
+      <w:rFonts w:asciiTheme="majorHAnsi" w:eastAsiaTheme="majorEastAsia" w:hAnsiTheme="majorHAnsi" w:cstheme="majorBidi"/>
+      <w:b/>
+      <w:bCs/>
+      <w:color w:val="4F81BD" w:themeColor="accent1"/>
+      <w:sz w:val="32"/>
+      <w:szCs w:val="26"/>
+    </w:rPr>
+  </w:style>
+  <w:style w:type="character" w:customStyle="1" w:styleId="Heading3Char">
+    <w:name w:val="Heading 3 Char"/>
+    <w:basedOn w:val="DefaultParagraphFont"/>
+    <w:link w:val="Heading3"/>
+    <w:uiPriority w:val="9"/>
+    <w:semiHidden/>
+    <w:rsid w:val="00105B21"/>
+    <w:rPr>
+      <w:rFonts w:asciiTheme="majorHAnsi" w:eastAsiaTheme="majorEastAsia" w:hAnsiTheme="majorHAnsi" w:cstheme="majorBidi"/>
+      <w:b/>
+      <w:bCs/>
+      <w:color w:val="4F81BD" w:themeColor="accent1"/>
+      <w:sz w:val="28"/>
+    </w:rPr>
+  </w:style>
+  <w:style w:type="character" w:customStyle="1" w:styleId="Heading4Char">
+    <w:name w:val="Heading 4 Char"/>
+    <w:basedOn w:val="DefaultParagraphFont"/>
+    <w:link w:val="Heading4"/>
+    <w:uiPriority w:val="9"/>
+    <w:semiHidden/>
+    <w:rsid w:val="00105B21"/>
+    <w:rPr>
+      <w:rFonts w:asciiTheme="majorHAnsi" w:eastAsiaTheme="majorEastAsia" w:hAnsiTheme="majorHAnsi" w:cstheme="majorBidi"/>
+      <w:b/>
+      <w:bCs/>
+      <w:i/>
+      <w:iCs/>
+      <w:color w:val="4F81BD" w:themeColor="accent1"/>
+    </w:rPr>
+  </w:style>
+  <w:style w:type="character" w:customStyle="1" w:styleId="Heading5Char">
+    <w:name w:val="Heading 5 Char"/>
+    <w:basedOn w:val="DefaultParagraphFont"/>
+    <w:link w:val="Heading5"/>
+    <w:uiPriority w:val="9"/>
+    <w:semiHidden/>
+    <w:rsid w:val="00105B21"/>
+    <w:rPr>
+      <w:rFonts w:asciiTheme="majorHAnsi" w:eastAsiaTheme="majorEastAsia" w:hAnsiTheme="majorHAnsi" w:cstheme="majorBidi"/>
+      <w:color w:val="243F60" w:themeColor="accent1" w:themeShade="7F"/>
+    </w:rPr>
+  </w:style>
+  <w:style w:type="character" w:customStyle="1" w:styleId="Heading6Char">
+    <w:name w:val="Heading 6 Char"/>
+    <w:basedOn w:val="DefaultParagraphFont"/>
+    <w:link w:val="Heading6"/>
+    <w:uiPriority w:val="9"/>
+    <w:semiHidden/>
+    <w:rsid w:val="00105B21"/>
+    <w:rPr>
+      <w:rFonts w:asciiTheme="majorHAnsi" w:eastAsiaTheme="majorEastAsia" w:hAnsiTheme="majorHAnsi" w:cstheme="majorBidi"/>
+      <w:i/>
+      <w:iCs/>
+      <w:color w:val="243F60" w:themeColor="accent1" w:themeShade="7F"/>
+    </w:rPr>
+  </w:style>
+  <w:style w:type="character" w:customStyle="1" w:styleId="Heading7Char">
+    <w:name w:val="Heading 7 Char"/>
+    <w:basedOn w:val="DefaultParagraphFont"/>
+    <w:link w:val="Heading7"/>
+    <w:uiPriority w:val="9"/>
+    <w:semiHidden/>
+    <w:rsid w:val="00105B21"/>
+    <w:rPr>
+      <w:rFonts w:asciiTheme="majorHAnsi" w:eastAsiaTheme="majorEastAsia" w:hAnsiTheme="majorHAnsi" w:cstheme="majorBidi"/>
+      <w:i/>
+      <w:iCs/>
+      <w:color w:val="404040" w:themeColor="text1" w:themeTint="BF"/>
+    </w:rPr>
+  </w:style>
+  <w:style w:type="character" w:customStyle="1" w:styleId="Heading8Char">
+    <w:name w:val="Heading 8 Char"/>
+    <w:basedOn w:val="DefaultParagraphFont"/>
+    <w:link w:val="Heading8"/>
+    <w:uiPriority w:val="9"/>
+    <w:semiHidden/>
+    <w:rsid w:val="00105B21"/>
+    <w:rPr>
+      <w:rFonts w:asciiTheme="majorHAnsi" w:eastAsiaTheme="majorEastAsia" w:hAnsiTheme="majorHAnsi" w:cstheme="majorBidi"/>
+      <w:color w:val="404040" w:themeColor="text1" w:themeTint="BF"/>
+      <w:sz w:val="20"/>
+      <w:szCs w:val="20"/>
+    </w:rPr>
+  </w:style>
+  <w:style w:type="character" w:customStyle="1" w:styleId="Heading9Char">
+    <w:name w:val="Heading 9 Char"/>
+    <w:basedOn w:val="DefaultParagraphFont"/>
+    <w:link w:val="Heading9"/>
+    <w:uiPriority w:val="9"/>
+    <w:semiHidden/>
+    <w:rsid w:val="00105B21"/>
+    <w:rPr>
+      <w:rFonts w:asciiTheme="majorHAnsi" w:eastAsiaTheme="majorEastAsia" w:hAnsiTheme="majorHAnsi" w:cstheme="majorBidi"/>
+      <w:i/>
+      <w:iCs/>
+      <w:color w:val="404040" w:themeColor="text1" w:themeTint="BF"/>
+      <w:sz w:val="20"/>
+      <w:szCs w:val="20"/>
+    </w:rPr>
+  </w:style>
+  <w:style w:type="paragraph" w:styleId="ListParagraph">
+    <w:name w:val="List Paragraph"/>
+    <w:basedOn w:val="Normal"/>
+    <w:uiPriority w:val="34"/>
+    <w:qFormat/>
+    <w:rsid w:val="00105B21"/>
+    <w:pPr>
+      <w:ind w:left="720"/>
+      <w:contextualSpacing/>
+    </w:pPr>
+  </w:style>
+  <w:style w:type="paragraph" w:styleId="TOCHeading">
+    <w:name w:val="TOC Heading"/>
+    <w:basedOn w:val="Heading1"/>
+    <w:next w:val="Normal"/>
+    <w:uiPriority w:val="39"/>
+    <w:semiHidden/>
+    <w:unhideWhenUsed/>
+    <w:qFormat/>
+    <w:rsid w:val="0025782A"/>
+    <w:pPr>
+      <w:numPr>
+        <w:numId w:val="0"/>
+      </w:numPr>
+      <w:outlineLvl w:val="9"/>
+    </w:pPr>
+    <w:rPr>
+      <w:sz w:val="28"/>
+      <w:lang w:val="en-US" w:eastAsia="ja-JP"/>
+    </w:rPr>
+  </w:style>
+  <w:style w:type="paragraph" w:styleId="TOC1">
+    <w:name w:val="toc 1"/>
+    <w:basedOn w:val="Normal"/>
+    <w:next w:val="Normal"/>
+    <w:autoRedefine/>
+    <w:uiPriority w:val="39"/>
+    <w:unhideWhenUsed/>
+    <w:rsid w:val="0025782A"/>
+    <w:pPr>
+      <w:spacing w:after="100"/>
+    </w:pPr>
+  </w:style>
+  <w:style w:type="paragraph" w:styleId="TOC2">
+    <w:name w:val="toc 2"/>
+    <w:basedOn w:val="Normal"/>
+    <w:next w:val="Normal"/>
+    <w:autoRedefine/>
+    <w:uiPriority w:val="39"/>
+    <w:unhideWhenUsed/>
+    <w:rsid w:val="0025782A"/>
+    <w:pPr>
+      <w:spacing w:after="100"/>
+      <w:ind w:left="220"/>
+    </w:pPr>
+  </w:style>
+  <w:style w:type="character" w:styleId="Hyperlink">
+    <w:name w:val="Hyperlink"/>
+    <w:basedOn w:val="DefaultParagraphFont"/>
+    <w:uiPriority w:val="99"/>
+    <w:unhideWhenUsed/>
+    <w:rsid w:val="0025782A"/>
+    <w:rPr>
+      <w:color w:val="0000FF" w:themeColor="hyperlink"/>
+      <w:u w:val="single"/>
+    </w:rPr>
+  </w:style>
+  <w:style w:type="paragraph" w:styleId="BalloonText">
+    <w:name w:val="Balloon Text"/>
+    <w:basedOn w:val="Normal"/>
+    <w:link w:val="BalloonTextChar"/>
+    <w:uiPriority w:val="99"/>
+    <w:semiHidden/>
+    <w:unhideWhenUsed/>
+    <w:rsid w:val="0025782A"/>
+    <w:pPr>
+      <w:spacing w:after="0" w:line="240" w:lineRule="auto"/>
+    </w:pPr>
+    <w:rPr>
+      <w:rFonts w:ascii="Tahoma" w:hAnsi="Tahoma" w:cs="Tahoma"/>
+      <w:sz w:val="16"/>
+      <w:szCs w:val="16"/>
+    </w:rPr>
+  </w:style>
+  <w:style w:type="character" w:customStyle="1" w:styleId="BalloonTextChar">
+    <w:name w:val="Balloon Text Char"/>
+    <w:basedOn w:val="DefaultParagraphFont"/>
+    <w:link w:val="BalloonText"/>
+    <w:uiPriority w:val="99"/>
+    <w:semiHidden/>
+    <w:rsid w:val="0025782A"/>
+    <w:rPr>
+      <w:rFonts w:ascii="Tahoma" w:hAnsi="Tahoma" w:cs="Tahoma"/>
+      <w:sz w:val="16"/>
+      <w:szCs w:val="16"/>
+    </w:rPr>
+  </w:style>
+  <w:style w:type="table" w:styleId="TableGrid">
+    <w:name w:val="Table Grid"/>
+    <w:basedOn w:val="TableNormal"/>
+    <w:uiPriority w:val="59"/>
+    <w:rsid w:val="00FC5539"/>
+    <w:pPr>
+      <w:spacing w:after="0" w:line="240" w:lineRule="auto"/>
+    </w:pPr>
+    <w:tblPr>
+      <w:tblBorders>
+        <w:top w:val="single" w:sz="4" w:space="0" w:color="auto"/>
+        <w:left w:val="single" w:sz="4" w:space="0" w:color="auto"/>
+        <w:bottom w:val="single" w:sz="4" w:space="0" w:color="auto"/>
+        <w:right w:val="single" w:sz="4" w:space="0" w:color="auto"/>
+        <w:insideH w:val="single" w:sz="4" w:space="0" w:color="auto"/>
+        <w:insideV w:val="single" w:sz="4" w:space="0" w:color="auto"/>
+      </w:tblBorders>
+    </w:tblPr>
+  </w:style>
+  <w:style w:type="table" w:styleId="MediumShading1-Accent1">
+    <w:name w:val="Medium Shading 1 Accent 1"/>
+    <w:basedOn w:val="TableNormal"/>
+    <w:uiPriority w:val="63"/>
+    <w:rsid w:val="00FC5539"/>
+    <w:pPr>
+      <w:spacing w:after="0" w:line="240" w:lineRule="auto"/>
+    </w:pPr>
+    <w:tblPr>
+      <w:tblStyleRowBandSize w:val="1"/>
+      <w:tblStyleColBandSize w:val="1"/>
+      <w:tblBorders>
+        <w:top w:val="single" w:sz="8" w:space="0" w:color="7BA0CD" w:themeColor="accent1" w:themeTint="BF"/>
+        <w:left w:val="single" w:sz="8" w:space="0" w:color="7BA0CD" w:themeColor="accent1" w:themeTint="BF"/>
+        <w:bottom w:val="single" w:sz="8" w:space="0" w:color="7BA0CD" w:themeColor="accent1" w:themeTint="BF"/>
+        <w:right w:val="single" w:sz="8" w:space="0" w:color="7BA0CD" w:themeColor="accent1" w:themeTint="BF"/>
+        <w:insideH w:val="single" w:sz="8" w:space="0" w:color="7BA0CD" w:themeColor="accent1" w:themeTint="BF"/>
+      </w:tblBorders>
+    </w:tblPr>
+    <w:tblStylePr w:type="firstRow">
+      <w:pPr>
+        <w:spacing w:before="0" w:after="0" w:line="240" w:lineRule="auto"/>
+      </w:pPr>
+      <w:rPr>
+        <w:b/>
+        <w:bCs/>
+        <w:color w:val="FFFFFF" w:themeColor="background1"/>
+      </w:rPr>
+      <w:tblPr/>
+      <w:tcPr>
+        <w:tcBorders>
+          <w:top w:val="single" w:sz="8" w:space="0" w:color="7BA0CD" w:themeColor="accent1" w:themeTint="BF"/>
+          <w:left w:val="single" w:sz="8" w:space="0" w:color="7BA0CD" w:themeColor="accent1" w:themeTint="BF"/>
+          <w:bottom w:val="single" w:sz="8" w:space="0" w:color="7BA0CD" w:themeColor="accent1" w:themeTint="BF"/>
+          <w:right w:val="single" w:sz="8" w:space="0" w:color="7BA0CD" w:themeColor="accent1" w:themeTint="BF"/>
+          <w:insideH w:val="nil"/>
+          <w:insideV w:val="nil"/>
+        </w:tcBorders>
+        <w:shd w:val="clear" w:color="auto" w:fill="4F81BD" w:themeFill="accent1"/>
+      </w:tcPr>
+    </w:tblStylePr>
+    <w:tblStylePr w:type="lastRow">
+      <w:pPr>
+        <w:spacing w:before="0" w:after="0" w:line="240" w:lineRule="auto"/>
+      </w:pPr>
+      <w:rPr>
+        <w:b/>
+        <w:bCs/>
+      </w:rPr>
+      <w:tblPr/>
+      <w:tcPr>
+        <w:tcBorders>
+          <w:top w:val="double" w:sz="6" w:space="0" w:color="7BA0CD" w:themeColor="accent1" w:themeTint="BF"/>
+          <w:left w:val="single" w:sz="8" w:space="0" w:color="7BA0CD" w:themeColor="accent1" w:themeTint="BF"/>
+          <w:bottom w:val="single" w:sz="8" w:space="0" w:color="7BA0CD" w:themeColor="accent1" w:themeTint="BF"/>
+          <w:right w:val="single" w:sz="8" w:space="0" w:color="7BA0CD" w:themeColor="accent1" w:themeTint="BF"/>
+          <w:insideH w:val="nil"/>
+          <w:insideV w:val="nil"/>
+        </w:tcBorders>
+      </w:tcPr>
+    </w:tblStylePr>
+    <w:tblStylePr w:type="firstCol">
+      <w:rPr>
+        <w:b/>
+        <w:bCs/>
+      </w:rPr>
+    </w:tblStylePr>
+    <w:tblStylePr w:type="lastCol">
+      <w:rPr>
+        <w:b/>
+        <w:bCs/>
+      </w:rPr>
+    </w:tblStylePr>
+    <w:tblStylePr w:type="band1Vert">
+      <w:tblPr/>
+      <w:tcPr>
+        <w:shd w:val="clear" w:color="auto" w:fill="D3DFEE" w:themeFill="accent1" w:themeFillTint="3F"/>
+      </w:tcPr>
+    </w:tblStylePr>
+    <w:tblStylePr w:type="band1Horz">
+      <w:tblPr/>
+      <w:tcPr>
+        <w:tcBorders>
+          <w:insideH w:val="nil"/>
+          <w:insideV w:val="nil"/>
+        </w:tcBorders>
+        <w:shd w:val="clear" w:color="auto" w:fill="D3DFEE" w:themeFill="accent1" w:themeFillTint="3F"/>
+      </w:tcPr>
+    </w:tblStylePr>
+    <w:tblStylePr w:type="band2Horz">
+      <w:tblPr/>
+      <w:tcPr>
+        <w:tcBorders>
+          <w:insideH w:val="nil"/>
+          <w:insideV w:val="nil"/>
+        </w:tcBorders>
+      </w:tcPr>
+    </w:tblStylePr>
+  </w:style>
+</w:styles>
+</file>
+
 <file path=word/theme/theme1.xml><?xml version="1.0" encoding="utf-8"?>
 <a:theme xmlns:a="http://schemas.openxmlformats.org/drawingml/2006/main" name="Office Theme">
   <a:themeElements>
@@ -7005,7 +7484,7 @@
 </file>
 
 <file path=customXml/itemProps1.xml><?xml version="1.0" encoding="utf-8"?>
-<ds:datastoreItem xmlns:ds="http://schemas.openxmlformats.org/officeDocument/2006/customXml" ds:itemID="{3851EDEE-1148-44E8-8F19-37142A9EC418}">
+<ds:datastoreItem xmlns:ds="http://schemas.openxmlformats.org/officeDocument/2006/customXml" ds:itemID="{EA3D70FF-1A25-45E4-96AC-7A7C9EAFD003}">
   <ds:schemaRefs>
     <ds:schemaRef ds:uri="http://schemas.openxmlformats.org/officeDocument/2006/bibliography"/>
   </ds:schemaRefs>

</xml_diff>

<commit_message>
Added HTTP to HTTPS Redirect
</commit_message>
<xml_diff>
--- a/Java/PageAnalyzer_Workspace/CoreFramework/docs/CFW_Documentation.docx
+++ b/Java/PageAnalyzer_Workspace/CoreFramework/docs/CFW_Documentation.docx
@@ -997,55 +997,18 @@
           <w:lang w:val="en-US"/>
         </w:rPr>
       </w:pPr>
-      <w:proofErr w:type="spellStart"/>
       <w:r>
         <w:rPr>
           <w:b/>
           <w:lang w:val="en-US"/>
         </w:rPr>
-        <w:t>logging.properties</w:t>
-      </w:r>
-      <w:proofErr w:type="spellEnd"/>
-      <w:r>
-        <w:rPr>
-          <w:b/>
-          <w:lang w:val="en-US"/>
-        </w:rPr>
-        <w:t xml:space="preserve">: </w:t>
-      </w:r>
-      <w:r>
-        <w:rPr>
-          <w:lang w:val="en-US"/>
-        </w:rPr>
-        <w:t xml:space="preserve">Configuration </w:t>
-      </w:r>
-      <w:proofErr w:type="gramStart"/>
-      <w:r>
-        <w:rPr>
-          <w:lang w:val="en-US"/>
-        </w:rPr>
-        <w:t>file</w:t>
-      </w:r>
-      <w:proofErr w:type="gramEnd"/>
-      <w:r>
-        <w:rPr>
-          <w:lang w:val="en-US"/>
-        </w:rPr>
-        <w:t xml:space="preserve"> for </w:t>
-      </w:r>
-      <w:proofErr w:type="spellStart"/>
-      <w:r>
-        <w:rPr>
-          <w:lang w:val="en-US"/>
-        </w:rPr>
-        <w:t>java.util.logging</w:t>
-      </w:r>
-      <w:proofErr w:type="spellEnd"/>
-      <w:r>
-        <w:rPr>
-          <w:lang w:val="en-US"/>
-        </w:rPr>
-        <w:t>.</w:t>
+        <w:t xml:space="preserve">logging.properties: </w:t>
+      </w:r>
+      <w:r>
+        <w:rPr>
+          <w:lang w:val="en-US"/>
+        </w:rPr>
+        <w:t>Configuration file for java.util.logging.</w:t>
       </w:r>
     </w:p>
     <w:p>
@@ -1059,21 +1022,12 @@
           <w:lang w:val="en-US"/>
         </w:rPr>
       </w:pPr>
-      <w:proofErr w:type="spellStart"/>
       <w:r>
         <w:rPr>
           <w:b/>
           <w:lang w:val="en-US"/>
         </w:rPr>
-        <w:t>cfw.properties</w:t>
-      </w:r>
-      <w:proofErr w:type="spellEnd"/>
-      <w:r>
-        <w:rPr>
-          <w:b/>
-          <w:lang w:val="en-US"/>
-        </w:rPr>
-        <w:t>:</w:t>
+        <w:t>cfw.properties:</w:t>
       </w:r>
       <w:r>
         <w:rPr>
@@ -1091,23 +1045,8 @@
         <w:rPr>
           <w:lang w:val="en-US"/>
         </w:rPr>
-        <w:t xml:space="preserve"> which has to </w:t>
-      </w:r>
-      <w:proofErr w:type="spellStart"/>
-      <w:r>
-        <w:rPr>
-          <w:lang w:val="en-US"/>
-        </w:rPr>
-        <w:t>pe</w:t>
-      </w:r>
-      <w:proofErr w:type="spellEnd"/>
-      <w:r>
-        <w:rPr>
-          <w:lang w:val="en-US"/>
-        </w:rPr>
-        <w:t xml:space="preserve"> passed to </w:t>
-      </w:r>
-      <w:proofErr w:type="spellStart"/>
+        <w:t xml:space="preserve"> which has to pe passed to </w:t>
+      </w:r>
       <w:r>
         <w:rPr>
           <w:rFonts w:ascii="Consolas" w:hAnsi="Consolas" w:cs="Consolas"/>
@@ -1144,7 +1083,6 @@
         </w:rPr>
         <w:t>initialize</w:t>
       </w:r>
-      <w:proofErr w:type="spellEnd"/>
       <w:r>
         <w:rPr>
           <w:rFonts w:ascii="Consolas" w:hAnsi="Consolas" w:cs="Consolas"/>
@@ -1165,55 +1103,7 @@
           <w:shd w:val="clear" w:color="auto" w:fill="E8F2FE"/>
           <w:lang w:val="en-US"/>
         </w:rPr>
-        <w:t>"./</w:t>
-      </w:r>
-      <w:proofErr w:type="spellStart"/>
-      <w:r>
-        <w:rPr>
-          <w:rFonts w:ascii="Consolas" w:hAnsi="Consolas" w:cs="Consolas"/>
-          <w:color w:val="2A00FF"/>
-          <w:sz w:val="20"/>
-          <w:szCs w:val="20"/>
-          <w:shd w:val="clear" w:color="auto" w:fill="E8F2FE"/>
-          <w:lang w:val="en-US"/>
-        </w:rPr>
-        <w:t>config</w:t>
-      </w:r>
-      <w:proofErr w:type="spellEnd"/>
-      <w:r>
-        <w:rPr>
-          <w:rFonts w:ascii="Consolas" w:hAnsi="Consolas" w:cs="Consolas"/>
-          <w:color w:val="2A00FF"/>
-          <w:sz w:val="20"/>
-          <w:szCs w:val="20"/>
-          <w:shd w:val="clear" w:color="auto" w:fill="E8F2FE"/>
-          <w:lang w:val="en-US"/>
-        </w:rPr>
-        <w:t>/</w:t>
-      </w:r>
-      <w:proofErr w:type="spellStart"/>
-      <w:r>
-        <w:rPr>
-          <w:rFonts w:ascii="Consolas" w:hAnsi="Consolas" w:cs="Consolas"/>
-          <w:color w:val="2A00FF"/>
-          <w:sz w:val="20"/>
-          <w:szCs w:val="20"/>
-          <w:shd w:val="clear" w:color="auto" w:fill="E8F2FE"/>
-          <w:lang w:val="en-US"/>
-        </w:rPr>
-        <w:t>cfw.properties</w:t>
-      </w:r>
-      <w:proofErr w:type="spellEnd"/>
-      <w:r>
-        <w:rPr>
-          <w:rFonts w:ascii="Consolas" w:hAnsi="Consolas" w:cs="Consolas"/>
-          <w:color w:val="2A00FF"/>
-          <w:sz w:val="20"/>
-          <w:szCs w:val="20"/>
-          <w:shd w:val="clear" w:color="auto" w:fill="E8F2FE"/>
-          <w:lang w:val="en-US"/>
-        </w:rPr>
-        <w:t>"</w:t>
+        <w:t>"./config/cfw.properties"</w:t>
       </w:r>
       <w:r>
         <w:rPr>
@@ -1258,7 +1148,6 @@
         </w:rPr>
         <w:t xml:space="preserve"> file containing username/password credentials when using </w:t>
       </w:r>
-      <w:proofErr w:type="spellStart"/>
       <w:r>
         <w:rPr>
           <w:rFonts w:ascii="Consolas" w:hAnsi="Consolas" w:cs="Consolas"/>
@@ -1268,19 +1157,7 @@
           <w:shd w:val="clear" w:color="auto" w:fill="E8F2FE"/>
           <w:lang w:val="en-US"/>
         </w:rPr>
-        <w:t>authentication_method</w:t>
-      </w:r>
-      <w:proofErr w:type="spellEnd"/>
-      <w:r>
-        <w:rPr>
-          <w:rFonts w:ascii="Consolas" w:hAnsi="Consolas" w:cs="Consolas"/>
-          <w:color w:val="000000"/>
-          <w:sz w:val="20"/>
-          <w:szCs w:val="20"/>
-          <w:shd w:val="clear" w:color="auto" w:fill="E8F2FE"/>
-          <w:lang w:val="en-US"/>
-        </w:rPr>
-        <w:t>=</w:t>
+        <w:t>authentication_method=</w:t>
       </w:r>
       <w:r>
         <w:rPr>
@@ -1311,41 +1188,18 @@
           <w:lang w:val="en-US"/>
         </w:rPr>
       </w:pPr>
-      <w:proofErr w:type="spellStart"/>
       <w:r>
         <w:rPr>
           <w:b/>
           <w:lang w:val="en-US"/>
         </w:rPr>
-        <w:t>keystore.jks</w:t>
-      </w:r>
-      <w:proofErr w:type="spellEnd"/>
-      <w:r>
-        <w:rPr>
-          <w:b/>
-          <w:lang w:val="en-US"/>
-        </w:rPr>
-        <w:t xml:space="preserve">: </w:t>
-      </w:r>
-      <w:r>
-        <w:rPr>
-          <w:lang w:val="en-US"/>
-        </w:rPr>
-        <w:t xml:space="preserve">Default </w:t>
-      </w:r>
-      <w:proofErr w:type="spellStart"/>
-      <w:r>
-        <w:rPr>
-          <w:lang w:val="en-US"/>
-        </w:rPr>
-        <w:t>keystore</w:t>
-      </w:r>
-      <w:proofErr w:type="spellEnd"/>
-      <w:r>
-        <w:rPr>
-          <w:lang w:val="en-US"/>
-        </w:rPr>
-        <w:t xml:space="preserve"> for testing purposes(Password: 123456)</w:t>
+        <w:t xml:space="preserve">keystore.jks: </w:t>
+      </w:r>
+      <w:r>
+        <w:rPr>
+          <w:lang w:val="en-US"/>
+        </w:rPr>
+        <w:t>Default keystore for testing purposes(Password: 123456)</w:t>
       </w:r>
     </w:p>
     <w:p>
@@ -1445,17 +1299,8 @@
           <w:b/>
           <w:lang w:val="en-US"/>
         </w:rPr>
-        <w:t>/</w:t>
-      </w:r>
-      <w:proofErr w:type="spellStart"/>
-      <w:r>
-        <w:rPr>
-          <w:b/>
-          <w:lang w:val="en-US"/>
-        </w:rPr>
-        <w:t>css</w:t>
-      </w:r>
-      <w:proofErr w:type="spellEnd"/>
+        <w:t>/css</w:t>
+      </w:r>
     </w:p>
     <w:p>
       <w:pPr>
@@ -1479,30 +1324,14 @@
         <w:rPr>
           <w:lang w:val="en-US"/>
         </w:rPr>
-        <w:t xml:space="preserve">Your custom </w:t>
-      </w:r>
-      <w:proofErr w:type="spellStart"/>
-      <w:r>
-        <w:rPr>
-          <w:lang w:val="en-US"/>
-        </w:rPr>
-        <w:t>css</w:t>
-      </w:r>
-      <w:proofErr w:type="spellEnd"/>
-      <w:r>
-        <w:rPr>
-          <w:lang w:val="en-US"/>
-        </w:rPr>
-        <w:t xml:space="preserve"> file which will be loaded by </w:t>
-      </w:r>
-      <w:proofErr w:type="spellStart"/>
+        <w:t xml:space="preserve">Your custom css file which will be loaded by </w:t>
+      </w:r>
       <w:r>
         <w:rPr>
           <w:lang w:val="en-US"/>
         </w:rPr>
         <w:t>TemplateHTMLDefault</w:t>
       </w:r>
-      <w:proofErr w:type="spellEnd"/>
       <w:r>
         <w:rPr>
           <w:lang w:val="en-US"/>
@@ -1526,17 +1355,8 @@
           <w:b/>
           <w:lang w:val="en-US"/>
         </w:rPr>
-        <w:t>/</w:t>
-      </w:r>
-      <w:proofErr w:type="spellStart"/>
-      <w:r>
-        <w:rPr>
-          <w:b/>
-          <w:lang w:val="en-US"/>
-        </w:rPr>
-        <w:t>js</w:t>
-      </w:r>
-      <w:proofErr w:type="spellEnd"/>
+        <w:t>/js</w:t>
+      </w:r>
     </w:p>
     <w:p>
       <w:pPr>
@@ -1640,7 +1460,6 @@
         </w:rPr>
         <w:br/>
       </w:r>
-      <w:proofErr w:type="gramStart"/>
       <w:r>
         <w:rPr>
           <w:rFonts w:ascii="Consolas" w:hAnsi="Consolas" w:cs="Consolas"/>
@@ -1654,7 +1473,6 @@
         </w:rPr>
         <w:t>public</w:t>
       </w:r>
-      <w:proofErr w:type="gramEnd"/>
       <w:r>
         <w:rPr>
           <w:rFonts w:ascii="Consolas" w:hAnsi="Consolas" w:cs="Consolas"/>
@@ -1690,7 +1508,6 @@
         </w:rPr>
         <w:t xml:space="preserve"> Logger </w:t>
       </w:r>
-      <w:proofErr w:type="spellStart"/>
       <w:r>
         <w:rPr>
           <w:rFonts w:ascii="Consolas" w:hAnsi="Consolas" w:cs="Consolas"/>
@@ -1705,7 +1522,6 @@
         </w:rPr>
         <w:t>logger</w:t>
       </w:r>
-      <w:proofErr w:type="spellEnd"/>
       <w:r>
         <w:rPr>
           <w:rFonts w:ascii="Consolas" w:hAnsi="Consolas" w:cs="Consolas"/>
@@ -1715,19 +1531,7 @@
           <w:shd w:val="clear" w:color="auto" w:fill="E8F2FE"/>
           <w:lang w:val="en-US"/>
         </w:rPr>
-        <w:t xml:space="preserve"> = </w:t>
-      </w:r>
-      <w:proofErr w:type="spellStart"/>
-      <w:r>
-        <w:rPr>
-          <w:rFonts w:ascii="Consolas" w:hAnsi="Consolas" w:cs="Consolas"/>
-          <w:color w:val="000000"/>
-          <w:sz w:val="20"/>
-          <w:szCs w:val="20"/>
-          <w:shd w:val="clear" w:color="auto" w:fill="E8F2FE"/>
-          <w:lang w:val="en-US"/>
-        </w:rPr>
-        <w:t>CFWLog.</w:t>
+        <w:t xml:space="preserve"> = CFWLog.</w:t>
       </w:r>
       <w:r>
         <w:rPr>
@@ -1742,7 +1546,6 @@
         </w:rPr>
         <w:t>getLogger</w:t>
       </w:r>
-      <w:proofErr w:type="spellEnd"/>
       <w:r>
         <w:rPr>
           <w:rFonts w:ascii="Consolas" w:hAnsi="Consolas" w:cs="Consolas"/>
@@ -1752,19 +1555,7 @@
           <w:shd w:val="clear" w:color="auto" w:fill="E8F2FE"/>
           <w:lang w:val="en-US"/>
         </w:rPr>
-        <w:t>(</w:t>
-      </w:r>
-      <w:proofErr w:type="spellStart"/>
-      <w:r>
-        <w:rPr>
-          <w:rFonts w:ascii="Consolas" w:hAnsi="Consolas" w:cs="Consolas"/>
-          <w:color w:val="000000"/>
-          <w:sz w:val="20"/>
-          <w:szCs w:val="20"/>
-          <w:shd w:val="clear" w:color="auto" w:fill="E8F2FE"/>
-          <w:lang w:val="en-US"/>
-        </w:rPr>
-        <w:t>YourClass.</w:t>
+        <w:t>(YourClass.</w:t>
       </w:r>
       <w:r>
         <w:rPr>
@@ -1788,10 +1579,12 @@
           <w:shd w:val="clear" w:color="auto" w:fill="E8F2FE"/>
           <w:lang w:val="en-US"/>
         </w:rPr>
-        <w:t>.getName</w:t>
-      </w:r>
-      <w:proofErr w:type="spellEnd"/>
-      <w:r>
+        <w:t>.getName());</w:t>
+      </w:r>
+    </w:p>
+    <w:p>
+      <w:pPr>
+        <w:shd w:val="clear" w:color="auto" w:fill="FFFFFF" w:themeFill="background1"/>
         <w:rPr>
           <w:rFonts w:ascii="Consolas" w:hAnsi="Consolas" w:cs="Consolas"/>
           <w:color w:val="000000"/>
@@ -1800,12 +1593,8 @@
           <w:shd w:val="clear" w:color="auto" w:fill="E8F2FE"/>
           <w:lang w:val="en-US"/>
         </w:rPr>
-        <w:t>());</w:t>
-      </w:r>
-    </w:p>
-    <w:p>
-      <w:pPr>
-        <w:shd w:val="clear" w:color="auto" w:fill="FFFFFF" w:themeFill="background1"/>
+      </w:pPr>
+      <w:r>
         <w:rPr>
           <w:rFonts w:ascii="Consolas" w:hAnsi="Consolas" w:cs="Consolas"/>
           <w:color w:val="000000"/>
@@ -1814,30 +1603,7 @@
           <w:shd w:val="clear" w:color="auto" w:fill="E8F2FE"/>
           <w:lang w:val="en-US"/>
         </w:rPr>
-      </w:pPr>
-      <w:proofErr w:type="spellStart"/>
-      <w:r>
-        <w:rPr>
-          <w:rFonts w:ascii="Consolas" w:hAnsi="Consolas" w:cs="Consolas"/>
-          <w:color w:val="000000"/>
-          <w:sz w:val="20"/>
-          <w:szCs w:val="20"/>
-          <w:shd w:val="clear" w:color="auto" w:fill="E8F2FE"/>
-          <w:lang w:val="en-US"/>
-        </w:rPr>
-        <w:t>CFWLog</w:t>
-      </w:r>
-      <w:proofErr w:type="spellEnd"/>
-      <w:r>
-        <w:rPr>
-          <w:rFonts w:ascii="Consolas" w:hAnsi="Consolas" w:cs="Consolas"/>
-          <w:color w:val="000000"/>
-          <w:sz w:val="20"/>
-          <w:szCs w:val="20"/>
-          <w:shd w:val="clear" w:color="auto" w:fill="E8F2FE"/>
-          <w:lang w:val="en-US"/>
-        </w:rPr>
-        <w:t xml:space="preserve"> </w:t>
+        <w:t xml:space="preserve">CFWLog </w:t>
       </w:r>
       <w:r>
         <w:rPr>
@@ -1884,34 +1650,8 @@
           <w:shd w:val="clear" w:color="auto" w:fill="E8F2FE"/>
           <w:lang w:val="en-US"/>
         </w:rPr>
-        <w:t xml:space="preserve"> </w:t>
-      </w:r>
-      <w:proofErr w:type="spellStart"/>
-      <w:proofErr w:type="gramStart"/>
-      <w:r>
-        <w:rPr>
-          <w:rFonts w:ascii="Consolas" w:hAnsi="Consolas" w:cs="Consolas"/>
-          <w:color w:val="000000"/>
-          <w:sz w:val="20"/>
-          <w:szCs w:val="20"/>
-          <w:shd w:val="clear" w:color="auto" w:fill="E8F2FE"/>
-          <w:lang w:val="en-US"/>
-        </w:rPr>
-        <w:t>CFWLog</w:t>
-      </w:r>
-      <w:proofErr w:type="spellEnd"/>
-      <w:r>
-        <w:rPr>
-          <w:rFonts w:ascii="Consolas" w:hAnsi="Consolas" w:cs="Consolas"/>
-          <w:color w:val="000000"/>
-          <w:sz w:val="20"/>
-          <w:szCs w:val="20"/>
-          <w:shd w:val="clear" w:color="auto" w:fill="E8F2FE"/>
-          <w:lang w:val="en-US"/>
-        </w:rPr>
-        <w:t>(</w:t>
-      </w:r>
-      <w:proofErr w:type="gramEnd"/>
+        <w:t xml:space="preserve"> CFWLog(</w:t>
+      </w:r>
       <w:r>
         <w:rPr>
           <w:rFonts w:ascii="Consolas" w:hAnsi="Consolas" w:cs="Consolas"/>
@@ -1966,8 +1706,6 @@
           <w:lang w:val="en-US"/>
         </w:rPr>
       </w:pPr>
-      <w:proofErr w:type="spellStart"/>
-      <w:proofErr w:type="gramStart"/>
       <w:r>
         <w:rPr>
           <w:rFonts w:ascii="Consolas" w:hAnsi="Consolas" w:cs="Consolas"/>
@@ -1977,31 +1715,7 @@
           <w:shd w:val="clear" w:color="auto" w:fill="E8F2FE"/>
           <w:lang w:val="en-US"/>
         </w:rPr>
-        <w:t>log.end</w:t>
-      </w:r>
-      <w:proofErr w:type="spellEnd"/>
-      <w:r>
-        <w:rPr>
-          <w:rFonts w:ascii="Consolas" w:hAnsi="Consolas" w:cs="Consolas"/>
-          <w:color w:val="000000"/>
-          <w:sz w:val="20"/>
-          <w:szCs w:val="20"/>
-          <w:shd w:val="clear" w:color="auto" w:fill="E8F2FE"/>
-          <w:lang w:val="en-US"/>
-        </w:rPr>
-        <w:t>(</w:t>
-      </w:r>
-      <w:proofErr w:type="gramEnd"/>
-      <w:r>
-        <w:rPr>
-          <w:rFonts w:ascii="Consolas" w:hAnsi="Consolas" w:cs="Consolas"/>
-          <w:color w:val="000000"/>
-          <w:sz w:val="20"/>
-          <w:szCs w:val="20"/>
-          <w:shd w:val="clear" w:color="auto" w:fill="E8F2FE"/>
-          <w:lang w:val="en-US"/>
-        </w:rPr>
-        <w:t>)</w:t>
+        <w:t>log.end()</w:t>
       </w:r>
       <w:r>
         <w:rPr>
@@ -2050,33 +1764,11 @@
           <w:lang w:val="en-US"/>
         </w:rPr>
       </w:pPr>
-      <w:proofErr w:type="spellStart"/>
-      <w:r>
-        <w:rPr>
-          <w:lang w:val="en-US"/>
-        </w:rPr>
-        <w:t>Initalize</w:t>
-      </w:r>
-      <w:proofErr w:type="spellEnd"/>
-      <w:r>
-        <w:rPr>
-          <w:lang w:val="en-US"/>
-        </w:rPr>
-        <w:t xml:space="preserve"> a logger with </w:t>
-      </w:r>
-      <w:proofErr w:type="spellStart"/>
-      <w:r>
-        <w:rPr>
-          <w:lang w:val="en-US"/>
-        </w:rPr>
-        <w:t>CFWLog.getLogger</w:t>
-      </w:r>
-      <w:proofErr w:type="spellEnd"/>
-      <w:r>
-        <w:rPr>
-          <w:lang w:val="en-US"/>
-        </w:rPr>
-        <w:t>().</w:t>
+      <w:r>
+        <w:rPr>
+          <w:lang w:val="en-US"/>
+        </w:rPr>
+        <w:t>Initalize a logger with CFWLog.getLogger().</w:t>
       </w:r>
     </w:p>
     <w:p>
@@ -2094,21 +1786,7 @@
         <w:rPr>
           <w:lang w:val="en-US"/>
         </w:rPr>
-        <w:t xml:space="preserve">Create a new </w:t>
-      </w:r>
-      <w:proofErr w:type="spellStart"/>
-      <w:r>
-        <w:rPr>
-          <w:lang w:val="en-US"/>
-        </w:rPr>
-        <w:t>CFWLog</w:t>
-      </w:r>
-      <w:proofErr w:type="spellEnd"/>
-      <w:r>
-        <w:rPr>
-          <w:lang w:val="en-US"/>
-        </w:rPr>
-        <w:t xml:space="preserve"> instance passing the logger</w:t>
+        <w:t>Create a new CFWLog instance passing the logger</w:t>
       </w:r>
     </w:p>
     <w:p>
@@ -2126,35 +1804,7 @@
         <w:rPr>
           <w:lang w:val="en-US"/>
         </w:rPr>
-        <w:t xml:space="preserve">Use </w:t>
-      </w:r>
-      <w:proofErr w:type="spellStart"/>
-      <w:r>
-        <w:rPr>
-          <w:lang w:val="en-US"/>
-        </w:rPr>
-        <w:t>CFWLog.start</w:t>
-      </w:r>
-      <w:proofErr w:type="spellEnd"/>
-      <w:r>
-        <w:rPr>
-          <w:lang w:val="en-US"/>
-        </w:rPr>
-        <w:t xml:space="preserve">() and </w:t>
-      </w:r>
-      <w:proofErr w:type="spellStart"/>
-      <w:r>
-        <w:rPr>
-          <w:lang w:val="en-US"/>
-        </w:rPr>
-        <w:t>CFWLog.stop</w:t>
-      </w:r>
-      <w:proofErr w:type="spellEnd"/>
-      <w:r>
-        <w:rPr>
-          <w:lang w:val="en-US"/>
-        </w:rPr>
-        <w:t>() method to create duration logs.</w:t>
+        <w:t>Use CFWLog.start() and CFWLog.stop() method to create duration logs.</w:t>
       </w:r>
     </w:p>
     <w:p>
@@ -2193,29 +1843,16 @@
           <w:lang w:val="en-US"/>
         </w:rPr>
       </w:pPr>
-      <w:proofErr w:type="gramStart"/>
-      <w:r>
-        <w:rPr>
-          <w:rFonts w:ascii="Consolas" w:hAnsi="Consolas" w:cs="Consolas"/>
-          <w:color w:val="000000"/>
-          <w:sz w:val="20"/>
-          <w:szCs w:val="20"/>
-          <w:lang w:val="en-US"/>
-        </w:rPr>
-        <w:t>handlers</w:t>
-      </w:r>
-      <w:proofErr w:type="gramEnd"/>
-      <w:r>
-        <w:rPr>
-          <w:rFonts w:ascii="Consolas" w:hAnsi="Consolas" w:cs="Consolas"/>
-          <w:color w:val="000000"/>
-          <w:sz w:val="20"/>
-          <w:szCs w:val="20"/>
-          <w:lang w:val="en-US"/>
-        </w:rPr>
-        <w:t xml:space="preserve"> = </w:t>
-      </w:r>
-      <w:proofErr w:type="spellStart"/>
+      <w:r>
+        <w:rPr>
+          <w:rFonts w:ascii="Consolas" w:hAnsi="Consolas" w:cs="Consolas"/>
+          <w:color w:val="000000"/>
+          <w:sz w:val="20"/>
+          <w:szCs w:val="20"/>
+          <w:lang w:val="en-US"/>
+        </w:rPr>
+        <w:t xml:space="preserve">handlers = </w:t>
+      </w:r>
       <w:r>
         <w:rPr>
           <w:rFonts w:ascii="Consolas" w:hAnsi="Consolas" w:cs="Consolas"/>
@@ -2224,9 +1861,18 @@
           <w:szCs w:val="20"/>
           <w:lang w:val="en-US"/>
         </w:rPr>
-        <w:t>com.pengtoolbox.cfw.logging.AsyncLogHandler</w:t>
-      </w:r>
-      <w:proofErr w:type="spellEnd"/>
+        <w:t>com.pengtoolbox.cfw.logging.AsyncLogHandler,</w:t>
+      </w:r>
+      <w:r>
+        <w:rPr>
+          <w:rFonts w:ascii="Consolas" w:hAnsi="Consolas" w:cs="Consolas"/>
+          <w:color w:val="000000"/>
+          <w:sz w:val="20"/>
+          <w:szCs w:val="20"/>
+          <w:lang w:val="en-US"/>
+        </w:rPr>
+        <w:t xml:space="preserve"> </w:t>
+      </w:r>
       <w:r>
         <w:rPr>
           <w:rFonts w:ascii="Consolas" w:hAnsi="Consolas" w:cs="Consolas"/>
@@ -2235,7 +1881,7 @@
           <w:szCs w:val="20"/>
           <w:lang w:val="en-US"/>
         </w:rPr>
-        <w:t>,</w:t>
+        <w:t>java.util.logging.FileHandler,</w:t>
       </w:r>
       <w:r>
         <w:rPr>
@@ -2247,7 +1893,6 @@
         </w:rPr>
         <w:t xml:space="preserve"> </w:t>
       </w:r>
-      <w:proofErr w:type="spellStart"/>
       <w:r>
         <w:rPr>
           <w:rFonts w:ascii="Consolas" w:hAnsi="Consolas" w:cs="Consolas"/>
@@ -2256,41 +1901,8 @@
           <w:szCs w:val="20"/>
           <w:lang w:val="en-US"/>
         </w:rPr>
-        <w:t>java.util.logging.FileHandler</w:t>
-      </w:r>
-      <w:proofErr w:type="spellEnd"/>
-      <w:r>
-        <w:rPr>
-          <w:rFonts w:ascii="Consolas" w:hAnsi="Consolas" w:cs="Consolas"/>
-          <w:color w:val="2A00FF"/>
-          <w:sz w:val="20"/>
-          <w:szCs w:val="20"/>
-          <w:lang w:val="en-US"/>
-        </w:rPr>
-        <w:t>,</w:t>
-      </w:r>
-      <w:r>
-        <w:rPr>
-          <w:rFonts w:ascii="Consolas" w:hAnsi="Consolas" w:cs="Consolas"/>
-          <w:color w:val="000000"/>
-          <w:sz w:val="20"/>
-          <w:szCs w:val="20"/>
-          <w:lang w:val="en-US"/>
-        </w:rPr>
-        <w:t xml:space="preserve"> </w:t>
-      </w:r>
-      <w:proofErr w:type="spellStart"/>
-      <w:r>
-        <w:rPr>
-          <w:rFonts w:ascii="Consolas" w:hAnsi="Consolas" w:cs="Consolas"/>
-          <w:color w:val="2A00FF"/>
-          <w:sz w:val="20"/>
-          <w:szCs w:val="20"/>
-          <w:lang w:val="en-US"/>
-        </w:rPr>
         <w:t>java.util.logging.ConsoleHandler</w:t>
       </w:r>
-      <w:proofErr w:type="spellEnd"/>
     </w:p>
     <w:p>
       <w:pPr>
@@ -2302,14 +1914,16 @@
           <w:rFonts w:ascii="Consolas" w:hAnsi="Consolas" w:cs="Consolas"/>
           <w:sz w:val="20"/>
           <w:szCs w:val="20"/>
-        </w:rPr>
-      </w:pPr>
-      <w:r>
-        <w:rPr>
-          <w:rFonts w:ascii="Consolas" w:hAnsi="Consolas" w:cs="Consolas"/>
-          <w:color w:val="000000"/>
-          <w:sz w:val="20"/>
-          <w:szCs w:val="20"/>
+          <w:lang w:val="en-US"/>
+        </w:rPr>
+      </w:pPr>
+      <w:r>
+        <w:rPr>
+          <w:rFonts w:ascii="Consolas" w:hAnsi="Consolas" w:cs="Consolas"/>
+          <w:color w:val="000000"/>
+          <w:sz w:val="20"/>
+          <w:szCs w:val="20"/>
+          <w:lang w:val="en-US"/>
         </w:rPr>
         <w:t>config   =</w:t>
       </w:r>
@@ -2324,6 +1938,7 @@
           <w:rFonts w:ascii="Consolas" w:hAnsi="Consolas" w:cs="Consolas"/>
           <w:sz w:val="20"/>
           <w:szCs w:val="20"/>
+          <w:lang w:val="en-US"/>
         </w:rPr>
       </w:pPr>
     </w:p>
@@ -2340,27 +1955,15 @@
           <w:lang w:val="en-US"/>
         </w:rPr>
       </w:pPr>
-      <w:proofErr w:type="spellStart"/>
-      <w:r>
-        <w:rPr>
-          <w:rFonts w:ascii="Consolas" w:hAnsi="Consolas" w:cs="Consolas"/>
-          <w:color w:val="000000"/>
-          <w:sz w:val="20"/>
-          <w:szCs w:val="20"/>
-          <w:lang w:val="en-US"/>
-        </w:rPr>
-        <w:t>com.pengtoolbox.pageanalyzer.level</w:t>
-      </w:r>
-      <w:proofErr w:type="spellEnd"/>
-      <w:r>
-        <w:rPr>
-          <w:rFonts w:ascii="Consolas" w:hAnsi="Consolas" w:cs="Consolas"/>
-          <w:color w:val="000000"/>
-          <w:sz w:val="20"/>
-          <w:szCs w:val="20"/>
-          <w:lang w:val="en-US"/>
-        </w:rPr>
-        <w:t xml:space="preserve">   = </w:t>
+      <w:r>
+        <w:rPr>
+          <w:rFonts w:ascii="Consolas" w:hAnsi="Consolas" w:cs="Consolas"/>
+          <w:color w:val="000000"/>
+          <w:sz w:val="20"/>
+          <w:szCs w:val="20"/>
+          <w:lang w:val="en-US"/>
+        </w:rPr>
+        <w:t xml:space="preserve">com.pengtoolbox.pageanalyzer.level   = </w:t>
       </w:r>
       <w:r>
         <w:rPr>
@@ -2386,27 +1989,15 @@
           <w:lang w:val="en-US"/>
         </w:rPr>
       </w:pPr>
-      <w:proofErr w:type="spellStart"/>
-      <w:r>
-        <w:rPr>
-          <w:rFonts w:ascii="Consolas" w:hAnsi="Consolas" w:cs="Consolas"/>
-          <w:color w:val="000000"/>
-          <w:sz w:val="20"/>
-          <w:szCs w:val="20"/>
-          <w:lang w:val="en-US"/>
-        </w:rPr>
-        <w:t>com.pengtoolbox.cfw.level</w:t>
-      </w:r>
-      <w:proofErr w:type="spellEnd"/>
-      <w:r>
-        <w:rPr>
-          <w:rFonts w:ascii="Consolas" w:hAnsi="Consolas" w:cs="Consolas"/>
-          <w:color w:val="000000"/>
-          <w:sz w:val="20"/>
-          <w:szCs w:val="20"/>
-          <w:lang w:val="en-US"/>
-        </w:rPr>
-        <w:t xml:space="preserve">            = </w:t>
+      <w:r>
+        <w:rPr>
+          <w:rFonts w:ascii="Consolas" w:hAnsi="Consolas" w:cs="Consolas"/>
+          <w:color w:val="000000"/>
+          <w:sz w:val="20"/>
+          <w:szCs w:val="20"/>
+          <w:lang w:val="en-US"/>
+        </w:rPr>
+        <w:t xml:space="preserve">com.pengtoolbox.cfw.level            = </w:t>
       </w:r>
       <w:r>
         <w:rPr>
@@ -2446,27 +2037,15 @@
           <w:lang w:val="en-US"/>
         </w:rPr>
       </w:pPr>
-      <w:proofErr w:type="spellStart"/>
-      <w:r>
-        <w:rPr>
-          <w:rFonts w:ascii="Consolas" w:hAnsi="Consolas" w:cs="Consolas"/>
-          <w:color w:val="000000"/>
-          <w:sz w:val="20"/>
-          <w:szCs w:val="20"/>
-          <w:lang w:val="en-US"/>
-        </w:rPr>
-        <w:t>com.pengtoolbox.cfw.logging.AsyncLogHandler.level</w:t>
-      </w:r>
-      <w:proofErr w:type="spellEnd"/>
-      <w:r>
-        <w:rPr>
-          <w:rFonts w:ascii="Consolas" w:hAnsi="Consolas" w:cs="Consolas"/>
-          <w:color w:val="000000"/>
-          <w:sz w:val="20"/>
-          <w:szCs w:val="20"/>
-          <w:lang w:val="en-US"/>
-        </w:rPr>
-        <w:t xml:space="preserve">     = </w:t>
+      <w:r>
+        <w:rPr>
+          <w:rFonts w:ascii="Consolas" w:hAnsi="Consolas" w:cs="Consolas"/>
+          <w:color w:val="000000"/>
+          <w:sz w:val="20"/>
+          <w:szCs w:val="20"/>
+          <w:lang w:val="en-US"/>
+        </w:rPr>
+        <w:t xml:space="preserve">com.pengtoolbox.cfw.logging.AsyncLogHandler.level     = </w:t>
       </w:r>
       <w:r>
         <w:rPr>
@@ -2492,27 +2071,15 @@
           <w:lang w:val="en-US"/>
         </w:rPr>
       </w:pPr>
-      <w:proofErr w:type="spellStart"/>
-      <w:r>
-        <w:rPr>
-          <w:rFonts w:ascii="Consolas" w:hAnsi="Consolas" w:cs="Consolas"/>
-          <w:color w:val="000000"/>
-          <w:sz w:val="20"/>
-          <w:szCs w:val="20"/>
-          <w:lang w:val="en-US"/>
-        </w:rPr>
-        <w:t>com.pengtoolbox.cfw.logging.AsyncLogHandler.limit</w:t>
-      </w:r>
-      <w:proofErr w:type="spellEnd"/>
-      <w:r>
-        <w:rPr>
-          <w:rFonts w:ascii="Consolas" w:hAnsi="Consolas" w:cs="Consolas"/>
-          <w:color w:val="000000"/>
-          <w:sz w:val="20"/>
-          <w:szCs w:val="20"/>
-          <w:lang w:val="en-US"/>
-        </w:rPr>
-        <w:t xml:space="preserve">     = </w:t>
+      <w:r>
+        <w:rPr>
+          <w:rFonts w:ascii="Consolas" w:hAnsi="Consolas" w:cs="Consolas"/>
+          <w:color w:val="000000"/>
+          <w:sz w:val="20"/>
+          <w:szCs w:val="20"/>
+          <w:lang w:val="en-US"/>
+        </w:rPr>
+        <w:t xml:space="preserve">com.pengtoolbox.cfw.logging.AsyncLogHandler.limit     = </w:t>
       </w:r>
       <w:r>
         <w:rPr>
@@ -2538,27 +2105,15 @@
           <w:lang w:val="en-US"/>
         </w:rPr>
       </w:pPr>
-      <w:proofErr w:type="spellStart"/>
-      <w:r>
-        <w:rPr>
-          <w:rFonts w:ascii="Consolas" w:hAnsi="Consolas" w:cs="Consolas"/>
-          <w:color w:val="000000"/>
-          <w:sz w:val="20"/>
-          <w:szCs w:val="20"/>
-          <w:lang w:val="en-US"/>
-        </w:rPr>
-        <w:t>com.pengtoolbox.cfw.logging.AsyncLogHandler.append</w:t>
-      </w:r>
-      <w:proofErr w:type="spellEnd"/>
-      <w:r>
-        <w:rPr>
-          <w:rFonts w:ascii="Consolas" w:hAnsi="Consolas" w:cs="Consolas"/>
-          <w:color w:val="000000"/>
-          <w:sz w:val="20"/>
-          <w:szCs w:val="20"/>
-          <w:lang w:val="en-US"/>
-        </w:rPr>
-        <w:t xml:space="preserve">    = </w:t>
+      <w:r>
+        <w:rPr>
+          <w:rFonts w:ascii="Consolas" w:hAnsi="Consolas" w:cs="Consolas"/>
+          <w:color w:val="000000"/>
+          <w:sz w:val="20"/>
+          <w:szCs w:val="20"/>
+          <w:lang w:val="en-US"/>
+        </w:rPr>
+        <w:t xml:space="preserve">com.pengtoolbox.cfw.logging.AsyncLogHandler.append    = </w:t>
       </w:r>
       <w:r>
         <w:rPr>
@@ -2584,27 +2139,15 @@
           <w:lang w:val="en-US"/>
         </w:rPr>
       </w:pPr>
-      <w:proofErr w:type="spellStart"/>
-      <w:r>
-        <w:rPr>
-          <w:rFonts w:ascii="Consolas" w:hAnsi="Consolas" w:cs="Consolas"/>
-          <w:color w:val="000000"/>
-          <w:sz w:val="20"/>
-          <w:szCs w:val="20"/>
-          <w:lang w:val="en-US"/>
-        </w:rPr>
-        <w:t>com.pengtoolbox.cfw.logging.AsyncLogHandler.count</w:t>
-      </w:r>
-      <w:proofErr w:type="spellEnd"/>
-      <w:r>
-        <w:rPr>
-          <w:rFonts w:ascii="Consolas" w:hAnsi="Consolas" w:cs="Consolas"/>
-          <w:color w:val="000000"/>
-          <w:sz w:val="20"/>
-          <w:szCs w:val="20"/>
-          <w:lang w:val="en-US"/>
-        </w:rPr>
-        <w:t xml:space="preserve">     = </w:t>
+      <w:r>
+        <w:rPr>
+          <w:rFonts w:ascii="Consolas" w:hAnsi="Consolas" w:cs="Consolas"/>
+          <w:color w:val="000000"/>
+          <w:sz w:val="20"/>
+          <w:szCs w:val="20"/>
+          <w:lang w:val="en-US"/>
+        </w:rPr>
+        <w:t xml:space="preserve">com.pengtoolbox.cfw.logging.AsyncLogHandler.count     = </w:t>
       </w:r>
       <w:r>
         <w:rPr>
@@ -2630,27 +2173,15 @@
           <w:lang w:val="en-US"/>
         </w:rPr>
       </w:pPr>
-      <w:proofErr w:type="spellStart"/>
-      <w:r>
-        <w:rPr>
-          <w:rFonts w:ascii="Consolas" w:hAnsi="Consolas" w:cs="Consolas"/>
-          <w:color w:val="000000"/>
-          <w:sz w:val="20"/>
-          <w:szCs w:val="20"/>
-          <w:lang w:val="en-US"/>
-        </w:rPr>
-        <w:t>com.pengtoolbox.cfw.logging.AsyncLogHandler.pattern</w:t>
-      </w:r>
-      <w:proofErr w:type="spellEnd"/>
-      <w:r>
-        <w:rPr>
-          <w:rFonts w:ascii="Consolas" w:hAnsi="Consolas" w:cs="Consolas"/>
-          <w:color w:val="000000"/>
-          <w:sz w:val="20"/>
-          <w:szCs w:val="20"/>
-          <w:lang w:val="en-US"/>
-        </w:rPr>
-        <w:t xml:space="preserve">   = </w:t>
+      <w:r>
+        <w:rPr>
+          <w:rFonts w:ascii="Consolas" w:hAnsi="Consolas" w:cs="Consolas"/>
+          <w:color w:val="000000"/>
+          <w:sz w:val="20"/>
+          <w:szCs w:val="20"/>
+          <w:lang w:val="en-US"/>
+        </w:rPr>
+        <w:t xml:space="preserve">com.pengtoolbox.cfw.logging.AsyncLogHandler.pattern   = </w:t>
       </w:r>
       <w:r>
         <w:rPr>
@@ -2698,29 +2229,7 @@
           <w:szCs w:val="20"/>
           <w:lang w:val="en-US"/>
         </w:rPr>
-        <w:t>#</w:t>
-      </w:r>
-      <w:proofErr w:type="spellStart"/>
-      <w:r>
-        <w:rPr>
-          <w:rFonts w:ascii="Consolas" w:hAnsi="Consolas" w:cs="Consolas"/>
-          <w:color w:val="3F7F5F"/>
-          <w:sz w:val="20"/>
-          <w:szCs w:val="20"/>
-          <w:lang w:val="en-US"/>
-        </w:rPr>
-        <w:t>java.util.logging.FileHandler.level</w:t>
-      </w:r>
-      <w:proofErr w:type="spellEnd"/>
-      <w:r>
-        <w:rPr>
-          <w:rFonts w:ascii="Consolas" w:hAnsi="Consolas" w:cs="Consolas"/>
-          <w:color w:val="3F7F5F"/>
-          <w:sz w:val="20"/>
-          <w:szCs w:val="20"/>
-          <w:lang w:val="en-US"/>
-        </w:rPr>
-        <w:t xml:space="preserve">     = FINE</w:t>
+        <w:t>#java.util.logging.FileHandler.level     = FINE</w:t>
       </w:r>
     </w:p>
     <w:p>
@@ -2744,29 +2253,7 @@
           <w:szCs w:val="20"/>
           <w:lang w:val="en-US"/>
         </w:rPr>
-        <w:t>#</w:t>
-      </w:r>
-      <w:proofErr w:type="spellStart"/>
-      <w:r>
-        <w:rPr>
-          <w:rFonts w:ascii="Consolas" w:hAnsi="Consolas" w:cs="Consolas"/>
-          <w:color w:val="3F7F5F"/>
-          <w:sz w:val="20"/>
-          <w:szCs w:val="20"/>
-          <w:lang w:val="en-US"/>
-        </w:rPr>
-        <w:t>java.util.logging.FileHandler.filter</w:t>
-      </w:r>
-      <w:proofErr w:type="spellEnd"/>
-      <w:r>
-        <w:rPr>
-          <w:rFonts w:ascii="Consolas" w:hAnsi="Consolas" w:cs="Consolas"/>
-          <w:color w:val="3F7F5F"/>
-          <w:sz w:val="20"/>
-          <w:szCs w:val="20"/>
-          <w:lang w:val="en-US"/>
-        </w:rPr>
-        <w:t xml:space="preserve">    =</w:t>
+        <w:t>#java.util.logging.FileHandler.filter    =</w:t>
       </w:r>
     </w:p>
     <w:p>
@@ -2790,42 +2277,8 @@
           <w:szCs w:val="20"/>
           <w:lang w:val="en-US"/>
         </w:rPr>
-        <w:t>#</w:t>
-      </w:r>
-      <w:proofErr w:type="spellStart"/>
-      <w:r>
-        <w:rPr>
-          <w:rFonts w:ascii="Consolas" w:hAnsi="Consolas" w:cs="Consolas"/>
-          <w:color w:val="3F7F5F"/>
-          <w:sz w:val="20"/>
-          <w:szCs w:val="20"/>
-          <w:lang w:val="en-US"/>
-        </w:rPr>
-        <w:t>java.util.logging.FileHandler.formatter</w:t>
-      </w:r>
-      <w:proofErr w:type="spellEnd"/>
-      <w:r>
-        <w:rPr>
-          <w:rFonts w:ascii="Consolas" w:hAnsi="Consolas" w:cs="Consolas"/>
-          <w:color w:val="3F7F5F"/>
-          <w:sz w:val="20"/>
-          <w:szCs w:val="20"/>
-          <w:lang w:val="en-US"/>
-        </w:rPr>
-        <w:t xml:space="preserve"> = </w:t>
-      </w:r>
-      <w:proofErr w:type="spellStart"/>
-      <w:r>
-        <w:rPr>
-          <w:rFonts w:ascii="Consolas" w:hAnsi="Consolas" w:cs="Consolas"/>
-          <w:color w:val="3F7F5F"/>
-          <w:sz w:val="20"/>
-          <w:szCs w:val="20"/>
-          <w:lang w:val="en-US"/>
-        </w:rPr>
-        <w:t>com.pengtoolbox.cfw.logging.CFWLogFormatterJSON</w:t>
-      </w:r>
-      <w:proofErr w:type="spellEnd"/>
+        <w:t>#java.util.logging.FileHandler.formatter = com.pengtoolbox.cfw.logging.CFWLogFormatterJSON</w:t>
+      </w:r>
     </w:p>
     <w:p>
       <w:pPr>
@@ -2848,32 +2301,8 @@
           <w:szCs w:val="20"/>
           <w:lang w:val="en-US"/>
         </w:rPr>
-        <w:t>#</w:t>
-      </w:r>
-      <w:proofErr w:type="spellStart"/>
-      <w:proofErr w:type="gramStart"/>
-      <w:r>
-        <w:rPr>
-          <w:rFonts w:ascii="Consolas" w:hAnsi="Consolas" w:cs="Consolas"/>
-          <w:color w:val="3F7F5F"/>
-          <w:sz w:val="20"/>
-          <w:szCs w:val="20"/>
-          <w:lang w:val="en-US"/>
-        </w:rPr>
-        <w:t>java.util.logging.FileHandler.encoding</w:t>
-      </w:r>
-      <w:proofErr w:type="spellEnd"/>
-      <w:r>
-        <w:rPr>
-          <w:rFonts w:ascii="Consolas" w:hAnsi="Consolas" w:cs="Consolas"/>
-          <w:color w:val="3F7F5F"/>
-          <w:sz w:val="20"/>
-          <w:szCs w:val="20"/>
-          <w:lang w:val="en-US"/>
-        </w:rPr>
-        <w:t xml:space="preserve">  =</w:t>
-      </w:r>
-      <w:proofErr w:type="gramEnd"/>
+        <w:t>#java.util.logging.FileHandler.encoding  =</w:t>
+      </w:r>
     </w:p>
     <w:p>
       <w:pPr>
@@ -2896,29 +2325,7 @@
           <w:szCs w:val="20"/>
           <w:lang w:val="en-US"/>
         </w:rPr>
-        <w:t>#</w:t>
-      </w:r>
-      <w:proofErr w:type="spellStart"/>
-      <w:r>
-        <w:rPr>
-          <w:rFonts w:ascii="Consolas" w:hAnsi="Consolas" w:cs="Consolas"/>
-          <w:color w:val="3F7F5F"/>
-          <w:sz w:val="20"/>
-          <w:szCs w:val="20"/>
-          <w:lang w:val="en-US"/>
-        </w:rPr>
-        <w:t>java.util.logging.FileHandler.limit</w:t>
-      </w:r>
-      <w:proofErr w:type="spellEnd"/>
-      <w:r>
-        <w:rPr>
-          <w:rFonts w:ascii="Consolas" w:hAnsi="Consolas" w:cs="Consolas"/>
-          <w:color w:val="3F7F5F"/>
-          <w:sz w:val="20"/>
-          <w:szCs w:val="20"/>
-          <w:lang w:val="en-US"/>
-        </w:rPr>
-        <w:t xml:space="preserve">     = 10000000</w:t>
+        <w:t>#java.util.logging.FileHandler.limit     = 10000000</w:t>
       </w:r>
     </w:p>
     <w:p>
@@ -2942,29 +2349,7 @@
           <w:szCs w:val="20"/>
           <w:lang w:val="en-US"/>
         </w:rPr>
-        <w:t>#</w:t>
-      </w:r>
-      <w:proofErr w:type="spellStart"/>
-      <w:r>
-        <w:rPr>
-          <w:rFonts w:ascii="Consolas" w:hAnsi="Consolas" w:cs="Consolas"/>
-          <w:color w:val="3F7F5F"/>
-          <w:sz w:val="20"/>
-          <w:szCs w:val="20"/>
-          <w:lang w:val="en-US"/>
-        </w:rPr>
-        <w:t>java.util.logging.FileHandler.count</w:t>
-      </w:r>
-      <w:proofErr w:type="spellEnd"/>
-      <w:r>
-        <w:rPr>
-          <w:rFonts w:ascii="Consolas" w:hAnsi="Consolas" w:cs="Consolas"/>
-          <w:color w:val="3F7F5F"/>
-          <w:sz w:val="20"/>
-          <w:szCs w:val="20"/>
-          <w:lang w:val="en-US"/>
-        </w:rPr>
-        <w:t xml:space="preserve">     =</w:t>
+        <w:t>#java.util.logging.FileHandler.count     =</w:t>
       </w:r>
     </w:p>
     <w:p>
@@ -2988,29 +2373,7 @@
           <w:szCs w:val="20"/>
           <w:lang w:val="en-US"/>
         </w:rPr>
-        <w:t>#</w:t>
-      </w:r>
-      <w:proofErr w:type="spellStart"/>
-      <w:r>
-        <w:rPr>
-          <w:rFonts w:ascii="Consolas" w:hAnsi="Consolas" w:cs="Consolas"/>
-          <w:color w:val="3F7F5F"/>
-          <w:sz w:val="20"/>
-          <w:szCs w:val="20"/>
-          <w:lang w:val="en-US"/>
-        </w:rPr>
-        <w:t>java.util.logging.FileHandler.append</w:t>
-      </w:r>
-      <w:proofErr w:type="spellEnd"/>
-      <w:r>
-        <w:rPr>
-          <w:rFonts w:ascii="Consolas" w:hAnsi="Consolas" w:cs="Consolas"/>
-          <w:color w:val="3F7F5F"/>
-          <w:sz w:val="20"/>
-          <w:szCs w:val="20"/>
-          <w:lang w:val="en-US"/>
-        </w:rPr>
-        <w:t xml:space="preserve">    = false</w:t>
+        <w:t>#java.util.logging.FileHandler.append    = false</w:t>
       </w:r>
     </w:p>
     <w:p>
@@ -3034,29 +2397,7 @@
           <w:szCs w:val="20"/>
           <w:lang w:val="en-US"/>
         </w:rPr>
-        <w:t>#</w:t>
-      </w:r>
-      <w:proofErr w:type="spellStart"/>
-      <w:r>
-        <w:rPr>
-          <w:rFonts w:ascii="Consolas" w:hAnsi="Consolas" w:cs="Consolas"/>
-          <w:color w:val="3F7F5F"/>
-          <w:sz w:val="20"/>
-          <w:szCs w:val="20"/>
-          <w:lang w:val="en-US"/>
-        </w:rPr>
-        <w:t>java.util.logging.FileHandler.count</w:t>
-      </w:r>
-      <w:proofErr w:type="spellEnd"/>
-      <w:r>
-        <w:rPr>
-          <w:rFonts w:ascii="Consolas" w:hAnsi="Consolas" w:cs="Consolas"/>
-          <w:color w:val="3F7F5F"/>
-          <w:sz w:val="20"/>
-          <w:szCs w:val="20"/>
-          <w:lang w:val="en-US"/>
-        </w:rPr>
-        <w:t xml:space="preserve">     = 2</w:t>
+        <w:t>#java.util.logging.FileHandler.count     = 2</w:t>
       </w:r>
     </w:p>
     <w:p>
@@ -3080,29 +2421,7 @@
           <w:szCs w:val="20"/>
           <w:lang w:val="en-US"/>
         </w:rPr>
-        <w:t>#</w:t>
-      </w:r>
-      <w:proofErr w:type="spellStart"/>
-      <w:r>
-        <w:rPr>
-          <w:rFonts w:ascii="Consolas" w:hAnsi="Consolas" w:cs="Consolas"/>
-          <w:color w:val="3F7F5F"/>
-          <w:sz w:val="20"/>
-          <w:szCs w:val="20"/>
-          <w:lang w:val="en-US"/>
-        </w:rPr>
-        <w:t>java.util.logging.FileHandler.pattern</w:t>
-      </w:r>
-      <w:proofErr w:type="spellEnd"/>
-      <w:r>
-        <w:rPr>
-          <w:rFonts w:ascii="Consolas" w:hAnsi="Consolas" w:cs="Consolas"/>
-          <w:color w:val="3F7F5F"/>
-          <w:sz w:val="20"/>
-          <w:szCs w:val="20"/>
-          <w:lang w:val="en-US"/>
-        </w:rPr>
-        <w:t xml:space="preserve">   = ./log/trace_%u.%g.log</w:t>
+        <w:t>#java.util.logging.FileHandler.pattern   = ./log/trace_%u.%g.log</w:t>
       </w:r>
     </w:p>
     <w:p>
@@ -3132,7 +2451,6 @@
           <w:lang w:val="en-US"/>
         </w:rPr>
       </w:pPr>
-      <w:proofErr w:type="spellStart"/>
       <w:r>
         <w:rPr>
           <w:rFonts w:ascii="Consolas" w:hAnsi="Consolas" w:cs="Consolas"/>
@@ -3144,7 +2462,6 @@
         </w:rPr>
         <w:t>java.util.logging.ConsoleHandler.level</w:t>
       </w:r>
-      <w:proofErr w:type="spellEnd"/>
       <w:r>
         <w:rPr>
           <w:rFonts w:ascii="Consolas" w:hAnsi="Consolas" w:cs="Consolas"/>
@@ -3179,27 +2496,15 @@
           <w:lang w:val="en-US"/>
         </w:rPr>
       </w:pPr>
-      <w:proofErr w:type="spellStart"/>
-      <w:r>
-        <w:rPr>
-          <w:rFonts w:ascii="Consolas" w:hAnsi="Consolas" w:cs="Consolas"/>
-          <w:color w:val="000000"/>
-          <w:sz w:val="20"/>
-          <w:szCs w:val="20"/>
-          <w:lang w:val="en-US"/>
-        </w:rPr>
-        <w:t>java.util.logging.ConsoleHandler.filter</w:t>
-      </w:r>
-      <w:proofErr w:type="spellEnd"/>
-      <w:r>
-        <w:rPr>
-          <w:rFonts w:ascii="Consolas" w:hAnsi="Consolas" w:cs="Consolas"/>
-          <w:color w:val="000000"/>
-          <w:sz w:val="20"/>
-          <w:szCs w:val="20"/>
-          <w:lang w:val="en-US"/>
-        </w:rPr>
-        <w:t xml:space="preserve">    =</w:t>
+      <w:r>
+        <w:rPr>
+          <w:rFonts w:ascii="Consolas" w:hAnsi="Consolas" w:cs="Consolas"/>
+          <w:color w:val="000000"/>
+          <w:sz w:val="20"/>
+          <w:szCs w:val="20"/>
+          <w:lang w:val="en-US"/>
+        </w:rPr>
+        <w:t>java.util.logging.ConsoleHandler.filter    =</w:t>
       </w:r>
     </w:p>
     <w:p>
@@ -3215,29 +2520,16 @@
           <w:lang w:val="en-US"/>
         </w:rPr>
       </w:pPr>
-      <w:proofErr w:type="spellStart"/>
-      <w:r>
-        <w:rPr>
-          <w:rFonts w:ascii="Consolas" w:hAnsi="Consolas" w:cs="Consolas"/>
-          <w:color w:val="000000"/>
-          <w:sz w:val="20"/>
-          <w:szCs w:val="20"/>
-          <w:lang w:val="en-US"/>
-        </w:rPr>
-        <w:t>java.util.logging.ConsoleHandler.formatter</w:t>
-      </w:r>
-      <w:proofErr w:type="spellEnd"/>
-      <w:r>
-        <w:rPr>
-          <w:rFonts w:ascii="Consolas" w:hAnsi="Consolas" w:cs="Consolas"/>
-          <w:color w:val="000000"/>
-          <w:sz w:val="20"/>
-          <w:szCs w:val="20"/>
-          <w:lang w:val="en-US"/>
-        </w:rPr>
-        <w:t xml:space="preserve"> = </w:t>
-      </w:r>
-      <w:proofErr w:type="spellStart"/>
+      <w:r>
+        <w:rPr>
+          <w:rFonts w:ascii="Consolas" w:hAnsi="Consolas" w:cs="Consolas"/>
+          <w:color w:val="000000"/>
+          <w:sz w:val="20"/>
+          <w:szCs w:val="20"/>
+          <w:lang w:val="en-US"/>
+        </w:rPr>
+        <w:t xml:space="preserve">java.util.logging.ConsoleHandler.formatter = </w:t>
+      </w:r>
       <w:r>
         <w:rPr>
           <w:rFonts w:ascii="Consolas" w:hAnsi="Consolas" w:cs="Consolas"/>
@@ -3248,7 +2540,6 @@
         </w:rPr>
         <w:t>com.pengtoolbox.cfw.logging.CFWLogFormatterJSON</w:t>
       </w:r>
-      <w:proofErr w:type="spellEnd"/>
     </w:p>
     <w:p>
       <w:pPr>
@@ -3263,30 +2554,16 @@
           <w:lang w:val="en-US"/>
         </w:rPr>
       </w:pPr>
-      <w:proofErr w:type="spellStart"/>
-      <w:proofErr w:type="gramStart"/>
-      <w:r>
-        <w:rPr>
-          <w:rFonts w:ascii="Consolas" w:hAnsi="Consolas" w:cs="Consolas"/>
-          <w:color w:val="000000"/>
-          <w:sz w:val="20"/>
-          <w:szCs w:val="20"/>
-          <w:lang w:val="en-US"/>
-        </w:rPr>
-        <w:t>java.util.logging.ConsoleHandler.encoding</w:t>
-      </w:r>
-      <w:proofErr w:type="spellEnd"/>
-      <w:r>
-        <w:rPr>
-          <w:rFonts w:ascii="Consolas" w:hAnsi="Consolas" w:cs="Consolas"/>
-          <w:color w:val="000000"/>
-          <w:sz w:val="20"/>
-          <w:szCs w:val="20"/>
-          <w:lang w:val="en-US"/>
-        </w:rPr>
-        <w:t xml:space="preserve">  =</w:t>
-      </w:r>
-      <w:proofErr w:type="gramEnd"/>
+      <w:r>
+        <w:rPr>
+          <w:rFonts w:ascii="Consolas" w:hAnsi="Consolas" w:cs="Consolas"/>
+          <w:color w:val="000000"/>
+          <w:sz w:val="20"/>
+          <w:szCs w:val="20"/>
+          <w:lang w:val="en-US"/>
+        </w:rPr>
+        <w:t>java.util.logging.ConsoleHandler.encoding  =</w:t>
+      </w:r>
     </w:p>
     <w:p>
       <w:pPr>
@@ -3357,49 +2634,7 @@
           <w:lang w:val="en-US"/>
         </w:rPr>
         <w:lastRenderedPageBreak/>
-        <w:t xml:space="preserve">The </w:t>
-      </w:r>
-      <w:proofErr w:type="spellStart"/>
-      <w:r>
-        <w:rPr>
-          <w:lang w:val="en-US"/>
-        </w:rPr>
-        <w:t>config</w:t>
-      </w:r>
-      <w:proofErr w:type="spellEnd"/>
-      <w:r>
-        <w:rPr>
-          <w:lang w:val="en-US"/>
-        </w:rPr>
-        <w:t xml:space="preserve"> file ./</w:t>
-      </w:r>
-      <w:proofErr w:type="spellStart"/>
-      <w:r>
-        <w:rPr>
-          <w:lang w:val="en-US"/>
-        </w:rPr>
-        <w:t>config</w:t>
-      </w:r>
-      <w:proofErr w:type="spellEnd"/>
-      <w:r>
-        <w:rPr>
-          <w:lang w:val="en-US"/>
-        </w:rPr>
-        <w:t>/</w:t>
-      </w:r>
-      <w:proofErr w:type="spellStart"/>
-      <w:r>
-        <w:rPr>
-          <w:lang w:val="en-US"/>
-        </w:rPr>
-        <w:t>logging.properties</w:t>
-      </w:r>
-      <w:proofErr w:type="spellEnd"/>
-      <w:r>
-        <w:rPr>
-          <w:lang w:val="en-US"/>
-        </w:rPr>
-        <w:t xml:space="preserve"> is not defined</w:t>
+        <w:t>The config file ./config/logging.properties is not defined</w:t>
       </w:r>
     </w:p>
     <w:p>
@@ -3437,14 +2672,12 @@
         </w:rPr>
         <w:t xml:space="preserve">The class name of </w:t>
       </w:r>
-      <w:proofErr w:type="spellStart"/>
       <w:r>
         <w:rPr>
           <w:lang w:val="en-US"/>
         </w:rPr>
         <w:t>CFWLogFormatterJSON</w:t>
       </w:r>
-      <w:proofErr w:type="spellEnd"/>
       <w:r>
         <w:rPr>
           <w:lang w:val="en-US"/>
@@ -3469,39 +2702,17 @@
         </w:rPr>
         <w:t xml:space="preserve">Any </w:t>
       </w:r>
-      <w:proofErr w:type="spellStart"/>
-      <w:r>
-        <w:rPr>
-          <w:lang w:val="en-US"/>
-        </w:rPr>
-        <w:t>java.util.logging</w:t>
-      </w:r>
-      <w:proofErr w:type="spellEnd"/>
-      <w:r>
-        <w:rPr>
-          <w:lang w:val="en-US"/>
-        </w:rPr>
-        <w:t xml:space="preserve"> </w:t>
-      </w:r>
-      <w:r>
-        <w:rPr>
-          <w:lang w:val="en-US"/>
-        </w:rPr>
-        <w:t xml:space="preserve">class was used before the </w:t>
-      </w:r>
-      <w:proofErr w:type="spellStart"/>
-      <w:r>
-        <w:rPr>
-          <w:lang w:val="en-US"/>
-        </w:rPr>
-        <w:t>logging.properties</w:t>
-      </w:r>
-      <w:proofErr w:type="spellEnd"/>
-      <w:r>
-        <w:rPr>
-          <w:lang w:val="en-US"/>
-        </w:rPr>
-        <w:t xml:space="preserve"> was loaded.</w:t>
+      <w:r>
+        <w:rPr>
+          <w:lang w:val="en-US"/>
+        </w:rPr>
+        <w:t xml:space="preserve">java.util.logging </w:t>
+      </w:r>
+      <w:r>
+        <w:rPr>
+          <w:lang w:val="en-US"/>
+        </w:rPr>
+        <w:t>class was used before the logging.properties was loaded.</w:t>
       </w:r>
     </w:p>
     <w:p>
@@ -3560,21 +2771,7 @@
         <w:rPr>
           <w:lang w:val="en-US"/>
         </w:rPr>
-        <w:t>You can fetch resources from JAR files using the servlet “</w:t>
-      </w:r>
-      <w:proofErr w:type="spellStart"/>
-      <w:r>
-        <w:rPr>
-          <w:lang w:val="en-US"/>
-        </w:rPr>
-        <w:t>jarresource</w:t>
-      </w:r>
-      <w:proofErr w:type="spellEnd"/>
-      <w:r>
-        <w:rPr>
-          <w:lang w:val="en-US"/>
-        </w:rPr>
-        <w:t>”.</w:t>
+        <w:t>You can fetch resources from JAR files using the servlet “jarresource”.</w:t>
       </w:r>
     </w:p>
     <w:p>
@@ -3706,6 +2903,282 @@
         <w:rPr>
           <w:lang w:val="en-US"/>
         </w:rPr>
+        <w:t>Application</w:t>
+      </w:r>
+    </w:p>
+    <w:p>
+      <w:pPr>
+        <w:pStyle w:val="Heading2"/>
+        <w:rPr>
+          <w:lang w:val="en-US"/>
+        </w:rPr>
+      </w:pPr>
+      <w:r>
+        <w:rPr>
+          <w:lang w:val="en-US"/>
+        </w:rPr>
+        <w:t>HTTP to HTTPs Redirect</w:t>
+      </w:r>
+    </w:p>
+    <w:p>
+      <w:pPr>
+        <w:rPr>
+          <w:lang w:val="en-US"/>
+        </w:rPr>
+      </w:pPr>
+      <w:r>
+        <w:rPr>
+          <w:lang w:val="en-US"/>
+        </w:rPr>
+        <w:t xml:space="preserve">Add a </w:t>
+      </w:r>
+      <w:r>
+        <w:rPr>
+          <w:lang w:val="en-US"/>
+        </w:rPr>
+        <w:t>HTTPSRedirectHandler</w:t>
+      </w:r>
+      <w:r>
+        <w:rPr>
+          <w:lang w:val="en-US"/>
+        </w:rPr>
+        <w:t xml:space="preserve"> </w:t>
+      </w:r>
+      <w:bookmarkStart w:id="8" w:name="_GoBack"/>
+      <w:bookmarkEnd w:id="8"/>
+      <w:r>
+        <w:rPr>
+          <w:lang w:val="en-US"/>
+        </w:rPr>
+        <w:t>as the first handler in your handler collection.</w:t>
+      </w:r>
+    </w:p>
+    <w:p>
+      <w:pPr>
+        <w:rPr>
+          <w:lang w:val="en-US"/>
+        </w:rPr>
+      </w:pPr>
+      <w:r>
+        <w:rPr>
+          <w:rFonts w:ascii="Consolas" w:hAnsi="Consolas" w:cs="Consolas"/>
+          <w:color w:val="6A3E3E"/>
+          <w:sz w:val="20"/>
+          <w:szCs w:val="20"/>
+          <w:shd w:val="clear" w:color="auto" w:fill="E8F2FE"/>
+          <w:lang w:val="en-US"/>
+        </w:rPr>
+        <w:t>handlerCollection</w:t>
+      </w:r>
+      <w:r>
+        <w:rPr>
+          <w:rFonts w:ascii="Consolas" w:hAnsi="Consolas" w:cs="Consolas"/>
+          <w:color w:val="000000"/>
+          <w:sz w:val="20"/>
+          <w:szCs w:val="20"/>
+          <w:shd w:val="clear" w:color="auto" w:fill="E8F2FE"/>
+          <w:lang w:val="en-US"/>
+        </w:rPr>
+        <w:t>.setHandlers(</w:t>
+      </w:r>
+      <w:r>
+        <w:rPr>
+          <w:rFonts w:ascii="Consolas" w:hAnsi="Consolas" w:cs="Consolas"/>
+          <w:b/>
+          <w:bCs/>
+          <w:color w:val="7F0055"/>
+          <w:sz w:val="20"/>
+          <w:szCs w:val="20"/>
+          <w:shd w:val="clear" w:color="auto" w:fill="E8F2FE"/>
+          <w:lang w:val="en-US"/>
+        </w:rPr>
+        <w:t>new</w:t>
+      </w:r>
+      <w:r>
+        <w:rPr>
+          <w:rFonts w:ascii="Consolas" w:hAnsi="Consolas" w:cs="Consolas"/>
+          <w:color w:val="000000"/>
+          <w:sz w:val="20"/>
+          <w:szCs w:val="20"/>
+          <w:shd w:val="clear" w:color="auto" w:fill="E8F2FE"/>
+          <w:lang w:val="en-US"/>
+        </w:rPr>
+        <w:t xml:space="preserve"> Handler[] {</w:t>
+      </w:r>
+      <w:r>
+        <w:rPr>
+          <w:rFonts w:ascii="Consolas" w:hAnsi="Consolas" w:cs="Consolas"/>
+          <w:b/>
+          <w:bCs/>
+          <w:color w:val="7F0055"/>
+          <w:sz w:val="20"/>
+          <w:szCs w:val="20"/>
+          <w:shd w:val="clear" w:color="auto" w:fill="E8F2FE"/>
+          <w:lang w:val="en-US"/>
+        </w:rPr>
+        <w:t>new</w:t>
+      </w:r>
+      <w:r>
+        <w:rPr>
+          <w:rFonts w:ascii="Consolas" w:hAnsi="Consolas" w:cs="Consolas"/>
+          <w:color w:val="000000"/>
+          <w:sz w:val="20"/>
+          <w:szCs w:val="20"/>
+          <w:shd w:val="clear" w:color="auto" w:fill="E8F2FE"/>
+          <w:lang w:val="en-US"/>
+        </w:rPr>
+        <w:t xml:space="preserve"> HTTPSRedirectHandler(), </w:t>
+      </w:r>
+      <w:r>
+        <w:rPr>
+          <w:rFonts w:ascii="Consolas" w:hAnsi="Consolas" w:cs="Consolas"/>
+          <w:color w:val="6A3E3E"/>
+          <w:sz w:val="20"/>
+          <w:szCs w:val="20"/>
+          <w:shd w:val="clear" w:color="auto" w:fill="E8F2FE"/>
+          <w:lang w:val="en-US"/>
+        </w:rPr>
+        <w:t>apiContext</w:t>
+      </w:r>
+      <w:r>
+        <w:rPr>
+          <w:rFonts w:ascii="Consolas" w:hAnsi="Consolas" w:cs="Consolas"/>
+          <w:color w:val="000000"/>
+          <w:sz w:val="20"/>
+          <w:szCs w:val="20"/>
+          <w:shd w:val="clear" w:color="auto" w:fill="E8F2FE"/>
+          <w:lang w:val="en-US"/>
+        </w:rPr>
+        <w:t xml:space="preserve">, </w:t>
+      </w:r>
+      <w:r>
+        <w:rPr>
+          <w:rFonts w:ascii="Consolas" w:hAnsi="Consolas" w:cs="Consolas"/>
+          <w:color w:val="6A3E3E"/>
+          <w:sz w:val="20"/>
+          <w:szCs w:val="20"/>
+          <w:shd w:val="clear" w:color="auto" w:fill="E8F2FE"/>
+          <w:lang w:val="en-US"/>
+        </w:rPr>
+        <w:t>rewriteHandler</w:t>
+      </w:r>
+      <w:r>
+        <w:rPr>
+          <w:rFonts w:ascii="Consolas" w:hAnsi="Consolas" w:cs="Consolas"/>
+          <w:color w:val="000000"/>
+          <w:sz w:val="20"/>
+          <w:szCs w:val="20"/>
+          <w:shd w:val="clear" w:color="auto" w:fill="E8F2FE"/>
+          <w:lang w:val="en-US"/>
+        </w:rPr>
+        <w:t xml:space="preserve">, </w:t>
+      </w:r>
+      <w:r>
+        <w:rPr>
+          <w:rFonts w:ascii="Consolas" w:hAnsi="Consolas" w:cs="Consolas"/>
+          <w:color w:val="6A3E3E"/>
+          <w:sz w:val="20"/>
+          <w:szCs w:val="20"/>
+          <w:shd w:val="clear" w:color="auto" w:fill="D4D4D4"/>
+          <w:lang w:val="en-US"/>
+        </w:rPr>
+        <w:t>pageanalyzerContext</w:t>
+      </w:r>
+      <w:r>
+        <w:rPr>
+          <w:rFonts w:ascii="Consolas" w:hAnsi="Consolas" w:cs="Consolas"/>
+          <w:color w:val="000000"/>
+          <w:sz w:val="20"/>
+          <w:szCs w:val="20"/>
+          <w:shd w:val="clear" w:color="auto" w:fill="E8F2FE"/>
+          <w:lang w:val="en-US"/>
+        </w:rPr>
+        <w:t>, CFWSetup.</w:t>
+      </w:r>
+      <w:r>
+        <w:rPr>
+          <w:rFonts w:ascii="Consolas" w:hAnsi="Consolas" w:cs="Consolas"/>
+          <w:i/>
+          <w:iCs/>
+          <w:color w:val="000000"/>
+          <w:sz w:val="20"/>
+          <w:szCs w:val="20"/>
+          <w:shd w:val="clear" w:color="auto" w:fill="E8F2FE"/>
+          <w:lang w:val="en-US"/>
+        </w:rPr>
+        <w:t>createResourceHandler</w:t>
+      </w:r>
+      <w:r>
+        <w:rPr>
+          <w:rFonts w:ascii="Consolas" w:hAnsi="Consolas" w:cs="Consolas"/>
+          <w:color w:val="000000"/>
+          <w:sz w:val="20"/>
+          <w:szCs w:val="20"/>
+          <w:shd w:val="clear" w:color="auto" w:fill="E8F2FE"/>
+          <w:lang w:val="en-US"/>
+        </w:rPr>
+        <w:t>(), CFWSetup.</w:t>
+      </w:r>
+      <w:r>
+        <w:rPr>
+          <w:rFonts w:ascii="Consolas" w:hAnsi="Consolas" w:cs="Consolas"/>
+          <w:i/>
+          <w:iCs/>
+          <w:color w:val="000000"/>
+          <w:sz w:val="20"/>
+          <w:szCs w:val="20"/>
+          <w:shd w:val="clear" w:color="auto" w:fill="E8F2FE"/>
+          <w:lang w:val="en-US"/>
+        </w:rPr>
+        <w:t>createCFWHandler</w:t>
+      </w:r>
+      <w:r>
+        <w:rPr>
+          <w:rFonts w:ascii="Consolas" w:hAnsi="Consolas" w:cs="Consolas"/>
+          <w:color w:val="000000"/>
+          <w:sz w:val="20"/>
+          <w:szCs w:val="20"/>
+          <w:shd w:val="clear" w:color="auto" w:fill="E8F2FE"/>
+          <w:lang w:val="en-US"/>
+        </w:rPr>
+        <w:t xml:space="preserve">(), </w:t>
+      </w:r>
+      <w:r>
+        <w:rPr>
+          <w:rFonts w:ascii="Consolas" w:hAnsi="Consolas" w:cs="Consolas"/>
+          <w:b/>
+          <w:bCs/>
+          <w:color w:val="7F0055"/>
+          <w:sz w:val="20"/>
+          <w:szCs w:val="20"/>
+          <w:shd w:val="clear" w:color="auto" w:fill="E8F2FE"/>
+          <w:lang w:val="en-US"/>
+        </w:rPr>
+        <w:t>new</w:t>
+      </w:r>
+      <w:r>
+        <w:rPr>
+          <w:rFonts w:ascii="Consolas" w:hAnsi="Consolas" w:cs="Consolas"/>
+          <w:color w:val="000000"/>
+          <w:sz w:val="20"/>
+          <w:szCs w:val="20"/>
+          <w:shd w:val="clear" w:color="auto" w:fill="E8F2FE"/>
+          <w:lang w:val="en-US"/>
+        </w:rPr>
+        <w:t xml:space="preserve"> DefaultHandler() });</w:t>
+      </w:r>
+    </w:p>
+    <w:p>
+      <w:pPr>
+        <w:pStyle w:val="Heading1"/>
+        <w:rPr>
+          <w:lang w:val="en-US"/>
+        </w:rPr>
+      </w:pPr>
+      <w:r>
+        <w:rPr>
+          <w:lang w:val="en-US"/>
+        </w:rPr>
         <w:t>Maintenance</w:t>
       </w:r>
       <w:bookmarkEnd w:id="7"/>
@@ -3724,14 +3197,14 @@
           <w:lang w:val="en-US"/>
         </w:rPr>
       </w:pPr>
-      <w:bookmarkStart w:id="8" w:name="_Toc5288514"/>
+      <w:bookmarkStart w:id="9" w:name="_Toc5288514"/>
       <w:r>
         <w:rPr>
           <w:lang w:val="en-US"/>
         </w:rPr>
         <w:t>Font Awesome</w:t>
       </w:r>
-      <w:bookmarkEnd w:id="8"/>
+      <w:bookmarkEnd w:id="9"/>
     </w:p>
     <w:p>
       <w:pPr>
@@ -3763,14 +3236,12 @@
         </w:rPr>
         <w:t>Update the CSS and font files in the package ”</w:t>
       </w:r>
-      <w:proofErr w:type="spellStart"/>
       <w:r>
         <w:rPr>
           <w:lang w:val="en-US"/>
         </w:rPr>
         <w:t>com.pengtoolbox.cfw.resources</w:t>
       </w:r>
-      <w:proofErr w:type="spellEnd"/>
       <w:r>
         <w:rPr>
           <w:lang w:val="en-US"/>
@@ -3793,35 +3264,7 @@
         <w:rPr>
           <w:lang w:val="en-US"/>
         </w:rPr>
-        <w:t>Update font-awesome.css, @font-</w:t>
-      </w:r>
-      <w:proofErr w:type="spellStart"/>
-      <w:r>
-        <w:rPr>
-          <w:lang w:val="en-US"/>
-        </w:rPr>
-        <w:t>face.src</w:t>
-      </w:r>
-      <w:proofErr w:type="spellEnd"/>
-      <w:r>
-        <w:rPr>
-          <w:lang w:val="en-US"/>
-        </w:rPr>
-        <w:t xml:space="preserve"> definitions have to load files using the </w:t>
-      </w:r>
-      <w:proofErr w:type="spellStart"/>
-      <w:r>
-        <w:rPr>
-          <w:lang w:val="en-US"/>
-        </w:rPr>
-        <w:t>jarresource</w:t>
-      </w:r>
-      <w:proofErr w:type="spellEnd"/>
-      <w:r>
-        <w:rPr>
-          <w:lang w:val="en-US"/>
-        </w:rPr>
-        <w:t xml:space="preserve"> servlet. </w:t>
+        <w:t xml:space="preserve">Update font-awesome.css, @font-face.src definitions have to load files using the jarresource servlet. </w:t>
       </w:r>
     </w:p>
     <w:p>
@@ -3866,8 +3309,6 @@
         </w:rPr>
         <w:t>{</w:t>
       </w:r>
-      <w:bookmarkStart w:id="9" w:name="_GoBack"/>
-      <w:bookmarkEnd w:id="9"/>
     </w:p>
     <w:p>
       <w:pPr>
@@ -4031,6 +3472,7 @@
           <w:sz w:val="20"/>
           <w:szCs w:val="20"/>
         </w:rPr>
+        <w:lastRenderedPageBreak/>
         <w:t xml:space="preserve">  </w:t>
       </w:r>
       <w:r>
@@ -4177,8 +3619,6 @@
         </w:rPr>
         <w:t xml:space="preserve">  </w:t>
       </w:r>
-      <w:proofErr w:type="spellStart"/>
-      <w:proofErr w:type="gramStart"/>
       <w:r>
         <w:rPr>
           <w:rFonts w:ascii="Consolas" w:hAnsi="Consolas" w:cs="Consolas"/>
@@ -4189,8 +3629,6 @@
         </w:rPr>
         <w:t>src</w:t>
       </w:r>
-      <w:proofErr w:type="spellEnd"/>
-      <w:proofErr w:type="gramEnd"/>
       <w:r>
         <w:rPr>
           <w:rFonts w:ascii="Consolas" w:hAnsi="Consolas" w:cs="Consolas"/>
@@ -4256,7 +3694,6 @@
         </w:rPr>
         <w:t xml:space="preserve">  </w:t>
       </w:r>
-      <w:proofErr w:type="spellStart"/>
       <w:r>
         <w:rPr>
           <w:rFonts w:ascii="Consolas" w:hAnsi="Consolas" w:cs="Consolas"/>
@@ -4267,7 +3704,6 @@
         </w:rPr>
         <w:t>src</w:t>
       </w:r>
-      <w:proofErr w:type="spellEnd"/>
       <w:r>
         <w:rPr>
           <w:rFonts w:ascii="Consolas" w:hAnsi="Consolas" w:cs="Consolas"/>
@@ -4318,9 +3754,17 @@
           <w:szCs w:val="20"/>
           <w:lang w:val="en-US"/>
         </w:rPr>
-        <w:t>format("embedded-</w:t>
-      </w:r>
-      <w:proofErr w:type="spellStart"/>
+        <w:t>format("embedded-opentype"),</w:t>
+      </w:r>
+      <w:r>
+        <w:rPr>
+          <w:rFonts w:ascii="Consolas" w:hAnsi="Consolas" w:cs="Consolas"/>
+          <w:sz w:val="20"/>
+          <w:szCs w:val="20"/>
+          <w:lang w:val="en-US"/>
+        </w:rPr>
+        <w:t xml:space="preserve"> </w:t>
+      </w:r>
       <w:r>
         <w:rPr>
           <w:rFonts w:ascii="Consolas" w:hAnsi="Consolas" w:cs="Consolas"/>
@@ -4331,9 +3775,17 @@
           <w:szCs w:val="20"/>
           <w:lang w:val="en-US"/>
         </w:rPr>
-        <w:t>opentype</w:t>
-      </w:r>
-      <w:proofErr w:type="spellEnd"/>
+        <w:t>url("./jarresource?pkg=com.pengtoolbox.cfw.resources.fonts&amp;file=fa-solid-900.woff2")</w:t>
+      </w:r>
+      <w:r>
+        <w:rPr>
+          <w:rFonts w:ascii="Consolas" w:hAnsi="Consolas" w:cs="Consolas"/>
+          <w:sz w:val="20"/>
+          <w:szCs w:val="20"/>
+          <w:lang w:val="en-US"/>
+        </w:rPr>
+        <w:t xml:space="preserve"> </w:t>
+      </w:r>
       <w:r>
         <w:rPr>
           <w:rFonts w:ascii="Consolas" w:hAnsi="Consolas" w:cs="Consolas"/>
@@ -4344,7 +3796,7 @@
           <w:szCs w:val="20"/>
           <w:lang w:val="en-US"/>
         </w:rPr>
-        <w:t>"),</w:t>
+        <w:t>format("woff2"),</w:t>
       </w:r>
       <w:r>
         <w:rPr>
@@ -4365,7 +3817,7 @@
           <w:szCs w:val="20"/>
           <w:lang w:val="en-US"/>
         </w:rPr>
-        <w:t>url("./jarresource?pkg=com.pengtoolbox.cfw.resources.fonts&amp;file=fa-solid-900.woff2")</w:t>
+        <w:t>url("./jarresource?pkg=com.pengtoolbox.cfw.resources.fonts&amp;file=fa-solid-900.woff")</w:t>
       </w:r>
       <w:r>
         <w:rPr>
@@ -4386,7 +3838,7 @@
           <w:szCs w:val="20"/>
           <w:lang w:val="en-US"/>
         </w:rPr>
-        <w:t>format("woff2"),</w:t>
+        <w:t>format("woff"),</w:t>
       </w:r>
       <w:r>
         <w:rPr>
@@ -4407,7 +3859,7 @@
           <w:szCs w:val="20"/>
           <w:lang w:val="en-US"/>
         </w:rPr>
-        <w:t>url("./jarresource?pkg=com.pengtoolbox.cfw.resources.fonts&amp;file=fa-solid-900.woff")</w:t>
+        <w:t>url("./jarresource?pkg=com.pengtoolbox.cfw.resources.fonts&amp;file=fa-solid-900.ttf")</w:t>
       </w:r>
       <w:r>
         <w:rPr>
@@ -4428,9 +3880,17 @@
           <w:szCs w:val="20"/>
           <w:lang w:val="en-US"/>
         </w:rPr>
-        <w:t>format("</w:t>
-      </w:r>
-      <w:proofErr w:type="spellStart"/>
+        <w:t>format("truetype"),</w:t>
+      </w:r>
+      <w:r>
+        <w:rPr>
+          <w:rFonts w:ascii="Consolas" w:hAnsi="Consolas" w:cs="Consolas"/>
+          <w:sz w:val="20"/>
+          <w:szCs w:val="20"/>
+          <w:lang w:val="en-US"/>
+        </w:rPr>
+        <w:t xml:space="preserve"> </w:t>
+      </w:r>
       <w:r>
         <w:rPr>
           <w:rFonts w:ascii="Consolas" w:hAnsi="Consolas" w:cs="Consolas"/>
@@ -4441,9 +3901,17 @@
           <w:szCs w:val="20"/>
           <w:lang w:val="en-US"/>
         </w:rPr>
-        <w:t>woff</w:t>
-      </w:r>
-      <w:proofErr w:type="spellEnd"/>
+        <w:t>url("./jarresource?pkg=com.pengtoolbox.cfw.resources.fonts&amp;file=fa-solid-900.svg#fontawesome")</w:t>
+      </w:r>
+      <w:r>
+        <w:rPr>
+          <w:rFonts w:ascii="Consolas" w:hAnsi="Consolas" w:cs="Consolas"/>
+          <w:sz w:val="20"/>
+          <w:szCs w:val="20"/>
+          <w:lang w:val="en-US"/>
+        </w:rPr>
+        <w:t xml:space="preserve"> </w:t>
+      </w:r>
       <w:r>
         <w:rPr>
           <w:rFonts w:ascii="Consolas" w:hAnsi="Consolas" w:cs="Consolas"/>
@@ -4454,144 +3922,7 @@
           <w:szCs w:val="20"/>
           <w:lang w:val="en-US"/>
         </w:rPr>
-        <w:t>"),</w:t>
-      </w:r>
-      <w:r>
-        <w:rPr>
-          <w:rFonts w:ascii="Consolas" w:hAnsi="Consolas" w:cs="Consolas"/>
-          <w:sz w:val="20"/>
-          <w:szCs w:val="20"/>
-          <w:lang w:val="en-US"/>
-        </w:rPr>
-        <w:t xml:space="preserve"> </w:t>
-      </w:r>
-      <w:r>
-        <w:rPr>
-          <w:rFonts w:ascii="Consolas" w:hAnsi="Consolas" w:cs="Consolas"/>
-          <w:i/>
-          <w:iCs/>
-          <w:color w:val="2A00E1"/>
-          <w:sz w:val="20"/>
-          <w:szCs w:val="20"/>
-          <w:lang w:val="en-US"/>
-        </w:rPr>
-        <w:t>url("./jarresource?pkg=com.pengtoolbox.cfw.resources.fonts&amp;file=fa-solid-900.ttf")</w:t>
-      </w:r>
-      <w:r>
-        <w:rPr>
-          <w:rFonts w:ascii="Consolas" w:hAnsi="Consolas" w:cs="Consolas"/>
-          <w:sz w:val="20"/>
-          <w:szCs w:val="20"/>
-          <w:lang w:val="en-US"/>
-        </w:rPr>
-        <w:t xml:space="preserve"> </w:t>
-      </w:r>
-      <w:r>
-        <w:rPr>
-          <w:rFonts w:ascii="Consolas" w:hAnsi="Consolas" w:cs="Consolas"/>
-          <w:i/>
-          <w:iCs/>
-          <w:color w:val="2A00E1"/>
-          <w:sz w:val="20"/>
-          <w:szCs w:val="20"/>
-          <w:lang w:val="en-US"/>
-        </w:rPr>
-        <w:t>format("</w:t>
-      </w:r>
-      <w:proofErr w:type="spellStart"/>
-      <w:r>
-        <w:rPr>
-          <w:rFonts w:ascii="Consolas" w:hAnsi="Consolas" w:cs="Consolas"/>
-          <w:i/>
-          <w:iCs/>
-          <w:color w:val="2A00E1"/>
-          <w:sz w:val="20"/>
-          <w:szCs w:val="20"/>
-          <w:lang w:val="en-US"/>
-        </w:rPr>
-        <w:t>truetype</w:t>
-      </w:r>
-      <w:proofErr w:type="spellEnd"/>
-      <w:r>
-        <w:rPr>
-          <w:rFonts w:ascii="Consolas" w:hAnsi="Consolas" w:cs="Consolas"/>
-          <w:i/>
-          <w:iCs/>
-          <w:color w:val="2A00E1"/>
-          <w:sz w:val="20"/>
-          <w:szCs w:val="20"/>
-          <w:lang w:val="en-US"/>
-        </w:rPr>
-        <w:t>"),</w:t>
-      </w:r>
-      <w:r>
-        <w:rPr>
-          <w:rFonts w:ascii="Consolas" w:hAnsi="Consolas" w:cs="Consolas"/>
-          <w:sz w:val="20"/>
-          <w:szCs w:val="20"/>
-          <w:lang w:val="en-US"/>
-        </w:rPr>
-        <w:t xml:space="preserve"> </w:t>
-      </w:r>
-      <w:r>
-        <w:rPr>
-          <w:rFonts w:ascii="Consolas" w:hAnsi="Consolas" w:cs="Consolas"/>
-          <w:i/>
-          <w:iCs/>
-          <w:color w:val="2A00E1"/>
-          <w:sz w:val="20"/>
-          <w:szCs w:val="20"/>
-          <w:lang w:val="en-US"/>
-        </w:rPr>
-        <w:lastRenderedPageBreak/>
-        <w:t>url("./jarresource?pkg=com.pengtoolbox.cfw.resources.fonts&amp;file=fa-solid-900.svg#fontawesome")</w:t>
-      </w:r>
-      <w:r>
-        <w:rPr>
-          <w:rFonts w:ascii="Consolas" w:hAnsi="Consolas" w:cs="Consolas"/>
-          <w:sz w:val="20"/>
-          <w:szCs w:val="20"/>
-          <w:lang w:val="en-US"/>
-        </w:rPr>
-        <w:t xml:space="preserve"> </w:t>
-      </w:r>
-      <w:r>
-        <w:rPr>
-          <w:rFonts w:ascii="Consolas" w:hAnsi="Consolas" w:cs="Consolas"/>
-          <w:i/>
-          <w:iCs/>
-          <w:color w:val="2A00E1"/>
-          <w:sz w:val="20"/>
-          <w:szCs w:val="20"/>
-          <w:lang w:val="en-US"/>
-        </w:rPr>
-        <w:t>format("</w:t>
-      </w:r>
-      <w:proofErr w:type="spellStart"/>
-      <w:r>
-        <w:rPr>
-          <w:rFonts w:ascii="Consolas" w:hAnsi="Consolas" w:cs="Consolas"/>
-          <w:i/>
-          <w:iCs/>
-          <w:color w:val="2A00E1"/>
-          <w:sz w:val="20"/>
-          <w:szCs w:val="20"/>
-          <w:lang w:val="en-US"/>
-        </w:rPr>
-        <w:t>svg</w:t>
-      </w:r>
-      <w:proofErr w:type="spellEnd"/>
-      <w:r>
-        <w:rPr>
-          <w:rFonts w:ascii="Consolas" w:hAnsi="Consolas" w:cs="Consolas"/>
-          <w:i/>
-          <w:iCs/>
-          <w:color w:val="2A00E1"/>
-          <w:sz w:val="20"/>
-          <w:szCs w:val="20"/>
-          <w:lang w:val="en-US"/>
-        </w:rPr>
-        <w:t>")</w:t>
+        <w:t>format("svg")</w:t>
       </w:r>
       <w:r>
         <w:rPr>
@@ -7484,7 +6815,7 @@
 </file>
 
 <file path=customXml/itemProps1.xml><?xml version="1.0" encoding="utf-8"?>
-<ds:datastoreItem xmlns:ds="http://schemas.openxmlformats.org/officeDocument/2006/customXml" ds:itemID="{EA3D70FF-1A25-45E4-96AC-7A7C9EAFD003}">
+<ds:datastoreItem xmlns:ds="http://schemas.openxmlformats.org/officeDocument/2006/customXml" ds:itemID="{BD326AA5-1D4A-40FB-93A6-393D9923A957}">
   <ds:schemaRefs>
     <ds:schemaRef ds:uri="http://schemas.openxmlformats.org/officeDocument/2006/bibliography"/>
   </ds:schemaRefs>

</xml_diff>

<commit_message>
refactoring, improved session handling
</commit_message>
<xml_diff>
--- a/Java/PageAnalyzer_Workspace/CoreFramework/docs/CFW_Documentation.docx
+++ b/Java/PageAnalyzer_Workspace/CoreFramework/docs/CFW_Documentation.docx
@@ -997,18 +997,55 @@
           <w:lang w:val="en-US"/>
         </w:rPr>
       </w:pPr>
+      <w:proofErr w:type="spellStart"/>
       <w:r>
         <w:rPr>
           <w:b/>
           <w:lang w:val="en-US"/>
         </w:rPr>
-        <w:t xml:space="preserve">logging.properties: </w:t>
-      </w:r>
-      <w:r>
-        <w:rPr>
-          <w:lang w:val="en-US"/>
-        </w:rPr>
-        <w:t>Configuration file for java.util.logging.</w:t>
+        <w:t>logging.properties</w:t>
+      </w:r>
+      <w:proofErr w:type="spellEnd"/>
+      <w:r>
+        <w:rPr>
+          <w:b/>
+          <w:lang w:val="en-US"/>
+        </w:rPr>
+        <w:t xml:space="preserve">: </w:t>
+      </w:r>
+      <w:r>
+        <w:rPr>
+          <w:lang w:val="en-US"/>
+        </w:rPr>
+        <w:t xml:space="preserve">Configuration </w:t>
+      </w:r>
+      <w:proofErr w:type="gramStart"/>
+      <w:r>
+        <w:rPr>
+          <w:lang w:val="en-US"/>
+        </w:rPr>
+        <w:t>file</w:t>
+      </w:r>
+      <w:proofErr w:type="gramEnd"/>
+      <w:r>
+        <w:rPr>
+          <w:lang w:val="en-US"/>
+        </w:rPr>
+        <w:t xml:space="preserve"> for </w:t>
+      </w:r>
+      <w:proofErr w:type="spellStart"/>
+      <w:r>
+        <w:rPr>
+          <w:lang w:val="en-US"/>
+        </w:rPr>
+        <w:t>java.util.logging</w:t>
+      </w:r>
+      <w:proofErr w:type="spellEnd"/>
+      <w:r>
+        <w:rPr>
+          <w:lang w:val="en-US"/>
+        </w:rPr>
+        <w:t>.</w:t>
       </w:r>
     </w:p>
     <w:p>
@@ -1022,12 +1059,21 @@
           <w:lang w:val="en-US"/>
         </w:rPr>
       </w:pPr>
+      <w:proofErr w:type="spellStart"/>
       <w:r>
         <w:rPr>
           <w:b/>
           <w:lang w:val="en-US"/>
         </w:rPr>
-        <w:t>cfw.properties:</w:t>
+        <w:t>cfw.properties</w:t>
+      </w:r>
+      <w:proofErr w:type="spellEnd"/>
+      <w:r>
+        <w:rPr>
+          <w:b/>
+          <w:lang w:val="en-US"/>
+        </w:rPr>
+        <w:t>:</w:t>
       </w:r>
       <w:r>
         <w:rPr>
@@ -1045,8 +1091,23 @@
         <w:rPr>
           <w:lang w:val="en-US"/>
         </w:rPr>
-        <w:t xml:space="preserve"> which has to pe passed to </w:t>
-      </w:r>
+        <w:t xml:space="preserve"> which has to </w:t>
+      </w:r>
+      <w:proofErr w:type="spellStart"/>
+      <w:r>
+        <w:rPr>
+          <w:lang w:val="en-US"/>
+        </w:rPr>
+        <w:t>pe</w:t>
+      </w:r>
+      <w:proofErr w:type="spellEnd"/>
+      <w:r>
+        <w:rPr>
+          <w:lang w:val="en-US"/>
+        </w:rPr>
+        <w:t xml:space="preserve"> passed to </w:t>
+      </w:r>
+      <w:proofErr w:type="spellStart"/>
       <w:r>
         <w:rPr>
           <w:rFonts w:ascii="Consolas" w:hAnsi="Consolas" w:cs="Consolas"/>
@@ -1083,6 +1144,7 @@
         </w:rPr>
         <w:t>initialize</w:t>
       </w:r>
+      <w:proofErr w:type="spellEnd"/>
       <w:r>
         <w:rPr>
           <w:rFonts w:ascii="Consolas" w:hAnsi="Consolas" w:cs="Consolas"/>
@@ -1103,7 +1165,55 @@
           <w:shd w:val="clear" w:color="auto" w:fill="E8F2FE"/>
           <w:lang w:val="en-US"/>
         </w:rPr>
-        <w:t>"./config/cfw.properties"</w:t>
+        <w:t>"./</w:t>
+      </w:r>
+      <w:proofErr w:type="spellStart"/>
+      <w:r>
+        <w:rPr>
+          <w:rFonts w:ascii="Consolas" w:hAnsi="Consolas" w:cs="Consolas"/>
+          <w:color w:val="2A00FF"/>
+          <w:sz w:val="20"/>
+          <w:szCs w:val="20"/>
+          <w:shd w:val="clear" w:color="auto" w:fill="E8F2FE"/>
+          <w:lang w:val="en-US"/>
+        </w:rPr>
+        <w:t>config</w:t>
+      </w:r>
+      <w:proofErr w:type="spellEnd"/>
+      <w:r>
+        <w:rPr>
+          <w:rFonts w:ascii="Consolas" w:hAnsi="Consolas" w:cs="Consolas"/>
+          <w:color w:val="2A00FF"/>
+          <w:sz w:val="20"/>
+          <w:szCs w:val="20"/>
+          <w:shd w:val="clear" w:color="auto" w:fill="E8F2FE"/>
+          <w:lang w:val="en-US"/>
+        </w:rPr>
+        <w:t>/</w:t>
+      </w:r>
+      <w:proofErr w:type="spellStart"/>
+      <w:r>
+        <w:rPr>
+          <w:rFonts w:ascii="Consolas" w:hAnsi="Consolas" w:cs="Consolas"/>
+          <w:color w:val="2A00FF"/>
+          <w:sz w:val="20"/>
+          <w:szCs w:val="20"/>
+          <w:shd w:val="clear" w:color="auto" w:fill="E8F2FE"/>
+          <w:lang w:val="en-US"/>
+        </w:rPr>
+        <w:t>cfw.properties</w:t>
+      </w:r>
+      <w:proofErr w:type="spellEnd"/>
+      <w:r>
+        <w:rPr>
+          <w:rFonts w:ascii="Consolas" w:hAnsi="Consolas" w:cs="Consolas"/>
+          <w:color w:val="2A00FF"/>
+          <w:sz w:val="20"/>
+          <w:szCs w:val="20"/>
+          <w:shd w:val="clear" w:color="auto" w:fill="E8F2FE"/>
+          <w:lang w:val="en-US"/>
+        </w:rPr>
+        <w:t>"</w:t>
       </w:r>
       <w:r>
         <w:rPr>
@@ -1148,6 +1258,7 @@
         </w:rPr>
         <w:t xml:space="preserve"> file containing username/password credentials when using </w:t>
       </w:r>
+      <w:proofErr w:type="spellStart"/>
       <w:r>
         <w:rPr>
           <w:rFonts w:ascii="Consolas" w:hAnsi="Consolas" w:cs="Consolas"/>
@@ -1157,7 +1268,19 @@
           <w:shd w:val="clear" w:color="auto" w:fill="E8F2FE"/>
           <w:lang w:val="en-US"/>
         </w:rPr>
-        <w:t>authentication_method=</w:t>
+        <w:t>authentication_method</w:t>
+      </w:r>
+      <w:proofErr w:type="spellEnd"/>
+      <w:r>
+        <w:rPr>
+          <w:rFonts w:ascii="Consolas" w:hAnsi="Consolas" w:cs="Consolas"/>
+          <w:color w:val="000000"/>
+          <w:sz w:val="20"/>
+          <w:szCs w:val="20"/>
+          <w:shd w:val="clear" w:color="auto" w:fill="E8F2FE"/>
+          <w:lang w:val="en-US"/>
+        </w:rPr>
+        <w:t>=</w:t>
       </w:r>
       <w:r>
         <w:rPr>
@@ -1188,18 +1311,41 @@
           <w:lang w:val="en-US"/>
         </w:rPr>
       </w:pPr>
+      <w:proofErr w:type="spellStart"/>
       <w:r>
         <w:rPr>
           <w:b/>
           <w:lang w:val="en-US"/>
         </w:rPr>
-        <w:t xml:space="preserve">keystore.jks: </w:t>
-      </w:r>
-      <w:r>
-        <w:rPr>
-          <w:lang w:val="en-US"/>
-        </w:rPr>
-        <w:t>Default keystore for testing purposes(Password: 123456)</w:t>
+        <w:t>keystore.jks</w:t>
+      </w:r>
+      <w:proofErr w:type="spellEnd"/>
+      <w:r>
+        <w:rPr>
+          <w:b/>
+          <w:lang w:val="en-US"/>
+        </w:rPr>
+        <w:t xml:space="preserve">: </w:t>
+      </w:r>
+      <w:r>
+        <w:rPr>
+          <w:lang w:val="en-US"/>
+        </w:rPr>
+        <w:t xml:space="preserve">Default </w:t>
+      </w:r>
+      <w:proofErr w:type="spellStart"/>
+      <w:r>
+        <w:rPr>
+          <w:lang w:val="en-US"/>
+        </w:rPr>
+        <w:t>keystore</w:t>
+      </w:r>
+      <w:proofErr w:type="spellEnd"/>
+      <w:r>
+        <w:rPr>
+          <w:lang w:val="en-US"/>
+        </w:rPr>
+        <w:t xml:space="preserve"> for testing purposes(Password: 123456)</w:t>
       </w:r>
     </w:p>
     <w:p>
@@ -1299,8 +1445,17 @@
           <w:b/>
           <w:lang w:val="en-US"/>
         </w:rPr>
-        <w:t>/css</w:t>
-      </w:r>
+        <w:t>/</w:t>
+      </w:r>
+      <w:proofErr w:type="spellStart"/>
+      <w:r>
+        <w:rPr>
+          <w:b/>
+          <w:lang w:val="en-US"/>
+        </w:rPr>
+        <w:t>css</w:t>
+      </w:r>
+      <w:proofErr w:type="spellEnd"/>
     </w:p>
     <w:p>
       <w:pPr>
@@ -1324,14 +1479,30 @@
         <w:rPr>
           <w:lang w:val="en-US"/>
         </w:rPr>
-        <w:t xml:space="preserve">Your custom css file which will be loaded by </w:t>
-      </w:r>
+        <w:t xml:space="preserve">Your custom </w:t>
+      </w:r>
+      <w:proofErr w:type="spellStart"/>
+      <w:r>
+        <w:rPr>
+          <w:lang w:val="en-US"/>
+        </w:rPr>
+        <w:t>css</w:t>
+      </w:r>
+      <w:proofErr w:type="spellEnd"/>
+      <w:r>
+        <w:rPr>
+          <w:lang w:val="en-US"/>
+        </w:rPr>
+        <w:t xml:space="preserve"> file which will be loaded by </w:t>
+      </w:r>
+      <w:proofErr w:type="spellStart"/>
       <w:r>
         <w:rPr>
           <w:lang w:val="en-US"/>
         </w:rPr>
         <w:t>TemplateHTMLDefault</w:t>
       </w:r>
+      <w:proofErr w:type="spellEnd"/>
       <w:r>
         <w:rPr>
           <w:lang w:val="en-US"/>
@@ -1355,8 +1526,17 @@
           <w:b/>
           <w:lang w:val="en-US"/>
         </w:rPr>
-        <w:t>/js</w:t>
-      </w:r>
+        <w:t>/</w:t>
+      </w:r>
+      <w:proofErr w:type="spellStart"/>
+      <w:r>
+        <w:rPr>
+          <w:b/>
+          <w:lang w:val="en-US"/>
+        </w:rPr>
+        <w:t>js</w:t>
+      </w:r>
+      <w:proofErr w:type="spellEnd"/>
     </w:p>
     <w:p>
       <w:pPr>
@@ -1460,6 +1640,7 @@
         </w:rPr>
         <w:br/>
       </w:r>
+      <w:proofErr w:type="gramStart"/>
       <w:r>
         <w:rPr>
           <w:rFonts w:ascii="Consolas" w:hAnsi="Consolas" w:cs="Consolas"/>
@@ -1473,6 +1654,7 @@
         </w:rPr>
         <w:t>public</w:t>
       </w:r>
+      <w:proofErr w:type="gramEnd"/>
       <w:r>
         <w:rPr>
           <w:rFonts w:ascii="Consolas" w:hAnsi="Consolas" w:cs="Consolas"/>
@@ -1508,6 +1690,7 @@
         </w:rPr>
         <w:t xml:space="preserve"> Logger </w:t>
       </w:r>
+      <w:proofErr w:type="spellStart"/>
       <w:r>
         <w:rPr>
           <w:rFonts w:ascii="Consolas" w:hAnsi="Consolas" w:cs="Consolas"/>
@@ -1522,6 +1705,7 @@
         </w:rPr>
         <w:t>logger</w:t>
       </w:r>
+      <w:proofErr w:type="spellEnd"/>
       <w:r>
         <w:rPr>
           <w:rFonts w:ascii="Consolas" w:hAnsi="Consolas" w:cs="Consolas"/>
@@ -1531,7 +1715,19 @@
           <w:shd w:val="clear" w:color="auto" w:fill="E8F2FE"/>
           <w:lang w:val="en-US"/>
         </w:rPr>
-        <w:t xml:space="preserve"> = CFWLog.</w:t>
+        <w:t xml:space="preserve"> = </w:t>
+      </w:r>
+      <w:proofErr w:type="spellStart"/>
+      <w:r>
+        <w:rPr>
+          <w:rFonts w:ascii="Consolas" w:hAnsi="Consolas" w:cs="Consolas"/>
+          <w:color w:val="000000"/>
+          <w:sz w:val="20"/>
+          <w:szCs w:val="20"/>
+          <w:shd w:val="clear" w:color="auto" w:fill="E8F2FE"/>
+          <w:lang w:val="en-US"/>
+        </w:rPr>
+        <w:t>CFWLog.</w:t>
       </w:r>
       <w:r>
         <w:rPr>
@@ -1546,6 +1742,7 @@
         </w:rPr>
         <w:t>getLogger</w:t>
       </w:r>
+      <w:proofErr w:type="spellEnd"/>
       <w:r>
         <w:rPr>
           <w:rFonts w:ascii="Consolas" w:hAnsi="Consolas" w:cs="Consolas"/>
@@ -1555,7 +1752,19 @@
           <w:shd w:val="clear" w:color="auto" w:fill="E8F2FE"/>
           <w:lang w:val="en-US"/>
         </w:rPr>
-        <w:t>(YourClass.</w:t>
+        <w:t>(</w:t>
+      </w:r>
+      <w:proofErr w:type="spellStart"/>
+      <w:r>
+        <w:rPr>
+          <w:rFonts w:ascii="Consolas" w:hAnsi="Consolas" w:cs="Consolas"/>
+          <w:color w:val="000000"/>
+          <w:sz w:val="20"/>
+          <w:szCs w:val="20"/>
+          <w:shd w:val="clear" w:color="auto" w:fill="E8F2FE"/>
+          <w:lang w:val="en-US"/>
+        </w:rPr>
+        <w:t>YourClass.</w:t>
       </w:r>
       <w:r>
         <w:rPr>
@@ -1579,7 +1788,19 @@
           <w:shd w:val="clear" w:color="auto" w:fill="E8F2FE"/>
           <w:lang w:val="en-US"/>
         </w:rPr>
-        <w:t>.getName());</w:t>
+        <w:t>.getName</w:t>
+      </w:r>
+      <w:proofErr w:type="spellEnd"/>
+      <w:r>
+        <w:rPr>
+          <w:rFonts w:ascii="Consolas" w:hAnsi="Consolas" w:cs="Consolas"/>
+          <w:color w:val="000000"/>
+          <w:sz w:val="20"/>
+          <w:szCs w:val="20"/>
+          <w:shd w:val="clear" w:color="auto" w:fill="E8F2FE"/>
+          <w:lang w:val="en-US"/>
+        </w:rPr>
+        <w:t>());</w:t>
       </w:r>
     </w:p>
     <w:p>
@@ -1594,6 +1815,7 @@
           <w:lang w:val="en-US"/>
         </w:rPr>
       </w:pPr>
+      <w:proofErr w:type="spellStart"/>
       <w:r>
         <w:rPr>
           <w:rFonts w:ascii="Consolas" w:hAnsi="Consolas" w:cs="Consolas"/>
@@ -1603,7 +1825,19 @@
           <w:shd w:val="clear" w:color="auto" w:fill="E8F2FE"/>
           <w:lang w:val="en-US"/>
         </w:rPr>
-        <w:t xml:space="preserve">CFWLog </w:t>
+        <w:t>CFWLog</w:t>
+      </w:r>
+      <w:proofErr w:type="spellEnd"/>
+      <w:r>
+        <w:rPr>
+          <w:rFonts w:ascii="Consolas" w:hAnsi="Consolas" w:cs="Consolas"/>
+          <w:color w:val="000000"/>
+          <w:sz w:val="20"/>
+          <w:szCs w:val="20"/>
+          <w:shd w:val="clear" w:color="auto" w:fill="E8F2FE"/>
+          <w:lang w:val="en-US"/>
+        </w:rPr>
+        <w:t xml:space="preserve"> </w:t>
       </w:r>
       <w:r>
         <w:rPr>
@@ -1650,8 +1884,34 @@
           <w:shd w:val="clear" w:color="auto" w:fill="E8F2FE"/>
           <w:lang w:val="en-US"/>
         </w:rPr>
-        <w:t xml:space="preserve"> CFWLog(</w:t>
-      </w:r>
+        <w:t xml:space="preserve"> </w:t>
+      </w:r>
+      <w:proofErr w:type="spellStart"/>
+      <w:proofErr w:type="gramStart"/>
+      <w:r>
+        <w:rPr>
+          <w:rFonts w:ascii="Consolas" w:hAnsi="Consolas" w:cs="Consolas"/>
+          <w:color w:val="000000"/>
+          <w:sz w:val="20"/>
+          <w:szCs w:val="20"/>
+          <w:shd w:val="clear" w:color="auto" w:fill="E8F2FE"/>
+          <w:lang w:val="en-US"/>
+        </w:rPr>
+        <w:t>CFWLog</w:t>
+      </w:r>
+      <w:proofErr w:type="spellEnd"/>
+      <w:r>
+        <w:rPr>
+          <w:rFonts w:ascii="Consolas" w:hAnsi="Consolas" w:cs="Consolas"/>
+          <w:color w:val="000000"/>
+          <w:sz w:val="20"/>
+          <w:szCs w:val="20"/>
+          <w:shd w:val="clear" w:color="auto" w:fill="E8F2FE"/>
+          <w:lang w:val="en-US"/>
+        </w:rPr>
+        <w:t>(</w:t>
+      </w:r>
+      <w:proofErr w:type="gramEnd"/>
       <w:r>
         <w:rPr>
           <w:rFonts w:ascii="Consolas" w:hAnsi="Consolas" w:cs="Consolas"/>
@@ -1706,6 +1966,8 @@
           <w:lang w:val="en-US"/>
         </w:rPr>
       </w:pPr>
+      <w:proofErr w:type="spellStart"/>
+      <w:proofErr w:type="gramStart"/>
       <w:r>
         <w:rPr>
           <w:rFonts w:ascii="Consolas" w:hAnsi="Consolas" w:cs="Consolas"/>
@@ -1715,7 +1977,31 @@
           <w:shd w:val="clear" w:color="auto" w:fill="E8F2FE"/>
           <w:lang w:val="en-US"/>
         </w:rPr>
-        <w:t>log.end()</w:t>
+        <w:t>log.end</w:t>
+      </w:r>
+      <w:proofErr w:type="spellEnd"/>
+      <w:r>
+        <w:rPr>
+          <w:rFonts w:ascii="Consolas" w:hAnsi="Consolas" w:cs="Consolas"/>
+          <w:color w:val="000000"/>
+          <w:sz w:val="20"/>
+          <w:szCs w:val="20"/>
+          <w:shd w:val="clear" w:color="auto" w:fill="E8F2FE"/>
+          <w:lang w:val="en-US"/>
+        </w:rPr>
+        <w:t>(</w:t>
+      </w:r>
+      <w:proofErr w:type="gramEnd"/>
+      <w:r>
+        <w:rPr>
+          <w:rFonts w:ascii="Consolas" w:hAnsi="Consolas" w:cs="Consolas"/>
+          <w:color w:val="000000"/>
+          <w:sz w:val="20"/>
+          <w:szCs w:val="20"/>
+          <w:shd w:val="clear" w:color="auto" w:fill="E8F2FE"/>
+          <w:lang w:val="en-US"/>
+        </w:rPr>
+        <w:t>)</w:t>
       </w:r>
       <w:r>
         <w:rPr>
@@ -1764,11 +2050,33 @@
           <w:lang w:val="en-US"/>
         </w:rPr>
       </w:pPr>
-      <w:r>
-        <w:rPr>
-          <w:lang w:val="en-US"/>
-        </w:rPr>
-        <w:t>Initalize a logger with CFWLog.getLogger().</w:t>
+      <w:proofErr w:type="spellStart"/>
+      <w:r>
+        <w:rPr>
+          <w:lang w:val="en-US"/>
+        </w:rPr>
+        <w:t>Initalize</w:t>
+      </w:r>
+      <w:proofErr w:type="spellEnd"/>
+      <w:r>
+        <w:rPr>
+          <w:lang w:val="en-US"/>
+        </w:rPr>
+        <w:t xml:space="preserve"> a logger with </w:t>
+      </w:r>
+      <w:proofErr w:type="spellStart"/>
+      <w:r>
+        <w:rPr>
+          <w:lang w:val="en-US"/>
+        </w:rPr>
+        <w:t>CFWLog.getLogger</w:t>
+      </w:r>
+      <w:proofErr w:type="spellEnd"/>
+      <w:r>
+        <w:rPr>
+          <w:lang w:val="en-US"/>
+        </w:rPr>
+        <w:t>().</w:t>
       </w:r>
     </w:p>
     <w:p>
@@ -1786,7 +2094,21 @@
         <w:rPr>
           <w:lang w:val="en-US"/>
         </w:rPr>
-        <w:t>Create a new CFWLog instance passing the logger</w:t>
+        <w:t xml:space="preserve">Create a new </w:t>
+      </w:r>
+      <w:proofErr w:type="spellStart"/>
+      <w:r>
+        <w:rPr>
+          <w:lang w:val="en-US"/>
+        </w:rPr>
+        <w:t>CFWLog</w:t>
+      </w:r>
+      <w:proofErr w:type="spellEnd"/>
+      <w:r>
+        <w:rPr>
+          <w:lang w:val="en-US"/>
+        </w:rPr>
+        <w:t xml:space="preserve"> instance passing the logger</w:t>
       </w:r>
     </w:p>
     <w:p>
@@ -1804,7 +2126,35 @@
         <w:rPr>
           <w:lang w:val="en-US"/>
         </w:rPr>
-        <w:t>Use CFWLog.start() and CFWLog.stop() method to create duration logs.</w:t>
+        <w:t xml:space="preserve">Use </w:t>
+      </w:r>
+      <w:proofErr w:type="spellStart"/>
+      <w:r>
+        <w:rPr>
+          <w:lang w:val="en-US"/>
+        </w:rPr>
+        <w:t>CFWLog.start</w:t>
+      </w:r>
+      <w:proofErr w:type="spellEnd"/>
+      <w:r>
+        <w:rPr>
+          <w:lang w:val="en-US"/>
+        </w:rPr>
+        <w:t xml:space="preserve">() and </w:t>
+      </w:r>
+      <w:proofErr w:type="spellStart"/>
+      <w:r>
+        <w:rPr>
+          <w:lang w:val="en-US"/>
+        </w:rPr>
+        <w:t>CFWLog.stop</w:t>
+      </w:r>
+      <w:proofErr w:type="spellEnd"/>
+      <w:r>
+        <w:rPr>
+          <w:lang w:val="en-US"/>
+        </w:rPr>
+        <w:t>() method to create duration logs.</w:t>
       </w:r>
     </w:p>
     <w:p>
@@ -1843,16 +2193,29 @@
           <w:lang w:val="en-US"/>
         </w:rPr>
       </w:pPr>
-      <w:r>
-        <w:rPr>
-          <w:rFonts w:ascii="Consolas" w:hAnsi="Consolas" w:cs="Consolas"/>
-          <w:color w:val="000000"/>
-          <w:sz w:val="20"/>
-          <w:szCs w:val="20"/>
-          <w:lang w:val="en-US"/>
-        </w:rPr>
-        <w:t xml:space="preserve">handlers = </w:t>
-      </w:r>
+      <w:proofErr w:type="gramStart"/>
+      <w:r>
+        <w:rPr>
+          <w:rFonts w:ascii="Consolas" w:hAnsi="Consolas" w:cs="Consolas"/>
+          <w:color w:val="000000"/>
+          <w:sz w:val="20"/>
+          <w:szCs w:val="20"/>
+          <w:lang w:val="en-US"/>
+        </w:rPr>
+        <w:t>handlers</w:t>
+      </w:r>
+      <w:proofErr w:type="gramEnd"/>
+      <w:r>
+        <w:rPr>
+          <w:rFonts w:ascii="Consolas" w:hAnsi="Consolas" w:cs="Consolas"/>
+          <w:color w:val="000000"/>
+          <w:sz w:val="20"/>
+          <w:szCs w:val="20"/>
+          <w:lang w:val="en-US"/>
+        </w:rPr>
+        <w:t xml:space="preserve"> = </w:t>
+      </w:r>
+      <w:proofErr w:type="spellStart"/>
       <w:r>
         <w:rPr>
           <w:rFonts w:ascii="Consolas" w:hAnsi="Consolas" w:cs="Consolas"/>
@@ -1861,7 +2224,18 @@
           <w:szCs w:val="20"/>
           <w:lang w:val="en-US"/>
         </w:rPr>
-        <w:t>com.pengtoolbox.cfw.logging.AsyncLogHandler,</w:t>
+        <w:t>com.pengtoolbox.cfw.logging.AsyncLogHandler</w:t>
+      </w:r>
+      <w:proofErr w:type="spellEnd"/>
+      <w:r>
+        <w:rPr>
+          <w:rFonts w:ascii="Consolas" w:hAnsi="Consolas" w:cs="Consolas"/>
+          <w:color w:val="2A00FF"/>
+          <w:sz w:val="20"/>
+          <w:szCs w:val="20"/>
+          <w:lang w:val="en-US"/>
+        </w:rPr>
+        <w:t>,</w:t>
       </w:r>
       <w:r>
         <w:rPr>
@@ -1873,6 +2247,7 @@
         </w:rPr>
         <w:t xml:space="preserve"> </w:t>
       </w:r>
+      <w:proofErr w:type="spellStart"/>
       <w:r>
         <w:rPr>
           <w:rFonts w:ascii="Consolas" w:hAnsi="Consolas" w:cs="Consolas"/>
@@ -1881,7 +2256,18 @@
           <w:szCs w:val="20"/>
           <w:lang w:val="en-US"/>
         </w:rPr>
-        <w:t>java.util.logging.FileHandler,</w:t>
+        <w:t>java.util.logging.FileHandler</w:t>
+      </w:r>
+      <w:proofErr w:type="spellEnd"/>
+      <w:r>
+        <w:rPr>
+          <w:rFonts w:ascii="Consolas" w:hAnsi="Consolas" w:cs="Consolas"/>
+          <w:color w:val="2A00FF"/>
+          <w:sz w:val="20"/>
+          <w:szCs w:val="20"/>
+          <w:lang w:val="en-US"/>
+        </w:rPr>
+        <w:t>,</w:t>
       </w:r>
       <w:r>
         <w:rPr>
@@ -1893,6 +2279,7 @@
         </w:rPr>
         <w:t xml:space="preserve"> </w:t>
       </w:r>
+      <w:proofErr w:type="spellStart"/>
       <w:r>
         <w:rPr>
           <w:rFonts w:ascii="Consolas" w:hAnsi="Consolas" w:cs="Consolas"/>
@@ -1903,6 +2290,7 @@
         </w:rPr>
         <w:t>java.util.logging.ConsoleHandler</w:t>
       </w:r>
+      <w:proofErr w:type="spellEnd"/>
     </w:p>
     <w:p>
       <w:pPr>
@@ -1917,15 +2305,29 @@
           <w:lang w:val="en-US"/>
         </w:rPr>
       </w:pPr>
-      <w:r>
-        <w:rPr>
-          <w:rFonts w:ascii="Consolas" w:hAnsi="Consolas" w:cs="Consolas"/>
-          <w:color w:val="000000"/>
-          <w:sz w:val="20"/>
-          <w:szCs w:val="20"/>
-          <w:lang w:val="en-US"/>
-        </w:rPr>
-        <w:t>config   =</w:t>
+      <w:proofErr w:type="spellStart"/>
+      <w:proofErr w:type="gramStart"/>
+      <w:r>
+        <w:rPr>
+          <w:rFonts w:ascii="Consolas" w:hAnsi="Consolas" w:cs="Consolas"/>
+          <w:color w:val="000000"/>
+          <w:sz w:val="20"/>
+          <w:szCs w:val="20"/>
+          <w:lang w:val="en-US"/>
+        </w:rPr>
+        <w:t>config</w:t>
+      </w:r>
+      <w:proofErr w:type="spellEnd"/>
+      <w:proofErr w:type="gramEnd"/>
+      <w:r>
+        <w:rPr>
+          <w:rFonts w:ascii="Consolas" w:hAnsi="Consolas" w:cs="Consolas"/>
+          <w:color w:val="000000"/>
+          <w:sz w:val="20"/>
+          <w:szCs w:val="20"/>
+          <w:lang w:val="en-US"/>
+        </w:rPr>
+        <w:t xml:space="preserve">   =</w:t>
       </w:r>
     </w:p>
     <w:p>
@@ -1955,15 +2357,27 @@
           <w:lang w:val="en-US"/>
         </w:rPr>
       </w:pPr>
-      <w:r>
-        <w:rPr>
-          <w:rFonts w:ascii="Consolas" w:hAnsi="Consolas" w:cs="Consolas"/>
-          <w:color w:val="000000"/>
-          <w:sz w:val="20"/>
-          <w:szCs w:val="20"/>
-          <w:lang w:val="en-US"/>
-        </w:rPr>
-        <w:t xml:space="preserve">com.pengtoolbox.pageanalyzer.level   = </w:t>
+      <w:proofErr w:type="spellStart"/>
+      <w:r>
+        <w:rPr>
+          <w:rFonts w:ascii="Consolas" w:hAnsi="Consolas" w:cs="Consolas"/>
+          <w:color w:val="000000"/>
+          <w:sz w:val="20"/>
+          <w:szCs w:val="20"/>
+          <w:lang w:val="en-US"/>
+        </w:rPr>
+        <w:t>com.pengtoolbox.pageanalyzer.level</w:t>
+      </w:r>
+      <w:proofErr w:type="spellEnd"/>
+      <w:r>
+        <w:rPr>
+          <w:rFonts w:ascii="Consolas" w:hAnsi="Consolas" w:cs="Consolas"/>
+          <w:color w:val="000000"/>
+          <w:sz w:val="20"/>
+          <w:szCs w:val="20"/>
+          <w:lang w:val="en-US"/>
+        </w:rPr>
+        <w:t xml:space="preserve">   = </w:t>
       </w:r>
       <w:r>
         <w:rPr>
@@ -1989,15 +2403,27 @@
           <w:lang w:val="en-US"/>
         </w:rPr>
       </w:pPr>
-      <w:r>
-        <w:rPr>
-          <w:rFonts w:ascii="Consolas" w:hAnsi="Consolas" w:cs="Consolas"/>
-          <w:color w:val="000000"/>
-          <w:sz w:val="20"/>
-          <w:szCs w:val="20"/>
-          <w:lang w:val="en-US"/>
-        </w:rPr>
-        <w:t xml:space="preserve">com.pengtoolbox.cfw.level            = </w:t>
+      <w:proofErr w:type="spellStart"/>
+      <w:r>
+        <w:rPr>
+          <w:rFonts w:ascii="Consolas" w:hAnsi="Consolas" w:cs="Consolas"/>
+          <w:color w:val="000000"/>
+          <w:sz w:val="20"/>
+          <w:szCs w:val="20"/>
+          <w:lang w:val="en-US"/>
+        </w:rPr>
+        <w:t>com.pengtoolbox.cfw.level</w:t>
+      </w:r>
+      <w:proofErr w:type="spellEnd"/>
+      <w:r>
+        <w:rPr>
+          <w:rFonts w:ascii="Consolas" w:hAnsi="Consolas" w:cs="Consolas"/>
+          <w:color w:val="000000"/>
+          <w:sz w:val="20"/>
+          <w:szCs w:val="20"/>
+          <w:lang w:val="en-US"/>
+        </w:rPr>
+        <w:t xml:space="preserve">            = </w:t>
       </w:r>
       <w:r>
         <w:rPr>
@@ -2037,15 +2463,27 @@
           <w:lang w:val="en-US"/>
         </w:rPr>
       </w:pPr>
-      <w:r>
-        <w:rPr>
-          <w:rFonts w:ascii="Consolas" w:hAnsi="Consolas" w:cs="Consolas"/>
-          <w:color w:val="000000"/>
-          <w:sz w:val="20"/>
-          <w:szCs w:val="20"/>
-          <w:lang w:val="en-US"/>
-        </w:rPr>
-        <w:t xml:space="preserve">com.pengtoolbox.cfw.logging.AsyncLogHandler.level     = </w:t>
+      <w:proofErr w:type="spellStart"/>
+      <w:r>
+        <w:rPr>
+          <w:rFonts w:ascii="Consolas" w:hAnsi="Consolas" w:cs="Consolas"/>
+          <w:color w:val="000000"/>
+          <w:sz w:val="20"/>
+          <w:szCs w:val="20"/>
+          <w:lang w:val="en-US"/>
+        </w:rPr>
+        <w:t>com.pengtoolbox.cfw.logging.AsyncLogHandler.level</w:t>
+      </w:r>
+      <w:proofErr w:type="spellEnd"/>
+      <w:r>
+        <w:rPr>
+          <w:rFonts w:ascii="Consolas" w:hAnsi="Consolas" w:cs="Consolas"/>
+          <w:color w:val="000000"/>
+          <w:sz w:val="20"/>
+          <w:szCs w:val="20"/>
+          <w:lang w:val="en-US"/>
+        </w:rPr>
+        <w:t xml:space="preserve">     = </w:t>
       </w:r>
       <w:r>
         <w:rPr>
@@ -2071,15 +2509,27 @@
           <w:lang w:val="en-US"/>
         </w:rPr>
       </w:pPr>
-      <w:r>
-        <w:rPr>
-          <w:rFonts w:ascii="Consolas" w:hAnsi="Consolas" w:cs="Consolas"/>
-          <w:color w:val="000000"/>
-          <w:sz w:val="20"/>
-          <w:szCs w:val="20"/>
-          <w:lang w:val="en-US"/>
-        </w:rPr>
-        <w:t xml:space="preserve">com.pengtoolbox.cfw.logging.AsyncLogHandler.limit     = </w:t>
+      <w:proofErr w:type="spellStart"/>
+      <w:r>
+        <w:rPr>
+          <w:rFonts w:ascii="Consolas" w:hAnsi="Consolas" w:cs="Consolas"/>
+          <w:color w:val="000000"/>
+          <w:sz w:val="20"/>
+          <w:szCs w:val="20"/>
+          <w:lang w:val="en-US"/>
+        </w:rPr>
+        <w:t>com.pengtoolbox.cfw.logging.AsyncLogHandler.limit</w:t>
+      </w:r>
+      <w:proofErr w:type="spellEnd"/>
+      <w:r>
+        <w:rPr>
+          <w:rFonts w:ascii="Consolas" w:hAnsi="Consolas" w:cs="Consolas"/>
+          <w:color w:val="000000"/>
+          <w:sz w:val="20"/>
+          <w:szCs w:val="20"/>
+          <w:lang w:val="en-US"/>
+        </w:rPr>
+        <w:t xml:space="preserve">     = </w:t>
       </w:r>
       <w:r>
         <w:rPr>
@@ -2105,15 +2555,27 @@
           <w:lang w:val="en-US"/>
         </w:rPr>
       </w:pPr>
-      <w:r>
-        <w:rPr>
-          <w:rFonts w:ascii="Consolas" w:hAnsi="Consolas" w:cs="Consolas"/>
-          <w:color w:val="000000"/>
-          <w:sz w:val="20"/>
-          <w:szCs w:val="20"/>
-          <w:lang w:val="en-US"/>
-        </w:rPr>
-        <w:t xml:space="preserve">com.pengtoolbox.cfw.logging.AsyncLogHandler.append    = </w:t>
+      <w:proofErr w:type="spellStart"/>
+      <w:r>
+        <w:rPr>
+          <w:rFonts w:ascii="Consolas" w:hAnsi="Consolas" w:cs="Consolas"/>
+          <w:color w:val="000000"/>
+          <w:sz w:val="20"/>
+          <w:szCs w:val="20"/>
+          <w:lang w:val="en-US"/>
+        </w:rPr>
+        <w:t>com.pengtoolbox.cfw.logging.AsyncLogHandler.append</w:t>
+      </w:r>
+      <w:proofErr w:type="spellEnd"/>
+      <w:r>
+        <w:rPr>
+          <w:rFonts w:ascii="Consolas" w:hAnsi="Consolas" w:cs="Consolas"/>
+          <w:color w:val="000000"/>
+          <w:sz w:val="20"/>
+          <w:szCs w:val="20"/>
+          <w:lang w:val="en-US"/>
+        </w:rPr>
+        <w:t xml:space="preserve">    = </w:t>
       </w:r>
       <w:r>
         <w:rPr>
@@ -2139,15 +2601,27 @@
           <w:lang w:val="en-US"/>
         </w:rPr>
       </w:pPr>
-      <w:r>
-        <w:rPr>
-          <w:rFonts w:ascii="Consolas" w:hAnsi="Consolas" w:cs="Consolas"/>
-          <w:color w:val="000000"/>
-          <w:sz w:val="20"/>
-          <w:szCs w:val="20"/>
-          <w:lang w:val="en-US"/>
-        </w:rPr>
-        <w:t xml:space="preserve">com.pengtoolbox.cfw.logging.AsyncLogHandler.count     = </w:t>
+      <w:proofErr w:type="spellStart"/>
+      <w:r>
+        <w:rPr>
+          <w:rFonts w:ascii="Consolas" w:hAnsi="Consolas" w:cs="Consolas"/>
+          <w:color w:val="000000"/>
+          <w:sz w:val="20"/>
+          <w:szCs w:val="20"/>
+          <w:lang w:val="en-US"/>
+        </w:rPr>
+        <w:t>com.pengtoolbox.cfw.logging.AsyncLogHandler.count</w:t>
+      </w:r>
+      <w:proofErr w:type="spellEnd"/>
+      <w:r>
+        <w:rPr>
+          <w:rFonts w:ascii="Consolas" w:hAnsi="Consolas" w:cs="Consolas"/>
+          <w:color w:val="000000"/>
+          <w:sz w:val="20"/>
+          <w:szCs w:val="20"/>
+          <w:lang w:val="en-US"/>
+        </w:rPr>
+        <w:t xml:space="preserve">     = </w:t>
       </w:r>
       <w:r>
         <w:rPr>
@@ -2173,15 +2647,27 @@
           <w:lang w:val="en-US"/>
         </w:rPr>
       </w:pPr>
-      <w:r>
-        <w:rPr>
-          <w:rFonts w:ascii="Consolas" w:hAnsi="Consolas" w:cs="Consolas"/>
-          <w:color w:val="000000"/>
-          <w:sz w:val="20"/>
-          <w:szCs w:val="20"/>
-          <w:lang w:val="en-US"/>
-        </w:rPr>
-        <w:t xml:space="preserve">com.pengtoolbox.cfw.logging.AsyncLogHandler.pattern   = </w:t>
+      <w:proofErr w:type="spellStart"/>
+      <w:r>
+        <w:rPr>
+          <w:rFonts w:ascii="Consolas" w:hAnsi="Consolas" w:cs="Consolas"/>
+          <w:color w:val="000000"/>
+          <w:sz w:val="20"/>
+          <w:szCs w:val="20"/>
+          <w:lang w:val="en-US"/>
+        </w:rPr>
+        <w:t>com.pengtoolbox.cfw.logging.AsyncLogHandler.pattern</w:t>
+      </w:r>
+      <w:proofErr w:type="spellEnd"/>
+      <w:r>
+        <w:rPr>
+          <w:rFonts w:ascii="Consolas" w:hAnsi="Consolas" w:cs="Consolas"/>
+          <w:color w:val="000000"/>
+          <w:sz w:val="20"/>
+          <w:szCs w:val="20"/>
+          <w:lang w:val="en-US"/>
+        </w:rPr>
+        <w:t xml:space="preserve">   = </w:t>
       </w:r>
       <w:r>
         <w:rPr>
@@ -2229,7 +2715,29 @@
           <w:szCs w:val="20"/>
           <w:lang w:val="en-US"/>
         </w:rPr>
-        <w:t>#java.util.logging.FileHandler.level     = FINE</w:t>
+        <w:t>#</w:t>
+      </w:r>
+      <w:proofErr w:type="spellStart"/>
+      <w:r>
+        <w:rPr>
+          <w:rFonts w:ascii="Consolas" w:hAnsi="Consolas" w:cs="Consolas"/>
+          <w:color w:val="3F7F5F"/>
+          <w:sz w:val="20"/>
+          <w:szCs w:val="20"/>
+          <w:lang w:val="en-US"/>
+        </w:rPr>
+        <w:t>java.util.logging.FileHandler.level</w:t>
+      </w:r>
+      <w:proofErr w:type="spellEnd"/>
+      <w:r>
+        <w:rPr>
+          <w:rFonts w:ascii="Consolas" w:hAnsi="Consolas" w:cs="Consolas"/>
+          <w:color w:val="3F7F5F"/>
+          <w:sz w:val="20"/>
+          <w:szCs w:val="20"/>
+          <w:lang w:val="en-US"/>
+        </w:rPr>
+        <w:t xml:space="preserve">     = FINE</w:t>
       </w:r>
     </w:p>
     <w:p>
@@ -2253,7 +2761,29 @@
           <w:szCs w:val="20"/>
           <w:lang w:val="en-US"/>
         </w:rPr>
-        <w:t>#java.util.logging.FileHandler.filter    =</w:t>
+        <w:t>#</w:t>
+      </w:r>
+      <w:proofErr w:type="spellStart"/>
+      <w:r>
+        <w:rPr>
+          <w:rFonts w:ascii="Consolas" w:hAnsi="Consolas" w:cs="Consolas"/>
+          <w:color w:val="3F7F5F"/>
+          <w:sz w:val="20"/>
+          <w:szCs w:val="20"/>
+          <w:lang w:val="en-US"/>
+        </w:rPr>
+        <w:t>java.util.logging.FileHandler.filter</w:t>
+      </w:r>
+      <w:proofErr w:type="spellEnd"/>
+      <w:r>
+        <w:rPr>
+          <w:rFonts w:ascii="Consolas" w:hAnsi="Consolas" w:cs="Consolas"/>
+          <w:color w:val="3F7F5F"/>
+          <w:sz w:val="20"/>
+          <w:szCs w:val="20"/>
+          <w:lang w:val="en-US"/>
+        </w:rPr>
+        <w:t xml:space="preserve">    =</w:t>
       </w:r>
     </w:p>
     <w:p>
@@ -2277,8 +2807,42 @@
           <w:szCs w:val="20"/>
           <w:lang w:val="en-US"/>
         </w:rPr>
-        <w:t>#java.util.logging.FileHandler.formatter = com.pengtoolbox.cfw.logging.CFWLogFormatterJSON</w:t>
-      </w:r>
+        <w:t>#</w:t>
+      </w:r>
+      <w:proofErr w:type="spellStart"/>
+      <w:r>
+        <w:rPr>
+          <w:rFonts w:ascii="Consolas" w:hAnsi="Consolas" w:cs="Consolas"/>
+          <w:color w:val="3F7F5F"/>
+          <w:sz w:val="20"/>
+          <w:szCs w:val="20"/>
+          <w:lang w:val="en-US"/>
+        </w:rPr>
+        <w:t>java.util.logging.FileHandler.formatter</w:t>
+      </w:r>
+      <w:proofErr w:type="spellEnd"/>
+      <w:r>
+        <w:rPr>
+          <w:rFonts w:ascii="Consolas" w:hAnsi="Consolas" w:cs="Consolas"/>
+          <w:color w:val="3F7F5F"/>
+          <w:sz w:val="20"/>
+          <w:szCs w:val="20"/>
+          <w:lang w:val="en-US"/>
+        </w:rPr>
+        <w:t xml:space="preserve"> = </w:t>
+      </w:r>
+      <w:proofErr w:type="spellStart"/>
+      <w:r>
+        <w:rPr>
+          <w:rFonts w:ascii="Consolas" w:hAnsi="Consolas" w:cs="Consolas"/>
+          <w:color w:val="3F7F5F"/>
+          <w:sz w:val="20"/>
+          <w:szCs w:val="20"/>
+          <w:lang w:val="en-US"/>
+        </w:rPr>
+        <w:t>com.pengtoolbox.cfw.logging.CFWLogFormatterJSON</w:t>
+      </w:r>
+      <w:proofErr w:type="spellEnd"/>
     </w:p>
     <w:p>
       <w:pPr>
@@ -2301,8 +2865,32 @@
           <w:szCs w:val="20"/>
           <w:lang w:val="en-US"/>
         </w:rPr>
-        <w:t>#java.util.logging.FileHandler.encoding  =</w:t>
-      </w:r>
+        <w:t>#</w:t>
+      </w:r>
+      <w:proofErr w:type="spellStart"/>
+      <w:proofErr w:type="gramStart"/>
+      <w:r>
+        <w:rPr>
+          <w:rFonts w:ascii="Consolas" w:hAnsi="Consolas" w:cs="Consolas"/>
+          <w:color w:val="3F7F5F"/>
+          <w:sz w:val="20"/>
+          <w:szCs w:val="20"/>
+          <w:lang w:val="en-US"/>
+        </w:rPr>
+        <w:t>java.util.logging.FileHandler.encoding</w:t>
+      </w:r>
+      <w:proofErr w:type="spellEnd"/>
+      <w:r>
+        <w:rPr>
+          <w:rFonts w:ascii="Consolas" w:hAnsi="Consolas" w:cs="Consolas"/>
+          <w:color w:val="3F7F5F"/>
+          <w:sz w:val="20"/>
+          <w:szCs w:val="20"/>
+          <w:lang w:val="en-US"/>
+        </w:rPr>
+        <w:t xml:space="preserve">  =</w:t>
+      </w:r>
+      <w:proofErr w:type="gramEnd"/>
     </w:p>
     <w:p>
       <w:pPr>
@@ -2325,7 +2913,29 @@
           <w:szCs w:val="20"/>
           <w:lang w:val="en-US"/>
         </w:rPr>
-        <w:t>#java.util.logging.FileHandler.limit     = 10000000</w:t>
+        <w:t>#</w:t>
+      </w:r>
+      <w:proofErr w:type="spellStart"/>
+      <w:r>
+        <w:rPr>
+          <w:rFonts w:ascii="Consolas" w:hAnsi="Consolas" w:cs="Consolas"/>
+          <w:color w:val="3F7F5F"/>
+          <w:sz w:val="20"/>
+          <w:szCs w:val="20"/>
+          <w:lang w:val="en-US"/>
+        </w:rPr>
+        <w:t>java.util.logging.FileHandler.limit</w:t>
+      </w:r>
+      <w:proofErr w:type="spellEnd"/>
+      <w:r>
+        <w:rPr>
+          <w:rFonts w:ascii="Consolas" w:hAnsi="Consolas" w:cs="Consolas"/>
+          <w:color w:val="3F7F5F"/>
+          <w:sz w:val="20"/>
+          <w:szCs w:val="20"/>
+          <w:lang w:val="en-US"/>
+        </w:rPr>
+        <w:t xml:space="preserve">     = 10000000</w:t>
       </w:r>
     </w:p>
     <w:p>
@@ -2349,7 +2959,29 @@
           <w:szCs w:val="20"/>
           <w:lang w:val="en-US"/>
         </w:rPr>
-        <w:t>#java.util.logging.FileHandler.count     =</w:t>
+        <w:t>#</w:t>
+      </w:r>
+      <w:proofErr w:type="spellStart"/>
+      <w:r>
+        <w:rPr>
+          <w:rFonts w:ascii="Consolas" w:hAnsi="Consolas" w:cs="Consolas"/>
+          <w:color w:val="3F7F5F"/>
+          <w:sz w:val="20"/>
+          <w:szCs w:val="20"/>
+          <w:lang w:val="en-US"/>
+        </w:rPr>
+        <w:t>java.util.logging.FileHandler.count</w:t>
+      </w:r>
+      <w:proofErr w:type="spellEnd"/>
+      <w:r>
+        <w:rPr>
+          <w:rFonts w:ascii="Consolas" w:hAnsi="Consolas" w:cs="Consolas"/>
+          <w:color w:val="3F7F5F"/>
+          <w:sz w:val="20"/>
+          <w:szCs w:val="20"/>
+          <w:lang w:val="en-US"/>
+        </w:rPr>
+        <w:t xml:space="preserve">     =</w:t>
       </w:r>
     </w:p>
     <w:p>
@@ -2373,7 +3005,29 @@
           <w:szCs w:val="20"/>
           <w:lang w:val="en-US"/>
         </w:rPr>
-        <w:t>#java.util.logging.FileHandler.append    = false</w:t>
+        <w:t>#</w:t>
+      </w:r>
+      <w:proofErr w:type="spellStart"/>
+      <w:r>
+        <w:rPr>
+          <w:rFonts w:ascii="Consolas" w:hAnsi="Consolas" w:cs="Consolas"/>
+          <w:color w:val="3F7F5F"/>
+          <w:sz w:val="20"/>
+          <w:szCs w:val="20"/>
+          <w:lang w:val="en-US"/>
+        </w:rPr>
+        <w:t>java.util.logging.FileHandler.append</w:t>
+      </w:r>
+      <w:proofErr w:type="spellEnd"/>
+      <w:r>
+        <w:rPr>
+          <w:rFonts w:ascii="Consolas" w:hAnsi="Consolas" w:cs="Consolas"/>
+          <w:color w:val="3F7F5F"/>
+          <w:sz w:val="20"/>
+          <w:szCs w:val="20"/>
+          <w:lang w:val="en-US"/>
+        </w:rPr>
+        <w:t xml:space="preserve">    = false</w:t>
       </w:r>
     </w:p>
     <w:p>
@@ -2397,7 +3051,29 @@
           <w:szCs w:val="20"/>
           <w:lang w:val="en-US"/>
         </w:rPr>
-        <w:t>#java.util.logging.FileHandler.count     = 2</w:t>
+        <w:t>#</w:t>
+      </w:r>
+      <w:proofErr w:type="spellStart"/>
+      <w:r>
+        <w:rPr>
+          <w:rFonts w:ascii="Consolas" w:hAnsi="Consolas" w:cs="Consolas"/>
+          <w:color w:val="3F7F5F"/>
+          <w:sz w:val="20"/>
+          <w:szCs w:val="20"/>
+          <w:lang w:val="en-US"/>
+        </w:rPr>
+        <w:t>java.util.logging.FileHandler.count</w:t>
+      </w:r>
+      <w:proofErr w:type="spellEnd"/>
+      <w:r>
+        <w:rPr>
+          <w:rFonts w:ascii="Consolas" w:hAnsi="Consolas" w:cs="Consolas"/>
+          <w:color w:val="3F7F5F"/>
+          <w:sz w:val="20"/>
+          <w:szCs w:val="20"/>
+          <w:lang w:val="en-US"/>
+        </w:rPr>
+        <w:t xml:space="preserve">     = 2</w:t>
       </w:r>
     </w:p>
     <w:p>
@@ -2421,7 +3097,29 @@
           <w:szCs w:val="20"/>
           <w:lang w:val="en-US"/>
         </w:rPr>
-        <w:t>#java.util.logging.FileHandler.pattern   = ./log/trace_%u.%g.log</w:t>
+        <w:t>#</w:t>
+      </w:r>
+      <w:proofErr w:type="spellStart"/>
+      <w:r>
+        <w:rPr>
+          <w:rFonts w:ascii="Consolas" w:hAnsi="Consolas" w:cs="Consolas"/>
+          <w:color w:val="3F7F5F"/>
+          <w:sz w:val="20"/>
+          <w:szCs w:val="20"/>
+          <w:lang w:val="en-US"/>
+        </w:rPr>
+        <w:t>java.util.logging.FileHandler.pattern</w:t>
+      </w:r>
+      <w:proofErr w:type="spellEnd"/>
+      <w:r>
+        <w:rPr>
+          <w:rFonts w:ascii="Consolas" w:hAnsi="Consolas" w:cs="Consolas"/>
+          <w:color w:val="3F7F5F"/>
+          <w:sz w:val="20"/>
+          <w:szCs w:val="20"/>
+          <w:lang w:val="en-US"/>
+        </w:rPr>
+        <w:t xml:space="preserve">   = ./log/trace_%u.%g.log</w:t>
       </w:r>
     </w:p>
     <w:p>
@@ -2451,6 +3149,7 @@
           <w:lang w:val="en-US"/>
         </w:rPr>
       </w:pPr>
+      <w:proofErr w:type="spellStart"/>
       <w:r>
         <w:rPr>
           <w:rFonts w:ascii="Consolas" w:hAnsi="Consolas" w:cs="Consolas"/>
@@ -2462,6 +3161,7 @@
         </w:rPr>
         <w:t>java.util.logging.ConsoleHandler.level</w:t>
       </w:r>
+      <w:proofErr w:type="spellEnd"/>
       <w:r>
         <w:rPr>
           <w:rFonts w:ascii="Consolas" w:hAnsi="Consolas" w:cs="Consolas"/>
@@ -2496,15 +3196,27 @@
           <w:lang w:val="en-US"/>
         </w:rPr>
       </w:pPr>
-      <w:r>
-        <w:rPr>
-          <w:rFonts w:ascii="Consolas" w:hAnsi="Consolas" w:cs="Consolas"/>
-          <w:color w:val="000000"/>
-          <w:sz w:val="20"/>
-          <w:szCs w:val="20"/>
-          <w:lang w:val="en-US"/>
-        </w:rPr>
-        <w:t>java.util.logging.ConsoleHandler.filter    =</w:t>
+      <w:proofErr w:type="spellStart"/>
+      <w:r>
+        <w:rPr>
+          <w:rFonts w:ascii="Consolas" w:hAnsi="Consolas" w:cs="Consolas"/>
+          <w:color w:val="000000"/>
+          <w:sz w:val="20"/>
+          <w:szCs w:val="20"/>
+          <w:lang w:val="en-US"/>
+        </w:rPr>
+        <w:t>java.util.logging.ConsoleHandler.filter</w:t>
+      </w:r>
+      <w:proofErr w:type="spellEnd"/>
+      <w:r>
+        <w:rPr>
+          <w:rFonts w:ascii="Consolas" w:hAnsi="Consolas" w:cs="Consolas"/>
+          <w:color w:val="000000"/>
+          <w:sz w:val="20"/>
+          <w:szCs w:val="20"/>
+          <w:lang w:val="en-US"/>
+        </w:rPr>
+        <w:t xml:space="preserve">    =</w:t>
       </w:r>
     </w:p>
     <w:p>
@@ -2520,16 +3232,29 @@
           <w:lang w:val="en-US"/>
         </w:rPr>
       </w:pPr>
-      <w:r>
-        <w:rPr>
-          <w:rFonts w:ascii="Consolas" w:hAnsi="Consolas" w:cs="Consolas"/>
-          <w:color w:val="000000"/>
-          <w:sz w:val="20"/>
-          <w:szCs w:val="20"/>
-          <w:lang w:val="en-US"/>
-        </w:rPr>
-        <w:t xml:space="preserve">java.util.logging.ConsoleHandler.formatter = </w:t>
-      </w:r>
+      <w:proofErr w:type="spellStart"/>
+      <w:r>
+        <w:rPr>
+          <w:rFonts w:ascii="Consolas" w:hAnsi="Consolas" w:cs="Consolas"/>
+          <w:color w:val="000000"/>
+          <w:sz w:val="20"/>
+          <w:szCs w:val="20"/>
+          <w:lang w:val="en-US"/>
+        </w:rPr>
+        <w:t>java.util.logging.ConsoleHandler.formatter</w:t>
+      </w:r>
+      <w:proofErr w:type="spellEnd"/>
+      <w:r>
+        <w:rPr>
+          <w:rFonts w:ascii="Consolas" w:hAnsi="Consolas" w:cs="Consolas"/>
+          <w:color w:val="000000"/>
+          <w:sz w:val="20"/>
+          <w:szCs w:val="20"/>
+          <w:lang w:val="en-US"/>
+        </w:rPr>
+        <w:t xml:space="preserve"> = </w:t>
+      </w:r>
+      <w:proofErr w:type="spellStart"/>
       <w:r>
         <w:rPr>
           <w:rFonts w:ascii="Consolas" w:hAnsi="Consolas" w:cs="Consolas"/>
@@ -2540,6 +3265,7 @@
         </w:rPr>
         <w:t>com.pengtoolbox.cfw.logging.CFWLogFormatterJSON</w:t>
       </w:r>
+      <w:proofErr w:type="spellEnd"/>
     </w:p>
     <w:p>
       <w:pPr>
@@ -2554,16 +3280,30 @@
           <w:lang w:val="en-US"/>
         </w:rPr>
       </w:pPr>
-      <w:r>
-        <w:rPr>
-          <w:rFonts w:ascii="Consolas" w:hAnsi="Consolas" w:cs="Consolas"/>
-          <w:color w:val="000000"/>
-          <w:sz w:val="20"/>
-          <w:szCs w:val="20"/>
-          <w:lang w:val="en-US"/>
-        </w:rPr>
-        <w:t>java.util.logging.ConsoleHandler.encoding  =</w:t>
-      </w:r>
+      <w:proofErr w:type="spellStart"/>
+      <w:proofErr w:type="gramStart"/>
+      <w:r>
+        <w:rPr>
+          <w:rFonts w:ascii="Consolas" w:hAnsi="Consolas" w:cs="Consolas"/>
+          <w:color w:val="000000"/>
+          <w:sz w:val="20"/>
+          <w:szCs w:val="20"/>
+          <w:lang w:val="en-US"/>
+        </w:rPr>
+        <w:t>java.util.logging.ConsoleHandler.encoding</w:t>
+      </w:r>
+      <w:proofErr w:type="spellEnd"/>
+      <w:r>
+        <w:rPr>
+          <w:rFonts w:ascii="Consolas" w:hAnsi="Consolas" w:cs="Consolas"/>
+          <w:color w:val="000000"/>
+          <w:sz w:val="20"/>
+          <w:szCs w:val="20"/>
+          <w:lang w:val="en-US"/>
+        </w:rPr>
+        <w:t xml:space="preserve">  =</w:t>
+      </w:r>
+      <w:proofErr w:type="gramEnd"/>
     </w:p>
     <w:p>
       <w:pPr>
@@ -2634,7 +3374,49 @@
           <w:lang w:val="en-US"/>
         </w:rPr>
         <w:lastRenderedPageBreak/>
-        <w:t>The config file ./config/logging.properties is not defined</w:t>
+        <w:t xml:space="preserve">The </w:t>
+      </w:r>
+      <w:proofErr w:type="spellStart"/>
+      <w:r>
+        <w:rPr>
+          <w:lang w:val="en-US"/>
+        </w:rPr>
+        <w:t>config</w:t>
+      </w:r>
+      <w:proofErr w:type="spellEnd"/>
+      <w:r>
+        <w:rPr>
+          <w:lang w:val="en-US"/>
+        </w:rPr>
+        <w:t xml:space="preserve"> file ./</w:t>
+      </w:r>
+      <w:proofErr w:type="spellStart"/>
+      <w:r>
+        <w:rPr>
+          <w:lang w:val="en-US"/>
+        </w:rPr>
+        <w:t>config</w:t>
+      </w:r>
+      <w:proofErr w:type="spellEnd"/>
+      <w:r>
+        <w:rPr>
+          <w:lang w:val="en-US"/>
+        </w:rPr>
+        <w:t>/</w:t>
+      </w:r>
+      <w:proofErr w:type="spellStart"/>
+      <w:r>
+        <w:rPr>
+          <w:lang w:val="en-US"/>
+        </w:rPr>
+        <w:t>logging.properties</w:t>
+      </w:r>
+      <w:proofErr w:type="spellEnd"/>
+      <w:r>
+        <w:rPr>
+          <w:lang w:val="en-US"/>
+        </w:rPr>
+        <w:t xml:space="preserve"> is not defined</w:t>
       </w:r>
     </w:p>
     <w:p>
@@ -2672,12 +3454,14 @@
         </w:rPr>
         <w:t xml:space="preserve">The class name of </w:t>
       </w:r>
+      <w:proofErr w:type="spellStart"/>
       <w:r>
         <w:rPr>
           <w:lang w:val="en-US"/>
         </w:rPr>
         <w:t>CFWLogFormatterJSON</w:t>
       </w:r>
+      <w:proofErr w:type="spellEnd"/>
       <w:r>
         <w:rPr>
           <w:lang w:val="en-US"/>
@@ -2702,17 +3486,39 @@
         </w:rPr>
         <w:t xml:space="preserve">Any </w:t>
       </w:r>
-      <w:r>
-        <w:rPr>
-          <w:lang w:val="en-US"/>
-        </w:rPr>
-        <w:t xml:space="preserve">java.util.logging </w:t>
-      </w:r>
-      <w:r>
-        <w:rPr>
-          <w:lang w:val="en-US"/>
-        </w:rPr>
-        <w:t>class was used before the logging.properties was loaded.</w:t>
+      <w:proofErr w:type="spellStart"/>
+      <w:r>
+        <w:rPr>
+          <w:lang w:val="en-US"/>
+        </w:rPr>
+        <w:t>java.util.logging</w:t>
+      </w:r>
+      <w:proofErr w:type="spellEnd"/>
+      <w:r>
+        <w:rPr>
+          <w:lang w:val="en-US"/>
+        </w:rPr>
+        <w:t xml:space="preserve"> </w:t>
+      </w:r>
+      <w:r>
+        <w:rPr>
+          <w:lang w:val="en-US"/>
+        </w:rPr>
+        <w:t xml:space="preserve">class was used before the </w:t>
+      </w:r>
+      <w:proofErr w:type="spellStart"/>
+      <w:r>
+        <w:rPr>
+          <w:lang w:val="en-US"/>
+        </w:rPr>
+        <w:t>logging.properties</w:t>
+      </w:r>
+      <w:proofErr w:type="spellEnd"/>
+      <w:r>
+        <w:rPr>
+          <w:lang w:val="en-US"/>
+        </w:rPr>
+        <w:t xml:space="preserve"> was loaded.</w:t>
       </w:r>
     </w:p>
     <w:p>
@@ -2771,7 +3577,21 @@
         <w:rPr>
           <w:lang w:val="en-US"/>
         </w:rPr>
-        <w:t>You can fetch resources from JAR files using the servlet “jarresource”.</w:t>
+        <w:t>You can fetch resources from JAR files using the servlet “</w:t>
+      </w:r>
+      <w:proofErr w:type="spellStart"/>
+      <w:r>
+        <w:rPr>
+          <w:lang w:val="en-US"/>
+        </w:rPr>
+        <w:t>jarresource</w:t>
+      </w:r>
+      <w:proofErr w:type="spellEnd"/>
+      <w:r>
+        <w:rPr>
+          <w:lang w:val="en-US"/>
+        </w:rPr>
+        <w:t>”.</w:t>
       </w:r>
     </w:p>
     <w:p>
@@ -2930,22 +3750,36 @@
         <w:rPr>
           <w:lang w:val="en-US"/>
         </w:rPr>
-        <w:t xml:space="preserve">Add a </w:t>
-      </w:r>
+        <w:t xml:space="preserve">Add </w:t>
+      </w:r>
+      <w:proofErr w:type="gramStart"/>
+      <w:r>
+        <w:rPr>
+          <w:lang w:val="en-US"/>
+        </w:rPr>
+        <w:t>a</w:t>
+      </w:r>
+      <w:proofErr w:type="gramEnd"/>
+      <w:r>
+        <w:rPr>
+          <w:lang w:val="en-US"/>
+        </w:rPr>
+        <w:t xml:space="preserve"> </w:t>
+      </w:r>
+      <w:proofErr w:type="spellStart"/>
       <w:r>
         <w:rPr>
           <w:lang w:val="en-US"/>
         </w:rPr>
         <w:t>HTTPSRedirectHandler</w:t>
       </w:r>
+      <w:proofErr w:type="spellEnd"/>
       <w:r>
         <w:rPr>
           <w:lang w:val="en-US"/>
         </w:rPr>
         <w:t xml:space="preserve"> </w:t>
       </w:r>
-      <w:bookmarkStart w:id="8" w:name="_GoBack"/>
-      <w:bookmarkEnd w:id="8"/>
       <w:r>
         <w:rPr>
           <w:lang w:val="en-US"/>
@@ -2956,9 +3790,16 @@
     <w:p>
       <w:pPr>
         <w:rPr>
-          <w:lang w:val="en-US"/>
-        </w:rPr>
-      </w:pPr>
+          <w:rFonts w:ascii="Consolas" w:hAnsi="Consolas" w:cs="Consolas"/>
+          <w:color w:val="000000"/>
+          <w:sz w:val="20"/>
+          <w:szCs w:val="20"/>
+          <w:shd w:val="clear" w:color="auto" w:fill="E8F2FE"/>
+          <w:lang w:val="en-US"/>
+        </w:rPr>
+      </w:pPr>
+      <w:proofErr w:type="spellStart"/>
+      <w:proofErr w:type="gramStart"/>
       <w:r>
         <w:rPr>
           <w:rFonts w:ascii="Consolas" w:hAnsi="Consolas" w:cs="Consolas"/>
@@ -2979,8 +3820,21 @@
           <w:shd w:val="clear" w:color="auto" w:fill="E8F2FE"/>
           <w:lang w:val="en-US"/>
         </w:rPr>
-        <w:t>.setHandlers(</w:t>
-      </w:r>
+        <w:t>.setHandlers</w:t>
+      </w:r>
+      <w:proofErr w:type="spellEnd"/>
+      <w:r>
+        <w:rPr>
+          <w:rFonts w:ascii="Consolas" w:hAnsi="Consolas" w:cs="Consolas"/>
+          <w:color w:val="000000"/>
+          <w:sz w:val="20"/>
+          <w:szCs w:val="20"/>
+          <w:shd w:val="clear" w:color="auto" w:fill="E8F2FE"/>
+          <w:lang w:val="en-US"/>
+        </w:rPr>
+        <w:t>(</w:t>
+      </w:r>
+      <w:proofErr w:type="gramEnd"/>
       <w:r>
         <w:rPr>
           <w:rFonts w:ascii="Consolas" w:hAnsi="Consolas" w:cs="Consolas"/>
@@ -3027,8 +3881,33 @@
           <w:shd w:val="clear" w:color="auto" w:fill="E8F2FE"/>
           <w:lang w:val="en-US"/>
         </w:rPr>
-        <w:t xml:space="preserve"> HTTPSRedirectHandler(), </w:t>
-      </w:r>
+        <w:t xml:space="preserve"> </w:t>
+      </w:r>
+      <w:proofErr w:type="spellStart"/>
+      <w:r>
+        <w:rPr>
+          <w:rFonts w:ascii="Consolas" w:hAnsi="Consolas" w:cs="Consolas"/>
+          <w:color w:val="000000"/>
+          <w:sz w:val="20"/>
+          <w:szCs w:val="20"/>
+          <w:shd w:val="clear" w:color="auto" w:fill="E8F2FE"/>
+          <w:lang w:val="en-US"/>
+        </w:rPr>
+        <w:t>HTTPSRedirectHandler</w:t>
+      </w:r>
+      <w:proofErr w:type="spellEnd"/>
+      <w:r>
+        <w:rPr>
+          <w:rFonts w:ascii="Consolas" w:hAnsi="Consolas" w:cs="Consolas"/>
+          <w:color w:val="000000"/>
+          <w:sz w:val="20"/>
+          <w:szCs w:val="20"/>
+          <w:shd w:val="clear" w:color="auto" w:fill="E8F2FE"/>
+          <w:lang w:val="en-US"/>
+        </w:rPr>
+        <w:t xml:space="preserve">(), </w:t>
+      </w:r>
+      <w:proofErr w:type="spellStart"/>
       <w:r>
         <w:rPr>
           <w:rFonts w:ascii="Consolas" w:hAnsi="Consolas" w:cs="Consolas"/>
@@ -3040,6 +3919,7 @@
         </w:rPr>
         <w:t>apiContext</w:t>
       </w:r>
+      <w:proofErr w:type="spellEnd"/>
       <w:r>
         <w:rPr>
           <w:rFonts w:ascii="Consolas" w:hAnsi="Consolas" w:cs="Consolas"/>
@@ -3051,6 +3931,7 @@
         </w:rPr>
         <w:t xml:space="preserve">, </w:t>
       </w:r>
+      <w:proofErr w:type="spellStart"/>
       <w:r>
         <w:rPr>
           <w:rFonts w:ascii="Consolas" w:hAnsi="Consolas" w:cs="Consolas"/>
@@ -3062,6 +3943,7 @@
         </w:rPr>
         <w:t>rewriteHandler</w:t>
       </w:r>
+      <w:proofErr w:type="spellEnd"/>
       <w:r>
         <w:rPr>
           <w:rFonts w:ascii="Consolas" w:hAnsi="Consolas" w:cs="Consolas"/>
@@ -3073,6 +3955,7 @@
         </w:rPr>
         <w:t xml:space="preserve">, </w:t>
       </w:r>
+      <w:proofErr w:type="spellStart"/>
       <w:r>
         <w:rPr>
           <w:rFonts w:ascii="Consolas" w:hAnsi="Consolas" w:cs="Consolas"/>
@@ -3084,6 +3967,7 @@
         </w:rPr>
         <w:t>pageanalyzerContext</w:t>
       </w:r>
+      <w:proofErr w:type="spellEnd"/>
       <w:r>
         <w:rPr>
           <w:rFonts w:ascii="Consolas" w:hAnsi="Consolas" w:cs="Consolas"/>
@@ -3093,7 +3977,19 @@
           <w:shd w:val="clear" w:color="auto" w:fill="E8F2FE"/>
           <w:lang w:val="en-US"/>
         </w:rPr>
-        <w:t>, CFWSetup.</w:t>
+        <w:t xml:space="preserve">, </w:t>
+      </w:r>
+      <w:proofErr w:type="spellStart"/>
+      <w:r>
+        <w:rPr>
+          <w:rFonts w:ascii="Consolas" w:hAnsi="Consolas" w:cs="Consolas"/>
+          <w:color w:val="000000"/>
+          <w:sz w:val="20"/>
+          <w:szCs w:val="20"/>
+          <w:shd w:val="clear" w:color="auto" w:fill="E8F2FE"/>
+          <w:lang w:val="en-US"/>
+        </w:rPr>
+        <w:t>CFWSetup.</w:t>
       </w:r>
       <w:r>
         <w:rPr>
@@ -3108,6 +4004,7 @@
         </w:rPr>
         <w:t>createResourceHandler</w:t>
       </w:r>
+      <w:proofErr w:type="spellEnd"/>
       <w:r>
         <w:rPr>
           <w:rFonts w:ascii="Consolas" w:hAnsi="Consolas" w:cs="Consolas"/>
@@ -3117,7 +4014,19 @@
           <w:shd w:val="clear" w:color="auto" w:fill="E8F2FE"/>
           <w:lang w:val="en-US"/>
         </w:rPr>
-        <w:t>(), CFWSetup.</w:t>
+        <w:t xml:space="preserve">(), </w:t>
+      </w:r>
+      <w:proofErr w:type="spellStart"/>
+      <w:r>
+        <w:rPr>
+          <w:rFonts w:ascii="Consolas" w:hAnsi="Consolas" w:cs="Consolas"/>
+          <w:color w:val="000000"/>
+          <w:sz w:val="20"/>
+          <w:szCs w:val="20"/>
+          <w:shd w:val="clear" w:color="auto" w:fill="E8F2FE"/>
+          <w:lang w:val="en-US"/>
+        </w:rPr>
+        <w:t>CFWSetup.</w:t>
       </w:r>
       <w:r>
         <w:rPr>
@@ -3132,6 +4041,7 @@
         </w:rPr>
         <w:t>createCFWHandler</w:t>
       </w:r>
+      <w:proofErr w:type="spellEnd"/>
       <w:r>
         <w:rPr>
           <w:rFonts w:ascii="Consolas" w:hAnsi="Consolas" w:cs="Consolas"/>
@@ -3165,7 +4075,79 @@
           <w:shd w:val="clear" w:color="auto" w:fill="E8F2FE"/>
           <w:lang w:val="en-US"/>
         </w:rPr>
-        <w:t xml:space="preserve"> DefaultHandler() });</w:t>
+        <w:t xml:space="preserve"> </w:t>
+      </w:r>
+      <w:proofErr w:type="spellStart"/>
+      <w:r>
+        <w:rPr>
+          <w:rFonts w:ascii="Consolas" w:hAnsi="Consolas" w:cs="Consolas"/>
+          <w:color w:val="000000"/>
+          <w:sz w:val="20"/>
+          <w:szCs w:val="20"/>
+          <w:shd w:val="clear" w:color="auto" w:fill="E8F2FE"/>
+          <w:lang w:val="en-US"/>
+        </w:rPr>
+        <w:t>DefaultHandler</w:t>
+      </w:r>
+      <w:proofErr w:type="spellEnd"/>
+      <w:r>
+        <w:rPr>
+          <w:rFonts w:ascii="Consolas" w:hAnsi="Consolas" w:cs="Consolas"/>
+          <w:color w:val="000000"/>
+          <w:sz w:val="20"/>
+          <w:szCs w:val="20"/>
+          <w:shd w:val="clear" w:color="auto" w:fill="E8F2FE"/>
+          <w:lang w:val="en-US"/>
+        </w:rPr>
+        <w:t>() });</w:t>
+      </w:r>
+    </w:p>
+    <w:p>
+      <w:pPr>
+        <w:pStyle w:val="Heading3"/>
+        <w:rPr>
+          <w:lang w:val="en-US"/>
+        </w:rPr>
+      </w:pPr>
+      <w:r>
+        <w:rPr>
+          <w:lang w:val="en-US"/>
+        </w:rPr>
+        <w:t>Known Issues</w:t>
+      </w:r>
+      <w:bookmarkStart w:id="8" w:name="_GoBack"/>
+      <w:bookmarkEnd w:id="8"/>
+    </w:p>
+    <w:p>
+      <w:pPr>
+        <w:pStyle w:val="ListParagraph"/>
+        <w:numPr>
+          <w:ilvl w:val="0"/>
+          <w:numId w:val="9"/>
+        </w:numPr>
+        <w:rPr>
+          <w:lang w:val="en-US"/>
+        </w:rPr>
+      </w:pPr>
+      <w:r>
+        <w:rPr>
+          <w:lang w:val="en-US"/>
+        </w:rPr>
+        <w:t xml:space="preserve">When both HTTP &amp; HTTPS is enabled, and </w:t>
+      </w:r>
+      <w:proofErr w:type="spellStart"/>
+      <w:r>
+        <w:rPr>
+          <w:lang w:val="en-US"/>
+        </w:rPr>
+        <w:t>redirect_http_to_https</w:t>
+      </w:r>
+      <w:proofErr w:type="spellEnd"/>
+      <w:r>
+        <w:rPr>
+          <w:lang w:val="en-US"/>
+        </w:rPr>
+        <w:t xml:space="preserve"> is disabled, and user switches from HTTPS to HTTP, he cannot login anymore without restarting the browser.</w:t>
       </w:r>
     </w:p>
     <w:p>
@@ -3236,12 +4218,14 @@
         </w:rPr>
         <w:t>Update the CSS and font files in the package ”</w:t>
       </w:r>
+      <w:proofErr w:type="spellStart"/>
       <w:r>
         <w:rPr>
           <w:lang w:val="en-US"/>
         </w:rPr>
         <w:t>com.pengtoolbox.cfw.resources</w:t>
       </w:r>
+      <w:proofErr w:type="spellEnd"/>
       <w:r>
         <w:rPr>
           <w:lang w:val="en-US"/>
@@ -3264,7 +4248,36 @@
         <w:rPr>
           <w:lang w:val="en-US"/>
         </w:rPr>
-        <w:t xml:space="preserve">Update font-awesome.css, @font-face.src definitions have to load files using the jarresource servlet. </w:t>
+        <w:lastRenderedPageBreak/>
+        <w:t>Update font-awesome.css, @font-</w:t>
+      </w:r>
+      <w:proofErr w:type="spellStart"/>
+      <w:r>
+        <w:rPr>
+          <w:lang w:val="en-US"/>
+        </w:rPr>
+        <w:t>face.src</w:t>
+      </w:r>
+      <w:proofErr w:type="spellEnd"/>
+      <w:r>
+        <w:rPr>
+          <w:lang w:val="en-US"/>
+        </w:rPr>
+        <w:t xml:space="preserve"> definitions have to load files using the </w:t>
+      </w:r>
+      <w:proofErr w:type="spellStart"/>
+      <w:r>
+        <w:rPr>
+          <w:lang w:val="en-US"/>
+        </w:rPr>
+        <w:t>jarresource</w:t>
+      </w:r>
+      <w:proofErr w:type="spellEnd"/>
+      <w:r>
+        <w:rPr>
+          <w:lang w:val="en-US"/>
+        </w:rPr>
+        <w:t xml:space="preserve"> servlet. </w:t>
       </w:r>
     </w:p>
     <w:p>
@@ -3472,7 +4485,6 @@
           <w:sz w:val="20"/>
           <w:szCs w:val="20"/>
         </w:rPr>
-        <w:lastRenderedPageBreak/>
         <w:t xml:space="preserve">  </w:t>
       </w:r>
       <w:r>
@@ -3619,6 +4631,8 @@
         </w:rPr>
         <w:t xml:space="preserve">  </w:t>
       </w:r>
+      <w:proofErr w:type="spellStart"/>
+      <w:proofErr w:type="gramStart"/>
       <w:r>
         <w:rPr>
           <w:rFonts w:ascii="Consolas" w:hAnsi="Consolas" w:cs="Consolas"/>
@@ -3629,6 +4643,8 @@
         </w:rPr>
         <w:t>src</w:t>
       </w:r>
+      <w:proofErr w:type="spellEnd"/>
+      <w:proofErr w:type="gramEnd"/>
       <w:r>
         <w:rPr>
           <w:rFonts w:ascii="Consolas" w:hAnsi="Consolas" w:cs="Consolas"/>
@@ -3694,6 +4710,7 @@
         </w:rPr>
         <w:t xml:space="preserve">  </w:t>
       </w:r>
+      <w:proofErr w:type="spellStart"/>
       <w:r>
         <w:rPr>
           <w:rFonts w:ascii="Consolas" w:hAnsi="Consolas" w:cs="Consolas"/>
@@ -3704,6 +4721,7 @@
         </w:rPr>
         <w:t>src</w:t>
       </w:r>
+      <w:proofErr w:type="spellEnd"/>
       <w:r>
         <w:rPr>
           <w:rFonts w:ascii="Consolas" w:hAnsi="Consolas" w:cs="Consolas"/>
@@ -3754,17 +4772,9 @@
           <w:szCs w:val="20"/>
           <w:lang w:val="en-US"/>
         </w:rPr>
-        <w:t>format("embedded-opentype"),</w:t>
-      </w:r>
-      <w:r>
-        <w:rPr>
-          <w:rFonts w:ascii="Consolas" w:hAnsi="Consolas" w:cs="Consolas"/>
-          <w:sz w:val="20"/>
-          <w:szCs w:val="20"/>
-          <w:lang w:val="en-US"/>
-        </w:rPr>
-        <w:t xml:space="preserve"> </w:t>
-      </w:r>
+        <w:t>format("embedded-</w:t>
+      </w:r>
+      <w:proofErr w:type="spellStart"/>
       <w:r>
         <w:rPr>
           <w:rFonts w:ascii="Consolas" w:hAnsi="Consolas" w:cs="Consolas"/>
@@ -3775,17 +4785,9 @@
           <w:szCs w:val="20"/>
           <w:lang w:val="en-US"/>
         </w:rPr>
-        <w:t>url("./jarresource?pkg=com.pengtoolbox.cfw.resources.fonts&amp;file=fa-solid-900.woff2")</w:t>
-      </w:r>
-      <w:r>
-        <w:rPr>
-          <w:rFonts w:ascii="Consolas" w:hAnsi="Consolas" w:cs="Consolas"/>
-          <w:sz w:val="20"/>
-          <w:szCs w:val="20"/>
-          <w:lang w:val="en-US"/>
-        </w:rPr>
-        <w:t xml:space="preserve"> </w:t>
-      </w:r>
+        <w:t>opentype</w:t>
+      </w:r>
+      <w:proofErr w:type="spellEnd"/>
       <w:r>
         <w:rPr>
           <w:rFonts w:ascii="Consolas" w:hAnsi="Consolas" w:cs="Consolas"/>
@@ -3796,7 +4798,7 @@
           <w:szCs w:val="20"/>
           <w:lang w:val="en-US"/>
         </w:rPr>
-        <w:t>format("woff2"),</w:t>
+        <w:t>"),</w:t>
       </w:r>
       <w:r>
         <w:rPr>
@@ -3817,7 +4819,7 @@
           <w:szCs w:val="20"/>
           <w:lang w:val="en-US"/>
         </w:rPr>
-        <w:t>url("./jarresource?pkg=com.pengtoolbox.cfw.resources.fonts&amp;file=fa-solid-900.woff")</w:t>
+        <w:t>url("./jarresource?pkg=com.pengtoolbox.cfw.resources.fonts&amp;file=fa-solid-900.woff2")</w:t>
       </w:r>
       <w:r>
         <w:rPr>
@@ -3838,7 +4840,7 @@
           <w:szCs w:val="20"/>
           <w:lang w:val="en-US"/>
         </w:rPr>
-        <w:t>format("woff"),</w:t>
+        <w:t>format("woff2"),</w:t>
       </w:r>
       <w:r>
         <w:rPr>
@@ -3859,7 +4861,7 @@
           <w:szCs w:val="20"/>
           <w:lang w:val="en-US"/>
         </w:rPr>
-        <w:t>url("./jarresource?pkg=com.pengtoolbox.cfw.resources.fonts&amp;file=fa-solid-900.ttf")</w:t>
+        <w:t>url("./jarresource?pkg=com.pengtoolbox.cfw.resources.fonts&amp;file=fa-solid-900.woff")</w:t>
       </w:r>
       <w:r>
         <w:rPr>
@@ -3880,17 +4882,9 @@
           <w:szCs w:val="20"/>
           <w:lang w:val="en-US"/>
         </w:rPr>
-        <w:t>format("truetype"),</w:t>
-      </w:r>
-      <w:r>
-        <w:rPr>
-          <w:rFonts w:ascii="Consolas" w:hAnsi="Consolas" w:cs="Consolas"/>
-          <w:sz w:val="20"/>
-          <w:szCs w:val="20"/>
-          <w:lang w:val="en-US"/>
-        </w:rPr>
-        <w:t xml:space="preserve"> </w:t>
-      </w:r>
+        <w:t>format("</w:t>
+      </w:r>
+      <w:proofErr w:type="spellStart"/>
       <w:r>
         <w:rPr>
           <w:rFonts w:ascii="Consolas" w:hAnsi="Consolas" w:cs="Consolas"/>
@@ -3901,17 +4895,9 @@
           <w:szCs w:val="20"/>
           <w:lang w:val="en-US"/>
         </w:rPr>
-        <w:t>url("./jarresource?pkg=com.pengtoolbox.cfw.resources.fonts&amp;file=fa-solid-900.svg#fontawesome")</w:t>
-      </w:r>
-      <w:r>
-        <w:rPr>
-          <w:rFonts w:ascii="Consolas" w:hAnsi="Consolas" w:cs="Consolas"/>
-          <w:sz w:val="20"/>
-          <w:szCs w:val="20"/>
-          <w:lang w:val="en-US"/>
-        </w:rPr>
-        <w:t xml:space="preserve"> </w:t>
-      </w:r>
+        <w:t>woff</w:t>
+      </w:r>
+      <w:proofErr w:type="spellEnd"/>
       <w:r>
         <w:rPr>
           <w:rFonts w:ascii="Consolas" w:hAnsi="Consolas" w:cs="Consolas"/>
@@ -3922,7 +4908,143 @@
           <w:szCs w:val="20"/>
           <w:lang w:val="en-US"/>
         </w:rPr>
-        <w:t>format("svg")</w:t>
+        <w:t>"),</w:t>
+      </w:r>
+      <w:r>
+        <w:rPr>
+          <w:rFonts w:ascii="Consolas" w:hAnsi="Consolas" w:cs="Consolas"/>
+          <w:sz w:val="20"/>
+          <w:szCs w:val="20"/>
+          <w:lang w:val="en-US"/>
+        </w:rPr>
+        <w:t xml:space="preserve"> </w:t>
+      </w:r>
+      <w:r>
+        <w:rPr>
+          <w:rFonts w:ascii="Consolas" w:hAnsi="Consolas" w:cs="Consolas"/>
+          <w:i/>
+          <w:iCs/>
+          <w:color w:val="2A00E1"/>
+          <w:sz w:val="20"/>
+          <w:szCs w:val="20"/>
+          <w:lang w:val="en-US"/>
+        </w:rPr>
+        <w:t>url("./jarresource?pkg=com.pengtoolbox.cfw.resources.fonts&amp;file=fa-solid-900.ttf")</w:t>
+      </w:r>
+      <w:r>
+        <w:rPr>
+          <w:rFonts w:ascii="Consolas" w:hAnsi="Consolas" w:cs="Consolas"/>
+          <w:sz w:val="20"/>
+          <w:szCs w:val="20"/>
+          <w:lang w:val="en-US"/>
+        </w:rPr>
+        <w:t xml:space="preserve"> </w:t>
+      </w:r>
+      <w:r>
+        <w:rPr>
+          <w:rFonts w:ascii="Consolas" w:hAnsi="Consolas" w:cs="Consolas"/>
+          <w:i/>
+          <w:iCs/>
+          <w:color w:val="2A00E1"/>
+          <w:sz w:val="20"/>
+          <w:szCs w:val="20"/>
+          <w:lang w:val="en-US"/>
+        </w:rPr>
+        <w:t>format("</w:t>
+      </w:r>
+      <w:proofErr w:type="spellStart"/>
+      <w:r>
+        <w:rPr>
+          <w:rFonts w:ascii="Consolas" w:hAnsi="Consolas" w:cs="Consolas"/>
+          <w:i/>
+          <w:iCs/>
+          <w:color w:val="2A00E1"/>
+          <w:sz w:val="20"/>
+          <w:szCs w:val="20"/>
+          <w:lang w:val="en-US"/>
+        </w:rPr>
+        <w:t>truetype</w:t>
+      </w:r>
+      <w:proofErr w:type="spellEnd"/>
+      <w:r>
+        <w:rPr>
+          <w:rFonts w:ascii="Consolas" w:hAnsi="Consolas" w:cs="Consolas"/>
+          <w:i/>
+          <w:iCs/>
+          <w:color w:val="2A00E1"/>
+          <w:sz w:val="20"/>
+          <w:szCs w:val="20"/>
+          <w:lang w:val="en-US"/>
+        </w:rPr>
+        <w:t>"),</w:t>
+      </w:r>
+      <w:r>
+        <w:rPr>
+          <w:rFonts w:ascii="Consolas" w:hAnsi="Consolas" w:cs="Consolas"/>
+          <w:sz w:val="20"/>
+          <w:szCs w:val="20"/>
+          <w:lang w:val="en-US"/>
+        </w:rPr>
+        <w:t xml:space="preserve"> </w:t>
+      </w:r>
+      <w:r>
+        <w:rPr>
+          <w:rFonts w:ascii="Consolas" w:hAnsi="Consolas" w:cs="Consolas"/>
+          <w:i/>
+          <w:iCs/>
+          <w:color w:val="2A00E1"/>
+          <w:sz w:val="20"/>
+          <w:szCs w:val="20"/>
+          <w:lang w:val="en-US"/>
+        </w:rPr>
+        <w:t>url("./jarresource?pkg=com.pengtoolbox.cfw.resources.fonts&amp;file=fa-solid-900.svg#fontawesome")</w:t>
+      </w:r>
+      <w:r>
+        <w:rPr>
+          <w:rFonts w:ascii="Consolas" w:hAnsi="Consolas" w:cs="Consolas"/>
+          <w:sz w:val="20"/>
+          <w:szCs w:val="20"/>
+          <w:lang w:val="en-US"/>
+        </w:rPr>
+        <w:t xml:space="preserve"> </w:t>
+      </w:r>
+      <w:r>
+        <w:rPr>
+          <w:rFonts w:ascii="Consolas" w:hAnsi="Consolas" w:cs="Consolas"/>
+          <w:i/>
+          <w:iCs/>
+          <w:color w:val="2A00E1"/>
+          <w:sz w:val="20"/>
+          <w:szCs w:val="20"/>
+          <w:lang w:val="en-US"/>
+        </w:rPr>
+        <w:t>format("</w:t>
+      </w:r>
+      <w:proofErr w:type="spellStart"/>
+      <w:r>
+        <w:rPr>
+          <w:rFonts w:ascii="Consolas" w:hAnsi="Consolas" w:cs="Consolas"/>
+          <w:i/>
+          <w:iCs/>
+          <w:color w:val="2A00E1"/>
+          <w:sz w:val="20"/>
+          <w:szCs w:val="20"/>
+          <w:lang w:val="en-US"/>
+        </w:rPr>
+        <w:t>svg</w:t>
+      </w:r>
+      <w:proofErr w:type="spellEnd"/>
+      <w:r>
+        <w:rPr>
+          <w:rFonts w:ascii="Consolas" w:hAnsi="Consolas" w:cs="Consolas"/>
+          <w:i/>
+          <w:iCs/>
+          <w:color w:val="2A00E1"/>
+          <w:sz w:val="20"/>
+          <w:szCs w:val="20"/>
+          <w:lang w:val="en-US"/>
+        </w:rPr>
+        <w:t>")</w:t>
       </w:r>
       <w:r>
         <w:rPr>
@@ -4536,6 +5658,119 @@
     </w:lvl>
   </w:abstractNum>
   <w:abstractNum w:abstractNumId="5">
+    <w:nsid w:val="44A81203"/>
+    <w:multiLevelType w:val="hybridMultilevel"/>
+    <w:tmpl w:val="57E66DC6"/>
+    <w:lvl w:ilvl="0" w:tplc="08070001">
+      <w:start w:val="1"/>
+      <w:numFmt w:val="bullet"/>
+      <w:lvlText w:val=""/>
+      <w:lvlJc w:val="left"/>
+      <w:pPr>
+        <w:ind w:left="720" w:hanging="360"/>
+      </w:pPr>
+      <w:rPr>
+        <w:rFonts w:ascii="Symbol" w:hAnsi="Symbol" w:hint="default"/>
+      </w:rPr>
+    </w:lvl>
+    <w:lvl w:ilvl="1" w:tplc="08070003" w:tentative="1">
+      <w:start w:val="1"/>
+      <w:numFmt w:val="bullet"/>
+      <w:lvlText w:val="o"/>
+      <w:lvlJc w:val="left"/>
+      <w:pPr>
+        <w:ind w:left="1440" w:hanging="360"/>
+      </w:pPr>
+      <w:rPr>
+        <w:rFonts w:ascii="Courier New" w:hAnsi="Courier New" w:cs="Courier New" w:hint="default"/>
+      </w:rPr>
+    </w:lvl>
+    <w:lvl w:ilvl="2" w:tplc="08070005" w:tentative="1">
+      <w:start w:val="1"/>
+      <w:numFmt w:val="bullet"/>
+      <w:lvlText w:val=""/>
+      <w:lvlJc w:val="left"/>
+      <w:pPr>
+        <w:ind w:left="2160" w:hanging="360"/>
+      </w:pPr>
+      <w:rPr>
+        <w:rFonts w:ascii="Wingdings" w:hAnsi="Wingdings" w:hint="default"/>
+      </w:rPr>
+    </w:lvl>
+    <w:lvl w:ilvl="3" w:tplc="08070001" w:tentative="1">
+      <w:start w:val="1"/>
+      <w:numFmt w:val="bullet"/>
+      <w:lvlText w:val=""/>
+      <w:lvlJc w:val="left"/>
+      <w:pPr>
+        <w:ind w:left="2880" w:hanging="360"/>
+      </w:pPr>
+      <w:rPr>
+        <w:rFonts w:ascii="Symbol" w:hAnsi="Symbol" w:hint="default"/>
+      </w:rPr>
+    </w:lvl>
+    <w:lvl w:ilvl="4" w:tplc="08070003" w:tentative="1">
+      <w:start w:val="1"/>
+      <w:numFmt w:val="bullet"/>
+      <w:lvlText w:val="o"/>
+      <w:lvlJc w:val="left"/>
+      <w:pPr>
+        <w:ind w:left="3600" w:hanging="360"/>
+      </w:pPr>
+      <w:rPr>
+        <w:rFonts w:ascii="Courier New" w:hAnsi="Courier New" w:cs="Courier New" w:hint="default"/>
+      </w:rPr>
+    </w:lvl>
+    <w:lvl w:ilvl="5" w:tplc="08070005" w:tentative="1">
+      <w:start w:val="1"/>
+      <w:numFmt w:val="bullet"/>
+      <w:lvlText w:val=""/>
+      <w:lvlJc w:val="left"/>
+      <w:pPr>
+        <w:ind w:left="4320" w:hanging="360"/>
+      </w:pPr>
+      <w:rPr>
+        <w:rFonts w:ascii="Wingdings" w:hAnsi="Wingdings" w:hint="default"/>
+      </w:rPr>
+    </w:lvl>
+    <w:lvl w:ilvl="6" w:tplc="08070001" w:tentative="1">
+      <w:start w:val="1"/>
+      <w:numFmt w:val="bullet"/>
+      <w:lvlText w:val=""/>
+      <w:lvlJc w:val="left"/>
+      <w:pPr>
+        <w:ind w:left="5040" w:hanging="360"/>
+      </w:pPr>
+      <w:rPr>
+        <w:rFonts w:ascii="Symbol" w:hAnsi="Symbol" w:hint="default"/>
+      </w:rPr>
+    </w:lvl>
+    <w:lvl w:ilvl="7" w:tplc="08070003" w:tentative="1">
+      <w:start w:val="1"/>
+      <w:numFmt w:val="bullet"/>
+      <w:lvlText w:val="o"/>
+      <w:lvlJc w:val="left"/>
+      <w:pPr>
+        <w:ind w:left="5760" w:hanging="360"/>
+      </w:pPr>
+      <w:rPr>
+        <w:rFonts w:ascii="Courier New" w:hAnsi="Courier New" w:cs="Courier New" w:hint="default"/>
+      </w:rPr>
+    </w:lvl>
+    <w:lvl w:ilvl="8" w:tplc="08070005" w:tentative="1">
+      <w:start w:val="1"/>
+      <w:numFmt w:val="bullet"/>
+      <w:lvlText w:val=""/>
+      <w:lvlJc w:val="left"/>
+      <w:pPr>
+        <w:ind w:left="6480" w:hanging="360"/>
+      </w:pPr>
+      <w:rPr>
+        <w:rFonts w:ascii="Wingdings" w:hAnsi="Wingdings" w:hint="default"/>
+      </w:rPr>
+    </w:lvl>
+  </w:abstractNum>
+  <w:abstractNum w:abstractNumId="6">
     <w:nsid w:val="5EC919DD"/>
     <w:multiLevelType w:val="multilevel"/>
     <w:tmpl w:val="08070025"/>
@@ -4630,7 +5865,7 @@
       </w:pPr>
     </w:lvl>
   </w:abstractNum>
-  <w:abstractNum w:abstractNumId="6">
+  <w:abstractNum w:abstractNumId="7">
     <w:nsid w:val="64920710"/>
     <w:multiLevelType w:val="hybridMultilevel"/>
     <w:tmpl w:val="3746DC40"/>
@@ -4743,7 +5978,7 @@
       </w:rPr>
     </w:lvl>
   </w:abstractNum>
-  <w:abstractNum w:abstractNumId="7">
+  <w:abstractNum w:abstractNumId="8">
     <w:nsid w:val="7CF16F06"/>
     <w:multiLevelType w:val="hybridMultilevel"/>
     <w:tmpl w:val="2482E31A"/>
@@ -4857,7 +6092,7 @@
     </w:lvl>
   </w:abstractNum>
   <w:num w:numId="1">
-    <w:abstractNumId w:val="5"/>
+    <w:abstractNumId w:val="6"/>
   </w:num>
   <w:num w:numId="2">
     <w:abstractNumId w:val="3"/>
@@ -4872,13 +6107,16 @@
     <w:abstractNumId w:val="0"/>
   </w:num>
   <w:num w:numId="6">
-    <w:abstractNumId w:val="6"/>
+    <w:abstractNumId w:val="7"/>
   </w:num>
   <w:num w:numId="7">
-    <w:abstractNumId w:val="7"/>
+    <w:abstractNumId w:val="8"/>
   </w:num>
   <w:num w:numId="8">
     <w:abstractNumId w:val="4"/>
+  </w:num>
+  <w:num w:numId="9">
+    <w:abstractNumId w:val="5"/>
   </w:num>
 </w:numbering>
 </file>
@@ -5103,7 +6341,6 @@
     <w:next w:val="Normal"/>
     <w:link w:val="Heading3Char"/>
     <w:uiPriority w:val="9"/>
-    <w:semiHidden/>
     <w:unhideWhenUsed/>
     <w:qFormat/>
     <w:rsid w:val="00105B21"/>
@@ -5390,7 +6627,6 @@
     <w:basedOn w:val="DefaultParagraphFont"/>
     <w:link w:val="Heading3"/>
     <w:uiPriority w:val="9"/>
-    <w:semiHidden/>
     <w:rsid w:val="00105B21"/>
     <w:rPr>
       <w:rFonts w:asciiTheme="majorHAnsi" w:eastAsiaTheme="majorEastAsia" w:hAnsiTheme="majorHAnsi" w:cstheme="majorBidi"/>
@@ -5924,7 +7160,6 @@
     <w:next w:val="Normal"/>
     <w:link w:val="Heading3Char"/>
     <w:uiPriority w:val="9"/>
-    <w:semiHidden/>
     <w:unhideWhenUsed/>
     <w:qFormat/>
     <w:rsid w:val="00105B21"/>
@@ -6211,7 +7446,6 @@
     <w:basedOn w:val="DefaultParagraphFont"/>
     <w:link w:val="Heading3"/>
     <w:uiPriority w:val="9"/>
-    <w:semiHidden/>
     <w:rsid w:val="00105B21"/>
     <w:rPr>
       <w:rFonts w:asciiTheme="majorHAnsi" w:eastAsiaTheme="majorEastAsia" w:hAnsiTheme="majorHAnsi" w:cstheme="majorBidi"/>
@@ -6815,7 +8049,7 @@
 </file>
 
 <file path=customXml/itemProps1.xml><?xml version="1.0" encoding="utf-8"?>
-<ds:datastoreItem xmlns:ds="http://schemas.openxmlformats.org/officeDocument/2006/customXml" ds:itemID="{BD326AA5-1D4A-40FB-93A6-393D9923A957}">
+<ds:datastoreItem xmlns:ds="http://schemas.openxmlformats.org/officeDocument/2006/customXml" ds:itemID="{9EB7C0B6-6FCC-42C1-9A46-14E82B761A4A}">
   <ds:schemaRefs>
     <ds:schemaRef ds:uri="http://schemas.openxmlformats.org/officeDocument/2006/bibliography"/>
   </ds:schemaRefs>

</xml_diff>

<commit_message>
PageAnalyzer has now a manage results for admin account!
</commit_message>
<xml_diff>
--- a/Java/PageAnalyzer_Workspace/CoreFramework/docs/CFW_Documentation.docx
+++ b/Java/PageAnalyzer_Workspace/CoreFramework/docs/CFW_Documentation.docx
@@ -1,6 +1,6 @@
 
 <file path=word/document.xml><?xml version="1.0" encoding="utf-8"?>
-<w:document xmlns:wpc="http://schemas.microsoft.com/office/word/2010/wordprocessingCanvas" xmlns:mc="http://schemas.openxmlformats.org/markup-compatibility/2006" xmlns:o="urn:schemas-microsoft-com:office:office" xmlns:r="http://schemas.openxmlformats.org/officeDocument/2006/relationships" xmlns:m="http://schemas.openxmlformats.org/officeDocument/2006/math" xmlns:v="urn:schemas-microsoft-com:vml" xmlns:wp14="http://schemas.microsoft.com/office/word/2010/wordprocessingDrawing" xmlns:wp="http://schemas.openxmlformats.org/drawingml/2006/wordprocessingDrawing" xmlns:w10="urn:schemas-microsoft-com:office:word" xmlns:w="http://schemas.openxmlformats.org/wordprocessingml/2006/main" xmlns:w14="http://schemas.microsoft.com/office/word/2010/wordml" xmlns:wpg="http://schemas.microsoft.com/office/word/2010/wordprocessingGroup" xmlns:wpi="http://schemas.microsoft.com/office/word/2010/wordprocessingInk" xmlns:wne="http://schemas.microsoft.com/office/word/2006/wordml" xmlns:wps="http://schemas.microsoft.com/office/word/2010/wordprocessingShape" mc:Ignorable="w14 wp14">
+<w:document xmlns:wpc="http://schemas.microsoft.com/office/word/2010/wordprocessingCanvas" xmlns:cx="http://schemas.microsoft.com/office/drawing/2014/chartex" xmlns:cx1="http://schemas.microsoft.com/office/drawing/2015/9/8/chartex" xmlns:cx2="http://schemas.microsoft.com/office/drawing/2015/10/21/chartex" xmlns:cx3="http://schemas.microsoft.com/office/drawing/2016/5/9/chartex" xmlns:cx4="http://schemas.microsoft.com/office/drawing/2016/5/10/chartex" xmlns:cx5="http://schemas.microsoft.com/office/drawing/2016/5/11/chartex" xmlns:cx6="http://schemas.microsoft.com/office/drawing/2016/5/12/chartex" xmlns:cx7="http://schemas.microsoft.com/office/drawing/2016/5/13/chartex" xmlns:cx8="http://schemas.microsoft.com/office/drawing/2016/5/14/chartex" xmlns:mc="http://schemas.openxmlformats.org/markup-compatibility/2006" xmlns:aink="http://schemas.microsoft.com/office/drawing/2016/ink" xmlns:am3d="http://schemas.microsoft.com/office/drawing/2017/model3d" xmlns:o="urn:schemas-microsoft-com:office:office" xmlns:r="http://schemas.openxmlformats.org/officeDocument/2006/relationships" xmlns:m="http://schemas.openxmlformats.org/officeDocument/2006/math" xmlns:v="urn:schemas-microsoft-com:vml" xmlns:wp14="http://schemas.microsoft.com/office/word/2010/wordprocessingDrawing" xmlns:wp="http://schemas.openxmlformats.org/drawingml/2006/wordprocessingDrawing" xmlns:w10="urn:schemas-microsoft-com:office:word" xmlns:w="http://schemas.openxmlformats.org/wordprocessingml/2006/main" xmlns:w14="http://schemas.microsoft.com/office/word/2010/wordml" xmlns:w15="http://schemas.microsoft.com/office/word/2012/wordml" xmlns:w16cid="http://schemas.microsoft.com/office/word/2016/wordml/cid" xmlns:w16se="http://schemas.microsoft.com/office/word/2015/wordml/symex" xmlns:wpg="http://schemas.microsoft.com/office/word/2010/wordprocessingGroup" xmlns:wpi="http://schemas.microsoft.com/office/word/2010/wordprocessingInk" xmlns:wne="http://schemas.microsoft.com/office/word/2006/wordml" xmlns:wps="http://schemas.microsoft.com/office/word/2010/wordprocessingShape" mc:Ignorable="w14 w15 w16se w16cid wp14">
   <w:body>
     <w:p>
       <w:pPr>
@@ -997,55 +997,18 @@
           <w:lang w:val="en-US"/>
         </w:rPr>
       </w:pPr>
-      <w:proofErr w:type="spellStart"/>
       <w:r>
         <w:rPr>
           <w:b/>
           <w:lang w:val="en-US"/>
         </w:rPr>
-        <w:t>logging.properties</w:t>
-      </w:r>
-      <w:proofErr w:type="spellEnd"/>
-      <w:r>
-        <w:rPr>
-          <w:b/>
-          <w:lang w:val="en-US"/>
-        </w:rPr>
-        <w:t xml:space="preserve">: </w:t>
-      </w:r>
-      <w:r>
-        <w:rPr>
-          <w:lang w:val="en-US"/>
-        </w:rPr>
-        <w:t xml:space="preserve">Configuration </w:t>
-      </w:r>
-      <w:proofErr w:type="gramStart"/>
-      <w:r>
-        <w:rPr>
-          <w:lang w:val="en-US"/>
-        </w:rPr>
-        <w:t>file</w:t>
-      </w:r>
-      <w:proofErr w:type="gramEnd"/>
-      <w:r>
-        <w:rPr>
-          <w:lang w:val="en-US"/>
-        </w:rPr>
-        <w:t xml:space="preserve"> for </w:t>
-      </w:r>
-      <w:proofErr w:type="spellStart"/>
-      <w:r>
-        <w:rPr>
-          <w:lang w:val="en-US"/>
-        </w:rPr>
-        <w:t>java.util.logging</w:t>
-      </w:r>
-      <w:proofErr w:type="spellEnd"/>
-      <w:r>
-        <w:rPr>
-          <w:lang w:val="en-US"/>
-        </w:rPr>
-        <w:t>.</w:t>
+        <w:t xml:space="preserve">logging.properties: </w:t>
+      </w:r>
+      <w:r>
+        <w:rPr>
+          <w:lang w:val="en-US"/>
+        </w:rPr>
+        <w:t>Configuration file for java.util.logging.</w:t>
       </w:r>
     </w:p>
     <w:p>
@@ -1059,21 +1022,12 @@
           <w:lang w:val="en-US"/>
         </w:rPr>
       </w:pPr>
-      <w:proofErr w:type="spellStart"/>
       <w:r>
         <w:rPr>
           <w:b/>
           <w:lang w:val="en-US"/>
         </w:rPr>
-        <w:t>cfw.properties</w:t>
-      </w:r>
-      <w:proofErr w:type="spellEnd"/>
-      <w:r>
-        <w:rPr>
-          <w:b/>
-          <w:lang w:val="en-US"/>
-        </w:rPr>
-        <w:t>:</w:t>
+        <w:t>cfw.properties:</w:t>
       </w:r>
       <w:r>
         <w:rPr>
@@ -1091,23 +1045,8 @@
         <w:rPr>
           <w:lang w:val="en-US"/>
         </w:rPr>
-        <w:t xml:space="preserve"> which has to </w:t>
-      </w:r>
-      <w:proofErr w:type="spellStart"/>
-      <w:r>
-        <w:rPr>
-          <w:lang w:val="en-US"/>
-        </w:rPr>
-        <w:t>pe</w:t>
-      </w:r>
-      <w:proofErr w:type="spellEnd"/>
-      <w:r>
-        <w:rPr>
-          <w:lang w:val="en-US"/>
-        </w:rPr>
-        <w:t xml:space="preserve"> passed to </w:t>
-      </w:r>
-      <w:proofErr w:type="spellStart"/>
+        <w:t xml:space="preserve"> which has to pe passed to </w:t>
+      </w:r>
       <w:r>
         <w:rPr>
           <w:rFonts w:ascii="Consolas" w:hAnsi="Consolas" w:cs="Consolas"/>
@@ -1144,7 +1083,6 @@
         </w:rPr>
         <w:t>initialize</w:t>
       </w:r>
-      <w:proofErr w:type="spellEnd"/>
       <w:r>
         <w:rPr>
           <w:rFonts w:ascii="Consolas" w:hAnsi="Consolas" w:cs="Consolas"/>
@@ -1165,55 +1103,7 @@
           <w:shd w:val="clear" w:color="auto" w:fill="E8F2FE"/>
           <w:lang w:val="en-US"/>
         </w:rPr>
-        <w:t>"./</w:t>
-      </w:r>
-      <w:proofErr w:type="spellStart"/>
-      <w:r>
-        <w:rPr>
-          <w:rFonts w:ascii="Consolas" w:hAnsi="Consolas" w:cs="Consolas"/>
-          <w:color w:val="2A00FF"/>
-          <w:sz w:val="20"/>
-          <w:szCs w:val="20"/>
-          <w:shd w:val="clear" w:color="auto" w:fill="E8F2FE"/>
-          <w:lang w:val="en-US"/>
-        </w:rPr>
-        <w:t>config</w:t>
-      </w:r>
-      <w:proofErr w:type="spellEnd"/>
-      <w:r>
-        <w:rPr>
-          <w:rFonts w:ascii="Consolas" w:hAnsi="Consolas" w:cs="Consolas"/>
-          <w:color w:val="2A00FF"/>
-          <w:sz w:val="20"/>
-          <w:szCs w:val="20"/>
-          <w:shd w:val="clear" w:color="auto" w:fill="E8F2FE"/>
-          <w:lang w:val="en-US"/>
-        </w:rPr>
-        <w:t>/</w:t>
-      </w:r>
-      <w:proofErr w:type="spellStart"/>
-      <w:r>
-        <w:rPr>
-          <w:rFonts w:ascii="Consolas" w:hAnsi="Consolas" w:cs="Consolas"/>
-          <w:color w:val="2A00FF"/>
-          <w:sz w:val="20"/>
-          <w:szCs w:val="20"/>
-          <w:shd w:val="clear" w:color="auto" w:fill="E8F2FE"/>
-          <w:lang w:val="en-US"/>
-        </w:rPr>
-        <w:t>cfw.properties</w:t>
-      </w:r>
-      <w:proofErr w:type="spellEnd"/>
-      <w:r>
-        <w:rPr>
-          <w:rFonts w:ascii="Consolas" w:hAnsi="Consolas" w:cs="Consolas"/>
-          <w:color w:val="2A00FF"/>
-          <w:sz w:val="20"/>
-          <w:szCs w:val="20"/>
-          <w:shd w:val="clear" w:color="auto" w:fill="E8F2FE"/>
-          <w:lang w:val="en-US"/>
-        </w:rPr>
-        <w:t>"</w:t>
+        <w:t>"./config/cfw.properties"</w:t>
       </w:r>
       <w:r>
         <w:rPr>
@@ -1258,7 +1148,6 @@
         </w:rPr>
         <w:t xml:space="preserve"> file containing username/password credentials when using </w:t>
       </w:r>
-      <w:proofErr w:type="spellStart"/>
       <w:r>
         <w:rPr>
           <w:rFonts w:ascii="Consolas" w:hAnsi="Consolas" w:cs="Consolas"/>
@@ -1268,19 +1157,7 @@
           <w:shd w:val="clear" w:color="auto" w:fill="E8F2FE"/>
           <w:lang w:val="en-US"/>
         </w:rPr>
-        <w:t>authentication_method</w:t>
-      </w:r>
-      <w:proofErr w:type="spellEnd"/>
-      <w:r>
-        <w:rPr>
-          <w:rFonts w:ascii="Consolas" w:hAnsi="Consolas" w:cs="Consolas"/>
-          <w:color w:val="000000"/>
-          <w:sz w:val="20"/>
-          <w:szCs w:val="20"/>
-          <w:shd w:val="clear" w:color="auto" w:fill="E8F2FE"/>
-          <w:lang w:val="en-US"/>
-        </w:rPr>
-        <w:t>=</w:t>
+        <w:t>authentication_method=</w:t>
       </w:r>
       <w:r>
         <w:rPr>
@@ -1311,41 +1188,18 @@
           <w:lang w:val="en-US"/>
         </w:rPr>
       </w:pPr>
-      <w:proofErr w:type="spellStart"/>
       <w:r>
         <w:rPr>
           <w:b/>
           <w:lang w:val="en-US"/>
         </w:rPr>
-        <w:t>keystore.jks</w:t>
-      </w:r>
-      <w:proofErr w:type="spellEnd"/>
-      <w:r>
-        <w:rPr>
-          <w:b/>
-          <w:lang w:val="en-US"/>
-        </w:rPr>
-        <w:t xml:space="preserve">: </w:t>
-      </w:r>
-      <w:r>
-        <w:rPr>
-          <w:lang w:val="en-US"/>
-        </w:rPr>
-        <w:t xml:space="preserve">Default </w:t>
-      </w:r>
-      <w:proofErr w:type="spellStart"/>
-      <w:r>
-        <w:rPr>
-          <w:lang w:val="en-US"/>
-        </w:rPr>
-        <w:t>keystore</w:t>
-      </w:r>
-      <w:proofErr w:type="spellEnd"/>
-      <w:r>
-        <w:rPr>
-          <w:lang w:val="en-US"/>
-        </w:rPr>
-        <w:t xml:space="preserve"> for testing purposes(Password: 123456)</w:t>
+        <w:t xml:space="preserve">keystore.jks: </w:t>
+      </w:r>
+      <w:r>
+        <w:rPr>
+          <w:lang w:val="en-US"/>
+        </w:rPr>
+        <w:t>Default keystore for testing purposes(Password: 123456)</w:t>
       </w:r>
     </w:p>
     <w:p>
@@ -1445,17 +1299,8 @@
           <w:b/>
           <w:lang w:val="en-US"/>
         </w:rPr>
-        <w:t>/</w:t>
-      </w:r>
-      <w:proofErr w:type="spellStart"/>
-      <w:r>
-        <w:rPr>
-          <w:b/>
-          <w:lang w:val="en-US"/>
-        </w:rPr>
-        <w:t>css</w:t>
-      </w:r>
-      <w:proofErr w:type="spellEnd"/>
+        <w:t>/css</w:t>
+      </w:r>
     </w:p>
     <w:p>
       <w:pPr>
@@ -1479,30 +1324,14 @@
         <w:rPr>
           <w:lang w:val="en-US"/>
         </w:rPr>
-        <w:t xml:space="preserve">Your custom </w:t>
-      </w:r>
-      <w:proofErr w:type="spellStart"/>
-      <w:r>
-        <w:rPr>
-          <w:lang w:val="en-US"/>
-        </w:rPr>
-        <w:t>css</w:t>
-      </w:r>
-      <w:proofErr w:type="spellEnd"/>
-      <w:r>
-        <w:rPr>
-          <w:lang w:val="en-US"/>
-        </w:rPr>
-        <w:t xml:space="preserve"> file which will be loaded by </w:t>
-      </w:r>
-      <w:proofErr w:type="spellStart"/>
+        <w:t xml:space="preserve">Your custom css file which will be loaded by </w:t>
+      </w:r>
       <w:r>
         <w:rPr>
           <w:lang w:val="en-US"/>
         </w:rPr>
         <w:t>TemplateHTMLDefault</w:t>
       </w:r>
-      <w:proofErr w:type="spellEnd"/>
       <w:r>
         <w:rPr>
           <w:lang w:val="en-US"/>
@@ -1526,17 +1355,8 @@
           <w:b/>
           <w:lang w:val="en-US"/>
         </w:rPr>
-        <w:t>/</w:t>
-      </w:r>
-      <w:proofErr w:type="spellStart"/>
-      <w:r>
-        <w:rPr>
-          <w:b/>
-          <w:lang w:val="en-US"/>
-        </w:rPr>
-        <w:t>js</w:t>
-      </w:r>
-      <w:proofErr w:type="spellEnd"/>
+        <w:t>/js</w:t>
+      </w:r>
     </w:p>
     <w:p>
       <w:pPr>
@@ -1604,8 +1424,6 @@
         </w:rPr>
         <w:t>Connect to the DB and u</w:t>
       </w:r>
-      <w:bookmarkStart w:id="2" w:name="_GoBack"/>
-      <w:bookmarkEnd w:id="2"/>
       <w:r>
         <w:rPr>
           <w:lang w:val="en-US"/>
@@ -1677,33 +1495,7 @@
           <w:shd w:val="clear" w:color="auto" w:fill="E8F2FE"/>
           <w:lang w:val="en-US"/>
         </w:rPr>
-        <w:t xml:space="preserve"> </w:t>
-      </w:r>
-      <w:proofErr w:type="spellStart"/>
-      <w:proofErr w:type="gramStart"/>
-      <w:r>
-        <w:rPr>
-          <w:rFonts w:ascii="Consolas" w:hAnsi="Consolas" w:cs="Consolas"/>
-          <w:color w:val="000000"/>
-          <w:sz w:val="20"/>
-          <w:szCs w:val="20"/>
-          <w:shd w:val="clear" w:color="auto" w:fill="E8F2FE"/>
-          <w:lang w:val="en-US"/>
-        </w:rPr>
-        <w:t>sa</w:t>
-      </w:r>
-      <w:proofErr w:type="spellEnd"/>
-      <w:proofErr w:type="gramEnd"/>
-      <w:r>
-        <w:rPr>
-          <w:rFonts w:ascii="Consolas" w:hAnsi="Consolas" w:cs="Consolas"/>
-          <w:color w:val="000000"/>
-          <w:sz w:val="20"/>
-          <w:szCs w:val="20"/>
-          <w:shd w:val="clear" w:color="auto" w:fill="E8F2FE"/>
-          <w:lang w:val="en-US"/>
-        </w:rPr>
-        <w:t xml:space="preserve"> </w:t>
+        <w:t xml:space="preserve"> sa </w:t>
       </w:r>
       <w:r>
         <w:rPr>
@@ -1738,99 +1530,248 @@
           <w:shd w:val="clear" w:color="auto" w:fill="E8F2FE"/>
           <w:lang w:val="en-US"/>
         </w:rPr>
+        <w:t>'yourpassword</w:t>
+      </w:r>
+      <w:r>
+        <w:rPr>
+          <w:rFonts w:ascii="Consolas" w:hAnsi="Consolas" w:cs="Consolas"/>
+          <w:color w:val="008000"/>
+          <w:sz w:val="20"/>
+          <w:szCs w:val="20"/>
+          <w:shd w:val="clear" w:color="auto" w:fill="E8F2FE"/>
+          <w:lang w:val="en-US"/>
+        </w:rPr>
         <w:t>'</w:t>
       </w:r>
-      <w:proofErr w:type="spellStart"/>
-      <w:r>
-        <w:rPr>
-          <w:rFonts w:ascii="Consolas" w:hAnsi="Consolas" w:cs="Consolas"/>
-          <w:color w:val="008000"/>
+      <w:r>
+        <w:rPr>
+          <w:rFonts w:ascii="Consolas" w:hAnsi="Consolas" w:cs="Consolas"/>
+          <w:color w:val="FF0000"/>
           <w:sz w:val="20"/>
           <w:szCs w:val="20"/>
           <w:shd w:val="clear" w:color="auto" w:fill="E8F2FE"/>
           <w:lang w:val="en-US"/>
         </w:rPr>
-        <w:t>yourpassword</w:t>
-      </w:r>
-      <w:proofErr w:type="spellEnd"/>
-      <w:r>
-        <w:rPr>
-          <w:rFonts w:ascii="Consolas" w:hAnsi="Consolas" w:cs="Consolas"/>
-          <w:color w:val="008000"/>
+        <w:t>;</w:t>
+      </w:r>
+    </w:p>
+    <w:p>
+      <w:pPr>
+        <w:pStyle w:val="Heading1"/>
+        <w:rPr>
+          <w:lang w:val="en-US"/>
+        </w:rPr>
+      </w:pPr>
+      <w:r>
+        <w:rPr>
+          <w:lang w:val="en-US"/>
+        </w:rPr>
+        <w:t>Admin Account</w:t>
+      </w:r>
+    </w:p>
+    <w:p>
+      <w:pPr>
+        <w:rPr>
+          <w:lang w:val="en-US"/>
+        </w:rPr>
+      </w:pPr>
+      <w:r>
+        <w:rPr>
+          <w:lang w:val="en-US"/>
+        </w:rPr>
+        <w:t>The default admin account is as follows:</w:t>
+      </w:r>
+    </w:p>
+    <w:p>
+      <w:pPr>
+        <w:pStyle w:val="ListParagraph"/>
+        <w:numPr>
+          <w:ilvl w:val="0"/>
+          <w:numId w:val="10"/>
+        </w:numPr>
+        <w:rPr>
+          <w:lang w:val="en-US"/>
+        </w:rPr>
+      </w:pPr>
+      <w:r>
+        <w:rPr>
+          <w:b/>
+          <w:bCs/>
+          <w:lang w:val="en-US"/>
+        </w:rPr>
+        <w:t>Username:</w:t>
+      </w:r>
+      <w:r>
+        <w:rPr>
+          <w:lang w:val="en-US"/>
+        </w:rPr>
+        <w:t xml:space="preserve"> admin</w:t>
+      </w:r>
+    </w:p>
+    <w:p>
+      <w:pPr>
+        <w:pStyle w:val="ListParagraph"/>
+        <w:numPr>
+          <w:ilvl w:val="0"/>
+          <w:numId w:val="10"/>
+        </w:numPr>
+        <w:rPr>
+          <w:lang w:val="en-US"/>
+        </w:rPr>
+      </w:pPr>
+      <w:r>
+        <w:rPr>
+          <w:b/>
+          <w:bCs/>
+          <w:lang w:val="en-US"/>
+        </w:rPr>
+        <w:t>Password:</w:t>
+      </w:r>
+      <w:r>
+        <w:rPr>
+          <w:lang w:val="en-US"/>
+        </w:rPr>
+        <w:t xml:space="preserve"> admin</w:t>
+      </w:r>
+    </w:p>
+    <w:p>
+      <w:pPr>
+        <w:rPr>
+          <w:lang w:val="en-US"/>
+        </w:rPr>
+      </w:pPr>
+      <w:r>
+        <w:rPr>
+          <w:lang w:val="en-US"/>
+        </w:rPr>
+        <w:t>If you have changed and forgot the admin password of this account you can do the following to reset the password:</w:t>
+      </w:r>
+    </w:p>
+    <w:p>
+      <w:pPr>
+        <w:pStyle w:val="ListParagraph"/>
+        <w:numPr>
+          <w:ilvl w:val="0"/>
+          <w:numId w:val="11"/>
+        </w:numPr>
+        <w:rPr>
+          <w:lang w:val="en-US"/>
+        </w:rPr>
+      </w:pPr>
+      <w:r>
+        <w:rPr>
+          <w:lang w:val="en-US"/>
+        </w:rPr>
+        <w:t>Use the following URL with the value of “cfw_application_id” defined in “./config/cfw.properties”</w:t>
+      </w:r>
+      <w:r>
+        <w:rPr>
+          <w:lang w:val="en-US"/>
+        </w:rPr>
+        <w:t>. The password will be set back to “admin”. It is recommended to change the value of “cfw_application_id” afterwards</w:t>
+      </w:r>
+      <w:bookmarkStart w:id="2" w:name="_GoBack"/>
+      <w:bookmarkEnd w:id="2"/>
+      <w:r>
+        <w:rPr>
+          <w:lang w:val="en-US"/>
+        </w:rPr>
+        <w:t>:</w:t>
+      </w:r>
+    </w:p>
+    <w:p>
+      <w:pPr>
+        <w:pStyle w:val="ListParagraph"/>
+        <w:numPr>
+          <w:ilvl w:val="1"/>
+          <w:numId w:val="11"/>
+        </w:numPr>
+        <w:rPr>
+          <w:lang w:val="en-US"/>
+        </w:rPr>
+      </w:pPr>
+      <w:hyperlink r:id="rId6" w:history="1">
+        <w:r>
+          <w:rPr>
+            <w:rStyle w:val="Hyperlink"/>
+          </w:rPr>
+          <w:t>http://localhost:8888/cfw/rap?a=change_me_now</w:t>
+        </w:r>
+      </w:hyperlink>
+    </w:p>
+    <w:p>
+      <w:pPr>
+        <w:pStyle w:val="ListParagraph"/>
+        <w:numPr>
+          <w:ilvl w:val="0"/>
+          <w:numId w:val="11"/>
+        </w:numPr>
+        <w:rPr>
+          <w:lang w:val="en-US"/>
+        </w:rPr>
+      </w:pPr>
+      <w:r>
+        <w:rPr>
+          <w:lang w:val="en-US"/>
+        </w:rPr>
+        <w:t>Connect to the database and delete the admin account from the database. Restart the application, the admin account will be created again. This might delete as well all other data from the database related to the account.</w:t>
+      </w:r>
+    </w:p>
+    <w:p>
+      <w:pPr>
+        <w:pStyle w:val="Heading1"/>
+        <w:rPr>
+          <w:lang w:val="en-US"/>
+        </w:rPr>
+      </w:pPr>
+      <w:r>
+        <w:rPr>
+          <w:lang w:val="en-US"/>
+        </w:rPr>
+        <w:t>Logging</w:t>
+      </w:r>
+      <w:bookmarkEnd w:id="1"/>
+    </w:p>
+    <w:p>
+      <w:pPr>
+        <w:rPr>
+          <w:lang w:val="en-US"/>
+        </w:rPr>
+      </w:pPr>
+      <w:r>
+        <w:rPr>
+          <w:lang w:val="en-US"/>
+        </w:rPr>
+        <w:t>By default the logging uses a asynchronous logger, which writes incoming logs all 50 milliseconds.</w:t>
+      </w:r>
+    </w:p>
+    <w:p>
+      <w:pPr>
+        <w:pStyle w:val="Heading2"/>
+        <w:rPr>
+          <w:lang w:val="en-US"/>
+        </w:rPr>
+      </w:pPr>
+      <w:bookmarkStart w:id="3" w:name="_Toc5288508"/>
+      <w:r>
+        <w:rPr>
+          <w:lang w:val="en-US"/>
+        </w:rPr>
+        <w:t>Example Code</w:t>
+      </w:r>
+      <w:bookmarkEnd w:id="3"/>
+    </w:p>
+    <w:p>
+      <w:pPr>
+        <w:shd w:val="clear" w:color="auto" w:fill="FFFFFF" w:themeFill="background1"/>
+        <w:rPr>
+          <w:rFonts w:ascii="Consolas" w:hAnsi="Consolas" w:cs="Consolas"/>
+          <w:color w:val="000000"/>
           <w:sz w:val="20"/>
           <w:szCs w:val="20"/>
           <w:shd w:val="clear" w:color="auto" w:fill="E8F2FE"/>
           <w:lang w:val="en-US"/>
         </w:rPr>
-        <w:t>'</w:t>
-      </w:r>
-      <w:r>
-        <w:rPr>
-          <w:rFonts w:ascii="Consolas" w:hAnsi="Consolas" w:cs="Consolas"/>
-          <w:color w:val="FF0000"/>
-          <w:sz w:val="20"/>
-          <w:szCs w:val="20"/>
-          <w:shd w:val="clear" w:color="auto" w:fill="E8F2FE"/>
-          <w:lang w:val="en-US"/>
-        </w:rPr>
-        <w:t>;</w:t>
-      </w:r>
-    </w:p>
-    <w:p>
-      <w:pPr>
-        <w:pStyle w:val="Heading1"/>
-        <w:rPr>
-          <w:lang w:val="en-US"/>
-        </w:rPr>
-      </w:pPr>
-      <w:r>
-        <w:rPr>
-          <w:lang w:val="en-US"/>
-        </w:rPr>
-        <w:t>Logging</w:t>
-      </w:r>
-      <w:bookmarkEnd w:id="1"/>
-    </w:p>
-    <w:p>
-      <w:pPr>
-        <w:rPr>
-          <w:lang w:val="en-US"/>
-        </w:rPr>
-      </w:pPr>
-      <w:r>
-        <w:rPr>
-          <w:lang w:val="en-US"/>
-        </w:rPr>
-        <w:t>By default the logging uses a asynchronous logger, which writes incoming logs all 50 milliseconds.</w:t>
-      </w:r>
-    </w:p>
-    <w:p>
-      <w:pPr>
-        <w:pStyle w:val="Heading2"/>
-        <w:rPr>
-          <w:lang w:val="en-US"/>
-        </w:rPr>
-      </w:pPr>
-      <w:bookmarkStart w:id="3" w:name="_Toc5288508"/>
-      <w:r>
-        <w:rPr>
-          <w:lang w:val="en-US"/>
-        </w:rPr>
-        <w:t>Example Code</w:t>
-      </w:r>
-      <w:bookmarkEnd w:id="3"/>
-    </w:p>
-    <w:p>
-      <w:pPr>
-        <w:shd w:val="clear" w:color="auto" w:fill="FFFFFF" w:themeFill="background1"/>
-        <w:rPr>
-          <w:rFonts w:ascii="Consolas" w:hAnsi="Consolas" w:cs="Consolas"/>
-          <w:color w:val="000000"/>
-          <w:sz w:val="20"/>
-          <w:szCs w:val="20"/>
-          <w:shd w:val="clear" w:color="auto" w:fill="E8F2FE"/>
-          <w:lang w:val="en-US"/>
-        </w:rPr>
       </w:pPr>
       <w:r>
         <w:rPr>
@@ -1838,7 +1779,6 @@
         </w:rPr>
         <w:br/>
       </w:r>
-      <w:proofErr w:type="gramStart"/>
       <w:r>
         <w:rPr>
           <w:rFonts w:ascii="Consolas" w:hAnsi="Consolas" w:cs="Consolas"/>
@@ -1852,7 +1792,6 @@
         </w:rPr>
         <w:t>public</w:t>
       </w:r>
-      <w:proofErr w:type="gramEnd"/>
       <w:r>
         <w:rPr>
           <w:rFonts w:ascii="Consolas" w:hAnsi="Consolas" w:cs="Consolas"/>
@@ -1888,7 +1827,6 @@
         </w:rPr>
         <w:t xml:space="preserve"> Logger </w:t>
       </w:r>
-      <w:proofErr w:type="spellStart"/>
       <w:r>
         <w:rPr>
           <w:rFonts w:ascii="Consolas" w:hAnsi="Consolas" w:cs="Consolas"/>
@@ -1903,7 +1841,6 @@
         </w:rPr>
         <w:t>logger</w:t>
       </w:r>
-      <w:proofErr w:type="spellEnd"/>
       <w:r>
         <w:rPr>
           <w:rFonts w:ascii="Consolas" w:hAnsi="Consolas" w:cs="Consolas"/>
@@ -1913,19 +1850,7 @@
           <w:shd w:val="clear" w:color="auto" w:fill="E8F2FE"/>
           <w:lang w:val="en-US"/>
         </w:rPr>
-        <w:t xml:space="preserve"> = </w:t>
-      </w:r>
-      <w:proofErr w:type="spellStart"/>
-      <w:r>
-        <w:rPr>
-          <w:rFonts w:ascii="Consolas" w:hAnsi="Consolas" w:cs="Consolas"/>
-          <w:color w:val="000000"/>
-          <w:sz w:val="20"/>
-          <w:szCs w:val="20"/>
-          <w:shd w:val="clear" w:color="auto" w:fill="E8F2FE"/>
-          <w:lang w:val="en-US"/>
-        </w:rPr>
-        <w:t>CFWLog.</w:t>
+        <w:t xml:space="preserve"> = CFWLog.</w:t>
       </w:r>
       <w:r>
         <w:rPr>
@@ -1940,7 +1865,6 @@
         </w:rPr>
         <w:t>getLogger</w:t>
       </w:r>
-      <w:proofErr w:type="spellEnd"/>
       <w:r>
         <w:rPr>
           <w:rFonts w:ascii="Consolas" w:hAnsi="Consolas" w:cs="Consolas"/>
@@ -1950,19 +1874,7 @@
           <w:shd w:val="clear" w:color="auto" w:fill="E8F2FE"/>
           <w:lang w:val="en-US"/>
         </w:rPr>
-        <w:t>(</w:t>
-      </w:r>
-      <w:proofErr w:type="spellStart"/>
-      <w:r>
-        <w:rPr>
-          <w:rFonts w:ascii="Consolas" w:hAnsi="Consolas" w:cs="Consolas"/>
-          <w:color w:val="000000"/>
-          <w:sz w:val="20"/>
-          <w:szCs w:val="20"/>
-          <w:shd w:val="clear" w:color="auto" w:fill="E8F2FE"/>
-          <w:lang w:val="en-US"/>
-        </w:rPr>
-        <w:t>YourClass.</w:t>
+        <w:t>(YourClass.</w:t>
       </w:r>
       <w:r>
         <w:rPr>
@@ -1986,10 +1898,12 @@
           <w:shd w:val="clear" w:color="auto" w:fill="E8F2FE"/>
           <w:lang w:val="en-US"/>
         </w:rPr>
-        <w:t>.getName</w:t>
-      </w:r>
-      <w:proofErr w:type="spellEnd"/>
-      <w:r>
+        <w:t>.getName());</w:t>
+      </w:r>
+    </w:p>
+    <w:p>
+      <w:pPr>
+        <w:shd w:val="clear" w:color="auto" w:fill="FFFFFF" w:themeFill="background1"/>
         <w:rPr>
           <w:rFonts w:ascii="Consolas" w:hAnsi="Consolas" w:cs="Consolas"/>
           <w:color w:val="000000"/>
@@ -1998,12 +1912,8 @@
           <w:shd w:val="clear" w:color="auto" w:fill="E8F2FE"/>
           <w:lang w:val="en-US"/>
         </w:rPr>
-        <w:t>());</w:t>
-      </w:r>
-    </w:p>
-    <w:p>
-      <w:pPr>
-        <w:shd w:val="clear" w:color="auto" w:fill="FFFFFF" w:themeFill="background1"/>
+      </w:pPr>
+      <w:r>
         <w:rPr>
           <w:rFonts w:ascii="Consolas" w:hAnsi="Consolas" w:cs="Consolas"/>
           <w:color w:val="000000"/>
@@ -2012,30 +1922,7 @@
           <w:shd w:val="clear" w:color="auto" w:fill="E8F2FE"/>
           <w:lang w:val="en-US"/>
         </w:rPr>
-      </w:pPr>
-      <w:proofErr w:type="spellStart"/>
-      <w:r>
-        <w:rPr>
-          <w:rFonts w:ascii="Consolas" w:hAnsi="Consolas" w:cs="Consolas"/>
-          <w:color w:val="000000"/>
-          <w:sz w:val="20"/>
-          <w:szCs w:val="20"/>
-          <w:shd w:val="clear" w:color="auto" w:fill="E8F2FE"/>
-          <w:lang w:val="en-US"/>
-        </w:rPr>
-        <w:t>CFWLog</w:t>
-      </w:r>
-      <w:proofErr w:type="spellEnd"/>
-      <w:r>
-        <w:rPr>
-          <w:rFonts w:ascii="Consolas" w:hAnsi="Consolas" w:cs="Consolas"/>
-          <w:color w:val="000000"/>
-          <w:sz w:val="20"/>
-          <w:szCs w:val="20"/>
-          <w:shd w:val="clear" w:color="auto" w:fill="E8F2FE"/>
-          <w:lang w:val="en-US"/>
-        </w:rPr>
-        <w:t xml:space="preserve"> </w:t>
+        <w:t xml:space="preserve">CFWLog </w:t>
       </w:r>
       <w:r>
         <w:rPr>
@@ -2082,34 +1969,8 @@
           <w:shd w:val="clear" w:color="auto" w:fill="E8F2FE"/>
           <w:lang w:val="en-US"/>
         </w:rPr>
-        <w:t xml:space="preserve"> </w:t>
-      </w:r>
-      <w:proofErr w:type="spellStart"/>
-      <w:proofErr w:type="gramStart"/>
-      <w:r>
-        <w:rPr>
-          <w:rFonts w:ascii="Consolas" w:hAnsi="Consolas" w:cs="Consolas"/>
-          <w:color w:val="000000"/>
-          <w:sz w:val="20"/>
-          <w:szCs w:val="20"/>
-          <w:shd w:val="clear" w:color="auto" w:fill="E8F2FE"/>
-          <w:lang w:val="en-US"/>
-        </w:rPr>
-        <w:t>CFWLog</w:t>
-      </w:r>
-      <w:proofErr w:type="spellEnd"/>
-      <w:r>
-        <w:rPr>
-          <w:rFonts w:ascii="Consolas" w:hAnsi="Consolas" w:cs="Consolas"/>
-          <w:color w:val="000000"/>
-          <w:sz w:val="20"/>
-          <w:szCs w:val="20"/>
-          <w:shd w:val="clear" w:color="auto" w:fill="E8F2FE"/>
-          <w:lang w:val="en-US"/>
-        </w:rPr>
-        <w:t>(</w:t>
-      </w:r>
-      <w:proofErr w:type="gramEnd"/>
+        <w:t xml:space="preserve"> CFWLog(</w:t>
+      </w:r>
       <w:r>
         <w:rPr>
           <w:rFonts w:ascii="Consolas" w:hAnsi="Consolas" w:cs="Consolas"/>
@@ -2164,8 +2025,6 @@
           <w:lang w:val="en-US"/>
         </w:rPr>
       </w:pPr>
-      <w:proofErr w:type="spellStart"/>
-      <w:proofErr w:type="gramStart"/>
       <w:r>
         <w:rPr>
           <w:rFonts w:ascii="Consolas" w:hAnsi="Consolas" w:cs="Consolas"/>
@@ -2175,31 +2034,7 @@
           <w:shd w:val="clear" w:color="auto" w:fill="E8F2FE"/>
           <w:lang w:val="en-US"/>
         </w:rPr>
-        <w:t>log.end</w:t>
-      </w:r>
-      <w:proofErr w:type="spellEnd"/>
-      <w:r>
-        <w:rPr>
-          <w:rFonts w:ascii="Consolas" w:hAnsi="Consolas" w:cs="Consolas"/>
-          <w:color w:val="000000"/>
-          <w:sz w:val="20"/>
-          <w:szCs w:val="20"/>
-          <w:shd w:val="clear" w:color="auto" w:fill="E8F2FE"/>
-          <w:lang w:val="en-US"/>
-        </w:rPr>
-        <w:t>(</w:t>
-      </w:r>
-      <w:proofErr w:type="gramEnd"/>
-      <w:r>
-        <w:rPr>
-          <w:rFonts w:ascii="Consolas" w:hAnsi="Consolas" w:cs="Consolas"/>
-          <w:color w:val="000000"/>
-          <w:sz w:val="20"/>
-          <w:szCs w:val="20"/>
-          <w:shd w:val="clear" w:color="auto" w:fill="E8F2FE"/>
-          <w:lang w:val="en-US"/>
-        </w:rPr>
-        <w:t>)</w:t>
+        <w:t>log.end()</w:t>
       </w:r>
       <w:r>
         <w:rPr>
@@ -2248,33 +2083,11 @@
           <w:lang w:val="en-US"/>
         </w:rPr>
       </w:pPr>
-      <w:proofErr w:type="spellStart"/>
-      <w:r>
-        <w:rPr>
-          <w:lang w:val="en-US"/>
-        </w:rPr>
-        <w:t>Initalize</w:t>
-      </w:r>
-      <w:proofErr w:type="spellEnd"/>
-      <w:r>
-        <w:rPr>
-          <w:lang w:val="en-US"/>
-        </w:rPr>
-        <w:t xml:space="preserve"> a logger with </w:t>
-      </w:r>
-      <w:proofErr w:type="spellStart"/>
-      <w:r>
-        <w:rPr>
-          <w:lang w:val="en-US"/>
-        </w:rPr>
-        <w:t>CFWLog.getLogger</w:t>
-      </w:r>
-      <w:proofErr w:type="spellEnd"/>
-      <w:r>
-        <w:rPr>
-          <w:lang w:val="en-US"/>
-        </w:rPr>
-        <w:t>().</w:t>
+      <w:r>
+        <w:rPr>
+          <w:lang w:val="en-US"/>
+        </w:rPr>
+        <w:t>Initalize a logger with CFWLog.getLogger().</w:t>
       </w:r>
     </w:p>
     <w:p>
@@ -2292,21 +2105,7 @@
         <w:rPr>
           <w:lang w:val="en-US"/>
         </w:rPr>
-        <w:t xml:space="preserve">Create a new </w:t>
-      </w:r>
-      <w:proofErr w:type="spellStart"/>
-      <w:r>
-        <w:rPr>
-          <w:lang w:val="en-US"/>
-        </w:rPr>
-        <w:t>CFWLog</w:t>
-      </w:r>
-      <w:proofErr w:type="spellEnd"/>
-      <w:r>
-        <w:rPr>
-          <w:lang w:val="en-US"/>
-        </w:rPr>
-        <w:t xml:space="preserve"> instance passing the logger</w:t>
+        <w:t>Create a new CFWLog instance passing the logger</w:t>
       </w:r>
     </w:p>
     <w:p>
@@ -2324,35 +2123,7 @@
         <w:rPr>
           <w:lang w:val="en-US"/>
         </w:rPr>
-        <w:t xml:space="preserve">Use </w:t>
-      </w:r>
-      <w:proofErr w:type="spellStart"/>
-      <w:r>
-        <w:rPr>
-          <w:lang w:val="en-US"/>
-        </w:rPr>
-        <w:t>CFWLog.start</w:t>
-      </w:r>
-      <w:proofErr w:type="spellEnd"/>
-      <w:r>
-        <w:rPr>
-          <w:lang w:val="en-US"/>
-        </w:rPr>
-        <w:t xml:space="preserve">() and </w:t>
-      </w:r>
-      <w:proofErr w:type="spellStart"/>
-      <w:r>
-        <w:rPr>
-          <w:lang w:val="en-US"/>
-        </w:rPr>
-        <w:t>CFWLog.stop</w:t>
-      </w:r>
-      <w:proofErr w:type="spellEnd"/>
-      <w:r>
-        <w:rPr>
-          <w:lang w:val="en-US"/>
-        </w:rPr>
-        <w:t>() method to create duration logs.</w:t>
+        <w:t>Use CFWLog.start() and CFWLog.stop() method to create duration logs.</w:t>
       </w:r>
     </w:p>
     <w:p>
@@ -2391,29 +2162,16 @@
           <w:lang w:val="en-US"/>
         </w:rPr>
       </w:pPr>
-      <w:proofErr w:type="gramStart"/>
-      <w:r>
-        <w:rPr>
-          <w:rFonts w:ascii="Consolas" w:hAnsi="Consolas" w:cs="Consolas"/>
-          <w:color w:val="000000"/>
-          <w:sz w:val="20"/>
-          <w:szCs w:val="20"/>
-          <w:lang w:val="en-US"/>
-        </w:rPr>
-        <w:t>handlers</w:t>
-      </w:r>
-      <w:proofErr w:type="gramEnd"/>
-      <w:r>
-        <w:rPr>
-          <w:rFonts w:ascii="Consolas" w:hAnsi="Consolas" w:cs="Consolas"/>
-          <w:color w:val="000000"/>
-          <w:sz w:val="20"/>
-          <w:szCs w:val="20"/>
-          <w:lang w:val="en-US"/>
-        </w:rPr>
-        <w:t xml:space="preserve"> = </w:t>
-      </w:r>
-      <w:proofErr w:type="spellStart"/>
+      <w:r>
+        <w:rPr>
+          <w:rFonts w:ascii="Consolas" w:hAnsi="Consolas" w:cs="Consolas"/>
+          <w:color w:val="000000"/>
+          <w:sz w:val="20"/>
+          <w:szCs w:val="20"/>
+          <w:lang w:val="en-US"/>
+        </w:rPr>
+        <w:t xml:space="preserve">handlers = </w:t>
+      </w:r>
       <w:r>
         <w:rPr>
           <w:rFonts w:ascii="Consolas" w:hAnsi="Consolas" w:cs="Consolas"/>
@@ -2422,9 +2180,18 @@
           <w:szCs w:val="20"/>
           <w:lang w:val="en-US"/>
         </w:rPr>
-        <w:t>com.pengtoolbox.cfw.logging.AsyncLogHandler</w:t>
-      </w:r>
-      <w:proofErr w:type="spellEnd"/>
+        <w:t>com.pengtoolbox.cfw.logging.AsyncLogHandler,</w:t>
+      </w:r>
+      <w:r>
+        <w:rPr>
+          <w:rFonts w:ascii="Consolas" w:hAnsi="Consolas" w:cs="Consolas"/>
+          <w:color w:val="000000"/>
+          <w:sz w:val="20"/>
+          <w:szCs w:val="20"/>
+          <w:lang w:val="en-US"/>
+        </w:rPr>
+        <w:t xml:space="preserve"> </w:t>
+      </w:r>
       <w:r>
         <w:rPr>
           <w:rFonts w:ascii="Consolas" w:hAnsi="Consolas" w:cs="Consolas"/>
@@ -2433,7 +2200,7 @@
           <w:szCs w:val="20"/>
           <w:lang w:val="en-US"/>
         </w:rPr>
-        <w:t>,</w:t>
+        <w:t>java.util.logging.FileHandler,</w:t>
       </w:r>
       <w:r>
         <w:rPr>
@@ -2445,7 +2212,6 @@
         </w:rPr>
         <w:t xml:space="preserve"> </w:t>
       </w:r>
-      <w:proofErr w:type="spellStart"/>
       <w:r>
         <w:rPr>
           <w:rFonts w:ascii="Consolas" w:hAnsi="Consolas" w:cs="Consolas"/>
@@ -2454,41 +2220,8 @@
           <w:szCs w:val="20"/>
           <w:lang w:val="en-US"/>
         </w:rPr>
-        <w:t>java.util.logging.FileHandler</w:t>
-      </w:r>
-      <w:proofErr w:type="spellEnd"/>
-      <w:r>
-        <w:rPr>
-          <w:rFonts w:ascii="Consolas" w:hAnsi="Consolas" w:cs="Consolas"/>
-          <w:color w:val="2A00FF"/>
-          <w:sz w:val="20"/>
-          <w:szCs w:val="20"/>
-          <w:lang w:val="en-US"/>
-        </w:rPr>
-        <w:t>,</w:t>
-      </w:r>
-      <w:r>
-        <w:rPr>
-          <w:rFonts w:ascii="Consolas" w:hAnsi="Consolas" w:cs="Consolas"/>
-          <w:color w:val="000000"/>
-          <w:sz w:val="20"/>
-          <w:szCs w:val="20"/>
-          <w:lang w:val="en-US"/>
-        </w:rPr>
-        <w:t xml:space="preserve"> </w:t>
-      </w:r>
-      <w:proofErr w:type="spellStart"/>
-      <w:r>
-        <w:rPr>
-          <w:rFonts w:ascii="Consolas" w:hAnsi="Consolas" w:cs="Consolas"/>
-          <w:color w:val="2A00FF"/>
-          <w:sz w:val="20"/>
-          <w:szCs w:val="20"/>
-          <w:lang w:val="en-US"/>
-        </w:rPr>
         <w:t>java.util.logging.ConsoleHandler</w:t>
       </w:r>
-      <w:proofErr w:type="spellEnd"/>
     </w:p>
     <w:p>
       <w:pPr>
@@ -2503,29 +2236,15 @@
           <w:lang w:val="en-US"/>
         </w:rPr>
       </w:pPr>
-      <w:proofErr w:type="spellStart"/>
-      <w:proofErr w:type="gramStart"/>
-      <w:r>
-        <w:rPr>
-          <w:rFonts w:ascii="Consolas" w:hAnsi="Consolas" w:cs="Consolas"/>
-          <w:color w:val="000000"/>
-          <w:sz w:val="20"/>
-          <w:szCs w:val="20"/>
-          <w:lang w:val="en-US"/>
-        </w:rPr>
-        <w:t>config</w:t>
-      </w:r>
-      <w:proofErr w:type="spellEnd"/>
-      <w:proofErr w:type="gramEnd"/>
-      <w:r>
-        <w:rPr>
-          <w:rFonts w:ascii="Consolas" w:hAnsi="Consolas" w:cs="Consolas"/>
-          <w:color w:val="000000"/>
-          <w:sz w:val="20"/>
-          <w:szCs w:val="20"/>
-          <w:lang w:val="en-US"/>
-        </w:rPr>
-        <w:t xml:space="preserve">   =</w:t>
+      <w:r>
+        <w:rPr>
+          <w:rFonts w:ascii="Consolas" w:hAnsi="Consolas" w:cs="Consolas"/>
+          <w:color w:val="000000"/>
+          <w:sz w:val="20"/>
+          <w:szCs w:val="20"/>
+          <w:lang w:val="en-US"/>
+        </w:rPr>
+        <w:t>config   =</w:t>
       </w:r>
     </w:p>
     <w:p>
@@ -2555,27 +2274,16 @@
           <w:lang w:val="en-US"/>
         </w:rPr>
       </w:pPr>
-      <w:proofErr w:type="spellStart"/>
-      <w:r>
-        <w:rPr>
-          <w:rFonts w:ascii="Consolas" w:hAnsi="Consolas" w:cs="Consolas"/>
-          <w:color w:val="000000"/>
-          <w:sz w:val="20"/>
-          <w:szCs w:val="20"/>
-          <w:lang w:val="en-US"/>
-        </w:rPr>
-        <w:t>com.pengtoolbox.pageanalyzer.level</w:t>
-      </w:r>
-      <w:proofErr w:type="spellEnd"/>
-      <w:r>
-        <w:rPr>
-          <w:rFonts w:ascii="Consolas" w:hAnsi="Consolas" w:cs="Consolas"/>
-          <w:color w:val="000000"/>
-          <w:sz w:val="20"/>
-          <w:szCs w:val="20"/>
-          <w:lang w:val="en-US"/>
-        </w:rPr>
-        <w:t xml:space="preserve">   = </w:t>
+      <w:r>
+        <w:rPr>
+          <w:rFonts w:ascii="Consolas" w:hAnsi="Consolas" w:cs="Consolas"/>
+          <w:color w:val="000000"/>
+          <w:sz w:val="20"/>
+          <w:szCs w:val="20"/>
+          <w:lang w:val="en-US"/>
+        </w:rPr>
+        <w:lastRenderedPageBreak/>
+        <w:t xml:space="preserve">com.pengtoolbox.pageanalyzer.level   = </w:t>
       </w:r>
       <w:r>
         <w:rPr>
@@ -2601,27 +2309,15 @@
           <w:lang w:val="en-US"/>
         </w:rPr>
       </w:pPr>
-      <w:proofErr w:type="spellStart"/>
-      <w:r>
-        <w:rPr>
-          <w:rFonts w:ascii="Consolas" w:hAnsi="Consolas" w:cs="Consolas"/>
-          <w:color w:val="000000"/>
-          <w:sz w:val="20"/>
-          <w:szCs w:val="20"/>
-          <w:lang w:val="en-US"/>
-        </w:rPr>
-        <w:t>com.pengtoolbox.cfw.level</w:t>
-      </w:r>
-      <w:proofErr w:type="spellEnd"/>
-      <w:r>
-        <w:rPr>
-          <w:rFonts w:ascii="Consolas" w:hAnsi="Consolas" w:cs="Consolas"/>
-          <w:color w:val="000000"/>
-          <w:sz w:val="20"/>
-          <w:szCs w:val="20"/>
-          <w:lang w:val="en-US"/>
-        </w:rPr>
-        <w:t xml:space="preserve">            = </w:t>
+      <w:r>
+        <w:rPr>
+          <w:rFonts w:ascii="Consolas" w:hAnsi="Consolas" w:cs="Consolas"/>
+          <w:color w:val="000000"/>
+          <w:sz w:val="20"/>
+          <w:szCs w:val="20"/>
+          <w:lang w:val="en-US"/>
+        </w:rPr>
+        <w:t xml:space="preserve">com.pengtoolbox.cfw.level            = </w:t>
       </w:r>
       <w:r>
         <w:rPr>
@@ -2661,27 +2357,15 @@
           <w:lang w:val="en-US"/>
         </w:rPr>
       </w:pPr>
-      <w:proofErr w:type="spellStart"/>
-      <w:r>
-        <w:rPr>
-          <w:rFonts w:ascii="Consolas" w:hAnsi="Consolas" w:cs="Consolas"/>
-          <w:color w:val="000000"/>
-          <w:sz w:val="20"/>
-          <w:szCs w:val="20"/>
-          <w:lang w:val="en-US"/>
-        </w:rPr>
-        <w:t>com.pengtoolbox.cfw.logging.AsyncLogHandler.level</w:t>
-      </w:r>
-      <w:proofErr w:type="spellEnd"/>
-      <w:r>
-        <w:rPr>
-          <w:rFonts w:ascii="Consolas" w:hAnsi="Consolas" w:cs="Consolas"/>
-          <w:color w:val="000000"/>
-          <w:sz w:val="20"/>
-          <w:szCs w:val="20"/>
-          <w:lang w:val="en-US"/>
-        </w:rPr>
-        <w:t xml:space="preserve">     = </w:t>
+      <w:r>
+        <w:rPr>
+          <w:rFonts w:ascii="Consolas" w:hAnsi="Consolas" w:cs="Consolas"/>
+          <w:color w:val="000000"/>
+          <w:sz w:val="20"/>
+          <w:szCs w:val="20"/>
+          <w:lang w:val="en-US"/>
+        </w:rPr>
+        <w:t xml:space="preserve">com.pengtoolbox.cfw.logging.AsyncLogHandler.level     = </w:t>
       </w:r>
       <w:r>
         <w:rPr>
@@ -2707,27 +2391,15 @@
           <w:lang w:val="en-US"/>
         </w:rPr>
       </w:pPr>
-      <w:proofErr w:type="spellStart"/>
-      <w:r>
-        <w:rPr>
-          <w:rFonts w:ascii="Consolas" w:hAnsi="Consolas" w:cs="Consolas"/>
-          <w:color w:val="000000"/>
-          <w:sz w:val="20"/>
-          <w:szCs w:val="20"/>
-          <w:lang w:val="en-US"/>
-        </w:rPr>
-        <w:t>com.pengtoolbox.cfw.logging.AsyncLogHandler.limit</w:t>
-      </w:r>
-      <w:proofErr w:type="spellEnd"/>
-      <w:r>
-        <w:rPr>
-          <w:rFonts w:ascii="Consolas" w:hAnsi="Consolas" w:cs="Consolas"/>
-          <w:color w:val="000000"/>
-          <w:sz w:val="20"/>
-          <w:szCs w:val="20"/>
-          <w:lang w:val="en-US"/>
-        </w:rPr>
-        <w:t xml:space="preserve">     = </w:t>
+      <w:r>
+        <w:rPr>
+          <w:rFonts w:ascii="Consolas" w:hAnsi="Consolas" w:cs="Consolas"/>
+          <w:color w:val="000000"/>
+          <w:sz w:val="20"/>
+          <w:szCs w:val="20"/>
+          <w:lang w:val="en-US"/>
+        </w:rPr>
+        <w:t xml:space="preserve">com.pengtoolbox.cfw.logging.AsyncLogHandler.limit     = </w:t>
       </w:r>
       <w:r>
         <w:rPr>
@@ -2753,27 +2425,15 @@
           <w:lang w:val="en-US"/>
         </w:rPr>
       </w:pPr>
-      <w:proofErr w:type="spellStart"/>
-      <w:r>
-        <w:rPr>
-          <w:rFonts w:ascii="Consolas" w:hAnsi="Consolas" w:cs="Consolas"/>
-          <w:color w:val="000000"/>
-          <w:sz w:val="20"/>
-          <w:szCs w:val="20"/>
-          <w:lang w:val="en-US"/>
-        </w:rPr>
-        <w:t>com.pengtoolbox.cfw.logging.AsyncLogHandler.append</w:t>
-      </w:r>
-      <w:proofErr w:type="spellEnd"/>
-      <w:r>
-        <w:rPr>
-          <w:rFonts w:ascii="Consolas" w:hAnsi="Consolas" w:cs="Consolas"/>
-          <w:color w:val="000000"/>
-          <w:sz w:val="20"/>
-          <w:szCs w:val="20"/>
-          <w:lang w:val="en-US"/>
-        </w:rPr>
-        <w:t xml:space="preserve">    = </w:t>
+      <w:r>
+        <w:rPr>
+          <w:rFonts w:ascii="Consolas" w:hAnsi="Consolas" w:cs="Consolas"/>
+          <w:color w:val="000000"/>
+          <w:sz w:val="20"/>
+          <w:szCs w:val="20"/>
+          <w:lang w:val="en-US"/>
+        </w:rPr>
+        <w:t xml:space="preserve">com.pengtoolbox.cfw.logging.AsyncLogHandler.append    = </w:t>
       </w:r>
       <w:r>
         <w:rPr>
@@ -2799,27 +2459,15 @@
           <w:lang w:val="en-US"/>
         </w:rPr>
       </w:pPr>
-      <w:proofErr w:type="spellStart"/>
-      <w:r>
-        <w:rPr>
-          <w:rFonts w:ascii="Consolas" w:hAnsi="Consolas" w:cs="Consolas"/>
-          <w:color w:val="000000"/>
-          <w:sz w:val="20"/>
-          <w:szCs w:val="20"/>
-          <w:lang w:val="en-US"/>
-        </w:rPr>
-        <w:t>com.pengtoolbox.cfw.logging.AsyncLogHandler.count</w:t>
-      </w:r>
-      <w:proofErr w:type="spellEnd"/>
-      <w:r>
-        <w:rPr>
-          <w:rFonts w:ascii="Consolas" w:hAnsi="Consolas" w:cs="Consolas"/>
-          <w:color w:val="000000"/>
-          <w:sz w:val="20"/>
-          <w:szCs w:val="20"/>
-          <w:lang w:val="en-US"/>
-        </w:rPr>
-        <w:t xml:space="preserve">     = </w:t>
+      <w:r>
+        <w:rPr>
+          <w:rFonts w:ascii="Consolas" w:hAnsi="Consolas" w:cs="Consolas"/>
+          <w:color w:val="000000"/>
+          <w:sz w:val="20"/>
+          <w:szCs w:val="20"/>
+          <w:lang w:val="en-US"/>
+        </w:rPr>
+        <w:t xml:space="preserve">com.pengtoolbox.cfw.logging.AsyncLogHandler.count     = </w:t>
       </w:r>
       <w:r>
         <w:rPr>
@@ -2845,27 +2493,15 @@
           <w:lang w:val="en-US"/>
         </w:rPr>
       </w:pPr>
-      <w:proofErr w:type="spellStart"/>
-      <w:r>
-        <w:rPr>
-          <w:rFonts w:ascii="Consolas" w:hAnsi="Consolas" w:cs="Consolas"/>
-          <w:color w:val="000000"/>
-          <w:sz w:val="20"/>
-          <w:szCs w:val="20"/>
-          <w:lang w:val="en-US"/>
-        </w:rPr>
-        <w:t>com.pengtoolbox.cfw.logging.AsyncLogHandler.pattern</w:t>
-      </w:r>
-      <w:proofErr w:type="spellEnd"/>
-      <w:r>
-        <w:rPr>
-          <w:rFonts w:ascii="Consolas" w:hAnsi="Consolas" w:cs="Consolas"/>
-          <w:color w:val="000000"/>
-          <w:sz w:val="20"/>
-          <w:szCs w:val="20"/>
-          <w:lang w:val="en-US"/>
-        </w:rPr>
-        <w:t xml:space="preserve">   = </w:t>
+      <w:r>
+        <w:rPr>
+          <w:rFonts w:ascii="Consolas" w:hAnsi="Consolas" w:cs="Consolas"/>
+          <w:color w:val="000000"/>
+          <w:sz w:val="20"/>
+          <w:szCs w:val="20"/>
+          <w:lang w:val="en-US"/>
+        </w:rPr>
+        <w:t xml:space="preserve">com.pengtoolbox.cfw.logging.AsyncLogHandler.pattern   = </w:t>
       </w:r>
       <w:r>
         <w:rPr>
@@ -2913,29 +2549,7 @@
           <w:szCs w:val="20"/>
           <w:lang w:val="en-US"/>
         </w:rPr>
-        <w:t>#</w:t>
-      </w:r>
-      <w:proofErr w:type="spellStart"/>
-      <w:r>
-        <w:rPr>
-          <w:rFonts w:ascii="Consolas" w:hAnsi="Consolas" w:cs="Consolas"/>
-          <w:color w:val="3F7F5F"/>
-          <w:sz w:val="20"/>
-          <w:szCs w:val="20"/>
-          <w:lang w:val="en-US"/>
-        </w:rPr>
-        <w:t>java.util.logging.FileHandler.level</w:t>
-      </w:r>
-      <w:proofErr w:type="spellEnd"/>
-      <w:r>
-        <w:rPr>
-          <w:rFonts w:ascii="Consolas" w:hAnsi="Consolas" w:cs="Consolas"/>
-          <w:color w:val="3F7F5F"/>
-          <w:sz w:val="20"/>
-          <w:szCs w:val="20"/>
-          <w:lang w:val="en-US"/>
-        </w:rPr>
-        <w:t xml:space="preserve">     = FINE</w:t>
+        <w:t>#java.util.logging.FileHandler.level     = FINE</w:t>
       </w:r>
     </w:p>
     <w:p>
@@ -2959,29 +2573,7 @@
           <w:szCs w:val="20"/>
           <w:lang w:val="en-US"/>
         </w:rPr>
-        <w:t>#</w:t>
-      </w:r>
-      <w:proofErr w:type="spellStart"/>
-      <w:r>
-        <w:rPr>
-          <w:rFonts w:ascii="Consolas" w:hAnsi="Consolas" w:cs="Consolas"/>
-          <w:color w:val="3F7F5F"/>
-          <w:sz w:val="20"/>
-          <w:szCs w:val="20"/>
-          <w:lang w:val="en-US"/>
-        </w:rPr>
-        <w:t>java.util.logging.FileHandler.filter</w:t>
-      </w:r>
-      <w:proofErr w:type="spellEnd"/>
-      <w:r>
-        <w:rPr>
-          <w:rFonts w:ascii="Consolas" w:hAnsi="Consolas" w:cs="Consolas"/>
-          <w:color w:val="3F7F5F"/>
-          <w:sz w:val="20"/>
-          <w:szCs w:val="20"/>
-          <w:lang w:val="en-US"/>
-        </w:rPr>
-        <w:t xml:space="preserve">    =</w:t>
+        <w:t>#java.util.logging.FileHandler.filter    =</w:t>
       </w:r>
     </w:p>
     <w:p>
@@ -3005,42 +2597,8 @@
           <w:szCs w:val="20"/>
           <w:lang w:val="en-US"/>
         </w:rPr>
-        <w:t>#</w:t>
-      </w:r>
-      <w:proofErr w:type="spellStart"/>
-      <w:r>
-        <w:rPr>
-          <w:rFonts w:ascii="Consolas" w:hAnsi="Consolas" w:cs="Consolas"/>
-          <w:color w:val="3F7F5F"/>
-          <w:sz w:val="20"/>
-          <w:szCs w:val="20"/>
-          <w:lang w:val="en-US"/>
-        </w:rPr>
-        <w:t>java.util.logging.FileHandler.formatter</w:t>
-      </w:r>
-      <w:proofErr w:type="spellEnd"/>
-      <w:r>
-        <w:rPr>
-          <w:rFonts w:ascii="Consolas" w:hAnsi="Consolas" w:cs="Consolas"/>
-          <w:color w:val="3F7F5F"/>
-          <w:sz w:val="20"/>
-          <w:szCs w:val="20"/>
-          <w:lang w:val="en-US"/>
-        </w:rPr>
-        <w:t xml:space="preserve"> = </w:t>
-      </w:r>
-      <w:proofErr w:type="spellStart"/>
-      <w:r>
-        <w:rPr>
-          <w:rFonts w:ascii="Consolas" w:hAnsi="Consolas" w:cs="Consolas"/>
-          <w:color w:val="3F7F5F"/>
-          <w:sz w:val="20"/>
-          <w:szCs w:val="20"/>
-          <w:lang w:val="en-US"/>
-        </w:rPr>
-        <w:t>com.pengtoolbox.cfw.logging.CFWLogFormatterJSON</w:t>
-      </w:r>
-      <w:proofErr w:type="spellEnd"/>
+        <w:t>#java.util.logging.FileHandler.formatter = com.pengtoolbox.cfw.logging.CFWLogFormatterJSON</w:t>
+      </w:r>
     </w:p>
     <w:p>
       <w:pPr>
@@ -3063,32 +2621,8 @@
           <w:szCs w:val="20"/>
           <w:lang w:val="en-US"/>
         </w:rPr>
-        <w:t>#</w:t>
-      </w:r>
-      <w:proofErr w:type="spellStart"/>
-      <w:proofErr w:type="gramStart"/>
-      <w:r>
-        <w:rPr>
-          <w:rFonts w:ascii="Consolas" w:hAnsi="Consolas" w:cs="Consolas"/>
-          <w:color w:val="3F7F5F"/>
-          <w:sz w:val="20"/>
-          <w:szCs w:val="20"/>
-          <w:lang w:val="en-US"/>
-        </w:rPr>
-        <w:t>java.util.logging.FileHandler.encoding</w:t>
-      </w:r>
-      <w:proofErr w:type="spellEnd"/>
-      <w:r>
-        <w:rPr>
-          <w:rFonts w:ascii="Consolas" w:hAnsi="Consolas" w:cs="Consolas"/>
-          <w:color w:val="3F7F5F"/>
-          <w:sz w:val="20"/>
-          <w:szCs w:val="20"/>
-          <w:lang w:val="en-US"/>
-        </w:rPr>
-        <w:t xml:space="preserve">  =</w:t>
-      </w:r>
-      <w:proofErr w:type="gramEnd"/>
+        <w:t>#java.util.logging.FileHandler.encoding  =</w:t>
+      </w:r>
     </w:p>
     <w:p>
       <w:pPr>
@@ -3111,29 +2645,7 @@
           <w:szCs w:val="20"/>
           <w:lang w:val="en-US"/>
         </w:rPr>
-        <w:t>#</w:t>
-      </w:r>
-      <w:proofErr w:type="spellStart"/>
-      <w:r>
-        <w:rPr>
-          <w:rFonts w:ascii="Consolas" w:hAnsi="Consolas" w:cs="Consolas"/>
-          <w:color w:val="3F7F5F"/>
-          <w:sz w:val="20"/>
-          <w:szCs w:val="20"/>
-          <w:lang w:val="en-US"/>
-        </w:rPr>
-        <w:t>java.util.logging.FileHandler.limit</w:t>
-      </w:r>
-      <w:proofErr w:type="spellEnd"/>
-      <w:r>
-        <w:rPr>
-          <w:rFonts w:ascii="Consolas" w:hAnsi="Consolas" w:cs="Consolas"/>
-          <w:color w:val="3F7F5F"/>
-          <w:sz w:val="20"/>
-          <w:szCs w:val="20"/>
-          <w:lang w:val="en-US"/>
-        </w:rPr>
-        <w:t xml:space="preserve">     = 10000000</w:t>
+        <w:t>#java.util.logging.FileHandler.limit     = 10000000</w:t>
       </w:r>
     </w:p>
     <w:p>
@@ -3157,29 +2669,7 @@
           <w:szCs w:val="20"/>
           <w:lang w:val="en-US"/>
         </w:rPr>
-        <w:t>#</w:t>
-      </w:r>
-      <w:proofErr w:type="spellStart"/>
-      <w:r>
-        <w:rPr>
-          <w:rFonts w:ascii="Consolas" w:hAnsi="Consolas" w:cs="Consolas"/>
-          <w:color w:val="3F7F5F"/>
-          <w:sz w:val="20"/>
-          <w:szCs w:val="20"/>
-          <w:lang w:val="en-US"/>
-        </w:rPr>
-        <w:t>java.util.logging.FileHandler.count</w:t>
-      </w:r>
-      <w:proofErr w:type="spellEnd"/>
-      <w:r>
-        <w:rPr>
-          <w:rFonts w:ascii="Consolas" w:hAnsi="Consolas" w:cs="Consolas"/>
-          <w:color w:val="3F7F5F"/>
-          <w:sz w:val="20"/>
-          <w:szCs w:val="20"/>
-          <w:lang w:val="en-US"/>
-        </w:rPr>
-        <w:t xml:space="preserve">     =</w:t>
+        <w:t>#java.util.logging.FileHandler.count     =</w:t>
       </w:r>
     </w:p>
     <w:p>
@@ -3203,29 +2693,7 @@
           <w:szCs w:val="20"/>
           <w:lang w:val="en-US"/>
         </w:rPr>
-        <w:t>#</w:t>
-      </w:r>
-      <w:proofErr w:type="spellStart"/>
-      <w:r>
-        <w:rPr>
-          <w:rFonts w:ascii="Consolas" w:hAnsi="Consolas" w:cs="Consolas"/>
-          <w:color w:val="3F7F5F"/>
-          <w:sz w:val="20"/>
-          <w:szCs w:val="20"/>
-          <w:lang w:val="en-US"/>
-        </w:rPr>
-        <w:t>java.util.logging.FileHandler.append</w:t>
-      </w:r>
-      <w:proofErr w:type="spellEnd"/>
-      <w:r>
-        <w:rPr>
-          <w:rFonts w:ascii="Consolas" w:hAnsi="Consolas" w:cs="Consolas"/>
-          <w:color w:val="3F7F5F"/>
-          <w:sz w:val="20"/>
-          <w:szCs w:val="20"/>
-          <w:lang w:val="en-US"/>
-        </w:rPr>
-        <w:t xml:space="preserve">    = false</w:t>
+        <w:t>#java.util.logging.FileHandler.append    = false</w:t>
       </w:r>
     </w:p>
     <w:p>
@@ -3249,29 +2717,7 @@
           <w:szCs w:val="20"/>
           <w:lang w:val="en-US"/>
         </w:rPr>
-        <w:t>#</w:t>
-      </w:r>
-      <w:proofErr w:type="spellStart"/>
-      <w:r>
-        <w:rPr>
-          <w:rFonts w:ascii="Consolas" w:hAnsi="Consolas" w:cs="Consolas"/>
-          <w:color w:val="3F7F5F"/>
-          <w:sz w:val="20"/>
-          <w:szCs w:val="20"/>
-          <w:lang w:val="en-US"/>
-        </w:rPr>
-        <w:t>java.util.logging.FileHandler.count</w:t>
-      </w:r>
-      <w:proofErr w:type="spellEnd"/>
-      <w:r>
-        <w:rPr>
-          <w:rFonts w:ascii="Consolas" w:hAnsi="Consolas" w:cs="Consolas"/>
-          <w:color w:val="3F7F5F"/>
-          <w:sz w:val="20"/>
-          <w:szCs w:val="20"/>
-          <w:lang w:val="en-US"/>
-        </w:rPr>
-        <w:t xml:space="preserve">     = 2</w:t>
+        <w:t>#java.util.logging.FileHandler.count     = 2</w:t>
       </w:r>
     </w:p>
     <w:p>
@@ -3295,29 +2741,7 @@
           <w:szCs w:val="20"/>
           <w:lang w:val="en-US"/>
         </w:rPr>
-        <w:t>#</w:t>
-      </w:r>
-      <w:proofErr w:type="spellStart"/>
-      <w:r>
-        <w:rPr>
-          <w:rFonts w:ascii="Consolas" w:hAnsi="Consolas" w:cs="Consolas"/>
-          <w:color w:val="3F7F5F"/>
-          <w:sz w:val="20"/>
-          <w:szCs w:val="20"/>
-          <w:lang w:val="en-US"/>
-        </w:rPr>
-        <w:t>java.util.logging.FileHandler.pattern</w:t>
-      </w:r>
-      <w:proofErr w:type="spellEnd"/>
-      <w:r>
-        <w:rPr>
-          <w:rFonts w:ascii="Consolas" w:hAnsi="Consolas" w:cs="Consolas"/>
-          <w:color w:val="3F7F5F"/>
-          <w:sz w:val="20"/>
-          <w:szCs w:val="20"/>
-          <w:lang w:val="en-US"/>
-        </w:rPr>
-        <w:t xml:space="preserve">   = ./log/trace_%u.%g.log</w:t>
+        <w:t>#java.util.logging.FileHandler.pattern   = ./log/trace_%u.%g.log</w:t>
       </w:r>
     </w:p>
     <w:p>
@@ -3347,7 +2771,6 @@
           <w:lang w:val="en-US"/>
         </w:rPr>
       </w:pPr>
-      <w:proofErr w:type="spellStart"/>
       <w:r>
         <w:rPr>
           <w:rFonts w:ascii="Consolas" w:hAnsi="Consolas" w:cs="Consolas"/>
@@ -3359,7 +2782,6 @@
         </w:rPr>
         <w:t>java.util.logging.ConsoleHandler.level</w:t>
       </w:r>
-      <w:proofErr w:type="spellEnd"/>
       <w:r>
         <w:rPr>
           <w:rFonts w:ascii="Consolas" w:hAnsi="Consolas" w:cs="Consolas"/>
@@ -3394,27 +2816,15 @@
           <w:lang w:val="en-US"/>
         </w:rPr>
       </w:pPr>
-      <w:proofErr w:type="spellStart"/>
-      <w:r>
-        <w:rPr>
-          <w:rFonts w:ascii="Consolas" w:hAnsi="Consolas" w:cs="Consolas"/>
-          <w:color w:val="000000"/>
-          <w:sz w:val="20"/>
-          <w:szCs w:val="20"/>
-          <w:lang w:val="en-US"/>
-        </w:rPr>
-        <w:t>java.util.logging.ConsoleHandler.filter</w:t>
-      </w:r>
-      <w:proofErr w:type="spellEnd"/>
-      <w:r>
-        <w:rPr>
-          <w:rFonts w:ascii="Consolas" w:hAnsi="Consolas" w:cs="Consolas"/>
-          <w:color w:val="000000"/>
-          <w:sz w:val="20"/>
-          <w:szCs w:val="20"/>
-          <w:lang w:val="en-US"/>
-        </w:rPr>
-        <w:t xml:space="preserve">    =</w:t>
+      <w:r>
+        <w:rPr>
+          <w:rFonts w:ascii="Consolas" w:hAnsi="Consolas" w:cs="Consolas"/>
+          <w:color w:val="000000"/>
+          <w:sz w:val="20"/>
+          <w:szCs w:val="20"/>
+          <w:lang w:val="en-US"/>
+        </w:rPr>
+        <w:t>java.util.logging.ConsoleHandler.filter    =</w:t>
       </w:r>
     </w:p>
     <w:p>
@@ -3430,30 +2840,16 @@
           <w:lang w:val="en-US"/>
         </w:rPr>
       </w:pPr>
-      <w:proofErr w:type="spellStart"/>
-      <w:r>
-        <w:rPr>
-          <w:rFonts w:ascii="Consolas" w:hAnsi="Consolas" w:cs="Consolas"/>
-          <w:color w:val="000000"/>
-          <w:sz w:val="20"/>
-          <w:szCs w:val="20"/>
-          <w:lang w:val="en-US"/>
-        </w:rPr>
-        <w:lastRenderedPageBreak/>
-        <w:t>java.util.logging.ConsoleHandler.formatter</w:t>
-      </w:r>
-      <w:proofErr w:type="spellEnd"/>
-      <w:r>
-        <w:rPr>
-          <w:rFonts w:ascii="Consolas" w:hAnsi="Consolas" w:cs="Consolas"/>
-          <w:color w:val="000000"/>
-          <w:sz w:val="20"/>
-          <w:szCs w:val="20"/>
-          <w:lang w:val="en-US"/>
-        </w:rPr>
-        <w:t xml:space="preserve"> = </w:t>
-      </w:r>
-      <w:proofErr w:type="spellStart"/>
+      <w:r>
+        <w:rPr>
+          <w:rFonts w:ascii="Consolas" w:hAnsi="Consolas" w:cs="Consolas"/>
+          <w:color w:val="000000"/>
+          <w:sz w:val="20"/>
+          <w:szCs w:val="20"/>
+          <w:lang w:val="en-US"/>
+        </w:rPr>
+        <w:t xml:space="preserve">java.util.logging.ConsoleHandler.formatter = </w:t>
+      </w:r>
       <w:r>
         <w:rPr>
           <w:rFonts w:ascii="Consolas" w:hAnsi="Consolas" w:cs="Consolas"/>
@@ -3464,7 +2860,6 @@
         </w:rPr>
         <w:t>com.pengtoolbox.cfw.logging.CFWLogFormatterJSON</w:t>
       </w:r>
-      <w:proofErr w:type="spellEnd"/>
     </w:p>
     <w:p>
       <w:pPr>
@@ -3479,30 +2874,16 @@
           <w:lang w:val="en-US"/>
         </w:rPr>
       </w:pPr>
-      <w:proofErr w:type="spellStart"/>
-      <w:proofErr w:type="gramStart"/>
-      <w:r>
-        <w:rPr>
-          <w:rFonts w:ascii="Consolas" w:hAnsi="Consolas" w:cs="Consolas"/>
-          <w:color w:val="000000"/>
-          <w:sz w:val="20"/>
-          <w:szCs w:val="20"/>
-          <w:lang w:val="en-US"/>
-        </w:rPr>
-        <w:t>java.util.logging.ConsoleHandler.encoding</w:t>
-      </w:r>
-      <w:proofErr w:type="spellEnd"/>
-      <w:r>
-        <w:rPr>
-          <w:rFonts w:ascii="Consolas" w:hAnsi="Consolas" w:cs="Consolas"/>
-          <w:color w:val="000000"/>
-          <w:sz w:val="20"/>
-          <w:szCs w:val="20"/>
-          <w:lang w:val="en-US"/>
-        </w:rPr>
-        <w:t xml:space="preserve">  =</w:t>
-      </w:r>
-      <w:proofErr w:type="gramEnd"/>
+      <w:r>
+        <w:rPr>
+          <w:rFonts w:ascii="Consolas" w:hAnsi="Consolas" w:cs="Consolas"/>
+          <w:color w:val="000000"/>
+          <w:sz w:val="20"/>
+          <w:szCs w:val="20"/>
+          <w:lang w:val="en-US"/>
+        </w:rPr>
+        <w:t>java.util.logging.ConsoleHandler.encoding  =</w:t>
+      </w:r>
     </w:p>
     <w:p>
       <w:pPr>
@@ -3572,49 +2953,7 @@
         <w:rPr>
           <w:lang w:val="en-US"/>
         </w:rPr>
-        <w:t xml:space="preserve">The </w:t>
-      </w:r>
-      <w:proofErr w:type="spellStart"/>
-      <w:r>
-        <w:rPr>
-          <w:lang w:val="en-US"/>
-        </w:rPr>
-        <w:t>config</w:t>
-      </w:r>
-      <w:proofErr w:type="spellEnd"/>
-      <w:r>
-        <w:rPr>
-          <w:lang w:val="en-US"/>
-        </w:rPr>
-        <w:t xml:space="preserve"> file ./</w:t>
-      </w:r>
-      <w:proofErr w:type="spellStart"/>
-      <w:r>
-        <w:rPr>
-          <w:lang w:val="en-US"/>
-        </w:rPr>
-        <w:t>config</w:t>
-      </w:r>
-      <w:proofErr w:type="spellEnd"/>
-      <w:r>
-        <w:rPr>
-          <w:lang w:val="en-US"/>
-        </w:rPr>
-        <w:t>/</w:t>
-      </w:r>
-      <w:proofErr w:type="spellStart"/>
-      <w:r>
-        <w:rPr>
-          <w:lang w:val="en-US"/>
-        </w:rPr>
-        <w:t>logging.properties</w:t>
-      </w:r>
-      <w:proofErr w:type="spellEnd"/>
-      <w:r>
-        <w:rPr>
-          <w:lang w:val="en-US"/>
-        </w:rPr>
-        <w:t xml:space="preserve"> is not defined</w:t>
+        <w:t>The config file ./config/logging.properties is not defined</w:t>
       </w:r>
     </w:p>
     <w:p>
@@ -3652,14 +2991,12 @@
         </w:rPr>
         <w:t xml:space="preserve">The class name of </w:t>
       </w:r>
-      <w:proofErr w:type="spellStart"/>
       <w:r>
         <w:rPr>
           <w:lang w:val="en-US"/>
         </w:rPr>
         <w:t>CFWLogFormatterJSON</w:t>
       </w:r>
-      <w:proofErr w:type="spellEnd"/>
       <w:r>
         <w:rPr>
           <w:lang w:val="en-US"/>
@@ -3684,39 +3021,17 @@
         </w:rPr>
         <w:t xml:space="preserve">Any </w:t>
       </w:r>
-      <w:proofErr w:type="spellStart"/>
-      <w:r>
-        <w:rPr>
-          <w:lang w:val="en-US"/>
-        </w:rPr>
-        <w:t>java.util.logging</w:t>
-      </w:r>
-      <w:proofErr w:type="spellEnd"/>
-      <w:r>
-        <w:rPr>
-          <w:lang w:val="en-US"/>
-        </w:rPr>
-        <w:t xml:space="preserve"> </w:t>
-      </w:r>
-      <w:r>
-        <w:rPr>
-          <w:lang w:val="en-US"/>
-        </w:rPr>
-        <w:t xml:space="preserve">class was used before the </w:t>
-      </w:r>
-      <w:proofErr w:type="spellStart"/>
-      <w:r>
-        <w:rPr>
-          <w:lang w:val="en-US"/>
-        </w:rPr>
-        <w:t>logging.properties</w:t>
-      </w:r>
-      <w:proofErr w:type="spellEnd"/>
-      <w:r>
-        <w:rPr>
-          <w:lang w:val="en-US"/>
-        </w:rPr>
-        <w:t xml:space="preserve"> was loaded.</w:t>
+      <w:r>
+        <w:rPr>
+          <w:lang w:val="en-US"/>
+        </w:rPr>
+        <w:t xml:space="preserve">java.util.logging </w:t>
+      </w:r>
+      <w:r>
+        <w:rPr>
+          <w:lang w:val="en-US"/>
+        </w:rPr>
+        <w:t>class was used before the logging.properties was loaded.</w:t>
       </w:r>
     </w:p>
     <w:p>
@@ -3775,21 +3090,7 @@
         <w:rPr>
           <w:lang w:val="en-US"/>
         </w:rPr>
-        <w:t>You can fetch resources from JAR files using the servlet “</w:t>
-      </w:r>
-      <w:proofErr w:type="spellStart"/>
-      <w:r>
-        <w:rPr>
-          <w:lang w:val="en-US"/>
-        </w:rPr>
-        <w:t>jarresource</w:t>
-      </w:r>
-      <w:proofErr w:type="spellEnd"/>
-      <w:r>
-        <w:rPr>
-          <w:lang w:val="en-US"/>
-        </w:rPr>
-        <w:t>”.</w:t>
+        <w:t>You can fetch resources from JAR files using the servlet “jarresource”.</w:t>
       </w:r>
     </w:p>
     <w:p>
@@ -3921,6 +3222,7 @@
         <w:rPr>
           <w:lang w:val="en-US"/>
         </w:rPr>
+        <w:lastRenderedPageBreak/>
         <w:t>Application</w:t>
       </w:r>
     </w:p>
@@ -3948,36 +3250,20 @@
         <w:rPr>
           <w:lang w:val="en-US"/>
         </w:rPr>
-        <w:t xml:space="preserve">Add </w:t>
-      </w:r>
-      <w:proofErr w:type="gramStart"/>
-      <w:r>
-        <w:rPr>
-          <w:lang w:val="en-US"/>
-        </w:rPr>
-        <w:t>a</w:t>
-      </w:r>
-      <w:proofErr w:type="gramEnd"/>
+        <w:t xml:space="preserve">Add a </w:t>
+      </w:r>
+      <w:r>
+        <w:rPr>
+          <w:lang w:val="en-US"/>
+        </w:rPr>
+        <w:t>HTTPSRedirectHandler</w:t>
+      </w:r>
       <w:r>
         <w:rPr>
           <w:lang w:val="en-US"/>
         </w:rPr>
         <w:t xml:space="preserve"> </w:t>
       </w:r>
-      <w:proofErr w:type="spellStart"/>
-      <w:r>
-        <w:rPr>
-          <w:lang w:val="en-US"/>
-        </w:rPr>
-        <w:t>HTTPSRedirectHandler</w:t>
-      </w:r>
-      <w:proofErr w:type="spellEnd"/>
-      <w:r>
-        <w:rPr>
-          <w:lang w:val="en-US"/>
-        </w:rPr>
-        <w:t xml:space="preserve"> </w:t>
-      </w:r>
       <w:r>
         <w:rPr>
           <w:lang w:val="en-US"/>
@@ -3996,8 +3282,6 @@
           <w:lang w:val="en-US"/>
         </w:rPr>
       </w:pPr>
-      <w:proofErr w:type="spellStart"/>
-      <w:proofErr w:type="gramStart"/>
       <w:r>
         <w:rPr>
           <w:rFonts w:ascii="Consolas" w:hAnsi="Consolas" w:cs="Consolas"/>
@@ -4018,21 +3302,8 @@
           <w:shd w:val="clear" w:color="auto" w:fill="E8F2FE"/>
           <w:lang w:val="en-US"/>
         </w:rPr>
-        <w:t>.setHandlers</w:t>
-      </w:r>
-      <w:proofErr w:type="spellEnd"/>
-      <w:r>
-        <w:rPr>
-          <w:rFonts w:ascii="Consolas" w:hAnsi="Consolas" w:cs="Consolas"/>
-          <w:color w:val="000000"/>
-          <w:sz w:val="20"/>
-          <w:szCs w:val="20"/>
-          <w:shd w:val="clear" w:color="auto" w:fill="E8F2FE"/>
-          <w:lang w:val="en-US"/>
-        </w:rPr>
-        <w:t>(</w:t>
-      </w:r>
-      <w:proofErr w:type="gramEnd"/>
+        <w:t>.setHandlers(</w:t>
+      </w:r>
       <w:r>
         <w:rPr>
           <w:rFonts w:ascii="Consolas" w:hAnsi="Consolas" w:cs="Consolas"/>
@@ -4079,21 +3350,19 @@
           <w:shd w:val="clear" w:color="auto" w:fill="E8F2FE"/>
           <w:lang w:val="en-US"/>
         </w:rPr>
-        <w:t xml:space="preserve"> </w:t>
-      </w:r>
-      <w:proofErr w:type="spellStart"/>
-      <w:r>
-        <w:rPr>
-          <w:rFonts w:ascii="Consolas" w:hAnsi="Consolas" w:cs="Consolas"/>
-          <w:color w:val="000000"/>
+        <w:t xml:space="preserve"> HTTPSRedirectHandler(), </w:t>
+      </w:r>
+      <w:r>
+        <w:rPr>
+          <w:rFonts w:ascii="Consolas" w:hAnsi="Consolas" w:cs="Consolas"/>
+          <w:color w:val="6A3E3E"/>
           <w:sz w:val="20"/>
           <w:szCs w:val="20"/>
           <w:shd w:val="clear" w:color="auto" w:fill="E8F2FE"/>
           <w:lang w:val="en-US"/>
         </w:rPr>
-        <w:t>HTTPSRedirectHandler</w:t>
-      </w:r>
-      <w:proofErr w:type="spellEnd"/>
+        <w:t>apiContext</w:t>
+      </w:r>
       <w:r>
         <w:rPr>
           <w:rFonts w:ascii="Consolas" w:hAnsi="Consolas" w:cs="Consolas"/>
@@ -4103,9 +3372,8 @@
           <w:shd w:val="clear" w:color="auto" w:fill="E8F2FE"/>
           <w:lang w:val="en-US"/>
         </w:rPr>
-        <w:t xml:space="preserve">(), </w:t>
-      </w:r>
-      <w:proofErr w:type="spellStart"/>
+        <w:t xml:space="preserve">, </w:t>
+      </w:r>
       <w:r>
         <w:rPr>
           <w:rFonts w:ascii="Consolas" w:hAnsi="Consolas" w:cs="Consolas"/>
@@ -4115,9 +3383,8 @@
           <w:shd w:val="clear" w:color="auto" w:fill="E8F2FE"/>
           <w:lang w:val="en-US"/>
         </w:rPr>
-        <w:t>apiContext</w:t>
-      </w:r>
-      <w:proofErr w:type="spellEnd"/>
+        <w:t>rewriteHandler</w:t>
+      </w:r>
       <w:r>
         <w:rPr>
           <w:rFonts w:ascii="Consolas" w:hAnsi="Consolas" w:cs="Consolas"/>
@@ -4129,65 +3396,27 @@
         </w:rPr>
         <w:t xml:space="preserve">, </w:t>
       </w:r>
-      <w:proofErr w:type="spellStart"/>
       <w:r>
         <w:rPr>
           <w:rFonts w:ascii="Consolas" w:hAnsi="Consolas" w:cs="Consolas"/>
           <w:color w:val="6A3E3E"/>
           <w:sz w:val="20"/>
           <w:szCs w:val="20"/>
+          <w:shd w:val="clear" w:color="auto" w:fill="D4D4D4"/>
+          <w:lang w:val="en-US"/>
+        </w:rPr>
+        <w:t>pageanalyzerContext</w:t>
+      </w:r>
+      <w:r>
+        <w:rPr>
+          <w:rFonts w:ascii="Consolas" w:hAnsi="Consolas" w:cs="Consolas"/>
+          <w:color w:val="000000"/>
+          <w:sz w:val="20"/>
+          <w:szCs w:val="20"/>
           <w:shd w:val="clear" w:color="auto" w:fill="E8F2FE"/>
           <w:lang w:val="en-US"/>
         </w:rPr>
-        <w:t>rewriteHandler</w:t>
-      </w:r>
-      <w:proofErr w:type="spellEnd"/>
-      <w:r>
-        <w:rPr>
-          <w:rFonts w:ascii="Consolas" w:hAnsi="Consolas" w:cs="Consolas"/>
-          <w:color w:val="000000"/>
-          <w:sz w:val="20"/>
-          <w:szCs w:val="20"/>
-          <w:shd w:val="clear" w:color="auto" w:fill="E8F2FE"/>
-          <w:lang w:val="en-US"/>
-        </w:rPr>
-        <w:t xml:space="preserve">, </w:t>
-      </w:r>
-      <w:proofErr w:type="spellStart"/>
-      <w:r>
-        <w:rPr>
-          <w:rFonts w:ascii="Consolas" w:hAnsi="Consolas" w:cs="Consolas"/>
-          <w:color w:val="6A3E3E"/>
-          <w:sz w:val="20"/>
-          <w:szCs w:val="20"/>
-          <w:shd w:val="clear" w:color="auto" w:fill="D4D4D4"/>
-          <w:lang w:val="en-US"/>
-        </w:rPr>
-        <w:t>pageanalyzerContext</w:t>
-      </w:r>
-      <w:proofErr w:type="spellEnd"/>
-      <w:r>
-        <w:rPr>
-          <w:rFonts w:ascii="Consolas" w:hAnsi="Consolas" w:cs="Consolas"/>
-          <w:color w:val="000000"/>
-          <w:sz w:val="20"/>
-          <w:szCs w:val="20"/>
-          <w:shd w:val="clear" w:color="auto" w:fill="E8F2FE"/>
-          <w:lang w:val="en-US"/>
-        </w:rPr>
-        <w:t xml:space="preserve">, </w:t>
-      </w:r>
-      <w:proofErr w:type="spellStart"/>
-      <w:r>
-        <w:rPr>
-          <w:rFonts w:ascii="Consolas" w:hAnsi="Consolas" w:cs="Consolas"/>
-          <w:color w:val="000000"/>
-          <w:sz w:val="20"/>
-          <w:szCs w:val="20"/>
-          <w:shd w:val="clear" w:color="auto" w:fill="E8F2FE"/>
-          <w:lang w:val="en-US"/>
-        </w:rPr>
-        <w:t>CFWSetup.</w:t>
+        <w:t>, CFWSetup.</w:t>
       </w:r>
       <w:r>
         <w:rPr>
@@ -4202,7 +3431,6 @@
         </w:rPr>
         <w:t>createResourceHandler</w:t>
       </w:r>
-      <w:proofErr w:type="spellEnd"/>
       <w:r>
         <w:rPr>
           <w:rFonts w:ascii="Consolas" w:hAnsi="Consolas" w:cs="Consolas"/>
@@ -4212,19 +3440,7 @@
           <w:shd w:val="clear" w:color="auto" w:fill="E8F2FE"/>
           <w:lang w:val="en-US"/>
         </w:rPr>
-        <w:t xml:space="preserve">(), </w:t>
-      </w:r>
-      <w:proofErr w:type="spellStart"/>
-      <w:r>
-        <w:rPr>
-          <w:rFonts w:ascii="Consolas" w:hAnsi="Consolas" w:cs="Consolas"/>
-          <w:color w:val="000000"/>
-          <w:sz w:val="20"/>
-          <w:szCs w:val="20"/>
-          <w:shd w:val="clear" w:color="auto" w:fill="E8F2FE"/>
-          <w:lang w:val="en-US"/>
-        </w:rPr>
-        <w:t>CFWSetup.</w:t>
+        <w:t>(), CFWSetup.</w:t>
       </w:r>
       <w:r>
         <w:rPr>
@@ -4239,7 +3455,6 @@
         </w:rPr>
         <w:t>createCFWHandler</w:t>
       </w:r>
-      <w:proofErr w:type="spellEnd"/>
       <w:r>
         <w:rPr>
           <w:rFonts w:ascii="Consolas" w:hAnsi="Consolas" w:cs="Consolas"/>
@@ -4273,31 +3488,7 @@
           <w:shd w:val="clear" w:color="auto" w:fill="E8F2FE"/>
           <w:lang w:val="en-US"/>
         </w:rPr>
-        <w:t xml:space="preserve"> </w:t>
-      </w:r>
-      <w:proofErr w:type="spellStart"/>
-      <w:r>
-        <w:rPr>
-          <w:rFonts w:ascii="Consolas" w:hAnsi="Consolas" w:cs="Consolas"/>
-          <w:color w:val="000000"/>
-          <w:sz w:val="20"/>
-          <w:szCs w:val="20"/>
-          <w:shd w:val="clear" w:color="auto" w:fill="E8F2FE"/>
-          <w:lang w:val="en-US"/>
-        </w:rPr>
-        <w:t>DefaultHandler</w:t>
-      </w:r>
-      <w:proofErr w:type="spellEnd"/>
-      <w:r>
-        <w:rPr>
-          <w:rFonts w:ascii="Consolas" w:hAnsi="Consolas" w:cs="Consolas"/>
-          <w:color w:val="000000"/>
-          <w:sz w:val="20"/>
-          <w:szCs w:val="20"/>
-          <w:shd w:val="clear" w:color="auto" w:fill="E8F2FE"/>
-          <w:lang w:val="en-US"/>
-        </w:rPr>
-        <w:t>() });</w:t>
+        <w:t xml:space="preserve"> DefaultHandler() });</w:t>
       </w:r>
     </w:p>
     <w:p>
@@ -4329,21 +3520,7 @@
         <w:rPr>
           <w:lang w:val="en-US"/>
         </w:rPr>
-        <w:t xml:space="preserve">When both HTTP &amp; HTTPS is enabled, and </w:t>
-      </w:r>
-      <w:proofErr w:type="spellStart"/>
-      <w:r>
-        <w:rPr>
-          <w:lang w:val="en-US"/>
-        </w:rPr>
-        <w:t>redirect_http_to_https</w:t>
-      </w:r>
-      <w:proofErr w:type="spellEnd"/>
-      <w:r>
-        <w:rPr>
-          <w:lang w:val="en-US"/>
-        </w:rPr>
-        <w:t xml:space="preserve"> is disabled, and user switches from HTTPS to HTTP, he cannot login anymore without restarting the browser.</w:t>
+        <w:t>When both HTTP &amp; HTTPS is enabled, and redirect_http_to_https is disabled, and user switches from HTTPS to HTTP, he cannot login anymore without restarting the browser.</w:t>
       </w:r>
     </w:p>
     <w:p>
@@ -4380,7 +3557,6 @@
         <w:rPr>
           <w:lang w:val="en-US"/>
         </w:rPr>
-        <w:lastRenderedPageBreak/>
         <w:t>Font Awesome</w:t>
       </w:r>
       <w:bookmarkEnd w:id="9"/>
@@ -4415,14 +3591,12 @@
         </w:rPr>
         <w:t>Update the CSS and font files in the package ”</w:t>
       </w:r>
-      <w:proofErr w:type="spellStart"/>
       <w:r>
         <w:rPr>
           <w:lang w:val="en-US"/>
         </w:rPr>
         <w:t>com.pengtoolbox.cfw.resources</w:t>
       </w:r>
-      <w:proofErr w:type="spellEnd"/>
       <w:r>
         <w:rPr>
           <w:lang w:val="en-US"/>
@@ -4445,35 +3619,7 @@
         <w:rPr>
           <w:lang w:val="en-US"/>
         </w:rPr>
-        <w:t>Update font-awesome.css, @font-</w:t>
-      </w:r>
-      <w:proofErr w:type="spellStart"/>
-      <w:r>
-        <w:rPr>
-          <w:lang w:val="en-US"/>
-        </w:rPr>
-        <w:t>face.src</w:t>
-      </w:r>
-      <w:proofErr w:type="spellEnd"/>
-      <w:r>
-        <w:rPr>
-          <w:lang w:val="en-US"/>
-        </w:rPr>
-        <w:t xml:space="preserve"> definitions have to load files using the </w:t>
-      </w:r>
-      <w:proofErr w:type="spellStart"/>
-      <w:r>
-        <w:rPr>
-          <w:lang w:val="en-US"/>
-        </w:rPr>
-        <w:t>jarresource</w:t>
-      </w:r>
-      <w:proofErr w:type="spellEnd"/>
-      <w:r>
-        <w:rPr>
-          <w:lang w:val="en-US"/>
-        </w:rPr>
-        <w:t xml:space="preserve"> servlet. </w:t>
+        <w:t xml:space="preserve">Update font-awesome.css, @font-face.src definitions have to load files using the jarresource servlet. </w:t>
       </w:r>
     </w:p>
     <w:p>
@@ -4827,8 +3973,6 @@
         </w:rPr>
         <w:t xml:space="preserve">  </w:t>
       </w:r>
-      <w:proofErr w:type="spellStart"/>
-      <w:proofErr w:type="gramStart"/>
       <w:r>
         <w:rPr>
           <w:rFonts w:ascii="Consolas" w:hAnsi="Consolas" w:cs="Consolas"/>
@@ -4839,8 +3983,6 @@
         </w:rPr>
         <w:t>src</w:t>
       </w:r>
-      <w:proofErr w:type="spellEnd"/>
-      <w:proofErr w:type="gramEnd"/>
       <w:r>
         <w:rPr>
           <w:rFonts w:ascii="Consolas" w:hAnsi="Consolas" w:cs="Consolas"/>
@@ -4906,7 +4048,6 @@
         </w:rPr>
         <w:t xml:space="preserve">  </w:t>
       </w:r>
-      <w:proofErr w:type="spellStart"/>
       <w:r>
         <w:rPr>
           <w:rFonts w:ascii="Consolas" w:hAnsi="Consolas" w:cs="Consolas"/>
@@ -4917,7 +4058,6 @@
         </w:rPr>
         <w:t>src</w:t>
       </w:r>
-      <w:proofErr w:type="spellEnd"/>
       <w:r>
         <w:rPr>
           <w:rFonts w:ascii="Consolas" w:hAnsi="Consolas" w:cs="Consolas"/>
@@ -4968,9 +4108,17 @@
           <w:szCs w:val="20"/>
           <w:lang w:val="en-US"/>
         </w:rPr>
-        <w:t>format("embedded-</w:t>
-      </w:r>
-      <w:proofErr w:type="spellStart"/>
+        <w:t>format("embedded-opentype"),</w:t>
+      </w:r>
+      <w:r>
+        <w:rPr>
+          <w:rFonts w:ascii="Consolas" w:hAnsi="Consolas" w:cs="Consolas"/>
+          <w:sz w:val="20"/>
+          <w:szCs w:val="20"/>
+          <w:lang w:val="en-US"/>
+        </w:rPr>
+        <w:t xml:space="preserve"> </w:t>
+      </w:r>
       <w:r>
         <w:rPr>
           <w:rFonts w:ascii="Consolas" w:hAnsi="Consolas" w:cs="Consolas"/>
@@ -4981,9 +4129,17 @@
           <w:szCs w:val="20"/>
           <w:lang w:val="en-US"/>
         </w:rPr>
-        <w:t>opentype</w:t>
-      </w:r>
-      <w:proofErr w:type="spellEnd"/>
+        <w:t>url("./jarresource?pkg=com.pengtoolbox.cfw.resources.fonts&amp;file=fa-solid-900.woff2")</w:t>
+      </w:r>
+      <w:r>
+        <w:rPr>
+          <w:rFonts w:ascii="Consolas" w:hAnsi="Consolas" w:cs="Consolas"/>
+          <w:sz w:val="20"/>
+          <w:szCs w:val="20"/>
+          <w:lang w:val="en-US"/>
+        </w:rPr>
+        <w:t xml:space="preserve"> </w:t>
+      </w:r>
       <w:r>
         <w:rPr>
           <w:rFonts w:ascii="Consolas" w:hAnsi="Consolas" w:cs="Consolas"/>
@@ -4994,7 +4150,7 @@
           <w:szCs w:val="20"/>
           <w:lang w:val="en-US"/>
         </w:rPr>
-        <w:t>"),</w:t>
+        <w:t>format("woff2"),</w:t>
       </w:r>
       <w:r>
         <w:rPr>
@@ -5015,7 +4171,7 @@
           <w:szCs w:val="20"/>
           <w:lang w:val="en-US"/>
         </w:rPr>
-        <w:t>url("./jarresource?pkg=com.pengtoolbox.cfw.resources.fonts&amp;file=fa-solid-900.woff2")</w:t>
+        <w:t>url("./jarresource?pkg=com.pengtoolbox.cfw.resources.fonts&amp;file=fa-solid-900.woff")</w:t>
       </w:r>
       <w:r>
         <w:rPr>
@@ -5036,7 +4192,7 @@
           <w:szCs w:val="20"/>
           <w:lang w:val="en-US"/>
         </w:rPr>
-        <w:t>format("woff2"),</w:t>
+        <w:t>format("woff"),</w:t>
       </w:r>
       <w:r>
         <w:rPr>
@@ -5057,7 +4213,7 @@
           <w:szCs w:val="20"/>
           <w:lang w:val="en-US"/>
         </w:rPr>
-        <w:t>url("./jarresource?pkg=com.pengtoolbox.cfw.resources.fonts&amp;file=fa-solid-900.woff")</w:t>
+        <w:t>url("./jarresource?pkg=com.pengtoolbox.cfw.resources.fonts&amp;file=fa-solid-900.ttf")</w:t>
       </w:r>
       <w:r>
         <w:rPr>
@@ -5078,9 +4234,17 @@
           <w:szCs w:val="20"/>
           <w:lang w:val="en-US"/>
         </w:rPr>
-        <w:t>format("</w:t>
-      </w:r>
-      <w:proofErr w:type="spellStart"/>
+        <w:t>format("truetype"),</w:t>
+      </w:r>
+      <w:r>
+        <w:rPr>
+          <w:rFonts w:ascii="Consolas" w:hAnsi="Consolas" w:cs="Consolas"/>
+          <w:sz w:val="20"/>
+          <w:szCs w:val="20"/>
+          <w:lang w:val="en-US"/>
+        </w:rPr>
+        <w:t xml:space="preserve"> </w:t>
+      </w:r>
       <w:r>
         <w:rPr>
           <w:rFonts w:ascii="Consolas" w:hAnsi="Consolas" w:cs="Consolas"/>
@@ -5091,9 +4255,17 @@
           <w:szCs w:val="20"/>
           <w:lang w:val="en-US"/>
         </w:rPr>
-        <w:t>woff</w:t>
-      </w:r>
-      <w:proofErr w:type="spellEnd"/>
+        <w:t>url("./jarresource?pkg=com.pengtoolbox.cfw.resources.fonts&amp;file=fa-solid-900.svg#fontawesome")</w:t>
+      </w:r>
+      <w:r>
+        <w:rPr>
+          <w:rFonts w:ascii="Consolas" w:hAnsi="Consolas" w:cs="Consolas"/>
+          <w:sz w:val="20"/>
+          <w:szCs w:val="20"/>
+          <w:lang w:val="en-US"/>
+        </w:rPr>
+        <w:t xml:space="preserve"> </w:t>
+      </w:r>
       <w:r>
         <w:rPr>
           <w:rFonts w:ascii="Consolas" w:hAnsi="Consolas" w:cs="Consolas"/>
@@ -5104,143 +4276,7 @@
           <w:szCs w:val="20"/>
           <w:lang w:val="en-US"/>
         </w:rPr>
-        <w:t>"),</w:t>
-      </w:r>
-      <w:r>
-        <w:rPr>
-          <w:rFonts w:ascii="Consolas" w:hAnsi="Consolas" w:cs="Consolas"/>
-          <w:sz w:val="20"/>
-          <w:szCs w:val="20"/>
-          <w:lang w:val="en-US"/>
-        </w:rPr>
-        <w:t xml:space="preserve"> </w:t>
-      </w:r>
-      <w:r>
-        <w:rPr>
-          <w:rFonts w:ascii="Consolas" w:hAnsi="Consolas" w:cs="Consolas"/>
-          <w:i/>
-          <w:iCs/>
-          <w:color w:val="2A00E1"/>
-          <w:sz w:val="20"/>
-          <w:szCs w:val="20"/>
-          <w:lang w:val="en-US"/>
-        </w:rPr>
-        <w:t>url("./jarresource?pkg=com.pengtoolbox.cfw.resources.fonts&amp;file=fa-solid-900.ttf")</w:t>
-      </w:r>
-      <w:r>
-        <w:rPr>
-          <w:rFonts w:ascii="Consolas" w:hAnsi="Consolas" w:cs="Consolas"/>
-          <w:sz w:val="20"/>
-          <w:szCs w:val="20"/>
-          <w:lang w:val="en-US"/>
-        </w:rPr>
-        <w:t xml:space="preserve"> </w:t>
-      </w:r>
-      <w:r>
-        <w:rPr>
-          <w:rFonts w:ascii="Consolas" w:hAnsi="Consolas" w:cs="Consolas"/>
-          <w:i/>
-          <w:iCs/>
-          <w:color w:val="2A00E1"/>
-          <w:sz w:val="20"/>
-          <w:szCs w:val="20"/>
-          <w:lang w:val="en-US"/>
-        </w:rPr>
-        <w:t>format("</w:t>
-      </w:r>
-      <w:proofErr w:type="spellStart"/>
-      <w:r>
-        <w:rPr>
-          <w:rFonts w:ascii="Consolas" w:hAnsi="Consolas" w:cs="Consolas"/>
-          <w:i/>
-          <w:iCs/>
-          <w:color w:val="2A00E1"/>
-          <w:sz w:val="20"/>
-          <w:szCs w:val="20"/>
-          <w:lang w:val="en-US"/>
-        </w:rPr>
-        <w:t>truetype</w:t>
-      </w:r>
-      <w:proofErr w:type="spellEnd"/>
-      <w:r>
-        <w:rPr>
-          <w:rFonts w:ascii="Consolas" w:hAnsi="Consolas" w:cs="Consolas"/>
-          <w:i/>
-          <w:iCs/>
-          <w:color w:val="2A00E1"/>
-          <w:sz w:val="20"/>
-          <w:szCs w:val="20"/>
-          <w:lang w:val="en-US"/>
-        </w:rPr>
-        <w:t>"),</w:t>
-      </w:r>
-      <w:r>
-        <w:rPr>
-          <w:rFonts w:ascii="Consolas" w:hAnsi="Consolas" w:cs="Consolas"/>
-          <w:sz w:val="20"/>
-          <w:szCs w:val="20"/>
-          <w:lang w:val="en-US"/>
-        </w:rPr>
-        <w:t xml:space="preserve"> </w:t>
-      </w:r>
-      <w:r>
-        <w:rPr>
-          <w:rFonts w:ascii="Consolas" w:hAnsi="Consolas" w:cs="Consolas"/>
-          <w:i/>
-          <w:iCs/>
-          <w:color w:val="2A00E1"/>
-          <w:sz w:val="20"/>
-          <w:szCs w:val="20"/>
-          <w:lang w:val="en-US"/>
-        </w:rPr>
-        <w:t>url("./jarresource?pkg=com.pengtoolbox.cfw.resources.fonts&amp;file=fa-solid-900.svg#fontawesome")</w:t>
-      </w:r>
-      <w:r>
-        <w:rPr>
-          <w:rFonts w:ascii="Consolas" w:hAnsi="Consolas" w:cs="Consolas"/>
-          <w:sz w:val="20"/>
-          <w:szCs w:val="20"/>
-          <w:lang w:val="en-US"/>
-        </w:rPr>
-        <w:t xml:space="preserve"> </w:t>
-      </w:r>
-      <w:r>
-        <w:rPr>
-          <w:rFonts w:ascii="Consolas" w:hAnsi="Consolas" w:cs="Consolas"/>
-          <w:i/>
-          <w:iCs/>
-          <w:color w:val="2A00E1"/>
-          <w:sz w:val="20"/>
-          <w:szCs w:val="20"/>
-          <w:lang w:val="en-US"/>
-        </w:rPr>
-        <w:t>format("</w:t>
-      </w:r>
-      <w:proofErr w:type="spellStart"/>
-      <w:r>
-        <w:rPr>
-          <w:rFonts w:ascii="Consolas" w:hAnsi="Consolas" w:cs="Consolas"/>
-          <w:i/>
-          <w:iCs/>
-          <w:color w:val="2A00E1"/>
-          <w:sz w:val="20"/>
-          <w:szCs w:val="20"/>
-          <w:lang w:val="en-US"/>
-        </w:rPr>
-        <w:t>svg</w:t>
-      </w:r>
-      <w:proofErr w:type="spellEnd"/>
-      <w:r>
-        <w:rPr>
-          <w:rFonts w:ascii="Consolas" w:hAnsi="Consolas" w:cs="Consolas"/>
-          <w:i/>
-          <w:iCs/>
-          <w:color w:val="2A00E1"/>
-          <w:sz w:val="20"/>
-          <w:szCs w:val="20"/>
-          <w:lang w:val="en-US"/>
-        </w:rPr>
-        <w:t>")</w:t>
+        <w:t>format("svg")</w:t>
       </w:r>
       <w:r>
         <w:rPr>
@@ -5287,8 +4323,8 @@
 </file>
 
 <file path=word/numbering.xml><?xml version="1.0" encoding="utf-8"?>
-<w:numbering xmlns:wpc="http://schemas.microsoft.com/office/word/2010/wordprocessingCanvas" xmlns:mc="http://schemas.openxmlformats.org/markup-compatibility/2006" xmlns:o="urn:schemas-microsoft-com:office:office" xmlns:r="http://schemas.openxmlformats.org/officeDocument/2006/relationships" xmlns:m="http://schemas.openxmlformats.org/officeDocument/2006/math" xmlns:v="urn:schemas-microsoft-com:vml" xmlns:wp14="http://schemas.microsoft.com/office/word/2010/wordprocessingDrawing" xmlns:wp="http://schemas.openxmlformats.org/drawingml/2006/wordprocessingDrawing" xmlns:w10="urn:schemas-microsoft-com:office:word" xmlns:w="http://schemas.openxmlformats.org/wordprocessingml/2006/main" xmlns:w14="http://schemas.microsoft.com/office/word/2010/wordml" xmlns:wpg="http://schemas.microsoft.com/office/word/2010/wordprocessingGroup" xmlns:wpi="http://schemas.microsoft.com/office/word/2010/wordprocessingInk" xmlns:wne="http://schemas.microsoft.com/office/word/2006/wordml" xmlns:wps="http://schemas.microsoft.com/office/word/2010/wordprocessingShape" mc:Ignorable="w14 wp14">
-  <w:abstractNum w:abstractNumId="0">
+<w:numbering xmlns:wpc="http://schemas.microsoft.com/office/word/2010/wordprocessingCanvas" xmlns:cx="http://schemas.microsoft.com/office/drawing/2014/chartex" xmlns:cx1="http://schemas.microsoft.com/office/drawing/2015/9/8/chartex" xmlns:cx2="http://schemas.microsoft.com/office/drawing/2015/10/21/chartex" xmlns:cx3="http://schemas.microsoft.com/office/drawing/2016/5/9/chartex" xmlns:cx4="http://schemas.microsoft.com/office/drawing/2016/5/10/chartex" xmlns:cx5="http://schemas.microsoft.com/office/drawing/2016/5/11/chartex" xmlns:cx6="http://schemas.microsoft.com/office/drawing/2016/5/12/chartex" xmlns:cx7="http://schemas.microsoft.com/office/drawing/2016/5/13/chartex" xmlns:cx8="http://schemas.microsoft.com/office/drawing/2016/5/14/chartex" xmlns:mc="http://schemas.openxmlformats.org/markup-compatibility/2006" xmlns:aink="http://schemas.microsoft.com/office/drawing/2016/ink" xmlns:am3d="http://schemas.microsoft.com/office/drawing/2017/model3d" xmlns:o="urn:schemas-microsoft-com:office:office" xmlns:r="http://schemas.openxmlformats.org/officeDocument/2006/relationships" xmlns:m="http://schemas.openxmlformats.org/officeDocument/2006/math" xmlns:v="urn:schemas-microsoft-com:vml" xmlns:wp14="http://schemas.microsoft.com/office/word/2010/wordprocessingDrawing" xmlns:wp="http://schemas.openxmlformats.org/drawingml/2006/wordprocessingDrawing" xmlns:w10="urn:schemas-microsoft-com:office:word" xmlns:w="http://schemas.openxmlformats.org/wordprocessingml/2006/main" xmlns:w14="http://schemas.microsoft.com/office/word/2010/wordml" xmlns:w15="http://schemas.microsoft.com/office/word/2012/wordml" xmlns:w16cid="http://schemas.microsoft.com/office/word/2016/wordml/cid" xmlns:w16se="http://schemas.microsoft.com/office/word/2015/wordml/symex" xmlns:wpg="http://schemas.microsoft.com/office/word/2010/wordprocessingGroup" xmlns:wpi="http://schemas.microsoft.com/office/word/2010/wordprocessingInk" xmlns:wne="http://schemas.microsoft.com/office/word/2006/wordml" xmlns:wps="http://schemas.microsoft.com/office/word/2010/wordprocessingShape" mc:Ignorable="w14 w15 w16se w16cid wp14">
+  <w:abstractNum w:abstractNumId="0" w15:restartNumberingAfterBreak="0">
     <w:nsid w:val="05165E98"/>
     <w:multiLevelType w:val="hybridMultilevel"/>
     <w:tmpl w:val="53B83CF4"/>
@@ -5401,7 +4437,7 @@
       </w:rPr>
     </w:lvl>
   </w:abstractNum>
-  <w:abstractNum w:abstractNumId="1">
+  <w:abstractNum w:abstractNumId="1" w15:restartNumberingAfterBreak="0">
     <w:nsid w:val="1EBD7A0A"/>
     <w:multiLevelType w:val="hybridMultilevel"/>
     <w:tmpl w:val="52B2FCBA"/>
@@ -5514,7 +4550,7 @@
       </w:rPr>
     </w:lvl>
   </w:abstractNum>
-  <w:abstractNum w:abstractNumId="2">
+  <w:abstractNum w:abstractNumId="2" w15:restartNumberingAfterBreak="0">
     <w:nsid w:val="36993B84"/>
     <w:multiLevelType w:val="hybridMultilevel"/>
     <w:tmpl w:val="CD06D516"/>
@@ -5627,7 +4663,7 @@
       </w:rPr>
     </w:lvl>
   </w:abstractNum>
-  <w:abstractNum w:abstractNumId="3">
+  <w:abstractNum w:abstractNumId="3" w15:restartNumberingAfterBreak="0">
     <w:nsid w:val="3995566B"/>
     <w:multiLevelType w:val="hybridMultilevel"/>
     <w:tmpl w:val="26644CC6"/>
@@ -5740,7 +4776,7 @@
       </w:rPr>
     </w:lvl>
   </w:abstractNum>
-  <w:abstractNum w:abstractNumId="4">
+  <w:abstractNum w:abstractNumId="4" w15:restartNumberingAfterBreak="0">
     <w:nsid w:val="42114EB9"/>
     <w:multiLevelType w:val="hybridMultilevel"/>
     <w:tmpl w:val="BD028966"/>
@@ -5853,7 +4889,7 @@
       </w:rPr>
     </w:lvl>
   </w:abstractNum>
-  <w:abstractNum w:abstractNumId="5">
+  <w:abstractNum w:abstractNumId="5" w15:restartNumberingAfterBreak="0">
     <w:nsid w:val="44A81203"/>
     <w:multiLevelType w:val="hybridMultilevel"/>
     <w:tmpl w:val="57E66DC6"/>
@@ -5966,7 +5002,120 @@
       </w:rPr>
     </w:lvl>
   </w:abstractNum>
-  <w:abstractNum w:abstractNumId="6">
+  <w:abstractNum w:abstractNumId="6" w15:restartNumberingAfterBreak="0">
+    <w:nsid w:val="5E39014C"/>
+    <w:multiLevelType w:val="hybridMultilevel"/>
+    <w:tmpl w:val="C1102474"/>
+    <w:lvl w:ilvl="0" w:tplc="20000001">
+      <w:start w:val="1"/>
+      <w:numFmt w:val="bullet"/>
+      <w:lvlText w:val=""/>
+      <w:lvlJc w:val="left"/>
+      <w:pPr>
+        <w:ind w:left="720" w:hanging="360"/>
+      </w:pPr>
+      <w:rPr>
+        <w:rFonts w:ascii="Symbol" w:hAnsi="Symbol" w:hint="default"/>
+      </w:rPr>
+    </w:lvl>
+    <w:lvl w:ilvl="1" w:tplc="20000003">
+      <w:start w:val="1"/>
+      <w:numFmt w:val="bullet"/>
+      <w:lvlText w:val="o"/>
+      <w:lvlJc w:val="left"/>
+      <w:pPr>
+        <w:ind w:left="1440" w:hanging="360"/>
+      </w:pPr>
+      <w:rPr>
+        <w:rFonts w:ascii="Courier New" w:hAnsi="Courier New" w:cs="Courier New" w:hint="default"/>
+      </w:rPr>
+    </w:lvl>
+    <w:lvl w:ilvl="2" w:tplc="20000005" w:tentative="1">
+      <w:start w:val="1"/>
+      <w:numFmt w:val="bullet"/>
+      <w:lvlText w:val=""/>
+      <w:lvlJc w:val="left"/>
+      <w:pPr>
+        <w:ind w:left="2160" w:hanging="360"/>
+      </w:pPr>
+      <w:rPr>
+        <w:rFonts w:ascii="Wingdings" w:hAnsi="Wingdings" w:hint="default"/>
+      </w:rPr>
+    </w:lvl>
+    <w:lvl w:ilvl="3" w:tplc="20000001" w:tentative="1">
+      <w:start w:val="1"/>
+      <w:numFmt w:val="bullet"/>
+      <w:lvlText w:val=""/>
+      <w:lvlJc w:val="left"/>
+      <w:pPr>
+        <w:ind w:left="2880" w:hanging="360"/>
+      </w:pPr>
+      <w:rPr>
+        <w:rFonts w:ascii="Symbol" w:hAnsi="Symbol" w:hint="default"/>
+      </w:rPr>
+    </w:lvl>
+    <w:lvl w:ilvl="4" w:tplc="20000003" w:tentative="1">
+      <w:start w:val="1"/>
+      <w:numFmt w:val="bullet"/>
+      <w:lvlText w:val="o"/>
+      <w:lvlJc w:val="left"/>
+      <w:pPr>
+        <w:ind w:left="3600" w:hanging="360"/>
+      </w:pPr>
+      <w:rPr>
+        <w:rFonts w:ascii="Courier New" w:hAnsi="Courier New" w:cs="Courier New" w:hint="default"/>
+      </w:rPr>
+    </w:lvl>
+    <w:lvl w:ilvl="5" w:tplc="20000005" w:tentative="1">
+      <w:start w:val="1"/>
+      <w:numFmt w:val="bullet"/>
+      <w:lvlText w:val=""/>
+      <w:lvlJc w:val="left"/>
+      <w:pPr>
+        <w:ind w:left="4320" w:hanging="360"/>
+      </w:pPr>
+      <w:rPr>
+        <w:rFonts w:ascii="Wingdings" w:hAnsi="Wingdings" w:hint="default"/>
+      </w:rPr>
+    </w:lvl>
+    <w:lvl w:ilvl="6" w:tplc="20000001" w:tentative="1">
+      <w:start w:val="1"/>
+      <w:numFmt w:val="bullet"/>
+      <w:lvlText w:val=""/>
+      <w:lvlJc w:val="left"/>
+      <w:pPr>
+        <w:ind w:left="5040" w:hanging="360"/>
+      </w:pPr>
+      <w:rPr>
+        <w:rFonts w:ascii="Symbol" w:hAnsi="Symbol" w:hint="default"/>
+      </w:rPr>
+    </w:lvl>
+    <w:lvl w:ilvl="7" w:tplc="20000003" w:tentative="1">
+      <w:start w:val="1"/>
+      <w:numFmt w:val="bullet"/>
+      <w:lvlText w:val="o"/>
+      <w:lvlJc w:val="left"/>
+      <w:pPr>
+        <w:ind w:left="5760" w:hanging="360"/>
+      </w:pPr>
+      <w:rPr>
+        <w:rFonts w:ascii="Courier New" w:hAnsi="Courier New" w:cs="Courier New" w:hint="default"/>
+      </w:rPr>
+    </w:lvl>
+    <w:lvl w:ilvl="8" w:tplc="20000005" w:tentative="1">
+      <w:start w:val="1"/>
+      <w:numFmt w:val="bullet"/>
+      <w:lvlText w:val=""/>
+      <w:lvlJc w:val="left"/>
+      <w:pPr>
+        <w:ind w:left="6480" w:hanging="360"/>
+      </w:pPr>
+      <w:rPr>
+        <w:rFonts w:ascii="Wingdings" w:hAnsi="Wingdings" w:hint="default"/>
+      </w:rPr>
+    </w:lvl>
+  </w:abstractNum>
+  <w:abstractNum w:abstractNumId="7" w15:restartNumberingAfterBreak="0">
     <w:nsid w:val="5EC919DD"/>
     <w:multiLevelType w:val="multilevel"/>
     <w:tmpl w:val="08070025"/>
@@ -6061,7 +5210,7 @@
       </w:pPr>
     </w:lvl>
   </w:abstractNum>
-  <w:abstractNum w:abstractNumId="7">
+  <w:abstractNum w:abstractNumId="8" w15:restartNumberingAfterBreak="0">
     <w:nsid w:val="64920710"/>
     <w:multiLevelType w:val="hybridMultilevel"/>
     <w:tmpl w:val="3746DC40"/>
@@ -6174,7 +5323,120 @@
       </w:rPr>
     </w:lvl>
   </w:abstractNum>
-  <w:abstractNum w:abstractNumId="8">
+  <w:abstractNum w:abstractNumId="9" w15:restartNumberingAfterBreak="0">
+    <w:nsid w:val="7C62105F"/>
+    <w:multiLevelType w:val="hybridMultilevel"/>
+    <w:tmpl w:val="7F5EA1C2"/>
+    <w:lvl w:ilvl="0" w:tplc="20000001">
+      <w:start w:val="1"/>
+      <w:numFmt w:val="bullet"/>
+      <w:lvlText w:val=""/>
+      <w:lvlJc w:val="left"/>
+      <w:pPr>
+        <w:ind w:left="720" w:hanging="360"/>
+      </w:pPr>
+      <w:rPr>
+        <w:rFonts w:ascii="Symbol" w:hAnsi="Symbol" w:hint="default"/>
+      </w:rPr>
+    </w:lvl>
+    <w:lvl w:ilvl="1" w:tplc="20000003" w:tentative="1">
+      <w:start w:val="1"/>
+      <w:numFmt w:val="bullet"/>
+      <w:lvlText w:val="o"/>
+      <w:lvlJc w:val="left"/>
+      <w:pPr>
+        <w:ind w:left="1440" w:hanging="360"/>
+      </w:pPr>
+      <w:rPr>
+        <w:rFonts w:ascii="Courier New" w:hAnsi="Courier New" w:cs="Courier New" w:hint="default"/>
+      </w:rPr>
+    </w:lvl>
+    <w:lvl w:ilvl="2" w:tplc="20000005" w:tentative="1">
+      <w:start w:val="1"/>
+      <w:numFmt w:val="bullet"/>
+      <w:lvlText w:val=""/>
+      <w:lvlJc w:val="left"/>
+      <w:pPr>
+        <w:ind w:left="2160" w:hanging="360"/>
+      </w:pPr>
+      <w:rPr>
+        <w:rFonts w:ascii="Wingdings" w:hAnsi="Wingdings" w:hint="default"/>
+      </w:rPr>
+    </w:lvl>
+    <w:lvl w:ilvl="3" w:tplc="20000001" w:tentative="1">
+      <w:start w:val="1"/>
+      <w:numFmt w:val="bullet"/>
+      <w:lvlText w:val=""/>
+      <w:lvlJc w:val="left"/>
+      <w:pPr>
+        <w:ind w:left="2880" w:hanging="360"/>
+      </w:pPr>
+      <w:rPr>
+        <w:rFonts w:ascii="Symbol" w:hAnsi="Symbol" w:hint="default"/>
+      </w:rPr>
+    </w:lvl>
+    <w:lvl w:ilvl="4" w:tplc="20000003" w:tentative="1">
+      <w:start w:val="1"/>
+      <w:numFmt w:val="bullet"/>
+      <w:lvlText w:val="o"/>
+      <w:lvlJc w:val="left"/>
+      <w:pPr>
+        <w:ind w:left="3600" w:hanging="360"/>
+      </w:pPr>
+      <w:rPr>
+        <w:rFonts w:ascii="Courier New" w:hAnsi="Courier New" w:cs="Courier New" w:hint="default"/>
+      </w:rPr>
+    </w:lvl>
+    <w:lvl w:ilvl="5" w:tplc="20000005" w:tentative="1">
+      <w:start w:val="1"/>
+      <w:numFmt w:val="bullet"/>
+      <w:lvlText w:val=""/>
+      <w:lvlJc w:val="left"/>
+      <w:pPr>
+        <w:ind w:left="4320" w:hanging="360"/>
+      </w:pPr>
+      <w:rPr>
+        <w:rFonts w:ascii="Wingdings" w:hAnsi="Wingdings" w:hint="default"/>
+      </w:rPr>
+    </w:lvl>
+    <w:lvl w:ilvl="6" w:tplc="20000001" w:tentative="1">
+      <w:start w:val="1"/>
+      <w:numFmt w:val="bullet"/>
+      <w:lvlText w:val=""/>
+      <w:lvlJc w:val="left"/>
+      <w:pPr>
+        <w:ind w:left="5040" w:hanging="360"/>
+      </w:pPr>
+      <w:rPr>
+        <w:rFonts w:ascii="Symbol" w:hAnsi="Symbol" w:hint="default"/>
+      </w:rPr>
+    </w:lvl>
+    <w:lvl w:ilvl="7" w:tplc="20000003" w:tentative="1">
+      <w:start w:val="1"/>
+      <w:numFmt w:val="bullet"/>
+      <w:lvlText w:val="o"/>
+      <w:lvlJc w:val="left"/>
+      <w:pPr>
+        <w:ind w:left="5760" w:hanging="360"/>
+      </w:pPr>
+      <w:rPr>
+        <w:rFonts w:ascii="Courier New" w:hAnsi="Courier New" w:cs="Courier New" w:hint="default"/>
+      </w:rPr>
+    </w:lvl>
+    <w:lvl w:ilvl="8" w:tplc="20000005" w:tentative="1">
+      <w:start w:val="1"/>
+      <w:numFmt w:val="bullet"/>
+      <w:lvlText w:val=""/>
+      <w:lvlJc w:val="left"/>
+      <w:pPr>
+        <w:ind w:left="6480" w:hanging="360"/>
+      </w:pPr>
+      <w:rPr>
+        <w:rFonts w:ascii="Wingdings" w:hAnsi="Wingdings" w:hint="default"/>
+      </w:rPr>
+    </w:lvl>
+  </w:abstractNum>
+  <w:abstractNum w:abstractNumId="10" w15:restartNumberingAfterBreak="0">
     <w:nsid w:val="7CF16F06"/>
     <w:multiLevelType w:val="hybridMultilevel"/>
     <w:tmpl w:val="2482E31A"/>
@@ -6288,7 +5550,7 @@
     </w:lvl>
   </w:abstractNum>
   <w:num w:numId="1">
-    <w:abstractNumId w:val="6"/>
+    <w:abstractNumId w:val="7"/>
   </w:num>
   <w:num w:numId="2">
     <w:abstractNumId w:val="3"/>
@@ -6303,10 +5565,10 @@
     <w:abstractNumId w:val="0"/>
   </w:num>
   <w:num w:numId="6">
-    <w:abstractNumId w:val="7"/>
+    <w:abstractNumId w:val="8"/>
   </w:num>
   <w:num w:numId="7">
-    <w:abstractNumId w:val="8"/>
+    <w:abstractNumId w:val="10"/>
   </w:num>
   <w:num w:numId="8">
     <w:abstractNumId w:val="4"/>
@@ -6314,11 +5576,17 @@
   <w:num w:numId="9">
     <w:abstractNumId w:val="5"/>
   </w:num>
+  <w:num w:numId="10">
+    <w:abstractNumId w:val="9"/>
+  </w:num>
+  <w:num w:numId="11">
+    <w:abstractNumId w:val="6"/>
+  </w:num>
 </w:numbering>
 </file>
 
 <file path=word/styles.xml><?xml version="1.0" encoding="utf-8"?>
-<w:styles xmlns:mc="http://schemas.openxmlformats.org/markup-compatibility/2006" xmlns:r="http://schemas.openxmlformats.org/officeDocument/2006/relationships" xmlns:w="http://schemas.openxmlformats.org/wordprocessingml/2006/main" xmlns:w14="http://schemas.microsoft.com/office/word/2010/wordml" mc:Ignorable="w14">
+<w:styles xmlns:mc="http://schemas.openxmlformats.org/markup-compatibility/2006" xmlns:r="http://schemas.openxmlformats.org/officeDocument/2006/relationships" xmlns:w="http://schemas.openxmlformats.org/wordprocessingml/2006/main" xmlns:w14="http://schemas.microsoft.com/office/word/2010/wordml" xmlns:w15="http://schemas.microsoft.com/office/word/2012/wordml" xmlns:w16cid="http://schemas.microsoft.com/office/word/2016/wordml/cid" xmlns:w16se="http://schemas.microsoft.com/office/word/2015/wordml/symex" mc:Ignorable="w14 w15 w16se w16cid">
   <w:docDefaults>
     <w:rPrDefault>
       <w:rPr>
@@ -6334,144 +5602,383 @@
       </w:pPr>
     </w:pPrDefault>
   </w:docDefaults>
-  <w:latentStyles w:defLockedState="0" w:defUIPriority="99" w:defSemiHidden="1" w:defUnhideWhenUsed="1" w:defQFormat="0" w:count="267">
-    <w:lsdException w:name="Normal" w:semiHidden="0" w:uiPriority="0" w:unhideWhenUsed="0" w:qFormat="1"/>
-    <w:lsdException w:name="heading 1" w:semiHidden="0" w:uiPriority="9" w:unhideWhenUsed="0" w:qFormat="1"/>
-    <w:lsdException w:name="heading 2" w:uiPriority="9" w:qFormat="1"/>
-    <w:lsdException w:name="heading 3" w:uiPriority="9" w:qFormat="1"/>
-    <w:lsdException w:name="heading 4" w:uiPriority="9" w:qFormat="1"/>
-    <w:lsdException w:name="heading 5" w:uiPriority="9" w:qFormat="1"/>
-    <w:lsdException w:name="heading 6" w:uiPriority="9" w:qFormat="1"/>
-    <w:lsdException w:name="heading 7" w:uiPriority="9" w:qFormat="1"/>
-    <w:lsdException w:name="heading 8" w:uiPriority="9" w:qFormat="1"/>
-    <w:lsdException w:name="heading 9" w:uiPriority="9" w:qFormat="1"/>
-    <w:lsdException w:name="toc 1" w:uiPriority="39"/>
-    <w:lsdException w:name="toc 2" w:uiPriority="39"/>
-    <w:lsdException w:name="toc 3" w:uiPriority="39"/>
-    <w:lsdException w:name="toc 4" w:uiPriority="39"/>
-    <w:lsdException w:name="toc 5" w:uiPriority="39"/>
-    <w:lsdException w:name="toc 6" w:uiPriority="39"/>
-    <w:lsdException w:name="toc 7" w:uiPriority="39"/>
-    <w:lsdException w:name="toc 8" w:uiPriority="39"/>
-    <w:lsdException w:name="toc 9" w:uiPriority="39"/>
-    <w:lsdException w:name="caption" w:uiPriority="35" w:qFormat="1"/>
-    <w:lsdException w:name="Title" w:semiHidden="0" w:uiPriority="10" w:unhideWhenUsed="0" w:qFormat="1"/>
-    <w:lsdException w:name="Default Paragraph Font" w:uiPriority="1"/>
-    <w:lsdException w:name="Subtitle" w:semiHidden="0" w:uiPriority="11" w:unhideWhenUsed="0" w:qFormat="1"/>
-    <w:lsdException w:name="Strong" w:semiHidden="0" w:uiPriority="22" w:unhideWhenUsed="0" w:qFormat="1"/>
-    <w:lsdException w:name="Emphasis" w:semiHidden="0" w:uiPriority="20" w:unhideWhenUsed="0" w:qFormat="1"/>
-    <w:lsdException w:name="Table Grid" w:uiPriority="59"/>
-    <w:lsdException w:name="Placeholder Text" w:unhideWhenUsed="0"/>
-    <w:lsdException w:name="No Spacing" w:semiHidden="0" w:uiPriority="1" w:unhideWhenUsed="0" w:qFormat="1"/>
-    <w:lsdException w:name="Light Shading" w:semiHidden="0" w:uiPriority="60" w:unhideWhenUsed="0"/>
-    <w:lsdException w:name="Light List" w:semiHidden="0" w:uiPriority="61" w:unhideWhenUsed="0"/>
-    <w:lsdException w:name="Light Grid" w:semiHidden="0" w:uiPriority="62" w:unhideWhenUsed="0"/>
-    <w:lsdException w:name="Medium Shading 1" w:semiHidden="0" w:uiPriority="63" w:unhideWhenUsed="0"/>
-    <w:lsdException w:name="Medium Shading 2" w:semiHidden="0" w:uiPriority="64" w:unhideWhenUsed="0"/>
-    <w:lsdException w:name="Medium List 1" w:semiHidden="0" w:uiPriority="65" w:unhideWhenUsed="0"/>
-    <w:lsdException w:name="Medium List 2" w:semiHidden="0" w:uiPriority="66" w:unhideWhenUsed="0"/>
-    <w:lsdException w:name="Medium Grid 1" w:semiHidden="0" w:uiPriority="67" w:unhideWhenUsed="0"/>
-    <w:lsdException w:name="Medium Grid 2" w:semiHidden="0" w:uiPriority="68" w:unhideWhenUsed="0"/>
-    <w:lsdException w:name="Medium Grid 3" w:semiHidden="0" w:uiPriority="69" w:unhideWhenUsed="0"/>
-    <w:lsdException w:name="Dark List" w:semiHidden="0" w:uiPriority="70" w:unhideWhenUsed="0"/>
-    <w:lsdException w:name="Colorful Shading" w:semiHidden="0" w:uiPriority="71" w:unhideWhenUsed="0"/>
-    <w:lsdException w:name="Colorful List" w:semiHidden="0" w:uiPriority="72" w:unhideWhenUsed="0"/>
-    <w:lsdException w:name="Colorful Grid" w:semiHidden="0" w:uiPriority="73" w:unhideWhenUsed="0"/>
-    <w:lsdException w:name="Light Shading Accent 1" w:semiHidden="0" w:uiPriority="60" w:unhideWhenUsed="0"/>
-    <w:lsdException w:name="Light List Accent 1" w:semiHidden="0" w:uiPriority="61" w:unhideWhenUsed="0"/>
-    <w:lsdException w:name="Light Grid Accent 1" w:semiHidden="0" w:uiPriority="62" w:unhideWhenUsed="0"/>
-    <w:lsdException w:name="Medium Shading 1 Accent 1" w:semiHidden="0" w:uiPriority="63" w:unhideWhenUsed="0"/>
-    <w:lsdException w:name="Medium Shading 2 Accent 1" w:semiHidden="0" w:uiPriority="64" w:unhideWhenUsed="0"/>
-    <w:lsdException w:name="Medium List 1 Accent 1" w:semiHidden="0" w:uiPriority="65" w:unhideWhenUsed="0"/>
-    <w:lsdException w:name="Revision" w:unhideWhenUsed="0"/>
-    <w:lsdException w:name="List Paragraph" w:semiHidden="0" w:uiPriority="34" w:unhideWhenUsed="0" w:qFormat="1"/>
-    <w:lsdException w:name="Quote" w:semiHidden="0" w:uiPriority="29" w:unhideWhenUsed="0" w:qFormat="1"/>
-    <w:lsdException w:name="Intense Quote" w:semiHidden="0" w:uiPriority="30" w:unhideWhenUsed="0" w:qFormat="1"/>
-    <w:lsdException w:name="Medium List 2 Accent 1" w:semiHidden="0" w:uiPriority="66" w:unhideWhenUsed="0"/>
-    <w:lsdException w:name="Medium Grid 1 Accent 1" w:semiHidden="0" w:uiPriority="67" w:unhideWhenUsed="0"/>
-    <w:lsdException w:name="Medium Grid 2 Accent 1" w:semiHidden="0" w:uiPriority="68" w:unhideWhenUsed="0"/>
-    <w:lsdException w:name="Medium Grid 3 Accent 1" w:semiHidden="0" w:uiPriority="69" w:unhideWhenUsed="0"/>
-    <w:lsdException w:name="Dark List Accent 1" w:semiHidden="0" w:uiPriority="70" w:unhideWhenUsed="0"/>
-    <w:lsdException w:name="Colorful Shading Accent 1" w:semiHidden="0" w:uiPriority="71" w:unhideWhenUsed="0"/>
-    <w:lsdException w:name="Colorful List Accent 1" w:semiHidden="0" w:uiPriority="72" w:unhideWhenUsed="0"/>
-    <w:lsdException w:name="Colorful Grid Accent 1" w:semiHidden="0" w:uiPriority="73" w:unhideWhenUsed="0"/>
-    <w:lsdException w:name="Light Shading Accent 2" w:semiHidden="0" w:uiPriority="60" w:unhideWhenUsed="0"/>
-    <w:lsdException w:name="Light List Accent 2" w:semiHidden="0" w:uiPriority="61" w:unhideWhenUsed="0"/>
-    <w:lsdException w:name="Light Grid Accent 2" w:semiHidden="0" w:uiPriority="62" w:unhideWhenUsed="0"/>
-    <w:lsdException w:name="Medium Shading 1 Accent 2" w:semiHidden="0" w:uiPriority="63" w:unhideWhenUsed="0"/>
-    <w:lsdException w:name="Medium Shading 2 Accent 2" w:semiHidden="0" w:uiPriority="64" w:unhideWhenUsed="0"/>
-    <w:lsdException w:name="Medium List 1 Accent 2" w:semiHidden="0" w:uiPriority="65" w:unhideWhenUsed="0"/>
-    <w:lsdException w:name="Medium List 2 Accent 2" w:semiHidden="0" w:uiPriority="66" w:unhideWhenUsed="0"/>
-    <w:lsdException w:name="Medium Grid 1 Accent 2" w:semiHidden="0" w:uiPriority="67" w:unhideWhenUsed="0"/>
-    <w:lsdException w:name="Medium Grid 2 Accent 2" w:semiHidden="0" w:uiPriority="68" w:unhideWhenUsed="0"/>
-    <w:lsdException w:name="Medium Grid 3 Accent 2" w:semiHidden="0" w:uiPriority="69" w:unhideWhenUsed="0"/>
-    <w:lsdException w:name="Dark List Accent 2" w:semiHidden="0" w:uiPriority="70" w:unhideWhenUsed="0"/>
-    <w:lsdException w:name="Colorful Shading Accent 2" w:semiHidden="0" w:uiPriority="71" w:unhideWhenUsed="0"/>
-    <w:lsdException w:name="Colorful List Accent 2" w:semiHidden="0" w:uiPriority="72" w:unhideWhenUsed="0"/>
-    <w:lsdException w:name="Colorful Grid Accent 2" w:semiHidden="0" w:uiPriority="73" w:unhideWhenUsed="0"/>
-    <w:lsdException w:name="Light Shading Accent 3" w:semiHidden="0" w:uiPriority="60" w:unhideWhenUsed="0"/>
-    <w:lsdException w:name="Light List Accent 3" w:semiHidden="0" w:uiPriority="61" w:unhideWhenUsed="0"/>
-    <w:lsdException w:name="Light Grid Accent 3" w:semiHidden="0" w:uiPriority="62" w:unhideWhenUsed="0"/>
-    <w:lsdException w:name="Medium Shading 1 Accent 3" w:semiHidden="0" w:uiPriority="63" w:unhideWhenUsed="0"/>
-    <w:lsdException w:name="Medium Shading 2 Accent 3" w:semiHidden="0" w:uiPriority="64" w:unhideWhenUsed="0"/>
-    <w:lsdException w:name="Medium List 1 Accent 3" w:semiHidden="0" w:uiPriority="65" w:unhideWhenUsed="0"/>
-    <w:lsdException w:name="Medium List 2 Accent 3" w:semiHidden="0" w:uiPriority="66" w:unhideWhenUsed="0"/>
-    <w:lsdException w:name="Medium Grid 1 Accent 3" w:semiHidden="0" w:uiPriority="67" w:unhideWhenUsed="0"/>
-    <w:lsdException w:name="Medium Grid 2 Accent 3" w:semiHidden="0" w:uiPriority="68" w:unhideWhenUsed="0"/>
-    <w:lsdException w:name="Medium Grid 3 Accent 3" w:semiHidden="0" w:uiPriority="69" w:unhideWhenUsed="0"/>
-    <w:lsdException w:name="Dark List Accent 3" w:semiHidden="0" w:uiPriority="70" w:unhideWhenUsed="0"/>
-    <w:lsdException w:name="Colorful Shading Accent 3" w:semiHidden="0" w:uiPriority="71" w:unhideWhenUsed="0"/>
-    <w:lsdException w:name="Colorful List Accent 3" w:semiHidden="0" w:uiPriority="72" w:unhideWhenUsed="0"/>
-    <w:lsdException w:name="Colorful Grid Accent 3" w:semiHidden="0" w:uiPriority="73" w:unhideWhenUsed="0"/>
-    <w:lsdException w:name="Light Shading Accent 4" w:semiHidden="0" w:uiPriority="60" w:unhideWhenUsed="0"/>
-    <w:lsdException w:name="Light List Accent 4" w:semiHidden="0" w:uiPriority="61" w:unhideWhenUsed="0"/>
-    <w:lsdException w:name="Light Grid Accent 4" w:semiHidden="0" w:uiPriority="62" w:unhideWhenUsed="0"/>
-    <w:lsdException w:name="Medium Shading 1 Accent 4" w:semiHidden="0" w:uiPriority="63" w:unhideWhenUsed="0"/>
-    <w:lsdException w:name="Medium Shading 2 Accent 4" w:semiHidden="0" w:uiPriority="64" w:unhideWhenUsed="0"/>
-    <w:lsdException w:name="Medium List 1 Accent 4" w:semiHidden="0" w:uiPriority="65" w:unhideWhenUsed="0"/>
-    <w:lsdException w:name="Medium List 2 Accent 4" w:semiHidden="0" w:uiPriority="66" w:unhideWhenUsed="0"/>
-    <w:lsdException w:name="Medium Grid 1 Accent 4" w:semiHidden="0" w:uiPriority="67" w:unhideWhenUsed="0"/>
-    <w:lsdException w:name="Medium Grid 2 Accent 4" w:semiHidden="0" w:uiPriority="68" w:unhideWhenUsed="0"/>
-    <w:lsdException w:name="Medium Grid 3 Accent 4" w:semiHidden="0" w:uiPriority="69" w:unhideWhenUsed="0"/>
-    <w:lsdException w:name="Dark List Accent 4" w:semiHidden="0" w:uiPriority="70" w:unhideWhenUsed="0"/>
-    <w:lsdException w:name="Colorful Shading Accent 4" w:semiHidden="0" w:uiPriority="71" w:unhideWhenUsed="0"/>
-    <w:lsdException w:name="Colorful List Accent 4" w:semiHidden="0" w:uiPriority="72" w:unhideWhenUsed="0"/>
-    <w:lsdException w:name="Colorful Grid Accent 4" w:semiHidden="0" w:uiPriority="73" w:unhideWhenUsed="0"/>
-    <w:lsdException w:name="Light Shading Accent 5" w:semiHidden="0" w:uiPriority="60" w:unhideWhenUsed="0"/>
-    <w:lsdException w:name="Light List Accent 5" w:semiHidden="0" w:uiPriority="61" w:unhideWhenUsed="0"/>
-    <w:lsdException w:name="Light Grid Accent 5" w:semiHidden="0" w:uiPriority="62" w:unhideWhenUsed="0"/>
-    <w:lsdException w:name="Medium Shading 1 Accent 5" w:semiHidden="0" w:uiPriority="63" w:unhideWhenUsed="0"/>
-    <w:lsdException w:name="Medium Shading 2 Accent 5" w:semiHidden="0" w:uiPriority="64" w:unhideWhenUsed="0"/>
-    <w:lsdException w:name="Medium List 1 Accent 5" w:semiHidden="0" w:uiPriority="65" w:unhideWhenUsed="0"/>
-    <w:lsdException w:name="Medium List 2 Accent 5" w:semiHidden="0" w:uiPriority="66" w:unhideWhenUsed="0"/>
-    <w:lsdException w:name="Medium Grid 1 Accent 5" w:semiHidden="0" w:uiPriority="67" w:unhideWhenUsed="0"/>
-    <w:lsdException w:name="Medium Grid 2 Accent 5" w:semiHidden="0" w:uiPriority="68" w:unhideWhenUsed="0"/>
-    <w:lsdException w:name="Medium Grid 3 Accent 5" w:semiHidden="0" w:uiPriority="69" w:unhideWhenUsed="0"/>
-    <w:lsdException w:name="Dark List Accent 5" w:semiHidden="0" w:uiPriority="70" w:unhideWhenUsed="0"/>
-    <w:lsdException w:name="Colorful Shading Accent 5" w:semiHidden="0" w:uiPriority="71" w:unhideWhenUsed="0"/>
-    <w:lsdException w:name="Colorful List Accent 5" w:semiHidden="0" w:uiPriority="72" w:unhideWhenUsed="0"/>
-    <w:lsdException w:name="Colorful Grid Accent 5" w:semiHidden="0" w:uiPriority="73" w:unhideWhenUsed="0"/>
-    <w:lsdException w:name="Light Shading Accent 6" w:semiHidden="0" w:uiPriority="60" w:unhideWhenUsed="0"/>
-    <w:lsdException w:name="Light List Accent 6" w:semiHidden="0" w:uiPriority="61" w:unhideWhenUsed="0"/>
-    <w:lsdException w:name="Light Grid Accent 6" w:semiHidden="0" w:uiPriority="62" w:unhideWhenUsed="0"/>
-    <w:lsdException w:name="Medium Shading 1 Accent 6" w:semiHidden="0" w:uiPriority="63" w:unhideWhenUsed="0"/>
-    <w:lsdException w:name="Medium Shading 2 Accent 6" w:semiHidden="0" w:uiPriority="64" w:unhideWhenUsed="0"/>
-    <w:lsdException w:name="Medium List 1 Accent 6" w:semiHidden="0" w:uiPriority="65" w:unhideWhenUsed="0"/>
-    <w:lsdException w:name="Medium List 2 Accent 6" w:semiHidden="0" w:uiPriority="66" w:unhideWhenUsed="0"/>
-    <w:lsdException w:name="Medium Grid 1 Accent 6" w:semiHidden="0" w:uiPriority="67" w:unhideWhenUsed="0"/>
-    <w:lsdException w:name="Medium Grid 2 Accent 6" w:semiHidden="0" w:uiPriority="68" w:unhideWhenUsed="0"/>
-    <w:lsdException w:name="Medium Grid 3 Accent 6" w:semiHidden="0" w:uiPriority="69" w:unhideWhenUsed="0"/>
-    <w:lsdException w:name="Dark List Accent 6" w:semiHidden="0" w:uiPriority="70" w:unhideWhenUsed="0"/>
-    <w:lsdException w:name="Colorful Shading Accent 6" w:semiHidden="0" w:uiPriority="71" w:unhideWhenUsed="0"/>
-    <w:lsdException w:name="Colorful List Accent 6" w:semiHidden="0" w:uiPriority="72" w:unhideWhenUsed="0"/>
-    <w:lsdException w:name="Colorful Grid Accent 6" w:semiHidden="0" w:uiPriority="73" w:unhideWhenUsed="0"/>
-    <w:lsdException w:name="Subtle Emphasis" w:semiHidden="0" w:uiPriority="19" w:unhideWhenUsed="0" w:qFormat="1"/>
-    <w:lsdException w:name="Intense Emphasis" w:semiHidden="0" w:uiPriority="21" w:unhideWhenUsed="0" w:qFormat="1"/>
-    <w:lsdException w:name="Subtle Reference" w:semiHidden="0" w:uiPriority="31" w:unhideWhenUsed="0" w:qFormat="1"/>
-    <w:lsdException w:name="Intense Reference" w:semiHidden="0" w:uiPriority="32" w:unhideWhenUsed="0" w:qFormat="1"/>
-    <w:lsdException w:name="Book Title" w:semiHidden="0" w:uiPriority="33" w:unhideWhenUsed="0" w:qFormat="1"/>
-    <w:lsdException w:name="Bibliography" w:uiPriority="37"/>
-    <w:lsdException w:name="TOC Heading" w:uiPriority="39" w:qFormat="1"/>
+  <w:latentStyles w:defLockedState="0" w:defUIPriority="99" w:defSemiHidden="0" w:defUnhideWhenUsed="0" w:defQFormat="0" w:count="376">
+    <w:lsdException w:name="Normal" w:uiPriority="0" w:qFormat="1"/>
+    <w:lsdException w:name="heading 1" w:uiPriority="9" w:qFormat="1"/>
+    <w:lsdException w:name="heading 2" w:semiHidden="1" w:uiPriority="9" w:unhideWhenUsed="1" w:qFormat="1"/>
+    <w:lsdException w:name="heading 3" w:semiHidden="1" w:uiPriority="9" w:unhideWhenUsed="1" w:qFormat="1"/>
+    <w:lsdException w:name="heading 4" w:semiHidden="1" w:uiPriority="9" w:unhideWhenUsed="1" w:qFormat="1"/>
+    <w:lsdException w:name="heading 5" w:semiHidden="1" w:uiPriority="9" w:unhideWhenUsed="1" w:qFormat="1"/>
+    <w:lsdException w:name="heading 6" w:semiHidden="1" w:uiPriority="9" w:unhideWhenUsed="1" w:qFormat="1"/>
+    <w:lsdException w:name="heading 7" w:semiHidden="1" w:uiPriority="9" w:unhideWhenUsed="1" w:qFormat="1"/>
+    <w:lsdException w:name="heading 8" w:semiHidden="1" w:uiPriority="9" w:unhideWhenUsed="1" w:qFormat="1"/>
+    <w:lsdException w:name="heading 9" w:semiHidden="1" w:uiPriority="9" w:unhideWhenUsed="1" w:qFormat="1"/>
+    <w:lsdException w:name="index 1" w:semiHidden="1" w:unhideWhenUsed="1"/>
+    <w:lsdException w:name="index 2" w:semiHidden="1" w:unhideWhenUsed="1"/>
+    <w:lsdException w:name="index 3" w:semiHidden="1" w:unhideWhenUsed="1"/>
+    <w:lsdException w:name="index 4" w:semiHidden="1" w:unhideWhenUsed="1"/>
+    <w:lsdException w:name="index 5" w:semiHidden="1" w:unhideWhenUsed="1"/>
+    <w:lsdException w:name="index 6" w:semiHidden="1" w:unhideWhenUsed="1"/>
+    <w:lsdException w:name="index 7" w:semiHidden="1" w:unhideWhenUsed="1"/>
+    <w:lsdException w:name="index 8" w:semiHidden="1" w:unhideWhenUsed="1"/>
+    <w:lsdException w:name="index 9" w:semiHidden="1" w:unhideWhenUsed="1"/>
+    <w:lsdException w:name="toc 1" w:semiHidden="1" w:uiPriority="39" w:unhideWhenUsed="1"/>
+    <w:lsdException w:name="toc 2" w:semiHidden="1" w:uiPriority="39" w:unhideWhenUsed="1"/>
+    <w:lsdException w:name="toc 3" w:semiHidden="1" w:uiPriority="39" w:unhideWhenUsed="1"/>
+    <w:lsdException w:name="toc 4" w:semiHidden="1" w:uiPriority="39" w:unhideWhenUsed="1"/>
+    <w:lsdException w:name="toc 5" w:semiHidden="1" w:uiPriority="39" w:unhideWhenUsed="1"/>
+    <w:lsdException w:name="toc 6" w:semiHidden="1" w:uiPriority="39" w:unhideWhenUsed="1"/>
+    <w:lsdException w:name="toc 7" w:semiHidden="1" w:uiPriority="39" w:unhideWhenUsed="1"/>
+    <w:lsdException w:name="toc 8" w:semiHidden="1" w:uiPriority="39" w:unhideWhenUsed="1"/>
+    <w:lsdException w:name="toc 9" w:semiHidden="1" w:uiPriority="39" w:unhideWhenUsed="1"/>
+    <w:lsdException w:name="Normal Indent" w:semiHidden="1" w:unhideWhenUsed="1"/>
+    <w:lsdException w:name="footnote text" w:semiHidden="1" w:unhideWhenUsed="1"/>
+    <w:lsdException w:name="annotation text" w:semiHidden="1" w:unhideWhenUsed="1"/>
+    <w:lsdException w:name="header" w:semiHidden="1" w:unhideWhenUsed="1"/>
+    <w:lsdException w:name="footer" w:semiHidden="1" w:unhideWhenUsed="1"/>
+    <w:lsdException w:name="index heading" w:semiHidden="1" w:unhideWhenUsed="1"/>
+    <w:lsdException w:name="caption" w:semiHidden="1" w:uiPriority="35" w:unhideWhenUsed="1" w:qFormat="1"/>
+    <w:lsdException w:name="table of figures" w:semiHidden="1" w:unhideWhenUsed="1"/>
+    <w:lsdException w:name="envelope address" w:semiHidden="1" w:unhideWhenUsed="1"/>
+    <w:lsdException w:name="envelope return" w:semiHidden="1" w:unhideWhenUsed="1"/>
+    <w:lsdException w:name="footnote reference" w:semiHidden="1" w:unhideWhenUsed="1"/>
+    <w:lsdException w:name="annotation reference" w:semiHidden="1" w:unhideWhenUsed="1"/>
+    <w:lsdException w:name="line number" w:semiHidden="1" w:unhideWhenUsed="1"/>
+    <w:lsdException w:name="page number" w:semiHidden="1" w:unhideWhenUsed="1"/>
+    <w:lsdException w:name="endnote reference" w:semiHidden="1" w:unhideWhenUsed="1"/>
+    <w:lsdException w:name="endnote text" w:semiHidden="1" w:unhideWhenUsed="1"/>
+    <w:lsdException w:name="table of authorities" w:semiHidden="1" w:unhideWhenUsed="1"/>
+    <w:lsdException w:name="macro" w:semiHidden="1" w:unhideWhenUsed="1"/>
+    <w:lsdException w:name="toa heading" w:semiHidden="1" w:unhideWhenUsed="1"/>
+    <w:lsdException w:name="List" w:semiHidden="1" w:unhideWhenUsed="1"/>
+    <w:lsdException w:name="List Bullet" w:semiHidden="1" w:unhideWhenUsed="1"/>
+    <w:lsdException w:name="List Number" w:semiHidden="1" w:unhideWhenUsed="1"/>
+    <w:lsdException w:name="List 2" w:semiHidden="1" w:unhideWhenUsed="1"/>
+    <w:lsdException w:name="List 3" w:semiHidden="1" w:unhideWhenUsed="1"/>
+    <w:lsdException w:name="List 4" w:semiHidden="1" w:unhideWhenUsed="1"/>
+    <w:lsdException w:name="List 5" w:semiHidden="1" w:unhideWhenUsed="1"/>
+    <w:lsdException w:name="List Bullet 2" w:semiHidden="1" w:unhideWhenUsed="1"/>
+    <w:lsdException w:name="List Bullet 3" w:semiHidden="1" w:unhideWhenUsed="1"/>
+    <w:lsdException w:name="List Bullet 4" w:semiHidden="1" w:unhideWhenUsed="1"/>
+    <w:lsdException w:name="List Bullet 5" w:semiHidden="1" w:unhideWhenUsed="1"/>
+    <w:lsdException w:name="List Number 2" w:semiHidden="1" w:unhideWhenUsed="1"/>
+    <w:lsdException w:name="List Number 3" w:semiHidden="1" w:unhideWhenUsed="1"/>
+    <w:lsdException w:name="List Number 4" w:semiHidden="1" w:unhideWhenUsed="1"/>
+    <w:lsdException w:name="List Number 5" w:semiHidden="1" w:unhideWhenUsed="1"/>
+    <w:lsdException w:name="Title" w:uiPriority="10" w:qFormat="1"/>
+    <w:lsdException w:name="Closing" w:semiHidden="1" w:unhideWhenUsed="1"/>
+    <w:lsdException w:name="Signature" w:semiHidden="1" w:unhideWhenUsed="1"/>
+    <w:lsdException w:name="Default Paragraph Font" w:semiHidden="1" w:uiPriority="1" w:unhideWhenUsed="1"/>
+    <w:lsdException w:name="Body Text" w:semiHidden="1" w:unhideWhenUsed="1"/>
+    <w:lsdException w:name="Body Text Indent" w:semiHidden="1" w:unhideWhenUsed="1"/>
+    <w:lsdException w:name="List Continue" w:semiHidden="1" w:unhideWhenUsed="1"/>
+    <w:lsdException w:name="List Continue 2" w:semiHidden="1" w:unhideWhenUsed="1"/>
+    <w:lsdException w:name="List Continue 3" w:semiHidden="1" w:unhideWhenUsed="1"/>
+    <w:lsdException w:name="List Continue 4" w:semiHidden="1" w:unhideWhenUsed="1"/>
+    <w:lsdException w:name="List Continue 5" w:semiHidden="1" w:unhideWhenUsed="1"/>
+    <w:lsdException w:name="Message Header" w:semiHidden="1" w:unhideWhenUsed="1"/>
+    <w:lsdException w:name="Subtitle" w:uiPriority="11" w:qFormat="1"/>
+    <w:lsdException w:name="Salutation" w:semiHidden="1" w:unhideWhenUsed="1"/>
+    <w:lsdException w:name="Date" w:semiHidden="1" w:unhideWhenUsed="1"/>
+    <w:lsdException w:name="Body Text First Indent" w:semiHidden="1" w:unhideWhenUsed="1"/>
+    <w:lsdException w:name="Body Text First Indent 2" w:semiHidden="1" w:unhideWhenUsed="1"/>
+    <w:lsdException w:name="Note Heading" w:semiHidden="1" w:unhideWhenUsed="1"/>
+    <w:lsdException w:name="Body Text 2" w:semiHidden="1" w:unhideWhenUsed="1"/>
+    <w:lsdException w:name="Body Text 3" w:semiHidden="1" w:unhideWhenUsed="1"/>
+    <w:lsdException w:name="Body Text Indent 2" w:semiHidden="1" w:unhideWhenUsed="1"/>
+    <w:lsdException w:name="Body Text Indent 3" w:semiHidden="1" w:unhideWhenUsed="1"/>
+    <w:lsdException w:name="Block Text" w:semiHidden="1" w:unhideWhenUsed="1"/>
+    <w:lsdException w:name="Hyperlink" w:semiHidden="1" w:unhideWhenUsed="1"/>
+    <w:lsdException w:name="FollowedHyperlink" w:semiHidden="1" w:unhideWhenUsed="1"/>
+    <w:lsdException w:name="Strong" w:uiPriority="22" w:qFormat="1"/>
+    <w:lsdException w:name="Emphasis" w:uiPriority="20" w:qFormat="1"/>
+    <w:lsdException w:name="Document Map" w:semiHidden="1" w:unhideWhenUsed="1"/>
+    <w:lsdException w:name="Plain Text" w:semiHidden="1" w:unhideWhenUsed="1"/>
+    <w:lsdException w:name="E-mail Signature" w:semiHidden="1" w:unhideWhenUsed="1"/>
+    <w:lsdException w:name="HTML Top of Form" w:semiHidden="1" w:unhideWhenUsed="1"/>
+    <w:lsdException w:name="HTML Bottom of Form" w:semiHidden="1" w:unhideWhenUsed="1"/>
+    <w:lsdException w:name="Normal (Web)" w:semiHidden="1" w:unhideWhenUsed="1"/>
+    <w:lsdException w:name="HTML Acronym" w:semiHidden="1" w:unhideWhenUsed="1"/>
+    <w:lsdException w:name="HTML Address" w:semiHidden="1" w:unhideWhenUsed="1"/>
+    <w:lsdException w:name="HTML Cite" w:semiHidden="1" w:unhideWhenUsed="1"/>
+    <w:lsdException w:name="HTML Code" w:semiHidden="1" w:unhideWhenUsed="1"/>
+    <w:lsdException w:name="HTML Definition" w:semiHidden="1" w:unhideWhenUsed="1"/>
+    <w:lsdException w:name="HTML Keyboard" w:semiHidden="1" w:unhideWhenUsed="1"/>
+    <w:lsdException w:name="HTML Preformatted" w:semiHidden="1" w:unhideWhenUsed="1"/>
+    <w:lsdException w:name="HTML Sample" w:semiHidden="1" w:unhideWhenUsed="1"/>
+    <w:lsdException w:name="HTML Typewriter" w:semiHidden="1" w:unhideWhenUsed="1"/>
+    <w:lsdException w:name="HTML Variable" w:semiHidden="1" w:unhideWhenUsed="1"/>
+    <w:lsdException w:name="Normal Table" w:semiHidden="1" w:unhideWhenUsed="1"/>
+    <w:lsdException w:name="annotation subject" w:semiHidden="1" w:unhideWhenUsed="1"/>
+    <w:lsdException w:name="No List" w:semiHidden="1" w:unhideWhenUsed="1"/>
+    <w:lsdException w:name="Outline List 1" w:semiHidden="1" w:unhideWhenUsed="1"/>
+    <w:lsdException w:name="Outline List 2" w:semiHidden="1" w:unhideWhenUsed="1"/>
+    <w:lsdException w:name="Outline List 3" w:semiHidden="1" w:unhideWhenUsed="1"/>
+    <w:lsdException w:name="Table Simple 1" w:semiHidden="1" w:unhideWhenUsed="1"/>
+    <w:lsdException w:name="Table Simple 2" w:semiHidden="1" w:unhideWhenUsed="1"/>
+    <w:lsdException w:name="Table Simple 3" w:semiHidden="1" w:unhideWhenUsed="1"/>
+    <w:lsdException w:name="Table Classic 1" w:semiHidden="1" w:unhideWhenUsed="1"/>
+    <w:lsdException w:name="Table Classic 2" w:semiHidden="1" w:unhideWhenUsed="1"/>
+    <w:lsdException w:name="Table Classic 3" w:semiHidden="1" w:unhideWhenUsed="1"/>
+    <w:lsdException w:name="Table Classic 4" w:semiHidden="1" w:unhideWhenUsed="1"/>
+    <w:lsdException w:name="Table Colorful 1" w:semiHidden="1" w:unhideWhenUsed="1"/>
+    <w:lsdException w:name="Table Colorful 2" w:semiHidden="1" w:unhideWhenUsed="1"/>
+    <w:lsdException w:name="Table Colorful 3" w:semiHidden="1" w:unhideWhenUsed="1"/>
+    <w:lsdException w:name="Table Columns 1" w:semiHidden="1" w:unhideWhenUsed="1"/>
+    <w:lsdException w:name="Table Columns 2" w:semiHidden="1" w:unhideWhenUsed="1"/>
+    <w:lsdException w:name="Table Columns 3" w:semiHidden="1" w:unhideWhenUsed="1"/>
+    <w:lsdException w:name="Table Columns 4" w:semiHidden="1" w:unhideWhenUsed="1"/>
+    <w:lsdException w:name="Table Columns 5" w:semiHidden="1" w:unhideWhenUsed="1"/>
+    <w:lsdException w:name="Table Grid 1" w:semiHidden="1" w:unhideWhenUsed="1"/>
+    <w:lsdException w:name="Table Grid 2" w:semiHidden="1" w:unhideWhenUsed="1"/>
+    <w:lsdException w:name="Table Grid 3" w:semiHidden="1" w:unhideWhenUsed="1"/>
+    <w:lsdException w:name="Table Grid 4" w:semiHidden="1" w:unhideWhenUsed="1"/>
+    <w:lsdException w:name="Table Grid 5" w:semiHidden="1" w:unhideWhenUsed="1"/>
+    <w:lsdException w:name="Table Grid 6" w:semiHidden="1" w:unhideWhenUsed="1"/>
+    <w:lsdException w:name="Table Grid 7" w:semiHidden="1" w:unhideWhenUsed="1"/>
+    <w:lsdException w:name="Table Grid 8" w:semiHidden="1" w:unhideWhenUsed="1"/>
+    <w:lsdException w:name="Table List 1" w:semiHidden="1" w:unhideWhenUsed="1"/>
+    <w:lsdException w:name="Table List 2" w:semiHidden="1" w:unhideWhenUsed="1"/>
+    <w:lsdException w:name="Table List 3" w:semiHidden="1" w:unhideWhenUsed="1"/>
+    <w:lsdException w:name="Table List 4" w:semiHidden="1" w:unhideWhenUsed="1"/>
+    <w:lsdException w:name="Table List 5" w:semiHidden="1" w:unhideWhenUsed="1"/>
+    <w:lsdException w:name="Table List 6" w:semiHidden="1" w:unhideWhenUsed="1"/>
+    <w:lsdException w:name="Table List 7" w:semiHidden="1" w:unhideWhenUsed="1"/>
+    <w:lsdException w:name="Table List 8" w:semiHidden="1" w:unhideWhenUsed="1"/>
+    <w:lsdException w:name="Table 3D effects 1" w:semiHidden="1" w:unhideWhenUsed="1"/>
+    <w:lsdException w:name="Table 3D effects 2" w:semiHidden="1" w:unhideWhenUsed="1"/>
+    <w:lsdException w:name="Table 3D effects 3" w:semiHidden="1" w:unhideWhenUsed="1"/>
+    <w:lsdException w:name="Table Contemporary" w:semiHidden="1" w:unhideWhenUsed="1"/>
+    <w:lsdException w:name="Table Elegant" w:semiHidden="1" w:unhideWhenUsed="1"/>
+    <w:lsdException w:name="Table Professional" w:semiHidden="1" w:unhideWhenUsed="1"/>
+    <w:lsdException w:name="Table Subtle 1" w:semiHidden="1" w:unhideWhenUsed="1"/>
+    <w:lsdException w:name="Table Subtle 2" w:semiHidden="1" w:unhideWhenUsed="1"/>
+    <w:lsdException w:name="Table Web 1" w:semiHidden="1" w:unhideWhenUsed="1"/>
+    <w:lsdException w:name="Table Web 2" w:semiHidden="1" w:unhideWhenUsed="1"/>
+    <w:lsdException w:name="Table Web 3" w:semiHidden="1" w:unhideWhenUsed="1"/>
+    <w:lsdException w:name="Balloon Text" w:semiHidden="1" w:unhideWhenUsed="1"/>
+    <w:lsdException w:name="Table Grid" w:semiHidden="1" w:uiPriority="59" w:unhideWhenUsed="1"/>
+    <w:lsdException w:name="Table Theme" w:semiHidden="1" w:unhideWhenUsed="1"/>
+    <w:lsdException w:name="Placeholder Text" w:semiHidden="1"/>
+    <w:lsdException w:name="No Spacing" w:uiPriority="1" w:qFormat="1"/>
+    <w:lsdException w:name="Light Shading" w:uiPriority="60"/>
+    <w:lsdException w:name="Light List" w:uiPriority="61"/>
+    <w:lsdException w:name="Light Grid" w:uiPriority="62"/>
+    <w:lsdException w:name="Medium Shading 1" w:uiPriority="63"/>
+    <w:lsdException w:name="Medium Shading 2" w:uiPriority="64"/>
+    <w:lsdException w:name="Medium List 1" w:uiPriority="65"/>
+    <w:lsdException w:name="Medium List 2" w:uiPriority="66"/>
+    <w:lsdException w:name="Medium Grid 1" w:uiPriority="67"/>
+    <w:lsdException w:name="Medium Grid 2" w:uiPriority="68"/>
+    <w:lsdException w:name="Medium Grid 3" w:uiPriority="69"/>
+    <w:lsdException w:name="Dark List" w:uiPriority="70"/>
+    <w:lsdException w:name="Colorful Shading" w:uiPriority="71"/>
+    <w:lsdException w:name="Colorful List" w:uiPriority="72"/>
+    <w:lsdException w:name="Colorful Grid" w:uiPriority="73"/>
+    <w:lsdException w:name="Light Shading Accent 1" w:uiPriority="60"/>
+    <w:lsdException w:name="Light List Accent 1" w:uiPriority="61"/>
+    <w:lsdException w:name="Light Grid Accent 1" w:uiPriority="62"/>
+    <w:lsdException w:name="Medium Shading 1 Accent 1" w:uiPriority="63"/>
+    <w:lsdException w:name="Medium Shading 2 Accent 1" w:uiPriority="64"/>
+    <w:lsdException w:name="Medium List 1 Accent 1" w:uiPriority="65"/>
+    <w:lsdException w:name="Revision" w:semiHidden="1"/>
+    <w:lsdException w:name="List Paragraph" w:uiPriority="34" w:qFormat="1"/>
+    <w:lsdException w:name="Quote" w:uiPriority="29" w:qFormat="1"/>
+    <w:lsdException w:name="Intense Quote" w:uiPriority="30" w:qFormat="1"/>
+    <w:lsdException w:name="Medium List 2 Accent 1" w:uiPriority="66"/>
+    <w:lsdException w:name="Medium Grid 1 Accent 1" w:uiPriority="67"/>
+    <w:lsdException w:name="Medium Grid 2 Accent 1" w:uiPriority="68"/>
+    <w:lsdException w:name="Medium Grid 3 Accent 1" w:uiPriority="69"/>
+    <w:lsdException w:name="Dark List Accent 1" w:uiPriority="70"/>
+    <w:lsdException w:name="Colorful Shading Accent 1" w:uiPriority="71"/>
+    <w:lsdException w:name="Colorful List Accent 1" w:uiPriority="72"/>
+    <w:lsdException w:name="Colorful Grid Accent 1" w:uiPriority="73"/>
+    <w:lsdException w:name="Light Shading Accent 2" w:uiPriority="60"/>
+    <w:lsdException w:name="Light List Accent 2" w:uiPriority="61"/>
+    <w:lsdException w:name="Light Grid Accent 2" w:uiPriority="62"/>
+    <w:lsdException w:name="Medium Shading 1 Accent 2" w:uiPriority="63"/>
+    <w:lsdException w:name="Medium Shading 2 Accent 2" w:uiPriority="64"/>
+    <w:lsdException w:name="Medium List 1 Accent 2" w:uiPriority="65"/>
+    <w:lsdException w:name="Medium List 2 Accent 2" w:uiPriority="66"/>
+    <w:lsdException w:name="Medium Grid 1 Accent 2" w:uiPriority="67"/>
+    <w:lsdException w:name="Medium Grid 2 Accent 2" w:uiPriority="68"/>
+    <w:lsdException w:name="Medium Grid 3 Accent 2" w:uiPriority="69"/>
+    <w:lsdException w:name="Dark List Accent 2" w:uiPriority="70"/>
+    <w:lsdException w:name="Colorful Shading Accent 2" w:uiPriority="71"/>
+    <w:lsdException w:name="Colorful List Accent 2" w:uiPriority="72"/>
+    <w:lsdException w:name="Colorful Grid Accent 2" w:uiPriority="73"/>
+    <w:lsdException w:name="Light Shading Accent 3" w:uiPriority="60"/>
+    <w:lsdException w:name="Light List Accent 3" w:uiPriority="61"/>
+    <w:lsdException w:name="Light Grid Accent 3" w:uiPriority="62"/>
+    <w:lsdException w:name="Medium Shading 1 Accent 3" w:uiPriority="63"/>
+    <w:lsdException w:name="Medium Shading 2 Accent 3" w:uiPriority="64"/>
+    <w:lsdException w:name="Medium List 1 Accent 3" w:uiPriority="65"/>
+    <w:lsdException w:name="Medium List 2 Accent 3" w:uiPriority="66"/>
+    <w:lsdException w:name="Medium Grid 1 Accent 3" w:uiPriority="67"/>
+    <w:lsdException w:name="Medium Grid 2 Accent 3" w:uiPriority="68"/>
+    <w:lsdException w:name="Medium Grid 3 Accent 3" w:uiPriority="69"/>
+    <w:lsdException w:name="Dark List Accent 3" w:uiPriority="70"/>
+    <w:lsdException w:name="Colorful Shading Accent 3" w:uiPriority="71"/>
+    <w:lsdException w:name="Colorful List Accent 3" w:uiPriority="72"/>
+    <w:lsdException w:name="Colorful Grid Accent 3" w:uiPriority="73"/>
+    <w:lsdException w:name="Light Shading Accent 4" w:uiPriority="60"/>
+    <w:lsdException w:name="Light List Accent 4" w:uiPriority="61"/>
+    <w:lsdException w:name="Light Grid Accent 4" w:uiPriority="62"/>
+    <w:lsdException w:name="Medium Shading 1 Accent 4" w:uiPriority="63"/>
+    <w:lsdException w:name="Medium Shading 2 Accent 4" w:uiPriority="64"/>
+    <w:lsdException w:name="Medium List 1 Accent 4" w:uiPriority="65"/>
+    <w:lsdException w:name="Medium List 2 Accent 4" w:uiPriority="66"/>
+    <w:lsdException w:name="Medium Grid 1 Accent 4" w:uiPriority="67"/>
+    <w:lsdException w:name="Medium Grid 2 Accent 4" w:uiPriority="68"/>
+    <w:lsdException w:name="Medium Grid 3 Accent 4" w:uiPriority="69"/>
+    <w:lsdException w:name="Dark List Accent 4" w:uiPriority="70"/>
+    <w:lsdException w:name="Colorful Shading Accent 4" w:uiPriority="71"/>
+    <w:lsdException w:name="Colorful List Accent 4" w:uiPriority="72"/>
+    <w:lsdException w:name="Colorful Grid Accent 4" w:uiPriority="73"/>
+    <w:lsdException w:name="Light Shading Accent 5" w:uiPriority="60"/>
+    <w:lsdException w:name="Light List Accent 5" w:uiPriority="61"/>
+    <w:lsdException w:name="Light Grid Accent 5" w:uiPriority="62"/>
+    <w:lsdException w:name="Medium Shading 1 Accent 5" w:uiPriority="63"/>
+    <w:lsdException w:name="Medium Shading 2 Accent 5" w:uiPriority="64"/>
+    <w:lsdException w:name="Medium List 1 Accent 5" w:uiPriority="65"/>
+    <w:lsdException w:name="Medium List 2 Accent 5" w:uiPriority="66"/>
+    <w:lsdException w:name="Medium Grid 1 Accent 5" w:uiPriority="67"/>
+    <w:lsdException w:name="Medium Grid 2 Accent 5" w:uiPriority="68"/>
+    <w:lsdException w:name="Medium Grid 3 Accent 5" w:uiPriority="69"/>
+    <w:lsdException w:name="Dark List Accent 5" w:uiPriority="70"/>
+    <w:lsdException w:name="Colorful Shading Accent 5" w:uiPriority="71"/>
+    <w:lsdException w:name="Colorful List Accent 5" w:uiPriority="72"/>
+    <w:lsdException w:name="Colorful Grid Accent 5" w:uiPriority="73"/>
+    <w:lsdException w:name="Light Shading Accent 6" w:uiPriority="60"/>
+    <w:lsdException w:name="Light List Accent 6" w:uiPriority="61"/>
+    <w:lsdException w:name="Light Grid Accent 6" w:uiPriority="62"/>
+    <w:lsdException w:name="Medium Shading 1 Accent 6" w:uiPriority="63"/>
+    <w:lsdException w:name="Medium Shading 2 Accent 6" w:uiPriority="64"/>
+    <w:lsdException w:name="Medium List 1 Accent 6" w:uiPriority="65"/>
+    <w:lsdException w:name="Medium List 2 Accent 6" w:uiPriority="66"/>
+    <w:lsdException w:name="Medium Grid 1 Accent 6" w:uiPriority="67"/>
+    <w:lsdException w:name="Medium Grid 2 Accent 6" w:uiPriority="68"/>
+    <w:lsdException w:name="Medium Grid 3 Accent 6" w:uiPriority="69"/>
+    <w:lsdException w:name="Dark List Accent 6" w:uiPriority="70"/>
+    <w:lsdException w:name="Colorful Shading Accent 6" w:uiPriority="71"/>
+    <w:lsdException w:name="Colorful List Accent 6" w:uiPriority="72"/>
+    <w:lsdException w:name="Colorful Grid Accent 6" w:uiPriority="73"/>
+    <w:lsdException w:name="Subtle Emphasis" w:uiPriority="19" w:qFormat="1"/>
+    <w:lsdException w:name="Intense Emphasis" w:uiPriority="21" w:qFormat="1"/>
+    <w:lsdException w:name="Subtle Reference" w:uiPriority="31" w:qFormat="1"/>
+    <w:lsdException w:name="Intense Reference" w:uiPriority="32" w:qFormat="1"/>
+    <w:lsdException w:name="Book Title" w:uiPriority="33" w:qFormat="1"/>
+    <w:lsdException w:name="Bibliography" w:semiHidden="1" w:uiPriority="37" w:unhideWhenUsed="1"/>
+    <w:lsdException w:name="TOC Heading" w:semiHidden="1" w:uiPriority="39" w:unhideWhenUsed="1" w:qFormat="1"/>
+    <w:lsdException w:name="Plain Table 1" w:uiPriority="41"/>
+    <w:lsdException w:name="Plain Table 2" w:uiPriority="42"/>
+    <w:lsdException w:name="Plain Table 3" w:uiPriority="43"/>
+    <w:lsdException w:name="Plain Table 4" w:uiPriority="44"/>
+    <w:lsdException w:name="Plain Table 5" w:uiPriority="45"/>
+    <w:lsdException w:name="Grid Table Light" w:uiPriority="40"/>
+    <w:lsdException w:name="Grid Table 1 Light" w:uiPriority="46"/>
+    <w:lsdException w:name="Grid Table 2" w:uiPriority="47"/>
+    <w:lsdException w:name="Grid Table 3" w:uiPriority="48"/>
+    <w:lsdException w:name="Grid Table 4" w:uiPriority="49"/>
+    <w:lsdException w:name="Grid Table 5 Dark" w:uiPriority="50"/>
+    <w:lsdException w:name="Grid Table 6 Colorful" w:uiPriority="51"/>
+    <w:lsdException w:name="Grid Table 7 Colorful" w:uiPriority="52"/>
+    <w:lsdException w:name="Grid Table 1 Light Accent 1" w:uiPriority="46"/>
+    <w:lsdException w:name="Grid Table 2 Accent 1" w:uiPriority="47"/>
+    <w:lsdException w:name="Grid Table 3 Accent 1" w:uiPriority="48"/>
+    <w:lsdException w:name="Grid Table 4 Accent 1" w:uiPriority="49"/>
+    <w:lsdException w:name="Grid Table 5 Dark Accent 1" w:uiPriority="50"/>
+    <w:lsdException w:name="Grid Table 6 Colorful Accent 1" w:uiPriority="51"/>
+    <w:lsdException w:name="Grid Table 7 Colorful Accent 1" w:uiPriority="52"/>
+    <w:lsdException w:name="Grid Table 1 Light Accent 2" w:uiPriority="46"/>
+    <w:lsdException w:name="Grid Table 2 Accent 2" w:uiPriority="47"/>
+    <w:lsdException w:name="Grid Table 3 Accent 2" w:uiPriority="48"/>
+    <w:lsdException w:name="Grid Table 4 Accent 2" w:uiPriority="49"/>
+    <w:lsdException w:name="Grid Table 5 Dark Accent 2" w:uiPriority="50"/>
+    <w:lsdException w:name="Grid Table 6 Colorful Accent 2" w:uiPriority="51"/>
+    <w:lsdException w:name="Grid Table 7 Colorful Accent 2" w:uiPriority="52"/>
+    <w:lsdException w:name="Grid Table 1 Light Accent 3" w:uiPriority="46"/>
+    <w:lsdException w:name="Grid Table 2 Accent 3" w:uiPriority="47"/>
+    <w:lsdException w:name="Grid Table 3 Accent 3" w:uiPriority="48"/>
+    <w:lsdException w:name="Grid Table 4 Accent 3" w:uiPriority="49"/>
+    <w:lsdException w:name="Grid Table 5 Dark Accent 3" w:uiPriority="50"/>
+    <w:lsdException w:name="Grid Table 6 Colorful Accent 3" w:uiPriority="51"/>
+    <w:lsdException w:name="Grid Table 7 Colorful Accent 3" w:uiPriority="52"/>
+    <w:lsdException w:name="Grid Table 1 Light Accent 4" w:uiPriority="46"/>
+    <w:lsdException w:name="Grid Table 2 Accent 4" w:uiPriority="47"/>
+    <w:lsdException w:name="Grid Table 3 Accent 4" w:uiPriority="48"/>
+    <w:lsdException w:name="Grid Table 4 Accent 4" w:uiPriority="49"/>
+    <w:lsdException w:name="Grid Table 5 Dark Accent 4" w:uiPriority="50"/>
+    <w:lsdException w:name="Grid Table 6 Colorful Accent 4" w:uiPriority="51"/>
+    <w:lsdException w:name="Grid Table 7 Colorful Accent 4" w:uiPriority="52"/>
+    <w:lsdException w:name="Grid Table 1 Light Accent 5" w:uiPriority="46"/>
+    <w:lsdException w:name="Grid Table 2 Accent 5" w:uiPriority="47"/>
+    <w:lsdException w:name="Grid Table 3 Accent 5" w:uiPriority="48"/>
+    <w:lsdException w:name="Grid Table 4 Accent 5" w:uiPriority="49"/>
+    <w:lsdException w:name="Grid Table 5 Dark Accent 5" w:uiPriority="50"/>
+    <w:lsdException w:name="Grid Table 6 Colorful Accent 5" w:uiPriority="51"/>
+    <w:lsdException w:name="Grid Table 7 Colorful Accent 5" w:uiPriority="52"/>
+    <w:lsdException w:name="Grid Table 1 Light Accent 6" w:uiPriority="46"/>
+    <w:lsdException w:name="Grid Table 2 Accent 6" w:uiPriority="47"/>
+    <w:lsdException w:name="Grid Table 3 Accent 6" w:uiPriority="48"/>
+    <w:lsdException w:name="Grid Table 4 Accent 6" w:uiPriority="49"/>
+    <w:lsdException w:name="Grid Table 5 Dark Accent 6" w:uiPriority="50"/>
+    <w:lsdException w:name="Grid Table 6 Colorful Accent 6" w:uiPriority="51"/>
+    <w:lsdException w:name="Grid Table 7 Colorful Accent 6" w:uiPriority="52"/>
+    <w:lsdException w:name="List Table 1 Light" w:uiPriority="46"/>
+    <w:lsdException w:name="List Table 2" w:uiPriority="47"/>
+    <w:lsdException w:name="List Table 3" w:uiPriority="48"/>
+    <w:lsdException w:name="List Table 4" w:uiPriority="49"/>
+    <w:lsdException w:name="List Table 5 Dark" w:uiPriority="50"/>
+    <w:lsdException w:name="List Table 6 Colorful" w:uiPriority="51"/>
+    <w:lsdException w:name="List Table 7 Colorful" w:uiPriority="52"/>
+    <w:lsdException w:name="List Table 1 Light Accent 1" w:uiPriority="46"/>
+    <w:lsdException w:name="List Table 2 Accent 1" w:uiPriority="47"/>
+    <w:lsdException w:name="List Table 3 Accent 1" w:uiPriority="48"/>
+    <w:lsdException w:name="List Table 4 Accent 1" w:uiPriority="49"/>
+    <w:lsdException w:name="List Table 5 Dark Accent 1" w:uiPriority="50"/>
+    <w:lsdException w:name="List Table 6 Colorful Accent 1" w:uiPriority="51"/>
+    <w:lsdException w:name="List Table 7 Colorful Accent 1" w:uiPriority="52"/>
+    <w:lsdException w:name="List Table 1 Light Accent 2" w:uiPriority="46"/>
+    <w:lsdException w:name="List Table 2 Accent 2" w:uiPriority="47"/>
+    <w:lsdException w:name="List Table 3 Accent 2" w:uiPriority="48"/>
+    <w:lsdException w:name="List Table 4 Accent 2" w:uiPriority="49"/>
+    <w:lsdException w:name="List Table 5 Dark Accent 2" w:uiPriority="50"/>
+    <w:lsdException w:name="List Table 6 Colorful Accent 2" w:uiPriority="51"/>
+    <w:lsdException w:name="List Table 7 Colorful Accent 2" w:uiPriority="52"/>
+    <w:lsdException w:name="List Table 1 Light Accent 3" w:uiPriority="46"/>
+    <w:lsdException w:name="List Table 2 Accent 3" w:uiPriority="47"/>
+    <w:lsdException w:name="List Table 3 Accent 3" w:uiPriority="48"/>
+    <w:lsdException w:name="List Table 4 Accent 3" w:uiPriority="49"/>
+    <w:lsdException w:name="List Table 5 Dark Accent 3" w:uiPriority="50"/>
+    <w:lsdException w:name="List Table 6 Colorful Accent 3" w:uiPriority="51"/>
+    <w:lsdException w:name="List Table 7 Colorful Accent 3" w:uiPriority="52"/>
+    <w:lsdException w:name="List Table 1 Light Accent 4" w:uiPriority="46"/>
+    <w:lsdException w:name="List Table 2 Accent 4" w:uiPriority="47"/>
+    <w:lsdException w:name="List Table 3 Accent 4" w:uiPriority="48"/>
+    <w:lsdException w:name="List Table 4 Accent 4" w:uiPriority="49"/>
+    <w:lsdException w:name="List Table 5 Dark Accent 4" w:uiPriority="50"/>
+    <w:lsdException w:name="List Table 6 Colorful Accent 4" w:uiPriority="51"/>
+    <w:lsdException w:name="List Table 7 Colorful Accent 4" w:uiPriority="52"/>
+    <w:lsdException w:name="List Table 1 Light Accent 5" w:uiPriority="46"/>
+    <w:lsdException w:name="List Table 2 Accent 5" w:uiPriority="47"/>
+    <w:lsdException w:name="List Table 3 Accent 5" w:uiPriority="48"/>
+    <w:lsdException w:name="List Table 4 Accent 5" w:uiPriority="49"/>
+    <w:lsdException w:name="List Table 5 Dark Accent 5" w:uiPriority="50"/>
+    <w:lsdException w:name="List Table 6 Colorful Accent 5" w:uiPriority="51"/>
+    <w:lsdException w:name="List Table 7 Colorful Accent 5" w:uiPriority="52"/>
+    <w:lsdException w:name="List Table 1 Light Accent 6" w:uiPriority="46"/>
+    <w:lsdException w:name="List Table 2 Accent 6" w:uiPriority="47"/>
+    <w:lsdException w:name="List Table 3 Accent 6" w:uiPriority="48"/>
+    <w:lsdException w:name="List Table 4 Accent 6" w:uiPriority="49"/>
+    <w:lsdException w:name="List Table 5 Dark Accent 6" w:uiPriority="50"/>
+    <w:lsdException w:name="List Table 6 Colorful Accent 6" w:uiPriority="51"/>
+    <w:lsdException w:name="List Table 7 Colorful Accent 6" w:uiPriority="52"/>
+    <w:lsdException w:name="Mention" w:semiHidden="1" w:unhideWhenUsed="1"/>
+    <w:lsdException w:name="Smart Hyperlink" w:semiHidden="1" w:unhideWhenUsed="1"/>
+    <w:lsdException w:name="Hashtag" w:semiHidden="1" w:unhideWhenUsed="1"/>
+    <w:lsdException w:name="Unresolved Mention" w:semiHidden="1" w:unhideWhenUsed="1"/>
+    <w:lsdException w:name="Smart Link" w:semiHidden="1" w:unhideWhenUsed="1"/>
   </w:latentStyles>
   <w:style w:type="paragraph" w:default="1" w:styleId="Normal">
     <w:name w:val="Normal"/>
@@ -7136,825 +6643,6 @@
 </w:styles>
 </file>
 
-<file path=word/stylesWithEffects.xml><?xml version="1.0" encoding="utf-8"?>
-<w:styles xmlns:wpc="http://schemas.microsoft.com/office/word/2010/wordprocessingCanvas" xmlns:mc="http://schemas.openxmlformats.org/markup-compatibility/2006" xmlns:o="urn:schemas-microsoft-com:office:office" xmlns:r="http://schemas.openxmlformats.org/officeDocument/2006/relationships" xmlns:m="http://schemas.openxmlformats.org/officeDocument/2006/math" xmlns:v="urn:schemas-microsoft-com:vml" xmlns:wp14="http://schemas.microsoft.com/office/word/2010/wordprocessingDrawing" xmlns:wp="http://schemas.openxmlformats.org/drawingml/2006/wordprocessingDrawing" xmlns:w10="urn:schemas-microsoft-com:office:word" xmlns:w="http://schemas.openxmlformats.org/wordprocessingml/2006/main" xmlns:w14="http://schemas.microsoft.com/office/word/2010/wordml" xmlns:wpg="http://schemas.microsoft.com/office/word/2010/wordprocessingGroup" xmlns:wpi="http://schemas.microsoft.com/office/word/2010/wordprocessingInk" xmlns:wne="http://schemas.microsoft.com/office/word/2006/wordml" xmlns:wps="http://schemas.microsoft.com/office/word/2010/wordprocessingShape" mc:Ignorable="w14 wp14">
-  <w:docDefaults>
-    <w:rPrDefault>
-      <w:rPr>
-        <w:rFonts w:asciiTheme="minorHAnsi" w:eastAsiaTheme="minorHAnsi" w:hAnsiTheme="minorHAnsi" w:cstheme="minorBidi"/>
-        <w:sz w:val="22"/>
-        <w:szCs w:val="22"/>
-        <w:lang w:val="de-CH" w:eastAsia="en-US" w:bidi="ar-SA"/>
-      </w:rPr>
-    </w:rPrDefault>
-    <w:pPrDefault>
-      <w:pPr>
-        <w:spacing w:after="200" w:line="276" w:lineRule="auto"/>
-      </w:pPr>
-    </w:pPrDefault>
-  </w:docDefaults>
-  <w:latentStyles w:defLockedState="0" w:defUIPriority="99" w:defSemiHidden="1" w:defUnhideWhenUsed="1" w:defQFormat="0" w:count="267">
-    <w:lsdException w:name="Normal" w:semiHidden="0" w:uiPriority="0" w:unhideWhenUsed="0" w:qFormat="1"/>
-    <w:lsdException w:name="heading 1" w:semiHidden="0" w:uiPriority="9" w:unhideWhenUsed="0" w:qFormat="1"/>
-    <w:lsdException w:name="heading 2" w:uiPriority="9" w:qFormat="1"/>
-    <w:lsdException w:name="heading 3" w:uiPriority="9" w:qFormat="1"/>
-    <w:lsdException w:name="heading 4" w:uiPriority="9" w:qFormat="1"/>
-    <w:lsdException w:name="heading 5" w:uiPriority="9" w:qFormat="1"/>
-    <w:lsdException w:name="heading 6" w:uiPriority="9" w:qFormat="1"/>
-    <w:lsdException w:name="heading 7" w:uiPriority="9" w:qFormat="1"/>
-    <w:lsdException w:name="heading 8" w:uiPriority="9" w:qFormat="1"/>
-    <w:lsdException w:name="heading 9" w:uiPriority="9" w:qFormat="1"/>
-    <w:lsdException w:name="toc 1" w:uiPriority="39"/>
-    <w:lsdException w:name="toc 2" w:uiPriority="39"/>
-    <w:lsdException w:name="toc 3" w:uiPriority="39"/>
-    <w:lsdException w:name="toc 4" w:uiPriority="39"/>
-    <w:lsdException w:name="toc 5" w:uiPriority="39"/>
-    <w:lsdException w:name="toc 6" w:uiPriority="39"/>
-    <w:lsdException w:name="toc 7" w:uiPriority="39"/>
-    <w:lsdException w:name="toc 8" w:uiPriority="39"/>
-    <w:lsdException w:name="toc 9" w:uiPriority="39"/>
-    <w:lsdException w:name="caption" w:uiPriority="35" w:qFormat="1"/>
-    <w:lsdException w:name="Title" w:semiHidden="0" w:uiPriority="10" w:unhideWhenUsed="0" w:qFormat="1"/>
-    <w:lsdException w:name="Default Paragraph Font" w:uiPriority="1"/>
-    <w:lsdException w:name="Subtitle" w:semiHidden="0" w:uiPriority="11" w:unhideWhenUsed="0" w:qFormat="1"/>
-    <w:lsdException w:name="Strong" w:semiHidden="0" w:uiPriority="22" w:unhideWhenUsed="0" w:qFormat="1"/>
-    <w:lsdException w:name="Emphasis" w:semiHidden="0" w:uiPriority="20" w:unhideWhenUsed="0" w:qFormat="1"/>
-    <w:lsdException w:name="Table Grid" w:uiPriority="59"/>
-    <w:lsdException w:name="Placeholder Text" w:unhideWhenUsed="0"/>
-    <w:lsdException w:name="No Spacing" w:semiHidden="0" w:uiPriority="1" w:unhideWhenUsed="0" w:qFormat="1"/>
-    <w:lsdException w:name="Light Shading" w:semiHidden="0" w:uiPriority="60" w:unhideWhenUsed="0"/>
-    <w:lsdException w:name="Light List" w:semiHidden="0" w:uiPriority="61" w:unhideWhenUsed="0"/>
-    <w:lsdException w:name="Light Grid" w:semiHidden="0" w:uiPriority="62" w:unhideWhenUsed="0"/>
-    <w:lsdException w:name="Medium Shading 1" w:semiHidden="0" w:uiPriority="63" w:unhideWhenUsed="0"/>
-    <w:lsdException w:name="Medium Shading 2" w:semiHidden="0" w:uiPriority="64" w:unhideWhenUsed="0"/>
-    <w:lsdException w:name="Medium List 1" w:semiHidden="0" w:uiPriority="65" w:unhideWhenUsed="0"/>
-    <w:lsdException w:name="Medium List 2" w:semiHidden="0" w:uiPriority="66" w:unhideWhenUsed="0"/>
-    <w:lsdException w:name="Medium Grid 1" w:semiHidden="0" w:uiPriority="67" w:unhideWhenUsed="0"/>
-    <w:lsdException w:name="Medium Grid 2" w:semiHidden="0" w:uiPriority="68" w:unhideWhenUsed="0"/>
-    <w:lsdException w:name="Medium Grid 3" w:semiHidden="0" w:uiPriority="69" w:unhideWhenUsed="0"/>
-    <w:lsdException w:name="Dark List" w:semiHidden="0" w:uiPriority="70" w:unhideWhenUsed="0"/>
-    <w:lsdException w:name="Colorful Shading" w:semiHidden="0" w:uiPriority="71" w:unhideWhenUsed="0"/>
-    <w:lsdException w:name="Colorful List" w:semiHidden="0" w:uiPriority="72" w:unhideWhenUsed="0"/>
-    <w:lsdException w:name="Colorful Grid" w:semiHidden="0" w:uiPriority="73" w:unhideWhenUsed="0"/>
-    <w:lsdException w:name="Light Shading Accent 1" w:semiHidden="0" w:uiPriority="60" w:unhideWhenUsed="0"/>
-    <w:lsdException w:name="Light List Accent 1" w:semiHidden="0" w:uiPriority="61" w:unhideWhenUsed="0"/>
-    <w:lsdException w:name="Light Grid Accent 1" w:semiHidden="0" w:uiPriority="62" w:unhideWhenUsed="0"/>
-    <w:lsdException w:name="Medium Shading 1 Accent 1" w:semiHidden="0" w:uiPriority="63" w:unhideWhenUsed="0"/>
-    <w:lsdException w:name="Medium Shading 2 Accent 1" w:semiHidden="0" w:uiPriority="64" w:unhideWhenUsed="0"/>
-    <w:lsdException w:name="Medium List 1 Accent 1" w:semiHidden="0" w:uiPriority="65" w:unhideWhenUsed="0"/>
-    <w:lsdException w:name="Revision" w:unhideWhenUsed="0"/>
-    <w:lsdException w:name="List Paragraph" w:semiHidden="0" w:uiPriority="34" w:unhideWhenUsed="0" w:qFormat="1"/>
-    <w:lsdException w:name="Quote" w:semiHidden="0" w:uiPriority="29" w:unhideWhenUsed="0" w:qFormat="1"/>
-    <w:lsdException w:name="Intense Quote" w:semiHidden="0" w:uiPriority="30" w:unhideWhenUsed="0" w:qFormat="1"/>
-    <w:lsdException w:name="Medium List 2 Accent 1" w:semiHidden="0" w:uiPriority="66" w:unhideWhenUsed="0"/>
-    <w:lsdException w:name="Medium Grid 1 Accent 1" w:semiHidden="0" w:uiPriority="67" w:unhideWhenUsed="0"/>
-    <w:lsdException w:name="Medium Grid 2 Accent 1" w:semiHidden="0" w:uiPriority="68" w:unhideWhenUsed="0"/>
-    <w:lsdException w:name="Medium Grid 3 Accent 1" w:semiHidden="0" w:uiPriority="69" w:unhideWhenUsed="0"/>
-    <w:lsdException w:name="Dark List Accent 1" w:semiHidden="0" w:uiPriority="70" w:unhideWhenUsed="0"/>
-    <w:lsdException w:name="Colorful Shading Accent 1" w:semiHidden="0" w:uiPriority="71" w:unhideWhenUsed="0"/>
-    <w:lsdException w:name="Colorful List Accent 1" w:semiHidden="0" w:uiPriority="72" w:unhideWhenUsed="0"/>
-    <w:lsdException w:name="Colorful Grid Accent 1" w:semiHidden="0" w:uiPriority="73" w:unhideWhenUsed="0"/>
-    <w:lsdException w:name="Light Shading Accent 2" w:semiHidden="0" w:uiPriority="60" w:unhideWhenUsed="0"/>
-    <w:lsdException w:name="Light List Accent 2" w:semiHidden="0" w:uiPriority="61" w:unhideWhenUsed="0"/>
-    <w:lsdException w:name="Light Grid Accent 2" w:semiHidden="0" w:uiPriority="62" w:unhideWhenUsed="0"/>
-    <w:lsdException w:name="Medium Shading 1 Accent 2" w:semiHidden="0" w:uiPriority="63" w:unhideWhenUsed="0"/>
-    <w:lsdException w:name="Medium Shading 2 Accent 2" w:semiHidden="0" w:uiPriority="64" w:unhideWhenUsed="0"/>
-    <w:lsdException w:name="Medium List 1 Accent 2" w:semiHidden="0" w:uiPriority="65" w:unhideWhenUsed="0"/>
-    <w:lsdException w:name="Medium List 2 Accent 2" w:semiHidden="0" w:uiPriority="66" w:unhideWhenUsed="0"/>
-    <w:lsdException w:name="Medium Grid 1 Accent 2" w:semiHidden="0" w:uiPriority="67" w:unhideWhenUsed="0"/>
-    <w:lsdException w:name="Medium Grid 2 Accent 2" w:semiHidden="0" w:uiPriority="68" w:unhideWhenUsed="0"/>
-    <w:lsdException w:name="Medium Grid 3 Accent 2" w:semiHidden="0" w:uiPriority="69" w:unhideWhenUsed="0"/>
-    <w:lsdException w:name="Dark List Accent 2" w:semiHidden="0" w:uiPriority="70" w:unhideWhenUsed="0"/>
-    <w:lsdException w:name="Colorful Shading Accent 2" w:semiHidden="0" w:uiPriority="71" w:unhideWhenUsed="0"/>
-    <w:lsdException w:name="Colorful List Accent 2" w:semiHidden="0" w:uiPriority="72" w:unhideWhenUsed="0"/>
-    <w:lsdException w:name="Colorful Grid Accent 2" w:semiHidden="0" w:uiPriority="73" w:unhideWhenUsed="0"/>
-    <w:lsdException w:name="Light Shading Accent 3" w:semiHidden="0" w:uiPriority="60" w:unhideWhenUsed="0"/>
-    <w:lsdException w:name="Light List Accent 3" w:semiHidden="0" w:uiPriority="61" w:unhideWhenUsed="0"/>
-    <w:lsdException w:name="Light Grid Accent 3" w:semiHidden="0" w:uiPriority="62" w:unhideWhenUsed="0"/>
-    <w:lsdException w:name="Medium Shading 1 Accent 3" w:semiHidden="0" w:uiPriority="63" w:unhideWhenUsed="0"/>
-    <w:lsdException w:name="Medium Shading 2 Accent 3" w:semiHidden="0" w:uiPriority="64" w:unhideWhenUsed="0"/>
-    <w:lsdException w:name="Medium List 1 Accent 3" w:semiHidden="0" w:uiPriority="65" w:unhideWhenUsed="0"/>
-    <w:lsdException w:name="Medium List 2 Accent 3" w:semiHidden="0" w:uiPriority="66" w:unhideWhenUsed="0"/>
-    <w:lsdException w:name="Medium Grid 1 Accent 3" w:semiHidden="0" w:uiPriority="67" w:unhideWhenUsed="0"/>
-    <w:lsdException w:name="Medium Grid 2 Accent 3" w:semiHidden="0" w:uiPriority="68" w:unhideWhenUsed="0"/>
-    <w:lsdException w:name="Medium Grid 3 Accent 3" w:semiHidden="0" w:uiPriority="69" w:unhideWhenUsed="0"/>
-    <w:lsdException w:name="Dark List Accent 3" w:semiHidden="0" w:uiPriority="70" w:unhideWhenUsed="0"/>
-    <w:lsdException w:name="Colorful Shading Accent 3" w:semiHidden="0" w:uiPriority="71" w:unhideWhenUsed="0"/>
-    <w:lsdException w:name="Colorful List Accent 3" w:semiHidden="0" w:uiPriority="72" w:unhideWhenUsed="0"/>
-    <w:lsdException w:name="Colorful Grid Accent 3" w:semiHidden="0" w:uiPriority="73" w:unhideWhenUsed="0"/>
-    <w:lsdException w:name="Light Shading Accent 4" w:semiHidden="0" w:uiPriority="60" w:unhideWhenUsed="0"/>
-    <w:lsdException w:name="Light List Accent 4" w:semiHidden="0" w:uiPriority="61" w:unhideWhenUsed="0"/>
-    <w:lsdException w:name="Light Grid Accent 4" w:semiHidden="0" w:uiPriority="62" w:unhideWhenUsed="0"/>
-    <w:lsdException w:name="Medium Shading 1 Accent 4" w:semiHidden="0" w:uiPriority="63" w:unhideWhenUsed="0"/>
-    <w:lsdException w:name="Medium Shading 2 Accent 4" w:semiHidden="0" w:uiPriority="64" w:unhideWhenUsed="0"/>
-    <w:lsdException w:name="Medium List 1 Accent 4" w:semiHidden="0" w:uiPriority="65" w:unhideWhenUsed="0"/>
-    <w:lsdException w:name="Medium List 2 Accent 4" w:semiHidden="0" w:uiPriority="66" w:unhideWhenUsed="0"/>
-    <w:lsdException w:name="Medium Grid 1 Accent 4" w:semiHidden="0" w:uiPriority="67" w:unhideWhenUsed="0"/>
-    <w:lsdException w:name="Medium Grid 2 Accent 4" w:semiHidden="0" w:uiPriority="68" w:unhideWhenUsed="0"/>
-    <w:lsdException w:name="Medium Grid 3 Accent 4" w:semiHidden="0" w:uiPriority="69" w:unhideWhenUsed="0"/>
-    <w:lsdException w:name="Dark List Accent 4" w:semiHidden="0" w:uiPriority="70" w:unhideWhenUsed="0"/>
-    <w:lsdException w:name="Colorful Shading Accent 4" w:semiHidden="0" w:uiPriority="71" w:unhideWhenUsed="0"/>
-    <w:lsdException w:name="Colorful List Accent 4" w:semiHidden="0" w:uiPriority="72" w:unhideWhenUsed="0"/>
-    <w:lsdException w:name="Colorful Grid Accent 4" w:semiHidden="0" w:uiPriority="73" w:unhideWhenUsed="0"/>
-    <w:lsdException w:name="Light Shading Accent 5" w:semiHidden="0" w:uiPriority="60" w:unhideWhenUsed="0"/>
-    <w:lsdException w:name="Light List Accent 5" w:semiHidden="0" w:uiPriority="61" w:unhideWhenUsed="0"/>
-    <w:lsdException w:name="Light Grid Accent 5" w:semiHidden="0" w:uiPriority="62" w:unhideWhenUsed="0"/>
-    <w:lsdException w:name="Medium Shading 1 Accent 5" w:semiHidden="0" w:uiPriority="63" w:unhideWhenUsed="0"/>
-    <w:lsdException w:name="Medium Shading 2 Accent 5" w:semiHidden="0" w:uiPriority="64" w:unhideWhenUsed="0"/>
-    <w:lsdException w:name="Medium List 1 Accent 5" w:semiHidden="0" w:uiPriority="65" w:unhideWhenUsed="0"/>
-    <w:lsdException w:name="Medium List 2 Accent 5" w:semiHidden="0" w:uiPriority="66" w:unhideWhenUsed="0"/>
-    <w:lsdException w:name="Medium Grid 1 Accent 5" w:semiHidden="0" w:uiPriority="67" w:unhideWhenUsed="0"/>
-    <w:lsdException w:name="Medium Grid 2 Accent 5" w:semiHidden="0" w:uiPriority="68" w:unhideWhenUsed="0"/>
-    <w:lsdException w:name="Medium Grid 3 Accent 5" w:semiHidden="0" w:uiPriority="69" w:unhideWhenUsed="0"/>
-    <w:lsdException w:name="Dark List Accent 5" w:semiHidden="0" w:uiPriority="70" w:unhideWhenUsed="0"/>
-    <w:lsdException w:name="Colorful Shading Accent 5" w:semiHidden="0" w:uiPriority="71" w:unhideWhenUsed="0"/>
-    <w:lsdException w:name="Colorful List Accent 5" w:semiHidden="0" w:uiPriority="72" w:unhideWhenUsed="0"/>
-    <w:lsdException w:name="Colorful Grid Accent 5" w:semiHidden="0" w:uiPriority="73" w:unhideWhenUsed="0"/>
-    <w:lsdException w:name="Light Shading Accent 6" w:semiHidden="0" w:uiPriority="60" w:unhideWhenUsed="0"/>
-    <w:lsdException w:name="Light List Accent 6" w:semiHidden="0" w:uiPriority="61" w:unhideWhenUsed="0"/>
-    <w:lsdException w:name="Light Grid Accent 6" w:semiHidden="0" w:uiPriority="62" w:unhideWhenUsed="0"/>
-    <w:lsdException w:name="Medium Shading 1 Accent 6" w:semiHidden="0" w:uiPriority="63" w:unhideWhenUsed="0"/>
-    <w:lsdException w:name="Medium Shading 2 Accent 6" w:semiHidden="0" w:uiPriority="64" w:unhideWhenUsed="0"/>
-    <w:lsdException w:name="Medium List 1 Accent 6" w:semiHidden="0" w:uiPriority="65" w:unhideWhenUsed="0"/>
-    <w:lsdException w:name="Medium List 2 Accent 6" w:semiHidden="0" w:uiPriority="66" w:unhideWhenUsed="0"/>
-    <w:lsdException w:name="Medium Grid 1 Accent 6" w:semiHidden="0" w:uiPriority="67" w:unhideWhenUsed="0"/>
-    <w:lsdException w:name="Medium Grid 2 Accent 6" w:semiHidden="0" w:uiPriority="68" w:unhideWhenUsed="0"/>
-    <w:lsdException w:name="Medium Grid 3 Accent 6" w:semiHidden="0" w:uiPriority="69" w:unhideWhenUsed="0"/>
-    <w:lsdException w:name="Dark List Accent 6" w:semiHidden="0" w:uiPriority="70" w:unhideWhenUsed="0"/>
-    <w:lsdException w:name="Colorful Shading Accent 6" w:semiHidden="0" w:uiPriority="71" w:unhideWhenUsed="0"/>
-    <w:lsdException w:name="Colorful List Accent 6" w:semiHidden="0" w:uiPriority="72" w:unhideWhenUsed="0"/>
-    <w:lsdException w:name="Colorful Grid Accent 6" w:semiHidden="0" w:uiPriority="73" w:unhideWhenUsed="0"/>
-    <w:lsdException w:name="Subtle Emphasis" w:semiHidden="0" w:uiPriority="19" w:unhideWhenUsed="0" w:qFormat="1"/>
-    <w:lsdException w:name="Intense Emphasis" w:semiHidden="0" w:uiPriority="21" w:unhideWhenUsed="0" w:qFormat="1"/>
-    <w:lsdException w:name="Subtle Reference" w:semiHidden="0" w:uiPriority="31" w:unhideWhenUsed="0" w:qFormat="1"/>
-    <w:lsdException w:name="Intense Reference" w:semiHidden="0" w:uiPriority="32" w:unhideWhenUsed="0" w:qFormat="1"/>
-    <w:lsdException w:name="Book Title" w:semiHidden="0" w:uiPriority="33" w:unhideWhenUsed="0" w:qFormat="1"/>
-    <w:lsdException w:name="Bibliography" w:uiPriority="37"/>
-    <w:lsdException w:name="TOC Heading" w:uiPriority="39" w:qFormat="1"/>
-  </w:latentStyles>
-  <w:style w:type="paragraph" w:default="1" w:styleId="Normal">
-    <w:name w:val="Normal"/>
-    <w:qFormat/>
-  </w:style>
-  <w:style w:type="paragraph" w:styleId="Heading1">
-    <w:name w:val="heading 1"/>
-    <w:basedOn w:val="Normal"/>
-    <w:next w:val="Normal"/>
-    <w:link w:val="Heading1Char"/>
-    <w:uiPriority w:val="9"/>
-    <w:qFormat/>
-    <w:rsid w:val="00105B21"/>
-    <w:pPr>
-      <w:keepNext/>
-      <w:keepLines/>
-      <w:numPr>
-        <w:numId w:val="1"/>
-      </w:numPr>
-      <w:spacing w:before="480" w:after="0"/>
-      <w:outlineLvl w:val="0"/>
-    </w:pPr>
-    <w:rPr>
-      <w:rFonts w:asciiTheme="majorHAnsi" w:eastAsiaTheme="majorEastAsia" w:hAnsiTheme="majorHAnsi" w:cstheme="majorBidi"/>
-      <w:b/>
-      <w:bCs/>
-      <w:color w:val="365F91" w:themeColor="accent1" w:themeShade="BF"/>
-      <w:sz w:val="36"/>
-      <w:szCs w:val="28"/>
-    </w:rPr>
-  </w:style>
-  <w:style w:type="paragraph" w:styleId="Heading2">
-    <w:name w:val="heading 2"/>
-    <w:basedOn w:val="Normal"/>
-    <w:next w:val="Normal"/>
-    <w:link w:val="Heading2Char"/>
-    <w:uiPriority w:val="9"/>
-    <w:unhideWhenUsed/>
-    <w:qFormat/>
-    <w:rsid w:val="00105B21"/>
-    <w:pPr>
-      <w:keepNext/>
-      <w:keepLines/>
-      <w:numPr>
-        <w:ilvl w:val="1"/>
-        <w:numId w:val="1"/>
-      </w:numPr>
-      <w:spacing w:before="200" w:after="0"/>
-      <w:outlineLvl w:val="1"/>
-    </w:pPr>
-    <w:rPr>
-      <w:rFonts w:asciiTheme="majorHAnsi" w:eastAsiaTheme="majorEastAsia" w:hAnsiTheme="majorHAnsi" w:cstheme="majorBidi"/>
-      <w:b/>
-      <w:bCs/>
-      <w:color w:val="4F81BD" w:themeColor="accent1"/>
-      <w:sz w:val="32"/>
-      <w:szCs w:val="26"/>
-    </w:rPr>
-  </w:style>
-  <w:style w:type="paragraph" w:styleId="Heading3">
-    <w:name w:val="heading 3"/>
-    <w:basedOn w:val="Normal"/>
-    <w:next w:val="Normal"/>
-    <w:link w:val="Heading3Char"/>
-    <w:uiPriority w:val="9"/>
-    <w:unhideWhenUsed/>
-    <w:qFormat/>
-    <w:rsid w:val="00105B21"/>
-    <w:pPr>
-      <w:keepNext/>
-      <w:keepLines/>
-      <w:numPr>
-        <w:ilvl w:val="2"/>
-        <w:numId w:val="1"/>
-      </w:numPr>
-      <w:spacing w:before="200" w:after="0"/>
-      <w:outlineLvl w:val="2"/>
-    </w:pPr>
-    <w:rPr>
-      <w:rFonts w:asciiTheme="majorHAnsi" w:eastAsiaTheme="majorEastAsia" w:hAnsiTheme="majorHAnsi" w:cstheme="majorBidi"/>
-      <w:b/>
-      <w:bCs/>
-      <w:color w:val="4F81BD" w:themeColor="accent1"/>
-      <w:sz w:val="28"/>
-    </w:rPr>
-  </w:style>
-  <w:style w:type="paragraph" w:styleId="Heading4">
-    <w:name w:val="heading 4"/>
-    <w:basedOn w:val="Normal"/>
-    <w:next w:val="Normal"/>
-    <w:link w:val="Heading4Char"/>
-    <w:uiPriority w:val="9"/>
-    <w:semiHidden/>
-    <w:unhideWhenUsed/>
-    <w:qFormat/>
-    <w:rsid w:val="00105B21"/>
-    <w:pPr>
-      <w:keepNext/>
-      <w:keepLines/>
-      <w:numPr>
-        <w:ilvl w:val="3"/>
-        <w:numId w:val="1"/>
-      </w:numPr>
-      <w:spacing w:before="200" w:after="0"/>
-      <w:outlineLvl w:val="3"/>
-    </w:pPr>
-    <w:rPr>
-      <w:rFonts w:asciiTheme="majorHAnsi" w:eastAsiaTheme="majorEastAsia" w:hAnsiTheme="majorHAnsi" w:cstheme="majorBidi"/>
-      <w:b/>
-      <w:bCs/>
-      <w:i/>
-      <w:iCs/>
-      <w:color w:val="4F81BD" w:themeColor="accent1"/>
-    </w:rPr>
-  </w:style>
-  <w:style w:type="paragraph" w:styleId="Heading5">
-    <w:name w:val="heading 5"/>
-    <w:basedOn w:val="Normal"/>
-    <w:next w:val="Normal"/>
-    <w:link w:val="Heading5Char"/>
-    <w:uiPriority w:val="9"/>
-    <w:semiHidden/>
-    <w:unhideWhenUsed/>
-    <w:qFormat/>
-    <w:rsid w:val="00105B21"/>
-    <w:pPr>
-      <w:keepNext/>
-      <w:keepLines/>
-      <w:numPr>
-        <w:ilvl w:val="4"/>
-        <w:numId w:val="1"/>
-      </w:numPr>
-      <w:spacing w:before="200" w:after="0"/>
-      <w:outlineLvl w:val="4"/>
-    </w:pPr>
-    <w:rPr>
-      <w:rFonts w:asciiTheme="majorHAnsi" w:eastAsiaTheme="majorEastAsia" w:hAnsiTheme="majorHAnsi" w:cstheme="majorBidi"/>
-      <w:color w:val="243F60" w:themeColor="accent1" w:themeShade="7F"/>
-    </w:rPr>
-  </w:style>
-  <w:style w:type="paragraph" w:styleId="Heading6">
-    <w:name w:val="heading 6"/>
-    <w:basedOn w:val="Normal"/>
-    <w:next w:val="Normal"/>
-    <w:link w:val="Heading6Char"/>
-    <w:uiPriority w:val="9"/>
-    <w:semiHidden/>
-    <w:unhideWhenUsed/>
-    <w:qFormat/>
-    <w:rsid w:val="00105B21"/>
-    <w:pPr>
-      <w:keepNext/>
-      <w:keepLines/>
-      <w:numPr>
-        <w:ilvl w:val="5"/>
-        <w:numId w:val="1"/>
-      </w:numPr>
-      <w:spacing w:before="200" w:after="0"/>
-      <w:outlineLvl w:val="5"/>
-    </w:pPr>
-    <w:rPr>
-      <w:rFonts w:asciiTheme="majorHAnsi" w:eastAsiaTheme="majorEastAsia" w:hAnsiTheme="majorHAnsi" w:cstheme="majorBidi"/>
-      <w:i/>
-      <w:iCs/>
-      <w:color w:val="243F60" w:themeColor="accent1" w:themeShade="7F"/>
-    </w:rPr>
-  </w:style>
-  <w:style w:type="paragraph" w:styleId="Heading7">
-    <w:name w:val="heading 7"/>
-    <w:basedOn w:val="Normal"/>
-    <w:next w:val="Normal"/>
-    <w:link w:val="Heading7Char"/>
-    <w:uiPriority w:val="9"/>
-    <w:semiHidden/>
-    <w:unhideWhenUsed/>
-    <w:qFormat/>
-    <w:rsid w:val="00105B21"/>
-    <w:pPr>
-      <w:keepNext/>
-      <w:keepLines/>
-      <w:numPr>
-        <w:ilvl w:val="6"/>
-        <w:numId w:val="1"/>
-      </w:numPr>
-      <w:spacing w:before="200" w:after="0"/>
-      <w:outlineLvl w:val="6"/>
-    </w:pPr>
-    <w:rPr>
-      <w:rFonts w:asciiTheme="majorHAnsi" w:eastAsiaTheme="majorEastAsia" w:hAnsiTheme="majorHAnsi" w:cstheme="majorBidi"/>
-      <w:i/>
-      <w:iCs/>
-      <w:color w:val="404040" w:themeColor="text1" w:themeTint="BF"/>
-    </w:rPr>
-  </w:style>
-  <w:style w:type="paragraph" w:styleId="Heading8">
-    <w:name w:val="heading 8"/>
-    <w:basedOn w:val="Normal"/>
-    <w:next w:val="Normal"/>
-    <w:link w:val="Heading8Char"/>
-    <w:uiPriority w:val="9"/>
-    <w:semiHidden/>
-    <w:unhideWhenUsed/>
-    <w:qFormat/>
-    <w:rsid w:val="00105B21"/>
-    <w:pPr>
-      <w:keepNext/>
-      <w:keepLines/>
-      <w:numPr>
-        <w:ilvl w:val="7"/>
-        <w:numId w:val="1"/>
-      </w:numPr>
-      <w:spacing w:before="200" w:after="0"/>
-      <w:outlineLvl w:val="7"/>
-    </w:pPr>
-    <w:rPr>
-      <w:rFonts w:asciiTheme="majorHAnsi" w:eastAsiaTheme="majorEastAsia" w:hAnsiTheme="majorHAnsi" w:cstheme="majorBidi"/>
-      <w:color w:val="404040" w:themeColor="text1" w:themeTint="BF"/>
-      <w:sz w:val="20"/>
-      <w:szCs w:val="20"/>
-    </w:rPr>
-  </w:style>
-  <w:style w:type="paragraph" w:styleId="Heading9">
-    <w:name w:val="heading 9"/>
-    <w:basedOn w:val="Normal"/>
-    <w:next w:val="Normal"/>
-    <w:link w:val="Heading9Char"/>
-    <w:uiPriority w:val="9"/>
-    <w:semiHidden/>
-    <w:unhideWhenUsed/>
-    <w:qFormat/>
-    <w:rsid w:val="00105B21"/>
-    <w:pPr>
-      <w:keepNext/>
-      <w:keepLines/>
-      <w:numPr>
-        <w:ilvl w:val="8"/>
-        <w:numId w:val="1"/>
-      </w:numPr>
-      <w:spacing w:before="200" w:after="0"/>
-      <w:outlineLvl w:val="8"/>
-    </w:pPr>
-    <w:rPr>
-      <w:rFonts w:asciiTheme="majorHAnsi" w:eastAsiaTheme="majorEastAsia" w:hAnsiTheme="majorHAnsi" w:cstheme="majorBidi"/>
-      <w:i/>
-      <w:iCs/>
-      <w:color w:val="404040" w:themeColor="text1" w:themeTint="BF"/>
-      <w:sz w:val="20"/>
-      <w:szCs w:val="20"/>
-    </w:rPr>
-  </w:style>
-  <w:style w:type="character" w:default="1" w:styleId="DefaultParagraphFont">
-    <w:name w:val="Default Paragraph Font"/>
-    <w:uiPriority w:val="1"/>
-    <w:semiHidden/>
-    <w:unhideWhenUsed/>
-  </w:style>
-  <w:style w:type="table" w:default="1" w:styleId="TableNormal">
-    <w:name w:val="Normal Table"/>
-    <w:uiPriority w:val="99"/>
-    <w:semiHidden/>
-    <w:unhideWhenUsed/>
-    <w:tblPr>
-      <w:tblInd w:w="0" w:type="dxa"/>
-      <w:tblCellMar>
-        <w:top w:w="0" w:type="dxa"/>
-        <w:left w:w="108" w:type="dxa"/>
-        <w:bottom w:w="0" w:type="dxa"/>
-        <w:right w:w="108" w:type="dxa"/>
-      </w:tblCellMar>
-    </w:tblPr>
-  </w:style>
-  <w:style w:type="numbering" w:default="1" w:styleId="NoList">
-    <w:name w:val="No List"/>
-    <w:uiPriority w:val="99"/>
-    <w:semiHidden/>
-    <w:unhideWhenUsed/>
-  </w:style>
-  <w:style w:type="paragraph" w:styleId="Title">
-    <w:name w:val="Title"/>
-    <w:basedOn w:val="Normal"/>
-    <w:next w:val="Normal"/>
-    <w:link w:val="TitleChar"/>
-    <w:uiPriority w:val="10"/>
-    <w:qFormat/>
-    <w:rsid w:val="00105B21"/>
-    <w:pPr>
-      <w:pBdr>
-        <w:bottom w:val="single" w:sz="8" w:space="4" w:color="4F81BD" w:themeColor="accent1"/>
-      </w:pBdr>
-      <w:spacing w:after="300" w:line="240" w:lineRule="auto"/>
-      <w:contextualSpacing/>
-    </w:pPr>
-    <w:rPr>
-      <w:rFonts w:asciiTheme="majorHAnsi" w:eastAsiaTheme="majorEastAsia" w:hAnsiTheme="majorHAnsi" w:cstheme="majorBidi"/>
-      <w:color w:val="17365D" w:themeColor="text2" w:themeShade="BF"/>
-      <w:spacing w:val="5"/>
-      <w:kern w:val="28"/>
-      <w:sz w:val="52"/>
-      <w:szCs w:val="52"/>
-    </w:rPr>
-  </w:style>
-  <w:style w:type="character" w:customStyle="1" w:styleId="TitleChar">
-    <w:name w:val="Title Char"/>
-    <w:basedOn w:val="DefaultParagraphFont"/>
-    <w:link w:val="Title"/>
-    <w:uiPriority w:val="10"/>
-    <w:rsid w:val="00105B21"/>
-    <w:rPr>
-      <w:rFonts w:asciiTheme="majorHAnsi" w:eastAsiaTheme="majorEastAsia" w:hAnsiTheme="majorHAnsi" w:cstheme="majorBidi"/>
-      <w:color w:val="17365D" w:themeColor="text2" w:themeShade="BF"/>
-      <w:spacing w:val="5"/>
-      <w:kern w:val="28"/>
-      <w:sz w:val="52"/>
-      <w:szCs w:val="52"/>
-    </w:rPr>
-  </w:style>
-  <w:style w:type="character" w:customStyle="1" w:styleId="Heading1Char">
-    <w:name w:val="Heading 1 Char"/>
-    <w:basedOn w:val="DefaultParagraphFont"/>
-    <w:link w:val="Heading1"/>
-    <w:uiPriority w:val="9"/>
-    <w:rsid w:val="00105B21"/>
-    <w:rPr>
-      <w:rFonts w:asciiTheme="majorHAnsi" w:eastAsiaTheme="majorEastAsia" w:hAnsiTheme="majorHAnsi" w:cstheme="majorBidi"/>
-      <w:b/>
-      <w:bCs/>
-      <w:color w:val="365F91" w:themeColor="accent1" w:themeShade="BF"/>
-      <w:sz w:val="36"/>
-      <w:szCs w:val="28"/>
-    </w:rPr>
-  </w:style>
-  <w:style w:type="character" w:customStyle="1" w:styleId="Heading2Char">
-    <w:name w:val="Heading 2 Char"/>
-    <w:basedOn w:val="DefaultParagraphFont"/>
-    <w:link w:val="Heading2"/>
-    <w:uiPriority w:val="9"/>
-    <w:rsid w:val="00105B21"/>
-    <w:rPr>
-      <w:rFonts w:asciiTheme="majorHAnsi" w:eastAsiaTheme="majorEastAsia" w:hAnsiTheme="majorHAnsi" w:cstheme="majorBidi"/>
-      <w:b/>
-      <w:bCs/>
-      <w:color w:val="4F81BD" w:themeColor="accent1"/>
-      <w:sz w:val="32"/>
-      <w:szCs w:val="26"/>
-    </w:rPr>
-  </w:style>
-  <w:style w:type="character" w:customStyle="1" w:styleId="Heading3Char">
-    <w:name w:val="Heading 3 Char"/>
-    <w:basedOn w:val="DefaultParagraphFont"/>
-    <w:link w:val="Heading3"/>
-    <w:uiPriority w:val="9"/>
-    <w:rsid w:val="00105B21"/>
-    <w:rPr>
-      <w:rFonts w:asciiTheme="majorHAnsi" w:eastAsiaTheme="majorEastAsia" w:hAnsiTheme="majorHAnsi" w:cstheme="majorBidi"/>
-      <w:b/>
-      <w:bCs/>
-      <w:color w:val="4F81BD" w:themeColor="accent1"/>
-      <w:sz w:val="28"/>
-    </w:rPr>
-  </w:style>
-  <w:style w:type="character" w:customStyle="1" w:styleId="Heading4Char">
-    <w:name w:val="Heading 4 Char"/>
-    <w:basedOn w:val="DefaultParagraphFont"/>
-    <w:link w:val="Heading4"/>
-    <w:uiPriority w:val="9"/>
-    <w:semiHidden/>
-    <w:rsid w:val="00105B21"/>
-    <w:rPr>
-      <w:rFonts w:asciiTheme="majorHAnsi" w:eastAsiaTheme="majorEastAsia" w:hAnsiTheme="majorHAnsi" w:cstheme="majorBidi"/>
-      <w:b/>
-      <w:bCs/>
-      <w:i/>
-      <w:iCs/>
-      <w:color w:val="4F81BD" w:themeColor="accent1"/>
-    </w:rPr>
-  </w:style>
-  <w:style w:type="character" w:customStyle="1" w:styleId="Heading5Char">
-    <w:name w:val="Heading 5 Char"/>
-    <w:basedOn w:val="DefaultParagraphFont"/>
-    <w:link w:val="Heading5"/>
-    <w:uiPriority w:val="9"/>
-    <w:semiHidden/>
-    <w:rsid w:val="00105B21"/>
-    <w:rPr>
-      <w:rFonts w:asciiTheme="majorHAnsi" w:eastAsiaTheme="majorEastAsia" w:hAnsiTheme="majorHAnsi" w:cstheme="majorBidi"/>
-      <w:color w:val="243F60" w:themeColor="accent1" w:themeShade="7F"/>
-    </w:rPr>
-  </w:style>
-  <w:style w:type="character" w:customStyle="1" w:styleId="Heading6Char">
-    <w:name w:val="Heading 6 Char"/>
-    <w:basedOn w:val="DefaultParagraphFont"/>
-    <w:link w:val="Heading6"/>
-    <w:uiPriority w:val="9"/>
-    <w:semiHidden/>
-    <w:rsid w:val="00105B21"/>
-    <w:rPr>
-      <w:rFonts w:asciiTheme="majorHAnsi" w:eastAsiaTheme="majorEastAsia" w:hAnsiTheme="majorHAnsi" w:cstheme="majorBidi"/>
-      <w:i/>
-      <w:iCs/>
-      <w:color w:val="243F60" w:themeColor="accent1" w:themeShade="7F"/>
-    </w:rPr>
-  </w:style>
-  <w:style w:type="character" w:customStyle="1" w:styleId="Heading7Char">
-    <w:name w:val="Heading 7 Char"/>
-    <w:basedOn w:val="DefaultParagraphFont"/>
-    <w:link w:val="Heading7"/>
-    <w:uiPriority w:val="9"/>
-    <w:semiHidden/>
-    <w:rsid w:val="00105B21"/>
-    <w:rPr>
-      <w:rFonts w:asciiTheme="majorHAnsi" w:eastAsiaTheme="majorEastAsia" w:hAnsiTheme="majorHAnsi" w:cstheme="majorBidi"/>
-      <w:i/>
-      <w:iCs/>
-      <w:color w:val="404040" w:themeColor="text1" w:themeTint="BF"/>
-    </w:rPr>
-  </w:style>
-  <w:style w:type="character" w:customStyle="1" w:styleId="Heading8Char">
-    <w:name w:val="Heading 8 Char"/>
-    <w:basedOn w:val="DefaultParagraphFont"/>
-    <w:link w:val="Heading8"/>
-    <w:uiPriority w:val="9"/>
-    <w:semiHidden/>
-    <w:rsid w:val="00105B21"/>
-    <w:rPr>
-      <w:rFonts w:asciiTheme="majorHAnsi" w:eastAsiaTheme="majorEastAsia" w:hAnsiTheme="majorHAnsi" w:cstheme="majorBidi"/>
-      <w:color w:val="404040" w:themeColor="text1" w:themeTint="BF"/>
-      <w:sz w:val="20"/>
-      <w:szCs w:val="20"/>
-    </w:rPr>
-  </w:style>
-  <w:style w:type="character" w:customStyle="1" w:styleId="Heading9Char">
-    <w:name w:val="Heading 9 Char"/>
-    <w:basedOn w:val="DefaultParagraphFont"/>
-    <w:link w:val="Heading9"/>
-    <w:uiPriority w:val="9"/>
-    <w:semiHidden/>
-    <w:rsid w:val="00105B21"/>
-    <w:rPr>
-      <w:rFonts w:asciiTheme="majorHAnsi" w:eastAsiaTheme="majorEastAsia" w:hAnsiTheme="majorHAnsi" w:cstheme="majorBidi"/>
-      <w:i/>
-      <w:iCs/>
-      <w:color w:val="404040" w:themeColor="text1" w:themeTint="BF"/>
-      <w:sz w:val="20"/>
-      <w:szCs w:val="20"/>
-    </w:rPr>
-  </w:style>
-  <w:style w:type="paragraph" w:styleId="ListParagraph">
-    <w:name w:val="List Paragraph"/>
-    <w:basedOn w:val="Normal"/>
-    <w:uiPriority w:val="34"/>
-    <w:qFormat/>
-    <w:rsid w:val="00105B21"/>
-    <w:pPr>
-      <w:ind w:left="720"/>
-      <w:contextualSpacing/>
-    </w:pPr>
-  </w:style>
-  <w:style w:type="paragraph" w:styleId="TOCHeading">
-    <w:name w:val="TOC Heading"/>
-    <w:basedOn w:val="Heading1"/>
-    <w:next w:val="Normal"/>
-    <w:uiPriority w:val="39"/>
-    <w:semiHidden/>
-    <w:unhideWhenUsed/>
-    <w:qFormat/>
-    <w:rsid w:val="0025782A"/>
-    <w:pPr>
-      <w:numPr>
-        <w:numId w:val="0"/>
-      </w:numPr>
-      <w:outlineLvl w:val="9"/>
-    </w:pPr>
-    <w:rPr>
-      <w:sz w:val="28"/>
-      <w:lang w:val="en-US" w:eastAsia="ja-JP"/>
-    </w:rPr>
-  </w:style>
-  <w:style w:type="paragraph" w:styleId="TOC1">
-    <w:name w:val="toc 1"/>
-    <w:basedOn w:val="Normal"/>
-    <w:next w:val="Normal"/>
-    <w:autoRedefine/>
-    <w:uiPriority w:val="39"/>
-    <w:unhideWhenUsed/>
-    <w:rsid w:val="0025782A"/>
-    <w:pPr>
-      <w:spacing w:after="100"/>
-    </w:pPr>
-  </w:style>
-  <w:style w:type="paragraph" w:styleId="TOC2">
-    <w:name w:val="toc 2"/>
-    <w:basedOn w:val="Normal"/>
-    <w:next w:val="Normal"/>
-    <w:autoRedefine/>
-    <w:uiPriority w:val="39"/>
-    <w:unhideWhenUsed/>
-    <w:rsid w:val="0025782A"/>
-    <w:pPr>
-      <w:spacing w:after="100"/>
-      <w:ind w:left="220"/>
-    </w:pPr>
-  </w:style>
-  <w:style w:type="character" w:styleId="Hyperlink">
-    <w:name w:val="Hyperlink"/>
-    <w:basedOn w:val="DefaultParagraphFont"/>
-    <w:uiPriority w:val="99"/>
-    <w:unhideWhenUsed/>
-    <w:rsid w:val="0025782A"/>
-    <w:rPr>
-      <w:color w:val="0000FF" w:themeColor="hyperlink"/>
-      <w:u w:val="single"/>
-    </w:rPr>
-  </w:style>
-  <w:style w:type="paragraph" w:styleId="BalloonText">
-    <w:name w:val="Balloon Text"/>
-    <w:basedOn w:val="Normal"/>
-    <w:link w:val="BalloonTextChar"/>
-    <w:uiPriority w:val="99"/>
-    <w:semiHidden/>
-    <w:unhideWhenUsed/>
-    <w:rsid w:val="0025782A"/>
-    <w:pPr>
-      <w:spacing w:after="0" w:line="240" w:lineRule="auto"/>
-    </w:pPr>
-    <w:rPr>
-      <w:rFonts w:ascii="Tahoma" w:hAnsi="Tahoma" w:cs="Tahoma"/>
-      <w:sz w:val="16"/>
-      <w:szCs w:val="16"/>
-    </w:rPr>
-  </w:style>
-  <w:style w:type="character" w:customStyle="1" w:styleId="BalloonTextChar">
-    <w:name w:val="Balloon Text Char"/>
-    <w:basedOn w:val="DefaultParagraphFont"/>
-    <w:link w:val="BalloonText"/>
-    <w:uiPriority w:val="99"/>
-    <w:semiHidden/>
-    <w:rsid w:val="0025782A"/>
-    <w:rPr>
-      <w:rFonts w:ascii="Tahoma" w:hAnsi="Tahoma" w:cs="Tahoma"/>
-      <w:sz w:val="16"/>
-      <w:szCs w:val="16"/>
-    </w:rPr>
-  </w:style>
-  <w:style w:type="table" w:styleId="TableGrid">
-    <w:name w:val="Table Grid"/>
-    <w:basedOn w:val="TableNormal"/>
-    <w:uiPriority w:val="59"/>
-    <w:rsid w:val="00FC5539"/>
-    <w:pPr>
-      <w:spacing w:after="0" w:line="240" w:lineRule="auto"/>
-    </w:pPr>
-    <w:tblPr>
-      <w:tblBorders>
-        <w:top w:val="single" w:sz="4" w:space="0" w:color="auto"/>
-        <w:left w:val="single" w:sz="4" w:space="0" w:color="auto"/>
-        <w:bottom w:val="single" w:sz="4" w:space="0" w:color="auto"/>
-        <w:right w:val="single" w:sz="4" w:space="0" w:color="auto"/>
-        <w:insideH w:val="single" w:sz="4" w:space="0" w:color="auto"/>
-        <w:insideV w:val="single" w:sz="4" w:space="0" w:color="auto"/>
-      </w:tblBorders>
-    </w:tblPr>
-  </w:style>
-  <w:style w:type="table" w:styleId="MediumShading1-Accent1">
-    <w:name w:val="Medium Shading 1 Accent 1"/>
-    <w:basedOn w:val="TableNormal"/>
-    <w:uiPriority w:val="63"/>
-    <w:rsid w:val="00FC5539"/>
-    <w:pPr>
-      <w:spacing w:after="0" w:line="240" w:lineRule="auto"/>
-    </w:pPr>
-    <w:tblPr>
-      <w:tblStyleRowBandSize w:val="1"/>
-      <w:tblStyleColBandSize w:val="1"/>
-      <w:tblBorders>
-        <w:top w:val="single" w:sz="8" w:space="0" w:color="7BA0CD" w:themeColor="accent1" w:themeTint="BF"/>
-        <w:left w:val="single" w:sz="8" w:space="0" w:color="7BA0CD" w:themeColor="accent1" w:themeTint="BF"/>
-        <w:bottom w:val="single" w:sz="8" w:space="0" w:color="7BA0CD" w:themeColor="accent1" w:themeTint="BF"/>
-        <w:right w:val="single" w:sz="8" w:space="0" w:color="7BA0CD" w:themeColor="accent1" w:themeTint="BF"/>
-        <w:insideH w:val="single" w:sz="8" w:space="0" w:color="7BA0CD" w:themeColor="accent1" w:themeTint="BF"/>
-      </w:tblBorders>
-    </w:tblPr>
-    <w:tblStylePr w:type="firstRow">
-      <w:pPr>
-        <w:spacing w:before="0" w:after="0" w:line="240" w:lineRule="auto"/>
-      </w:pPr>
-      <w:rPr>
-        <w:b/>
-        <w:bCs/>
-        <w:color w:val="FFFFFF" w:themeColor="background1"/>
-      </w:rPr>
-      <w:tblPr/>
-      <w:tcPr>
-        <w:tcBorders>
-          <w:top w:val="single" w:sz="8" w:space="0" w:color="7BA0CD" w:themeColor="accent1" w:themeTint="BF"/>
-          <w:left w:val="single" w:sz="8" w:space="0" w:color="7BA0CD" w:themeColor="accent1" w:themeTint="BF"/>
-          <w:bottom w:val="single" w:sz="8" w:space="0" w:color="7BA0CD" w:themeColor="accent1" w:themeTint="BF"/>
-          <w:right w:val="single" w:sz="8" w:space="0" w:color="7BA0CD" w:themeColor="accent1" w:themeTint="BF"/>
-          <w:insideH w:val="nil"/>
-          <w:insideV w:val="nil"/>
-        </w:tcBorders>
-        <w:shd w:val="clear" w:color="auto" w:fill="4F81BD" w:themeFill="accent1"/>
-      </w:tcPr>
-    </w:tblStylePr>
-    <w:tblStylePr w:type="lastRow">
-      <w:pPr>
-        <w:spacing w:before="0" w:after="0" w:line="240" w:lineRule="auto"/>
-      </w:pPr>
-      <w:rPr>
-        <w:b/>
-        <w:bCs/>
-      </w:rPr>
-      <w:tblPr/>
-      <w:tcPr>
-        <w:tcBorders>
-          <w:top w:val="double" w:sz="6" w:space="0" w:color="7BA0CD" w:themeColor="accent1" w:themeTint="BF"/>
-          <w:left w:val="single" w:sz="8" w:space="0" w:color="7BA0CD" w:themeColor="accent1" w:themeTint="BF"/>
-          <w:bottom w:val="single" w:sz="8" w:space="0" w:color="7BA0CD" w:themeColor="accent1" w:themeTint="BF"/>
-          <w:right w:val="single" w:sz="8" w:space="0" w:color="7BA0CD" w:themeColor="accent1" w:themeTint="BF"/>
-          <w:insideH w:val="nil"/>
-          <w:insideV w:val="nil"/>
-        </w:tcBorders>
-      </w:tcPr>
-    </w:tblStylePr>
-    <w:tblStylePr w:type="firstCol">
-      <w:rPr>
-        <w:b/>
-        <w:bCs/>
-      </w:rPr>
-    </w:tblStylePr>
-    <w:tblStylePr w:type="lastCol">
-      <w:rPr>
-        <w:b/>
-        <w:bCs/>
-      </w:rPr>
-    </w:tblStylePr>
-    <w:tblStylePr w:type="band1Vert">
-      <w:tblPr/>
-      <w:tcPr>
-        <w:shd w:val="clear" w:color="auto" w:fill="D3DFEE" w:themeFill="accent1" w:themeFillTint="3F"/>
-      </w:tcPr>
-    </w:tblStylePr>
-    <w:tblStylePr w:type="band1Horz">
-      <w:tblPr/>
-      <w:tcPr>
-        <w:tcBorders>
-          <w:insideH w:val="nil"/>
-          <w:insideV w:val="nil"/>
-        </w:tcBorders>
-        <w:shd w:val="clear" w:color="auto" w:fill="D3DFEE" w:themeFill="accent1" w:themeFillTint="3F"/>
-      </w:tcPr>
-    </w:tblStylePr>
-    <w:tblStylePr w:type="band2Horz">
-      <w:tblPr/>
-      <w:tcPr>
-        <w:tcBorders>
-          <w:insideH w:val="nil"/>
-          <w:insideV w:val="nil"/>
-        </w:tcBorders>
-      </w:tcPr>
-    </w:tblStylePr>
-  </w:style>
-</w:styles>
-</file>
-
 <file path=word/theme/theme1.xml><?xml version="1.0" encoding="utf-8"?>
 <a:theme xmlns:a="http://schemas.openxmlformats.org/drawingml/2006/main" name="Office Theme">
   <a:themeElements>
@@ -8245,7 +6933,7 @@
 </file>
 
 <file path=customXml/itemProps1.xml><?xml version="1.0" encoding="utf-8"?>
-<ds:datastoreItem xmlns:ds="http://schemas.openxmlformats.org/officeDocument/2006/customXml" ds:itemID="{6569096D-7D86-4643-B7F2-EA3BD4D27878}">
+<ds:datastoreItem xmlns:ds="http://schemas.openxmlformats.org/officeDocument/2006/customXml" ds:itemID="{DBFEC694-ECDC-4EDD-8D51-0AD4F111EB8F}">
   <ds:schemaRefs>
     <ds:schemaRef ds:uri="http://schemas.openxmlformats.org/officeDocument/2006/bibliography"/>
   </ds:schemaRefs>

</xml_diff>

<commit_message>
added datepicker to framework
</commit_message>
<xml_diff>
--- a/Java/PageAnalyzer_Workspace/CoreFramework/docs/CFW_Documentation.docx
+++ b/Java/PageAnalyzer_Workspace/CoreFramework/docs/CFW_Documentation.docx
@@ -1,6 +1,6 @@
 
 <file path=word/document.xml><?xml version="1.0" encoding="utf-8"?>
-<w:document xmlns:wpc="http://schemas.microsoft.com/office/word/2010/wordprocessingCanvas" xmlns:mc="http://schemas.openxmlformats.org/markup-compatibility/2006" xmlns:o="urn:schemas-microsoft-com:office:office" xmlns:r="http://schemas.openxmlformats.org/officeDocument/2006/relationships" xmlns:m="http://schemas.openxmlformats.org/officeDocument/2006/math" xmlns:v="urn:schemas-microsoft-com:vml" xmlns:wp14="http://schemas.microsoft.com/office/word/2010/wordprocessingDrawing" xmlns:wp="http://schemas.openxmlformats.org/drawingml/2006/wordprocessingDrawing" xmlns:w10="urn:schemas-microsoft-com:office:word" xmlns:w="http://schemas.openxmlformats.org/wordprocessingml/2006/main" xmlns:w14="http://schemas.microsoft.com/office/word/2010/wordml" xmlns:wpg="http://schemas.microsoft.com/office/word/2010/wordprocessingGroup" xmlns:wpi="http://schemas.microsoft.com/office/word/2010/wordprocessingInk" xmlns:wne="http://schemas.microsoft.com/office/word/2006/wordml" xmlns:wps="http://schemas.microsoft.com/office/word/2010/wordprocessingShape" mc:Ignorable="w14 wp14">
+<w:document xmlns:wpc="http://schemas.microsoft.com/office/word/2010/wordprocessingCanvas" xmlns:cx="http://schemas.microsoft.com/office/drawing/2014/chartex" xmlns:cx1="http://schemas.microsoft.com/office/drawing/2015/9/8/chartex" xmlns:cx2="http://schemas.microsoft.com/office/drawing/2015/10/21/chartex" xmlns:cx3="http://schemas.microsoft.com/office/drawing/2016/5/9/chartex" xmlns:cx4="http://schemas.microsoft.com/office/drawing/2016/5/10/chartex" xmlns:cx5="http://schemas.microsoft.com/office/drawing/2016/5/11/chartex" xmlns:cx6="http://schemas.microsoft.com/office/drawing/2016/5/12/chartex" xmlns:cx7="http://schemas.microsoft.com/office/drawing/2016/5/13/chartex" xmlns:cx8="http://schemas.microsoft.com/office/drawing/2016/5/14/chartex" xmlns:mc="http://schemas.openxmlformats.org/markup-compatibility/2006" xmlns:aink="http://schemas.microsoft.com/office/drawing/2016/ink" xmlns:am3d="http://schemas.microsoft.com/office/drawing/2017/model3d" xmlns:o="urn:schemas-microsoft-com:office:office" xmlns:r="http://schemas.openxmlformats.org/officeDocument/2006/relationships" xmlns:m="http://schemas.openxmlformats.org/officeDocument/2006/math" xmlns:v="urn:schemas-microsoft-com:vml" xmlns:wp14="http://schemas.microsoft.com/office/word/2010/wordprocessingDrawing" xmlns:wp="http://schemas.openxmlformats.org/drawingml/2006/wordprocessingDrawing" xmlns:w10="urn:schemas-microsoft-com:office:word" xmlns:w="http://schemas.openxmlformats.org/wordprocessingml/2006/main" xmlns:w14="http://schemas.microsoft.com/office/word/2010/wordml" xmlns:w15="http://schemas.microsoft.com/office/word/2012/wordml" xmlns:w16cid="http://schemas.microsoft.com/office/word/2016/wordml/cid" xmlns:w16se="http://schemas.microsoft.com/office/word/2015/wordml/symex" xmlns:wpg="http://schemas.microsoft.com/office/word/2010/wordprocessingGroup" xmlns:wpi="http://schemas.microsoft.com/office/word/2010/wordprocessingInk" xmlns:wne="http://schemas.microsoft.com/office/word/2006/wordml" xmlns:wps="http://schemas.microsoft.com/office/word/2010/wordprocessingShape" mc:Ignorable="w14 w15 w16se w16cid wp14">
   <w:body>
     <w:p>
       <w:pPr>
@@ -998,6 +998,7 @@
         </w:rPr>
       </w:pPr>
       <w:proofErr w:type="spellStart"/>
+      <w:proofErr w:type="gramStart"/>
       <w:r>
         <w:rPr>
           <w:b/>
@@ -1006,6 +1007,7 @@
         <w:t>logging.properties</w:t>
       </w:r>
       <w:proofErr w:type="spellEnd"/>
+      <w:proofErr w:type="gramEnd"/>
       <w:r>
         <w:rPr>
           <w:b/>
@@ -1017,21 +1019,7 @@
         <w:rPr>
           <w:lang w:val="en-US"/>
         </w:rPr>
-        <w:t xml:space="preserve">Configuration </w:t>
-      </w:r>
-      <w:proofErr w:type="gramStart"/>
-      <w:r>
-        <w:rPr>
-          <w:lang w:val="en-US"/>
-        </w:rPr>
-        <w:t>file</w:t>
-      </w:r>
-      <w:proofErr w:type="gramEnd"/>
-      <w:r>
-        <w:rPr>
-          <w:lang w:val="en-US"/>
-        </w:rPr>
-        <w:t xml:space="preserve"> for </w:t>
+        <w:t xml:space="preserve">Configuration file for </w:t>
       </w:r>
       <w:proofErr w:type="spellStart"/>
       <w:r>
@@ -1091,21 +1079,7 @@
         <w:rPr>
           <w:lang w:val="en-US"/>
         </w:rPr>
-        <w:t xml:space="preserve"> which has to </w:t>
-      </w:r>
-      <w:proofErr w:type="spellStart"/>
-      <w:r>
-        <w:rPr>
-          <w:lang w:val="en-US"/>
-        </w:rPr>
-        <w:t>pe</w:t>
-      </w:r>
-      <w:proofErr w:type="spellEnd"/>
-      <w:r>
-        <w:rPr>
-          <w:lang w:val="en-US"/>
-        </w:rPr>
-        <w:t xml:space="preserve"> passed to </w:t>
+        <w:t xml:space="preserve"> which has to pe passed to </w:t>
       </w:r>
       <w:proofErr w:type="spellStart"/>
       <w:r>
@@ -1165,31 +1139,7 @@
           <w:shd w:val="clear" w:color="auto" w:fill="E8F2FE"/>
           <w:lang w:val="en-US"/>
         </w:rPr>
-        <w:t>"./</w:t>
-      </w:r>
-      <w:proofErr w:type="spellStart"/>
-      <w:r>
-        <w:rPr>
-          <w:rFonts w:ascii="Consolas" w:hAnsi="Consolas" w:cs="Consolas"/>
-          <w:color w:val="2A00FF"/>
-          <w:sz w:val="20"/>
-          <w:szCs w:val="20"/>
-          <w:shd w:val="clear" w:color="auto" w:fill="E8F2FE"/>
-          <w:lang w:val="en-US"/>
-        </w:rPr>
-        <w:t>config</w:t>
-      </w:r>
-      <w:proofErr w:type="spellEnd"/>
-      <w:r>
-        <w:rPr>
-          <w:rFonts w:ascii="Consolas" w:hAnsi="Consolas" w:cs="Consolas"/>
-          <w:color w:val="2A00FF"/>
-          <w:sz w:val="20"/>
-          <w:szCs w:val="20"/>
-          <w:shd w:val="clear" w:color="auto" w:fill="E8F2FE"/>
-          <w:lang w:val="en-US"/>
-        </w:rPr>
-        <w:t>/</w:t>
+        <w:t>"./config/</w:t>
       </w:r>
       <w:proofErr w:type="spellStart"/>
       <w:r>
@@ -1897,21 +1847,7 @@
         <w:rPr>
           <w:lang w:val="en-US"/>
         </w:rPr>
-        <w:t>“./</w:t>
-      </w:r>
-      <w:proofErr w:type="spellStart"/>
-      <w:r>
-        <w:rPr>
-          <w:lang w:val="en-US"/>
-        </w:rPr>
-        <w:t>config</w:t>
-      </w:r>
-      <w:proofErr w:type="spellEnd"/>
-      <w:r>
-        <w:rPr>
-          <w:lang w:val="en-US"/>
-        </w:rPr>
-        <w:t>/</w:t>
+        <w:t>“./config/</w:t>
       </w:r>
       <w:proofErr w:type="spellStart"/>
       <w:r>
@@ -2040,7 +1976,6 @@
         </w:rPr>
         <w:br/>
       </w:r>
-      <w:proofErr w:type="gramStart"/>
       <w:r>
         <w:rPr>
           <w:rFonts w:ascii="Consolas" w:hAnsi="Consolas" w:cs="Consolas"/>
@@ -2054,7 +1989,6 @@
         </w:rPr>
         <w:t>public</w:t>
       </w:r>
-      <w:proofErr w:type="gramEnd"/>
       <w:r>
         <w:rPr>
           <w:rFonts w:ascii="Consolas" w:hAnsi="Consolas" w:cs="Consolas"/>
@@ -2155,6 +2089,7 @@
         <w:t>(</w:t>
       </w:r>
       <w:proofErr w:type="spellStart"/>
+      <w:proofErr w:type="gramStart"/>
       <w:r>
         <w:rPr>
           <w:rFonts w:ascii="Consolas" w:hAnsi="Consolas" w:cs="Consolas"/>
@@ -2191,6 +2126,7 @@
         <w:t>.getName</w:t>
       </w:r>
       <w:proofErr w:type="spellEnd"/>
+      <w:proofErr w:type="gramEnd"/>
       <w:r>
         <w:rPr>
           <w:rFonts w:ascii="Consolas" w:hAnsi="Consolas" w:cs="Consolas"/>
@@ -2287,7 +2223,6 @@
         <w:t xml:space="preserve"> </w:t>
       </w:r>
       <w:proofErr w:type="spellStart"/>
-      <w:proofErr w:type="gramStart"/>
       <w:r>
         <w:rPr>
           <w:rFonts w:ascii="Consolas" w:hAnsi="Consolas" w:cs="Consolas"/>
@@ -2311,7 +2246,6 @@
         </w:rPr>
         <w:t>(</w:t>
       </w:r>
-      <w:proofErr w:type="gramEnd"/>
       <w:r>
         <w:rPr>
           <w:rFonts w:ascii="Consolas" w:hAnsi="Consolas" w:cs="Consolas"/>
@@ -2325,6 +2259,7 @@
         </w:rPr>
         <w:t>logger</w:t>
       </w:r>
+      <w:proofErr w:type="gramStart"/>
       <w:r>
         <w:rPr>
           <w:rFonts w:ascii="Consolas" w:hAnsi="Consolas" w:cs="Consolas"/>
@@ -2334,7 +2269,19 @@
           <w:shd w:val="clear" w:color="auto" w:fill="E8F2FE"/>
           <w:lang w:val="en-US"/>
         </w:rPr>
-        <w:t>).method(</w:t>
+        <w:t>).method</w:t>
+      </w:r>
+      <w:proofErr w:type="gramEnd"/>
+      <w:r>
+        <w:rPr>
+          <w:rFonts w:ascii="Consolas" w:hAnsi="Consolas" w:cs="Consolas"/>
+          <w:color w:val="000000"/>
+          <w:sz w:val="20"/>
+          <w:szCs w:val="20"/>
+          <w:shd w:val="clear" w:color="auto" w:fill="E8F2FE"/>
+          <w:lang w:val="en-US"/>
+        </w:rPr>
+        <w:t>(</w:t>
       </w:r>
       <w:r>
         <w:rPr>
@@ -2593,38 +2540,38 @@
           <w:lang w:val="en-US"/>
         </w:rPr>
       </w:pPr>
+      <w:r>
+        <w:rPr>
+          <w:rFonts w:ascii="Consolas" w:hAnsi="Consolas" w:cs="Consolas"/>
+          <w:color w:val="000000"/>
+          <w:sz w:val="20"/>
+          <w:szCs w:val="20"/>
+          <w:lang w:val="en-US"/>
+        </w:rPr>
+        <w:t xml:space="preserve">handlers = </w:t>
+      </w:r>
+      <w:proofErr w:type="spellStart"/>
       <w:proofErr w:type="gramStart"/>
       <w:r>
         <w:rPr>
           <w:rFonts w:ascii="Consolas" w:hAnsi="Consolas" w:cs="Consolas"/>
-          <w:color w:val="000000"/>
-          <w:sz w:val="20"/>
-          <w:szCs w:val="20"/>
-          <w:lang w:val="en-US"/>
-        </w:rPr>
-        <w:t>handlers</w:t>
+          <w:color w:val="2A00FF"/>
+          <w:sz w:val="20"/>
+          <w:szCs w:val="20"/>
+          <w:lang w:val="en-US"/>
+        </w:rPr>
+        <w:t>com.pengtoolbox.cfw.logging</w:t>
       </w:r>
       <w:proofErr w:type="gramEnd"/>
       <w:r>
         <w:rPr>
           <w:rFonts w:ascii="Consolas" w:hAnsi="Consolas" w:cs="Consolas"/>
-          <w:color w:val="000000"/>
-          <w:sz w:val="20"/>
-          <w:szCs w:val="20"/>
-          <w:lang w:val="en-US"/>
-        </w:rPr>
-        <w:t xml:space="preserve"> = </w:t>
-      </w:r>
-      <w:proofErr w:type="spellStart"/>
-      <w:r>
-        <w:rPr>
-          <w:rFonts w:ascii="Consolas" w:hAnsi="Consolas" w:cs="Consolas"/>
           <w:color w:val="2A00FF"/>
           <w:sz w:val="20"/>
           <w:szCs w:val="20"/>
           <w:lang w:val="en-US"/>
         </w:rPr>
-        <w:t>com.pengtoolbox.cfw.logging.AsyncLogHandler</w:t>
+        <w:t>.AsyncLogHandler</w:t>
       </w:r>
       <w:proofErr w:type="spellEnd"/>
       <w:r>
@@ -3264,7 +3211,18 @@
           <w:szCs w:val="20"/>
           <w:lang w:val="en-US"/>
         </w:rPr>
-        <w:t>java.util.logging.FileHandler.encoding</w:t>
+        <w:t>java.util</w:t>
+      </w:r>
+      <w:proofErr w:type="gramEnd"/>
+      <w:r>
+        <w:rPr>
+          <w:rFonts w:ascii="Consolas" w:hAnsi="Consolas" w:cs="Consolas"/>
+          <w:color w:val="3F7F5F"/>
+          <w:sz w:val="20"/>
+          <w:szCs w:val="20"/>
+          <w:lang w:val="en-US"/>
+        </w:rPr>
+        <w:t>.logging.FileHandler.encoding</w:t>
       </w:r>
       <w:proofErr w:type="spellEnd"/>
       <w:r>
@@ -3277,7 +3235,6 @@
         </w:rPr>
         <w:t xml:space="preserve">  =</w:t>
       </w:r>
-      <w:proofErr w:type="gramEnd"/>
     </w:p>
     <w:p>
       <w:pPr>
@@ -3677,7 +3634,18 @@
           <w:szCs w:val="20"/>
           <w:lang w:val="en-US"/>
         </w:rPr>
-        <w:t>java.util.logging.ConsoleHandler.encoding</w:t>
+        <w:t>java.util</w:t>
+      </w:r>
+      <w:proofErr w:type="gramEnd"/>
+      <w:r>
+        <w:rPr>
+          <w:rFonts w:ascii="Consolas" w:hAnsi="Consolas" w:cs="Consolas"/>
+          <w:color w:val="000000"/>
+          <w:sz w:val="20"/>
+          <w:szCs w:val="20"/>
+          <w:lang w:val="en-US"/>
+        </w:rPr>
+        <w:t>.logging.ConsoleHandler.encoding</w:t>
       </w:r>
       <w:proofErr w:type="spellEnd"/>
       <w:r>
@@ -3690,7 +3658,6 @@
         </w:rPr>
         <w:t xml:space="preserve">  =</w:t>
       </w:r>
-      <w:proofErr w:type="gramEnd"/>
     </w:p>
     <w:p>
       <w:pPr>
@@ -3760,35 +3727,7 @@
         <w:rPr>
           <w:lang w:val="en-US"/>
         </w:rPr>
-        <w:t xml:space="preserve">The </w:t>
-      </w:r>
-      <w:proofErr w:type="spellStart"/>
-      <w:r>
-        <w:rPr>
-          <w:lang w:val="en-US"/>
-        </w:rPr>
-        <w:t>config</w:t>
-      </w:r>
-      <w:proofErr w:type="spellEnd"/>
-      <w:r>
-        <w:rPr>
-          <w:lang w:val="en-US"/>
-        </w:rPr>
-        <w:t xml:space="preserve"> file ./</w:t>
-      </w:r>
-      <w:proofErr w:type="spellStart"/>
-      <w:r>
-        <w:rPr>
-          <w:lang w:val="en-US"/>
-        </w:rPr>
-        <w:t>config</w:t>
-      </w:r>
-      <w:proofErr w:type="spellEnd"/>
-      <w:r>
-        <w:rPr>
-          <w:lang w:val="en-US"/>
-        </w:rPr>
-        <w:t>/</w:t>
+        <w:t>The config file ./config/</w:t>
       </w:r>
       <w:proofErr w:type="spellStart"/>
       <w:r>
@@ -4172,7 +4111,6 @@
         </w:rPr>
       </w:pPr>
       <w:proofErr w:type="spellStart"/>
-      <w:proofErr w:type="gramStart"/>
       <w:r>
         <w:rPr>
           <w:rFonts w:ascii="Consolas" w:hAnsi="Consolas" w:cs="Consolas"/>
@@ -4207,7 +4145,6 @@
         </w:rPr>
         <w:t>(</w:t>
       </w:r>
-      <w:proofErr w:type="gramEnd"/>
       <w:r>
         <w:rPr>
           <w:rFonts w:ascii="Consolas" w:hAnsi="Consolas" w:cs="Consolas"/>
@@ -4230,7 +4167,31 @@
           <w:shd w:val="clear" w:color="auto" w:fill="E8F2FE"/>
           <w:lang w:val="en-US"/>
         </w:rPr>
-        <w:t xml:space="preserve"> Handler[] {</w:t>
+        <w:t xml:space="preserve"> </w:t>
+      </w:r>
+      <w:proofErr w:type="gramStart"/>
+      <w:r>
+        <w:rPr>
+          <w:rFonts w:ascii="Consolas" w:hAnsi="Consolas" w:cs="Consolas"/>
+          <w:color w:val="000000"/>
+          <w:sz w:val="20"/>
+          <w:szCs w:val="20"/>
+          <w:shd w:val="clear" w:color="auto" w:fill="E8F2FE"/>
+          <w:lang w:val="en-US"/>
+        </w:rPr>
+        <w:t>Handler[</w:t>
+      </w:r>
+      <w:proofErr w:type="gramEnd"/>
+      <w:r>
+        <w:rPr>
+          <w:rFonts w:ascii="Consolas" w:hAnsi="Consolas" w:cs="Consolas"/>
+          <w:color w:val="000000"/>
+          <w:sz w:val="20"/>
+          <w:szCs w:val="20"/>
+          <w:shd w:val="clear" w:color="auto" w:fill="E8F2FE"/>
+          <w:lang w:val="en-US"/>
+        </w:rPr>
+        <w:t>] {</w:t>
       </w:r>
       <w:r>
         <w:rPr>
@@ -4590,8 +4551,6 @@
           <w:lang w:val="en-US"/>
         </w:rPr>
       </w:pPr>
-      <w:proofErr w:type="spellStart"/>
-      <w:proofErr w:type="gramStart"/>
       <w:r>
         <w:rPr>
           <w:rFonts w:ascii="Courier New" w:hAnsi="Courier New" w:cs="Courier New"/>
@@ -4604,52 +4563,52 @@
         </w:rPr>
         <w:t>var</w:t>
       </w:r>
+      <w:r>
+        <w:rPr>
+          <w:rFonts w:ascii="Courier New" w:hAnsi="Courier New" w:cs="Courier New"/>
+          <w:color w:val="000000"/>
+          <w:sz w:val="20"/>
+          <w:szCs w:val="20"/>
+          <w:lang w:val="en-US"/>
+        </w:rPr>
+        <w:t xml:space="preserve"> </w:t>
+      </w:r>
+      <w:proofErr w:type="spellStart"/>
+      <w:r>
+        <w:rPr>
+          <w:rFonts w:ascii="Courier New" w:hAnsi="Courier New" w:cs="Courier New"/>
+          <w:color w:val="000000"/>
+          <w:sz w:val="20"/>
+          <w:szCs w:val="20"/>
+          <w:lang w:val="en-US"/>
+        </w:rPr>
+        <w:t>cfwTable</w:t>
+      </w:r>
+      <w:proofErr w:type="spellEnd"/>
+      <w:r>
+        <w:rPr>
+          <w:rFonts w:ascii="Courier New" w:hAnsi="Courier New" w:cs="Courier New"/>
+          <w:color w:val="000000"/>
+          <w:sz w:val="20"/>
+          <w:szCs w:val="20"/>
+          <w:lang w:val="en-US"/>
+        </w:rPr>
+        <w:t xml:space="preserve"> = </w:t>
+      </w:r>
+      <w:proofErr w:type="spellStart"/>
+      <w:proofErr w:type="gramStart"/>
+      <w:r>
+        <w:rPr>
+          <w:rFonts w:ascii="Courier New" w:hAnsi="Courier New" w:cs="Courier New"/>
+          <w:color w:val="000000"/>
+          <w:sz w:val="20"/>
+          <w:szCs w:val="20"/>
+          <w:lang w:val="en-US"/>
+        </w:rPr>
+        <w:t>CFW.ui.createTable</w:t>
+      </w:r>
       <w:proofErr w:type="spellEnd"/>
       <w:proofErr w:type="gramEnd"/>
-      <w:r>
-        <w:rPr>
-          <w:rFonts w:ascii="Courier New" w:hAnsi="Courier New" w:cs="Courier New"/>
-          <w:color w:val="000000"/>
-          <w:sz w:val="20"/>
-          <w:szCs w:val="20"/>
-          <w:lang w:val="en-US"/>
-        </w:rPr>
-        <w:t xml:space="preserve"> </w:t>
-      </w:r>
-      <w:proofErr w:type="spellStart"/>
-      <w:r>
-        <w:rPr>
-          <w:rFonts w:ascii="Courier New" w:hAnsi="Courier New" w:cs="Courier New"/>
-          <w:color w:val="000000"/>
-          <w:sz w:val="20"/>
-          <w:szCs w:val="20"/>
-          <w:lang w:val="en-US"/>
-        </w:rPr>
-        <w:t>cfwTable</w:t>
-      </w:r>
-      <w:proofErr w:type="spellEnd"/>
-      <w:r>
-        <w:rPr>
-          <w:rFonts w:ascii="Courier New" w:hAnsi="Courier New" w:cs="Courier New"/>
-          <w:color w:val="000000"/>
-          <w:sz w:val="20"/>
-          <w:szCs w:val="20"/>
-          <w:lang w:val="en-US"/>
-        </w:rPr>
-        <w:t xml:space="preserve"> = </w:t>
-      </w:r>
-      <w:proofErr w:type="spellStart"/>
-      <w:r>
-        <w:rPr>
-          <w:rFonts w:ascii="Courier New" w:hAnsi="Courier New" w:cs="Courier New"/>
-          <w:color w:val="000000"/>
-          <w:sz w:val="20"/>
-          <w:szCs w:val="20"/>
-          <w:lang w:val="en-US"/>
-        </w:rPr>
-        <w:t>CFW.ui.createTable</w:t>
-      </w:r>
-      <w:proofErr w:type="spellEnd"/>
       <w:r>
         <w:rPr>
           <w:rFonts w:ascii="Courier New" w:hAnsi="Courier New" w:cs="Courier New"/>
@@ -4893,7 +4852,6 @@
         </w:rPr>
         <w:t>true</w:t>
       </w:r>
-      <w:proofErr w:type="gramStart"/>
       <w:r>
         <w:rPr>
           <w:rFonts w:ascii="Courier New" w:hAnsi="Courier New" w:cs="Courier New"/>
@@ -4904,7 +4862,6 @@
         </w:rPr>
         <w:t>;</w:t>
       </w:r>
-      <w:proofErr w:type="gramEnd"/>
       <w:r>
         <w:rPr>
           <w:rFonts w:ascii="Courier New" w:hAnsi="Courier New" w:cs="Courier New"/>
@@ -4990,7 +4947,6 @@
         </w:rPr>
       </w:pPr>
       <w:proofErr w:type="spellStart"/>
-      <w:proofErr w:type="gramStart"/>
       <w:r>
         <w:rPr>
           <w:rFonts w:ascii="Courier New" w:hAnsi="Courier New" w:cs="Courier New"/>
@@ -5012,7 +4968,6 @@
         </w:rPr>
         <w:t>(</w:t>
       </w:r>
-      <w:proofErr w:type="gramEnd"/>
       <w:r>
         <w:rPr>
           <w:rFonts w:ascii="Courier New" w:hAnsi="Courier New" w:cs="Courier New"/>
@@ -5197,7 +5152,6 @@
         </w:rPr>
       </w:pPr>
       <w:proofErr w:type="spellStart"/>
-      <w:proofErr w:type="gramStart"/>
       <w:r>
         <w:rPr>
           <w:rFonts w:ascii="Courier New" w:hAnsi="Courier New" w:cs="Courier New"/>
@@ -5229,7 +5183,6 @@
         </w:rPr>
         <w:t>(</w:t>
       </w:r>
-      <w:proofErr w:type="gramEnd"/>
       <w:r>
         <w:rPr>
           <w:rFonts w:ascii="Courier New" w:hAnsi="Courier New" w:cs="Courier New"/>
@@ -5238,9 +5191,9 @@
           <w:szCs w:val="20"/>
           <w:lang w:val="en-US"/>
         </w:rPr>
-        <w:t>'&lt;</w:t>
-      </w:r>
-      <w:proofErr w:type="spellStart"/>
+        <w:t>'&lt;tr&gt; &lt;td&gt;A&lt;/td</w:t>
+      </w:r>
+      <w:proofErr w:type="gramStart"/>
       <w:r>
         <w:rPr>
           <w:rFonts w:ascii="Courier New" w:hAnsi="Courier New" w:cs="Courier New"/>
@@ -5249,9 +5202,8 @@
           <w:szCs w:val="20"/>
           <w:lang w:val="en-US"/>
         </w:rPr>
-        <w:t>tr</w:t>
-      </w:r>
-      <w:proofErr w:type="spellEnd"/>
+        <w:t xml:space="preserve">&gt;  </w:t>
+      </w:r>
       <w:r>
         <w:rPr>
           <w:rFonts w:ascii="Courier New" w:hAnsi="Courier New" w:cs="Courier New"/>
@@ -5260,8 +5212,9 @@
           <w:szCs w:val="20"/>
           <w:lang w:val="en-US"/>
         </w:rPr>
-        <w:t xml:space="preserve">&gt; &lt;td&gt;A&lt;/td&gt;  </w:t>
-      </w:r>
+        <w:t>&lt;</w:t>
+      </w:r>
+      <w:proofErr w:type="gramEnd"/>
       <w:r>
         <w:rPr>
           <w:rFonts w:ascii="Courier New" w:hAnsi="Courier New" w:cs="Courier New"/>
@@ -5270,9 +5223,70 @@
           <w:szCs w:val="20"/>
           <w:lang w:val="en-US"/>
         </w:rPr>
-        <w:t>&lt;td&gt;B&lt;/td&gt;  &lt;/</w:t>
+        <w:t>td&gt;B&lt;/td&gt;  &lt;/tr&gt;'</w:t>
+      </w:r>
+      <w:r>
+        <w:rPr>
+          <w:rFonts w:ascii="Courier New" w:hAnsi="Courier New" w:cs="Courier New"/>
+          <w:color w:val="000000"/>
+          <w:sz w:val="20"/>
+          <w:szCs w:val="20"/>
+          <w:lang w:val="en-US"/>
+        </w:rPr>
+        <w:t>);</w:t>
+      </w:r>
+      <w:r>
+        <w:rPr>
+          <w:rFonts w:ascii="Courier New" w:hAnsi="Courier New" w:cs="Courier New"/>
+          <w:color w:val="000000"/>
+          <w:sz w:val="20"/>
+          <w:szCs w:val="20"/>
+          <w:lang w:val="en-US"/>
+        </w:rPr>
+        <w:br/>
       </w:r>
       <w:proofErr w:type="spellStart"/>
+      <w:r>
+        <w:rPr>
+          <w:rFonts w:ascii="Courier New" w:hAnsi="Courier New" w:cs="Courier New"/>
+          <w:color w:val="000000"/>
+          <w:sz w:val="20"/>
+          <w:szCs w:val="20"/>
+          <w:lang w:val="en-US"/>
+        </w:rPr>
+        <w:t>cfwTable.addRow</w:t>
+      </w:r>
+      <w:r>
+        <w:rPr>
+          <w:rFonts w:ascii="Courier New" w:hAnsi="Courier New" w:cs="Courier New"/>
+          <w:color w:val="000000"/>
+          <w:sz w:val="20"/>
+          <w:szCs w:val="20"/>
+          <w:lang w:val="en-US"/>
+        </w:rPr>
+        <w:t>s</w:t>
+      </w:r>
+      <w:proofErr w:type="spellEnd"/>
+      <w:r>
+        <w:rPr>
+          <w:rFonts w:ascii="Courier New" w:hAnsi="Courier New" w:cs="Courier New"/>
+          <w:color w:val="000000"/>
+          <w:sz w:val="20"/>
+          <w:szCs w:val="20"/>
+          <w:lang w:val="en-US"/>
+        </w:rPr>
+        <w:t>(</w:t>
+      </w:r>
+      <w:r>
+        <w:rPr>
+          <w:rFonts w:ascii="Courier New" w:hAnsi="Courier New" w:cs="Courier New"/>
+          <w:color w:val="000000"/>
+          <w:sz w:val="20"/>
+          <w:szCs w:val="20"/>
+          <w:lang w:val="en-US"/>
+        </w:rPr>
+        <w:t>$(</w:t>
+      </w:r>
       <w:r>
         <w:rPr>
           <w:rFonts w:ascii="Courier New" w:hAnsi="Courier New" w:cs="Courier New"/>
@@ -5281,112 +5295,7 @@
           <w:szCs w:val="20"/>
           <w:lang w:val="en-US"/>
         </w:rPr>
-        <w:t>tr</w:t>
-      </w:r>
-      <w:proofErr w:type="spellEnd"/>
-      <w:r>
-        <w:rPr>
-          <w:rFonts w:ascii="Courier New" w:hAnsi="Courier New" w:cs="Courier New"/>
-          <w:color w:val="2A00FF"/>
-          <w:sz w:val="20"/>
-          <w:szCs w:val="20"/>
-          <w:lang w:val="en-US"/>
-        </w:rPr>
-        <w:t>&gt;'</w:t>
-      </w:r>
-      <w:r>
-        <w:rPr>
-          <w:rFonts w:ascii="Courier New" w:hAnsi="Courier New" w:cs="Courier New"/>
-          <w:color w:val="000000"/>
-          <w:sz w:val="20"/>
-          <w:szCs w:val="20"/>
-          <w:lang w:val="en-US"/>
-        </w:rPr>
-        <w:t>);</w:t>
-      </w:r>
-      <w:r>
-        <w:rPr>
-          <w:rFonts w:ascii="Courier New" w:hAnsi="Courier New" w:cs="Courier New"/>
-          <w:color w:val="000000"/>
-          <w:sz w:val="20"/>
-          <w:szCs w:val="20"/>
-          <w:lang w:val="en-US"/>
-        </w:rPr>
-        <w:br/>
-      </w:r>
-      <w:proofErr w:type="spellStart"/>
-      <w:r>
-        <w:rPr>
-          <w:rFonts w:ascii="Courier New" w:hAnsi="Courier New" w:cs="Courier New"/>
-          <w:color w:val="000000"/>
-          <w:sz w:val="20"/>
-          <w:szCs w:val="20"/>
-          <w:lang w:val="en-US"/>
-        </w:rPr>
-        <w:t>cfwTable.addRow</w:t>
-      </w:r>
-      <w:r>
-        <w:rPr>
-          <w:rFonts w:ascii="Courier New" w:hAnsi="Courier New" w:cs="Courier New"/>
-          <w:color w:val="000000"/>
-          <w:sz w:val="20"/>
-          <w:szCs w:val="20"/>
-          <w:lang w:val="en-US"/>
-        </w:rPr>
-        <w:t>s</w:t>
-      </w:r>
-      <w:proofErr w:type="spellEnd"/>
-      <w:r>
-        <w:rPr>
-          <w:rFonts w:ascii="Courier New" w:hAnsi="Courier New" w:cs="Courier New"/>
-          <w:color w:val="000000"/>
-          <w:sz w:val="20"/>
-          <w:szCs w:val="20"/>
-          <w:lang w:val="en-US"/>
-        </w:rPr>
-        <w:t>(</w:t>
-      </w:r>
-      <w:r>
-        <w:rPr>
-          <w:rFonts w:ascii="Courier New" w:hAnsi="Courier New" w:cs="Courier New"/>
-          <w:color w:val="000000"/>
-          <w:sz w:val="20"/>
-          <w:szCs w:val="20"/>
-          <w:lang w:val="en-US"/>
-        </w:rPr>
-        <w:t>$(</w:t>
-      </w:r>
-      <w:r>
-        <w:rPr>
-          <w:rFonts w:ascii="Courier New" w:hAnsi="Courier New" w:cs="Courier New"/>
-          <w:color w:val="2A00FF"/>
-          <w:sz w:val="20"/>
-          <w:szCs w:val="20"/>
-          <w:lang w:val="en-US"/>
-        </w:rPr>
-        <w:t>'&lt;</w:t>
-      </w:r>
-      <w:proofErr w:type="spellStart"/>
-      <w:r>
-        <w:rPr>
-          <w:rFonts w:ascii="Courier New" w:hAnsi="Courier New" w:cs="Courier New"/>
-          <w:color w:val="2A00FF"/>
-          <w:sz w:val="20"/>
-          <w:szCs w:val="20"/>
-          <w:lang w:val="en-US"/>
-        </w:rPr>
-        <w:t>tr</w:t>
-      </w:r>
-      <w:proofErr w:type="spellEnd"/>
-      <w:r>
-        <w:rPr>
-          <w:rFonts w:ascii="Courier New" w:hAnsi="Courier New" w:cs="Courier New"/>
-          <w:color w:val="2A00FF"/>
-          <w:sz w:val="20"/>
-          <w:szCs w:val="20"/>
-          <w:lang w:val="en-US"/>
-        </w:rPr>
-        <w:t>&gt;'));</w:t>
+        <w:t>'&lt;tr&gt;'));</w:t>
       </w:r>
     </w:p>
     <w:p>
@@ -5420,7 +5329,6 @@
         </w:rPr>
       </w:pPr>
       <w:proofErr w:type="spellStart"/>
-      <w:proofErr w:type="gramStart"/>
       <w:r>
         <w:rPr>
           <w:rFonts w:ascii="Courier New" w:hAnsi="Courier New" w:cs="Courier New"/>
@@ -5442,19 +5350,7 @@
           <w:shd w:val="clear" w:color="auto" w:fill="E8F2FE"/>
           <w:lang w:val="en-US"/>
         </w:rPr>
-        <w:t>(</w:t>
-      </w:r>
-      <w:proofErr w:type="gramEnd"/>
-      <w:r>
-        <w:rPr>
-          <w:rFonts w:ascii="Courier New" w:hAnsi="Courier New" w:cs="Courier New"/>
-          <w:color w:val="000000"/>
-          <w:sz w:val="20"/>
-          <w:szCs w:val="20"/>
-          <w:shd w:val="clear" w:color="auto" w:fill="E8F2FE"/>
-          <w:lang w:val="en-US"/>
-        </w:rPr>
-        <w:t>parent);</w:t>
+        <w:t>(parent);</w:t>
       </w:r>
     </w:p>
     <w:p>
@@ -5533,7 +5429,6 @@
         </w:rPr>
         <w:t>(</w:t>
       </w:r>
-      <w:proofErr w:type="spellStart"/>
       <w:proofErr w:type="gramEnd"/>
       <w:r>
         <w:rPr>
@@ -5547,7 +5442,6 @@
         </w:rPr>
         <w:t>var</w:t>
       </w:r>
-      <w:proofErr w:type="spellEnd"/>
       <w:r>
         <w:rPr>
           <w:rFonts w:ascii="Courier New" w:hAnsi="Courier New" w:cs="Courier New"/>
@@ -5699,7 +5593,6 @@
         </w:rPr>
         <w:br/>
       </w:r>
-      <w:bookmarkStart w:id="8" w:name="_GoBack"/>
       <w:r>
         <w:rPr>
           <w:rFonts w:ascii="Consolas" w:hAnsi="Consolas" w:cs="Consolas"/>
@@ -5756,6 +5649,7 @@
         <w:t>CFW.ui.addToast</w:t>
       </w:r>
       <w:proofErr w:type="spellEnd"/>
+      <w:proofErr w:type="gramEnd"/>
       <w:r>
         <w:rPr>
           <w:rFonts w:ascii="Consolas" w:hAnsi="Consolas" w:cs="Consolas"/>
@@ -5766,7 +5660,6 @@
         </w:rPr>
         <w:t>(</w:t>
       </w:r>
-      <w:proofErr w:type="gramEnd"/>
       <w:r>
         <w:rPr>
           <w:rFonts w:ascii="Consolas" w:hAnsi="Consolas" w:cs="Consolas"/>
@@ -5902,6 +5795,7 @@
         <w:t>CFW.ui.addToast</w:t>
       </w:r>
       <w:proofErr w:type="spellEnd"/>
+      <w:proofErr w:type="gramEnd"/>
       <w:r>
         <w:rPr>
           <w:rFonts w:ascii="Consolas" w:hAnsi="Consolas" w:cs="Consolas"/>
@@ -5912,7 +5806,6 @@
         </w:rPr>
         <w:t>(</w:t>
       </w:r>
-      <w:proofErr w:type="gramEnd"/>
       <w:r>
         <w:rPr>
           <w:rFonts w:ascii="Consolas" w:hAnsi="Consolas" w:cs="Consolas"/>
@@ -6055,7 +5948,6 @@
         </w:rPr>
         <w:t xml:space="preserve">//Success message and </w:t>
       </w:r>
-      <w:proofErr w:type="spellStart"/>
       <w:r>
         <w:rPr>
           <w:rFonts w:ascii="Consolas" w:hAnsi="Consolas" w:cs="Consolas"/>
@@ -6067,7 +5959,6 @@
         </w:rPr>
         <w:t>autohide</w:t>
       </w:r>
-      <w:proofErr w:type="spellEnd"/>
       <w:r>
         <w:rPr>
           <w:rFonts w:ascii="Consolas" w:hAnsi="Consolas" w:cs="Consolas"/>
@@ -6108,6 +5999,7 @@
         <w:t>CFW.ui.addToast</w:t>
       </w:r>
       <w:proofErr w:type="spellEnd"/>
+      <w:proofErr w:type="gramEnd"/>
       <w:r>
         <w:rPr>
           <w:rFonts w:ascii="Consolas" w:hAnsi="Consolas" w:cs="Consolas"/>
@@ -6118,7 +6010,6 @@
         </w:rPr>
         <w:t>(</w:t>
       </w:r>
-      <w:proofErr w:type="gramEnd"/>
       <w:r>
         <w:rPr>
           <w:rFonts w:ascii="Consolas" w:hAnsi="Consolas" w:cs="Consolas"/>
@@ -6181,7 +6072,6 @@
         </w:rPr>
         <w:t>, 3000);</w:t>
       </w:r>
-      <w:bookmarkEnd w:id="8"/>
       <w:r>
         <w:rPr>
           <w:lang w:val="en-US"/>
@@ -6219,14 +6109,14 @@
           <w:lang w:val="en-US"/>
         </w:rPr>
       </w:pPr>
-      <w:bookmarkStart w:id="9" w:name="_Toc5288514"/>
+      <w:bookmarkStart w:id="8" w:name="_Toc5288514"/>
       <w:r>
         <w:rPr>
           <w:lang w:val="en-US"/>
         </w:rPr>
         <w:t>Font Awesome</w:t>
       </w:r>
-      <w:bookmarkEnd w:id="9"/>
+      <w:bookmarkEnd w:id="8"/>
     </w:p>
     <w:p>
       <w:pPr>
@@ -6671,7 +6561,6 @@
         <w:t xml:space="preserve">  </w:t>
       </w:r>
       <w:proofErr w:type="spellStart"/>
-      <w:proofErr w:type="gramStart"/>
       <w:r>
         <w:rPr>
           <w:rFonts w:ascii="Consolas" w:hAnsi="Consolas" w:cs="Consolas"/>
@@ -6683,7 +6572,6 @@
         <w:t>src</w:t>
       </w:r>
       <w:proofErr w:type="spellEnd"/>
-      <w:proofErr w:type="gramEnd"/>
       <w:r>
         <w:rPr>
           <w:rFonts w:ascii="Consolas" w:hAnsi="Consolas" w:cs="Consolas"/>
@@ -6713,7 +6601,33 @@
           <w:szCs w:val="20"/>
           <w:lang w:val="en-US"/>
         </w:rPr>
-        <w:t>url("./jarresource?pkg=com.pengtoolbox.cfw.resources.fonts&amp;file=fa-solid-900.eot")</w:t>
+        <w:t>url(</w:t>
+      </w:r>
+      <w:proofErr w:type="gramStart"/>
+      <w:r>
+        <w:rPr>
+          <w:rFonts w:ascii="Consolas" w:hAnsi="Consolas" w:cs="Consolas"/>
+          <w:i/>
+          <w:iCs/>
+          <w:color w:val="2A00E1"/>
+          <w:sz w:val="20"/>
+          <w:szCs w:val="20"/>
+          <w:lang w:val="en-US"/>
+        </w:rPr>
+        <w:t>"./</w:t>
+      </w:r>
+      <w:proofErr w:type="gramEnd"/>
+      <w:r>
+        <w:rPr>
+          <w:rFonts w:ascii="Consolas" w:hAnsi="Consolas" w:cs="Consolas"/>
+          <w:i/>
+          <w:iCs/>
+          <w:color w:val="2A00E1"/>
+          <w:sz w:val="20"/>
+          <w:szCs w:val="20"/>
+          <w:lang w:val="en-US"/>
+        </w:rPr>
+        <w:t>jarresource?pkg=com.pengtoolbox.cfw.resources.fonts&amp;file=fa-solid-900.eot")</w:t>
       </w:r>
       <w:r>
         <w:rPr>
@@ -7099,7 +7013,10 @@
     <w:p>
       <w:pPr>
         <w:rPr>
-          <w:lang w:val="en-US"/>
+          <w:rFonts w:ascii="Consolas" w:hAnsi="Consolas" w:cs="Consolas"/>
+          <w:color w:val="000000"/>
+          <w:sz w:val="20"/>
+          <w:szCs w:val="20"/>
         </w:rPr>
       </w:pPr>
       <w:r>
@@ -7110,6 +7027,211 @@
           <w:szCs w:val="20"/>
         </w:rPr>
         <w:t>}</w:t>
+      </w:r>
+    </w:p>
+    <w:p>
+      <w:pPr>
+        <w:pStyle w:val="Heading2"/>
+        <w:rPr>
+          <w:lang w:val="en-US"/>
+        </w:rPr>
+      </w:pPr>
+      <w:proofErr w:type="spellStart"/>
+      <w:r>
+        <w:rPr>
+          <w:lang w:val="en-US"/>
+        </w:rPr>
+        <w:t>JQuery</w:t>
+      </w:r>
+      <w:proofErr w:type="spellEnd"/>
+      <w:r>
+        <w:rPr>
+          <w:lang w:val="en-US"/>
+        </w:rPr>
+        <w:t xml:space="preserve"> UI</w:t>
+      </w:r>
+    </w:p>
+    <w:p>
+      <w:pPr>
+        <w:rPr>
+          <w:lang w:val="en-US"/>
+        </w:rPr>
+      </w:pPr>
+      <w:r>
+        <w:rPr>
+          <w:lang w:val="en-US"/>
+        </w:rPr>
+        <w:t xml:space="preserve">When upgrading </w:t>
+      </w:r>
+      <w:proofErr w:type="spellStart"/>
+      <w:r>
+        <w:rPr>
+          <w:lang w:val="en-US"/>
+        </w:rPr>
+        <w:t>JQueryUI</w:t>
+      </w:r>
+      <w:proofErr w:type="spellEnd"/>
+      <w:r>
+        <w:rPr>
+          <w:lang w:val="en-US"/>
+        </w:rPr>
+        <w:t>:</w:t>
+      </w:r>
+    </w:p>
+    <w:p>
+      <w:pPr>
+        <w:pStyle w:val="ListParagraph"/>
+        <w:numPr>
+          <w:ilvl w:val="0"/>
+          <w:numId w:val="6"/>
+        </w:numPr>
+        <w:rPr>
+          <w:lang w:val="en-US"/>
+        </w:rPr>
+      </w:pPr>
+      <w:r>
+        <w:rPr>
+          <w:lang w:val="en-US"/>
+        </w:rPr>
+        <w:t xml:space="preserve">Update the CSS and </w:t>
+      </w:r>
+      <w:r>
+        <w:rPr>
+          <w:lang w:val="en-US"/>
+        </w:rPr>
+        <w:t>image</w:t>
+      </w:r>
+      <w:r>
+        <w:rPr>
+          <w:lang w:val="en-US"/>
+        </w:rPr>
+        <w:t xml:space="preserve"> files in the </w:t>
+      </w:r>
+      <w:proofErr w:type="gramStart"/>
+      <w:r>
+        <w:rPr>
+          <w:lang w:val="en-US"/>
+        </w:rPr>
+        <w:t>package ”</w:t>
+      </w:r>
+      <w:proofErr w:type="spellStart"/>
+      <w:proofErr w:type="gramEnd"/>
+      <w:r>
+        <w:rPr>
+          <w:lang w:val="en-US"/>
+        </w:rPr>
+        <w:t>com.pengtoolbox.cfw.resources</w:t>
+      </w:r>
+      <w:proofErr w:type="spellEnd"/>
+      <w:r>
+        <w:rPr>
+          <w:lang w:val="en-US"/>
+        </w:rPr>
+        <w:t>”</w:t>
+      </w:r>
+    </w:p>
+    <w:p>
+      <w:pPr>
+        <w:pStyle w:val="ListParagraph"/>
+        <w:numPr>
+          <w:ilvl w:val="0"/>
+          <w:numId w:val="6"/>
+        </w:numPr>
+        <w:rPr>
+          <w:lang w:val="en-US"/>
+        </w:rPr>
+      </w:pPr>
+      <w:r>
+        <w:rPr>
+          <w:lang w:val="en-US"/>
+        </w:rPr>
+        <w:t xml:space="preserve">Update </w:t>
+      </w:r>
+      <w:r>
+        <w:rPr>
+          <w:lang w:val="en-US"/>
+        </w:rPr>
+        <w:t>jquery-ui.min</w:t>
+      </w:r>
+      <w:r>
+        <w:rPr>
+          <w:lang w:val="en-US"/>
+        </w:rPr>
+        <w:t>.css</w:t>
+      </w:r>
+    </w:p>
+    <w:p>
+      <w:pPr>
+        <w:pStyle w:val="ListParagraph"/>
+        <w:numPr>
+          <w:ilvl w:val="1"/>
+          <w:numId w:val="6"/>
+        </w:numPr>
+        <w:rPr>
+          <w:lang w:val="en-US"/>
+        </w:rPr>
+      </w:pPr>
+      <w:r>
+        <w:rPr>
+          <w:lang w:val="en-US"/>
+        </w:rPr>
+        <w:t xml:space="preserve">Replace: </w:t>
+      </w:r>
+      <w:proofErr w:type="spellStart"/>
+      <w:proofErr w:type="gramStart"/>
+      <w:r>
+        <w:rPr>
+          <w:lang w:val="en-US"/>
+        </w:rPr>
+        <w:t>url</w:t>
+      </w:r>
+      <w:proofErr w:type="spellEnd"/>
+      <w:r>
+        <w:rPr>
+          <w:lang w:val="en-US"/>
+        </w:rPr>
+        <w:t>(</w:t>
+      </w:r>
+      <w:proofErr w:type="gramEnd"/>
+      <w:r>
+        <w:rPr>
+          <w:lang w:val="en-US"/>
+        </w:rPr>
+        <w:t>"images/</w:t>
+      </w:r>
+      <w:bookmarkStart w:id="9" w:name="_GoBack"/>
+      <w:bookmarkEnd w:id="9"/>
+    </w:p>
+    <w:p>
+      <w:pPr>
+        <w:pStyle w:val="ListParagraph"/>
+        <w:numPr>
+          <w:ilvl w:val="1"/>
+          <w:numId w:val="6"/>
+        </w:numPr>
+        <w:rPr>
+          <w:lang w:val="en-US"/>
+        </w:rPr>
+      </w:pPr>
+      <w:r>
+        <w:rPr>
+          <w:lang w:val="en-US"/>
+        </w:rPr>
+        <w:t xml:space="preserve">With: </w:t>
+      </w:r>
+      <w:proofErr w:type="gramStart"/>
+      <w:r>
+        <w:rPr>
+          <w:lang w:val="en-US"/>
+        </w:rPr>
+        <w:t>url(</w:t>
+      </w:r>
+      <w:proofErr w:type="gramEnd"/>
+      <w:r>
+        <w:rPr>
+          <w:lang w:val="en-US"/>
+        </w:rPr>
+        <w:t>"/cfw/jarresource?pkg=com.pengtoolbox.cfw.resources.images&amp;file=</w:t>
       </w:r>
     </w:p>
     <w:p>
@@ -7130,8 +7252,8 @@
 </file>
 
 <file path=word/numbering.xml><?xml version="1.0" encoding="utf-8"?>
-<w:numbering xmlns:wpc="http://schemas.microsoft.com/office/word/2010/wordprocessingCanvas" xmlns:mc="http://schemas.openxmlformats.org/markup-compatibility/2006" xmlns:o="urn:schemas-microsoft-com:office:office" xmlns:r="http://schemas.openxmlformats.org/officeDocument/2006/relationships" xmlns:m="http://schemas.openxmlformats.org/officeDocument/2006/math" xmlns:v="urn:schemas-microsoft-com:vml" xmlns:wp14="http://schemas.microsoft.com/office/word/2010/wordprocessingDrawing" xmlns:wp="http://schemas.openxmlformats.org/drawingml/2006/wordprocessingDrawing" xmlns:w10="urn:schemas-microsoft-com:office:word" xmlns:w="http://schemas.openxmlformats.org/wordprocessingml/2006/main" xmlns:w14="http://schemas.microsoft.com/office/word/2010/wordml" xmlns:wpg="http://schemas.microsoft.com/office/word/2010/wordprocessingGroup" xmlns:wpi="http://schemas.microsoft.com/office/word/2010/wordprocessingInk" xmlns:wne="http://schemas.microsoft.com/office/word/2006/wordml" xmlns:wps="http://schemas.microsoft.com/office/word/2010/wordprocessingShape" mc:Ignorable="w14 wp14">
-  <w:abstractNum w:abstractNumId="0">
+<w:numbering xmlns:wpc="http://schemas.microsoft.com/office/word/2010/wordprocessingCanvas" xmlns:cx="http://schemas.microsoft.com/office/drawing/2014/chartex" xmlns:cx1="http://schemas.microsoft.com/office/drawing/2015/9/8/chartex" xmlns:cx2="http://schemas.microsoft.com/office/drawing/2015/10/21/chartex" xmlns:cx3="http://schemas.microsoft.com/office/drawing/2016/5/9/chartex" xmlns:cx4="http://schemas.microsoft.com/office/drawing/2016/5/10/chartex" xmlns:cx5="http://schemas.microsoft.com/office/drawing/2016/5/11/chartex" xmlns:cx6="http://schemas.microsoft.com/office/drawing/2016/5/12/chartex" xmlns:cx7="http://schemas.microsoft.com/office/drawing/2016/5/13/chartex" xmlns:cx8="http://schemas.microsoft.com/office/drawing/2016/5/14/chartex" xmlns:mc="http://schemas.openxmlformats.org/markup-compatibility/2006" xmlns:aink="http://schemas.microsoft.com/office/drawing/2016/ink" xmlns:am3d="http://schemas.microsoft.com/office/drawing/2017/model3d" xmlns:o="urn:schemas-microsoft-com:office:office" xmlns:r="http://schemas.openxmlformats.org/officeDocument/2006/relationships" xmlns:m="http://schemas.openxmlformats.org/officeDocument/2006/math" xmlns:v="urn:schemas-microsoft-com:vml" xmlns:wp14="http://schemas.microsoft.com/office/word/2010/wordprocessingDrawing" xmlns:wp="http://schemas.openxmlformats.org/drawingml/2006/wordprocessingDrawing" xmlns:w10="urn:schemas-microsoft-com:office:word" xmlns:w="http://schemas.openxmlformats.org/wordprocessingml/2006/main" xmlns:w14="http://schemas.microsoft.com/office/word/2010/wordml" xmlns:w15="http://schemas.microsoft.com/office/word/2012/wordml" xmlns:w16cid="http://schemas.microsoft.com/office/word/2016/wordml/cid" xmlns:w16se="http://schemas.microsoft.com/office/word/2015/wordml/symex" xmlns:wpg="http://schemas.microsoft.com/office/word/2010/wordprocessingGroup" xmlns:wpi="http://schemas.microsoft.com/office/word/2010/wordprocessingInk" xmlns:wne="http://schemas.microsoft.com/office/word/2006/wordml" xmlns:wps="http://schemas.microsoft.com/office/word/2010/wordprocessingShape" mc:Ignorable="w14 w15 w16se w16cid wp14">
+  <w:abstractNum w:abstractNumId="0" w15:restartNumberingAfterBreak="0">
     <w:nsid w:val="05165E98"/>
     <w:multiLevelType w:val="hybridMultilevel"/>
     <w:tmpl w:val="53B83CF4"/>
@@ -7244,7 +7366,7 @@
       </w:rPr>
     </w:lvl>
   </w:abstractNum>
-  <w:abstractNum w:abstractNumId="1">
+  <w:abstractNum w:abstractNumId="1" w15:restartNumberingAfterBreak="0">
     <w:nsid w:val="1EBD7A0A"/>
     <w:multiLevelType w:val="hybridMultilevel"/>
     <w:tmpl w:val="52B2FCBA"/>
@@ -7357,7 +7479,7 @@
       </w:rPr>
     </w:lvl>
   </w:abstractNum>
-  <w:abstractNum w:abstractNumId="2">
+  <w:abstractNum w:abstractNumId="2" w15:restartNumberingAfterBreak="0">
     <w:nsid w:val="36993B84"/>
     <w:multiLevelType w:val="hybridMultilevel"/>
     <w:tmpl w:val="CD06D516"/>
@@ -7470,7 +7592,7 @@
       </w:rPr>
     </w:lvl>
   </w:abstractNum>
-  <w:abstractNum w:abstractNumId="3">
+  <w:abstractNum w:abstractNumId="3" w15:restartNumberingAfterBreak="0">
     <w:nsid w:val="3995566B"/>
     <w:multiLevelType w:val="hybridMultilevel"/>
     <w:tmpl w:val="26644CC6"/>
@@ -7583,7 +7705,7 @@
       </w:rPr>
     </w:lvl>
   </w:abstractNum>
-  <w:abstractNum w:abstractNumId="4">
+  <w:abstractNum w:abstractNumId="4" w15:restartNumberingAfterBreak="0">
     <w:nsid w:val="42114EB9"/>
     <w:multiLevelType w:val="hybridMultilevel"/>
     <w:tmpl w:val="BD028966"/>
@@ -7696,7 +7818,7 @@
       </w:rPr>
     </w:lvl>
   </w:abstractNum>
-  <w:abstractNum w:abstractNumId="5">
+  <w:abstractNum w:abstractNumId="5" w15:restartNumberingAfterBreak="0">
     <w:nsid w:val="44A81203"/>
     <w:multiLevelType w:val="hybridMultilevel"/>
     <w:tmpl w:val="57E66DC6"/>
@@ -7809,7 +7931,7 @@
       </w:rPr>
     </w:lvl>
   </w:abstractNum>
-  <w:abstractNum w:abstractNumId="6">
+  <w:abstractNum w:abstractNumId="6" w15:restartNumberingAfterBreak="0">
     <w:nsid w:val="5E39014C"/>
     <w:multiLevelType w:val="hybridMultilevel"/>
     <w:tmpl w:val="C1102474"/>
@@ -7922,7 +8044,7 @@
       </w:rPr>
     </w:lvl>
   </w:abstractNum>
-  <w:abstractNum w:abstractNumId="7">
+  <w:abstractNum w:abstractNumId="7" w15:restartNumberingAfterBreak="0">
     <w:nsid w:val="5EC919DD"/>
     <w:multiLevelType w:val="multilevel"/>
     <w:tmpl w:val="08070025"/>
@@ -8017,7 +8139,7 @@
       </w:pPr>
     </w:lvl>
   </w:abstractNum>
-  <w:abstractNum w:abstractNumId="8">
+  <w:abstractNum w:abstractNumId="8" w15:restartNumberingAfterBreak="0">
     <w:nsid w:val="64920710"/>
     <w:multiLevelType w:val="hybridMultilevel"/>
     <w:tmpl w:val="3746DC40"/>
@@ -8033,7 +8155,7 @@
         <w:rFonts w:ascii="Symbol" w:hAnsi="Symbol" w:hint="default"/>
       </w:rPr>
     </w:lvl>
-    <w:lvl w:ilvl="1" w:tplc="08070003" w:tentative="1">
+    <w:lvl w:ilvl="1" w:tplc="08070003">
       <w:start w:val="1"/>
       <w:numFmt w:val="bullet"/>
       <w:lvlText w:val="o"/>
@@ -8130,7 +8252,7 @@
       </w:rPr>
     </w:lvl>
   </w:abstractNum>
-  <w:abstractNum w:abstractNumId="9">
+  <w:abstractNum w:abstractNumId="9" w15:restartNumberingAfterBreak="0">
     <w:nsid w:val="7C62105F"/>
     <w:multiLevelType w:val="hybridMultilevel"/>
     <w:tmpl w:val="7F5EA1C2"/>
@@ -8243,7 +8365,7 @@
       </w:rPr>
     </w:lvl>
   </w:abstractNum>
-  <w:abstractNum w:abstractNumId="10">
+  <w:abstractNum w:abstractNumId="10" w15:restartNumberingAfterBreak="0">
     <w:nsid w:val="7CF16F06"/>
     <w:multiLevelType w:val="hybridMultilevel"/>
     <w:tmpl w:val="2482E31A"/>
@@ -8393,7 +8515,7 @@
 </file>
 
 <file path=word/styles.xml><?xml version="1.0" encoding="utf-8"?>
-<w:styles xmlns:mc="http://schemas.openxmlformats.org/markup-compatibility/2006" xmlns:r="http://schemas.openxmlformats.org/officeDocument/2006/relationships" xmlns:w="http://schemas.openxmlformats.org/wordprocessingml/2006/main" xmlns:w14="http://schemas.microsoft.com/office/word/2010/wordml" mc:Ignorable="w14">
+<w:styles xmlns:mc="http://schemas.openxmlformats.org/markup-compatibility/2006" xmlns:r="http://schemas.openxmlformats.org/officeDocument/2006/relationships" xmlns:w="http://schemas.openxmlformats.org/wordprocessingml/2006/main" xmlns:w14="http://schemas.microsoft.com/office/word/2010/wordml" xmlns:w15="http://schemas.microsoft.com/office/word/2012/wordml" xmlns:w16cid="http://schemas.microsoft.com/office/word/2016/wordml/cid" xmlns:w16se="http://schemas.microsoft.com/office/word/2015/wordml/symex" mc:Ignorable="w14 w15 w16se w16cid">
   <w:docDefaults>
     <w:rPrDefault>
       <w:rPr>
@@ -8409,144 +8531,384 @@
       </w:pPr>
     </w:pPrDefault>
   </w:docDefaults>
-  <w:latentStyles w:defLockedState="0" w:defUIPriority="99" w:defSemiHidden="1" w:defUnhideWhenUsed="1" w:defQFormat="0" w:count="267">
-    <w:lsdException w:name="Normal" w:semiHidden="0" w:uiPriority="0" w:unhideWhenUsed="0" w:qFormat="1"/>
-    <w:lsdException w:name="heading 1" w:semiHidden="0" w:uiPriority="9" w:unhideWhenUsed="0" w:qFormat="1"/>
-    <w:lsdException w:name="heading 2" w:uiPriority="9" w:qFormat="1"/>
-    <w:lsdException w:name="heading 3" w:uiPriority="9" w:qFormat="1"/>
-    <w:lsdException w:name="heading 4" w:uiPriority="9" w:qFormat="1"/>
-    <w:lsdException w:name="heading 5" w:uiPriority="9" w:qFormat="1"/>
-    <w:lsdException w:name="heading 6" w:uiPriority="9" w:qFormat="1"/>
-    <w:lsdException w:name="heading 7" w:uiPriority="9" w:qFormat="1"/>
-    <w:lsdException w:name="heading 8" w:uiPriority="9" w:qFormat="1"/>
-    <w:lsdException w:name="heading 9" w:uiPriority="9" w:qFormat="1"/>
-    <w:lsdException w:name="toc 1" w:uiPriority="39"/>
-    <w:lsdException w:name="toc 2" w:uiPriority="39"/>
-    <w:lsdException w:name="toc 3" w:uiPriority="39"/>
-    <w:lsdException w:name="toc 4" w:uiPriority="39"/>
-    <w:lsdException w:name="toc 5" w:uiPriority="39"/>
-    <w:lsdException w:name="toc 6" w:uiPriority="39"/>
-    <w:lsdException w:name="toc 7" w:uiPriority="39"/>
-    <w:lsdException w:name="toc 8" w:uiPriority="39"/>
-    <w:lsdException w:name="toc 9" w:uiPriority="39"/>
-    <w:lsdException w:name="caption" w:uiPriority="35" w:qFormat="1"/>
-    <w:lsdException w:name="Title" w:semiHidden="0" w:uiPriority="10" w:unhideWhenUsed="0" w:qFormat="1"/>
-    <w:lsdException w:name="Default Paragraph Font" w:uiPriority="1"/>
-    <w:lsdException w:name="Subtitle" w:semiHidden="0" w:uiPriority="11" w:unhideWhenUsed="0" w:qFormat="1"/>
-    <w:lsdException w:name="Strong" w:semiHidden="0" w:uiPriority="22" w:unhideWhenUsed="0" w:qFormat="1"/>
-    <w:lsdException w:name="Emphasis" w:semiHidden="0" w:uiPriority="20" w:unhideWhenUsed="0" w:qFormat="1"/>
-    <w:lsdException w:name="Table Grid" w:uiPriority="59"/>
-    <w:lsdException w:name="Placeholder Text" w:unhideWhenUsed="0"/>
-    <w:lsdException w:name="No Spacing" w:semiHidden="0" w:uiPriority="1" w:unhideWhenUsed="0" w:qFormat="1"/>
-    <w:lsdException w:name="Light Shading" w:semiHidden="0" w:uiPriority="60" w:unhideWhenUsed="0"/>
-    <w:lsdException w:name="Light List" w:semiHidden="0" w:uiPriority="61" w:unhideWhenUsed="0"/>
-    <w:lsdException w:name="Light Grid" w:semiHidden="0" w:uiPriority="62" w:unhideWhenUsed="0"/>
-    <w:lsdException w:name="Medium Shading 1" w:semiHidden="0" w:uiPriority="63" w:unhideWhenUsed="0"/>
-    <w:lsdException w:name="Medium Shading 2" w:semiHidden="0" w:uiPriority="64" w:unhideWhenUsed="0"/>
-    <w:lsdException w:name="Medium List 1" w:semiHidden="0" w:uiPriority="65" w:unhideWhenUsed="0"/>
-    <w:lsdException w:name="Medium List 2" w:semiHidden="0" w:uiPriority="66" w:unhideWhenUsed="0"/>
-    <w:lsdException w:name="Medium Grid 1" w:semiHidden="0" w:uiPriority="67" w:unhideWhenUsed="0"/>
-    <w:lsdException w:name="Medium Grid 2" w:semiHidden="0" w:uiPriority="68" w:unhideWhenUsed="0"/>
-    <w:lsdException w:name="Medium Grid 3" w:semiHidden="0" w:uiPriority="69" w:unhideWhenUsed="0"/>
-    <w:lsdException w:name="Dark List" w:semiHidden="0" w:uiPriority="70" w:unhideWhenUsed="0"/>
-    <w:lsdException w:name="Colorful Shading" w:semiHidden="0" w:uiPriority="71" w:unhideWhenUsed="0"/>
-    <w:lsdException w:name="Colorful List" w:semiHidden="0" w:uiPriority="72" w:unhideWhenUsed="0"/>
-    <w:lsdException w:name="Colorful Grid" w:semiHidden="0" w:uiPriority="73" w:unhideWhenUsed="0"/>
-    <w:lsdException w:name="Light Shading Accent 1" w:semiHidden="0" w:uiPriority="60" w:unhideWhenUsed="0"/>
-    <w:lsdException w:name="Light List Accent 1" w:semiHidden="0" w:uiPriority="61" w:unhideWhenUsed="0"/>
-    <w:lsdException w:name="Light Grid Accent 1" w:semiHidden="0" w:uiPriority="62" w:unhideWhenUsed="0"/>
-    <w:lsdException w:name="Medium Shading 1 Accent 1" w:semiHidden="0" w:uiPriority="63" w:unhideWhenUsed="0"/>
-    <w:lsdException w:name="Medium Shading 2 Accent 1" w:semiHidden="0" w:uiPriority="64" w:unhideWhenUsed="0"/>
-    <w:lsdException w:name="Medium List 1 Accent 1" w:semiHidden="0" w:uiPriority="65" w:unhideWhenUsed="0"/>
-    <w:lsdException w:name="Revision" w:unhideWhenUsed="0"/>
-    <w:lsdException w:name="List Paragraph" w:semiHidden="0" w:uiPriority="34" w:unhideWhenUsed="0" w:qFormat="1"/>
-    <w:lsdException w:name="Quote" w:semiHidden="0" w:uiPriority="29" w:unhideWhenUsed="0" w:qFormat="1"/>
-    <w:lsdException w:name="Intense Quote" w:semiHidden="0" w:uiPriority="30" w:unhideWhenUsed="0" w:qFormat="1"/>
-    <w:lsdException w:name="Medium List 2 Accent 1" w:semiHidden="0" w:uiPriority="66" w:unhideWhenUsed="0"/>
-    <w:lsdException w:name="Medium Grid 1 Accent 1" w:semiHidden="0" w:uiPriority="67" w:unhideWhenUsed="0"/>
-    <w:lsdException w:name="Medium Grid 2 Accent 1" w:semiHidden="0" w:uiPriority="68" w:unhideWhenUsed="0"/>
-    <w:lsdException w:name="Medium Grid 3 Accent 1" w:semiHidden="0" w:uiPriority="69" w:unhideWhenUsed="0"/>
-    <w:lsdException w:name="Dark List Accent 1" w:semiHidden="0" w:uiPriority="70" w:unhideWhenUsed="0"/>
-    <w:lsdException w:name="Colorful Shading Accent 1" w:semiHidden="0" w:uiPriority="71" w:unhideWhenUsed="0"/>
-    <w:lsdException w:name="Colorful List Accent 1" w:semiHidden="0" w:uiPriority="72" w:unhideWhenUsed="0"/>
-    <w:lsdException w:name="Colorful Grid Accent 1" w:semiHidden="0" w:uiPriority="73" w:unhideWhenUsed="0"/>
-    <w:lsdException w:name="Light Shading Accent 2" w:semiHidden="0" w:uiPriority="60" w:unhideWhenUsed="0"/>
-    <w:lsdException w:name="Light List Accent 2" w:semiHidden="0" w:uiPriority="61" w:unhideWhenUsed="0"/>
-    <w:lsdException w:name="Light Grid Accent 2" w:semiHidden="0" w:uiPriority="62" w:unhideWhenUsed="0"/>
-    <w:lsdException w:name="Medium Shading 1 Accent 2" w:semiHidden="0" w:uiPriority="63" w:unhideWhenUsed="0"/>
-    <w:lsdException w:name="Medium Shading 2 Accent 2" w:semiHidden="0" w:uiPriority="64" w:unhideWhenUsed="0"/>
-    <w:lsdException w:name="Medium List 1 Accent 2" w:semiHidden="0" w:uiPriority="65" w:unhideWhenUsed="0"/>
-    <w:lsdException w:name="Medium List 2 Accent 2" w:semiHidden="0" w:uiPriority="66" w:unhideWhenUsed="0"/>
-    <w:lsdException w:name="Medium Grid 1 Accent 2" w:semiHidden="0" w:uiPriority="67" w:unhideWhenUsed="0"/>
-    <w:lsdException w:name="Medium Grid 2 Accent 2" w:semiHidden="0" w:uiPriority="68" w:unhideWhenUsed="0"/>
-    <w:lsdException w:name="Medium Grid 3 Accent 2" w:semiHidden="0" w:uiPriority="69" w:unhideWhenUsed="0"/>
-    <w:lsdException w:name="Dark List Accent 2" w:semiHidden="0" w:uiPriority="70" w:unhideWhenUsed="0"/>
-    <w:lsdException w:name="Colorful Shading Accent 2" w:semiHidden="0" w:uiPriority="71" w:unhideWhenUsed="0"/>
-    <w:lsdException w:name="Colorful List Accent 2" w:semiHidden="0" w:uiPriority="72" w:unhideWhenUsed="0"/>
-    <w:lsdException w:name="Colorful Grid Accent 2" w:semiHidden="0" w:uiPriority="73" w:unhideWhenUsed="0"/>
-    <w:lsdException w:name="Light Shading Accent 3" w:semiHidden="0" w:uiPriority="60" w:unhideWhenUsed="0"/>
-    <w:lsdException w:name="Light List Accent 3" w:semiHidden="0" w:uiPriority="61" w:unhideWhenUsed="0"/>
-    <w:lsdException w:name="Light Grid Accent 3" w:semiHidden="0" w:uiPriority="62" w:unhideWhenUsed="0"/>
-    <w:lsdException w:name="Medium Shading 1 Accent 3" w:semiHidden="0" w:uiPriority="63" w:unhideWhenUsed="0"/>
-    <w:lsdException w:name="Medium Shading 2 Accent 3" w:semiHidden="0" w:uiPriority="64" w:unhideWhenUsed="0"/>
-    <w:lsdException w:name="Medium List 1 Accent 3" w:semiHidden="0" w:uiPriority="65" w:unhideWhenUsed="0"/>
-    <w:lsdException w:name="Medium List 2 Accent 3" w:semiHidden="0" w:uiPriority="66" w:unhideWhenUsed="0"/>
-    <w:lsdException w:name="Medium Grid 1 Accent 3" w:semiHidden="0" w:uiPriority="67" w:unhideWhenUsed="0"/>
-    <w:lsdException w:name="Medium Grid 2 Accent 3" w:semiHidden="0" w:uiPriority="68" w:unhideWhenUsed="0"/>
-    <w:lsdException w:name="Medium Grid 3 Accent 3" w:semiHidden="0" w:uiPriority="69" w:unhideWhenUsed="0"/>
-    <w:lsdException w:name="Dark List Accent 3" w:semiHidden="0" w:uiPriority="70" w:unhideWhenUsed="0"/>
-    <w:lsdException w:name="Colorful Shading Accent 3" w:semiHidden="0" w:uiPriority="71" w:unhideWhenUsed="0"/>
-    <w:lsdException w:name="Colorful List Accent 3" w:semiHidden="0" w:uiPriority="72" w:unhideWhenUsed="0"/>
-    <w:lsdException w:name="Colorful Grid Accent 3" w:semiHidden="0" w:uiPriority="73" w:unhideWhenUsed="0"/>
-    <w:lsdException w:name="Light Shading Accent 4" w:semiHidden="0" w:uiPriority="60" w:unhideWhenUsed="0"/>
-    <w:lsdException w:name="Light List Accent 4" w:semiHidden="0" w:uiPriority="61" w:unhideWhenUsed="0"/>
-    <w:lsdException w:name="Light Grid Accent 4" w:semiHidden="0" w:uiPriority="62" w:unhideWhenUsed="0"/>
-    <w:lsdException w:name="Medium Shading 1 Accent 4" w:semiHidden="0" w:uiPriority="63" w:unhideWhenUsed="0"/>
-    <w:lsdException w:name="Medium Shading 2 Accent 4" w:semiHidden="0" w:uiPriority="64" w:unhideWhenUsed="0"/>
-    <w:lsdException w:name="Medium List 1 Accent 4" w:semiHidden="0" w:uiPriority="65" w:unhideWhenUsed="0"/>
-    <w:lsdException w:name="Medium List 2 Accent 4" w:semiHidden="0" w:uiPriority="66" w:unhideWhenUsed="0"/>
-    <w:lsdException w:name="Medium Grid 1 Accent 4" w:semiHidden="0" w:uiPriority="67" w:unhideWhenUsed="0"/>
-    <w:lsdException w:name="Medium Grid 2 Accent 4" w:semiHidden="0" w:uiPriority="68" w:unhideWhenUsed="0"/>
-    <w:lsdException w:name="Medium Grid 3 Accent 4" w:semiHidden="0" w:uiPriority="69" w:unhideWhenUsed="0"/>
-    <w:lsdException w:name="Dark List Accent 4" w:semiHidden="0" w:uiPriority="70" w:unhideWhenUsed="0"/>
-    <w:lsdException w:name="Colorful Shading Accent 4" w:semiHidden="0" w:uiPriority="71" w:unhideWhenUsed="0"/>
-    <w:lsdException w:name="Colorful List Accent 4" w:semiHidden="0" w:uiPriority="72" w:unhideWhenUsed="0"/>
-    <w:lsdException w:name="Colorful Grid Accent 4" w:semiHidden="0" w:uiPriority="73" w:unhideWhenUsed="0"/>
-    <w:lsdException w:name="Light Shading Accent 5" w:semiHidden="0" w:uiPriority="60" w:unhideWhenUsed="0"/>
-    <w:lsdException w:name="Light List Accent 5" w:semiHidden="0" w:uiPriority="61" w:unhideWhenUsed="0"/>
-    <w:lsdException w:name="Light Grid Accent 5" w:semiHidden="0" w:uiPriority="62" w:unhideWhenUsed="0"/>
-    <w:lsdException w:name="Medium Shading 1 Accent 5" w:semiHidden="0" w:uiPriority="63" w:unhideWhenUsed="0"/>
-    <w:lsdException w:name="Medium Shading 2 Accent 5" w:semiHidden="0" w:uiPriority="64" w:unhideWhenUsed="0"/>
-    <w:lsdException w:name="Medium List 1 Accent 5" w:semiHidden="0" w:uiPriority="65" w:unhideWhenUsed="0"/>
-    <w:lsdException w:name="Medium List 2 Accent 5" w:semiHidden="0" w:uiPriority="66" w:unhideWhenUsed="0"/>
-    <w:lsdException w:name="Medium Grid 1 Accent 5" w:semiHidden="0" w:uiPriority="67" w:unhideWhenUsed="0"/>
-    <w:lsdException w:name="Medium Grid 2 Accent 5" w:semiHidden="0" w:uiPriority="68" w:unhideWhenUsed="0"/>
-    <w:lsdException w:name="Medium Grid 3 Accent 5" w:semiHidden="0" w:uiPriority="69" w:unhideWhenUsed="0"/>
-    <w:lsdException w:name="Dark List Accent 5" w:semiHidden="0" w:uiPriority="70" w:unhideWhenUsed="0"/>
-    <w:lsdException w:name="Colorful Shading Accent 5" w:semiHidden="0" w:uiPriority="71" w:unhideWhenUsed="0"/>
-    <w:lsdException w:name="Colorful List Accent 5" w:semiHidden="0" w:uiPriority="72" w:unhideWhenUsed="0"/>
-    <w:lsdException w:name="Colorful Grid Accent 5" w:semiHidden="0" w:uiPriority="73" w:unhideWhenUsed="0"/>
-    <w:lsdException w:name="Light Shading Accent 6" w:semiHidden="0" w:uiPriority="60" w:unhideWhenUsed="0"/>
-    <w:lsdException w:name="Light List Accent 6" w:semiHidden="0" w:uiPriority="61" w:unhideWhenUsed="0"/>
-    <w:lsdException w:name="Light Grid Accent 6" w:semiHidden="0" w:uiPriority="62" w:unhideWhenUsed="0"/>
-    <w:lsdException w:name="Medium Shading 1 Accent 6" w:semiHidden="0" w:uiPriority="63" w:unhideWhenUsed="0"/>
-    <w:lsdException w:name="Medium Shading 2 Accent 6" w:semiHidden="0" w:uiPriority="64" w:unhideWhenUsed="0"/>
-    <w:lsdException w:name="Medium List 1 Accent 6" w:semiHidden="0" w:uiPriority="65" w:unhideWhenUsed="0"/>
-    <w:lsdException w:name="Medium List 2 Accent 6" w:semiHidden="0" w:uiPriority="66" w:unhideWhenUsed="0"/>
-    <w:lsdException w:name="Medium Grid 1 Accent 6" w:semiHidden="0" w:uiPriority="67" w:unhideWhenUsed="0"/>
-    <w:lsdException w:name="Medium Grid 2 Accent 6" w:semiHidden="0" w:uiPriority="68" w:unhideWhenUsed="0"/>
-    <w:lsdException w:name="Medium Grid 3 Accent 6" w:semiHidden="0" w:uiPriority="69" w:unhideWhenUsed="0"/>
-    <w:lsdException w:name="Dark List Accent 6" w:semiHidden="0" w:uiPriority="70" w:unhideWhenUsed="0"/>
-    <w:lsdException w:name="Colorful Shading Accent 6" w:semiHidden="0" w:uiPriority="71" w:unhideWhenUsed="0"/>
-    <w:lsdException w:name="Colorful List Accent 6" w:semiHidden="0" w:uiPriority="72" w:unhideWhenUsed="0"/>
-    <w:lsdException w:name="Colorful Grid Accent 6" w:semiHidden="0" w:uiPriority="73" w:unhideWhenUsed="0"/>
-    <w:lsdException w:name="Subtle Emphasis" w:semiHidden="0" w:uiPriority="19" w:unhideWhenUsed="0" w:qFormat="1"/>
-    <w:lsdException w:name="Intense Emphasis" w:semiHidden="0" w:uiPriority="21" w:unhideWhenUsed="0" w:qFormat="1"/>
-    <w:lsdException w:name="Subtle Reference" w:semiHidden="0" w:uiPriority="31" w:unhideWhenUsed="0" w:qFormat="1"/>
-    <w:lsdException w:name="Intense Reference" w:semiHidden="0" w:uiPriority="32" w:unhideWhenUsed="0" w:qFormat="1"/>
-    <w:lsdException w:name="Book Title" w:semiHidden="0" w:uiPriority="33" w:unhideWhenUsed="0" w:qFormat="1"/>
-    <w:lsdException w:name="Bibliography" w:uiPriority="37"/>
-    <w:lsdException w:name="TOC Heading" w:uiPriority="39" w:qFormat="1"/>
+  <w:latentStyles w:defLockedState="0" w:defUIPriority="99" w:defSemiHidden="0" w:defUnhideWhenUsed="0" w:defQFormat="0" w:count="377">
+    <w:lsdException w:name="Normal" w:uiPriority="0" w:qFormat="1"/>
+    <w:lsdException w:name="heading 1" w:uiPriority="9" w:qFormat="1"/>
+    <w:lsdException w:name="heading 2" w:semiHidden="1" w:uiPriority="9" w:unhideWhenUsed="1" w:qFormat="1"/>
+    <w:lsdException w:name="heading 3" w:semiHidden="1" w:uiPriority="9" w:unhideWhenUsed="1" w:qFormat="1"/>
+    <w:lsdException w:name="heading 4" w:semiHidden="1" w:uiPriority="9" w:unhideWhenUsed="1" w:qFormat="1"/>
+    <w:lsdException w:name="heading 5" w:semiHidden="1" w:uiPriority="9" w:unhideWhenUsed="1" w:qFormat="1"/>
+    <w:lsdException w:name="heading 6" w:semiHidden="1" w:uiPriority="9" w:unhideWhenUsed="1" w:qFormat="1"/>
+    <w:lsdException w:name="heading 7" w:semiHidden="1" w:uiPriority="9" w:unhideWhenUsed="1" w:qFormat="1"/>
+    <w:lsdException w:name="heading 8" w:semiHidden="1" w:uiPriority="9" w:unhideWhenUsed="1" w:qFormat="1"/>
+    <w:lsdException w:name="heading 9" w:semiHidden="1" w:uiPriority="9" w:unhideWhenUsed="1" w:qFormat="1"/>
+    <w:lsdException w:name="index 1" w:semiHidden="1" w:unhideWhenUsed="1"/>
+    <w:lsdException w:name="index 2" w:semiHidden="1" w:unhideWhenUsed="1"/>
+    <w:lsdException w:name="index 3" w:semiHidden="1" w:unhideWhenUsed="1"/>
+    <w:lsdException w:name="index 4" w:semiHidden="1" w:unhideWhenUsed="1"/>
+    <w:lsdException w:name="index 5" w:semiHidden="1" w:unhideWhenUsed="1"/>
+    <w:lsdException w:name="index 6" w:semiHidden="1" w:unhideWhenUsed="1"/>
+    <w:lsdException w:name="index 7" w:semiHidden="1" w:unhideWhenUsed="1"/>
+    <w:lsdException w:name="index 8" w:semiHidden="1" w:unhideWhenUsed="1"/>
+    <w:lsdException w:name="index 9" w:semiHidden="1" w:unhideWhenUsed="1"/>
+    <w:lsdException w:name="toc 1" w:semiHidden="1" w:uiPriority="39" w:unhideWhenUsed="1"/>
+    <w:lsdException w:name="toc 2" w:semiHidden="1" w:uiPriority="39" w:unhideWhenUsed="1"/>
+    <w:lsdException w:name="toc 3" w:semiHidden="1" w:uiPriority="39" w:unhideWhenUsed="1"/>
+    <w:lsdException w:name="toc 4" w:semiHidden="1" w:uiPriority="39" w:unhideWhenUsed="1"/>
+    <w:lsdException w:name="toc 5" w:semiHidden="1" w:uiPriority="39" w:unhideWhenUsed="1"/>
+    <w:lsdException w:name="toc 6" w:semiHidden="1" w:uiPriority="39" w:unhideWhenUsed="1"/>
+    <w:lsdException w:name="toc 7" w:semiHidden="1" w:uiPriority="39" w:unhideWhenUsed="1"/>
+    <w:lsdException w:name="toc 8" w:semiHidden="1" w:uiPriority="39" w:unhideWhenUsed="1"/>
+    <w:lsdException w:name="toc 9" w:semiHidden="1" w:uiPriority="39" w:unhideWhenUsed="1"/>
+    <w:lsdException w:name="Normal Indent" w:semiHidden="1" w:unhideWhenUsed="1"/>
+    <w:lsdException w:name="footnote text" w:semiHidden="1" w:unhideWhenUsed="1"/>
+    <w:lsdException w:name="annotation text" w:semiHidden="1" w:unhideWhenUsed="1"/>
+    <w:lsdException w:name="header" w:semiHidden="1" w:unhideWhenUsed="1"/>
+    <w:lsdException w:name="footer" w:semiHidden="1" w:unhideWhenUsed="1"/>
+    <w:lsdException w:name="index heading" w:semiHidden="1" w:unhideWhenUsed="1"/>
+    <w:lsdException w:name="caption" w:semiHidden="1" w:uiPriority="35" w:unhideWhenUsed="1" w:qFormat="1"/>
+    <w:lsdException w:name="table of figures" w:semiHidden="1" w:unhideWhenUsed="1"/>
+    <w:lsdException w:name="envelope address" w:semiHidden="1" w:unhideWhenUsed="1"/>
+    <w:lsdException w:name="envelope return" w:semiHidden="1" w:unhideWhenUsed="1"/>
+    <w:lsdException w:name="footnote reference" w:semiHidden="1" w:unhideWhenUsed="1"/>
+    <w:lsdException w:name="annotation reference" w:semiHidden="1" w:unhideWhenUsed="1"/>
+    <w:lsdException w:name="line number" w:semiHidden="1" w:unhideWhenUsed="1"/>
+    <w:lsdException w:name="page number" w:semiHidden="1" w:unhideWhenUsed="1"/>
+    <w:lsdException w:name="endnote reference" w:semiHidden="1" w:unhideWhenUsed="1"/>
+    <w:lsdException w:name="endnote text" w:semiHidden="1" w:unhideWhenUsed="1"/>
+    <w:lsdException w:name="table of authorities" w:semiHidden="1" w:unhideWhenUsed="1"/>
+    <w:lsdException w:name="macro" w:semiHidden="1" w:unhideWhenUsed="1"/>
+    <w:lsdException w:name="toa heading" w:semiHidden="1" w:unhideWhenUsed="1"/>
+    <w:lsdException w:name="List" w:semiHidden="1" w:unhideWhenUsed="1"/>
+    <w:lsdException w:name="List Bullet" w:semiHidden="1" w:unhideWhenUsed="1"/>
+    <w:lsdException w:name="List Number" w:semiHidden="1" w:unhideWhenUsed="1"/>
+    <w:lsdException w:name="List 2" w:semiHidden="1" w:unhideWhenUsed="1"/>
+    <w:lsdException w:name="List 3" w:semiHidden="1" w:unhideWhenUsed="1"/>
+    <w:lsdException w:name="List 4" w:semiHidden="1" w:unhideWhenUsed="1"/>
+    <w:lsdException w:name="List 5" w:semiHidden="1" w:unhideWhenUsed="1"/>
+    <w:lsdException w:name="List Bullet 2" w:semiHidden="1" w:unhideWhenUsed="1"/>
+    <w:lsdException w:name="List Bullet 3" w:semiHidden="1" w:unhideWhenUsed="1"/>
+    <w:lsdException w:name="List Bullet 4" w:semiHidden="1" w:unhideWhenUsed="1"/>
+    <w:lsdException w:name="List Bullet 5" w:semiHidden="1" w:unhideWhenUsed="1"/>
+    <w:lsdException w:name="List Number 2" w:semiHidden="1" w:unhideWhenUsed="1"/>
+    <w:lsdException w:name="List Number 3" w:semiHidden="1" w:unhideWhenUsed="1"/>
+    <w:lsdException w:name="List Number 4" w:semiHidden="1" w:unhideWhenUsed="1"/>
+    <w:lsdException w:name="List Number 5" w:semiHidden="1" w:unhideWhenUsed="1"/>
+    <w:lsdException w:name="Title" w:uiPriority="10" w:qFormat="1"/>
+    <w:lsdException w:name="Closing" w:semiHidden="1" w:unhideWhenUsed="1"/>
+    <w:lsdException w:name="Signature" w:semiHidden="1" w:unhideWhenUsed="1"/>
+    <w:lsdException w:name="Default Paragraph Font" w:semiHidden="1" w:uiPriority="1" w:unhideWhenUsed="1"/>
+    <w:lsdException w:name="Body Text" w:semiHidden="1" w:unhideWhenUsed="1"/>
+    <w:lsdException w:name="Body Text Indent" w:semiHidden="1" w:unhideWhenUsed="1"/>
+    <w:lsdException w:name="List Continue" w:semiHidden="1" w:unhideWhenUsed="1"/>
+    <w:lsdException w:name="List Continue 2" w:semiHidden="1" w:unhideWhenUsed="1"/>
+    <w:lsdException w:name="List Continue 3" w:semiHidden="1" w:unhideWhenUsed="1"/>
+    <w:lsdException w:name="List Continue 4" w:semiHidden="1" w:unhideWhenUsed="1"/>
+    <w:lsdException w:name="List Continue 5" w:semiHidden="1" w:unhideWhenUsed="1"/>
+    <w:lsdException w:name="Message Header" w:semiHidden="1" w:unhideWhenUsed="1"/>
+    <w:lsdException w:name="Subtitle" w:uiPriority="11" w:qFormat="1"/>
+    <w:lsdException w:name="Salutation" w:semiHidden="1" w:unhideWhenUsed="1"/>
+    <w:lsdException w:name="Date" w:semiHidden="1" w:unhideWhenUsed="1"/>
+    <w:lsdException w:name="Body Text First Indent" w:semiHidden="1" w:unhideWhenUsed="1"/>
+    <w:lsdException w:name="Body Text First Indent 2" w:semiHidden="1" w:unhideWhenUsed="1"/>
+    <w:lsdException w:name="Note Heading" w:semiHidden="1" w:unhideWhenUsed="1"/>
+    <w:lsdException w:name="Body Text 2" w:semiHidden="1" w:unhideWhenUsed="1"/>
+    <w:lsdException w:name="Body Text 3" w:semiHidden="1" w:unhideWhenUsed="1"/>
+    <w:lsdException w:name="Body Text Indent 2" w:semiHidden="1" w:unhideWhenUsed="1"/>
+    <w:lsdException w:name="Body Text Indent 3" w:semiHidden="1" w:unhideWhenUsed="1"/>
+    <w:lsdException w:name="Block Text" w:semiHidden="1" w:unhideWhenUsed="1"/>
+    <w:lsdException w:name="Hyperlink" w:semiHidden="1" w:unhideWhenUsed="1"/>
+    <w:lsdException w:name="FollowedHyperlink" w:semiHidden="1" w:unhideWhenUsed="1"/>
+    <w:lsdException w:name="Strong" w:uiPriority="22" w:qFormat="1"/>
+    <w:lsdException w:name="Emphasis" w:uiPriority="20" w:qFormat="1"/>
+    <w:lsdException w:name="Document Map" w:semiHidden="1" w:unhideWhenUsed="1"/>
+    <w:lsdException w:name="Plain Text" w:semiHidden="1" w:unhideWhenUsed="1"/>
+    <w:lsdException w:name="E-mail Signature" w:semiHidden="1" w:unhideWhenUsed="1"/>
+    <w:lsdException w:name="HTML Top of Form" w:semiHidden="1" w:unhideWhenUsed="1"/>
+    <w:lsdException w:name="HTML Bottom of Form" w:semiHidden="1" w:unhideWhenUsed="1"/>
+    <w:lsdException w:name="Normal (Web)" w:semiHidden="1" w:unhideWhenUsed="1"/>
+    <w:lsdException w:name="HTML Acronym" w:semiHidden="1" w:unhideWhenUsed="1"/>
+    <w:lsdException w:name="HTML Address" w:semiHidden="1" w:unhideWhenUsed="1"/>
+    <w:lsdException w:name="HTML Cite" w:semiHidden="1" w:unhideWhenUsed="1"/>
+    <w:lsdException w:name="HTML Code" w:semiHidden="1" w:unhideWhenUsed="1"/>
+    <w:lsdException w:name="HTML Definition" w:semiHidden="1" w:unhideWhenUsed="1"/>
+    <w:lsdException w:name="HTML Keyboard" w:semiHidden="1" w:unhideWhenUsed="1"/>
+    <w:lsdException w:name="HTML Preformatted" w:semiHidden="1" w:unhideWhenUsed="1"/>
+    <w:lsdException w:name="HTML Sample" w:semiHidden="1" w:unhideWhenUsed="1"/>
+    <w:lsdException w:name="HTML Typewriter" w:semiHidden="1" w:unhideWhenUsed="1"/>
+    <w:lsdException w:name="HTML Variable" w:semiHidden="1" w:unhideWhenUsed="1"/>
+    <w:lsdException w:name="Normal Table" w:semiHidden="1" w:unhideWhenUsed="1"/>
+    <w:lsdException w:name="annotation subject" w:semiHidden="1" w:unhideWhenUsed="1"/>
+    <w:lsdException w:name="No List" w:semiHidden="1" w:unhideWhenUsed="1"/>
+    <w:lsdException w:name="Outline List 1" w:semiHidden="1" w:unhideWhenUsed="1"/>
+    <w:lsdException w:name="Outline List 2" w:semiHidden="1" w:unhideWhenUsed="1"/>
+    <w:lsdException w:name="Outline List 3" w:semiHidden="1" w:unhideWhenUsed="1"/>
+    <w:lsdException w:name="Table Simple 1" w:semiHidden="1" w:unhideWhenUsed="1"/>
+    <w:lsdException w:name="Table Simple 2" w:semiHidden="1" w:unhideWhenUsed="1"/>
+    <w:lsdException w:name="Table Simple 3" w:semiHidden="1" w:unhideWhenUsed="1"/>
+    <w:lsdException w:name="Table Classic 1" w:semiHidden="1" w:unhideWhenUsed="1"/>
+    <w:lsdException w:name="Table Classic 2" w:semiHidden="1" w:unhideWhenUsed="1"/>
+    <w:lsdException w:name="Table Classic 3" w:semiHidden="1" w:unhideWhenUsed="1"/>
+    <w:lsdException w:name="Table Classic 4" w:semiHidden="1" w:unhideWhenUsed="1"/>
+    <w:lsdException w:name="Table Colorful 1" w:semiHidden="1" w:unhideWhenUsed="1"/>
+    <w:lsdException w:name="Table Colorful 2" w:semiHidden="1" w:unhideWhenUsed="1"/>
+    <w:lsdException w:name="Table Colorful 3" w:semiHidden="1" w:unhideWhenUsed="1"/>
+    <w:lsdException w:name="Table Columns 1" w:semiHidden="1" w:unhideWhenUsed="1"/>
+    <w:lsdException w:name="Table Columns 2" w:semiHidden="1" w:unhideWhenUsed="1"/>
+    <w:lsdException w:name="Table Columns 3" w:semiHidden="1" w:unhideWhenUsed="1"/>
+    <w:lsdException w:name="Table Columns 4" w:semiHidden="1" w:unhideWhenUsed="1"/>
+    <w:lsdException w:name="Table Columns 5" w:semiHidden="1" w:unhideWhenUsed="1"/>
+    <w:lsdException w:name="Table Grid 1" w:semiHidden="1" w:unhideWhenUsed="1"/>
+    <w:lsdException w:name="Table Grid 2" w:semiHidden="1" w:unhideWhenUsed="1"/>
+    <w:lsdException w:name="Table Grid 3" w:semiHidden="1" w:unhideWhenUsed="1"/>
+    <w:lsdException w:name="Table Grid 4" w:semiHidden="1" w:unhideWhenUsed="1"/>
+    <w:lsdException w:name="Table Grid 5" w:semiHidden="1" w:unhideWhenUsed="1"/>
+    <w:lsdException w:name="Table Grid 6" w:semiHidden="1" w:unhideWhenUsed="1"/>
+    <w:lsdException w:name="Table Grid 7" w:semiHidden="1" w:unhideWhenUsed="1"/>
+    <w:lsdException w:name="Table Grid 8" w:semiHidden="1" w:unhideWhenUsed="1"/>
+    <w:lsdException w:name="Table List 1" w:semiHidden="1" w:unhideWhenUsed="1"/>
+    <w:lsdException w:name="Table List 2" w:semiHidden="1" w:unhideWhenUsed="1"/>
+    <w:lsdException w:name="Table List 3" w:semiHidden="1" w:unhideWhenUsed="1"/>
+    <w:lsdException w:name="Table List 4" w:semiHidden="1" w:unhideWhenUsed="1"/>
+    <w:lsdException w:name="Table List 5" w:semiHidden="1" w:unhideWhenUsed="1"/>
+    <w:lsdException w:name="Table List 6" w:semiHidden="1" w:unhideWhenUsed="1"/>
+    <w:lsdException w:name="Table List 7" w:semiHidden="1" w:unhideWhenUsed="1"/>
+    <w:lsdException w:name="Table List 8" w:semiHidden="1" w:unhideWhenUsed="1"/>
+    <w:lsdException w:name="Table 3D effects 1" w:semiHidden="1" w:unhideWhenUsed="1"/>
+    <w:lsdException w:name="Table 3D effects 2" w:semiHidden="1" w:unhideWhenUsed="1"/>
+    <w:lsdException w:name="Table 3D effects 3" w:semiHidden="1" w:unhideWhenUsed="1"/>
+    <w:lsdException w:name="Table Contemporary" w:semiHidden="1" w:unhideWhenUsed="1"/>
+    <w:lsdException w:name="Table Elegant" w:semiHidden="1" w:unhideWhenUsed="1"/>
+    <w:lsdException w:name="Table Professional" w:semiHidden="1" w:unhideWhenUsed="1"/>
+    <w:lsdException w:name="Table Subtle 1" w:semiHidden="1" w:unhideWhenUsed="1"/>
+    <w:lsdException w:name="Table Subtle 2" w:semiHidden="1" w:unhideWhenUsed="1"/>
+    <w:lsdException w:name="Table Web 1" w:semiHidden="1" w:unhideWhenUsed="1"/>
+    <w:lsdException w:name="Table Web 2" w:semiHidden="1" w:unhideWhenUsed="1"/>
+    <w:lsdException w:name="Table Web 3" w:semiHidden="1" w:unhideWhenUsed="1"/>
+    <w:lsdException w:name="Balloon Text" w:semiHidden="1" w:unhideWhenUsed="1"/>
+    <w:lsdException w:name="Table Grid" w:semiHidden="1" w:uiPriority="59" w:unhideWhenUsed="1"/>
+    <w:lsdException w:name="Table Theme" w:semiHidden="1" w:unhideWhenUsed="1"/>
+    <w:lsdException w:name="Placeholder Text" w:semiHidden="1"/>
+    <w:lsdException w:name="No Spacing" w:uiPriority="1" w:qFormat="1"/>
+    <w:lsdException w:name="Light Shading" w:uiPriority="60"/>
+    <w:lsdException w:name="Light List" w:uiPriority="61"/>
+    <w:lsdException w:name="Light Grid" w:uiPriority="62"/>
+    <w:lsdException w:name="Medium Shading 1" w:uiPriority="63"/>
+    <w:lsdException w:name="Medium Shading 2" w:uiPriority="64"/>
+    <w:lsdException w:name="Medium List 1" w:uiPriority="65"/>
+    <w:lsdException w:name="Medium List 2" w:uiPriority="66"/>
+    <w:lsdException w:name="Medium Grid 1" w:uiPriority="67"/>
+    <w:lsdException w:name="Medium Grid 2" w:uiPriority="68"/>
+    <w:lsdException w:name="Medium Grid 3" w:uiPriority="69"/>
+    <w:lsdException w:name="Dark List" w:uiPriority="70"/>
+    <w:lsdException w:name="Colorful Shading" w:uiPriority="71"/>
+    <w:lsdException w:name="Colorful List" w:uiPriority="72"/>
+    <w:lsdException w:name="Colorful Grid" w:uiPriority="73"/>
+    <w:lsdException w:name="Light Shading Accent 1" w:uiPriority="60"/>
+    <w:lsdException w:name="Light List Accent 1" w:uiPriority="61"/>
+    <w:lsdException w:name="Light Grid Accent 1" w:uiPriority="62"/>
+    <w:lsdException w:name="Medium Shading 1 Accent 1" w:uiPriority="63"/>
+    <w:lsdException w:name="Medium Shading 2 Accent 1" w:uiPriority="64"/>
+    <w:lsdException w:name="Medium List 1 Accent 1" w:uiPriority="65"/>
+    <w:lsdException w:name="Revision" w:semiHidden="1"/>
+    <w:lsdException w:name="List Paragraph" w:uiPriority="34" w:qFormat="1"/>
+    <w:lsdException w:name="Quote" w:uiPriority="29" w:qFormat="1"/>
+    <w:lsdException w:name="Intense Quote" w:uiPriority="30" w:qFormat="1"/>
+    <w:lsdException w:name="Medium List 2 Accent 1" w:uiPriority="66"/>
+    <w:lsdException w:name="Medium Grid 1 Accent 1" w:uiPriority="67"/>
+    <w:lsdException w:name="Medium Grid 2 Accent 1" w:uiPriority="68"/>
+    <w:lsdException w:name="Medium Grid 3 Accent 1" w:uiPriority="69"/>
+    <w:lsdException w:name="Dark List Accent 1" w:uiPriority="70"/>
+    <w:lsdException w:name="Colorful Shading Accent 1" w:uiPriority="71"/>
+    <w:lsdException w:name="Colorful List Accent 1" w:uiPriority="72"/>
+    <w:lsdException w:name="Colorful Grid Accent 1" w:uiPriority="73"/>
+    <w:lsdException w:name="Light Shading Accent 2" w:uiPriority="60"/>
+    <w:lsdException w:name="Light List Accent 2" w:uiPriority="61"/>
+    <w:lsdException w:name="Light Grid Accent 2" w:uiPriority="62"/>
+    <w:lsdException w:name="Medium Shading 1 Accent 2" w:uiPriority="63"/>
+    <w:lsdException w:name="Medium Shading 2 Accent 2" w:uiPriority="64"/>
+    <w:lsdException w:name="Medium List 1 Accent 2" w:uiPriority="65"/>
+    <w:lsdException w:name="Medium List 2 Accent 2" w:uiPriority="66"/>
+    <w:lsdException w:name="Medium Grid 1 Accent 2" w:uiPriority="67"/>
+    <w:lsdException w:name="Medium Grid 2 Accent 2" w:uiPriority="68"/>
+    <w:lsdException w:name="Medium Grid 3 Accent 2" w:uiPriority="69"/>
+    <w:lsdException w:name="Dark List Accent 2" w:uiPriority="70"/>
+    <w:lsdException w:name="Colorful Shading Accent 2" w:uiPriority="71"/>
+    <w:lsdException w:name="Colorful List Accent 2" w:uiPriority="72"/>
+    <w:lsdException w:name="Colorful Grid Accent 2" w:uiPriority="73"/>
+    <w:lsdException w:name="Light Shading Accent 3" w:uiPriority="60"/>
+    <w:lsdException w:name="Light List Accent 3" w:uiPriority="61"/>
+    <w:lsdException w:name="Light Grid Accent 3" w:uiPriority="62"/>
+    <w:lsdException w:name="Medium Shading 1 Accent 3" w:uiPriority="63"/>
+    <w:lsdException w:name="Medium Shading 2 Accent 3" w:uiPriority="64"/>
+    <w:lsdException w:name="Medium List 1 Accent 3" w:uiPriority="65"/>
+    <w:lsdException w:name="Medium List 2 Accent 3" w:uiPriority="66"/>
+    <w:lsdException w:name="Medium Grid 1 Accent 3" w:uiPriority="67"/>
+    <w:lsdException w:name="Medium Grid 2 Accent 3" w:uiPriority="68"/>
+    <w:lsdException w:name="Medium Grid 3 Accent 3" w:uiPriority="69"/>
+    <w:lsdException w:name="Dark List Accent 3" w:uiPriority="70"/>
+    <w:lsdException w:name="Colorful Shading Accent 3" w:uiPriority="71"/>
+    <w:lsdException w:name="Colorful List Accent 3" w:uiPriority="72"/>
+    <w:lsdException w:name="Colorful Grid Accent 3" w:uiPriority="73"/>
+    <w:lsdException w:name="Light Shading Accent 4" w:uiPriority="60"/>
+    <w:lsdException w:name="Light List Accent 4" w:uiPriority="61"/>
+    <w:lsdException w:name="Light Grid Accent 4" w:uiPriority="62"/>
+    <w:lsdException w:name="Medium Shading 1 Accent 4" w:uiPriority="63"/>
+    <w:lsdException w:name="Medium Shading 2 Accent 4" w:uiPriority="64"/>
+    <w:lsdException w:name="Medium List 1 Accent 4" w:uiPriority="65"/>
+    <w:lsdException w:name="Medium List 2 Accent 4" w:uiPriority="66"/>
+    <w:lsdException w:name="Medium Grid 1 Accent 4" w:uiPriority="67"/>
+    <w:lsdException w:name="Medium Grid 2 Accent 4" w:uiPriority="68"/>
+    <w:lsdException w:name="Medium Grid 3 Accent 4" w:uiPriority="69"/>
+    <w:lsdException w:name="Dark List Accent 4" w:uiPriority="70"/>
+    <w:lsdException w:name="Colorful Shading Accent 4" w:uiPriority="71"/>
+    <w:lsdException w:name="Colorful List Accent 4" w:uiPriority="72"/>
+    <w:lsdException w:name="Colorful Grid Accent 4" w:uiPriority="73"/>
+    <w:lsdException w:name="Light Shading Accent 5" w:uiPriority="60"/>
+    <w:lsdException w:name="Light List Accent 5" w:uiPriority="61"/>
+    <w:lsdException w:name="Light Grid Accent 5" w:uiPriority="62"/>
+    <w:lsdException w:name="Medium Shading 1 Accent 5" w:uiPriority="63"/>
+    <w:lsdException w:name="Medium Shading 2 Accent 5" w:uiPriority="64"/>
+    <w:lsdException w:name="Medium List 1 Accent 5" w:uiPriority="65"/>
+    <w:lsdException w:name="Medium List 2 Accent 5" w:uiPriority="66"/>
+    <w:lsdException w:name="Medium Grid 1 Accent 5" w:uiPriority="67"/>
+    <w:lsdException w:name="Medium Grid 2 Accent 5" w:uiPriority="68"/>
+    <w:lsdException w:name="Medium Grid 3 Accent 5" w:uiPriority="69"/>
+    <w:lsdException w:name="Dark List Accent 5" w:uiPriority="70"/>
+    <w:lsdException w:name="Colorful Shading Accent 5" w:uiPriority="71"/>
+    <w:lsdException w:name="Colorful List Accent 5" w:uiPriority="72"/>
+    <w:lsdException w:name="Colorful Grid Accent 5" w:uiPriority="73"/>
+    <w:lsdException w:name="Light Shading Accent 6" w:uiPriority="60"/>
+    <w:lsdException w:name="Light List Accent 6" w:uiPriority="61"/>
+    <w:lsdException w:name="Light Grid Accent 6" w:uiPriority="62"/>
+    <w:lsdException w:name="Medium Shading 1 Accent 6" w:uiPriority="63"/>
+    <w:lsdException w:name="Medium Shading 2 Accent 6" w:uiPriority="64"/>
+    <w:lsdException w:name="Medium List 1 Accent 6" w:uiPriority="65"/>
+    <w:lsdException w:name="Medium List 2 Accent 6" w:uiPriority="66"/>
+    <w:lsdException w:name="Medium Grid 1 Accent 6" w:uiPriority="67"/>
+    <w:lsdException w:name="Medium Grid 2 Accent 6" w:uiPriority="68"/>
+    <w:lsdException w:name="Medium Grid 3 Accent 6" w:uiPriority="69"/>
+    <w:lsdException w:name="Dark List Accent 6" w:uiPriority="70"/>
+    <w:lsdException w:name="Colorful Shading Accent 6" w:uiPriority="71"/>
+    <w:lsdException w:name="Colorful List Accent 6" w:uiPriority="72"/>
+    <w:lsdException w:name="Colorful Grid Accent 6" w:uiPriority="73"/>
+    <w:lsdException w:name="Subtle Emphasis" w:uiPriority="19" w:qFormat="1"/>
+    <w:lsdException w:name="Intense Emphasis" w:uiPriority="21" w:qFormat="1"/>
+    <w:lsdException w:name="Subtle Reference" w:uiPriority="31" w:qFormat="1"/>
+    <w:lsdException w:name="Intense Reference" w:uiPriority="32" w:qFormat="1"/>
+    <w:lsdException w:name="Book Title" w:uiPriority="33" w:qFormat="1"/>
+    <w:lsdException w:name="Bibliography" w:semiHidden="1" w:uiPriority="37" w:unhideWhenUsed="1"/>
+    <w:lsdException w:name="TOC Heading" w:semiHidden="1" w:uiPriority="39" w:unhideWhenUsed="1" w:qFormat="1"/>
+    <w:lsdException w:name="Plain Table 1" w:uiPriority="41"/>
+    <w:lsdException w:name="Plain Table 2" w:uiPriority="42"/>
+    <w:lsdException w:name="Plain Table 3" w:uiPriority="43"/>
+    <w:lsdException w:name="Plain Table 4" w:uiPriority="44"/>
+    <w:lsdException w:name="Plain Table 5" w:uiPriority="45"/>
+    <w:lsdException w:name="Grid Table Light" w:uiPriority="40"/>
+    <w:lsdException w:name="Grid Table 1 Light" w:uiPriority="46"/>
+    <w:lsdException w:name="Grid Table 2" w:uiPriority="47"/>
+    <w:lsdException w:name="Grid Table 3" w:uiPriority="48"/>
+    <w:lsdException w:name="Grid Table 4" w:uiPriority="49"/>
+    <w:lsdException w:name="Grid Table 5 Dark" w:uiPriority="50"/>
+    <w:lsdException w:name="Grid Table 6 Colorful" w:uiPriority="51"/>
+    <w:lsdException w:name="Grid Table 7 Colorful" w:uiPriority="52"/>
+    <w:lsdException w:name="Grid Table 1 Light Accent 1" w:uiPriority="46"/>
+    <w:lsdException w:name="Grid Table 2 Accent 1" w:uiPriority="47"/>
+    <w:lsdException w:name="Grid Table 3 Accent 1" w:uiPriority="48"/>
+    <w:lsdException w:name="Grid Table 4 Accent 1" w:uiPriority="49"/>
+    <w:lsdException w:name="Grid Table 5 Dark Accent 1" w:uiPriority="50"/>
+    <w:lsdException w:name="Grid Table 6 Colorful Accent 1" w:uiPriority="51"/>
+    <w:lsdException w:name="Grid Table 7 Colorful Accent 1" w:uiPriority="52"/>
+    <w:lsdException w:name="Grid Table 1 Light Accent 2" w:uiPriority="46"/>
+    <w:lsdException w:name="Grid Table 2 Accent 2" w:uiPriority="47"/>
+    <w:lsdException w:name="Grid Table 3 Accent 2" w:uiPriority="48"/>
+    <w:lsdException w:name="Grid Table 4 Accent 2" w:uiPriority="49"/>
+    <w:lsdException w:name="Grid Table 5 Dark Accent 2" w:uiPriority="50"/>
+    <w:lsdException w:name="Grid Table 6 Colorful Accent 2" w:uiPriority="51"/>
+    <w:lsdException w:name="Grid Table 7 Colorful Accent 2" w:uiPriority="52"/>
+    <w:lsdException w:name="Grid Table 1 Light Accent 3" w:uiPriority="46"/>
+    <w:lsdException w:name="Grid Table 2 Accent 3" w:uiPriority="47"/>
+    <w:lsdException w:name="Grid Table 3 Accent 3" w:uiPriority="48"/>
+    <w:lsdException w:name="Grid Table 4 Accent 3" w:uiPriority="49"/>
+    <w:lsdException w:name="Grid Table 5 Dark Accent 3" w:uiPriority="50"/>
+    <w:lsdException w:name="Grid Table 6 Colorful Accent 3" w:uiPriority="51"/>
+    <w:lsdException w:name="Grid Table 7 Colorful Accent 3" w:uiPriority="52"/>
+    <w:lsdException w:name="Grid Table 1 Light Accent 4" w:uiPriority="46"/>
+    <w:lsdException w:name="Grid Table 2 Accent 4" w:uiPriority="47"/>
+    <w:lsdException w:name="Grid Table 3 Accent 4" w:uiPriority="48"/>
+    <w:lsdException w:name="Grid Table 4 Accent 4" w:uiPriority="49"/>
+    <w:lsdException w:name="Grid Table 5 Dark Accent 4" w:uiPriority="50"/>
+    <w:lsdException w:name="Grid Table 6 Colorful Accent 4" w:uiPriority="51"/>
+    <w:lsdException w:name="Grid Table 7 Colorful Accent 4" w:uiPriority="52"/>
+    <w:lsdException w:name="Grid Table 1 Light Accent 5" w:uiPriority="46"/>
+    <w:lsdException w:name="Grid Table 2 Accent 5" w:uiPriority="47"/>
+    <w:lsdException w:name="Grid Table 3 Accent 5" w:uiPriority="48"/>
+    <w:lsdException w:name="Grid Table 4 Accent 5" w:uiPriority="49"/>
+    <w:lsdException w:name="Grid Table 5 Dark Accent 5" w:uiPriority="50"/>
+    <w:lsdException w:name="Grid Table 6 Colorful Accent 5" w:uiPriority="51"/>
+    <w:lsdException w:name="Grid Table 7 Colorful Accent 5" w:uiPriority="52"/>
+    <w:lsdException w:name="Grid Table 1 Light Accent 6" w:uiPriority="46"/>
+    <w:lsdException w:name="Grid Table 2 Accent 6" w:uiPriority="47"/>
+    <w:lsdException w:name="Grid Table 3 Accent 6" w:uiPriority="48"/>
+    <w:lsdException w:name="Grid Table 4 Accent 6" w:uiPriority="49"/>
+    <w:lsdException w:name="Grid Table 5 Dark Accent 6" w:uiPriority="50"/>
+    <w:lsdException w:name="Grid Table 6 Colorful Accent 6" w:uiPriority="51"/>
+    <w:lsdException w:name="Grid Table 7 Colorful Accent 6" w:uiPriority="52"/>
+    <w:lsdException w:name="List Table 1 Light" w:uiPriority="46"/>
+    <w:lsdException w:name="List Table 2" w:uiPriority="47"/>
+    <w:lsdException w:name="List Table 3" w:uiPriority="48"/>
+    <w:lsdException w:name="List Table 4" w:uiPriority="49"/>
+    <w:lsdException w:name="List Table 5 Dark" w:uiPriority="50"/>
+    <w:lsdException w:name="List Table 6 Colorful" w:uiPriority="51"/>
+    <w:lsdException w:name="List Table 7 Colorful" w:uiPriority="52"/>
+    <w:lsdException w:name="List Table 1 Light Accent 1" w:uiPriority="46"/>
+    <w:lsdException w:name="List Table 2 Accent 1" w:uiPriority="47"/>
+    <w:lsdException w:name="List Table 3 Accent 1" w:uiPriority="48"/>
+    <w:lsdException w:name="List Table 4 Accent 1" w:uiPriority="49"/>
+    <w:lsdException w:name="List Table 5 Dark Accent 1" w:uiPriority="50"/>
+    <w:lsdException w:name="List Table 6 Colorful Accent 1" w:uiPriority="51"/>
+    <w:lsdException w:name="List Table 7 Colorful Accent 1" w:uiPriority="52"/>
+    <w:lsdException w:name="List Table 1 Light Accent 2" w:uiPriority="46"/>
+    <w:lsdException w:name="List Table 2 Accent 2" w:uiPriority="47"/>
+    <w:lsdException w:name="List Table 3 Accent 2" w:uiPriority="48"/>
+    <w:lsdException w:name="List Table 4 Accent 2" w:uiPriority="49"/>
+    <w:lsdException w:name="List Table 5 Dark Accent 2" w:uiPriority="50"/>
+    <w:lsdException w:name="List Table 6 Colorful Accent 2" w:uiPriority="51"/>
+    <w:lsdException w:name="List Table 7 Colorful Accent 2" w:uiPriority="52"/>
+    <w:lsdException w:name="List Table 1 Light Accent 3" w:uiPriority="46"/>
+    <w:lsdException w:name="List Table 2 Accent 3" w:uiPriority="47"/>
+    <w:lsdException w:name="List Table 3 Accent 3" w:uiPriority="48"/>
+    <w:lsdException w:name="List Table 4 Accent 3" w:uiPriority="49"/>
+    <w:lsdException w:name="List Table 5 Dark Accent 3" w:uiPriority="50"/>
+    <w:lsdException w:name="List Table 6 Colorful Accent 3" w:uiPriority="51"/>
+    <w:lsdException w:name="List Table 7 Colorful Accent 3" w:uiPriority="52"/>
+    <w:lsdException w:name="List Table 1 Light Accent 4" w:uiPriority="46"/>
+    <w:lsdException w:name="List Table 2 Accent 4" w:uiPriority="47"/>
+    <w:lsdException w:name="List Table 3 Accent 4" w:uiPriority="48"/>
+    <w:lsdException w:name="List Table 4 Accent 4" w:uiPriority="49"/>
+    <w:lsdException w:name="List Table 5 Dark Accent 4" w:uiPriority="50"/>
+    <w:lsdException w:name="List Table 6 Colorful Accent 4" w:uiPriority="51"/>
+    <w:lsdException w:name="List Table 7 Colorful Accent 4" w:uiPriority="52"/>
+    <w:lsdException w:name="List Table 1 Light Accent 5" w:uiPriority="46"/>
+    <w:lsdException w:name="List Table 2 Accent 5" w:uiPriority="47"/>
+    <w:lsdException w:name="List Table 3 Accent 5" w:uiPriority="48"/>
+    <w:lsdException w:name="List Table 4 Accent 5" w:uiPriority="49"/>
+    <w:lsdException w:name="List Table 5 Dark Accent 5" w:uiPriority="50"/>
+    <w:lsdException w:name="List Table 6 Colorful Accent 5" w:uiPriority="51"/>
+    <w:lsdException w:name="List Table 7 Colorful Accent 5" w:uiPriority="52"/>
+    <w:lsdException w:name="List Table 1 Light Accent 6" w:uiPriority="46"/>
+    <w:lsdException w:name="List Table 2 Accent 6" w:uiPriority="47"/>
+    <w:lsdException w:name="List Table 3 Accent 6" w:uiPriority="48"/>
+    <w:lsdException w:name="List Table 4 Accent 6" w:uiPriority="49"/>
+    <w:lsdException w:name="List Table 5 Dark Accent 6" w:uiPriority="50"/>
+    <w:lsdException w:name="List Table 6 Colorful Accent 6" w:uiPriority="51"/>
+    <w:lsdException w:name="List Table 7 Colorful Accent 6" w:uiPriority="52"/>
+    <w:lsdException w:name="Mention" w:semiHidden="1" w:unhideWhenUsed="1"/>
+    <w:lsdException w:name="Smart Hyperlink" w:semiHidden="1" w:unhideWhenUsed="1"/>
+    <w:lsdException w:name="Hashtag" w:semiHidden="1" w:unhideWhenUsed="1"/>
+    <w:lsdException w:name="Unresolved Mention" w:semiHidden="1" w:unhideWhenUsed="1"/>
+    <w:lsdException w:name="Smart Link" w:semiHidden="1" w:unhideWhenUsed="1"/>
+    <w:lsdException w:name="Smart Link Error" w:semiHidden="1" w:unhideWhenUsed="1"/>
   </w:latentStyles>
   <w:style w:type="paragraph" w:default="1" w:styleId="Normal">
     <w:name w:val="Normal"/>
@@ -9211,825 +9573,6 @@
 </w:styles>
 </file>
 
-<file path=word/stylesWithEffects.xml><?xml version="1.0" encoding="utf-8"?>
-<w:styles xmlns:wpc="http://schemas.microsoft.com/office/word/2010/wordprocessingCanvas" xmlns:mc="http://schemas.openxmlformats.org/markup-compatibility/2006" xmlns:o="urn:schemas-microsoft-com:office:office" xmlns:r="http://schemas.openxmlformats.org/officeDocument/2006/relationships" xmlns:m="http://schemas.openxmlformats.org/officeDocument/2006/math" xmlns:v="urn:schemas-microsoft-com:vml" xmlns:wp14="http://schemas.microsoft.com/office/word/2010/wordprocessingDrawing" xmlns:wp="http://schemas.openxmlformats.org/drawingml/2006/wordprocessingDrawing" xmlns:w10="urn:schemas-microsoft-com:office:word" xmlns:w="http://schemas.openxmlformats.org/wordprocessingml/2006/main" xmlns:w14="http://schemas.microsoft.com/office/word/2010/wordml" xmlns:wpg="http://schemas.microsoft.com/office/word/2010/wordprocessingGroup" xmlns:wpi="http://schemas.microsoft.com/office/word/2010/wordprocessingInk" xmlns:wne="http://schemas.microsoft.com/office/word/2006/wordml" xmlns:wps="http://schemas.microsoft.com/office/word/2010/wordprocessingShape" mc:Ignorable="w14 wp14">
-  <w:docDefaults>
-    <w:rPrDefault>
-      <w:rPr>
-        <w:rFonts w:asciiTheme="minorHAnsi" w:eastAsiaTheme="minorHAnsi" w:hAnsiTheme="minorHAnsi" w:cstheme="minorBidi"/>
-        <w:sz w:val="22"/>
-        <w:szCs w:val="22"/>
-        <w:lang w:val="de-CH" w:eastAsia="en-US" w:bidi="ar-SA"/>
-      </w:rPr>
-    </w:rPrDefault>
-    <w:pPrDefault>
-      <w:pPr>
-        <w:spacing w:after="200" w:line="276" w:lineRule="auto"/>
-      </w:pPr>
-    </w:pPrDefault>
-  </w:docDefaults>
-  <w:latentStyles w:defLockedState="0" w:defUIPriority="99" w:defSemiHidden="1" w:defUnhideWhenUsed="1" w:defQFormat="0" w:count="267">
-    <w:lsdException w:name="Normal" w:semiHidden="0" w:uiPriority="0" w:unhideWhenUsed="0" w:qFormat="1"/>
-    <w:lsdException w:name="heading 1" w:semiHidden="0" w:uiPriority="9" w:unhideWhenUsed="0" w:qFormat="1"/>
-    <w:lsdException w:name="heading 2" w:uiPriority="9" w:qFormat="1"/>
-    <w:lsdException w:name="heading 3" w:uiPriority="9" w:qFormat="1"/>
-    <w:lsdException w:name="heading 4" w:uiPriority="9" w:qFormat="1"/>
-    <w:lsdException w:name="heading 5" w:uiPriority="9" w:qFormat="1"/>
-    <w:lsdException w:name="heading 6" w:uiPriority="9" w:qFormat="1"/>
-    <w:lsdException w:name="heading 7" w:uiPriority="9" w:qFormat="1"/>
-    <w:lsdException w:name="heading 8" w:uiPriority="9" w:qFormat="1"/>
-    <w:lsdException w:name="heading 9" w:uiPriority="9" w:qFormat="1"/>
-    <w:lsdException w:name="toc 1" w:uiPriority="39"/>
-    <w:lsdException w:name="toc 2" w:uiPriority="39"/>
-    <w:lsdException w:name="toc 3" w:uiPriority="39"/>
-    <w:lsdException w:name="toc 4" w:uiPriority="39"/>
-    <w:lsdException w:name="toc 5" w:uiPriority="39"/>
-    <w:lsdException w:name="toc 6" w:uiPriority="39"/>
-    <w:lsdException w:name="toc 7" w:uiPriority="39"/>
-    <w:lsdException w:name="toc 8" w:uiPriority="39"/>
-    <w:lsdException w:name="toc 9" w:uiPriority="39"/>
-    <w:lsdException w:name="caption" w:uiPriority="35" w:qFormat="1"/>
-    <w:lsdException w:name="Title" w:semiHidden="0" w:uiPriority="10" w:unhideWhenUsed="0" w:qFormat="1"/>
-    <w:lsdException w:name="Default Paragraph Font" w:uiPriority="1"/>
-    <w:lsdException w:name="Subtitle" w:semiHidden="0" w:uiPriority="11" w:unhideWhenUsed="0" w:qFormat="1"/>
-    <w:lsdException w:name="Strong" w:semiHidden="0" w:uiPriority="22" w:unhideWhenUsed="0" w:qFormat="1"/>
-    <w:lsdException w:name="Emphasis" w:semiHidden="0" w:uiPriority="20" w:unhideWhenUsed="0" w:qFormat="1"/>
-    <w:lsdException w:name="Table Grid" w:uiPriority="59"/>
-    <w:lsdException w:name="Placeholder Text" w:unhideWhenUsed="0"/>
-    <w:lsdException w:name="No Spacing" w:semiHidden="0" w:uiPriority="1" w:unhideWhenUsed="0" w:qFormat="1"/>
-    <w:lsdException w:name="Light Shading" w:semiHidden="0" w:uiPriority="60" w:unhideWhenUsed="0"/>
-    <w:lsdException w:name="Light List" w:semiHidden="0" w:uiPriority="61" w:unhideWhenUsed="0"/>
-    <w:lsdException w:name="Light Grid" w:semiHidden="0" w:uiPriority="62" w:unhideWhenUsed="0"/>
-    <w:lsdException w:name="Medium Shading 1" w:semiHidden="0" w:uiPriority="63" w:unhideWhenUsed="0"/>
-    <w:lsdException w:name="Medium Shading 2" w:semiHidden="0" w:uiPriority="64" w:unhideWhenUsed="0"/>
-    <w:lsdException w:name="Medium List 1" w:semiHidden="0" w:uiPriority="65" w:unhideWhenUsed="0"/>
-    <w:lsdException w:name="Medium List 2" w:semiHidden="0" w:uiPriority="66" w:unhideWhenUsed="0"/>
-    <w:lsdException w:name="Medium Grid 1" w:semiHidden="0" w:uiPriority="67" w:unhideWhenUsed="0"/>
-    <w:lsdException w:name="Medium Grid 2" w:semiHidden="0" w:uiPriority="68" w:unhideWhenUsed="0"/>
-    <w:lsdException w:name="Medium Grid 3" w:semiHidden="0" w:uiPriority="69" w:unhideWhenUsed="0"/>
-    <w:lsdException w:name="Dark List" w:semiHidden="0" w:uiPriority="70" w:unhideWhenUsed="0"/>
-    <w:lsdException w:name="Colorful Shading" w:semiHidden="0" w:uiPriority="71" w:unhideWhenUsed="0"/>
-    <w:lsdException w:name="Colorful List" w:semiHidden="0" w:uiPriority="72" w:unhideWhenUsed="0"/>
-    <w:lsdException w:name="Colorful Grid" w:semiHidden="0" w:uiPriority="73" w:unhideWhenUsed="0"/>
-    <w:lsdException w:name="Light Shading Accent 1" w:semiHidden="0" w:uiPriority="60" w:unhideWhenUsed="0"/>
-    <w:lsdException w:name="Light List Accent 1" w:semiHidden="0" w:uiPriority="61" w:unhideWhenUsed="0"/>
-    <w:lsdException w:name="Light Grid Accent 1" w:semiHidden="0" w:uiPriority="62" w:unhideWhenUsed="0"/>
-    <w:lsdException w:name="Medium Shading 1 Accent 1" w:semiHidden="0" w:uiPriority="63" w:unhideWhenUsed="0"/>
-    <w:lsdException w:name="Medium Shading 2 Accent 1" w:semiHidden="0" w:uiPriority="64" w:unhideWhenUsed="0"/>
-    <w:lsdException w:name="Medium List 1 Accent 1" w:semiHidden="0" w:uiPriority="65" w:unhideWhenUsed="0"/>
-    <w:lsdException w:name="Revision" w:unhideWhenUsed="0"/>
-    <w:lsdException w:name="List Paragraph" w:semiHidden="0" w:uiPriority="34" w:unhideWhenUsed="0" w:qFormat="1"/>
-    <w:lsdException w:name="Quote" w:semiHidden="0" w:uiPriority="29" w:unhideWhenUsed="0" w:qFormat="1"/>
-    <w:lsdException w:name="Intense Quote" w:semiHidden="0" w:uiPriority="30" w:unhideWhenUsed="0" w:qFormat="1"/>
-    <w:lsdException w:name="Medium List 2 Accent 1" w:semiHidden="0" w:uiPriority="66" w:unhideWhenUsed="0"/>
-    <w:lsdException w:name="Medium Grid 1 Accent 1" w:semiHidden="0" w:uiPriority="67" w:unhideWhenUsed="0"/>
-    <w:lsdException w:name="Medium Grid 2 Accent 1" w:semiHidden="0" w:uiPriority="68" w:unhideWhenUsed="0"/>
-    <w:lsdException w:name="Medium Grid 3 Accent 1" w:semiHidden="0" w:uiPriority="69" w:unhideWhenUsed="0"/>
-    <w:lsdException w:name="Dark List Accent 1" w:semiHidden="0" w:uiPriority="70" w:unhideWhenUsed="0"/>
-    <w:lsdException w:name="Colorful Shading Accent 1" w:semiHidden="0" w:uiPriority="71" w:unhideWhenUsed="0"/>
-    <w:lsdException w:name="Colorful List Accent 1" w:semiHidden="0" w:uiPriority="72" w:unhideWhenUsed="0"/>
-    <w:lsdException w:name="Colorful Grid Accent 1" w:semiHidden="0" w:uiPriority="73" w:unhideWhenUsed="0"/>
-    <w:lsdException w:name="Light Shading Accent 2" w:semiHidden="0" w:uiPriority="60" w:unhideWhenUsed="0"/>
-    <w:lsdException w:name="Light List Accent 2" w:semiHidden="0" w:uiPriority="61" w:unhideWhenUsed="0"/>
-    <w:lsdException w:name="Light Grid Accent 2" w:semiHidden="0" w:uiPriority="62" w:unhideWhenUsed="0"/>
-    <w:lsdException w:name="Medium Shading 1 Accent 2" w:semiHidden="0" w:uiPriority="63" w:unhideWhenUsed="0"/>
-    <w:lsdException w:name="Medium Shading 2 Accent 2" w:semiHidden="0" w:uiPriority="64" w:unhideWhenUsed="0"/>
-    <w:lsdException w:name="Medium List 1 Accent 2" w:semiHidden="0" w:uiPriority="65" w:unhideWhenUsed="0"/>
-    <w:lsdException w:name="Medium List 2 Accent 2" w:semiHidden="0" w:uiPriority="66" w:unhideWhenUsed="0"/>
-    <w:lsdException w:name="Medium Grid 1 Accent 2" w:semiHidden="0" w:uiPriority="67" w:unhideWhenUsed="0"/>
-    <w:lsdException w:name="Medium Grid 2 Accent 2" w:semiHidden="0" w:uiPriority="68" w:unhideWhenUsed="0"/>
-    <w:lsdException w:name="Medium Grid 3 Accent 2" w:semiHidden="0" w:uiPriority="69" w:unhideWhenUsed="0"/>
-    <w:lsdException w:name="Dark List Accent 2" w:semiHidden="0" w:uiPriority="70" w:unhideWhenUsed="0"/>
-    <w:lsdException w:name="Colorful Shading Accent 2" w:semiHidden="0" w:uiPriority="71" w:unhideWhenUsed="0"/>
-    <w:lsdException w:name="Colorful List Accent 2" w:semiHidden="0" w:uiPriority="72" w:unhideWhenUsed="0"/>
-    <w:lsdException w:name="Colorful Grid Accent 2" w:semiHidden="0" w:uiPriority="73" w:unhideWhenUsed="0"/>
-    <w:lsdException w:name="Light Shading Accent 3" w:semiHidden="0" w:uiPriority="60" w:unhideWhenUsed="0"/>
-    <w:lsdException w:name="Light List Accent 3" w:semiHidden="0" w:uiPriority="61" w:unhideWhenUsed="0"/>
-    <w:lsdException w:name="Light Grid Accent 3" w:semiHidden="0" w:uiPriority="62" w:unhideWhenUsed="0"/>
-    <w:lsdException w:name="Medium Shading 1 Accent 3" w:semiHidden="0" w:uiPriority="63" w:unhideWhenUsed="0"/>
-    <w:lsdException w:name="Medium Shading 2 Accent 3" w:semiHidden="0" w:uiPriority="64" w:unhideWhenUsed="0"/>
-    <w:lsdException w:name="Medium List 1 Accent 3" w:semiHidden="0" w:uiPriority="65" w:unhideWhenUsed="0"/>
-    <w:lsdException w:name="Medium List 2 Accent 3" w:semiHidden="0" w:uiPriority="66" w:unhideWhenUsed="0"/>
-    <w:lsdException w:name="Medium Grid 1 Accent 3" w:semiHidden="0" w:uiPriority="67" w:unhideWhenUsed="0"/>
-    <w:lsdException w:name="Medium Grid 2 Accent 3" w:semiHidden="0" w:uiPriority="68" w:unhideWhenUsed="0"/>
-    <w:lsdException w:name="Medium Grid 3 Accent 3" w:semiHidden="0" w:uiPriority="69" w:unhideWhenUsed="0"/>
-    <w:lsdException w:name="Dark List Accent 3" w:semiHidden="0" w:uiPriority="70" w:unhideWhenUsed="0"/>
-    <w:lsdException w:name="Colorful Shading Accent 3" w:semiHidden="0" w:uiPriority="71" w:unhideWhenUsed="0"/>
-    <w:lsdException w:name="Colorful List Accent 3" w:semiHidden="0" w:uiPriority="72" w:unhideWhenUsed="0"/>
-    <w:lsdException w:name="Colorful Grid Accent 3" w:semiHidden="0" w:uiPriority="73" w:unhideWhenUsed="0"/>
-    <w:lsdException w:name="Light Shading Accent 4" w:semiHidden="0" w:uiPriority="60" w:unhideWhenUsed="0"/>
-    <w:lsdException w:name="Light List Accent 4" w:semiHidden="0" w:uiPriority="61" w:unhideWhenUsed="0"/>
-    <w:lsdException w:name="Light Grid Accent 4" w:semiHidden="0" w:uiPriority="62" w:unhideWhenUsed="0"/>
-    <w:lsdException w:name="Medium Shading 1 Accent 4" w:semiHidden="0" w:uiPriority="63" w:unhideWhenUsed="0"/>
-    <w:lsdException w:name="Medium Shading 2 Accent 4" w:semiHidden="0" w:uiPriority="64" w:unhideWhenUsed="0"/>
-    <w:lsdException w:name="Medium List 1 Accent 4" w:semiHidden="0" w:uiPriority="65" w:unhideWhenUsed="0"/>
-    <w:lsdException w:name="Medium List 2 Accent 4" w:semiHidden="0" w:uiPriority="66" w:unhideWhenUsed="0"/>
-    <w:lsdException w:name="Medium Grid 1 Accent 4" w:semiHidden="0" w:uiPriority="67" w:unhideWhenUsed="0"/>
-    <w:lsdException w:name="Medium Grid 2 Accent 4" w:semiHidden="0" w:uiPriority="68" w:unhideWhenUsed="0"/>
-    <w:lsdException w:name="Medium Grid 3 Accent 4" w:semiHidden="0" w:uiPriority="69" w:unhideWhenUsed="0"/>
-    <w:lsdException w:name="Dark List Accent 4" w:semiHidden="0" w:uiPriority="70" w:unhideWhenUsed="0"/>
-    <w:lsdException w:name="Colorful Shading Accent 4" w:semiHidden="0" w:uiPriority="71" w:unhideWhenUsed="0"/>
-    <w:lsdException w:name="Colorful List Accent 4" w:semiHidden="0" w:uiPriority="72" w:unhideWhenUsed="0"/>
-    <w:lsdException w:name="Colorful Grid Accent 4" w:semiHidden="0" w:uiPriority="73" w:unhideWhenUsed="0"/>
-    <w:lsdException w:name="Light Shading Accent 5" w:semiHidden="0" w:uiPriority="60" w:unhideWhenUsed="0"/>
-    <w:lsdException w:name="Light List Accent 5" w:semiHidden="0" w:uiPriority="61" w:unhideWhenUsed="0"/>
-    <w:lsdException w:name="Light Grid Accent 5" w:semiHidden="0" w:uiPriority="62" w:unhideWhenUsed="0"/>
-    <w:lsdException w:name="Medium Shading 1 Accent 5" w:semiHidden="0" w:uiPriority="63" w:unhideWhenUsed="0"/>
-    <w:lsdException w:name="Medium Shading 2 Accent 5" w:semiHidden="0" w:uiPriority="64" w:unhideWhenUsed="0"/>
-    <w:lsdException w:name="Medium List 1 Accent 5" w:semiHidden="0" w:uiPriority="65" w:unhideWhenUsed="0"/>
-    <w:lsdException w:name="Medium List 2 Accent 5" w:semiHidden="0" w:uiPriority="66" w:unhideWhenUsed="0"/>
-    <w:lsdException w:name="Medium Grid 1 Accent 5" w:semiHidden="0" w:uiPriority="67" w:unhideWhenUsed="0"/>
-    <w:lsdException w:name="Medium Grid 2 Accent 5" w:semiHidden="0" w:uiPriority="68" w:unhideWhenUsed="0"/>
-    <w:lsdException w:name="Medium Grid 3 Accent 5" w:semiHidden="0" w:uiPriority="69" w:unhideWhenUsed="0"/>
-    <w:lsdException w:name="Dark List Accent 5" w:semiHidden="0" w:uiPriority="70" w:unhideWhenUsed="0"/>
-    <w:lsdException w:name="Colorful Shading Accent 5" w:semiHidden="0" w:uiPriority="71" w:unhideWhenUsed="0"/>
-    <w:lsdException w:name="Colorful List Accent 5" w:semiHidden="0" w:uiPriority="72" w:unhideWhenUsed="0"/>
-    <w:lsdException w:name="Colorful Grid Accent 5" w:semiHidden="0" w:uiPriority="73" w:unhideWhenUsed="0"/>
-    <w:lsdException w:name="Light Shading Accent 6" w:semiHidden="0" w:uiPriority="60" w:unhideWhenUsed="0"/>
-    <w:lsdException w:name="Light List Accent 6" w:semiHidden="0" w:uiPriority="61" w:unhideWhenUsed="0"/>
-    <w:lsdException w:name="Light Grid Accent 6" w:semiHidden="0" w:uiPriority="62" w:unhideWhenUsed="0"/>
-    <w:lsdException w:name="Medium Shading 1 Accent 6" w:semiHidden="0" w:uiPriority="63" w:unhideWhenUsed="0"/>
-    <w:lsdException w:name="Medium Shading 2 Accent 6" w:semiHidden="0" w:uiPriority="64" w:unhideWhenUsed="0"/>
-    <w:lsdException w:name="Medium List 1 Accent 6" w:semiHidden="0" w:uiPriority="65" w:unhideWhenUsed="0"/>
-    <w:lsdException w:name="Medium List 2 Accent 6" w:semiHidden="0" w:uiPriority="66" w:unhideWhenUsed="0"/>
-    <w:lsdException w:name="Medium Grid 1 Accent 6" w:semiHidden="0" w:uiPriority="67" w:unhideWhenUsed="0"/>
-    <w:lsdException w:name="Medium Grid 2 Accent 6" w:semiHidden="0" w:uiPriority="68" w:unhideWhenUsed="0"/>
-    <w:lsdException w:name="Medium Grid 3 Accent 6" w:semiHidden="0" w:uiPriority="69" w:unhideWhenUsed="0"/>
-    <w:lsdException w:name="Dark List Accent 6" w:semiHidden="0" w:uiPriority="70" w:unhideWhenUsed="0"/>
-    <w:lsdException w:name="Colorful Shading Accent 6" w:semiHidden="0" w:uiPriority="71" w:unhideWhenUsed="0"/>
-    <w:lsdException w:name="Colorful List Accent 6" w:semiHidden="0" w:uiPriority="72" w:unhideWhenUsed="0"/>
-    <w:lsdException w:name="Colorful Grid Accent 6" w:semiHidden="0" w:uiPriority="73" w:unhideWhenUsed="0"/>
-    <w:lsdException w:name="Subtle Emphasis" w:semiHidden="0" w:uiPriority="19" w:unhideWhenUsed="0" w:qFormat="1"/>
-    <w:lsdException w:name="Intense Emphasis" w:semiHidden="0" w:uiPriority="21" w:unhideWhenUsed="0" w:qFormat="1"/>
-    <w:lsdException w:name="Subtle Reference" w:semiHidden="0" w:uiPriority="31" w:unhideWhenUsed="0" w:qFormat="1"/>
-    <w:lsdException w:name="Intense Reference" w:semiHidden="0" w:uiPriority="32" w:unhideWhenUsed="0" w:qFormat="1"/>
-    <w:lsdException w:name="Book Title" w:semiHidden="0" w:uiPriority="33" w:unhideWhenUsed="0" w:qFormat="1"/>
-    <w:lsdException w:name="Bibliography" w:uiPriority="37"/>
-    <w:lsdException w:name="TOC Heading" w:uiPriority="39" w:qFormat="1"/>
-  </w:latentStyles>
-  <w:style w:type="paragraph" w:default="1" w:styleId="Normal">
-    <w:name w:val="Normal"/>
-    <w:qFormat/>
-  </w:style>
-  <w:style w:type="paragraph" w:styleId="Heading1">
-    <w:name w:val="heading 1"/>
-    <w:basedOn w:val="Normal"/>
-    <w:next w:val="Normal"/>
-    <w:link w:val="Heading1Char"/>
-    <w:uiPriority w:val="9"/>
-    <w:qFormat/>
-    <w:rsid w:val="00105B21"/>
-    <w:pPr>
-      <w:keepNext/>
-      <w:keepLines/>
-      <w:numPr>
-        <w:numId w:val="1"/>
-      </w:numPr>
-      <w:spacing w:before="480" w:after="0"/>
-      <w:outlineLvl w:val="0"/>
-    </w:pPr>
-    <w:rPr>
-      <w:rFonts w:asciiTheme="majorHAnsi" w:eastAsiaTheme="majorEastAsia" w:hAnsiTheme="majorHAnsi" w:cstheme="majorBidi"/>
-      <w:b/>
-      <w:bCs/>
-      <w:color w:val="365F91" w:themeColor="accent1" w:themeShade="BF"/>
-      <w:sz w:val="36"/>
-      <w:szCs w:val="28"/>
-    </w:rPr>
-  </w:style>
-  <w:style w:type="paragraph" w:styleId="Heading2">
-    <w:name w:val="heading 2"/>
-    <w:basedOn w:val="Normal"/>
-    <w:next w:val="Normal"/>
-    <w:link w:val="Heading2Char"/>
-    <w:uiPriority w:val="9"/>
-    <w:unhideWhenUsed/>
-    <w:qFormat/>
-    <w:rsid w:val="00105B21"/>
-    <w:pPr>
-      <w:keepNext/>
-      <w:keepLines/>
-      <w:numPr>
-        <w:ilvl w:val="1"/>
-        <w:numId w:val="1"/>
-      </w:numPr>
-      <w:spacing w:before="200" w:after="0"/>
-      <w:outlineLvl w:val="1"/>
-    </w:pPr>
-    <w:rPr>
-      <w:rFonts w:asciiTheme="majorHAnsi" w:eastAsiaTheme="majorEastAsia" w:hAnsiTheme="majorHAnsi" w:cstheme="majorBidi"/>
-      <w:b/>
-      <w:bCs/>
-      <w:color w:val="4F81BD" w:themeColor="accent1"/>
-      <w:sz w:val="32"/>
-      <w:szCs w:val="26"/>
-    </w:rPr>
-  </w:style>
-  <w:style w:type="paragraph" w:styleId="Heading3">
-    <w:name w:val="heading 3"/>
-    <w:basedOn w:val="Normal"/>
-    <w:next w:val="Normal"/>
-    <w:link w:val="Heading3Char"/>
-    <w:uiPriority w:val="9"/>
-    <w:unhideWhenUsed/>
-    <w:qFormat/>
-    <w:rsid w:val="00105B21"/>
-    <w:pPr>
-      <w:keepNext/>
-      <w:keepLines/>
-      <w:numPr>
-        <w:ilvl w:val="2"/>
-        <w:numId w:val="1"/>
-      </w:numPr>
-      <w:spacing w:before="200" w:after="0"/>
-      <w:outlineLvl w:val="2"/>
-    </w:pPr>
-    <w:rPr>
-      <w:rFonts w:asciiTheme="majorHAnsi" w:eastAsiaTheme="majorEastAsia" w:hAnsiTheme="majorHAnsi" w:cstheme="majorBidi"/>
-      <w:b/>
-      <w:bCs/>
-      <w:color w:val="4F81BD" w:themeColor="accent1"/>
-      <w:sz w:val="28"/>
-    </w:rPr>
-  </w:style>
-  <w:style w:type="paragraph" w:styleId="Heading4">
-    <w:name w:val="heading 4"/>
-    <w:basedOn w:val="Normal"/>
-    <w:next w:val="Normal"/>
-    <w:link w:val="Heading4Char"/>
-    <w:uiPriority w:val="9"/>
-    <w:semiHidden/>
-    <w:unhideWhenUsed/>
-    <w:qFormat/>
-    <w:rsid w:val="00105B21"/>
-    <w:pPr>
-      <w:keepNext/>
-      <w:keepLines/>
-      <w:numPr>
-        <w:ilvl w:val="3"/>
-        <w:numId w:val="1"/>
-      </w:numPr>
-      <w:spacing w:before="200" w:after="0"/>
-      <w:outlineLvl w:val="3"/>
-    </w:pPr>
-    <w:rPr>
-      <w:rFonts w:asciiTheme="majorHAnsi" w:eastAsiaTheme="majorEastAsia" w:hAnsiTheme="majorHAnsi" w:cstheme="majorBidi"/>
-      <w:b/>
-      <w:bCs/>
-      <w:i/>
-      <w:iCs/>
-      <w:color w:val="4F81BD" w:themeColor="accent1"/>
-    </w:rPr>
-  </w:style>
-  <w:style w:type="paragraph" w:styleId="Heading5">
-    <w:name w:val="heading 5"/>
-    <w:basedOn w:val="Normal"/>
-    <w:next w:val="Normal"/>
-    <w:link w:val="Heading5Char"/>
-    <w:uiPriority w:val="9"/>
-    <w:semiHidden/>
-    <w:unhideWhenUsed/>
-    <w:qFormat/>
-    <w:rsid w:val="00105B21"/>
-    <w:pPr>
-      <w:keepNext/>
-      <w:keepLines/>
-      <w:numPr>
-        <w:ilvl w:val="4"/>
-        <w:numId w:val="1"/>
-      </w:numPr>
-      <w:spacing w:before="200" w:after="0"/>
-      <w:outlineLvl w:val="4"/>
-    </w:pPr>
-    <w:rPr>
-      <w:rFonts w:asciiTheme="majorHAnsi" w:eastAsiaTheme="majorEastAsia" w:hAnsiTheme="majorHAnsi" w:cstheme="majorBidi"/>
-      <w:color w:val="243F60" w:themeColor="accent1" w:themeShade="7F"/>
-    </w:rPr>
-  </w:style>
-  <w:style w:type="paragraph" w:styleId="Heading6">
-    <w:name w:val="heading 6"/>
-    <w:basedOn w:val="Normal"/>
-    <w:next w:val="Normal"/>
-    <w:link w:val="Heading6Char"/>
-    <w:uiPriority w:val="9"/>
-    <w:semiHidden/>
-    <w:unhideWhenUsed/>
-    <w:qFormat/>
-    <w:rsid w:val="00105B21"/>
-    <w:pPr>
-      <w:keepNext/>
-      <w:keepLines/>
-      <w:numPr>
-        <w:ilvl w:val="5"/>
-        <w:numId w:val="1"/>
-      </w:numPr>
-      <w:spacing w:before="200" w:after="0"/>
-      <w:outlineLvl w:val="5"/>
-    </w:pPr>
-    <w:rPr>
-      <w:rFonts w:asciiTheme="majorHAnsi" w:eastAsiaTheme="majorEastAsia" w:hAnsiTheme="majorHAnsi" w:cstheme="majorBidi"/>
-      <w:i/>
-      <w:iCs/>
-      <w:color w:val="243F60" w:themeColor="accent1" w:themeShade="7F"/>
-    </w:rPr>
-  </w:style>
-  <w:style w:type="paragraph" w:styleId="Heading7">
-    <w:name w:val="heading 7"/>
-    <w:basedOn w:val="Normal"/>
-    <w:next w:val="Normal"/>
-    <w:link w:val="Heading7Char"/>
-    <w:uiPriority w:val="9"/>
-    <w:semiHidden/>
-    <w:unhideWhenUsed/>
-    <w:qFormat/>
-    <w:rsid w:val="00105B21"/>
-    <w:pPr>
-      <w:keepNext/>
-      <w:keepLines/>
-      <w:numPr>
-        <w:ilvl w:val="6"/>
-        <w:numId w:val="1"/>
-      </w:numPr>
-      <w:spacing w:before="200" w:after="0"/>
-      <w:outlineLvl w:val="6"/>
-    </w:pPr>
-    <w:rPr>
-      <w:rFonts w:asciiTheme="majorHAnsi" w:eastAsiaTheme="majorEastAsia" w:hAnsiTheme="majorHAnsi" w:cstheme="majorBidi"/>
-      <w:i/>
-      <w:iCs/>
-      <w:color w:val="404040" w:themeColor="text1" w:themeTint="BF"/>
-    </w:rPr>
-  </w:style>
-  <w:style w:type="paragraph" w:styleId="Heading8">
-    <w:name w:val="heading 8"/>
-    <w:basedOn w:val="Normal"/>
-    <w:next w:val="Normal"/>
-    <w:link w:val="Heading8Char"/>
-    <w:uiPriority w:val="9"/>
-    <w:semiHidden/>
-    <w:unhideWhenUsed/>
-    <w:qFormat/>
-    <w:rsid w:val="00105B21"/>
-    <w:pPr>
-      <w:keepNext/>
-      <w:keepLines/>
-      <w:numPr>
-        <w:ilvl w:val="7"/>
-        <w:numId w:val="1"/>
-      </w:numPr>
-      <w:spacing w:before="200" w:after="0"/>
-      <w:outlineLvl w:val="7"/>
-    </w:pPr>
-    <w:rPr>
-      <w:rFonts w:asciiTheme="majorHAnsi" w:eastAsiaTheme="majorEastAsia" w:hAnsiTheme="majorHAnsi" w:cstheme="majorBidi"/>
-      <w:color w:val="404040" w:themeColor="text1" w:themeTint="BF"/>
-      <w:sz w:val="20"/>
-      <w:szCs w:val="20"/>
-    </w:rPr>
-  </w:style>
-  <w:style w:type="paragraph" w:styleId="Heading9">
-    <w:name w:val="heading 9"/>
-    <w:basedOn w:val="Normal"/>
-    <w:next w:val="Normal"/>
-    <w:link w:val="Heading9Char"/>
-    <w:uiPriority w:val="9"/>
-    <w:semiHidden/>
-    <w:unhideWhenUsed/>
-    <w:qFormat/>
-    <w:rsid w:val="00105B21"/>
-    <w:pPr>
-      <w:keepNext/>
-      <w:keepLines/>
-      <w:numPr>
-        <w:ilvl w:val="8"/>
-        <w:numId w:val="1"/>
-      </w:numPr>
-      <w:spacing w:before="200" w:after="0"/>
-      <w:outlineLvl w:val="8"/>
-    </w:pPr>
-    <w:rPr>
-      <w:rFonts w:asciiTheme="majorHAnsi" w:eastAsiaTheme="majorEastAsia" w:hAnsiTheme="majorHAnsi" w:cstheme="majorBidi"/>
-      <w:i/>
-      <w:iCs/>
-      <w:color w:val="404040" w:themeColor="text1" w:themeTint="BF"/>
-      <w:sz w:val="20"/>
-      <w:szCs w:val="20"/>
-    </w:rPr>
-  </w:style>
-  <w:style w:type="character" w:default="1" w:styleId="DefaultParagraphFont">
-    <w:name w:val="Default Paragraph Font"/>
-    <w:uiPriority w:val="1"/>
-    <w:semiHidden/>
-    <w:unhideWhenUsed/>
-  </w:style>
-  <w:style w:type="table" w:default="1" w:styleId="TableNormal">
-    <w:name w:val="Normal Table"/>
-    <w:uiPriority w:val="99"/>
-    <w:semiHidden/>
-    <w:unhideWhenUsed/>
-    <w:tblPr>
-      <w:tblInd w:w="0" w:type="dxa"/>
-      <w:tblCellMar>
-        <w:top w:w="0" w:type="dxa"/>
-        <w:left w:w="108" w:type="dxa"/>
-        <w:bottom w:w="0" w:type="dxa"/>
-        <w:right w:w="108" w:type="dxa"/>
-      </w:tblCellMar>
-    </w:tblPr>
-  </w:style>
-  <w:style w:type="numbering" w:default="1" w:styleId="NoList">
-    <w:name w:val="No List"/>
-    <w:uiPriority w:val="99"/>
-    <w:semiHidden/>
-    <w:unhideWhenUsed/>
-  </w:style>
-  <w:style w:type="paragraph" w:styleId="Title">
-    <w:name w:val="Title"/>
-    <w:basedOn w:val="Normal"/>
-    <w:next w:val="Normal"/>
-    <w:link w:val="TitleChar"/>
-    <w:uiPriority w:val="10"/>
-    <w:qFormat/>
-    <w:rsid w:val="00105B21"/>
-    <w:pPr>
-      <w:pBdr>
-        <w:bottom w:val="single" w:sz="8" w:space="4" w:color="4F81BD" w:themeColor="accent1"/>
-      </w:pBdr>
-      <w:spacing w:after="300" w:line="240" w:lineRule="auto"/>
-      <w:contextualSpacing/>
-    </w:pPr>
-    <w:rPr>
-      <w:rFonts w:asciiTheme="majorHAnsi" w:eastAsiaTheme="majorEastAsia" w:hAnsiTheme="majorHAnsi" w:cstheme="majorBidi"/>
-      <w:color w:val="17365D" w:themeColor="text2" w:themeShade="BF"/>
-      <w:spacing w:val="5"/>
-      <w:kern w:val="28"/>
-      <w:sz w:val="52"/>
-      <w:szCs w:val="52"/>
-    </w:rPr>
-  </w:style>
-  <w:style w:type="character" w:customStyle="1" w:styleId="TitleChar">
-    <w:name w:val="Title Char"/>
-    <w:basedOn w:val="DefaultParagraphFont"/>
-    <w:link w:val="Title"/>
-    <w:uiPriority w:val="10"/>
-    <w:rsid w:val="00105B21"/>
-    <w:rPr>
-      <w:rFonts w:asciiTheme="majorHAnsi" w:eastAsiaTheme="majorEastAsia" w:hAnsiTheme="majorHAnsi" w:cstheme="majorBidi"/>
-      <w:color w:val="17365D" w:themeColor="text2" w:themeShade="BF"/>
-      <w:spacing w:val="5"/>
-      <w:kern w:val="28"/>
-      <w:sz w:val="52"/>
-      <w:szCs w:val="52"/>
-    </w:rPr>
-  </w:style>
-  <w:style w:type="character" w:customStyle="1" w:styleId="Heading1Char">
-    <w:name w:val="Heading 1 Char"/>
-    <w:basedOn w:val="DefaultParagraphFont"/>
-    <w:link w:val="Heading1"/>
-    <w:uiPriority w:val="9"/>
-    <w:rsid w:val="00105B21"/>
-    <w:rPr>
-      <w:rFonts w:asciiTheme="majorHAnsi" w:eastAsiaTheme="majorEastAsia" w:hAnsiTheme="majorHAnsi" w:cstheme="majorBidi"/>
-      <w:b/>
-      <w:bCs/>
-      <w:color w:val="365F91" w:themeColor="accent1" w:themeShade="BF"/>
-      <w:sz w:val="36"/>
-      <w:szCs w:val="28"/>
-    </w:rPr>
-  </w:style>
-  <w:style w:type="character" w:customStyle="1" w:styleId="Heading2Char">
-    <w:name w:val="Heading 2 Char"/>
-    <w:basedOn w:val="DefaultParagraphFont"/>
-    <w:link w:val="Heading2"/>
-    <w:uiPriority w:val="9"/>
-    <w:rsid w:val="00105B21"/>
-    <w:rPr>
-      <w:rFonts w:asciiTheme="majorHAnsi" w:eastAsiaTheme="majorEastAsia" w:hAnsiTheme="majorHAnsi" w:cstheme="majorBidi"/>
-      <w:b/>
-      <w:bCs/>
-      <w:color w:val="4F81BD" w:themeColor="accent1"/>
-      <w:sz w:val="32"/>
-      <w:szCs w:val="26"/>
-    </w:rPr>
-  </w:style>
-  <w:style w:type="character" w:customStyle="1" w:styleId="Heading3Char">
-    <w:name w:val="Heading 3 Char"/>
-    <w:basedOn w:val="DefaultParagraphFont"/>
-    <w:link w:val="Heading3"/>
-    <w:uiPriority w:val="9"/>
-    <w:rsid w:val="00105B21"/>
-    <w:rPr>
-      <w:rFonts w:asciiTheme="majorHAnsi" w:eastAsiaTheme="majorEastAsia" w:hAnsiTheme="majorHAnsi" w:cstheme="majorBidi"/>
-      <w:b/>
-      <w:bCs/>
-      <w:color w:val="4F81BD" w:themeColor="accent1"/>
-      <w:sz w:val="28"/>
-    </w:rPr>
-  </w:style>
-  <w:style w:type="character" w:customStyle="1" w:styleId="Heading4Char">
-    <w:name w:val="Heading 4 Char"/>
-    <w:basedOn w:val="DefaultParagraphFont"/>
-    <w:link w:val="Heading4"/>
-    <w:uiPriority w:val="9"/>
-    <w:semiHidden/>
-    <w:rsid w:val="00105B21"/>
-    <w:rPr>
-      <w:rFonts w:asciiTheme="majorHAnsi" w:eastAsiaTheme="majorEastAsia" w:hAnsiTheme="majorHAnsi" w:cstheme="majorBidi"/>
-      <w:b/>
-      <w:bCs/>
-      <w:i/>
-      <w:iCs/>
-      <w:color w:val="4F81BD" w:themeColor="accent1"/>
-    </w:rPr>
-  </w:style>
-  <w:style w:type="character" w:customStyle="1" w:styleId="Heading5Char">
-    <w:name w:val="Heading 5 Char"/>
-    <w:basedOn w:val="DefaultParagraphFont"/>
-    <w:link w:val="Heading5"/>
-    <w:uiPriority w:val="9"/>
-    <w:semiHidden/>
-    <w:rsid w:val="00105B21"/>
-    <w:rPr>
-      <w:rFonts w:asciiTheme="majorHAnsi" w:eastAsiaTheme="majorEastAsia" w:hAnsiTheme="majorHAnsi" w:cstheme="majorBidi"/>
-      <w:color w:val="243F60" w:themeColor="accent1" w:themeShade="7F"/>
-    </w:rPr>
-  </w:style>
-  <w:style w:type="character" w:customStyle="1" w:styleId="Heading6Char">
-    <w:name w:val="Heading 6 Char"/>
-    <w:basedOn w:val="DefaultParagraphFont"/>
-    <w:link w:val="Heading6"/>
-    <w:uiPriority w:val="9"/>
-    <w:semiHidden/>
-    <w:rsid w:val="00105B21"/>
-    <w:rPr>
-      <w:rFonts w:asciiTheme="majorHAnsi" w:eastAsiaTheme="majorEastAsia" w:hAnsiTheme="majorHAnsi" w:cstheme="majorBidi"/>
-      <w:i/>
-      <w:iCs/>
-      <w:color w:val="243F60" w:themeColor="accent1" w:themeShade="7F"/>
-    </w:rPr>
-  </w:style>
-  <w:style w:type="character" w:customStyle="1" w:styleId="Heading7Char">
-    <w:name w:val="Heading 7 Char"/>
-    <w:basedOn w:val="DefaultParagraphFont"/>
-    <w:link w:val="Heading7"/>
-    <w:uiPriority w:val="9"/>
-    <w:semiHidden/>
-    <w:rsid w:val="00105B21"/>
-    <w:rPr>
-      <w:rFonts w:asciiTheme="majorHAnsi" w:eastAsiaTheme="majorEastAsia" w:hAnsiTheme="majorHAnsi" w:cstheme="majorBidi"/>
-      <w:i/>
-      <w:iCs/>
-      <w:color w:val="404040" w:themeColor="text1" w:themeTint="BF"/>
-    </w:rPr>
-  </w:style>
-  <w:style w:type="character" w:customStyle="1" w:styleId="Heading8Char">
-    <w:name w:val="Heading 8 Char"/>
-    <w:basedOn w:val="DefaultParagraphFont"/>
-    <w:link w:val="Heading8"/>
-    <w:uiPriority w:val="9"/>
-    <w:semiHidden/>
-    <w:rsid w:val="00105B21"/>
-    <w:rPr>
-      <w:rFonts w:asciiTheme="majorHAnsi" w:eastAsiaTheme="majorEastAsia" w:hAnsiTheme="majorHAnsi" w:cstheme="majorBidi"/>
-      <w:color w:val="404040" w:themeColor="text1" w:themeTint="BF"/>
-      <w:sz w:val="20"/>
-      <w:szCs w:val="20"/>
-    </w:rPr>
-  </w:style>
-  <w:style w:type="character" w:customStyle="1" w:styleId="Heading9Char">
-    <w:name w:val="Heading 9 Char"/>
-    <w:basedOn w:val="DefaultParagraphFont"/>
-    <w:link w:val="Heading9"/>
-    <w:uiPriority w:val="9"/>
-    <w:semiHidden/>
-    <w:rsid w:val="00105B21"/>
-    <w:rPr>
-      <w:rFonts w:asciiTheme="majorHAnsi" w:eastAsiaTheme="majorEastAsia" w:hAnsiTheme="majorHAnsi" w:cstheme="majorBidi"/>
-      <w:i/>
-      <w:iCs/>
-      <w:color w:val="404040" w:themeColor="text1" w:themeTint="BF"/>
-      <w:sz w:val="20"/>
-      <w:szCs w:val="20"/>
-    </w:rPr>
-  </w:style>
-  <w:style w:type="paragraph" w:styleId="ListParagraph">
-    <w:name w:val="List Paragraph"/>
-    <w:basedOn w:val="Normal"/>
-    <w:uiPriority w:val="34"/>
-    <w:qFormat/>
-    <w:rsid w:val="00105B21"/>
-    <w:pPr>
-      <w:ind w:left="720"/>
-      <w:contextualSpacing/>
-    </w:pPr>
-  </w:style>
-  <w:style w:type="paragraph" w:styleId="TOCHeading">
-    <w:name w:val="TOC Heading"/>
-    <w:basedOn w:val="Heading1"/>
-    <w:next w:val="Normal"/>
-    <w:uiPriority w:val="39"/>
-    <w:semiHidden/>
-    <w:unhideWhenUsed/>
-    <w:qFormat/>
-    <w:rsid w:val="0025782A"/>
-    <w:pPr>
-      <w:numPr>
-        <w:numId w:val="0"/>
-      </w:numPr>
-      <w:outlineLvl w:val="9"/>
-    </w:pPr>
-    <w:rPr>
-      <w:sz w:val="28"/>
-      <w:lang w:val="en-US" w:eastAsia="ja-JP"/>
-    </w:rPr>
-  </w:style>
-  <w:style w:type="paragraph" w:styleId="TOC1">
-    <w:name w:val="toc 1"/>
-    <w:basedOn w:val="Normal"/>
-    <w:next w:val="Normal"/>
-    <w:autoRedefine/>
-    <w:uiPriority w:val="39"/>
-    <w:unhideWhenUsed/>
-    <w:rsid w:val="0025782A"/>
-    <w:pPr>
-      <w:spacing w:after="100"/>
-    </w:pPr>
-  </w:style>
-  <w:style w:type="paragraph" w:styleId="TOC2">
-    <w:name w:val="toc 2"/>
-    <w:basedOn w:val="Normal"/>
-    <w:next w:val="Normal"/>
-    <w:autoRedefine/>
-    <w:uiPriority w:val="39"/>
-    <w:unhideWhenUsed/>
-    <w:rsid w:val="0025782A"/>
-    <w:pPr>
-      <w:spacing w:after="100"/>
-      <w:ind w:left="220"/>
-    </w:pPr>
-  </w:style>
-  <w:style w:type="character" w:styleId="Hyperlink">
-    <w:name w:val="Hyperlink"/>
-    <w:basedOn w:val="DefaultParagraphFont"/>
-    <w:uiPriority w:val="99"/>
-    <w:unhideWhenUsed/>
-    <w:rsid w:val="0025782A"/>
-    <w:rPr>
-      <w:color w:val="0000FF" w:themeColor="hyperlink"/>
-      <w:u w:val="single"/>
-    </w:rPr>
-  </w:style>
-  <w:style w:type="paragraph" w:styleId="BalloonText">
-    <w:name w:val="Balloon Text"/>
-    <w:basedOn w:val="Normal"/>
-    <w:link w:val="BalloonTextChar"/>
-    <w:uiPriority w:val="99"/>
-    <w:semiHidden/>
-    <w:unhideWhenUsed/>
-    <w:rsid w:val="0025782A"/>
-    <w:pPr>
-      <w:spacing w:after="0" w:line="240" w:lineRule="auto"/>
-    </w:pPr>
-    <w:rPr>
-      <w:rFonts w:ascii="Tahoma" w:hAnsi="Tahoma" w:cs="Tahoma"/>
-      <w:sz w:val="16"/>
-      <w:szCs w:val="16"/>
-    </w:rPr>
-  </w:style>
-  <w:style w:type="character" w:customStyle="1" w:styleId="BalloonTextChar">
-    <w:name w:val="Balloon Text Char"/>
-    <w:basedOn w:val="DefaultParagraphFont"/>
-    <w:link w:val="BalloonText"/>
-    <w:uiPriority w:val="99"/>
-    <w:semiHidden/>
-    <w:rsid w:val="0025782A"/>
-    <w:rPr>
-      <w:rFonts w:ascii="Tahoma" w:hAnsi="Tahoma" w:cs="Tahoma"/>
-      <w:sz w:val="16"/>
-      <w:szCs w:val="16"/>
-    </w:rPr>
-  </w:style>
-  <w:style w:type="table" w:styleId="TableGrid">
-    <w:name w:val="Table Grid"/>
-    <w:basedOn w:val="TableNormal"/>
-    <w:uiPriority w:val="59"/>
-    <w:rsid w:val="00FC5539"/>
-    <w:pPr>
-      <w:spacing w:after="0" w:line="240" w:lineRule="auto"/>
-    </w:pPr>
-    <w:tblPr>
-      <w:tblBorders>
-        <w:top w:val="single" w:sz="4" w:space="0" w:color="auto"/>
-        <w:left w:val="single" w:sz="4" w:space="0" w:color="auto"/>
-        <w:bottom w:val="single" w:sz="4" w:space="0" w:color="auto"/>
-        <w:right w:val="single" w:sz="4" w:space="0" w:color="auto"/>
-        <w:insideH w:val="single" w:sz="4" w:space="0" w:color="auto"/>
-        <w:insideV w:val="single" w:sz="4" w:space="0" w:color="auto"/>
-      </w:tblBorders>
-    </w:tblPr>
-  </w:style>
-  <w:style w:type="table" w:styleId="MediumShading1-Accent1">
-    <w:name w:val="Medium Shading 1 Accent 1"/>
-    <w:basedOn w:val="TableNormal"/>
-    <w:uiPriority w:val="63"/>
-    <w:rsid w:val="00FC5539"/>
-    <w:pPr>
-      <w:spacing w:after="0" w:line="240" w:lineRule="auto"/>
-    </w:pPr>
-    <w:tblPr>
-      <w:tblStyleRowBandSize w:val="1"/>
-      <w:tblStyleColBandSize w:val="1"/>
-      <w:tblBorders>
-        <w:top w:val="single" w:sz="8" w:space="0" w:color="7BA0CD" w:themeColor="accent1" w:themeTint="BF"/>
-        <w:left w:val="single" w:sz="8" w:space="0" w:color="7BA0CD" w:themeColor="accent1" w:themeTint="BF"/>
-        <w:bottom w:val="single" w:sz="8" w:space="0" w:color="7BA0CD" w:themeColor="accent1" w:themeTint="BF"/>
-        <w:right w:val="single" w:sz="8" w:space="0" w:color="7BA0CD" w:themeColor="accent1" w:themeTint="BF"/>
-        <w:insideH w:val="single" w:sz="8" w:space="0" w:color="7BA0CD" w:themeColor="accent1" w:themeTint="BF"/>
-      </w:tblBorders>
-    </w:tblPr>
-    <w:tblStylePr w:type="firstRow">
-      <w:pPr>
-        <w:spacing w:before="0" w:after="0" w:line="240" w:lineRule="auto"/>
-      </w:pPr>
-      <w:rPr>
-        <w:b/>
-        <w:bCs/>
-        <w:color w:val="FFFFFF" w:themeColor="background1"/>
-      </w:rPr>
-      <w:tblPr/>
-      <w:tcPr>
-        <w:tcBorders>
-          <w:top w:val="single" w:sz="8" w:space="0" w:color="7BA0CD" w:themeColor="accent1" w:themeTint="BF"/>
-          <w:left w:val="single" w:sz="8" w:space="0" w:color="7BA0CD" w:themeColor="accent1" w:themeTint="BF"/>
-          <w:bottom w:val="single" w:sz="8" w:space="0" w:color="7BA0CD" w:themeColor="accent1" w:themeTint="BF"/>
-          <w:right w:val="single" w:sz="8" w:space="0" w:color="7BA0CD" w:themeColor="accent1" w:themeTint="BF"/>
-          <w:insideH w:val="nil"/>
-          <w:insideV w:val="nil"/>
-        </w:tcBorders>
-        <w:shd w:val="clear" w:color="auto" w:fill="4F81BD" w:themeFill="accent1"/>
-      </w:tcPr>
-    </w:tblStylePr>
-    <w:tblStylePr w:type="lastRow">
-      <w:pPr>
-        <w:spacing w:before="0" w:after="0" w:line="240" w:lineRule="auto"/>
-      </w:pPr>
-      <w:rPr>
-        <w:b/>
-        <w:bCs/>
-      </w:rPr>
-      <w:tblPr/>
-      <w:tcPr>
-        <w:tcBorders>
-          <w:top w:val="double" w:sz="6" w:space="0" w:color="7BA0CD" w:themeColor="accent1" w:themeTint="BF"/>
-          <w:left w:val="single" w:sz="8" w:space="0" w:color="7BA0CD" w:themeColor="accent1" w:themeTint="BF"/>
-          <w:bottom w:val="single" w:sz="8" w:space="0" w:color="7BA0CD" w:themeColor="accent1" w:themeTint="BF"/>
-          <w:right w:val="single" w:sz="8" w:space="0" w:color="7BA0CD" w:themeColor="accent1" w:themeTint="BF"/>
-          <w:insideH w:val="nil"/>
-          <w:insideV w:val="nil"/>
-        </w:tcBorders>
-      </w:tcPr>
-    </w:tblStylePr>
-    <w:tblStylePr w:type="firstCol">
-      <w:rPr>
-        <w:b/>
-        <w:bCs/>
-      </w:rPr>
-    </w:tblStylePr>
-    <w:tblStylePr w:type="lastCol">
-      <w:rPr>
-        <w:b/>
-        <w:bCs/>
-      </w:rPr>
-    </w:tblStylePr>
-    <w:tblStylePr w:type="band1Vert">
-      <w:tblPr/>
-      <w:tcPr>
-        <w:shd w:val="clear" w:color="auto" w:fill="D3DFEE" w:themeFill="accent1" w:themeFillTint="3F"/>
-      </w:tcPr>
-    </w:tblStylePr>
-    <w:tblStylePr w:type="band1Horz">
-      <w:tblPr/>
-      <w:tcPr>
-        <w:tcBorders>
-          <w:insideH w:val="nil"/>
-          <w:insideV w:val="nil"/>
-        </w:tcBorders>
-        <w:shd w:val="clear" w:color="auto" w:fill="D3DFEE" w:themeFill="accent1" w:themeFillTint="3F"/>
-      </w:tcPr>
-    </w:tblStylePr>
-    <w:tblStylePr w:type="band2Horz">
-      <w:tblPr/>
-      <w:tcPr>
-        <w:tcBorders>
-          <w:insideH w:val="nil"/>
-          <w:insideV w:val="nil"/>
-        </w:tcBorders>
-      </w:tcPr>
-    </w:tblStylePr>
-  </w:style>
-</w:styles>
-</file>
-
 <file path=word/theme/theme1.xml><?xml version="1.0" encoding="utf-8"?>
 <a:theme xmlns:a="http://schemas.openxmlformats.org/drawingml/2006/main" name="Office Theme">
   <a:themeElements>
@@ -10320,7 +9863,7 @@
 </file>
 
 <file path=customXml/itemProps1.xml><?xml version="1.0" encoding="utf-8"?>
-<ds:datastoreItem xmlns:ds="http://schemas.openxmlformats.org/officeDocument/2006/customXml" ds:itemID="{AF0E2993-EF30-4B26-A1B8-07B2ED6C7C97}">
+<ds:datastoreItem xmlns:ds="http://schemas.openxmlformats.org/officeDocument/2006/customXml" ds:itemID="{F0A42525-E64A-4FB5-8E04-12E2B144BE70}">
   <ds:schemaRefs>
     <ds:schemaRef ds:uri="http://schemas.openxmlformats.org/officeDocument/2006/bibliography"/>
   </ds:schemaRefs>

</xml_diff>